<commit_message>
add abstract r code
</commit_message>
<xml_diff>
--- a/analysis/paper/paper.docx
+++ b/analysis/paper/paper.docx
@@ -213,13 +213,13 @@
         <w:pStyle w:val="Date"/>
       </w:pPr>
       <w:r>
-        <w:t xml:space="preserve">29</w:t>
+        <w:t xml:space="preserve">03</w:t>
       </w:r>
       <w:r>
         <w:t xml:space="preserve"> </w:t>
       </w:r>
       <w:r>
-        <w:t xml:space="preserve">März,</w:t>
+        <w:t xml:space="preserve">April,</w:t>
       </w:r>
       <w:r>
         <w:t xml:space="preserve"> </w:t>
@@ -7133,10 +7133,295 @@
     </w:p>
     <w:p>
       <w:pPr>
+        <w:pStyle w:val="Heading3"/>
+      </w:pPr>
+      <w:bookmarkStart w:id="58" w:name="do-we-know-how-mnay-beekeepers-were-in-our-dataset"/>
+      <w:bookmarkEnd w:id="58"/>
+      <w:r>
+        <w:t xml:space="preserve">Do we know how mnay beekeepers were in our dataset?</w:t>
+      </w:r>
+    </w:p>
+    <w:p>
+      <w:pPr>
+        <w:pStyle w:val="FirstParagraph"/>
+      </w:pPr>
+      <w:r>
+        <w:t xml:space="preserve">We were unable to estimate the fraction of cases that were elicited in bee-keepers as this information is not asked in the questionnaire.</w:t>
+      </w:r>
+    </w:p>
+    <w:p>
+      <w:pPr>
+        <w:pStyle w:val="Heading3"/>
+      </w:pPr>
+      <w:bookmarkStart w:id="59" w:name="hypothesis-wasp-stings-are-more-severe-than-bee-stings"/>
+      <w:bookmarkEnd w:id="59"/>
+      <w:r>
+        <w:t xml:space="preserve">Hypothesis: Wasp stings are more severe than bee stings</w:t>
+      </w:r>
+    </w:p>
+    <w:p>
+      <w:pPr>
+        <w:pStyle w:val="FirstParagraph"/>
+      </w:pPr>
+      <w:r>
+        <w:t xml:space="preserve">We previously saw that refractory anaphylaxis cases come from bees. Here we see no difference in the severity of cases elicited by bees and wasps (in the RM).</w:t>
+      </w:r>
+    </w:p>
+    <w:p>
+      <w:pPr>
+        <w:pStyle w:val="BodyText"/>
+      </w:pPr>
+      <w:r>
+        <w:drawing>
+          <wp:inline>
+            <wp:extent cx="4620126" cy="3696101"/>
+            <wp:effectExtent b="0" l="0" r="0" t="0"/>
+            <wp:docPr descr="" title="" id="1" name="Picture"/>
+            <a:graphic>
+              <a:graphicData uri="http://schemas.openxmlformats.org/drawingml/2006/picture">
+                <pic:pic>
+                  <pic:nvPicPr>
+                    <pic:cNvPr descr="../figures/unnamed-chunk-14-1.png" id="0" name="Picture"/>
+                    <pic:cNvPicPr>
+                      <a:picLocks noChangeArrowheads="1" noChangeAspect="1"/>
+                    </pic:cNvPicPr>
+                  </pic:nvPicPr>
+                  <pic:blipFill>
+                    <a:blip r:embed="rId60"/>
+                    <a:stretch>
+                      <a:fillRect/>
+                    </a:stretch>
+                  </pic:blipFill>
+                  <pic:spPr bwMode="auto">
+                    <a:xfrm>
+                      <a:off x="0" y="0"/>
+                      <a:ext cx="4620126" cy="3696101"/>
+                    </a:xfrm>
+                    <a:prstGeom prst="rect">
+                      <a:avLst/>
+                    </a:prstGeom>
+                    <a:noFill/>
+                    <a:ln w="9525">
+                      <a:noFill/>
+                      <a:headEnd/>
+                      <a:tailEnd/>
+                    </a:ln>
+                  </pic:spPr>
+                </pic:pic>
+              </a:graphicData>
+            </a:graphic>
+          </wp:inline>
+        </w:drawing>
+      </w:r>
+    </w:p>
+    <w:p>
+      <w:pPr>
+        <w:pStyle w:val="BodyText"/>
+      </w:pPr>
+      <w:r>
+        <w:t xml:space="preserve">Based on the above graphs of patients matched according to sex and age we cannot say that the severity of their reaction differ between yellow-jackets and bees in any of the models except ANAscore - where yellow jacket were linked to a slightly more severe reaction.</w:t>
+      </w:r>
+    </w:p>
+    <w:p>
+      <w:pPr>
+        <w:pStyle w:val="BodyText"/>
+      </w:pPr>
+      <w:r>
+        <w:t xml:space="preserve">But in the ANAscore variable it shows up to be significant ! Yellowjackets stings are more severe than the bee stings. This is however very hard to compare to refractory cases. Maybe we can use the refractory case identifier to say in which group we see more refractory cases?</w:t>
+      </w:r>
+    </w:p>
+    <w:p>
+      <w:pPr>
+        <w:pStyle w:val="Heading3"/>
+      </w:pPr>
+      <w:bookmarkStart w:id="61" w:name="increased-btsc-develops-in-the-normal-range-8"/>
+      <w:bookmarkEnd w:id="61"/>
+      <w:r>
+        <w:t xml:space="preserve">Increased BTSC develops in the normal range &lt;8</w:t>
+      </w:r>
+    </w:p>
+    <w:p>
+      <w:pPr>
+        <w:pStyle w:val="FirstParagraph"/>
+      </w:pPr>
+      <w:r>
+        <w:drawing>
+          <wp:inline>
+            <wp:extent cx="4620126" cy="3696101"/>
+            <wp:effectExtent b="0" l="0" r="0" t="0"/>
+            <wp:docPr descr="" title="" id="1" name="Picture"/>
+            <a:graphic>
+              <a:graphicData uri="http://schemas.openxmlformats.org/drawingml/2006/picture">
+                <pic:pic>
+                  <pic:nvPicPr>
+                    <pic:cNvPr descr="../figures/unnamed-chunk-15-1.png" id="0" name="Picture"/>
+                    <pic:cNvPicPr>
+                      <a:picLocks noChangeArrowheads="1" noChangeAspect="1"/>
+                    </pic:cNvPicPr>
+                  </pic:nvPicPr>
+                  <pic:blipFill>
+                    <a:blip r:embed="rId62"/>
+                    <a:stretch>
+                      <a:fillRect/>
+                    </a:stretch>
+                  </pic:blipFill>
+                  <pic:spPr bwMode="auto">
+                    <a:xfrm>
+                      <a:off x="0" y="0"/>
+                      <a:ext cx="4620126" cy="3696101"/>
+                    </a:xfrm>
+                    <a:prstGeom prst="rect">
+                      <a:avLst/>
+                    </a:prstGeom>
+                    <a:noFill/>
+                    <a:ln w="9525">
+                      <a:noFill/>
+                      <a:headEnd/>
+                      <a:tailEnd/>
+                    </a:ln>
+                  </pic:spPr>
+                </pic:pic>
+              </a:graphicData>
+            </a:graphic>
+          </wp:inline>
+        </w:drawing>
+      </w:r>
+    </w:p>
+    <w:p>
+      <w:pPr>
+        <w:pStyle w:val="BodyText"/>
+      </w:pPr>
+      <w:r>
+        <w:t xml:space="preserve">Based on the above we see that the lower tryptase significantly decreased the severity of</w:t>
+      </w:r>
+    </w:p>
+    <w:p>
+      <w:pPr>
+        <w:pStyle w:val="Heading3"/>
+      </w:pPr>
+      <w:bookmarkStart w:id="63" w:name="mastocytosis"/>
+      <w:bookmarkEnd w:id="63"/>
+      <w:r>
+        <w:t xml:space="preserve">Mastocytosis</w:t>
+      </w:r>
+    </w:p>
+    <w:p>
+      <w:pPr>
+        <w:pStyle w:val="Heading3"/>
+      </w:pPr>
+      <w:bookmarkStart w:id="64" w:name="older-age"/>
+      <w:bookmarkEnd w:id="64"/>
+      <w:r>
+        <w:t xml:space="preserve">Older Age</w:t>
+      </w:r>
+    </w:p>
+    <w:p>
+      <w:pPr>
+        <w:pStyle w:val="Heading3"/>
+      </w:pPr>
+      <w:bookmarkStart w:id="65" w:name="ace---i"/>
+      <w:bookmarkEnd w:id="65"/>
+      <w:r>
+        <w:t xml:space="preserve">ACE - I</w:t>
+      </w:r>
+    </w:p>
+    <w:p>
+      <w:pPr>
+        <w:pStyle w:val="Heading3"/>
+      </w:pPr>
+      <w:bookmarkStart w:id="66" w:name="previous-reactions-severe"/>
+      <w:bookmarkEnd w:id="66"/>
+      <w:r>
+        <w:t xml:space="preserve">previous reactions (severe)</w:t>
+      </w:r>
+    </w:p>
+    <w:p>
+      <w:pPr>
+        <w:pStyle w:val="Heading3"/>
+      </w:pPr>
+      <w:bookmarkStart w:id="67" w:name="male-sex"/>
+      <w:bookmarkEnd w:id="67"/>
+      <w:r>
+        <w:t xml:space="preserve">Male sex</w:t>
+      </w:r>
+    </w:p>
+    <w:p>
+      <w:pPr>
+        <w:pStyle w:val="Heading3"/>
+      </w:pPr>
+      <w:bookmarkStart w:id="68" w:name="beta-blockers-and-cardioselective-blockers"/>
+      <w:bookmarkEnd w:id="68"/>
+      <w:r>
+        <w:t xml:space="preserve">Beta blockers and CARDIOSELECTIVE BLOCKERS</w:t>
+      </w:r>
+    </w:p>
+    <w:p>
+      <w:pPr>
+        <w:pStyle w:val="Heading3"/>
+      </w:pPr>
+      <w:bookmarkStart w:id="69" w:name="evaluate-the-pediatric-population-separately"/>
+      <w:bookmarkEnd w:id="69"/>
+      <w:r>
+        <w:t xml:space="preserve">Evaluate the pediatric population separately</w:t>
+      </w:r>
+    </w:p>
+    <w:p>
+      <w:pPr>
+        <w:pStyle w:val="Heading3"/>
+      </w:pPr>
+      <w:bookmarkStart w:id="70" w:name="number-of-sar-during-vit-compare-to-other-hypos"/>
+      <w:bookmarkEnd w:id="70"/>
+      <w:r>
+        <w:t xml:space="preserve">Number of SAR during VIT compare to other hypos</w:t>
+      </w:r>
+    </w:p>
+    <w:p>
+      <w:pPr>
+        <w:pStyle w:val="Heading4"/>
+      </w:pPr>
+      <w:bookmarkStart w:id="71" w:name="compare-bee-sit-to-wasp-sit-for-aes"/>
+      <w:bookmarkEnd w:id="71"/>
+      <w:r>
+        <w:t xml:space="preserve">Compare bee sit to wasp sit for AEs</w:t>
+      </w:r>
+    </w:p>
+    <w:p>
+      <w:pPr>
+        <w:pStyle w:val="Heading4"/>
+      </w:pPr>
+      <w:bookmarkStart w:id="72" w:name="correlate-the-tryptase-value-with-sit-types-and-severity"/>
+      <w:bookmarkEnd w:id="72"/>
+      <w:r>
+        <w:t xml:space="preserve">correlate the tryptase value with SIT types and severity</w:t>
+      </w:r>
+    </w:p>
+    <w:p>
+      <w:pPr>
+        <w:pStyle w:val="Heading3"/>
+      </w:pPr>
+      <w:bookmarkStart w:id="73" w:name="section"/>
+      <w:bookmarkEnd w:id="73"/>
+    </w:p>
+    <w:p>
+      <w:pPr>
+        <w:pStyle w:val="FirstParagraph"/>
+      </w:pPr>
+      <w:r>
+        <w:t xml:space="preserve">they used generalized aditive models (package GAM?)</w:t>
+      </w:r>
+      <w:r>
+        <w:t xml:space="preserve"> </w:t>
+      </w:r>
+      <w:r>
+        <w:t xml:space="preserve">Also ROC curves for confirmation</w:t>
+      </w:r>
+    </w:p>
+    <w:p>
+      <w:pPr>
         <w:pStyle w:val="Heading1"/>
       </w:pPr>
-      <w:bookmarkStart w:id="58" w:name="discussion"/>
-      <w:bookmarkEnd w:id="58"/>
+      <w:bookmarkStart w:id="74" w:name="discussion"/>
+      <w:bookmarkEnd w:id="74"/>
       <w:r>
         <w:t xml:space="preserve">Discussion</w:t>
       </w:r>
@@ -7153,8 +7438,8 @@
       <w:pPr>
         <w:pStyle w:val="Heading1"/>
       </w:pPr>
-      <w:bookmarkStart w:id="59" w:name="conclusion"/>
-      <w:bookmarkEnd w:id="59"/>
+      <w:bookmarkStart w:id="75" w:name="conclusion"/>
+      <w:bookmarkEnd w:id="75"/>
       <w:r>
         <w:t xml:space="preserve">Conclusion</w:t>
       </w:r>
@@ -7163,8 +7448,8 @@
       <w:pPr>
         <w:pStyle w:val="Heading1"/>
       </w:pPr>
-      <w:bookmarkStart w:id="60" w:name="acknowledgements"/>
-      <w:bookmarkEnd w:id="60"/>
+      <w:bookmarkStart w:id="76" w:name="acknowledgements"/>
+      <w:bookmarkEnd w:id="76"/>
       <w:r>
         <w:t xml:space="preserve">Acknowledgements</w:t>
       </w:r>
@@ -7173,8 +7458,8 @@
       <w:pPr>
         <w:pStyle w:val="Heading5"/>
       </w:pPr>
-      <w:bookmarkStart w:id="61" w:name="pagebreak"/>
-      <w:bookmarkEnd w:id="61"/>
+      <w:bookmarkStart w:id="77" w:name="pagebreak"/>
+      <w:bookmarkEnd w:id="77"/>
       <w:r>
         <w:t xml:space="preserve">pagebreak</w:t>
       </w:r>
@@ -7183,8 +7468,8 @@
       <w:pPr>
         <w:pStyle w:val="Heading1"/>
       </w:pPr>
-      <w:bookmarkStart w:id="62" w:name="references"/>
-      <w:bookmarkEnd w:id="62"/>
+      <w:bookmarkStart w:id="78" w:name="references"/>
+      <w:bookmarkEnd w:id="78"/>
       <w:r>
         <w:t xml:space="preserve">References</w:t>
       </w:r>
@@ -7193,8 +7478,8 @@
       <w:pPr>
         <w:pStyle w:val="Heading5"/>
       </w:pPr>
-      <w:bookmarkStart w:id="63" w:name="pagebreak-1"/>
-      <w:bookmarkEnd w:id="63"/>
+      <w:bookmarkStart w:id="79" w:name="pagebreak-1"/>
+      <w:bookmarkEnd w:id="79"/>
       <w:r>
         <w:t xml:space="preserve">pagebreak</w:t>
       </w:r>
@@ -7203,8 +7488,8 @@
       <w:pPr>
         <w:pStyle w:val="Heading1"/>
       </w:pPr>
-      <w:bookmarkStart w:id="64" w:name="figures"/>
-      <w:bookmarkEnd w:id="64"/>
+      <w:bookmarkStart w:id="80" w:name="figures"/>
+      <w:bookmarkEnd w:id="80"/>
       <w:r>
         <w:t xml:space="preserve">Figures</w:t>
       </w:r>
@@ -7229,7 +7514,7 @@
                     </pic:cNvPicPr>
                   </pic:nvPicPr>
                   <pic:blipFill>
-                    <a:blip r:embed="rId65"/>
+                    <a:blip r:embed="rId81"/>
                     <a:stretch>
                       <a:fillRect/>
                     </a:stretch>
@@ -7276,7 +7561,7 @@
                     </pic:cNvPicPr>
                   </pic:nvPicPr>
                   <pic:blipFill>
-                    <a:blip r:embed="rId66"/>
+                    <a:blip r:embed="rId82"/>
                     <a:stretch>
                       <a:fillRect/>
                     </a:stretch>
@@ -7323,7 +7608,7 @@
                     </pic:cNvPicPr>
                   </pic:nvPicPr>
                   <pic:blipFill>
-                    <a:blip r:embed="rId67"/>
+                    <a:blip r:embed="rId83"/>
                     <a:stretch>
                       <a:fillRect/>
                     </a:stretch>
@@ -7370,7 +7655,7 @@
                     </pic:cNvPicPr>
                   </pic:nvPicPr>
                   <pic:blipFill>
-                    <a:blip r:embed="rId68"/>
+                    <a:blip r:embed="rId84"/>
                     <a:stretch>
                       <a:fillRect/>
                     </a:stretch>
@@ -7411,13 +7696,13 @@
               <a:graphicData uri="http://schemas.openxmlformats.org/drawingml/2006/picture">
                 <pic:pic>
                   <pic:nvPicPr>
-                    <pic:cNvPr descr="../figures/unnamed-chunk-14-1.png" id="0" name="Picture"/>
+                    <pic:cNvPr descr="../figures/unnamed-chunk-16-1.png" id="0" name="Picture"/>
                     <pic:cNvPicPr>
                       <a:picLocks noChangeArrowheads="1" noChangeAspect="1"/>
                     </pic:cNvPicPr>
                   </pic:nvPicPr>
                   <pic:blipFill>
-                    <a:blip r:embed="rId69"/>
+                    <a:blip r:embed="rId85"/>
                     <a:stretch>
                       <a:fillRect/>
                     </a:stretch>
@@ -7458,13 +7743,13 @@
               <a:graphicData uri="http://schemas.openxmlformats.org/drawingml/2006/picture">
                 <pic:pic>
                   <pic:nvPicPr>
-                    <pic:cNvPr descr="../figures/unnamed-chunk-15-1.png" id="0" name="Picture"/>
+                    <pic:cNvPr descr="../figures/unnamed-chunk-17-1.png" id="0" name="Picture"/>
                     <pic:cNvPicPr>
                       <a:picLocks noChangeArrowheads="1" noChangeAspect="1"/>
                     </pic:cNvPicPr>
                   </pic:nvPicPr>
                   <pic:blipFill>
-                    <a:blip r:embed="rId70"/>
+                    <a:blip r:embed="rId86"/>
                     <a:stretch>
                       <a:fillRect/>
                     </a:stretch>
@@ -7505,13 +7790,13 @@
               <a:graphicData uri="http://schemas.openxmlformats.org/drawingml/2006/picture">
                 <pic:pic>
                   <pic:nvPicPr>
-                    <pic:cNvPr descr="../figures/unnamed-chunk-16-1.png" id="0" name="Picture"/>
+                    <pic:cNvPr descr="../figures/unnamed-chunk-18-1.png" id="0" name="Picture"/>
                     <pic:cNvPicPr>
                       <a:picLocks noChangeArrowheads="1" noChangeAspect="1"/>
                     </pic:cNvPicPr>
                   </pic:nvPicPr>
                   <pic:blipFill>
-                    <a:blip r:embed="rId71"/>
+                    <a:blip r:embed="rId87"/>
                     <a:stretch>
                       <a:fillRect/>
                     </a:stretch>
@@ -7552,13 +7837,13 @@
               <a:graphicData uri="http://schemas.openxmlformats.org/drawingml/2006/picture">
                 <pic:pic>
                   <pic:nvPicPr>
-                    <pic:cNvPr descr="../figures/unnamed-chunk-17-1.png" id="0" name="Picture"/>
+                    <pic:cNvPr descr="../figures/unnamed-chunk-19-1.png" id="0" name="Picture"/>
                     <pic:cNvPicPr>
                       <a:picLocks noChangeArrowheads="1" noChangeAspect="1"/>
                     </pic:cNvPicPr>
                   </pic:nvPicPr>
                   <pic:blipFill>
-                    <a:blip r:embed="rId72"/>
+                    <a:blip r:embed="rId88"/>
                     <a:stretch>
                       <a:fillRect/>
                     </a:stretch>
@@ -7599,13 +7884,13 @@
               <a:graphicData uri="http://schemas.openxmlformats.org/drawingml/2006/picture">
                 <pic:pic>
                   <pic:nvPicPr>
-                    <pic:cNvPr descr="../figures/unnamed-chunk-18-1.png" id="0" name="Picture"/>
+                    <pic:cNvPr descr="../figures/unnamed-chunk-20-1.png" id="0" name="Picture"/>
                     <pic:cNvPicPr>
                       <a:picLocks noChangeArrowheads="1" noChangeAspect="1"/>
                     </pic:cNvPicPr>
                   </pic:nvPicPr>
                   <pic:blipFill>
-                    <a:blip r:embed="rId73"/>
+                    <a:blip r:embed="rId89"/>
                     <a:stretch>
                       <a:fillRect/>
                     </a:stretch>
@@ -7646,13 +7931,13 @@
               <a:graphicData uri="http://schemas.openxmlformats.org/drawingml/2006/picture">
                 <pic:pic>
                   <pic:nvPicPr>
-                    <pic:cNvPr descr="../figures/unnamed-chunk-19-1.png" id="0" name="Picture"/>
+                    <pic:cNvPr descr="../figures/unnamed-chunk-21-1.png" id="0" name="Picture"/>
                     <pic:cNvPicPr>
                       <a:picLocks noChangeArrowheads="1" noChangeAspect="1"/>
                     </pic:cNvPicPr>
                   </pic:nvPicPr>
                   <pic:blipFill>
-                    <a:blip r:embed="rId74"/>
+                    <a:blip r:embed="rId90"/>
                     <a:stretch>
                       <a:fillRect/>
                     </a:stretch>
@@ -7693,13 +7978,13 @@
               <a:graphicData uri="http://schemas.openxmlformats.org/drawingml/2006/picture">
                 <pic:pic>
                   <pic:nvPicPr>
-                    <pic:cNvPr descr="../figures/unnamed-chunk-20-1.png" id="0" name="Picture"/>
+                    <pic:cNvPr descr="../figures/unnamed-chunk-22-1.png" id="0" name="Picture"/>
                     <pic:cNvPicPr>
                       <a:picLocks noChangeArrowheads="1" noChangeAspect="1"/>
                     </pic:cNvPicPr>
                   </pic:nvPicPr>
                   <pic:blipFill>
-                    <a:blip r:embed="rId75"/>
+                    <a:blip r:embed="rId91"/>
                     <a:stretch>
                       <a:fillRect/>
                     </a:stretch>
@@ -8104,7 +8389,7 @@
     </w:lvl>
   </w:abstractNum>
   <w:abstractNum w:abstractNumId="990">
-    <w:nsid w:val="81d7fdbf"/>
+    <w:nsid w:val="91b52b48"/>
     <w:multiLevelType w:val="multilevel"/>
     <w:lvl w:ilvl="0">
       <w:numFmt w:val="bullet"/>

</xml_diff>

<commit_message>
V2.1 - gramarly corrected
</commit_message>
<xml_diff>
--- a/analysis/paper/paper.docx
+++ b/analysis/paper/paper.docx
@@ -7,7 +7,7 @@
         <w:pStyle w:val="Title"/>
       </w:pPr>
       <w:r>
-        <w:t xml:space="preserve">Phenotypes</w:t>
+        <w:t xml:space="preserve">Phenotype</w:t>
       </w:r>
       <w:r>
         <w:t xml:space="preserve"> </w:t>
@@ -468,7 +468,7 @@
         <w:pStyle w:val="FirstParagraph"/>
       </w:pPr>
       <w:r>
-        <w:t xml:space="preserve">Hypersensitivity to insect venom can manifest as a systemic reaction (anaphylaxis) in up to 0.3-7.5% of the adult population</w:t>
+        <w:t xml:space="preserve">Hypersensitivity to insect venom can manifest as a systemic reaction (anaphylaxis) in up to 0.3–7.5% of the adult population</w:t>
       </w:r>
       <w:r>
         <w:t xml:space="preserve"> </w:t>
@@ -515,15 +515,15 @@
         <w:t xml:space="preserve"> </w:t>
       </w:r>
       <w:r>
-        <w:t xml:space="preserve">in the treatment of anaphylaxis - it is first needed to study its clinical subtypes and pathomechanisms in more detail.</w:t>
-      </w:r>
-    </w:p>
-    <w:p>
-      <w:pPr>
-        <w:pStyle w:val="BodyText"/>
-      </w:pPr>
-      <w:r>
-        <w:t xml:space="preserve">Clinical controlled trials in anaphylaxis are hardly possible due to the acuteness of this life-threatening condition. Therefore large registries, gathering clinical data as well as biological samples from patients with a well documented (recent) history of anaphylaxis are a crucial tool in investigating this entity.</w:t>
+        <w:t xml:space="preserve">in the treatment of anaphylaxis — it is first needed to study its clinical subtypes and pathomechanisms in more detail.</w:t>
+      </w:r>
+    </w:p>
+    <w:p>
+      <w:pPr>
+        <w:pStyle w:val="BodyText"/>
+      </w:pPr>
+      <w:r>
+        <w:t xml:space="preserve">Controlled clinical trials in anaphylaxis are hardly possible due to the acuteness of this life-threatening condition. Therefore large registries, gathering clinical data as well as biological samples from patients with a well documented (recent) history of anaphylaxis are a crucial tool in investigating this entity.</w:t>
       </w:r>
     </w:p>
     <w:p>
@@ -561,7 +561,7 @@
         <w:t xml:space="preserve"> </w:t>
       </w:r>
       <w:r>
-        <w:t xml:space="preserve">database from March 2019 for anaphylaxis cases elicited by insect’s venom. The flowchart in figure</w:t>
+        <w:t xml:space="preserve">database from March 2019 for anaphylaxis cases elicited by insect’s venom. The flowchart in Fig.</w:t>
       </w:r>
       <w:r>
         <w:t xml:space="preserve"> </w:t>
@@ -581,7 +581,7 @@
         <w:pStyle w:val="BodyText"/>
       </w:pPr>
       <w:r>
-        <w:t xml:space="preserve">The final database consisted of 3612 cases of insect elicited anaphylaxis from 11 countries. Severe reactions were identified based on the definition by NIAID/FAAN</w:t>
+        <w:t xml:space="preserve">The final database consisted of 3612 cases of insect-elicited anaphylaxis reported from allergology centers in 11 countries. We based the diagnosis of anaphylaxis on the definition by NIAID/FAAN</w:t>
       </w:r>
       <w:r>
         <w:t xml:space="preserve"> </w:t>
@@ -593,15 +593,24 @@
         <w:t xml:space="preserve"> </w:t>
       </w:r>
       <w:r>
-        <w:t xml:space="preserve">or as Ring and Messmer Scale - grades III and IV) and presented with significant hypoxia, hypotension, confusion, collapse and loss of consciousness, or incontinence.</w:t>
-      </w:r>
-    </w:p>
-    <w:p>
-      <w:pPr>
-        <w:pStyle w:val="BodyText"/>
-      </w:pPr>
-      <w:r>
-        <w:t xml:space="preserve">The cases were either assigned to IVA group (if the triggering factor was an insect sting) or non-IVA group (other elicitors of anaphylaxis).</w:t>
+        <w:t xml:space="preserve">and the severity according to Ring and Messmer Scale</w:t>
+      </w:r>
+      <w:r>
+        <w:t xml:space="preserve"> </w:t>
+      </w:r>
+      <w:r>
+        <w:t xml:space="preserve">[7]</w:t>
+      </w:r>
+      <w:r>
+        <w:t xml:space="preserve">. Grades III and IV (presenting with significant hypoxia, hypotension, confusion, collapse and loss of consciousness, or incontinence or cardiac arrest) were considered severe.</w:t>
+      </w:r>
+    </w:p>
+    <w:p>
+      <w:pPr>
+        <w:pStyle w:val="BodyText"/>
+      </w:pPr>
+      <w:r>
+        <w:t xml:space="preserve">The cases were either assigned to IVA group (if the triggering factor was an insect sting) or non-IVA group (if other elicitors triggered anaphylaxis).</w:t>
       </w:r>
       <w:r>
         <w:t xml:space="preserve"> </w:t>
@@ -613,7 +622,7 @@
         <w:t xml:space="preserve"> </w:t>
       </w:r>
       <w:r>
-        <w:t xml:space="preserve">[7]</w:t>
+        <w:t xml:space="preserve">[8]</w:t>
       </w:r>
       <w:r>
         <w:t xml:space="preserve"> </w:t>
@@ -651,7 +660,7 @@
         <w:t xml:space="preserve"> </w:t>
       </w:r>
       <w:r>
-        <w:t xml:space="preserve">[8]</w:t>
+        <w:t xml:space="preserve">[9]</w:t>
       </w:r>
       <w:r>
         <w:t xml:space="preserve">. The results of the propensity score matching are in Fig.</w:t>
@@ -663,7 +672,16 @@
         <w:t xml:space="preserve">1</w:t>
       </w:r>
       <w:r>
-        <w:t xml:space="preserve">B-D.</w:t>
+        <w:t xml:space="preserve">B-D and supplementary Fig</w:t>
+      </w:r>
+      <w:r>
+        <w:t xml:space="preserve"> </w:t>
+      </w:r>
+      <w:r>
+        <w:t xml:space="preserve">6</w:t>
+      </w:r>
+      <w:r>
+        <w:t xml:space="preserve">.</w:t>
       </w:r>
     </w:p>
     <w:p>
@@ -677,7 +695,7 @@
         <w:t xml:space="preserve"> </w:t>
       </w:r>
       <w:r>
-        <w:t xml:space="preserve">[9]</w:t>
+        <w:t xml:space="preserve">[10]</w:t>
       </w:r>
       <w:r>
         <w:t xml:space="preserve"> </w:t>
@@ -695,7 +713,7 @@
         <w:t xml:space="preserve"> </w:t>
       </w:r>
       <w:r>
-        <w:t xml:space="preserve">test or Fisher’s exact test (where the number of observation in a bin was less than 10), continuous variables were analyzed using Mann-Whitney U test. We defined statistical significance as α = 0.05. Data, along with the analysis script, can be accessed online at</w:t>
+        <w:t xml:space="preserve">test or Fisher’s exact test (where the number of observation in a bin was less than 10). Continuous variables were analyzed using Mann-Whitney U test. In case of comparisons with two or more independent variables, we used Factorial ANOVA or Generalized Linear Models. We defined statistical significance as α = 0.05. Data, along with the analysis script, can be accessed online at</w:t>
       </w:r>
       <w:r>
         <w:t xml:space="preserve"> </w:t>
@@ -741,7 +759,7 @@
         <w:t xml:space="preserve"> </w:t>
       </w:r>
       <w:r>
-        <w:t xml:space="preserve">[10]</w:t>
+        <w:t xml:space="preserve">[11]</w:t>
       </w:r>
       <w:r>
         <w:t xml:space="preserve">) in order to find therapeutic approaches that varied the most between IVA / non-IVA group and presented the results Gini importance</w:t>
@@ -750,7 +768,7 @@
         <w:t xml:space="preserve"> </w:t>
       </w:r>
       <w:r>
-        <w:t xml:space="preserve">[11]</w:t>
+        <w:t xml:space="preserve">[12]</w:t>
       </w:r>
       <w:r>
         <w:t xml:space="preserve">. We also performed an association study of therapeutic interventions and symptoms. The resulting phi values are presented in a heatmap with automatic clustering using Ward’s Agglomerative Hierarchical Clustering Method with Euclidean distance</w:t>
@@ -759,7 +777,7 @@
         <w:t xml:space="preserve"> </w:t>
       </w:r>
       <w:r>
-        <w:t xml:space="preserve">[12]</w:t>
+        <w:t xml:space="preserve">[13]</w:t>
       </w:r>
       <w:r>
         <w:t xml:space="preserve">.</w:t>
@@ -777,10 +795,426 @@
     </w:p>
     <w:p>
       <w:pPr>
+        <w:pStyle w:val="FirstParagraph"/>
+      </w:pPr>
+      <w:r>
+        <w:t xml:space="preserve">IVA was more frequent in adults and seniors than children and young adults. (Fig</w:t>
+      </w:r>
+      <w:r>
+        <w:t xml:space="preserve"> </w:t>
+      </w:r>
+      <w:r>
+        <w:t xml:space="preserve">5</w:t>
+      </w:r>
+      <w:r>
+        <w:t xml:space="preserve">B). When we analyzed a density plot of IVA cases according to age - we determined a bimodal distribution forming two subsets of patients with a cutoff age of 22 (Fig</w:t>
+      </w:r>
+      <w:r>
+        <w:t xml:space="preserve"> </w:t>
+      </w:r>
+      <w:r>
+        <w:t xml:space="preserve">1</w:t>
+      </w:r>
+      <w:r>
+        <w:t xml:space="preserve">B).</w:t>
+      </w:r>
+    </w:p>
+    <w:p>
+      <w:pPr>
         <w:pStyle w:val="Heading2"/>
       </w:pPr>
-      <w:bookmarkStart w:id="27" w:name="hymenoptera-anaphylaxis-shows-seasonal-patterns."/>
+      <w:bookmarkStart w:id="27" w:name="iva-is-associated-with-cardiovascular-symptoms"/>
       <w:bookmarkEnd w:id="27"/>
+      <w:r>
+        <w:t xml:space="preserve">IVA is associated with cardiovascular symptoms</w:t>
+      </w:r>
+    </w:p>
+    <w:p>
+      <w:pPr>
+        <w:pStyle w:val="FirstParagraph"/>
+      </w:pPr>
+      <w:r>
+        <w:t xml:space="preserve">IVA showed a specific symptom pattern. Patients, who underwent IVA, more often experienced cardiologic symptoms (dizziness, reduced alertness, unconsciousness) than patients with other elicitors inducing anaphylaxis and less often had skin or gastrointestinal symptoms (Fig</w:t>
+      </w:r>
+      <w:r>
+        <w:t xml:space="preserve"> </w:t>
+      </w:r>
+      <w:r>
+        <w:t xml:space="preserve">2</w:t>
+      </w:r>
+      <w:r>
+        <w:t xml:space="preserve">A). The difference in severe hypotension frequency was especially prominent in the younger age group (under 22, Fig. S</w:t>
+      </w:r>
+      <w:r>
+        <w:t xml:space="preserve">7</w:t>
+      </w:r>
+      <w:r>
+        <w:t xml:space="preserve">).</w:t>
+      </w:r>
+    </w:p>
+    <w:p>
+      <w:pPr>
+        <w:pStyle w:val="BodyText"/>
+      </w:pPr>
+      <w:r>
+        <w:t xml:space="preserve">The pattern of organ involvement showed similarities in gastrologic, skin, and respiratory symptoms, and did not differ in the proportion of elevated baseline serum tryptase (&gt; 8 ng/ml). Although, patients undergoing IVA less often had concomitant atopic diseases (Fig</w:t>
+      </w:r>
+      <w:r>
+        <w:t xml:space="preserve"> </w:t>
+      </w:r>
+      <w:r>
+        <w:t xml:space="preserve">2</w:t>
+      </w:r>
+      <w:r>
+        <w:t xml:space="preserve">B).</w:t>
+      </w:r>
+    </w:p>
+    <w:p>
+      <w:pPr>
+        <w:pStyle w:val="BodyText"/>
+      </w:pPr>
+      <w:r>
+        <w:t xml:space="preserve">Severe reactions of IVA were more prevalent in older patients in comparison to patients below 22 years, and in IVA cases vs. other elicitors (Fig. S</w:t>
+      </w:r>
+      <w:r>
+        <w:t xml:space="preserve">9</w:t>
+      </w:r>
+      <w:r>
+        <w:t xml:space="preserve">D). There were no differences in severity of reactions elicited by yellow-jackets and other insect species.</w:t>
+      </w:r>
+    </w:p>
+    <w:p>
+      <w:pPr>
+        <w:pStyle w:val="Heading2"/>
+      </w:pPr>
+      <w:bookmarkStart w:id="28" w:name="absence-of-skin-symptoms-is-associated-with-more-severe-episodes-of-iva"/>
+      <w:bookmarkEnd w:id="28"/>
+      <w:r>
+        <w:t xml:space="preserve">Absence of skin symptoms is associated with more severe episodes of IVA</w:t>
+      </w:r>
+    </w:p>
+    <w:p>
+      <w:pPr>
+        <w:pStyle w:val="FirstParagraph"/>
+      </w:pPr>
+      <w:r>
+        <w:t xml:space="preserve">Patients with concomitant mastocytosis had significantly more often anaphylaxis without skin symptoms (namely urticaria and flushing) when compared to patients without diagnosed mastocytosis (55.1% vs. 30.8%, p &lt; 0.001). We decided to further investigate non-mastocytic patients. In these patients urticaria or flushing as symptoms of anaphylaxis were present less often in IVA than anaphylaxis triggered by other elicitors (67.9% vs 70.3% respectively, p = 0.036). Morover, in patients without concomitant mastocytosis who were also lacking skin symptoms, anaphylaxis was significantly more frequently severe (52.9% in IVA vs. 46.9%, p &lt; 0.001% in non-IVA). We performed a factorial logistic regression modelling and confirmed the significant interaction effect between the presence of skin symptoms and the trigger (eiter IVA or non-IVA) on the severity of anaphylaxis (p &lt; 0.001). Therefore, non-mastocytic patients presenting without urticara or flushing tended to have more severe anaphylaxis when it was triggered by insects, but not other elicitors of anaphylaxis (Fig.</w:t>
+      </w:r>
+      <w:r>
+        <w:t xml:space="preserve"> </w:t>
+      </w:r>
+      <w:r>
+        <w:t xml:space="preserve">2</w:t>
+      </w:r>
+      <w:r>
+        <w:t xml:space="preserve">C).</w:t>
+      </w:r>
+    </w:p>
+    <w:p>
+      <w:pPr>
+        <w:pStyle w:val="BodyText"/>
+      </w:pPr>
+      <w:r>
+        <w:t xml:space="preserve">Following this observation, we decided to investigate the association of skin symptoms with the tryptase levels in patients who did not have a diagnosis of mastocytosis. For this comparison, we removed the cases with BST above 11.5 ng/ml, potentially indicating non-diagnosed mastocytosis. Similarly, tryptase levels correlated with the severity of anaphylaxis, were higher in IVA patients, and the effect was prominently visible for IVA patients (p = 0.006). We did not observe such an interaction in the non-IVA group (Fig.</w:t>
+      </w:r>
+      <w:r>
+        <w:t xml:space="preserve"> </w:t>
+      </w:r>
+      <w:r>
+        <w:t xml:space="preserve">2</w:t>
+      </w:r>
+      <w:r>
+        <w:t xml:space="preserve">D).</w:t>
+      </w:r>
+    </w:p>
+    <w:p>
+      <w:pPr>
+        <w:pStyle w:val="Heading2"/>
+      </w:pPr>
+      <w:bookmarkStart w:id="29" w:name="nearly-one-third-of-iva-patients-experience-repeated-reactions"/>
+      <w:bookmarkEnd w:id="29"/>
+      <w:r>
+        <w:t xml:space="preserve">Nearly one-third of IVA patients experience repeated reactions</w:t>
+      </w:r>
+    </w:p>
+    <w:p>
+      <w:pPr>
+        <w:pStyle w:val="FirstParagraph"/>
+      </w:pPr>
+      <w:r>
+        <w:t xml:space="preserve">In general 28.6% of patients with insect allergy had experienced venom anaphylaxis in the past. If the reaction was elicited by other elcitors previous reactions were more frequently seen (35.7%, p &lt; 0.001). We observed 227 patients with two documented reactions in our registry. Out of these 59 (26%) had insect elicited anaphylaxis and in 6 (10.2%) the following reaction was more severe than before. In 43 (72.9%) cases the reaction was similar in severity.</w:t>
+      </w:r>
+    </w:p>
+    <w:p>
+      <w:pPr>
+        <w:pStyle w:val="Heading2"/>
+      </w:pPr>
+      <w:bookmarkStart w:id="30" w:name="increased-baseline-serum-tryptase-and-concomitant-cardiologic-conditions-increase-the-risk-of-severe-iva."/>
+      <w:bookmarkEnd w:id="30"/>
+      <w:r>
+        <w:t xml:space="preserve">Increased baseline serum tryptase and concomitant cardiologic conditions increase the risk of severe IVA.</w:t>
+      </w:r>
+    </w:p>
+    <w:p>
+      <w:pPr>
+        <w:pStyle w:val="FirstParagraph"/>
+      </w:pPr>
+      <w:r>
+        <w:t xml:space="preserve">The factor most prominently associated with an increased risk of severe anaphylaxis was mastocytosis, and there were no differences in elicitor groups (Fig.</w:t>
+      </w:r>
+      <w:r>
+        <w:t xml:space="preserve"> </w:t>
+      </w:r>
+      <w:r>
+        <w:t xml:space="preserve">3</w:t>
+      </w:r>
+      <w:r>
+        <w:t xml:space="preserve">). However, mastocytosis increased the risk of cardiac arrest in patients undergoing IVA significantly more than in patients undergoing anaphylaxis due to other triggers (Fig. S</w:t>
+      </w:r>
+      <w:r>
+        <w:t xml:space="preserve">7</w:t>
+      </w:r>
+      <w:r>
+        <w:t xml:space="preserve">A).</w:t>
+      </w:r>
+    </w:p>
+    <w:p>
+      <w:pPr>
+        <w:pStyle w:val="BodyText"/>
+      </w:pPr>
+      <w:r>
+        <w:t xml:space="preserve">Concomitant cardiovascular diseases were more prevalent in IVA than in non-IVA cases (24.7% vs. 18.3%) and were associated with a higher risk of severe anaphylaxis when elicited by insects but were irrelevant in non-IVA cases (Fig.</w:t>
+      </w:r>
+      <w:r>
+        <w:t xml:space="preserve"> </w:t>
+      </w:r>
+      <w:r>
+        <w:t xml:space="preserve">3</w:t>
+      </w:r>
+      <w:r>
+        <w:t xml:space="preserve">). Interestingly, BST values were increased in patients with concomitant cardiovasular diseases, irrespectively of the reaction severity (Fig. S</w:t>
+      </w:r>
+      <w:r>
+        <w:t xml:space="preserve">8</w:t>
+      </w:r>
+      <w:r>
+        <w:t xml:space="preserve">).</w:t>
+      </w:r>
+    </w:p>
+    <w:p>
+      <w:pPr>
+        <w:pStyle w:val="BodyText"/>
+      </w:pPr>
+      <w:r>
+        <w:t xml:space="preserve">The risk of severe anaphylaxis in patients concomitantly using ACE-I (as well as beta-blockers) could not be independently measured due to coexisting cardiovascular pathologies. ACE-I use was, however, more often associated with cardiac arrests in all anaphylaxis cases (5.8% vs. 1.9%, p &lt; 0.001) and there were no differences between IVA nad non-IVA (Fig.</w:t>
+      </w:r>
+      <w:r>
+        <w:t xml:space="preserve"> </w:t>
+      </w:r>
+      <w:r>
+        <w:t xml:space="preserve">3</w:t>
+      </w:r>
+      <w:r>
+        <w:t xml:space="preserve">C).</w:t>
+      </w:r>
+      <w:r>
+        <w:t xml:space="preserve"> </w:t>
+      </w:r>
+      <w:r>
+        <w:t xml:space="preserve">Beta-blocker use was generally associated with higher severity of anaphylaxis and with the onset of cardiovascular symptoms (cardiac arrest, chest pain), but we saw no difference between groups p = 0.118). Surprisingly, arrhythmia was more frequently reported in patients undergoing IVA with concomitant beta-blockers (Fig.</w:t>
+      </w:r>
+      <w:r>
+        <w:t xml:space="preserve"> </w:t>
+      </w:r>
+      <w:r>
+        <w:t xml:space="preserve">3</w:t>
+      </w:r>
+      <w:r>
+        <w:t xml:space="preserve">C).</w:t>
+      </w:r>
+    </w:p>
+    <w:p>
+      <w:pPr>
+        <w:pStyle w:val="BodyText"/>
+      </w:pPr>
+      <w:r>
+        <w:t xml:space="preserve">Baseline serum tryptase (BST) correlated with the severity of reactions (Ring and Messmer scale). Moreover, elevated BST was more prominently increasing the risk of severe anaphylaxis in IVA than in non-IVA (Fig.</w:t>
+      </w:r>
+      <w:r>
+        <w:t xml:space="preserve"> </w:t>
+      </w:r>
+      <w:r>
+        <w:t xml:space="preserve">2</w:t>
+      </w:r>
+      <w:r>
+        <w:t xml:space="preserve">D and Fig.</w:t>
+      </w:r>
+      <w:r>
+        <w:t xml:space="preserve"> </w:t>
+      </w:r>
+      <w:r>
+        <w:t xml:space="preserve">3</w:t>
+      </w:r>
+      <w:r>
+        <w:t xml:space="preserve">B).</w:t>
+      </w:r>
+      <w:r>
+        <w:t xml:space="preserve"> </w:t>
+      </w:r>
+      <w:r>
+        <w:t xml:space="preserve">Cases with cardiac arrest were associated with an increased tryptase above 8 ng/ml, and this proportion was higher in IVA when compared to other elicitors. Loss of consciousness was a symptom associated with increased tryptase levels but only in patients with IVA (Fig.</w:t>
+      </w:r>
+      <w:r>
+        <w:t xml:space="preserve"> </w:t>
+      </w:r>
+      <w:r>
+        <w:t xml:space="preserve">3</w:t>
+      </w:r>
+      <w:r>
+        <w:t xml:space="preserve">C). Based on the severity and symptom profile, we decided to use a tryptase cut off value of 8 ng/ml (Fig.</w:t>
+      </w:r>
+      <w:r>
+        <w:t xml:space="preserve"> </w:t>
+      </w:r>
+      <w:r>
+        <w:t xml:space="preserve">3</w:t>
+      </w:r>
+      <w:r>
+        <w:t xml:space="preserve">B) rather than the currently used 11.5 ng/ml.</w:t>
+      </w:r>
+    </w:p>
+    <w:p>
+      <w:pPr>
+        <w:pStyle w:val="BodyText"/>
+      </w:pPr>
+      <w:r>
+        <w:t xml:space="preserve">We compared the Hymenoptera species responsible for triggering IVA according to the severity of the reaction and found no differences. Patients matched according to sex and age had similar severity of a reaction to known eliciting insects (p = 0.4128).</w:t>
+      </w:r>
+      <w:r>
+        <w:t xml:space="preserve"> </w:t>
+      </w:r>
+    </w:p>
+    <w:p>
+      <w:pPr>
+        <w:pStyle w:val="BodyText"/>
+      </w:pPr>
+      <w:r>
+        <w:t xml:space="preserve">Outdoor physical exercise (e.g., jogging in the park) was more often associated with IVA than other triggers of anaphylaxis (p &lt; 0.001). However, it was not associated with the severity of a reaction in these patients. (p = 0.436).</w:t>
+      </w:r>
+    </w:p>
+    <w:p>
+      <w:pPr>
+        <w:pStyle w:val="Heading2"/>
+      </w:pPr>
+      <w:bookmarkStart w:id="31" w:name="interplay-of-symptoms-and-medication"/>
+      <w:bookmarkEnd w:id="31"/>
+      <w:r>
+        <w:t xml:space="preserve">Interplay of symptoms and medication</w:t>
+      </w:r>
+    </w:p>
+    <w:p>
+      <w:pPr>
+        <w:pStyle w:val="FirstParagraph"/>
+      </w:pPr>
+      <w:r>
+        <w:t xml:space="preserve">Patients who underwent IVA significantly less often received adrenaline treatment than in other anaphylaxis cases (26.9% vs 34.6%, p &lt; 0.001). After adjusting both groups for similar age, sex and severity distribution - the difference in adrenaline use was still significant irrespective of the administration route (p &lt; 0.001, Fig</w:t>
+      </w:r>
+      <w:r>
+        <w:t xml:space="preserve"> </w:t>
+      </w:r>
+      <w:r>
+        <w:t xml:space="preserve">4</w:t>
+      </w:r>
+      <w:r>
+        <w:t xml:space="preserve">).</w:t>
+      </w:r>
+      <w:r>
+        <w:t xml:space="preserve"> </w:t>
+      </w:r>
+      <w:r>
+        <w:t xml:space="preserve"> </w:t>
+      </w:r>
+      <w:r>
+        <w:t xml:space="preserve">Patients with IVA received corticosteroids and antihistamines significantly more frequently than patients with anaphylaxis to other elicitors. On the other hand, adrenaline, beta-2 mimetics, and oxygen were given more often in non-IVA.</w:t>
+      </w:r>
+    </w:p>
+    <w:p>
+      <w:pPr>
+        <w:pStyle w:val="BodyText"/>
+      </w:pPr>
+      <w:r>
+        <w:t xml:space="preserve">We discovered clusters of symptoms and therapy modes in IVA patients (association measured using phi). Cardiologic symptoms (cardiac arrest, hypotension, loss of consciousness) and urticaria, were treated more similarly than respiratory or gastrointestinal symptoms (Fig.</w:t>
+      </w:r>
+      <w:r>
+        <w:t xml:space="preserve"> </w:t>
+      </w:r>
+      <w:r>
+        <w:t xml:space="preserve">4</w:t>
+      </w:r>
+      <w:r>
+        <w:t xml:space="preserve">B). The treatment of these symptoms consisted of using adrenaline autoinjector (AAI), i.v. adrenaline in multiple doses, 100% oxygen inhalation, an initial dose of antihistamines, and inhaled β-2 agonists.</w:t>
+      </w:r>
+      <w:r>
+        <w:t xml:space="preserve"> </w:t>
+      </w:r>
+      <w:r>
+        <w:t xml:space="preserve">Corticosteroids, i.v. volume replacement and i.v. β-2 agonists formed another therapy mode.</w:t>
+      </w:r>
+    </w:p>
+    <w:p>
+      <w:pPr>
+        <w:pStyle w:val="BodyText"/>
+      </w:pPr>
+      <w:r>
+        <w:t xml:space="preserve">The most noticeable differences in the therapy of IVA vs. other forms of anaphylaxis were observed in the frequency of inhaled beta2-agonists and antihistamines (Fig.</w:t>
+      </w:r>
+      <w:r>
+        <w:t xml:space="preserve"> </w:t>
+      </w:r>
+      <w:r>
+        <w:t xml:space="preserve">4</w:t>
+      </w:r>
+      <w:r>
+        <w:t xml:space="preserve">B).</w:t>
+      </w:r>
+    </w:p>
+    <w:p>
+      <w:pPr>
+        <w:pStyle w:val="BodyText"/>
+      </w:pPr>
+      <w:r>
+        <w:t xml:space="preserve">Interestingly, adrenaline as a first emergency therapy was given less often in IVA cases when compared to other cases</w:t>
+      </w:r>
+      <w:r>
+        <w:t xml:space="preserve"> </w:t>
+      </w:r>
+      <w:r>
+        <w:rPr>
+          <w:b/>
+        </w:rPr>
+        <w:t xml:space="preserve">if patients did not report the previous history of anaphylaxis</w:t>
+      </w:r>
+      <w:r>
+        <w:t xml:space="preserve"> </w:t>
+      </w:r>
+      <w:r>
+        <w:t xml:space="preserve">(p &lt; 0.001), but in patients who reported previous reactions, there was no difference in adrenaline therapy (p = 0.874).</w:t>
+      </w:r>
+    </w:p>
+    <w:p>
+      <w:pPr>
+        <w:pStyle w:val="BodyText"/>
+      </w:pPr>
+      <w:r>
+        <w:t xml:space="preserve">Similarly, there were no differences in adrenaline use between IVA and non-IVA when severe reactions were taken into consideration (p = 0.073). However, when we restricted the analysis to mild anaphylaxis cases - non-IVA patients received adrenaline more frequently than IVA (p &lt; 0.001).</w:t>
+      </w:r>
+    </w:p>
+    <w:p>
+      <w:pPr>
+        <w:pStyle w:val="Heading2"/>
+      </w:pPr>
+      <w:bookmarkStart w:id="32" w:name="hymenoptera-anaphylaxis-shows-seasonal-patterns."/>
+      <w:bookmarkEnd w:id="32"/>
       <w:r>
         <w:t xml:space="preserve">Hymenoptera anaphylaxis shows seasonal patterns.</w:t>
       </w:r>
@@ -834,412 +1268,6 @@
     </w:p>
     <w:p>
       <w:pPr>
-        <w:pStyle w:val="BodyText"/>
-      </w:pPr>
-      <w:r>
-        <w:t xml:space="preserve">IVA was more frequent in adults and seniors than children and young adults. (Fig</w:t>
-      </w:r>
-      <w:r>
-        <w:t xml:space="preserve"> </w:t>
-      </w:r>
-      <w:r>
-        <w:t xml:space="preserve">2</w:t>
-      </w:r>
-      <w:r>
-        <w:t xml:space="preserve">B). When we analyzed a density plot of IVA cases according to age - we determined a bimodal distribution forming two subsets of patients with a cutoff age of 22 (Fig</w:t>
-      </w:r>
-      <w:r>
-        <w:t xml:space="preserve"> </w:t>
-      </w:r>
-      <w:r>
-        <w:t xml:space="preserve">1</w:t>
-      </w:r>
-      <w:r>
-        <w:t xml:space="preserve">B.</w:t>
-      </w:r>
-    </w:p>
-    <w:p>
-      <w:pPr>
-        <w:pStyle w:val="Heading2"/>
-      </w:pPr>
-      <w:bookmarkStart w:id="28" w:name="iva-is-associated-with-cardiovascular-symptoms"/>
-      <w:bookmarkEnd w:id="28"/>
-      <w:r>
-        <w:t xml:space="preserve">IVA is associated with cardiovascular symptoms</w:t>
-      </w:r>
-    </w:p>
-    <w:p>
-      <w:pPr>
-        <w:pStyle w:val="FirstParagraph"/>
-      </w:pPr>
-      <w:r>
-        <w:t xml:space="preserve">IVA showed a specific symptom pattern. Patients, who underwent IVA, more often experienced cardiologic symptoms (dizziness, reduced alertness, unconsciousness) than patients with other elicitors inducing anaphylaxis and less often had skin or gastrointestinal symptoms (Fig</w:t>
-      </w:r>
-      <w:r>
-        <w:t xml:space="preserve"> </w:t>
-      </w:r>
-      <w:r>
-        <w:t xml:space="preserve">3</w:t>
-      </w:r>
-      <w:r>
-        <w:t xml:space="preserve">A). The difference in severe hypotension frequency was especially prominent in the younger age group (under 22, Fig. S</w:t>
-      </w:r>
-      <w:r>
-        <w:t xml:space="preserve">6</w:t>
-      </w:r>
-      <w:r>
-        <w:t xml:space="preserve">).</w:t>
-      </w:r>
-    </w:p>
-    <w:p>
-      <w:pPr>
-        <w:pStyle w:val="BodyText"/>
-      </w:pPr>
-      <w:r>
-        <w:t xml:space="preserve">The pattern of organ involvement showed similarities in gastrologic, skin, and respiratory symptoms, and did not differ in the proportion of elevated baseline serum tryptase (&gt; 8 ng/ml). Although, patients undergoing IVA less often had concomitant atopic diseases (Fig</w:t>
-      </w:r>
-      <w:r>
-        <w:t xml:space="preserve"> </w:t>
-      </w:r>
-      <w:r>
-        <w:t xml:space="preserve">3</w:t>
-      </w:r>
-      <w:r>
-        <w:t xml:space="preserve">B).</w:t>
-      </w:r>
-    </w:p>
-    <w:p>
-      <w:pPr>
-        <w:pStyle w:val="BodyText"/>
-      </w:pPr>
-      <w:r>
-        <w:t xml:space="preserve">Severe reactions of IVA were more prevalent in older patients in comparison to patients below 22 years, and in IVA cases vs. other elicitors (Fig. S</w:t>
-      </w:r>
-      <w:r>
-        <w:t xml:space="preserve">7</w:t>
-      </w:r>
-      <w:r>
-        <w:t xml:space="preserve">D). There were no differences in severity of reactions elicited by yellow-jackets and other insect species.</w:t>
-      </w:r>
-    </w:p>
-    <w:p>
-      <w:pPr>
-        <w:pStyle w:val="Heading2"/>
-      </w:pPr>
-      <w:bookmarkStart w:id="29" w:name="absence-of-skin-symptoms-is-associated-with-more-severe-episodes-of-iva"/>
-      <w:bookmarkEnd w:id="29"/>
-      <w:r>
-        <w:t xml:space="preserve">Absence of skin symptoms is associated with more severe episodes of IVA</w:t>
-      </w:r>
-    </w:p>
-    <w:p>
-      <w:pPr>
-        <w:pStyle w:val="FirstParagraph"/>
-      </w:pPr>
-      <w:r>
-        <w:t xml:space="preserve">Patients with concomitant mastocytosis had significantly more often anaphylaxis without skin symptoms (namely urticaria and flushing) when compared to patients without diagnosed mastocytosis</w:t>
-      </w:r>
-      <w:r>
-        <w:t xml:space="preserve"> </w:t>
-      </w:r>
-      <w:r>
-        <w:t xml:space="preserve">(54.7% vs. 30.7%, p &lt; 0.001). We decided to further investigate cases where mastocytosis was not diagnosed. In these patients urticaria or flushing as symptoms of anaphylaxis were present more often in IVA than anaphylaxis triggered by other elicitors (67.9% vs 70.5% respectively, p = 0.019). Morover, in patients without concomitant mastocytosis who were also lacking skin symptoms, anaphylaxis was significantly more frequently severe (52.9% in IVA vs. 47%, p &lt; 0.001% in non-IVA). We performed a factorial logistic regression modelling and confirmed the significant interaction effect between the presence of skin symptoms and the trigger (eiter IVA or non-IVA) on the severity of anaphylaxis (p &lt; 0.001). Therefore, non-mastocytic patients presenting without urticara or flushing tended to have more severe anaphylaxis when it was triggered by insects, but not other elicitors of anaphylaxis (Fig.</w:t>
-      </w:r>
-      <w:r>
-        <w:t xml:space="preserve"> </w:t>
-      </w:r>
-      <w:r>
-        <w:t xml:space="preserve">3</w:t>
-      </w:r>
-      <w:r>
-        <w:t xml:space="preserve">C).</w:t>
-      </w:r>
-    </w:p>
-    <w:p>
-      <w:pPr>
-        <w:pStyle w:val="BodyText"/>
-      </w:pPr>
-      <w:r>
-        <w:t xml:space="preserve">Following this observation, we decided to investigate the association of skin symptoms with the tryptase levels in patients who did not have a diagnosis of mastocytosis. For this comparison, we removed the cases with BST above 11.5 ng/ml, potentially indicating non-diagnosed mastocytosis. Similarly, tryptase levels correlated with the severity of anaphylaxis, were higher in IVA patients, and the effect was prominently visible for IVA patients (p = 0.001). We did not observe such an interaction in the non-IVA group.</w:t>
-      </w:r>
-    </w:p>
-    <w:p>
-      <w:pPr>
-        <w:pStyle w:val="Heading2"/>
-      </w:pPr>
-      <w:bookmarkStart w:id="30" w:name="nearly-one-third-of-iva-patients-experience-repeated-reactions"/>
-      <w:bookmarkEnd w:id="30"/>
-      <w:r>
-        <w:t xml:space="preserve">Nearly one-third of IVA patients experience repeated reactions</w:t>
-      </w:r>
-    </w:p>
-    <w:p>
-      <w:pPr>
-        <w:pStyle w:val="FirstParagraph"/>
-      </w:pPr>
-      <w:r>
-        <w:t xml:space="preserve">In general 28.6% of patients with insect allergy had experienced venom anaphylaxis in the past. If the reaction was elicited by other elcitors previous reactions were more frequently seen (35.7%, p &lt; 0.001). We observed 227 patients with two documented reactions in our registry. Out of these 59 (26%) had insect elicited anaphylaxis and in 6 (10.2%) the following reaction was more severe than before. In 43 (72.9%) cases the reaction was similar in severity.</w:t>
-      </w:r>
-    </w:p>
-    <w:p>
-      <w:pPr>
-        <w:pStyle w:val="Heading2"/>
-      </w:pPr>
-      <w:bookmarkStart w:id="31" w:name="increased-baseline-serum-tryptase-and-concomitant-cardiologic-conditions-increase-the-risk-of-severe-iva."/>
-      <w:bookmarkEnd w:id="31"/>
-      <w:r>
-        <w:t xml:space="preserve">Increased baseline serum tryptase and concomitant cardiologic conditions increase the risk of severe IVA.</w:t>
-      </w:r>
-    </w:p>
-    <w:p>
-      <w:pPr>
-        <w:pStyle w:val="FirstParagraph"/>
-      </w:pPr>
-      <w:r>
-        <w:t xml:space="preserve">The factor most prominently associated with an increased risk of severe anaphylaxis was mastocytosis, and there were no differences in elicitor groups (Fig.</w:t>
-      </w:r>
-      <w:r>
-        <w:t xml:space="preserve"> </w:t>
-      </w:r>
-      <w:r>
-        <w:t xml:space="preserve">4</w:t>
-      </w:r>
-      <w:r>
-        <w:t xml:space="preserve">). However, mastocytosis increased the risk of cardiac arrest in patients undergoing IVA significantly more than in patients undergoing anaphylaxis due to other triggers (Fig. S</w:t>
-      </w:r>
-      <w:r>
-        <w:t xml:space="preserve">6</w:t>
-      </w:r>
-      <w:r>
-        <w:t xml:space="preserve">).</w:t>
-      </w:r>
-    </w:p>
-    <w:p>
-      <w:pPr>
-        <w:pStyle w:val="BodyText"/>
-      </w:pPr>
-      <w:r>
-        <w:t xml:space="preserve">Concomitant diseases were more prevalent in IVA than in non-IVA cases (24.7% vs. 18.2%) and were associated with a higher risk of severe anaphylaxis when elicited by insects but were irrelevant in non-IVA cases (Fig.</w:t>
-      </w:r>
-      <w:r>
-        <w:t xml:space="preserve"> </w:t>
-      </w:r>
-      <w:r>
-        <w:t xml:space="preserve">4</w:t>
-      </w:r>
-      <w:r>
-        <w:t xml:space="preserve">). Interestingly, BST values were increased in patients with concomitant cardiovasular diseases, irrespectively of the reaction severity (Fig. S</w:t>
-      </w:r>
-      <w:r>
-        <w:t xml:space="preserve">??</w:t>
-      </w:r>
-      <w:r>
-        <w:t xml:space="preserve">).</w:t>
-      </w:r>
-    </w:p>
-    <w:p>
-      <w:pPr>
-        <w:pStyle w:val="BodyText"/>
-      </w:pPr>
-      <w:r>
-        <w:t xml:space="preserve">The risk of severe anaphylaxis in patients concomitantly using ACE-I (as well as beta-blockers) could not be independently measured due to coexisting cardiovascular pathologies. ACE-I use was, however, more often associated with cardiac arrests in all anaphylaxis cases (1.9% vs. 5.8%, p &lt; 0.001) and there were no differences between IVA nad non-IVA (Fig.</w:t>
-      </w:r>
-      <w:r>
-        <w:t xml:space="preserve"> </w:t>
-      </w:r>
-      <w:r>
-        <w:t xml:space="preserve">4</w:t>
-      </w:r>
-      <w:r>
-        <w:t xml:space="preserve">C).</w:t>
-      </w:r>
-      <w:r>
-        <w:t xml:space="preserve"> </w:t>
-      </w:r>
-      <w:r>
-        <w:t xml:space="preserve">Beta-blocker use was generally associated with higher severity of anaphylaxis and with the onset of cardiovascular symptoms (cardiac arrest, chest pain), but we saw no difference between groups p = 0.195). Surprisingly, arrhythmia was more frequently reported in patients undergoing IVA with concomitant beta-blockers (Fig.</w:t>
-      </w:r>
-      <w:r>
-        <w:t xml:space="preserve"> </w:t>
-      </w:r>
-      <w:r>
-        <w:t xml:space="preserve">4</w:t>
-      </w:r>
-      <w:r>
-        <w:t xml:space="preserve">B).</w:t>
-      </w:r>
-    </w:p>
-    <w:p>
-      <w:pPr>
-        <w:pStyle w:val="BodyText"/>
-      </w:pPr>
-      <w:r>
-        <w:t xml:space="preserve">Baseline serum tryptase (BST) correlated with the severity of reactions (Ring and Messmer scale). Moreover, elevated BST was more prominently increasing the risk of severe anaphylaxis in IVA patients than in other cases (Fig.</w:t>
-      </w:r>
-      <w:r>
-        <w:t xml:space="preserve"> </w:t>
-      </w:r>
-      <w:r>
-        <w:t xml:space="preserve">4</w:t>
-      </w:r>
-      <w:r>
-        <w:t xml:space="preserve">C).</w:t>
-      </w:r>
-    </w:p>
-    <w:p>
-      <w:pPr>
-        <w:pStyle w:val="BodyText"/>
-      </w:pPr>
-      <w:r>
-        <w:t xml:space="preserve">Cases with cardiac arrest were associated with an increased tryptase above 8 ng/ml, and this proportion was higher in IVA when compared to other elicitors. Loss of consciousness was a symptom associated with increased tryptase levels but only in patients with IVA (Fig.</w:t>
-      </w:r>
-      <w:r>
-        <w:t xml:space="preserve"> </w:t>
-      </w:r>
-      <w:r>
-        <w:t xml:space="preserve">4</w:t>
-      </w:r>
-      <w:r>
-        <w:t xml:space="preserve">C). Based on the severity and symptom profile, we decided to use a tryptase cut off value of 8 ng/ml (Fig.</w:t>
-      </w:r>
-      <w:r>
-        <w:t xml:space="preserve"> </w:t>
-      </w:r>
-      <w:r>
-        <w:t xml:space="preserve">4</w:t>
-      </w:r>
-      <w:r>
-        <w:t xml:space="preserve">B) rather than the currently used 11.5 ng/ml.</w:t>
-      </w:r>
-    </w:p>
-    <w:p>
-      <w:pPr>
-        <w:pStyle w:val="BodyText"/>
-      </w:pPr>
-      <w:r>
-        <w:t xml:space="preserve">We compared the Hymenoptera species responsible for triggering IVA according to the severity of the reaction and found no differences. Patients matched according to sex and age had similar severity of a reaction to known eliciting insects (p = 0.4128).</w:t>
-      </w:r>
-      <w:r>
-        <w:t xml:space="preserve"> </w:t>
-      </w:r>
-    </w:p>
-    <w:p>
-      <w:pPr>
-        <w:pStyle w:val="BodyText"/>
-      </w:pPr>
-      <w:r>
-        <w:t xml:space="preserve">Outdoor physical exercise (e.g., jogging in the park) was more often associated with IVA than other triggers of anaphylaxis (p &lt; 0.001). However, it was not associated with the severity of a reaction in these patients. (p = 0.436).</w:t>
-      </w:r>
-    </w:p>
-    <w:p>
-      <w:pPr>
-        <w:pStyle w:val="Heading2"/>
-      </w:pPr>
-      <w:bookmarkStart w:id="32" w:name="interplay-of-symptoms-and-medication"/>
-      <w:bookmarkEnd w:id="32"/>
-      <w:r>
-        <w:t xml:space="preserve">Interplay of symptoms and medication</w:t>
-      </w:r>
-    </w:p>
-    <w:p>
-      <w:pPr>
-        <w:pStyle w:val="FirstParagraph"/>
-      </w:pPr>
-      <w:r>
-        <w:t xml:space="preserve">Patients who underwent IVA significantly less often received adrenaline treatment than in other anaphylaxis cases (26.9% vs 34.6%, p &lt; 0.001). After adjusting both groups for similar age, sex and severity distribution - the difference in adrenaline use was still significant irrespective of the administration route (p &lt; 0.001, Fig</w:t>
-      </w:r>
-      <w:r>
-        <w:t xml:space="preserve"> </w:t>
-      </w:r>
-      <w:r>
-        <w:t xml:space="preserve">5</w:t>
-      </w:r>
-      <w:r>
-        <w:t xml:space="preserve">).</w:t>
-      </w:r>
-      <w:r>
-        <w:t xml:space="preserve"> </w:t>
-      </w:r>
-      <w:r>
-        <w:t xml:space="preserve"> </w:t>
-      </w:r>
-      <w:r>
-        <w:t xml:space="preserve">Patients with IVA received corticosteroids and antihistamines significantly more frequently than patients with anaphylaxis to other elicitors. On the other hand, adrenaline, beta-2 mimetics, and oxygen were given more often in non-IVA.</w:t>
-      </w:r>
-    </w:p>
-    <w:p>
-      <w:pPr>
-        <w:pStyle w:val="BodyText"/>
-      </w:pPr>
-      <w:r>
-        <w:t xml:space="preserve">We discovered clusters of symptoms and therapy modes in IVA patients (association measured using phi). Cardiologic symptoms (cardiac arrest, hypotension, loss of consciousness) and urticaria, were treated more similarly than respiratory or gastrointestinal symptoms (Fig.</w:t>
-      </w:r>
-      <w:r>
-        <w:t xml:space="preserve"> </w:t>
-      </w:r>
-      <w:r>
-        <w:t xml:space="preserve">5</w:t>
-      </w:r>
-      <w:r>
-        <w:t xml:space="preserve">B). The treatment of these symptoms consisted of using adrenaline autoinjector (AAI), i.v. adrenaline in multiple doses, 100% oxygen inhalation, an initial dose of antihistamines, and inhaled β-2 agonists.</w:t>
-      </w:r>
-      <w:r>
-        <w:t xml:space="preserve"> </w:t>
-      </w:r>
-      <w:r>
-        <w:t xml:space="preserve">Corticosteroids, i.v. volume replacement and i.v. β-2 agonists formed another therapy mode.</w:t>
-      </w:r>
-    </w:p>
-    <w:p>
-      <w:pPr>
-        <w:pStyle w:val="BodyText"/>
-      </w:pPr>
-      <w:r>
-        <w:t xml:space="preserve">The most noticeable differences in the therapy of IVA vs. other forms of anaphylaxis were observed in the frequency of inhaled beta2-agonists and antihistamines (Fig.</w:t>
-      </w:r>
-      <w:r>
-        <w:t xml:space="preserve"> </w:t>
-      </w:r>
-      <w:r>
-        <w:t xml:space="preserve">5</w:t>
-      </w:r>
-      <w:r>
-        <w:t xml:space="preserve">B).</w:t>
-      </w:r>
-    </w:p>
-    <w:p>
-      <w:pPr>
-        <w:pStyle w:val="BodyText"/>
-      </w:pPr>
-      <w:r>
-        <w:t xml:space="preserve">Interestingly, adrenaline as a first emergency therapy was given less often in IVA cases when compared to other cases</w:t>
-      </w:r>
-      <w:r>
-        <w:t xml:space="preserve"> </w:t>
-      </w:r>
-      <w:r>
-        <w:rPr>
-          <w:b/>
-        </w:rPr>
-        <w:t xml:space="preserve">if patients did not report the previous history of anaphylaxis</w:t>
-      </w:r>
-      <w:r>
-        <w:t xml:space="preserve"> </w:t>
-      </w:r>
-      <w:r>
-        <w:t xml:space="preserve">(p &lt; 0.001), but in patients who reported previous reactions, there was no difference in adrenaline therapy (p = 0.874).</w:t>
-      </w:r>
-    </w:p>
-    <w:p>
-      <w:pPr>
-        <w:pStyle w:val="BodyText"/>
-      </w:pPr>
-      <w:r>
-        <w:t xml:space="preserve">Similarly, there were no differences in adrenaline use between IVA and non-IVA when severe reactions were taken into consideration (p = 0.073). However, when we restricted the analysis to mild anaphylaxis cases - non-IVA patients received adrenaline more frequently than IVA (p &lt; 0.001).</w:t>
-      </w:r>
-    </w:p>
-    <w:p>
-      <w:pPr>
         <w:pStyle w:val="Heading1"/>
       </w:pPr>
       <w:bookmarkStart w:id="33" w:name="discussion"/>
@@ -1261,13 +1289,262 @@
         <w:pStyle w:val="BodyText"/>
       </w:pPr>
       <w:r>
+        <w:t xml:space="preserve">IVA was more often associated with cardiologic symptoms non-IVA.</w:t>
+      </w:r>
+      <w:r>
+        <w:t xml:space="preserve"> </w:t>
+      </w:r>
+      <w:r>
+        <w:t xml:space="preserve">Previous studies suggest</w:t>
+      </w:r>
+      <w:r>
+        <w:t xml:space="preserve"> </w:t>
+      </w:r>
+      <w:r>
+        <w:t xml:space="preserve">[8,14,15]</w:t>
+      </w:r>
+      <w:r>
+        <w:t xml:space="preserve"> </w:t>
+      </w:r>
+      <w:r>
+        <w:t xml:space="preserve">an essential link between the cardiovascular system and insect sting hypersensitivity.</w:t>
+      </w:r>
+      <w:r>
+        <w:t xml:space="preserve"> </w:t>
+      </w:r>
+      <w:r>
+        <w:t xml:space="preserve">IVA has been associated with Kounis syndrome (coronary arterial spasm induced by the release of mast cell mediators</w:t>
+      </w:r>
+      <w:r>
+        <w:t xml:space="preserve"> </w:t>
+      </w:r>
+      <w:r>
+        <w:t xml:space="preserve">[16,17]</w:t>
+      </w:r>
+      <w:r>
+        <w:t xml:space="preserve">) and cardiac arrhythmias usually occurring in patients with preexisting heart disease</w:t>
+      </w:r>
+      <w:r>
+        <w:t xml:space="preserve"> </w:t>
+      </w:r>
+      <w:r>
+        <w:t xml:space="preserve">[18]</w:t>
+      </w:r>
+      <w:r>
+        <w:t xml:space="preserve">.</w:t>
+      </w:r>
+    </w:p>
+    <w:p>
+      <w:pPr>
+        <w:pStyle w:val="BodyText"/>
+      </w:pPr>
+      <w:r>
+        <w:t xml:space="preserve">The rate of concomitant cardiovascular diseases was higher in IVA than non-IVA; we observed them be an essential cofactor increasing the</w:t>
+      </w:r>
+      <w:r>
+        <w:t xml:space="preserve"> </w:t>
+      </w:r>
+      <w:r>
+        <w:rPr>
+          <w:i/>
+        </w:rPr>
+        <w:t xml:space="preserve">risk of a severe reaction if insects elicited the anaphylaxis</w:t>
+      </w:r>
+      <w:r>
+        <w:t xml:space="preserve">. This association was not significant in anaphylaxis elicited by other triggers. Notably, cardiac arrest occurred more frequently in patients with the elevated BST (&gt; 8 ng/ml), especially in IVA.</w:t>
+      </w:r>
+      <w:r>
+        <w:t xml:space="preserve"> </w:t>
+      </w:r>
+      <w:r>
+        <w:t xml:space="preserve">Nevertheless, the pathomechanism promoting cardiovascular symptoms in IVA requires further investigation.</w:t>
+      </w:r>
+    </w:p>
+    <w:p>
+      <w:pPr>
+        <w:pStyle w:val="BodyText"/>
+      </w:pPr>
+      <w:r>
+        <w:t xml:space="preserve">Of note, cardiologic symptoms like hypotension, collapse, or cardiac arrest grade higher on the Ring and Messmer scale than skin or gastrointestinal symptoms. Therefore, since IVA predisposes to cardiologic symptoms, it is likely to be associated with more severe anaphylaxis.</w:t>
+      </w:r>
+    </w:p>
+    <w:p>
+      <w:pPr>
+        <w:pStyle w:val="BodyText"/>
+      </w:pPr>
+      <w:r>
+        <w:t xml:space="preserve">Importantly, the absence of skin symptoms was associated with more severe IVA, which was also true after we excluded patients with a known diagnosis of mastocytosis. Subsequently, we correlated the severity of anaphylaxis with BST levels and identified an interaction between the absence of skin symptoms and IVA using generalized linear regression.</w:t>
+      </w:r>
+    </w:p>
+    <w:p>
+      <w:pPr>
+        <w:pStyle w:val="BodyText"/>
+      </w:pPr>
+      <w:r>
+        <w:t xml:space="preserve">Our findings indicate that patients with BST of over 8 ng/ml are prone to severe anaphylaxis to insect venom. Patients with normal BST in the range of 8-11.4 ng/ml may have indolent systemic mastocytosis or concomitant undiagnosed mast cell activation syndrome (MCAS)</w:t>
+      </w:r>
+      <w:r>
+        <w:t xml:space="preserve"> </w:t>
+      </w:r>
+      <w:r>
+        <w:t xml:space="preserve">[19]</w:t>
+      </w:r>
+      <w:r>
+        <w:t xml:space="preserve">. Zanotti et al. identified mast cell disorders in 17 out of 22 patients with IVA lacking skin symptoms</w:t>
+      </w:r>
+      <w:r>
+        <w:t xml:space="preserve"> </w:t>
+      </w:r>
+      <w:r>
+        <w:t xml:space="preserve">[20]</w:t>
+      </w:r>
+      <w:r>
+        <w:t xml:space="preserve"> </w:t>
+      </w:r>
+      <w:r>
+        <w:t xml:space="preserve">and concluded that patients with BST of 7.95 ng/ml and IVA should undergo extensive diagnostic procedures.</w:t>
+      </w:r>
+    </w:p>
+    <w:p>
+      <w:pPr>
+        <w:pStyle w:val="BodyText"/>
+      </w:pPr>
+      <w:r>
+        <w:t xml:space="preserve">Based on our and previous findings</w:t>
+      </w:r>
+      <w:r>
+        <w:t xml:space="preserve"> </w:t>
+      </w:r>
+      <w:r>
+        <w:t xml:space="preserve">[20–22]</w:t>
+      </w:r>
+      <w:r>
+        <w:t xml:space="preserve"> </w:t>
+      </w:r>
+      <w:r>
+        <w:t xml:space="preserve">we propose to perform a peripheral blood KIT D816V mutation test in cases of BST of above 8 ng/ml and with a history of anaphylaxis presenting without urticaria or flushing.</w:t>
+      </w:r>
+    </w:p>
+    <w:p>
+      <w:pPr>
+        <w:pStyle w:val="BodyText"/>
+      </w:pPr>
+      <w:r>
+        <w:t xml:space="preserve">Regarding the factors increasing risk of IVA - older patients experienced IVA more frequently. Young patients mainly suffer from food-induced anaphylaxis</w:t>
+      </w:r>
+      <w:r>
+        <w:t xml:space="preserve"> </w:t>
+      </w:r>
+      <w:r>
+        <w:t xml:space="preserve">[5]</w:t>
+      </w:r>
+      <w:r>
+        <w:t xml:space="preserve">. One of the limitations of our registry is the fact that we can only compare cases of anaphylaxis and due to the lack of healthy cohort — cannot draw conclusions on the frequency of a particular type of anaphylaxis in the population.</w:t>
+      </w:r>
+    </w:p>
+    <w:p>
+      <w:pPr>
+        <w:pStyle w:val="BodyText"/>
+      </w:pPr>
+      <w:r>
+        <w:t xml:space="preserve">Emergency room (ER) admission data indicate that the frequency of insect stings hypersensitivity reactions in children is comparable to food hypersensitivity reactions (12-15% of cases of hypersensitivity reactions admitted to the ER), but pediatric anaphylaxis is triggered significantly more often by food elicitors (56% of food hypersensitivity cases vs. 5.3% of sting cases seen in the ER)</w:t>
+      </w:r>
+      <w:r>
+        <w:t xml:space="preserve"> </w:t>
+      </w:r>
+      <w:r>
+        <w:t xml:space="preserve">[23]</w:t>
+      </w:r>
+      <w:r>
+        <w:t xml:space="preserve">. Senior patients, on the other hand, suffer from drug-related hypersensitivity more often than insect sting hypersensitivity</w:t>
+      </w:r>
+      <w:r>
+        <w:t xml:space="preserve"> </w:t>
+      </w:r>
+      <w:r>
+        <w:t xml:space="preserve">[24]</w:t>
+      </w:r>
+      <w:r>
+        <w:t xml:space="preserve">.</w:t>
+      </w:r>
+      <w:r>
+        <w:t xml:space="preserve"> </w:t>
+      </w:r>
+      <w:r>
+        <w:t xml:space="preserve"> </w:t>
+      </w:r>
+      <w:r>
+        <w:t xml:space="preserve">Similarly, we saw less IVA in patients with concomitant atopic diseases, as these patients more often present with food anaphylaxis</w:t>
+      </w:r>
+      <w:r>
+        <w:t xml:space="preserve"> </w:t>
+      </w:r>
+      <w:r>
+        <w:t xml:space="preserve">[25]</w:t>
+      </w:r>
+      <w:r>
+        <w:t xml:space="preserve">.</w:t>
+      </w:r>
+    </w:p>
+    <w:p>
+      <w:pPr>
+        <w:pStyle w:val="BodyText"/>
+      </w:pPr>
+      <w:r>
+        <w:t xml:space="preserve">The influence of cardiologic medication could not be isolated from the effect of concomitant cardiologic conditions; therefore, we could not state if ACE-I and beta-blockers increased the severity of anaphylaxis. We did observe that there were no significant differences between IVA and non-IVA cases regarding the symptoms and severity of an episode with concomitant use of ACE-I or beta-blockers.</w:t>
+      </w:r>
+    </w:p>
+    <w:p>
+      <w:pPr>
+        <w:pStyle w:val="BodyText"/>
+      </w:pPr>
+      <w:r>
+        <w:t xml:space="preserve">Cases of IVA had been treated with adrenaline less often than the age- sex- and severity-matched cases of non-IVA. Moreover, administration of adrenaline did not depend on the trigger if the patient experienced anaphylaxis previously, but was significantly less often used if the patient experienced their first episode of IVA. The difference between groups was prominent for milder cases of anaphylaxis.</w:t>
+      </w:r>
+      <w:r>
+        <w:t xml:space="preserve"> </w:t>
+      </w:r>
+      <w:r>
+        <w:t xml:space="preserve">The reason for this observation is unclear. To our knowledge, this is the only data on the comparative adrenaline usage in a case-controlled group of IVA vs. non-IVA.</w:t>
+      </w:r>
+    </w:p>
+    <w:p>
+      <w:pPr>
+        <w:pStyle w:val="BodyText"/>
+      </w:pPr>
+      <w:r>
+        <w:t xml:space="preserve">Nevertheless, international guidelines of anaphylaxis state that adrenaline (i.m.) is the first-line agent in all diagnosed cases of anaphylaxis</w:t>
+      </w:r>
+      <w:r>
+        <w:t xml:space="preserve"> </w:t>
+      </w:r>
+      <w:r>
+        <w:t xml:space="preserve">[26]</w:t>
+      </w:r>
+      <w:r>
+        <w:t xml:space="preserve">. Clinicians should not undermine the less severe IVA cases and treat them with adrenaline accordingly.</w:t>
+      </w:r>
+    </w:p>
+    <w:p>
+      <w:pPr>
+        <w:pStyle w:val="BodyText"/>
+      </w:pPr>
+      <w:r>
+        <w:t xml:space="preserve">Although there are no absolute contraindications for using adrenaline in anaphylaxis, one potential scenario where clinicians tend to be reluctant to using adrenaline is hypersensitivity reaction with high blood pressure with tachycardia which might be present at the initial phase of IVA, due to a psychologic reflex. In theory, these less severe cases of IVA might exhibit some form of stress-related blood pressure increase, but we lack data to confirm or discard this theory.</w:t>
+      </w:r>
+    </w:p>
+    <w:p>
+      <w:pPr>
+        <w:pStyle w:val="BodyText"/>
+      </w:pPr>
+      <w:r>
         <w:t xml:space="preserve">Based on our findings, insects are the most probable anaphylaxis elicitor in Europe during Summer-season, with IVA cases extending from early Spring to the end of Autumn. Detailed information on the seasonality of insect-elicited hypersensitivity reactions is scarce</w:t>
       </w:r>
       <w:r>
         <w:t xml:space="preserve"> </w:t>
       </w:r>
       <w:r>
-        <w:t xml:space="preserve">[13]</w:t>
+        <w:t xml:space="preserve">[27]</w:t>
       </w:r>
       <w:r>
         <w:t xml:space="preserve">. The activity of</w:t>
@@ -1291,262 +1568,10 @@
         <w:t xml:space="preserve"> </w:t>
       </w:r>
       <w:r>
-        <w:t xml:space="preserve">[14]</w:t>
+        <w:t xml:space="preserve">[28]</w:t>
       </w:r>
       <w:r>
         <w:t xml:space="preserve">. The changing climate in Europe may influence the activity of Hymenoptera in this region in the upcoming years. However, in the period from 2007 - 2019, the perennial ratio of IVA to non-IVA cases has remained unchanged (data not shown).</w:t>
-      </w:r>
-    </w:p>
-    <w:p>
-      <w:pPr>
-        <w:pStyle w:val="BodyText"/>
-      </w:pPr>
-      <w:r>
-        <w:t xml:space="preserve">IVA was more often associated with cardiologic symptoms non-IVA.</w:t>
-      </w:r>
-      <w:r>
-        <w:t xml:space="preserve"> </w:t>
-      </w:r>
-      <w:r>
-        <w:t xml:space="preserve">Previous studies suggest</w:t>
-      </w:r>
-      <w:r>
-        <w:t xml:space="preserve"> </w:t>
-      </w:r>
-      <w:r>
-        <w:t xml:space="preserve">[7,15,16]</w:t>
-      </w:r>
-      <w:r>
-        <w:t xml:space="preserve"> </w:t>
-      </w:r>
-      <w:r>
-        <w:t xml:space="preserve">an essential link between the cardiovascular system and insect sting hypersensitivity.</w:t>
-      </w:r>
-      <w:r>
-        <w:t xml:space="preserve"> </w:t>
-      </w:r>
-      <w:r>
-        <w:t xml:space="preserve">IVA has been associated with cardiac arrhythmias usually occurring in patients with preexisting heart disease</w:t>
-      </w:r>
-      <w:r>
-        <w:t xml:space="preserve"> </w:t>
-      </w:r>
-      <w:r>
-        <w:t xml:space="preserve">[17]</w:t>
-      </w:r>
-      <w:r>
-        <w:t xml:space="preserve"> </w:t>
-      </w:r>
-      <w:r>
-        <w:t xml:space="preserve">and Kounis syndrome (coronary arterial spasm induced by the release of mast cell mediators</w:t>
-      </w:r>
-      <w:r>
-        <w:t xml:space="preserve"> </w:t>
-      </w:r>
-      <w:r>
-        <w:t xml:space="preserve">[18,19]</w:t>
-      </w:r>
-      <w:r>
-        <w:t xml:space="preserve">).</w:t>
-      </w:r>
-    </w:p>
-    <w:p>
-      <w:pPr>
-        <w:pStyle w:val="BodyText"/>
-      </w:pPr>
-      <w:r>
-        <w:t xml:space="preserve">The rate of concomitant cardiovascular diseases was higher in IVA than non-IVA; we observed them be an essential cofactor increasing the</w:t>
-      </w:r>
-      <w:r>
-        <w:t xml:space="preserve"> </w:t>
-      </w:r>
-      <w:r>
-        <w:rPr>
-          <w:i/>
-        </w:rPr>
-        <w:t xml:space="preserve">risk of a severe reaction if insects elicited the anaphylaxis</w:t>
-      </w:r>
-      <w:r>
-        <w:t xml:space="preserve">. This association was not significant in anaphylaxis elicited by other triggers. Notably, cardiac arrest occurred more frequently in patients with the elevated BST (&gt; 8 ng/ml), especially in IVA.</w:t>
-      </w:r>
-      <w:r>
-        <w:t xml:space="preserve"> </w:t>
-      </w:r>
-      <w:r>
-        <w:t xml:space="preserve">Nevertheless, the pathomechanism promoting cardiovascular symptoms in IVA requires further investigation.</w:t>
-      </w:r>
-    </w:p>
-    <w:p>
-      <w:pPr>
-        <w:pStyle w:val="BodyText"/>
-      </w:pPr>
-      <w:r>
-        <w:t xml:space="preserve">Of note, cardiologic symptoms like hypotension, collapse, or cardiac arrest grade higher on the Ring and Messmer scale than skin or gastrointestinal symptoms. Therefore, since IVA predisposes to cardiologic symptoms, it is likely to be associated with more severe anaphylaxis.</w:t>
-      </w:r>
-    </w:p>
-    <w:p>
-      <w:pPr>
-        <w:pStyle w:val="BodyText"/>
-      </w:pPr>
-      <w:r>
-        <w:t xml:space="preserve">Importantly, the absence of skin symptoms was associated with more severe IVA, which was also after we excluded patients with a known diagnosis of mastocytosis. Subsequently, we correlated the severity of anaphylaxis with BST levels and identified an interaction between the absence of skin symptoms and IVA using generalized linear regression.</w:t>
-      </w:r>
-    </w:p>
-    <w:p>
-      <w:pPr>
-        <w:pStyle w:val="BodyText"/>
-      </w:pPr>
-      <w:r>
-        <w:t xml:space="preserve">Our findings indicate that patients with BST of over 8 ng/ml are prone to severe anaphylaxis to insect venom. Patients with normal BST in the range of 8-11.4 ng/ml may have indolent systemic mastocytosis or concomitant undiagnosed mast cell activation syndrome (MCAS)</w:t>
-      </w:r>
-      <w:r>
-        <w:t xml:space="preserve"> </w:t>
-      </w:r>
-      <w:r>
-        <w:t xml:space="preserve">[20]</w:t>
-      </w:r>
-      <w:r>
-        <w:t xml:space="preserve">. Zanotti et al. identified mast cell disorders in 17 out of 22 patients with IVA lacking skin symptoms</w:t>
-      </w:r>
-      <w:r>
-        <w:t xml:space="preserve"> </w:t>
-      </w:r>
-      <w:r>
-        <w:t xml:space="preserve">[21]</w:t>
-      </w:r>
-      <w:r>
-        <w:t xml:space="preserve"> </w:t>
-      </w:r>
-      <w:r>
-        <w:t xml:space="preserve">and concluded that patients with BST of 7.95 ng/ml and IVA should undergo extensive diagnostic procedures.</w:t>
-      </w:r>
-    </w:p>
-    <w:p>
-      <w:pPr>
-        <w:pStyle w:val="BodyText"/>
-      </w:pPr>
-      <w:r>
-        <w:t xml:space="preserve">Based on our and previous findings</w:t>
-      </w:r>
-      <w:r>
-        <w:t xml:space="preserve"> </w:t>
-      </w:r>
-      <w:r>
-        <w:t xml:space="preserve">[21–23]</w:t>
-      </w:r>
-      <w:r>
-        <w:t xml:space="preserve"> </w:t>
-      </w:r>
-      <w:r>
-        <w:t xml:space="preserve">we propose to perform a peripheral blood KIT D816V mutation test in cases of BST of above 8 ng/ml and with a history of anaphylaxis presenting without urticaria or flushing.</w:t>
-      </w:r>
-    </w:p>
-    <w:p>
-      <w:pPr>
-        <w:pStyle w:val="BodyText"/>
-      </w:pPr>
-      <w:r>
-        <w:t xml:space="preserve">Regarding the factors increasing risk of IVA - older patients experienced IVA more frequently. Young patients mainly suffer from food-induced anaphylaxis</w:t>
-      </w:r>
-      <w:r>
-        <w:t xml:space="preserve"> </w:t>
-      </w:r>
-      <w:r>
-        <w:t xml:space="preserve">[5]</w:t>
-      </w:r>
-      <w:r>
-        <w:t xml:space="preserve">. One of the limitations of our registry is the fact that we can only compare cases of anaphylaxis and due to the lack of healthy cohort - cannot draw conclusions on the frequency of a particular type of anaphylaxis in the population.</w:t>
-      </w:r>
-    </w:p>
-    <w:p>
-      <w:pPr>
-        <w:pStyle w:val="BodyText"/>
-      </w:pPr>
-      <w:r>
-        <w:t xml:space="preserve">Emergency room (ER) admission data indicate that the frequency of insect stings hypersensitivity reactions in children is comparable to food hypersensitivity reactions (12-15% of cases of hypersensitivity reactions admitted to the ER), but pediatric anaphylaxis is triggered significantly more often by food elicitors (56% of food hypersensitivity cases vs. 5.3% of sting cases seen in the ER)</w:t>
-      </w:r>
-      <w:r>
-        <w:t xml:space="preserve"> </w:t>
-      </w:r>
-      <w:r>
-        <w:t xml:space="preserve">[24]</w:t>
-      </w:r>
-      <w:r>
-        <w:t xml:space="preserve">. Senior patients, on the other hand, suffer from drug-related hypersensitivity more often than insect sting hypersensitivity</w:t>
-      </w:r>
-      <w:r>
-        <w:t xml:space="preserve"> </w:t>
-      </w:r>
-      <w:r>
-        <w:t xml:space="preserve">[25]</w:t>
-      </w:r>
-      <w:r>
-        <w:t xml:space="preserve">.</w:t>
-      </w:r>
-      <w:r>
-        <w:t xml:space="preserve"> </w:t>
-      </w:r>
-      <w:r>
-        <w:t xml:space="preserve"> </w:t>
-      </w:r>
-      <w:r>
-        <w:t xml:space="preserve">Similarly, we saw less IVA in patients with concomitant atopic diseases, as these patients more often present with food anaphylaxis</w:t>
-      </w:r>
-      <w:r>
-        <w:t xml:space="preserve"> </w:t>
-      </w:r>
-      <w:r>
-        <w:t xml:space="preserve">[26]</w:t>
-      </w:r>
-      <w:r>
-        <w:t xml:space="preserve">.</w:t>
-      </w:r>
-    </w:p>
-    <w:p>
-      <w:pPr>
-        <w:pStyle w:val="BodyText"/>
-      </w:pPr>
-      <w:r>
-        <w:t xml:space="preserve">The influence of cardiologic medication could not be isolated from the effect of concomitant cardiologic conditions; therefore, we could not state if ACE-I and beta-blockers increased the severity of anaphylaxis. We did observe that there were no significant differences between IVA and non-IVA cases regarding the symptoms and severity of an episode with concomitant use of ACE-I or beta-blockers.</w:t>
-      </w:r>
-    </w:p>
-    <w:p>
-      <w:pPr>
-        <w:pStyle w:val="BodyText"/>
-      </w:pPr>
-      <w:r>
-        <w:t xml:space="preserve">Cases of IVA had been treated with adrenaline less often than the age- sex- and severity-matched cases of non-IVA. Moreover, administration of adrenaline did not depend on the trigger if the patient experienced anaphylaxis previously, but was significantly less often used if the patient experienced their first episode of IVA. The difference between groups was prominent for milder cases of anaphylaxis.</w:t>
-      </w:r>
-      <w:r>
-        <w:t xml:space="preserve"> </w:t>
-      </w:r>
-      <w:r>
-        <w:t xml:space="preserve">The reason for this observation is unclear. To our knowledge, this is the only data on the comparative adrenaline usage in a case-controlled group of IVA vs. non-IVA.</w:t>
-      </w:r>
-    </w:p>
-    <w:p>
-      <w:pPr>
-        <w:pStyle w:val="BodyText"/>
-      </w:pPr>
-      <w:r>
-        <w:t xml:space="preserve">Nevertheless, international guidelines of anaphylaxis state that adrenaline (i.m.) is the first-line agent in all diagnosed cases of anaphylaxis</w:t>
-      </w:r>
-      <w:r>
-        <w:t xml:space="preserve"> </w:t>
-      </w:r>
-      <w:r>
-        <w:t xml:space="preserve">[27]</w:t>
-      </w:r>
-      <w:r>
-        <w:t xml:space="preserve">. Clinicians should not undermine the less severe IVA cases and treat them with adrenaline accordingly.</w:t>
-      </w:r>
-    </w:p>
-    <w:p>
-      <w:pPr>
-        <w:pStyle w:val="BodyText"/>
-      </w:pPr>
-      <w:r>
-        <w:t xml:space="preserve">Although there are no absolute contraindications for using adrenaline in anaphylaxis, one potential scenario where clinicians tend to be reluctant to using adrenaline is hypersensitivity reaction with high blood pressure with tachycardia which might be present at the initial phase of IVA, due to a psychologic reflex. In theory, these less severe cases of IVA might exhibit some form of stress-related blood pressure increase, but we lack data to confirm or discard this theory.</w:t>
       </w:r>
     </w:p>
     <w:p>
@@ -1588,7 +1613,7 @@
         <w:pStyle w:val="BodyText"/>
       </w:pPr>
       <w:r>
-        <w:t xml:space="preserve">When evaluating the risk of future severe episodes - baseline serum tryptase levels over ng/ml should be considered.</w:t>
+        <w:t xml:space="preserve">When evaluating the risk of future severe episodes - patients with BST over 8 ng/ml should undergo extensive diagnostic tests to exclude ISM or MCAS and should be provided with two adrenaline autoinjectors.</w:t>
       </w:r>
     </w:p>
     <w:p>
@@ -1749,15 +1774,23 @@
         <w:pStyle w:val="BodyText"/>
       </w:pPr>
       <w:r>
-        <w:t xml:space="preserve">[7] Worm M, Francuzik W, Renaudin J-M, et al. Factors increasing the risk for a severe reaction in anaphylaxis: An analysis of data from the european anaphylaxis registry. Allergy. 2018;</w:t>
-      </w:r>
-    </w:p>
-    <w:p>
-      <w:pPr>
-        <w:pStyle w:val="BodyText"/>
-      </w:pPr>
-      <w:r>
-        <w:t xml:space="preserve">[8] Ho DE, Imai K, King G, et al. MatchIt: Nonparametric preprocessing for parametric causal inference. Journal of Statistical Software [Internet]. 2011;42:1–28. Available from:</w:t>
+        <w:t xml:space="preserve">[7] Ring J, Messmer K. Incidence and severity of anaphylactoid reactions to colloid volume substitutes. Lancet (London, England). 1977;1:466–469.</w:t>
+      </w:r>
+    </w:p>
+    <w:p>
+      <w:pPr>
+        <w:pStyle w:val="BodyText"/>
+      </w:pPr>
+      <w:r>
+        <w:t xml:space="preserve">[8] Worm M, Francuzik W, Renaudin J-M, et al. Factors increasing the risk for a severe reaction in anaphylaxis: An analysis of data from the european anaphylaxis registry. Allergy. 2018;</w:t>
+      </w:r>
+    </w:p>
+    <w:p>
+      <w:pPr>
+        <w:pStyle w:val="BodyText"/>
+      </w:pPr>
+      <w:r>
+        <w:t xml:space="preserve">[9] Ho DE, Imai K, King G, et al. MatchIt: Nonparametric preprocessing for parametric causal inference. Journal of Statistical Software [Internet]. 2011;42:1–28. Available from:</w:t>
       </w:r>
       <w:r>
         <w:t xml:space="preserve"> </w:t>
@@ -1779,15 +1812,15 @@
         <w:pStyle w:val="BodyText"/>
       </w:pPr>
       <w:r>
-        <w:t xml:space="preserve">[9] R Core Team. R: A language and environment for statistical computing. Vienna, Austria: R Foundation for Statistical Computing; 2017.</w:t>
-      </w:r>
-    </w:p>
-    <w:p>
-      <w:pPr>
-        <w:pStyle w:val="BodyText"/>
-      </w:pPr>
-      <w:r>
-        <w:t xml:space="preserve">[10] Liaw A, Wiener M. Classification and regression by randomForest. R News [Internet]. 2002;2:18–22. Available from:</w:t>
+        <w:t xml:space="preserve">[10] R Core Team. R: A language and environment for statistical computing. Vienna, Austria: R Foundation for Statistical Computing; 2017.</w:t>
+      </w:r>
+    </w:p>
+    <w:p>
+      <w:pPr>
+        <w:pStyle w:val="BodyText"/>
+      </w:pPr>
+      <w:r>
+        <w:t xml:space="preserve">[11] Liaw A, Wiener M. Classification and regression by randomForest. R News [Internet]. 2002;2:18–22. Available from:</w:t>
       </w:r>
       <w:r>
         <w:t xml:space="preserve"> </w:t>
@@ -1809,7 +1842,7 @@
         <w:pStyle w:val="BodyText"/>
       </w:pPr>
       <w:r>
-        <w:t xml:space="preserve">[11] Strobl C, Boulesteix A-L, Zeileis A, et al. Bias in random forest variable importance measures: Illustrations, sources and a solution. BMC Bioinformatics [Internet]. 2007;8. Available from:</w:t>
+        <w:t xml:space="preserve">[12] Strobl C, Boulesteix A-L, Zeileis A, et al. Bias in random forest variable importance measures: Illustrations, sources and a solution. BMC Bioinformatics [Internet]. 2007;8. Available from:</w:t>
       </w:r>
       <w:r>
         <w:t xml:space="preserve"> </w:t>
@@ -1831,7 +1864,7 @@
         <w:pStyle w:val="BodyText"/>
       </w:pPr>
       <w:r>
-        <w:t xml:space="preserve">[12] Galili, Tal, O’Callaghan, et al. Heatmaply: An r package for creating interactive cluster heatmaps for online publishing. Bioinformatics [Internet]. 2017; Available from:</w:t>
+        <w:t xml:space="preserve">[13] Galili, Tal, O’Callaghan, et al. Heatmaply: An r package for creating interactive cluster heatmaps for online publishing. Bioinformatics [Internet]. 2017; Available from:</w:t>
       </w:r>
       <w:r>
         <w:t xml:space="preserve"> </w:t>
@@ -1853,50 +1886,20 @@
         <w:pStyle w:val="BodyText"/>
       </w:pPr>
       <w:r>
-        <w:t xml:space="preserve">[13] Bischof RO. Seasonal incidence of insect stings: Autumn ’yellow jacket delirium’. Journal of Family Practice. 1996;271.</w:t>
-      </w:r>
-    </w:p>
-    <w:p>
-      <w:pPr>
-        <w:pStyle w:val="BodyText"/>
-      </w:pPr>
-      <w:r>
-        <w:t xml:space="preserve">[14] Spradbery J, Maywald G. The distribution of the european or german wasp, vespula-germanica (f) (hymenoptera, vespidae), in australia - past, present and future. Australian Journal of Zoology [Internet]. 1992;40:495. Available from:</w:t>
+        <w:t xml:space="preserve">[14] Nittner-Marszalska M, Cichocka-Jarosz E. Insect sting allergy in adults: Key messages for clinicians. Pol Arch Med Wewn. 2015;125:929–937.</w:t>
+      </w:r>
+    </w:p>
+    <w:p>
+      <w:pPr>
+        <w:pStyle w:val="BodyText"/>
+      </w:pPr>
+      <w:r>
+        <w:t xml:space="preserve">[15] Bonadonna P, Zanotti R, Müller U. Mastocytosis and insect venom allergy. Current Opinion in Allergy and Clinical Immunology [Internet]. 2010;10:347–353. Available from:</w:t>
       </w:r>
       <w:r>
         <w:t xml:space="preserve"> </w:t>
       </w:r>
       <w:hyperlink r:id="rId47">
-        <w:r>
-          <w:rPr>
-            <w:rStyle w:val="Hyperlink"/>
-          </w:rPr>
-          <w:t xml:space="preserve">https://doi.org/10.1071%2Fzo9920495</w:t>
-        </w:r>
-      </w:hyperlink>
-      <w:r>
-        <w:t xml:space="preserve">.</w:t>
-      </w:r>
-    </w:p>
-    <w:p>
-      <w:pPr>
-        <w:pStyle w:val="BodyText"/>
-      </w:pPr>
-      <w:r>
-        <w:t xml:space="preserve">[15] Nittner-Marszalska M, Cichocka-Jarosz E. Insect sting allergy in adults: Key messages for clinicians. Pol Arch Med Wewn. 2015;125:929–937.</w:t>
-      </w:r>
-    </w:p>
-    <w:p>
-      <w:pPr>
-        <w:pStyle w:val="BodyText"/>
-      </w:pPr>
-      <w:r>
-        <w:t xml:space="preserve">[16] Bonadonna P, Zanotti R, Müller U. Mastocytosis and insect venom allergy. Current Opinion in Allergy and Clinical Immunology [Internet]. 2010;10:347–353. Available from:</w:t>
-      </w:r>
-      <w:r>
-        <w:t xml:space="preserve"> </w:t>
-      </w:r>
-      <w:hyperlink r:id="rId48">
         <w:r>
           <w:rPr>
             <w:rStyle w:val="Hyperlink"/>
@@ -1913,7 +1916,37 @@
         <w:pStyle w:val="BodyText"/>
       </w:pPr>
       <w:r>
-        <w:t xml:space="preserve">[17] Sharma A, Sharma T, Bhatnagar M. An unusual case of sustained ventricular tachycardia following a wasp bite. Journal of Family Medicine and Primary Care [Internet]. 2016;5:879. Available from:</w:t>
+        <w:t xml:space="preserve">[16] Gangadharan V, Bhatheja S, Balbissi KA. Kounis syndrome - an atopic monster for the heart. Cardiovascular Diagnosis and Therapy [Internet]. 2013;3. Available from:</w:t>
+      </w:r>
+      <w:r>
+        <w:t xml:space="preserve"> </w:t>
+      </w:r>
+      <w:hyperlink r:id="rId48">
+        <w:r>
+          <w:rPr>
+            <w:rStyle w:val="Hyperlink"/>
+          </w:rPr>
+          <w:t xml:space="preserve">http://cdt.amegroups.com/article/view/1609</w:t>
+        </w:r>
+      </w:hyperlink>
+      <w:r>
+        <w:t xml:space="preserve">.</w:t>
+      </w:r>
+    </w:p>
+    <w:p>
+      <w:pPr>
+        <w:pStyle w:val="BodyText"/>
+      </w:pPr>
+      <w:r>
+        <w:t xml:space="preserve">[17] Sinkiewicz W, Sobański P, Bartuzi Z. Allergic myocardial infarction. Cardiology Journal. 2008;15:220–225.</w:t>
+      </w:r>
+    </w:p>
+    <w:p>
+      <w:pPr>
+        <w:pStyle w:val="BodyText"/>
+      </w:pPr>
+      <w:r>
+        <w:t xml:space="preserve">[18] Sharma A, Sharma T, Bhatnagar M. An unusual case of sustained ventricular tachycardia following a wasp bite. Journal of Family Medicine and Primary Care [Internet]. 2016;5:879. Available from:</w:t>
       </w:r>
       <w:r>
         <w:t xml:space="preserve"> </w:t>
@@ -1935,42 +1968,12 @@
         <w:pStyle w:val="BodyText"/>
       </w:pPr>
       <w:r>
-        <w:t xml:space="preserve">[18] Gangadharan V, Bhatheja S, Balbissi KA. Kounis syndrome - an atopic monster for the heart. Cardiovascular Diagnosis and Therapy [Internet]. 2013;3. Available from:</w:t>
+        <w:t xml:space="preserve">[19] Valent P, Bonadonna P, Hartmann K, et al. Why the 20%+ 2 tryptase formula is a diagnostic gold standard for severe systemic mast cell activation and mast cell activation syndrome. International Archives of Allergy and Immunology [Internet]. 2019;180:44–51. Available from:</w:t>
       </w:r>
       <w:r>
         <w:t xml:space="preserve"> </w:t>
       </w:r>
       <w:hyperlink r:id="rId50">
-        <w:r>
-          <w:rPr>
-            <w:rStyle w:val="Hyperlink"/>
-          </w:rPr>
-          <w:t xml:space="preserve">http://cdt.amegroups.com/article/view/1609</w:t>
-        </w:r>
-      </w:hyperlink>
-      <w:r>
-        <w:t xml:space="preserve">.</w:t>
-      </w:r>
-    </w:p>
-    <w:p>
-      <w:pPr>
-        <w:pStyle w:val="BodyText"/>
-      </w:pPr>
-      <w:r>
-        <w:t xml:space="preserve">[19] Sinkiewicz W, Sobański P, Bartuzi Z. Allergic myocardial infarction. Cardiology Journal. 2008;15:220–225.</w:t>
-      </w:r>
-    </w:p>
-    <w:p>
-      <w:pPr>
-        <w:pStyle w:val="BodyText"/>
-      </w:pPr>
-      <w:r>
-        <w:t xml:space="preserve">[20] Valent P, Bonadonna P, Hartmann K, et al. Why the 20%+ 2 tryptase formula is a diagnostic gold standard for severe systemic mast cell activation and mast cell activation syndrome. International Archives of Allergy and Immunology [Internet]. 2019;180:44–51. Available from:</w:t>
-      </w:r>
-      <w:r>
-        <w:t xml:space="preserve"> </w:t>
-      </w:r>
-      <w:hyperlink r:id="rId51">
         <w:r>
           <w:rPr>
             <w:rStyle w:val="Hyperlink"/>
@@ -1987,12 +1990,12 @@
         <w:pStyle w:val="BodyText"/>
       </w:pPr>
       <w:r>
-        <w:t xml:space="preserve">[21] Zanotti R, Lombardo C, Passalacqua G, et al. Clonal mast cell disorders in patients with severe hymenoptera venom allergy and normal serum tryptase levels. Journal of Allergy and Clinical Immunology [Internet]. 2015;136:135–139. Available from:</w:t>
-      </w:r>
-      <w:r>
-        <w:t xml:space="preserve"> </w:t>
-      </w:r>
-      <w:hyperlink r:id="rId52">
+        <w:t xml:space="preserve">[20] Zanotti R, Lombardo C, Passalacqua G, et al. Clonal mast cell disorders in patients with severe hymenoptera venom allergy and normal serum tryptase levels. Journal of Allergy and Clinical Immunology [Internet]. 2015;136:135–139. Available from:</w:t>
+      </w:r>
+      <w:r>
+        <w:t xml:space="preserve"> </w:t>
+      </w:r>
+      <w:hyperlink r:id="rId51">
         <w:r>
           <w:rPr>
             <w:rStyle w:val="Hyperlink"/>
@@ -2009,20 +2012,20 @@
         <w:pStyle w:val="BodyText"/>
       </w:pPr>
       <w:r>
-        <w:t xml:space="preserve">[22] Ruëff F, Przybilla B, Biló MB, et al. Predictors of severe systemic anaphylactic reactions in patients with hymenoptera venom allergy: Importance of baseline serum tryptasea study of the european academy of allergology and clinical immunology interest group on insect venom hypersensitivity. Journal of Allergy and Clinical Immunology. 2009;124:1047–1054.</w:t>
-      </w:r>
-    </w:p>
-    <w:p>
-      <w:pPr>
-        <w:pStyle w:val="BodyText"/>
-      </w:pPr>
-      <w:r>
-        <w:t xml:space="preserve">[23] Jara-Acevedo M, Teodosio C, Sanchez-Muñoz L, et al. Detection of the KIT d816v mutation in peripheral blood of systemic mastocytosis: Diagnostic implications. Modern Pathology [Internet]. 2015;28:1138–1149. Available from:</w:t>
-      </w:r>
-      <w:r>
-        <w:t xml:space="preserve"> </w:t>
-      </w:r>
-      <w:hyperlink r:id="rId53">
+        <w:t xml:space="preserve">[21] Ruëff F, Przybilla B, Biló MB, et al. Predictors of severe systemic anaphylactic reactions in patients with hymenoptera venom allergy: Importance of baseline serum tryptasea study of the european academy of allergology and clinical immunology interest group on insect venom hypersensitivity. Journal of Allergy and Clinical Immunology. 2009;124:1047–1054.</w:t>
+      </w:r>
+    </w:p>
+    <w:p>
+      <w:pPr>
+        <w:pStyle w:val="BodyText"/>
+      </w:pPr>
+      <w:r>
+        <w:t xml:space="preserve">[22] Jara-Acevedo M, Teodosio C, Sanchez-Muñoz L, et al. Detection of the KIT d816v mutation in peripheral blood of systemic mastocytosis: Diagnostic implications. Modern Pathology [Internet]. 2015;28:1138–1149. Available from:</w:t>
+      </w:r>
+      <w:r>
+        <w:t xml:space="preserve"> </w:t>
+      </w:r>
+      <w:hyperlink r:id="rId52">
         <w:r>
           <w:rPr>
             <w:rStyle w:val="Hyperlink"/>
@@ -2039,12 +2042,12 @@
         <w:pStyle w:val="BodyText"/>
       </w:pPr>
       <w:r>
-        <w:t xml:space="preserve">[24] Braganza SC. Paediatric emergency department anaphylaxis: Different patterns from adults. Archives of Disease in Childhood [Internet]. 2005;91:159–163. Available from:</w:t>
-      </w:r>
-      <w:r>
-        <w:t xml:space="preserve"> </w:t>
-      </w:r>
-      <w:hyperlink r:id="rId54">
+        <w:t xml:space="preserve">[23] Braganza SC. Paediatric emergency department anaphylaxis: Different patterns from adults. Archives of Disease in Childhood [Internet]. 2005;91:159–163. Available from:</w:t>
+      </w:r>
+      <w:r>
+        <w:t xml:space="preserve"> </w:t>
+      </w:r>
+      <w:hyperlink r:id="rId53">
         <w:r>
           <w:rPr>
             <w:rStyle w:val="Hyperlink"/>
@@ -2061,12 +2064,12 @@
         <w:pStyle w:val="BodyText"/>
       </w:pPr>
       <w:r>
-        <w:t xml:space="preserve">[25] Aurich S, Dölle-Bierke S, Francuzik W, et al. Anaphylaxis in elderly patientsData from the european anaphylaxis registry. Frontiers in Immunology [Internet]. 2019;10. Available from:</w:t>
-      </w:r>
-      <w:r>
-        <w:t xml:space="preserve"> </w:t>
-      </w:r>
-      <w:hyperlink r:id="rId55">
+        <w:t xml:space="preserve">[24] Aurich S, Dölle-Bierke S, Francuzik W, et al. Anaphylaxis in elderly patientsData from the european anaphylaxis registry. Frontiers in Immunology [Internet]. 2019;10. Available from:</w:t>
+      </w:r>
+      <w:r>
+        <w:t xml:space="preserve"> </w:t>
+      </w:r>
+      <w:hyperlink r:id="rId54">
         <w:r>
           <w:rPr>
             <w:rStyle w:val="Hyperlink"/>
@@ -2083,12 +2086,12 @@
         <w:pStyle w:val="BodyText"/>
       </w:pPr>
       <w:r>
-        <w:t xml:space="preserve">[26] Tham EH, Leung DY. Mechanisms by which atopic dermatitis predisposes to food allergy and the atopic march. Allergy, Asthma &amp; Immunology Research [Internet]. 2019;11:4. Available from:</w:t>
-      </w:r>
-      <w:r>
-        <w:t xml:space="preserve"> </w:t>
-      </w:r>
-      <w:hyperlink r:id="rId56">
+        <w:t xml:space="preserve">[25] Tham EH, Leung DY. Mechanisms by which atopic dermatitis predisposes to food allergy and the atopic march. Allergy, Asthma &amp; Immunology Research [Internet]. 2019;11:4. Available from:</w:t>
+      </w:r>
+      <w:r>
+        <w:t xml:space="preserve"> </w:t>
+      </w:r>
+      <w:hyperlink r:id="rId55">
         <w:r>
           <w:rPr>
             <w:rStyle w:val="Hyperlink"/>
@@ -2105,7 +2108,37 @@
         <w:pStyle w:val="BodyText"/>
       </w:pPr>
       <w:r>
-        <w:t xml:space="preserve">[27] Muraro A, Roberts G, Worm M, et al. Anaphylaxis: Guidelines from the european academy of allergy and clinical immunology. Allergy. 2014;69:1026–1045.</w:t>
+        <w:t xml:space="preserve">[26] Muraro A, Roberts G, Worm M, et al. Anaphylaxis: Guidelines from the european academy of allergy and clinical immunology. Allergy. 2014;69:1026–1045.</w:t>
+      </w:r>
+    </w:p>
+    <w:p>
+      <w:pPr>
+        <w:pStyle w:val="BodyText"/>
+      </w:pPr>
+      <w:r>
+        <w:t xml:space="preserve">[27] Bischof RO. Seasonal incidence of insect stings: Autumn ’yellow jacket delirium’. Journal of Family Practice. 1996;271.</w:t>
+      </w:r>
+    </w:p>
+    <w:p>
+      <w:pPr>
+        <w:pStyle w:val="BodyText"/>
+      </w:pPr>
+      <w:r>
+        <w:t xml:space="preserve">[28] Spradbery J, Maywald G. The distribution of the european or german wasp, vespula-germanica (f) (hymenoptera, vespidae), in australia - past, present and future. Australian Journal of Zoology [Internet]. 1992;40:495. Available from:</w:t>
+      </w:r>
+      <w:r>
+        <w:t xml:space="preserve"> </w:t>
+      </w:r>
+      <w:hyperlink r:id="rId56">
+        <w:r>
+          <w:rPr>
+            <w:rStyle w:val="Hyperlink"/>
+          </w:rPr>
+          <w:t xml:space="preserve">https://doi.org/10.1071%2Fzo9920495</w:t>
+        </w:r>
+      </w:hyperlink>
+      <w:r>
+        <w:t xml:space="preserve">.</w:t>
       </w:r>
     </w:p>
     <w:p>
@@ -2194,9 +2227,195 @@
       <w:r>
         <w:drawing>
           <wp:inline>
+            <wp:extent cx="5943600" cy="4333875"/>
+            <wp:effectExtent b="0" l="0" r="0" t="0"/>
+            <wp:docPr descr="Figure 2: Symptoms of insect venom anaphylaxis (IVA) compared to other elicitors. A: Proportional presentation of specific reaction symptoms. B: High-level overview of involved organ systems and selected cofactors in the form of a radar plot. C: Interaction effect of IVA and lack of skin symptoms (urticaria or flushing) on the severity of anaphylaxis. D: Baseline Serum Tryptase (BST) increases with the severity of anaphylaxis a lot more prominently in IVA." title="" id="1" name="Picture"/>
+            <a:graphic>
+              <a:graphicData uri="http://schemas.openxmlformats.org/drawingml/2006/picture">
+                <pic:pic>
+                  <pic:nvPicPr>
+                    <pic:cNvPr descr="../figures/figsymptoms-1.png" id="0" name="Picture"/>
+                    <pic:cNvPicPr>
+                      <a:picLocks noChangeArrowheads="1" noChangeAspect="1"/>
+                    </pic:cNvPicPr>
+                  </pic:nvPicPr>
+                  <pic:blipFill>
+                    <a:blip r:embed="rId61"/>
+                    <a:stretch>
+                      <a:fillRect/>
+                    </a:stretch>
+                  </pic:blipFill>
+                  <pic:spPr bwMode="auto">
+                    <a:xfrm>
+                      <a:off x="0" y="0"/>
+                      <a:ext cx="5943600" cy="4333875"/>
+                    </a:xfrm>
+                    <a:prstGeom prst="rect">
+                      <a:avLst/>
+                    </a:prstGeom>
+                    <a:noFill/>
+                    <a:ln w="9525">
+                      <a:noFill/>
+                      <a:headEnd/>
+                      <a:tailEnd/>
+                    </a:ln>
+                  </pic:spPr>
+                </pic:pic>
+              </a:graphicData>
+            </a:graphic>
+          </wp:inline>
+        </w:drawing>
+      </w:r>
+    </w:p>
+    <w:p>
+      <w:pPr>
+        <w:pStyle w:val="ImageCaption"/>
+      </w:pPr>
+      <w:r>
+        <w:t xml:space="preserve">Figure 2: Symptoms of insect venom anaphylaxis (IVA) compared to other elicitors. A: Proportional presentation of specific reaction symptoms. B: High-level overview of involved organ systems and selected cofactors in the form of a radar plot. C: Interaction effect of IVA and lack of skin symptoms (urticaria or flushing) on the severity of anaphylaxis. D: Baseline Serum Tryptase (BST) increases with the severity of anaphylaxis a lot more prominently in IVA.</w:t>
+      </w:r>
+    </w:p>
+    <w:p>
+      <w:pPr>
+        <w:pStyle w:val="Heading5"/>
+      </w:pPr>
+      <w:bookmarkStart w:id="62" w:name="section-3"/>
+      <w:bookmarkEnd w:id="62"/>
+    </w:p>
+    <w:p>
+      <w:pPr>
+        <w:pStyle w:val="FigureWithCaption"/>
+      </w:pPr>
+      <w:r>
+        <w:drawing>
+          <wp:inline>
+            <wp:extent cx="5943600" cy="6792685"/>
+            <wp:effectExtent b="0" l="0" r="0" t="0"/>
+            <wp:docPr descr="Figure 3: Cofactors of insect venom anaphylaxis. A: Odds ratios of eliciting severe anaphylaxis. B: Proportion of cases elicited by insects or other elicitors (upper panels) according to tryptase levels and cardiologic symptoms." title="" id="1" name="Picture"/>
+            <a:graphic>
+              <a:graphicData uri="http://schemas.openxmlformats.org/drawingml/2006/picture">
+                <pic:pic>
+                  <pic:nvPicPr>
+                    <pic:cNvPr descr="../figures/figcofactors-1.png" id="0" name="Picture"/>
+                    <pic:cNvPicPr>
+                      <a:picLocks noChangeArrowheads="1" noChangeAspect="1"/>
+                    </pic:cNvPicPr>
+                  </pic:nvPicPr>
+                  <pic:blipFill>
+                    <a:blip r:embed="rId63"/>
+                    <a:stretch>
+                      <a:fillRect/>
+                    </a:stretch>
+                  </pic:blipFill>
+                  <pic:spPr bwMode="auto">
+                    <a:xfrm>
+                      <a:off x="0" y="0"/>
+                      <a:ext cx="5943600" cy="6792685"/>
+                    </a:xfrm>
+                    <a:prstGeom prst="rect">
+                      <a:avLst/>
+                    </a:prstGeom>
+                    <a:noFill/>
+                    <a:ln w="9525">
+                      <a:noFill/>
+                      <a:headEnd/>
+                      <a:tailEnd/>
+                    </a:ln>
+                  </pic:spPr>
+                </pic:pic>
+              </a:graphicData>
+            </a:graphic>
+          </wp:inline>
+        </w:drawing>
+      </w:r>
+    </w:p>
+    <w:p>
+      <w:pPr>
+        <w:pStyle w:val="ImageCaption"/>
+      </w:pPr>
+      <w:r>
+        <w:t xml:space="preserve">Figure 3: Cofactors of insect venom anaphylaxis. A: Odds ratios of eliciting severe anaphylaxis. B: Proportion of cases elicited by insects or other elicitors (upper panels) according to tryptase levels and cardiologic symptoms.</w:t>
+      </w:r>
+    </w:p>
+    <w:p>
+      <w:pPr>
+        <w:pStyle w:val="Heading5"/>
+      </w:pPr>
+      <w:bookmarkStart w:id="64" w:name="section-4"/>
+      <w:bookmarkEnd w:id="64"/>
+    </w:p>
+    <w:p>
+      <w:pPr>
+        <w:pStyle w:val="FigureWithCaption"/>
+      </w:pPr>
+      <w:r>
+        <w:drawing>
+          <wp:inline>
+            <wp:extent cx="5943600" cy="7641771"/>
+            <wp:effectExtent b="0" l="0" r="0" t="0"/>
+            <wp:docPr descr="Figure 4: Therapy in patients with IVA compared to other elicitors, cases matched according to sex, age, and severity of a reaction. A: Proportional use of therapy measures in both anaphylaxis groups. B: Heatmap visualizing the association of symptoms and corresponding treatment - presented as a scaled correlation coefficient (phi)." title="" id="1" name="Picture"/>
+            <a:graphic>
+              <a:graphicData uri="http://schemas.openxmlformats.org/drawingml/2006/picture">
+                <pic:pic>
+                  <pic:nvPicPr>
+                    <pic:cNvPr descr="../figures/adrenalineuse-1.png" id="0" name="Picture"/>
+                    <pic:cNvPicPr>
+                      <a:picLocks noChangeArrowheads="1" noChangeAspect="1"/>
+                    </pic:cNvPicPr>
+                  </pic:nvPicPr>
+                  <pic:blipFill>
+                    <a:blip r:embed="rId65"/>
+                    <a:stretch>
+                      <a:fillRect/>
+                    </a:stretch>
+                  </pic:blipFill>
+                  <pic:spPr bwMode="auto">
+                    <a:xfrm>
+                      <a:off x="0" y="0"/>
+                      <a:ext cx="5943600" cy="7641771"/>
+                    </a:xfrm>
+                    <a:prstGeom prst="rect">
+                      <a:avLst/>
+                    </a:prstGeom>
+                    <a:noFill/>
+                    <a:ln w="9525">
+                      <a:noFill/>
+                      <a:headEnd/>
+                      <a:tailEnd/>
+                    </a:ln>
+                  </pic:spPr>
+                </pic:pic>
+              </a:graphicData>
+            </a:graphic>
+          </wp:inline>
+        </w:drawing>
+      </w:r>
+    </w:p>
+    <w:p>
+      <w:pPr>
+        <w:pStyle w:val="ImageCaption"/>
+      </w:pPr>
+      <w:r>
+        <w:t xml:space="preserve">Figure 4: Therapy in patients with IVA compared to other elicitors, cases matched according to sex, age, and severity of a reaction. A: Proportional use of therapy measures in both anaphylaxis groups. B: Heatmap visualizing the association of symptoms and corresponding treatment - presented as a scaled correlation coefficient (phi).</w:t>
+      </w:r>
+    </w:p>
+    <w:p>
+      <w:pPr>
+        <w:pStyle w:val="Heading5"/>
+      </w:pPr>
+      <w:bookmarkStart w:id="66" w:name="section-5"/>
+      <w:bookmarkEnd w:id="66"/>
+    </w:p>
+    <w:p>
+      <w:pPr>
+        <w:pStyle w:val="FigureWithCaption"/>
+      </w:pPr>
+      <w:r>
+        <w:drawing>
+          <wp:inline>
             <wp:extent cx="5943600" cy="3396342"/>
             <wp:effectExtent b="0" l="0" r="0" t="0"/>
-            <wp:docPr descr="Figure 2: A: Proportion of anaphylaxis cases elicited by specific insects according to the month in which the reaction occurred. Less common insect species grouped as other. B: The density distribution of IVA cases to cases elicited by other triggers considering the patient’s age. C: Geographical differences in the most common elicitors of IVA. Countries which reported less than 10 IVA cases were not illustrated in this figure." title="" id="1" name="Picture"/>
+            <wp:docPr descr="Figure 5: A: Proportion of anaphylaxis cases elicited by specific insects according to the month in which the reaction occurred. Less common insect species grouped as other. B: The density distribution of IVA cases to cases elicited by other triggers considering the patient’s age. C: Geographical differences in the most common elicitors of IVA. Countries which reported less than 10 IVA cases were not illustrated in this figure." title="" id="1" name="Picture"/>
             <a:graphic>
               <a:graphicData uri="http://schemas.openxmlformats.org/drawingml/2006/picture">
                 <pic:pic>
@@ -2207,7 +2426,7 @@
                     </pic:cNvPicPr>
                   </pic:nvPicPr>
                   <pic:blipFill>
-                    <a:blip r:embed="rId61"/>
+                    <a:blip r:embed="rId67"/>
                     <a:stretch>
                       <a:fillRect/>
                     </a:stretch>
@@ -2239,7 +2458,7 @@
         <w:pStyle w:val="ImageCaption"/>
       </w:pPr>
       <w:r>
-        <w:t xml:space="preserve">Figure 2: A: Proportion of anaphylaxis cases elicited by specific insects according to the month in which the reaction occurred. Less common insect species grouped as</w:t>
+        <w:t xml:space="preserve">Figure 5: A: Proportion of anaphylaxis cases elicited by specific insects according to the month in which the reaction occurred. Less common insect species grouped as</w:t>
       </w:r>
       <w:r>
         <w:t xml:space="preserve"> </w:t>
@@ -2261,8 +2480,18 @@
       <w:pPr>
         <w:pStyle w:val="Heading5"/>
       </w:pPr>
-      <w:bookmarkStart w:id="62" w:name="section-3"/>
-      <w:bookmarkEnd w:id="62"/>
+      <w:bookmarkStart w:id="68" w:name="section-6"/>
+      <w:bookmarkEnd w:id="68"/>
+    </w:p>
+    <w:p>
+      <w:pPr>
+        <w:pStyle w:val="Heading1"/>
+      </w:pPr>
+      <w:bookmarkStart w:id="69" w:name="supplementary-figures"/>
+      <w:bookmarkEnd w:id="69"/>
+      <w:r>
+        <w:t xml:space="preserve">Supplementary Figures</w:t>
+      </w:r>
     </w:p>
     <w:p>
       <w:pPr>
@@ -2271,258 +2500,14 @@
       <w:r>
         <w:drawing>
           <wp:inline>
-            <wp:extent cx="5943600" cy="4333875"/>
+            <wp:extent cx="4620126" cy="3696101"/>
             <wp:effectExtent b="0" l="0" r="0" t="0"/>
-            <wp:docPr descr="Figure 3: Symptoms of insect venom anaphylaxis (IVA) compared to other elicitors. A: Proportional presentation of specific reaction symptoms. B: High-level overview of involved organ systems and selected cofactors in the form of a radar plot." title="" id="1" name="Picture"/>
+            <wp:docPr descr="Figure 6: Results of matching the cohort according to sex and age in order to perform a case-controlled study. A: The original distribution of IVA and non-IVA cases according to age group and sex. B: The distribution of IVA and non-IVA after age and sex matching with the use of MatchIt package for R." title="" id="1" name="Picture"/>
             <a:graphic>
               <a:graphicData uri="http://schemas.openxmlformats.org/drawingml/2006/picture">
                 <pic:pic>
                   <pic:nvPicPr>
-                    <pic:cNvPr descr="../figures/figsymptoms-1.png" id="0" name="Picture"/>
-                    <pic:cNvPicPr>
-                      <a:picLocks noChangeArrowheads="1" noChangeAspect="1"/>
-                    </pic:cNvPicPr>
-                  </pic:nvPicPr>
-                  <pic:blipFill>
-                    <a:blip r:embed="rId63"/>
-                    <a:stretch>
-                      <a:fillRect/>
-                    </a:stretch>
-                  </pic:blipFill>
-                  <pic:spPr bwMode="auto">
-                    <a:xfrm>
-                      <a:off x="0" y="0"/>
-                      <a:ext cx="5943600" cy="4333875"/>
-                    </a:xfrm>
-                    <a:prstGeom prst="rect">
-                      <a:avLst/>
-                    </a:prstGeom>
-                    <a:noFill/>
-                    <a:ln w="9525">
-                      <a:noFill/>
-                      <a:headEnd/>
-                      <a:tailEnd/>
-                    </a:ln>
-                  </pic:spPr>
-                </pic:pic>
-              </a:graphicData>
-            </a:graphic>
-          </wp:inline>
-        </w:drawing>
-      </w:r>
-    </w:p>
-    <w:p>
-      <w:pPr>
-        <w:pStyle w:val="ImageCaption"/>
-      </w:pPr>
-      <w:r>
-        <w:t xml:space="preserve">Figure 3: Symptoms of insect venom anaphylaxis (IVA) compared to other elicitors. A: Proportional presentation of specific reaction symptoms. B: High-level overview of involved organ systems and selected cofactors in the form of a radar plot.</w:t>
-      </w:r>
-    </w:p>
-    <w:p>
-      <w:pPr>
-        <w:pStyle w:val="Heading5"/>
-      </w:pPr>
-      <w:bookmarkStart w:id="64" w:name="section-4"/>
-      <w:bookmarkEnd w:id="64"/>
-    </w:p>
-    <w:p>
-      <w:pPr>
-        <w:pStyle w:val="FigureWithCaption"/>
-      </w:pPr>
-      <w:r>
-        <w:drawing>
-          <wp:inline>
-            <wp:extent cx="5943600" cy="6562917"/>
-            <wp:effectExtent b="0" l="0" r="0" t="0"/>
-            <wp:docPr descr="Figure 4: Cofactors of insect venom anaphylaxis. A: Odds ratios of eliciting severe anaphylaxis. B: Proportion of cases elicited by insects or other elicitors (upper panels) according to tryptase levels and cardiologic symptoms." title="" id="1" name="Picture"/>
-            <a:graphic>
-              <a:graphicData uri="http://schemas.openxmlformats.org/drawingml/2006/picture">
-                <pic:pic>
-                  <pic:nvPicPr>
-                    <pic:cNvPr descr="../figures/figcofactors-1.png" id="0" name="Picture"/>
-                    <pic:cNvPicPr>
-                      <a:picLocks noChangeArrowheads="1" noChangeAspect="1"/>
-                    </pic:cNvPicPr>
-                  </pic:nvPicPr>
-                  <pic:blipFill>
-                    <a:blip r:embed="rId65"/>
-                    <a:stretch>
-                      <a:fillRect/>
-                    </a:stretch>
-                  </pic:blipFill>
-                  <pic:spPr bwMode="auto">
-                    <a:xfrm>
-                      <a:off x="0" y="0"/>
-                      <a:ext cx="5943600" cy="6562917"/>
-                    </a:xfrm>
-                    <a:prstGeom prst="rect">
-                      <a:avLst/>
-                    </a:prstGeom>
-                    <a:noFill/>
-                    <a:ln w="9525">
-                      <a:noFill/>
-                      <a:headEnd/>
-                      <a:tailEnd/>
-                    </a:ln>
-                  </pic:spPr>
-                </pic:pic>
-              </a:graphicData>
-            </a:graphic>
-          </wp:inline>
-        </w:drawing>
-      </w:r>
-    </w:p>
-    <w:p>
-      <w:pPr>
-        <w:pStyle w:val="ImageCaption"/>
-      </w:pPr>
-      <w:r>
-        <w:t xml:space="preserve">Figure 4: Cofactors of insect venom anaphylaxis. A: Odds ratios of eliciting severe anaphylaxis. B: Proportion of cases elicited by insects or other elicitors (upper panels) according to tryptase levels and cardiologic symptoms.</w:t>
-      </w:r>
-    </w:p>
-    <w:p>
-      <w:pPr>
-        <w:pStyle w:val="Heading5"/>
-      </w:pPr>
-      <w:bookmarkStart w:id="66" w:name="section-5"/>
-      <w:bookmarkEnd w:id="66"/>
-    </w:p>
-    <w:p>
-      <w:pPr>
-        <w:pStyle w:val="FigureWithCaption"/>
-      </w:pPr>
-      <w:r>
-        <w:drawing>
-          <wp:inline>
-            <wp:extent cx="5943600" cy="7641771"/>
-            <wp:effectExtent b="0" l="0" r="0" t="0"/>
-            <wp:docPr descr="Figure 5: Therapy in patients with IVA compared to other elicitors, cases matched according to sex, age, and severity of a reaction. A: Proportional use of therapy measures in both anaphylaxis groups. B: Heatmap visualizing the association of symptoms and corresponding treatment - presented as a scaled correlation coefficient (phi)." title="" id="1" name="Picture"/>
-            <a:graphic>
-              <a:graphicData uri="http://schemas.openxmlformats.org/drawingml/2006/picture">
-                <pic:pic>
-                  <pic:nvPicPr>
-                    <pic:cNvPr descr="../figures/adrenalineuse-1.png" id="0" name="Picture"/>
-                    <pic:cNvPicPr>
-                      <a:picLocks noChangeArrowheads="1" noChangeAspect="1"/>
-                    </pic:cNvPicPr>
-                  </pic:nvPicPr>
-                  <pic:blipFill>
-                    <a:blip r:embed="rId67"/>
-                    <a:stretch>
-                      <a:fillRect/>
-                    </a:stretch>
-                  </pic:blipFill>
-                  <pic:spPr bwMode="auto">
-                    <a:xfrm>
-                      <a:off x="0" y="0"/>
-                      <a:ext cx="5943600" cy="7641771"/>
-                    </a:xfrm>
-                    <a:prstGeom prst="rect">
-                      <a:avLst/>
-                    </a:prstGeom>
-                    <a:noFill/>
-                    <a:ln w="9525">
-                      <a:noFill/>
-                      <a:headEnd/>
-                      <a:tailEnd/>
-                    </a:ln>
-                  </pic:spPr>
-                </pic:pic>
-              </a:graphicData>
-            </a:graphic>
-          </wp:inline>
-        </w:drawing>
-      </w:r>
-    </w:p>
-    <w:p>
-      <w:pPr>
-        <w:pStyle w:val="ImageCaption"/>
-      </w:pPr>
-      <w:r>
-        <w:t xml:space="preserve">Figure 5: Therapy in patients with IVA compared to other elicitors, cases matched according to sex, age, and severity of a reaction. A: Proportional use of therapy measures in both anaphylaxis groups. B: Heatmap visualizing the association of symptoms and corresponding treatment - presented as a scaled correlation coefficient (phi).</w:t>
-      </w:r>
-    </w:p>
-    <w:p>
-      <w:pPr>
-        <w:pStyle w:val="Heading1"/>
-      </w:pPr>
-      <w:bookmarkStart w:id="68" w:name="supplementary-figures"/>
-      <w:bookmarkEnd w:id="68"/>
-      <w:r>
-        <w:t xml:space="preserve">Supplementary Figures</w:t>
-      </w:r>
-    </w:p>
-    <w:p>
-      <w:pPr>
-        <w:pStyle w:val="FigureWithCaption"/>
-      </w:pPr>
-      <w:r>
-        <w:drawing>
-          <wp:inline>
-            <wp:extent cx="5544151" cy="4620126"/>
-            <wp:effectExtent b="0" l="0" r="0" t="0"/>
-            <wp:docPr descr="Figure 6: Symptoms of anaphylaxis" title="" id="1" name="Picture"/>
-            <a:graphic>
-              <a:graphicData uri="http://schemas.openxmlformats.org/drawingml/2006/picture">
-                <pic:pic>
-                  <pic:nvPicPr>
-                    <pic:cNvPr descr="../figures/supplement-1.png" id="0" name="Picture"/>
-                    <pic:cNvPicPr>
-                      <a:picLocks noChangeArrowheads="1" noChangeAspect="1"/>
-                    </pic:cNvPicPr>
-                  </pic:nvPicPr>
-                  <pic:blipFill>
-                    <a:blip r:embed="rId69"/>
-                    <a:stretch>
-                      <a:fillRect/>
-                    </a:stretch>
-                  </pic:blipFill>
-                  <pic:spPr bwMode="auto">
-                    <a:xfrm>
-                      <a:off x="0" y="0"/>
-                      <a:ext cx="5544151" cy="4620126"/>
-                    </a:xfrm>
-                    <a:prstGeom prst="rect">
-                      <a:avLst/>
-                    </a:prstGeom>
-                    <a:noFill/>
-                    <a:ln w="9525">
-                      <a:noFill/>
-                      <a:headEnd/>
-                      <a:tailEnd/>
-                    </a:ln>
-                  </pic:spPr>
-                </pic:pic>
-              </a:graphicData>
-            </a:graphic>
-          </wp:inline>
-        </w:drawing>
-      </w:r>
-    </w:p>
-    <w:p>
-      <w:pPr>
-        <w:pStyle w:val="ImageCaption"/>
-      </w:pPr>
-      <w:r>
-        <w:t xml:space="preserve">Figure 6: Symptoms of anaphylaxis</w:t>
-      </w:r>
-    </w:p>
-    <w:p>
-      <w:pPr>
-        <w:pStyle w:val="FigureWithCaption"/>
-      </w:pPr>
-      <w:r>
-        <w:drawing>
-          <wp:inline>
-            <wp:extent cx="4620126" cy="3696101"/>
-            <wp:effectExtent b="0" l="0" r="0" t="0"/>
-            <wp:docPr descr="Figure 7: Severity of anaphylaxis in subgroups. The severity of patients with IVA in two age groups (left), according to elicitor type (center) and according to the responsible insect species (right)" title="" id="1" name="Picture"/>
-            <a:graphic>
-              <a:graphicData uri="http://schemas.openxmlformats.org/drawingml/2006/picture">
-                <pic:pic>
-                  <pic:nvPicPr>
-                    <pic:cNvPr descr="../figures/sev-1.png" id="0" name="Picture"/>
+                    <pic:cNvPr descr="../figures/matchingresult-1.png" id="0" name="Picture"/>
                     <pic:cNvPicPr>
                       <a:picLocks noChangeArrowheads="1" noChangeAspect="1"/>
                     </pic:cNvPicPr>
@@ -2560,24 +2545,24 @@
         <w:pStyle w:val="ImageCaption"/>
       </w:pPr>
       <w:r>
-        <w:t xml:space="preserve">Figure 7: Severity of anaphylaxis in subgroups. The severity of patients with IVA in two age groups (left), according to elicitor type (center) and according to the responsible insect species (right)</w:t>
-      </w:r>
-    </w:p>
-    <w:p>
-      <w:pPr>
-        <w:pStyle w:val="BodyText"/>
+        <w:t xml:space="preserve">Figure 6: Results of matching the cohort according to sex and age in order to perform a case-controlled study. A: The original distribution of IVA and non-IVA cases according to age group and sex. B: The distribution of IVA and non-IVA after age and sex matching with the use of MatchIt package for R.</w:t>
+      </w:r>
+    </w:p>
+    <w:p>
+      <w:pPr>
+        <w:pStyle w:val="FigureWithCaption"/>
       </w:pPr>
       <w:r>
         <w:drawing>
           <wp:inline>
-            <wp:extent cx="4620126" cy="3696101"/>
+            <wp:extent cx="5544151" cy="4620126"/>
             <wp:effectExtent b="0" l="0" r="0" t="0"/>
-            <wp:docPr descr="" title="" id="1" name="Picture"/>
+            <wp:docPr descr="Figure 7: Symptoms of anaphylaxis. A: The association between cardiac arrest and concomitant mastocytosis in IVA and non-IVA. B: Hypotension frequency in two age groups of anaphylaxis. C: Crammer’s V as the measure of association between groups anaphylaxis (IVA vs. non-IVA)." title="" id="1" name="Picture"/>
             <a:graphic>
               <a:graphicData uri="http://schemas.openxmlformats.org/drawingml/2006/picture">
                 <pic:pic>
                   <pic:nvPicPr>
-                    <pic:cNvPr descr="../figures/rfplot-1.png" id="0" name="Picture"/>
+                    <pic:cNvPr descr="../figures/supplement-1.png" id="0" name="Picture"/>
                     <pic:cNvPicPr>
                       <a:picLocks noChangeArrowheads="1" noChangeAspect="1"/>
                     </pic:cNvPicPr>
@@ -2591,7 +2576,7 @@
                   <pic:spPr bwMode="auto">
                     <a:xfrm>
                       <a:off x="0" y="0"/>
-                      <a:ext cx="4620126" cy="3696101"/>
+                      <a:ext cx="5544151" cy="4620126"/>
                     </a:xfrm>
                     <a:prstGeom prst="rect">
                       <a:avLst/>
@@ -2612,19 +2597,27 @@
     </w:p>
     <w:p>
       <w:pPr>
-        <w:pStyle w:val="BodyText"/>
+        <w:pStyle w:val="ImageCaption"/>
+      </w:pPr>
+      <w:r>
+        <w:t xml:space="preserve">Figure 7: Symptoms of anaphylaxis. A: The association between cardiac arrest and concomitant mastocytosis in IVA and non-IVA. B: Hypotension frequency in two age groups of anaphylaxis. C: Crammer’s V as the measure of association between groups anaphylaxis (IVA vs. non-IVA).</w:t>
+      </w:r>
+    </w:p>
+    <w:p>
+      <w:pPr>
+        <w:pStyle w:val="FigureWithCaption"/>
       </w:pPr>
       <w:r>
         <w:drawing>
           <wp:inline>
             <wp:extent cx="4620126" cy="3696101"/>
             <wp:effectExtent b="0" l="0" r="0" t="0"/>
-            <wp:docPr descr="" title="" id="1" name="Picture"/>
+            <wp:docPr descr="Figure 8: Tryptase levels in patients with concomitant cardiologic diseases." title="" id="1" name="Picture"/>
             <a:graphic>
               <a:graphicData uri="http://schemas.openxmlformats.org/drawingml/2006/picture">
                 <pic:pic>
                   <pic:nvPicPr>
-                    <pic:cNvPr descr="../figures/unnamed-chunk-2-1.png" id="0" name="Picture"/>
+                    <pic:cNvPr descr="../figures/trypcardiocur-1.png" id="0" name="Picture"/>
                     <pic:cNvPicPr>
                       <a:picLocks noChangeArrowheads="1" noChangeAspect="1"/>
                     </pic:cNvPicPr>
@@ -2659,6 +2652,14 @@
     </w:p>
     <w:p>
       <w:pPr>
+        <w:pStyle w:val="ImageCaption"/>
+      </w:pPr>
+      <w:r>
+        <w:t xml:space="preserve">Figure 8: Tryptase levels in patients with concomitant cardiologic diseases.</w:t>
+      </w:r>
+    </w:p>
+    <w:p>
+      <w:pPr>
         <w:pStyle w:val="FigureWithCaption"/>
       </w:pPr>
       <w:r>
@@ -2666,12 +2667,12 @@
           <wp:inline>
             <wp:extent cx="4620126" cy="3696101"/>
             <wp:effectExtent b="0" l="0" r="0" t="0"/>
-            <wp:docPr descr="Figure 8: Tryptase levels in patients with concomitant cardiologic diseases." title="" id="1" name="Picture"/>
+            <wp:docPr descr="Figure 9: Severity of anaphylaxis in subgroups. The severity of patients with IVA in two age groups (left), according to elicitor type (center) and according to the responsible insect species (right)" title="" id="1" name="Picture"/>
             <a:graphic>
               <a:graphicData uri="http://schemas.openxmlformats.org/drawingml/2006/picture">
                 <pic:pic>
                   <pic:nvPicPr>
-                    <pic:cNvPr descr="../figures/trypcardiocur-1.png" id="0" name="Picture"/>
+                    <pic:cNvPr descr="../figures/sev-1.png" id="0" name="Picture"/>
                     <pic:cNvPicPr>
                       <a:picLocks noChangeArrowheads="1" noChangeAspect="1"/>
                     </pic:cNvPicPr>
@@ -2709,7 +2710,62 @@
         <w:pStyle w:val="ImageCaption"/>
       </w:pPr>
       <w:r>
-        <w:t xml:space="preserve">Figure 8: Tryptase levels in patients with concomitant cardiologic diseases.</w:t>
+        <w:t xml:space="preserve">Figure 9: Severity of anaphylaxis in subgroups. The severity of patients with IVA in two age groups (left), according to elicitor type (center) and according to the responsible insect species (right)</w:t>
+      </w:r>
+    </w:p>
+    <w:p>
+      <w:pPr>
+        <w:pStyle w:val="FigureWithCaption"/>
+      </w:pPr>
+      <w:r>
+        <w:drawing>
+          <wp:inline>
+            <wp:extent cx="4620126" cy="3696101"/>
+            <wp:effectExtent b="0" l="0" r="0" t="0"/>
+            <wp:docPr descr="Figure 10: Therapy of anaphylaxis. A: Adrenaline use considering if patients had previous anaphylaxis. B: Variable impo" title="" id="1" name="Picture"/>
+            <a:graphic>
+              <a:graphicData uri="http://schemas.openxmlformats.org/drawingml/2006/picture">
+                <pic:pic>
+                  <pic:nvPicPr>
+                    <pic:cNvPr descr="../figures/rfplot-1.png" id="0" name="Picture"/>
+                    <pic:cNvPicPr>
+                      <a:picLocks noChangeArrowheads="1" noChangeAspect="1"/>
+                    </pic:cNvPicPr>
+                  </pic:nvPicPr>
+                  <pic:blipFill>
+                    <a:blip r:embed="rId74"/>
+                    <a:stretch>
+                      <a:fillRect/>
+                    </a:stretch>
+                  </pic:blipFill>
+                  <pic:spPr bwMode="auto">
+                    <a:xfrm>
+                      <a:off x="0" y="0"/>
+                      <a:ext cx="4620126" cy="3696101"/>
+                    </a:xfrm>
+                    <a:prstGeom prst="rect">
+                      <a:avLst/>
+                    </a:prstGeom>
+                    <a:noFill/>
+                    <a:ln w="9525">
+                      <a:noFill/>
+                      <a:headEnd/>
+                      <a:tailEnd/>
+                    </a:ln>
+                  </pic:spPr>
+                </pic:pic>
+              </a:graphicData>
+            </a:graphic>
+          </wp:inline>
+        </w:drawing>
+      </w:r>
+    </w:p>
+    <w:p>
+      <w:pPr>
+        <w:pStyle w:val="ImageCaption"/>
+      </w:pPr>
+      <w:r>
+        <w:t xml:space="preserve">Figure 10: Therapy of anaphylaxis. A: Adrenaline use considering if patients had previous anaphylaxis. B: Variable impo</w:t>
       </w:r>
     </w:p>
     <w:sectPr>
@@ -3021,7 +3077,7 @@
     </w:lvl>
   </w:abstractNum>
   <w:abstractNum w:abstractNumId="990">
-    <w:nsid w:val="7b5f017a"/>
+    <w:nsid w:val="5b2441d4"/>
     <w:multiLevelType w:val="multilevel"/>
     <w:lvl w:ilvl="0">
       <w:numFmt w:val="bullet"/>

</xml_diff>

<commit_message>
V2.2 - figure height fix
</commit_message>
<xml_diff>
--- a/analysis/paper/paper.docx
+++ b/analysis/paper/paper.docx
@@ -898,7 +898,7 @@
         <w:pStyle w:val="FirstParagraph"/>
       </w:pPr>
       <w:r>
-        <w:t xml:space="preserve">Patients with concomitant mastocytosis had significantly more often anaphylaxis without skin symptoms (namely urticaria and flushing) when compared to patients without diagnosed mastocytosis (55.1% vs. 30.8%, p &lt; 0.001). We decided to further investigate non-mastocytic patients. In these patients urticaria or flushing as symptoms of anaphylaxis were present less often in IVA than anaphylaxis triggered by other elicitors (67.9% vs 70.3% respectively, p = 0.036). Morover, in patients without concomitant mastocytosis who were also lacking skin symptoms, anaphylaxis was significantly more frequently severe (52.9% in IVA vs. 46.9%, p &lt; 0.001% in non-IVA). We performed a factorial logistic regression modelling and confirmed the significant interaction effect between the presence of skin symptoms and the trigger (eiter IVA or non-IVA) on the severity of anaphylaxis (p &lt; 0.001). Therefore, non-mastocytic patients presenting without urticara or flushing tended to have more severe anaphylaxis when it was triggered by insects, but not other elicitors of anaphylaxis (Fig.</w:t>
+        <w:t xml:space="preserve">Patients with concomitant mastocytosis had significantly more often anaphylaxis without skin symptoms (namely urticaria and flushing) when compared to patients without diagnosed mastocytosis (54.3% vs. 30.7%, p &lt; 0.001). We decided to further investigate non-mastocytic patients. In these patients urticaria or flushing as symptoms of anaphylaxis were present less often in IVA than anaphylaxis triggered by other elicitors (67.9% vs 70.4% respectively, p = 0.025). Morover, in patients without concomitant mastocytosis who were also lacking skin symptoms, anaphylaxis was significantly more frequently severe (52.9% in IVA vs. 46.7%, p &lt; 0.001% in non-IVA). We performed a factorial logistic regression modelling and confirmed the significant interaction effect between the presence of skin symptoms and the trigger (eiter IVA or non-IVA) on the severity of anaphylaxis (p &lt; 0.001). Therefore, non-mastocytic patients presenting without urticara or flushing tended to have more severe anaphylaxis when it was triggered by insects, but not other elicitors of anaphylaxis (Fig.</w:t>
       </w:r>
       <w:r>
         <w:t xml:space="preserve"> </w:t>
@@ -915,7 +915,7 @@
         <w:pStyle w:val="BodyText"/>
       </w:pPr>
       <w:r>
-        <w:t xml:space="preserve">Following this observation, we decided to investigate the association of skin symptoms with the tryptase levels in patients who did not have a diagnosis of mastocytosis. For this comparison, we removed the cases with BST above 11.5 ng/ml, potentially indicating non-diagnosed mastocytosis. Similarly, tryptase levels correlated with the severity of anaphylaxis, were higher in IVA patients, and the effect was prominently visible for IVA patients (p = 0.006). We did not observe such an interaction in the non-IVA group (Fig.</w:t>
+        <w:t xml:space="preserve">Following this observation, we decided to investigate the association of skin symptoms with the tryptase levels in patients who did not have a diagnosis of mastocytosis. For this comparison, we removed the cases with BST above 11.5 ng/ml, potentially indicating non-diagnosed mastocytosis. Similarly, tryptase levels correlated with the severity of anaphylaxis, were higher in IVA patients, and the effect was prominently visible for IVA patients (p = 0.003). We did not observe such an interaction in the non-IVA group (Fig.</w:t>
       </w:r>
       <w:r>
         <w:t xml:space="preserve"> </w:t>
@@ -1006,7 +1006,7 @@
         <w:pStyle w:val="BodyText"/>
       </w:pPr>
       <w:r>
-        <w:t xml:space="preserve">The risk of severe anaphylaxis in patients concomitantly using ACE-I (as well as beta-blockers) could not be independently measured due to coexisting cardiovascular pathologies. ACE-I use was, however, more often associated with cardiac arrests in all anaphylaxis cases (5.8% vs. 1.9%, p &lt; 0.001) and there were no differences between IVA nad non-IVA (Fig.</w:t>
+        <w:t xml:space="preserve">The risk of severe anaphylaxis in patients concomitantly using ACE-I (as well as beta-blockers) could not be independently measured due to coexisting cardiovascular pathologies. ACE-I use was, however, more often associated with cardiac arrests in all anaphylaxis cases (5.8% vs. 1.8%, p &lt; 0.001) and there were no differences between IVA nad non-IVA (Fig.</w:t>
       </w:r>
       <w:r>
         <w:t xml:space="preserve"> </w:t>
@@ -1021,7 +1021,7 @@
         <w:t xml:space="preserve"> </w:t>
       </w:r>
       <w:r>
-        <w:t xml:space="preserve">Beta-blocker use was generally associated with higher severity of anaphylaxis and with the onset of cardiovascular symptoms (cardiac arrest, chest pain), but we saw no difference between groups p = 0.118). Surprisingly, arrhythmia was more frequently reported in patients undergoing IVA with concomitant beta-blockers (Fig.</w:t>
+        <w:t xml:space="preserve">Beta-blocker use was generally associated with higher severity of anaphylaxis and with the onset of cardiovascular symptoms (cardiac arrest, chest pain), but we saw no difference between groups p = 0.228). Surprisingly, arrhythmia was more frequently reported in patients undergoing IVA with concomitant beta-blockers (Fig.</w:t>
       </w:r>
       <w:r>
         <w:t xml:space="preserve"> </w:t>
@@ -2720,7 +2720,7 @@
       <w:r>
         <w:drawing>
           <wp:inline>
-            <wp:extent cx="4620126" cy="3696101"/>
+            <wp:extent cx="5943600" cy="2932525"/>
             <wp:effectExtent b="0" l="0" r="0" t="0"/>
             <wp:docPr descr="Figure 10: Therapy of anaphylaxis. A: Adrenaline use considering if patients had previous anaphylaxis. B: Variable impo" title="" id="1" name="Picture"/>
             <a:graphic>
@@ -2741,7 +2741,7 @@
                   <pic:spPr bwMode="auto">
                     <a:xfrm>
                       <a:off x="0" y="0"/>
-                      <a:ext cx="4620126" cy="3696101"/>
+                      <a:ext cx="5943600" cy="2932525"/>
                     </a:xfrm>
                     <a:prstGeom prst="rect">
                       <a:avLst/>
@@ -3077,7 +3077,7 @@
     </w:lvl>
   </w:abstractNum>
   <w:abstractNum w:abstractNumId="990">
-    <w:nsid w:val="5b2441d4"/>
+    <w:nsid w:val="8c4daf6f"/>
     <w:multiLevelType w:val="multilevel"/>
     <w:lvl w:ilvl="0">
       <w:numFmt w:val="bullet"/>

</xml_diff>

<commit_message>
V2.5 after corrections from Prof Worm
</commit_message>
<xml_diff>
--- a/analysis/paper/paper.docx
+++ b/analysis/paper/paper.docx
@@ -137,6 +137,26 @@
         <w:pStyle w:val="Author"/>
       </w:pPr>
       <w:r>
+        <w:t xml:space="preserve">Franziska</w:t>
+      </w:r>
+      <w:r>
+        <w:t xml:space="preserve"> </w:t>
+      </w:r>
+      <w:r>
+        <w:t xml:space="preserve">Ruëff</w:t>
+      </w:r>
+      <w:r>
+        <w:rPr>
+          <w:vertAlign w:val="superscript"/>
+        </w:rPr>
+        <w:t xml:space="preserve">2</w:t>
+      </w:r>
+    </w:p>
+    <w:p>
+      <w:pPr>
+        <w:pStyle w:val="Author"/>
+      </w:pPr>
+      <w:r>
         <w:t xml:space="preserve">Sabine</w:t>
       </w:r>
       <w:r>
@@ -157,26 +177,6 @@
         <w:pStyle w:val="Author"/>
       </w:pPr>
       <w:r>
-        <w:t xml:space="preserve">Franziska</w:t>
-      </w:r>
-      <w:r>
-        <w:t xml:space="preserve"> </w:t>
-      </w:r>
-      <w:r>
-        <w:t xml:space="preserve">Ruëff</w:t>
-      </w:r>
-      <w:r>
-        <w:rPr>
-          <w:vertAlign w:val="superscript"/>
-        </w:rPr>
-        <w:t xml:space="preserve">2</w:t>
-      </w:r>
-    </w:p>
-    <w:p>
-      <w:pPr>
-        <w:pStyle w:val="Author"/>
-      </w:pPr>
-      <w:r>
         <w:t xml:space="preserve">Claudia</w:t>
       </w:r>
       <w:r>
@@ -243,13 +243,13 @@
         <w:pStyle w:val="Date"/>
       </w:pPr>
       <w:r>
-        <w:t xml:space="preserve">09</w:t>
-      </w:r>
-      <w:r>
-        <w:t xml:space="preserve"> </w:t>
-      </w:r>
-      <w:r>
-        <w:t xml:space="preserve">September,</w:t>
+        <w:t xml:space="preserve">07</w:t>
+      </w:r>
+      <w:r>
+        <w:t xml:space="preserve"> </w:t>
+      </w:r>
+      <w:r>
+        <w:t xml:space="preserve">Oktober,</w:t>
       </w:r>
       <w:r>
         <w:t xml:space="preserve"> </w:t>
@@ -439,18 +439,18 @@
         <w:pStyle w:val="BodyText"/>
       </w:pPr>
       <w:r>
-        <w:t xml:space="preserve">Patients who experienced insect-venom anaphylaxis were older than patients with anaphylaxis elicited by other elicitors (p &lt; 0.0001), more often had concomitant mastocytosis (p &lt; 0.0001) and cardiologic conditions (p &lt; 0.0001) and females more often had concomitant thyroid diseases and less often suffered from a food allergy or atopic dermatitis.</w:t>
-      </w:r>
-    </w:p>
-    <w:p>
-      <w:pPr>
-        <w:pStyle w:val="BodyText"/>
-      </w:pPr>
-      <w:r>
-        <w:t xml:space="preserve"> </w:t>
-      </w:r>
-      <w:r>
-        <w:t xml:space="preserve">The data show that the management of insect-venom anaphylaxis may be improved. Patients with concomitant cardiologic conditions and these with hyperreactive mast cells require intensified prophylactic measures.</w:t>
+        <w:t xml:space="preserve">Patients who experienced insect-venom anaphylaxis were older than patients with anaphylaxis elicited by other elicitors (p &lt; 0.0001), more often had concomitant mastocytosis (p &lt; 0.0001) and cardiac conditions (p &lt; 0.0001) and females more often had concomitant thyroid diseases and less often suffered from a food allergy or atopic dermatitis.</w:t>
+      </w:r>
+    </w:p>
+    <w:p>
+      <w:pPr>
+        <w:pStyle w:val="BodyText"/>
+      </w:pPr>
+      <w:r>
+        <w:t xml:space="preserve"> </w:t>
+      </w:r>
+      <w:r>
+        <w:t xml:space="preserve">The data show that the management of insect-venom anaphylaxis may be improved. Patients with concomitant cardiovascular conditions and these with hyperreactive mast cells require intensified prophylactic measures.</w:t>
       </w:r>
     </w:p>
     <w:p>
@@ -468,7 +468,7 @@
         <w:pStyle w:val="FirstParagraph"/>
       </w:pPr>
       <w:r>
-        <w:t xml:space="preserve">Hypersensitivity to insect venom can manifest as a systemic reaction (anaphylaxis) in up to 0.3–7.5% of the adult population</w:t>
+        <w:t xml:space="preserve">Hypersensitivity to insect venom is a systemic reaction (anaphylaxis) in up to 0.3–7.5% of the adult population</w:t>
       </w:r>
       <w:r>
         <w:t xml:space="preserve"> </w:t>
@@ -477,7 +477,7 @@
         <w:t xml:space="preserve">[1]</w:t>
       </w:r>
       <w:r>
-        <w:t xml:space="preserve">. Insect venom anaphylaxis (IVA) can be fatal, and patients sometimes require lifelong systemic immunotherapy</w:t>
+        <w:t xml:space="preserve">. Venom induced anaphylaxis (VIA) can be fatal, and patients sometimes require lifelong systemic immunotherapy</w:t>
       </w:r>
       <w:r>
         <w:t xml:space="preserve"> </w:t>
@@ -494,7 +494,7 @@
         <w:pStyle w:val="BodyText"/>
       </w:pPr>
       <w:r>
-        <w:t xml:space="preserve">Recent expert position on the future of anaphylaxis research indicates the need for a more precise description of the diagnosis, biomarkers, and phenotypes of anaphylaxis</w:t>
+        <w:t xml:space="preserve">The need for a more precise description of the diagnosis, identification of biomarkers, and phenotypes of anaphylaxis is discussed</w:t>
       </w:r>
       <w:r>
         <w:t xml:space="preserve"> </w:t>
@@ -515,23 +515,23 @@
         <w:t xml:space="preserve"> </w:t>
       </w:r>
       <w:r>
-        <w:t xml:space="preserve">in the treatment of anaphylaxis — it is first needed to study its clinical subtypes and pathomechanisms in more detail.</w:t>
-      </w:r>
-    </w:p>
-    <w:p>
-      <w:pPr>
-        <w:pStyle w:val="BodyText"/>
-      </w:pPr>
-      <w:r>
-        <w:t xml:space="preserve">Controlled clinical trials in anaphylaxis are hardly possible due to the acuteness of this life-threatening condition. Therefore large registries, gathering clinical data as well as biological samples from patients with a well documented (recent) history of anaphylaxis are a crucial tool in investigating this entity.</w:t>
-      </w:r>
-    </w:p>
-    <w:p>
-      <w:pPr>
-        <w:pStyle w:val="BodyText"/>
-      </w:pPr>
-      <w:r>
-        <w:t xml:space="preserve">This study aimed to identify current patterns of insect venom anaphylaxis (IVA) regarding symptoms, cofactors, and management by a case-control comparison with other types of anaphylaxis (non-IVA).</w:t>
+        <w:t xml:space="preserve">for the diagnosis of anaphylaxis — a better understanding of its clinical subtypes is required.</w:t>
+      </w:r>
+    </w:p>
+    <w:p>
+      <w:pPr>
+        <w:pStyle w:val="BodyText"/>
+      </w:pPr>
+      <w:r>
+        <w:t xml:space="preserve">Controlled clinical trials in anaphylaxis are hardly possible due to the acuteness of this life-threatening condition and their infrequent and random occurence. Therefore registries, gathering clinical data from patients with a well documented (recent) history of anaphylaxis are a crucial tool in investigating this entity.</w:t>
+      </w:r>
+    </w:p>
+    <w:p>
+      <w:pPr>
+        <w:pStyle w:val="BodyText"/>
+      </w:pPr>
+      <w:r>
+        <w:t xml:space="preserve">This study aimed to identify clinical patterns of venom induced anaphylaxis (VIA) regarding symptoms, cofactors, and management by a case-control comparison with other types of anaphylaxis (non-VIA).</w:t>
       </w:r>
     </w:p>
     <w:p>
@@ -581,7 +581,7 @@
         <w:pStyle w:val="BodyText"/>
       </w:pPr>
       <w:r>
-        <w:t xml:space="preserve">The final database consisted of 3612 cases of insect-elicited anaphylaxis reported from allergology centers in 11 countries. We based the diagnosis of anaphylaxis on the definition by NIAID/FAAN</w:t>
+        <w:t xml:space="preserve">The final database consisted of 3612 cases of insect-elicited anaphylaxis reported from allergy centers in 11 countries. The diagnosis of anaphylaxis was based on the definition by NIAID/FAAN</w:t>
       </w:r>
       <w:r>
         <w:t xml:space="preserve"> </w:t>
@@ -610,7 +610,7 @@
         <w:pStyle w:val="BodyText"/>
       </w:pPr>
       <w:r>
-        <w:t xml:space="preserve">The cases were either assigned to IVA group (if the triggering factor was an insect sting) or non-IVA group (if other elicitors triggered anaphylaxis).</w:t>
+        <w:t xml:space="preserve">The cases were either assigned to VIA group (if the triggering factor was an insect sting) or non-VIA group (if other elicitors triggered anaphylaxis).</w:t>
       </w:r>
       <w:r>
         <w:t xml:space="preserve"> </w:t>
@@ -636,7 +636,7 @@
         <w:pStyle w:val="BodyText"/>
       </w:pPr>
       <w:r>
-        <w:t xml:space="preserve">Due to a large number of documented reactions in the European Anaphylaxis registry - we were able to match the IVA cases to selected non-IVA cases according to sex and age to reduce the comparison bias. Subsequently, we compared the management in both groups and matched the control group according to the severity of a reaction. Propensity score matching has been performed using the</w:t>
+        <w:t xml:space="preserve">Due to a large number of documented reactions in the European Anaphylaxis registry - we were able to match the VIA cases to selected non-VIA cases according to sex and age to reduce the comparison bias. Subsequently, we compared the management in both groups and matched the control group according to the severity of a reaction. Propensity score matching has been performed using the</w:t>
       </w:r>
       <w:r>
         <w:t xml:space="preserve"> </w:t>
@@ -762,7 +762,7 @@
         <w:t xml:space="preserve">[11]</w:t>
       </w:r>
       <w:r>
-        <w:t xml:space="preserve">) in order to find therapeutic approaches that varied the most between IVA / non-IVA group and presented the results Gini importance</w:t>
+        <w:t xml:space="preserve">) in order to find therapeutic approaches that varied the most between VIA / non-VIA group and presented the results Gini importance</w:t>
       </w:r>
       <w:r>
         <w:t xml:space="preserve"> </w:t>
@@ -798,16 +798,7 @@
         <w:pStyle w:val="FirstParagraph"/>
       </w:pPr>
       <w:r>
-        <w:t xml:space="preserve">IVA was more frequent in adults and seniors than children and young adults. (Fig</w:t>
-      </w:r>
-      <w:r>
-        <w:t xml:space="preserve"> </w:t>
-      </w:r>
-      <w:r>
-        <w:t xml:space="preserve">5</w:t>
-      </w:r>
-      <w:r>
-        <w:t xml:space="preserve">B). When we analyzed a density plot of IVA cases according to age - we determined a bimodal distribution forming two subsets of patients with a cutoff age of 22 (Fig</w:t>
+        <w:t xml:space="preserve">When we analyzed a density plot of VIA cases according to age - we determined a bimodal distribution forming two subsets of patients with a cutoff age of 22 (Fig</w:t>
       </w:r>
       <w:r>
         <w:t xml:space="preserve"> </w:t>
@@ -823,10 +814,10 @@
       <w:pPr>
         <w:pStyle w:val="Heading2"/>
       </w:pPr>
-      <w:bookmarkStart w:id="27" w:name="iva-is-associated-with-cardiovascular-symptoms"/>
+      <w:bookmarkStart w:id="27" w:name="via-is-often-associated-with-cardiovascular-symptoms"/>
       <w:bookmarkEnd w:id="27"/>
       <w:r>
-        <w:t xml:space="preserve">IVA is associated with cardiovascular symptoms</w:t>
+        <w:t xml:space="preserve">VIA is often associated with cardiovascular symptoms</w:t>
       </w:r>
     </w:p>
     <w:p>
@@ -834,7 +825,7 @@
         <w:pStyle w:val="FirstParagraph"/>
       </w:pPr>
       <w:r>
-        <w:t xml:space="preserve">IVA showed a specific symptom pattern. Patients, who underwent IVA, more often experienced cardiologic symptoms (dizziness, reduced alertness, unconsciousness) than patients with other elicitors inducing anaphylaxis and less often had skin or gastrointestinal symptoms (Fig</w:t>
+        <w:t xml:space="preserve">VIA displayed a specific symptom pattern. Patients, who underwent VIA, more often experienced cardiovascular symptoms (dizziness, reduced alertness, unconsciousness) than patients with other elicitors inducing anaphylaxis and less often had skin or gastrointestinal symptoms (Fig</w:t>
       </w:r>
       <w:r>
         <w:t xml:space="preserve"> </w:t>
@@ -857,7 +848,7 @@
         <w:pStyle w:val="BodyText"/>
       </w:pPr>
       <w:r>
-        <w:t xml:space="preserve">The pattern of organ involvement showed similarities in gastrologic, skin, and respiratory symptoms, and did not differ in the proportion of elevated baseline serum tryptase (&gt; 8 ng/ml). Although, patients undergoing IVA less often had concomitant atopic diseases (Fig</w:t>
+        <w:t xml:space="preserve">The pattern of organ involvement showed similarities in gastrologic, skin, and respiratory symptoms, and did not differ in the proportion of elevated baseline serum tryptase (&gt; 8 ng/ml). Although, patients undergoing VIA less often had concomitant atopic diseases (Fig</w:t>
       </w:r>
       <w:r>
         <w:t xml:space="preserve"> </w:t>
@@ -874,7 +865,7 @@
         <w:pStyle w:val="BodyText"/>
       </w:pPr>
       <w:r>
-        <w:t xml:space="preserve">Severe reactions of IVA were more prevalent in older patients in comparison to patients below 22 years, and in IVA cases vs. other elicitors (Fig. S</w:t>
+        <w:t xml:space="preserve">Severe reactions of VIA were more prevalent in older patients in comparison to patients below 22 years, and in VIA cases vs. other elicitors (Fig. S</w:t>
       </w:r>
       <w:r>
         <w:t xml:space="preserve">9</w:t>
@@ -887,10 +878,10 @@
       <w:pPr>
         <w:pStyle w:val="Heading2"/>
       </w:pPr>
-      <w:bookmarkStart w:id="28" w:name="absence-of-skin-symptoms-is-associated-with-more-severe-episodes-of-iva"/>
+      <w:bookmarkStart w:id="28" w:name="absence-of-skin-symptoms-is-associated-with-more-severe-episodes-of-via"/>
       <w:bookmarkEnd w:id="28"/>
       <w:r>
-        <w:t xml:space="preserve">Absence of skin symptoms is associated with more severe episodes of IVA</w:t>
+        <w:t xml:space="preserve">Absence of skin symptoms is associated with more severe episodes of VIA</w:t>
       </w:r>
     </w:p>
     <w:p>
@@ -898,7 +889,7 @@
         <w:pStyle w:val="FirstParagraph"/>
       </w:pPr>
       <w:r>
-        <w:t xml:space="preserve">Patients with concomitant mastocytosis had significantly more often anaphylaxis without skin symptoms (namely urticaria and flushing) when compared to patients without diagnosed mastocytosis (54.3% vs. 30.7%, p &lt; 0.001). We decided to further investigate non-mastocytic patients. In these patients urticaria or flushing as symptoms of anaphylaxis were present less often in IVA than anaphylaxis triggered by other elicitors (67.9% vs 70.4% respectively, p = 0.025). Morover, in patients without concomitant mastocytosis who were also lacking skin symptoms, anaphylaxis was significantly more frequently severe (52.9% in IVA vs. 46.7%, p &lt; 0.001% in non-IVA). We performed a factorial logistic regression modelling and confirmed the significant interaction effect between the presence of skin symptoms and the trigger (eiter IVA or non-IVA) on the severity of anaphylaxis (p &lt; 0.001). Therefore, non-mastocytic patients presenting without urticara or flushing tended to have more severe anaphylaxis when it was triggered by insects, but not other elicitors of anaphylaxis (Fig.</w:t>
+        <w:t xml:space="preserve">Patients with concomitant mastocytosis had significantly more often anaphylaxis without skin symptoms (namely urticaria and flushing) when compared to patients without diagnosed mastocytosis (54.7% vs. 30.9%, p &lt; 0.001). We decided to further investigate non-mastocytic patients. In these patients urticaria or flushing as symptoms of anaphylaxis were present less often in VIA than anaphylaxis triggered by other elicitors (67.9% vs 70.1% respectively, p = 0.049). Morover, in patients without concomitant mastocytosis who were also lacking skin symptoms, anaphylaxis was significantly more frequently severe (52.9% in VIA vs. 47.1%, p &lt; 0.001% in non-VIA). We performed a factorial logistic regression modelling and confirmed the significant interaction effect between the presence of skin symptoms and the trigger (eiter VIA or non-VIA) on the severity of anaphylaxis (p &lt; 0.001). Therefore, non-mastocytic patients presenting without urticara or flushing tended to have more severe anaphylaxis when it was triggered by insects, but not other elicitors of anaphylaxis (Fig.</w:t>
       </w:r>
       <w:r>
         <w:t xml:space="preserve"> </w:t>
@@ -915,7 +906,7 @@
         <w:pStyle w:val="BodyText"/>
       </w:pPr>
       <w:r>
-        <w:t xml:space="preserve">Following this observation, we decided to investigate the association of skin symptoms with the tryptase levels in patients who did not have a diagnosis of mastocytosis. For this comparison, we removed the cases with BST above 11.5 ng/ml, potentially indicating non-diagnosed mastocytosis. Similarly, tryptase levels correlated with the severity of anaphylaxis, were higher in IVA patients, and the effect was prominently visible for IVA patients (p = 0.003). We did not observe such an interaction in the non-IVA group (Fig.</w:t>
+        <w:t xml:space="preserve">Following this observation, we decided to investigate the association of skin symptoms with the tryptase levels in patients who did not have a diagnosis of mastocytosis. For this comparison, we removed the cases with BST above 11.5 ng/ml, potentially indicating non-diagnosed mastocytosis. Similarly, tryptase levels correlated with the severity of anaphylaxis, were higher in VIA patients, and the effect was prominently visible for VIA patients (p = 0.005). We did not observe such an interaction in the non-VIA group (Fig.</w:t>
       </w:r>
       <w:r>
         <w:t xml:space="preserve"> </w:t>
@@ -931,10 +922,10 @@
       <w:pPr>
         <w:pStyle w:val="Heading2"/>
       </w:pPr>
-      <w:bookmarkStart w:id="29" w:name="nearly-one-third-of-iva-patients-experience-repeated-reactions"/>
+      <w:bookmarkStart w:id="29" w:name="nearly-one-third-of-via-patients-experience-repeated-reactions"/>
       <w:bookmarkEnd w:id="29"/>
       <w:r>
-        <w:t xml:space="preserve">Nearly one-third of IVA patients experience repeated reactions</w:t>
+        <w:t xml:space="preserve">Nearly one-third of VIA patients experience repeated reactions</w:t>
       </w:r>
     </w:p>
     <w:p>
@@ -949,10 +940,10 @@
       <w:pPr>
         <w:pStyle w:val="Heading2"/>
       </w:pPr>
-      <w:bookmarkStart w:id="30" w:name="increased-baseline-serum-tryptase-and-concomitant-cardiologic-conditions-increase-the-risk-of-severe-iva."/>
+      <w:bookmarkStart w:id="30" w:name="increased-baseline-serum-tryptase-and-concomitant-cardiovascular-conditions-increase-the-risk-of-severe-via."/>
       <w:bookmarkEnd w:id="30"/>
       <w:r>
-        <w:t xml:space="preserve">Increased baseline serum tryptase and concomitant cardiologic conditions increase the risk of severe IVA.</w:t>
+        <w:t xml:space="preserve">Increased baseline serum tryptase and concomitant cardiovascular conditions increase the risk of severe VIA.</w:t>
       </w:r>
     </w:p>
     <w:p>
@@ -969,7 +960,7 @@
         <w:t xml:space="preserve">3</w:t>
       </w:r>
       <w:r>
-        <w:t xml:space="preserve">). However, mastocytosis increased the risk of cardiac arrest in patients undergoing IVA significantly more than in patients undergoing anaphylaxis due to other triggers (Fig. S</w:t>
+        <w:t xml:space="preserve">). However, mastocytosis increased the risk of cardiac arrest in patients undergoing VIA significantly more than in patients undergoing anaphylaxis due to other triggers (Fig. S</w:t>
       </w:r>
       <w:r>
         <w:t xml:space="preserve">7</w:t>
@@ -983,7 +974,7 @@
         <w:pStyle w:val="BodyText"/>
       </w:pPr>
       <w:r>
-        <w:t xml:space="preserve">Concomitant cardiovascular diseases were more prevalent in IVA than in non-IVA cases (24.7% vs. 18.3%) and were associated with a higher risk of severe anaphylaxis when elicited by insects but were irrelevant in non-IVA cases (Fig.</w:t>
+        <w:t xml:space="preserve">Concomitant cardiovascular diseases were more prevalent in VIA than in non-VIA cases (24.7% vs. 18.2%) and were associated with a higher risk of severe anaphylaxis when elicited by insects but were irrelevant in non-VIA cases (Fig.</w:t>
       </w:r>
       <w:r>
         <w:t xml:space="preserve"> </w:t>
@@ -1006,7 +997,7 @@
         <w:pStyle w:val="BodyText"/>
       </w:pPr>
       <w:r>
-        <w:t xml:space="preserve">The risk of severe anaphylaxis in patients concomitantly using ACE-I (as well as beta-blockers) could not be independently measured due to coexisting cardiovascular pathologies. ACE-I use was, however, more often associated with cardiac arrests in all anaphylaxis cases (5.8% vs. 1.8%, p &lt; 0.001) and there were no differences between IVA nad non-IVA (Fig.</w:t>
+        <w:t xml:space="preserve">The risk of severe anaphylaxis in patients concomitantly using ACE-I (as well as beta-blockers) could not be independently measured due to coexisting cardiovascular pathologies. ACE-I use was, however, more often associated with cardiac arrests in all anaphylaxis cases (5.8% vs. 1.9%, p &lt; 0.001) and there were no differences between VIA and non-VIA (Fig.</w:t>
       </w:r>
       <w:r>
         <w:t xml:space="preserve"> </w:t>
@@ -1021,7 +1012,7 @@
         <w:t xml:space="preserve"> </w:t>
       </w:r>
       <w:r>
-        <w:t xml:space="preserve">Beta-blocker use was generally associated with higher severity of anaphylaxis and with the onset of cardiovascular symptoms (cardiac arrest, chest pain), but we saw no difference between groups p = 0.228). Surprisingly, arrhythmia was more frequently reported in patients undergoing IVA with concomitant beta-blockers (Fig.</w:t>
+        <w:t xml:space="preserve">Beta-blocker use was generally associated with higher severity of anaphylaxis and with the onset of cardiovascular symptoms (cardiac arrest, chest pain), but showed no difference between groups p = 0.14). Surprisingly, arrhythmia was more frequently reported in patients with VIA and concomitant beta-blockers (Fig.</w:t>
       </w:r>
       <w:r>
         <w:t xml:space="preserve"> </w:t>
@@ -1038,7 +1029,7 @@
         <w:pStyle w:val="BodyText"/>
       </w:pPr>
       <w:r>
-        <w:t xml:space="preserve">Baseline serum tryptase (BST) correlated with the severity of reactions (Ring and Messmer scale). Moreover, elevated BST was more prominently increasing the risk of severe anaphylaxis in IVA than in non-IVA (Fig.</w:t>
+        <w:t xml:space="preserve">Baseline serum tryptase (BST) correlated with the severity of reactions (Ring and Messmer scale). Elevated BST was more prominently increasing the risk of severe anaphylaxis in VIA than in non-VIA (Fig.</w:t>
       </w:r>
       <w:r>
         <w:t xml:space="preserve"> </w:t>
@@ -1062,7 +1053,7 @@
         <w:t xml:space="preserve"> </w:t>
       </w:r>
       <w:r>
-        <w:t xml:space="preserve">Cases with cardiac arrest were associated with an increased tryptase above 8 ng/ml, and this proportion was higher in IVA when compared to other elicitors. Loss of consciousness was a symptom associated with increased tryptase levels but only in patients with IVA (Fig.</w:t>
+        <w:t xml:space="preserve">Cases with cardiac arrest were associated with an increased tryptase above 8 ng/ml. This proportion was higher in VIA when compared to other elicitors. Loss of consciousness was a symptom associated with increased tryptase levels but only in patients with VIA (Fig.</w:t>
       </w:r>
       <w:r>
         <w:t xml:space="preserve"> </w:t>
@@ -1071,7 +1062,7 @@
         <w:t xml:space="preserve">3</w:t>
       </w:r>
       <w:r>
-        <w:t xml:space="preserve">C). Based on the severity and symptom profile, we decided to use a tryptase cut off value of 8 ng/ml (Fig.</w:t>
+        <w:t xml:space="preserve">C). Based on the severity and symptom profile, we defined a tryptase cut-off value of 8 ng/ml (Fig.</w:t>
       </w:r>
       <w:r>
         <w:t xml:space="preserve"> </w:t>
@@ -1080,26 +1071,26 @@
         <w:t xml:space="preserve">3</w:t>
       </w:r>
       <w:r>
-        <w:t xml:space="preserve">B) rather than the currently used 11.5 ng/ml.</w:t>
-      </w:r>
-    </w:p>
-    <w:p>
-      <w:pPr>
-        <w:pStyle w:val="BodyText"/>
-      </w:pPr>
-      <w:r>
-        <w:t xml:space="preserve">We compared the Hymenoptera species responsible for triggering IVA according to the severity of the reaction and found no differences. Patients matched according to sex and age had similar severity of a reaction to known eliciting insects (p = 0.4128).</w:t>
-      </w:r>
-      <w:r>
-        <w:t xml:space="preserve"> </w:t>
-      </w:r>
-    </w:p>
-    <w:p>
-      <w:pPr>
-        <w:pStyle w:val="BodyText"/>
-      </w:pPr>
-      <w:r>
-        <w:t xml:space="preserve">Outdoor physical exercise (e.g., jogging in the park) was more often associated with IVA than other triggers of anaphylaxis (p &lt; 0.001). However, it was not associated with the severity of a reaction in these patients. (p = 0.436).</w:t>
+        <w:t xml:space="preserve">B) instead of the currently used 11.5 ng/ml.</w:t>
+      </w:r>
+    </w:p>
+    <w:p>
+      <w:pPr>
+        <w:pStyle w:val="BodyText"/>
+      </w:pPr>
+      <w:r>
+        <w:t xml:space="preserve">The Hymenoptera species responsible for triggering VIA was independent from the severity of the reaction. Patients matched according to sex and age had similar severity of a reaction to known eliciting insects (p = 0.4128).</w:t>
+      </w:r>
+      <w:r>
+        <w:t xml:space="preserve"> </w:t>
+      </w:r>
+    </w:p>
+    <w:p>
+      <w:pPr>
+        <w:pStyle w:val="BodyText"/>
+      </w:pPr>
+      <w:r>
+        <w:t xml:space="preserve">Outdoor physical exercise (e.g., jogging in the park) was more often associated with VIA than other triggers of anaphylaxis (p &lt; 0.001). However, it was not associated with the severity of a reaction in these patients. (p = 0.436).</w:t>
       </w:r>
     </w:p>
     <w:p>
@@ -1117,7 +1108,7 @@
         <w:pStyle w:val="FirstParagraph"/>
       </w:pPr>
       <w:r>
-        <w:t xml:space="preserve">Patients who underwent IVA significantly less often received adrenaline treatment than in other anaphylaxis cases (26.9% vs 34.6%, p &lt; 0.001). After adjusting both groups for similar age, sex and severity distribution - the difference in adrenaline use was still significant irrespective of the administration route (p &lt; 0.001, Fig</w:t>
+        <w:t xml:space="preserve">Patients who underwent VIA significantly less often received adrenaline treatment than in other anaphylaxis cases (26.9% vs 34.6%, p &lt; 0.001). After adjusting both groups for similar age, sex and severity distribution - the difference in adrenaline use was still significant irrespective of the administration route (p &lt; 0.001, Fig</w:t>
       </w:r>
       <w:r>
         <w:t xml:space="preserve"> </w:t>
@@ -1135,15 +1126,15 @@
         <w:t xml:space="preserve"> </w:t>
       </w:r>
       <w:r>
-        <w:t xml:space="preserve">Patients with IVA received corticosteroids and antihistamines significantly more frequently than patients with anaphylaxis to other elicitors. On the other hand, adrenaline, beta-2 mimetics, and oxygen were given more often in non-IVA.</w:t>
-      </w:r>
-    </w:p>
-    <w:p>
-      <w:pPr>
-        <w:pStyle w:val="BodyText"/>
-      </w:pPr>
-      <w:r>
-        <w:t xml:space="preserve">We discovered clusters of symptoms and therapy modes in IVA patients (association measured using phi). Cardiologic symptoms (cardiac arrest, hypotension, loss of consciousness) and urticaria, were treated more similarly than respiratory or gastrointestinal symptoms (Fig.</w:t>
+        <w:t xml:space="preserve">Patients with VIA received corticosteroids and antihistamines significantly more frequently than patients with anaphylaxis to other elicitors. On the other hand, adrenaline, beta-2 mimetics, and oxygen were given more often in non-VIA.</w:t>
+      </w:r>
+    </w:p>
+    <w:p>
+      <w:pPr>
+        <w:pStyle w:val="BodyText"/>
+      </w:pPr>
+      <w:r>
+        <w:t xml:space="preserve">We discovered clusters of symptoms and therapy modes in VIA patients (association measured using phi). Cardiovascular symptoms (cardiac arrest, hypotension, loss of consciousness) and urticaria, were treated more similarly than respiratory or gastrointestinal symptoms (Fig.</w:t>
       </w:r>
       <w:r>
         <w:t xml:space="preserve"> </w:t>
@@ -1152,7 +1143,7 @@
         <w:t xml:space="preserve">4</w:t>
       </w:r>
       <w:r>
-        <w:t xml:space="preserve">B). The treatment of these symptoms consisted of using adrenaline autoinjector (AAI), i.v. adrenaline in multiple doses, 100% oxygen inhalation, an initial dose of antihistamines, and inhaled β-2 agonists.</w:t>
+        <w:t xml:space="preserve">B). The treatment of these symptoms consisted of adrenaline autoinjector (AAI) use, i.v. adrenaline in multiple doses, 100% oxygen inhalation, an initial dose of antihistamines, and inhaled β-2 agonists.</w:t>
       </w:r>
       <w:r>
         <w:t xml:space="preserve"> </w:t>
@@ -1166,7 +1157,7 @@
         <w:pStyle w:val="BodyText"/>
       </w:pPr>
       <w:r>
-        <w:t xml:space="preserve">The most noticeable differences in the therapy of IVA vs. other forms of anaphylaxis were observed in the frequency of inhaled beta2-agonists and antihistamines (Fig.</w:t>
+        <w:t xml:space="preserve">The most intriguing difference in the therapy of VIA vs. other forms of anaphylaxis were regarding the frequency of inhaled beta2-agonists and antihistamines (Fig.</w:t>
       </w:r>
       <w:r>
         <w:t xml:space="preserve"> </w:t>
@@ -1183,7 +1174,7 @@
         <w:pStyle w:val="BodyText"/>
       </w:pPr>
       <w:r>
-        <w:t xml:space="preserve">Interestingly, adrenaline as a first emergency therapy was given less often in IVA cases when compared to other cases</w:t>
+        <w:t xml:space="preserve">Adrenaline as a first-line treatment was given less often in VIA cases when compared to other cases</w:t>
       </w:r>
       <w:r>
         <w:t xml:space="preserve"> </w:t>
@@ -1198,25 +1189,34 @@
         <w:t xml:space="preserve"> </w:t>
       </w:r>
       <w:r>
-        <w:t xml:space="preserve">(p &lt; 0.001), but in patients who reported previous reactions, there was no difference in adrenaline therapy (p = 0.874).</w:t>
-      </w:r>
-    </w:p>
-    <w:p>
-      <w:pPr>
-        <w:pStyle w:val="BodyText"/>
-      </w:pPr>
-      <w:r>
-        <w:t xml:space="preserve">Similarly, there were no differences in adrenaline use between IVA and non-IVA when severe reactions were taken into consideration (p = 0.073). However, when we restricted the analysis to mild anaphylaxis cases - non-IVA patients received adrenaline more frequently than IVA (p &lt; 0.001).</w:t>
+        <w:t xml:space="preserve">(p &lt; 0.001), but in patients who reported previous reactions, there was no difference in adrenaline therapy (p = 0.874, Suppl. Fig.</w:t>
+      </w:r>
+      <w:r>
+        <w:t xml:space="preserve"> </w:t>
+      </w:r>
+      <w:r>
+        <w:t xml:space="preserve">10</w:t>
+      </w:r>
+      <w:r>
+        <w:t xml:space="preserve">).</w:t>
+      </w:r>
+    </w:p>
+    <w:p>
+      <w:pPr>
+        <w:pStyle w:val="BodyText"/>
+      </w:pPr>
+      <w:r>
+        <w:t xml:space="preserve">Similarly, there were no differences in adrenaline use between VIA and non-VIA when severe reactions were taken into consideration (p = 0.073). However, when we restricted the analysis to mild anaphylaxis cases — non-VIA patients received adrenaline more frequently than VIA (p &lt; 0.001).</w:t>
       </w:r>
     </w:p>
     <w:p>
       <w:pPr>
         <w:pStyle w:val="Heading2"/>
       </w:pPr>
-      <w:bookmarkStart w:id="32" w:name="hymenoptera-anaphylaxis-shows-seasonal-patterns."/>
+      <w:bookmarkStart w:id="32" w:name="hymenoptera-anaphylaxis-is-a-seasonal-disease."/>
       <w:bookmarkEnd w:id="32"/>
       <w:r>
-        <w:t xml:space="preserve">Hymenoptera anaphylaxis shows seasonal patterns.</w:t>
+        <w:t xml:space="preserve">Hymenoptera anaphylaxis is a seasonal disease.</w:t>
       </w:r>
     </w:p>
     <w:p>
@@ -1224,7 +1224,7 @@
         <w:pStyle w:val="FirstParagraph"/>
       </w:pPr>
       <w:r>
-        <w:t xml:space="preserve">Insect venom elicited anaphylaxis in contrast to other elicitors showed a significant seasonal fluctuation and was most frequently reported from May to October. Their proportion of IVA to anaphylaxis cases elicited by other triggers during the summer seasons reached 60% and was as below 1% of cases during winter. Nevertheless, 116 cases of IVA (bee –</w:t>
+        <w:t xml:space="preserve">Insect venom elicited anaphylaxis in contrast to other elicitors showed a significant seasonal fluctuation and was most frequently reported from May to October. Their proportion of VIA to anaphylaxis cases elicited by other triggers during the summer seasons reached 60% and was as below 1% of cases during winter. Nevertheless, 116 cases of VIA (bee –</w:t>
       </w:r>
       <w:r>
         <w:t xml:space="preserve"> </w:t>
@@ -1254,7 +1254,7 @@
         <w:t xml:space="preserve"> </w:t>
       </w:r>
       <w:r>
-        <w:t xml:space="preserve">in autumn) were triggered in March, April, and November. Yellow-jacket was the most prominent IVA-causing insect followed by bees. The IVA-causing insects differed in European countries with hornets (</w:t>
+        <w:t xml:space="preserve">in autumn) were triggered in March, April, and November. Yellow-jacket was the most prominent VIA-causing insect followed by bees. The VIA-causing insects differed in European countries with hornets (</w:t>
       </w:r>
       <w:r>
         <w:rPr>
@@ -1281,15 +1281,21 @@
         <w:pStyle w:val="FirstParagraph"/>
       </w:pPr>
       <w:r>
-        <w:t xml:space="preserve">In this study, we identified the prolonged seasonality of IVA, its clinical symptom-profile, and treatment patterns. The data unravel phenotypes of IVA, which may contribute to the development of tools incorporating both clinical and biomarker data for predicting the severity of future episodes of anaphylaxis.</w:t>
-      </w:r>
-    </w:p>
-    <w:p>
-      <w:pPr>
-        <w:pStyle w:val="BodyText"/>
-      </w:pPr>
-      <w:r>
-        <w:t xml:space="preserve">IVA was more often associated with cardiologic symptoms non-IVA.</w:t>
+        <w:t xml:space="preserve">In this study, we identified the prolonged seasonality of VIA, its clinical symptom-profile, and treatment patterns. The data unravel phenotypes of VIA, which may contribute to the development of tools incorporating both clinical</w:t>
+      </w:r>
+      <w:r>
+        <w:t xml:space="preserve"> </w:t>
+      </w:r>
+      <w:r>
+        <w:t xml:space="preserve">data for predicting the severity of future episodes of anaphylaxis.</w:t>
+      </w:r>
+    </w:p>
+    <w:p>
+      <w:pPr>
+        <w:pStyle w:val="BodyText"/>
+      </w:pPr>
+      <w:r>
+        <w:t xml:space="preserve">VIA was more often associated with cardiovascular symptoms than non-VIA.</w:t>
       </w:r>
       <w:r>
         <w:t xml:space="preserve"> </w:t>
@@ -1313,7 +1319,7 @@
         <w:t xml:space="preserve"> </w:t>
       </w:r>
       <w:r>
-        <w:t xml:space="preserve">IVA has been associated with Kounis syndrome (coronary arterial spasm induced by the release of mast cell mediators</w:t>
+        <w:t xml:space="preserve">VIA has been associated with Kounis syndrome (coronary arterial spasm induced by the release of mast cell mediators</w:t>
       </w:r>
       <w:r>
         <w:t xml:space="preserve"> </w:t>
@@ -1339,41 +1345,41 @@
         <w:pStyle w:val="BodyText"/>
       </w:pPr>
       <w:r>
-        <w:t xml:space="preserve">The rate of concomitant cardiovascular diseases was higher in IVA than non-IVA; we observed them be an essential cofactor increasing the</w:t>
+        <w:t xml:space="preserve">The rate of concomitant cardiovascular diseases was higher in VIA than non-VIA; we observed them be an essential cofactor increasing the risk of a severe reaction</w:t>
       </w:r>
       <w:r>
         <w:t xml:space="preserve"> </w:t>
       </w:r>
       <w:r>
         <w:rPr>
-          <w:i/>
+          <w:b/>
         </w:rPr>
-        <w:t xml:space="preserve">risk of a severe reaction if insects elicited the anaphylaxis</w:t>
-      </w:r>
-      <w:r>
-        <w:t xml:space="preserve">. This association was not significant in anaphylaxis elicited by other triggers. Notably, cardiac arrest occurred more frequently in patients with the elevated BST (&gt; 8 ng/ml), especially in IVA.</w:t>
-      </w:r>
-      <w:r>
-        <w:t xml:space="preserve"> </w:t>
-      </w:r>
-      <w:r>
-        <w:t xml:space="preserve">Nevertheless, the pathomechanism promoting cardiovascular symptoms in IVA requires further investigation.</w:t>
-      </w:r>
-    </w:p>
-    <w:p>
-      <w:pPr>
-        <w:pStyle w:val="BodyText"/>
-      </w:pPr>
-      <w:r>
-        <w:t xml:space="preserve">Of note, cardiologic symptoms like hypotension, collapse, or cardiac arrest grade higher on the Ring and Messmer scale than skin or gastrointestinal symptoms. Therefore, since IVA predisposes to cardiologic symptoms, it is likely to be associated with more severe anaphylaxis.</w:t>
-      </w:r>
-    </w:p>
-    <w:p>
-      <w:pPr>
-        <w:pStyle w:val="BodyText"/>
-      </w:pPr>
-      <w:r>
-        <w:t xml:space="preserve">Importantly, the absence of skin symptoms was associated with more severe IVA, which was also true after we excluded patients with a known diagnosis of mastocytosis. Subsequently, we correlated the severity of anaphylaxis with BST levels and identified an interaction between the absence of skin symptoms and IVA using generalized linear regression.</w:t>
+        <w:t xml:space="preserve">if insects elicited the anaphylaxis</w:t>
+      </w:r>
+      <w:r>
+        <w:t xml:space="preserve">. This association was not significant in anaphylaxis elicited by other triggers. Notably, cardiac arrest occurred more frequently in patients with the elevated BST (&gt; 8 ng/ml), especially in VIA.</w:t>
+      </w:r>
+      <w:r>
+        <w:t xml:space="preserve"> </w:t>
+      </w:r>
+      <w:r>
+        <w:t xml:space="preserve">Nevertheless, the pathomechanism promoting cardiovascular symptoms in VIA requires further investigation.</w:t>
+      </w:r>
+    </w:p>
+    <w:p>
+      <w:pPr>
+        <w:pStyle w:val="BodyText"/>
+      </w:pPr>
+      <w:r>
+        <w:t xml:space="preserve">Of note, cardiovascular symptoms like hypotension, collapse, or cardiac arrest grade higher on the Ring and Messmer scale than skin or gastrointestinal symptoms. Therefore, since VIA predisposes to cardiovascular symptoms, it is likely to be associated with more severe anaphylaxis.</w:t>
+      </w:r>
+    </w:p>
+    <w:p>
+      <w:pPr>
+        <w:pStyle w:val="BodyText"/>
+      </w:pPr>
+      <w:r>
+        <w:t xml:space="preserve">Importantly, the absence of skin symptoms was associated with more severe VIA, which was also true after we excluded patients with a known diagnosis of mastocytosis. Subsequently, we correlated the severity of anaphylaxis with BST levels and identified an interaction between the absence of skin symptoms and VIA using generalized linear regression.</w:t>
       </w:r>
     </w:p>
     <w:p>
@@ -1390,7 +1396,7 @@
         <w:t xml:space="preserve">[19]</w:t>
       </w:r>
       <w:r>
-        <w:t xml:space="preserve">. Zanotti et al. identified mast cell disorders in 17 out of 22 patients with IVA lacking skin symptoms</w:t>
+        <w:t xml:space="preserve">. Zanotti et al. identified mast cell disorders in 17 out of 22 patients with VIA lacking skin symptoms</w:t>
       </w:r>
       <w:r>
         <w:t xml:space="preserve"> </w:t>
@@ -1402,7 +1408,7 @@
         <w:t xml:space="preserve"> </w:t>
       </w:r>
       <w:r>
-        <w:t xml:space="preserve">and concluded that patients with BST of 7.95 ng/ml and IVA should undergo extensive diagnostic procedures.</w:t>
+        <w:t xml:space="preserve">and concluded that patients with BST of 7.95 ng/ml and VIA should undergo extensive diagnostic procedures.</w:t>
       </w:r>
     </w:p>
     <w:p>
@@ -1430,7 +1436,7 @@
         <w:pStyle w:val="BodyText"/>
       </w:pPr>
       <w:r>
-        <w:t xml:space="preserve">Regarding the factors increasing risk of IVA - older patients experienced IVA more frequently. Young patients mainly suffer from food-induced anaphylaxis</w:t>
+        <w:t xml:space="preserve">Regarding the factors increasing the risk of VIA - older patients experienced VIA more frequently. Young patients mainly suffer from food-induced anaphylaxis</w:t>
       </w:r>
       <w:r>
         <w:t xml:space="preserve"> </w:t>
@@ -1474,7 +1480,7 @@
         <w:t xml:space="preserve"> </w:t>
       </w:r>
       <w:r>
-        <w:t xml:space="preserve">Similarly, we saw less IVA in patients with concomitant atopic diseases, as these patients more often present with food anaphylaxis</w:t>
+        <w:t xml:space="preserve">Similarly, we saw less VIA in patients with concomitant atopic diseases, as these patients more often present with food anaphylaxis</w:t>
       </w:r>
       <w:r>
         <w:t xml:space="preserve"> </w:t>
@@ -1491,21 +1497,21 @@
         <w:pStyle w:val="BodyText"/>
       </w:pPr>
       <w:r>
-        <w:t xml:space="preserve">The influence of cardiologic medication could not be isolated from the effect of concomitant cardiologic conditions; therefore, we could not state if ACE-I and beta-blockers increased the severity of anaphylaxis. We did observe that there were no significant differences between IVA and non-IVA cases regarding the symptoms and severity of an episode with concomitant use of ACE-I or beta-blockers.</w:t>
-      </w:r>
-    </w:p>
-    <w:p>
-      <w:pPr>
-        <w:pStyle w:val="BodyText"/>
-      </w:pPr>
-      <w:r>
-        <w:t xml:space="preserve">Cases of IVA had been treated with adrenaline less often than the age- sex- and severity-matched cases of non-IVA. Moreover, administration of adrenaline did not depend on the trigger if the patient experienced anaphylaxis previously, but was significantly less often used if the patient experienced their first episode of IVA. The difference between groups was prominent for milder cases of anaphylaxis.</w:t>
-      </w:r>
-      <w:r>
-        <w:t xml:space="preserve"> </w:t>
-      </w:r>
-      <w:r>
-        <w:t xml:space="preserve">The reason for this observation is unclear. To our knowledge, this is the only data on the comparative adrenaline usage in a case-controlled group of IVA vs. non-IVA.</w:t>
+        <w:t xml:space="preserve">The influence of cardiovascular medication could not be isolated from the effect of concomitant cardiovascular conditions; therefore, we could not state if ACE-I and beta-blockers increased the severity of anaphylaxis. We did observe that there were no significant differences between VIA and non-VIA cases regarding the symptoms and severity of an episode with concomitant use of ACE-I or beta-blockers.</w:t>
+      </w:r>
+    </w:p>
+    <w:p>
+      <w:pPr>
+        <w:pStyle w:val="BodyText"/>
+      </w:pPr>
+      <w:r>
+        <w:t xml:space="preserve">Cases of VIA had been treated with adrenaline less often than the age- sex- and severity-matched cases of non-VIA. Moreover, administration of adrenaline did not depend on the trigger if the patient experienced anaphylaxis previously, but was significantly less often used if the patient experienced their first episode of VIA. The difference between groups was prominent for milder cases of anaphylaxis.</w:t>
+      </w:r>
+      <w:r>
+        <w:t xml:space="preserve"> </w:t>
+      </w:r>
+      <w:r>
+        <w:t xml:space="preserve">The reason for this observation is unclear. To our knowledge, this is the only data on the comparative adrenaline usage in a case-controlled group of VIA vs. non-VIA.</w:t>
       </w:r>
     </w:p>
     <w:p>
@@ -1522,23 +1528,23 @@
         <w:t xml:space="preserve">[26]</w:t>
       </w:r>
       <w:r>
-        <w:t xml:space="preserve">. Clinicians should not undermine the less severe IVA cases and treat them with adrenaline accordingly.</w:t>
-      </w:r>
-    </w:p>
-    <w:p>
-      <w:pPr>
-        <w:pStyle w:val="BodyText"/>
-      </w:pPr>
-      <w:r>
-        <w:t xml:space="preserve">Although there are no absolute contraindications for using adrenaline in anaphylaxis, one potential scenario where clinicians tend to be reluctant to using adrenaline is hypersensitivity reaction with high blood pressure with tachycardia which might be present at the initial phase of IVA, due to a psychologic reflex. In theory, these less severe cases of IVA might exhibit some form of stress-related blood pressure increase, but we lack data to confirm or discard this theory.</w:t>
-      </w:r>
-    </w:p>
-    <w:p>
-      <w:pPr>
-        <w:pStyle w:val="BodyText"/>
-      </w:pPr>
-      <w:r>
-        <w:t xml:space="preserve">Based on our findings, insects are the most probable anaphylaxis elicitor in Europe during Summer-season, with IVA cases extending from early Spring to the end of Autumn. Detailed information on the seasonality of insect-elicited hypersensitivity reactions is scarce</w:t>
+        <w:t xml:space="preserve">. Clinicians should not undermine the less severe VIA cases and treat them with adrenaline accordingly.</w:t>
+      </w:r>
+    </w:p>
+    <w:p>
+      <w:pPr>
+        <w:pStyle w:val="BodyText"/>
+      </w:pPr>
+      <w:r>
+        <w:t xml:space="preserve">Although there are no absolute contraindications for using adrenaline in anaphylaxis, one potential scenario where clinicians tend to be reluctant to using adrenaline is hypersensitivity reaction with high blood pressure with tachycardia which might be present at the initial phase of VIA, due to a psychologic reflex. In theory, these less severe cases of VIA might exhibit some form of stress-related blood pressure increase, but we lack data to confirm or discard this theory.</w:t>
+      </w:r>
+    </w:p>
+    <w:p>
+      <w:pPr>
+        <w:pStyle w:val="BodyText"/>
+      </w:pPr>
+      <w:r>
+        <w:t xml:space="preserve">Based on our findings, insects are the most probable anaphylaxis elicitor in Europe during Summer-season, with VIA cases extending from early Spring to the end of Autumn. Detailed information on the seasonality of insect-elicited hypersensitivity reactions is scarce</w:t>
       </w:r>
       <w:r>
         <w:t xml:space="preserve"> </w:t>
@@ -1571,7 +1577,7 @@
         <w:t xml:space="preserve">[28]</w:t>
       </w:r>
       <w:r>
-        <w:t xml:space="preserve">. The changing climate in Europe may influence the activity of Hymenoptera in this region in the upcoming years. However, in the period from 2007 - 2019, the perennial ratio of IVA to non-IVA cases has remained unchanged (data not shown).</w:t>
+        <w:t xml:space="preserve">. The changing climate in Europe may influence the activity of Hymenoptera in this region in the upcoming years. However, in the period from 2007 - 2019, the perennial ratio of VIA to non-VIA cases has remained unchanged (data not shown).</w:t>
       </w:r>
     </w:p>
     <w:p>
@@ -1587,7 +1593,7 @@
         <w:pStyle w:val="BodyText"/>
       </w:pPr>
       <w:r>
-        <w:t xml:space="preserve">Nevertheless, because the European Anaphylaxis Registry has until now gathered over 12 000 cases of anaphylaxis - it was possible to perform a case-controlled analysis on a relatively large number of cases and investigate many aspects of IVA.</w:t>
+        <w:t xml:space="preserve">Nevertheless, because the European Anaphylaxis Registry has until now gathered over 12 000 cases of anaphylaxis - it was possible to perform a case-controlled analysis on a relatively large number of cases and investigate many aspects of VIA.</w:t>
       </w:r>
     </w:p>
     <w:p>
@@ -1605,15 +1611,15 @@
         <w:pStyle w:val="FirstParagraph"/>
       </w:pPr>
       <w:r>
-        <w:t xml:space="preserve">Based on our results, IVA is a distinctive subtype of anaphylaxis, with specific symptom profile and risk factors. IVA cases should undergo therapy according to the international management guidelines, and adrenaline should be given more often in IVA.</w:t>
-      </w:r>
-    </w:p>
-    <w:p>
-      <w:pPr>
-        <w:pStyle w:val="BodyText"/>
-      </w:pPr>
-      <w:r>
-        <w:t xml:space="preserve">When evaluating the risk of future severe episodes - patients with BST over 8 ng/ml should undergo extensive diagnostic tests to exclude ISM or MCAS and should be provided with two adrenaline autoinjectors.</w:t>
+        <w:t xml:space="preserve">Based on our results, VIA is a distinctive subtype of anaphylaxis, with a specific symptom profile and risk factors. VIA cases should undergo therapy according to the international management guidelines, and adrenaline should be given more often in VIA.</w:t>
+      </w:r>
+    </w:p>
+    <w:p>
+      <w:pPr>
+        <w:pStyle w:val="BodyText"/>
+      </w:pPr>
+      <w:r>
+        <w:t xml:space="preserve">When evaluating the risk of future severe episodes - patients with BST over 8 ng/ml should undergo extensive diagnostic tests to exclude ISM or MCAS and should be provided with two adrenaline autoinjectors for acute self management.</w:t>
       </w:r>
     </w:p>
     <w:p>
@@ -2167,7 +2173,7 @@
           <wp:inline>
             <wp:extent cx="5544151" cy="5544151"/>
             <wp:effectExtent b="0" l="0" r="0" t="0"/>
-            <wp:docPr descr="Figure 1: A) Flow-diagram illustrating the rationale for case inclusion and exclusion from the final analysis. B, C, D: Age, sex, and severity distribution was matched in cases in both groups to allow for comparable results between IVA and non-IVA cases. Two age-subsets of patients could be recognized based on the density plot of age (B)." title="" id="1" name="Picture"/>
+            <wp:docPr descr="Figure 1: A) Flow-diagram illustrating the rationale for case inclusion and exclusion from the final analysis. B, C, D: Age, sex, and severity distribution was matched in cases in both groups to allow for comparable results between VIA and non-VIA cases. Two age-subsets of patients could be recognized based on the density plot of age (B)." title="" id="1" name="Picture"/>
             <a:graphic>
               <a:graphicData uri="http://schemas.openxmlformats.org/drawingml/2006/picture">
                 <pic:pic>
@@ -2210,7 +2216,7 @@
         <w:pStyle w:val="ImageCaption"/>
       </w:pPr>
       <w:r>
-        <w:t xml:space="preserve">Figure 1: A) Flow-diagram illustrating the rationale for case inclusion and exclusion from the final analysis. B, C, D: Age, sex, and severity distribution was matched in cases in both groups to allow for comparable results between IVA and non-IVA cases. Two age-subsets of patients could be recognized based on the density plot of age (B).</w:t>
+        <w:t xml:space="preserve">Figure 1: A) Flow-diagram illustrating the rationale for case inclusion and exclusion from the final analysis. B, C, D: Age, sex, and severity distribution was matched in cases in both groups to allow for comparable results between VIA and non-VIA cases. Two age-subsets of patients could be recognized based on the density plot of age (B).</w:t>
       </w:r>
     </w:p>
     <w:p>
@@ -2229,7 +2235,7 @@
           <wp:inline>
             <wp:extent cx="5943600" cy="4333875"/>
             <wp:effectExtent b="0" l="0" r="0" t="0"/>
-            <wp:docPr descr="Figure 2: Symptoms of insect venom anaphylaxis (IVA) compared to other elicitors. A: Proportional presentation of specific reaction symptoms. B: High-level overview of involved organ systems and selected cofactors in the form of a radar plot. C: Interaction effect of IVA and lack of skin symptoms (urticaria or flushing) on the severity of anaphylaxis. D: Baseline Serum Tryptase (BST) increases with the severity of anaphylaxis a lot more prominently in IVA." title="" id="1" name="Picture"/>
+            <wp:docPr descr="Figure 2: Symptoms of insect venom anaphylaxis (VIA) compared to other elicitors. A: Proportional presentation of specific reaction symptoms. B: High-level overview of involved organ systems and selected cofactors in the form of a radar plot. C: Interaction effect of VIA and lack of skin symptoms (urticaria or flushing) on the severity of anaphylaxis. D: Baseline Serum Tryptase (BST) increases with the severity of anaphylaxis a lot more prominently in VIA." title="" id="1" name="Picture"/>
             <a:graphic>
               <a:graphicData uri="http://schemas.openxmlformats.org/drawingml/2006/picture">
                 <pic:pic>
@@ -2272,7 +2278,7 @@
         <w:pStyle w:val="ImageCaption"/>
       </w:pPr>
       <w:r>
-        <w:t xml:space="preserve">Figure 2: Symptoms of insect venom anaphylaxis (IVA) compared to other elicitors. A: Proportional presentation of specific reaction symptoms. B: High-level overview of involved organ systems and selected cofactors in the form of a radar plot. C: Interaction effect of IVA and lack of skin symptoms (urticaria or flushing) on the severity of anaphylaxis. D: Baseline Serum Tryptase (BST) increases with the severity of anaphylaxis a lot more prominently in IVA.</w:t>
+        <w:t xml:space="preserve">Figure 2: Symptoms of insect venom anaphylaxis (VIA) compared to other elicitors. A: Proportional presentation of specific reaction symptoms. B: High-level overview of involved organ systems and selected cofactors in the form of a radar plot. C: Interaction effect of VIA and lack of skin symptoms (urticaria or flushing) on the severity of anaphylaxis. D: Baseline Serum Tryptase (BST) increases with the severity of anaphylaxis a lot more prominently in VIA.</w:t>
       </w:r>
     </w:p>
     <w:p>
@@ -2291,7 +2297,7 @@
           <wp:inline>
             <wp:extent cx="5943600" cy="6792685"/>
             <wp:effectExtent b="0" l="0" r="0" t="0"/>
-            <wp:docPr descr="Figure 3: Cofactors of insect venom anaphylaxis. A: Odds ratios of eliciting severe anaphylaxis. B: Proportion of cases elicited by insects or other elicitors (upper panels) according to tryptase levels and cardiologic symptoms." title="" id="1" name="Picture"/>
+            <wp:docPr descr="Figure 3: Cofactors of insect venom anaphylaxis. A: Odds ratios of eliciting severe anaphylaxis. B: Proportion of cases elicited by insects or other elicitors (upper panels) according to tryptase levels and cardiovascular symptoms." title="" id="1" name="Picture"/>
             <a:graphic>
               <a:graphicData uri="http://schemas.openxmlformats.org/drawingml/2006/picture">
                 <pic:pic>
@@ -2334,7 +2340,7 @@
         <w:pStyle w:val="ImageCaption"/>
       </w:pPr>
       <w:r>
-        <w:t xml:space="preserve">Figure 3: Cofactors of insect venom anaphylaxis. A: Odds ratios of eliciting severe anaphylaxis. B: Proportion of cases elicited by insects or other elicitors (upper panels) according to tryptase levels and cardiologic symptoms.</w:t>
+        <w:t xml:space="preserve">Figure 3: Cofactors of insect venom anaphylaxis. A: Odds ratios of eliciting severe anaphylaxis. B: Proportion of cases elicited by insects or other elicitors (upper panels) according to tryptase levels and cardiovascular symptoms.</w:t>
       </w:r>
     </w:p>
     <w:p>
@@ -2353,7 +2359,7 @@
           <wp:inline>
             <wp:extent cx="5943600" cy="7641771"/>
             <wp:effectExtent b="0" l="0" r="0" t="0"/>
-            <wp:docPr descr="Figure 4: Therapy in patients with IVA compared to other elicitors, cases matched according to sex, age, and severity of a reaction. A: Proportional use of therapy measures in both anaphylaxis groups. B: Heatmap visualizing the association of symptoms and corresponding treatment - presented as a scaled correlation coefficient (phi)." title="" id="1" name="Picture"/>
+            <wp:docPr descr="Figure 4: Therapy in patients with VIA compared to other elicitors, cases matched according to sex, age, and severity of a reaction. A: Proportional use of therapy measures in both anaphylaxis groups. B: Heatmap visualizing the association of symptoms and corresponding treatment - presented as a scaled correlation coefficient (phi)." title="" id="1" name="Picture"/>
             <a:graphic>
               <a:graphicData uri="http://schemas.openxmlformats.org/drawingml/2006/picture">
                 <pic:pic>
@@ -2396,7 +2402,7 @@
         <w:pStyle w:val="ImageCaption"/>
       </w:pPr>
       <w:r>
-        <w:t xml:space="preserve">Figure 4: Therapy in patients with IVA compared to other elicitors, cases matched according to sex, age, and severity of a reaction. A: Proportional use of therapy measures in both anaphylaxis groups. B: Heatmap visualizing the association of symptoms and corresponding treatment - presented as a scaled correlation coefficient (phi).</w:t>
+        <w:t xml:space="preserve">Figure 4: Therapy in patients with VIA compared to other elicitors, cases matched according to sex, age, and severity of a reaction. A: Proportional use of therapy measures in both anaphylaxis groups. B: Heatmap visualizing the association of symptoms and corresponding treatment - presented as a scaled correlation coefficient (phi).</w:t>
       </w:r>
     </w:p>
     <w:p>
@@ -2415,7 +2421,7 @@
           <wp:inline>
             <wp:extent cx="5943600" cy="3396342"/>
             <wp:effectExtent b="0" l="0" r="0" t="0"/>
-            <wp:docPr descr="Figure 5: A: Proportion of anaphylaxis cases elicited by specific insects according to the month in which the reaction occurred. Less common insect species grouped as other. B: The density distribution of IVA cases to cases elicited by other triggers considering the patient’s age. C: Geographical differences in the most common elicitors of IVA. Countries which reported less than 10 IVA cases were not illustrated in this figure." title="" id="1" name="Picture"/>
+            <wp:docPr descr="Figure 5: A: Proportion of anaphylaxis cases elicited by specific insects according to the month in which the reaction occurred. Less common insect species grouped as other. B: The density distribution of VIA cases to cases elicited by other triggers considering the patient’s age. C: Geographical differences in the most common elicitors of VIA. Countries which reported less than 10 VIA cases were not illustrated in this figure." title="" id="1" name="Picture"/>
             <a:graphic>
               <a:graphicData uri="http://schemas.openxmlformats.org/drawingml/2006/picture">
                 <pic:pic>
@@ -2473,7 +2479,7 @@
         <w:t xml:space="preserve">’</w:t>
       </w:r>
       <w:r>
-        <w:t xml:space="preserve">. B: The density distribution of IVA cases to cases elicited by other triggers considering the patient’s age. C: Geographical differences in the most common elicitors of IVA. Countries which reported less than 10 IVA cases were not illustrated in this figure.</w:t>
+        <w:t xml:space="preserve">. B: The density distribution of VIA cases to cases elicited by other triggers considering the patient’s age. C: Geographical differences in the most common elicitors of VIA. Countries which reported less than 10 VIA cases were not illustrated in this figure.</w:t>
       </w:r>
     </w:p>
     <w:p>
@@ -2502,7 +2508,7 @@
           <wp:inline>
             <wp:extent cx="4620126" cy="3696101"/>
             <wp:effectExtent b="0" l="0" r="0" t="0"/>
-            <wp:docPr descr="Figure 6: Results of matching the cohort according to sex and age in order to perform a case-controlled study. A: The original distribution of IVA and non-IVA cases according to age group and sex. B: The distribution of IVA and non-IVA after age and sex matching with the use of MatchIt package for R." title="" id="1" name="Picture"/>
+            <wp:docPr descr="Figure 6: Results of matching the cohort according to sex and age in order to perform a case-controlled study. A: The original distribution of VIA and non-VIA cases according to age group and sex. B: The distribution of VIA and non-VIA after age and sex matching with the use of MatchIt package for R." title="" id="1" name="Picture"/>
             <a:graphic>
               <a:graphicData uri="http://schemas.openxmlformats.org/drawingml/2006/picture">
                 <pic:pic>
@@ -2545,7 +2551,7 @@
         <w:pStyle w:val="ImageCaption"/>
       </w:pPr>
       <w:r>
-        <w:t xml:space="preserve">Figure 6: Results of matching the cohort according to sex and age in order to perform a case-controlled study. A: The original distribution of IVA and non-IVA cases according to age group and sex. B: The distribution of IVA and non-IVA after age and sex matching with the use of MatchIt package for R.</w:t>
+        <w:t xml:space="preserve">Figure 6: Results of matching the cohort according to sex and age in order to perform a case-controlled study. A: The original distribution of VIA and non-VIA cases according to age group and sex. B: The distribution of VIA and non-VIA after age and sex matching with the use of MatchIt package for R.</w:t>
       </w:r>
     </w:p>
     <w:p>
@@ -2557,7 +2563,7 @@
           <wp:inline>
             <wp:extent cx="5544151" cy="4620126"/>
             <wp:effectExtent b="0" l="0" r="0" t="0"/>
-            <wp:docPr descr="Figure 7: Symptoms of anaphylaxis. A: The association between cardiac arrest and concomitant mastocytosis in IVA and non-IVA. B: Hypotension frequency in two age groups of anaphylaxis. C: Crammer’s V as the measure of association between groups anaphylaxis (IVA vs. non-IVA)." title="" id="1" name="Picture"/>
+            <wp:docPr descr="Figure 7: Symptoms of anaphylaxis. A: The association between cardiac arrest and concomitant mastocytosis in VIA and non-VIA. B: Hypotension frequency in two age groups of anaphylaxis. C: Crammer’s V as the measure of association between groups anaphylaxis (VIA vs. non-VIA)." title="" id="1" name="Picture"/>
             <a:graphic>
               <a:graphicData uri="http://schemas.openxmlformats.org/drawingml/2006/picture">
                 <pic:pic>
@@ -2600,7 +2606,7 @@
         <w:pStyle w:val="ImageCaption"/>
       </w:pPr>
       <w:r>
-        <w:t xml:space="preserve">Figure 7: Symptoms of anaphylaxis. A: The association between cardiac arrest and concomitant mastocytosis in IVA and non-IVA. B: Hypotension frequency in two age groups of anaphylaxis. C: Crammer’s V as the measure of association between groups anaphylaxis (IVA vs. non-IVA).</w:t>
+        <w:t xml:space="preserve">Figure 7: Symptoms of anaphylaxis. A: The association between cardiac arrest and concomitant mastocytosis in VIA and non-VIA. B: Hypotension frequency in two age groups of anaphylaxis. C: Crammer’s V as the measure of association between groups anaphylaxis (VIA vs. non-VIA).</w:t>
       </w:r>
     </w:p>
     <w:p>
@@ -2612,7 +2618,7 @@
           <wp:inline>
             <wp:extent cx="4620126" cy="3696101"/>
             <wp:effectExtent b="0" l="0" r="0" t="0"/>
-            <wp:docPr descr="Figure 8: Tryptase levels in patients with concomitant cardiologic diseases." title="" id="1" name="Picture"/>
+            <wp:docPr descr="Figure 8: Tryptase levels in patients with concomitant cardiovascular diseases." title="" id="1" name="Picture"/>
             <a:graphic>
               <a:graphicData uri="http://schemas.openxmlformats.org/drawingml/2006/picture">
                 <pic:pic>
@@ -2655,7 +2661,7 @@
         <w:pStyle w:val="ImageCaption"/>
       </w:pPr>
       <w:r>
-        <w:t xml:space="preserve">Figure 8: Tryptase levels in patients with concomitant cardiologic diseases.</w:t>
+        <w:t xml:space="preserve">Figure 8: Tryptase levels in patients with concomitant cardiovascular diseases.</w:t>
       </w:r>
     </w:p>
     <w:p>
@@ -2667,7 +2673,7 @@
           <wp:inline>
             <wp:extent cx="4620126" cy="3696101"/>
             <wp:effectExtent b="0" l="0" r="0" t="0"/>
-            <wp:docPr descr="Figure 9: Severity of anaphylaxis in subgroups. The severity of patients with IVA in two age groups (left), according to elicitor type (center) and according to the responsible insect species (right)" title="" id="1" name="Picture"/>
+            <wp:docPr descr="Figure 9: Severity of anaphylaxis in subgroups. The severity of patients with VIA in two age groups (left), according to elicitor type (center) and according to the responsible insect species (right)" title="" id="1" name="Picture"/>
             <a:graphic>
               <a:graphicData uri="http://schemas.openxmlformats.org/drawingml/2006/picture">
                 <pic:pic>
@@ -2710,7 +2716,7 @@
         <w:pStyle w:val="ImageCaption"/>
       </w:pPr>
       <w:r>
-        <w:t xml:space="preserve">Figure 9: Severity of anaphylaxis in subgroups. The severity of patients with IVA in two age groups (left), according to elicitor type (center) and according to the responsible insect species (right)</w:t>
+        <w:t xml:space="preserve">Figure 9: Severity of anaphylaxis in subgroups. The severity of patients with VIA in two age groups (left), according to elicitor type (center) and according to the responsible insect species (right)</w:t>
       </w:r>
     </w:p>
     <w:p>
@@ -3077,7 +3083,7 @@
     </w:lvl>
   </w:abstractNum>
   <w:abstractNum w:abstractNumId="990">
-    <w:nsid w:val="8c4daf6f"/>
+    <w:nsid w:val="9a2b1e2e"/>
     <w:multiLevelType w:val="multilevel"/>
     <w:lvl w:ilvl="0">
       <w:numFmt w:val="bullet"/>

</xml_diff>

<commit_message>
corrections to figures and results round 3
</commit_message>
<xml_diff>
--- a/analysis/paper/paper.docx
+++ b/analysis/paper/paper.docx
@@ -243,7 +243,7 @@
         <w:pStyle w:val="Date"/>
       </w:pPr>
       <w:r>
-        <w:t xml:space="preserve">07</w:t>
+        <w:t xml:space="preserve">14</w:t>
       </w:r>
       <w:r>
         <w:t xml:space="preserve"> </w:t>
@@ -272,7 +272,7 @@
         <w:t xml:space="preserve"> </w:t>
       </w:r>
       <w:r>
-        <w:t xml:space="preserve">Department of Dermatology, Venerology, and Allergology, Charité – Universitätsmedizin Berlin, corporate member of Freie Universität Berlin, Humboldt-Universität zu Berlin, and Berlin Institute of Health, Charitéplatz 1, 10117 Berlin,</w:t>
+        <w:t xml:space="preserve">Department of Dermatology, Venerology, and Allergology, Charité – Universitätsmedizin Berlin, corporate member of Freie Universität Berlin, Hmuboldt-Universität zu Berlin, and Berlin Institute of Health, Charitéplatz 1, 10117 Berlin,</w:t>
       </w:r>
     </w:p>
     <w:p>
@@ -465,77 +465,6 @@
     </w:p>
     <w:p>
       <w:pPr>
-        <w:pStyle w:val="FirstParagraph"/>
-      </w:pPr>
-      <w:r>
-        <w:t xml:space="preserve">Hypersensitivity to insect venom is a systemic reaction (anaphylaxis) in up to 0.3–7.5% of the adult population</w:t>
-      </w:r>
-      <w:r>
-        <w:t xml:space="preserve"> </w:t>
-      </w:r>
-      <w:r>
-        <w:t xml:space="preserve">[1]</w:t>
-      </w:r>
-      <w:r>
-        <w:t xml:space="preserve">. Venom induced anaphylaxis (VIA) can be fatal, and patients sometimes require lifelong systemic immunotherapy</w:t>
-      </w:r>
-      <w:r>
-        <w:t xml:space="preserve"> </w:t>
-      </w:r>
-      <w:r>
-        <w:t xml:space="preserve">[2]</w:t>
-      </w:r>
-      <w:r>
-        <w:t xml:space="preserve">.</w:t>
-      </w:r>
-    </w:p>
-    <w:p>
-      <w:pPr>
-        <w:pStyle w:val="BodyText"/>
-      </w:pPr>
-      <w:r>
-        <w:t xml:space="preserve">The need for a more precise description of the diagnosis, identification of biomarkers, and phenotypes of anaphylaxis is discussed</w:t>
-      </w:r>
-      <w:r>
-        <w:t xml:space="preserve"> </w:t>
-      </w:r>
-      <w:r>
-        <w:t xml:space="preserve">[3]</w:t>
-      </w:r>
-      <w:r>
-        <w:t xml:space="preserve">. Nevertheless, in order to facilitate a precision-medicine approach</w:t>
-      </w:r>
-      <w:r>
-        <w:t xml:space="preserve"> </w:t>
-      </w:r>
-      <w:r>
-        <w:t xml:space="preserve">[4]</w:t>
-      </w:r>
-      <w:r>
-        <w:t xml:space="preserve"> </w:t>
-      </w:r>
-      <w:r>
-        <w:t xml:space="preserve">for the diagnosis of anaphylaxis — a better understanding of its clinical subtypes is required.</w:t>
-      </w:r>
-    </w:p>
-    <w:p>
-      <w:pPr>
-        <w:pStyle w:val="BodyText"/>
-      </w:pPr>
-      <w:r>
-        <w:t xml:space="preserve">Controlled clinical trials in anaphylaxis are hardly possible due to the acuteness of this life-threatening condition and their infrequent and random occurence. Therefore registries, gathering clinical data from patients with a well documented (recent) history of anaphylaxis are a crucial tool in investigating this entity.</w:t>
-      </w:r>
-    </w:p>
-    <w:p>
-      <w:pPr>
-        <w:pStyle w:val="BodyText"/>
-      </w:pPr>
-      <w:r>
-        <w:t xml:space="preserve">This study aimed to identify clinical patterns of venom induced anaphylaxis (VIA) regarding symptoms, cofactors, and management by a case-control comparison with other types of anaphylaxis (non-VIA).</w:t>
-      </w:r>
-    </w:p>
-    <w:p>
-      <w:pPr>
         <w:pStyle w:val="Heading1"/>
       </w:pPr>
       <w:bookmarkStart w:id="24" w:name="methods"/>
@@ -555,13 +484,130 @@
         <w:t xml:space="preserve"> </w:t>
       </w:r>
       <w:r>
+        <w:t xml:space="preserve">[1]</w:t>
+      </w:r>
+      <w:r>
+        <w:t xml:space="preserve"> </w:t>
+      </w:r>
+      <w:r>
+        <w:t xml:space="preserve">database from March 2019 for anaphylaxis cases elicited by insect’s venom. The flowchart in Fig.</w:t>
+      </w:r>
+      <w:r>
+        <w:t xml:space="preserve"> </w:t>
+      </w:r>
+      <w:r>
+        <w:t xml:space="preserve">1</w:t>
+      </w:r>
+      <w:r>
+        <w:t xml:space="preserve"> </w:t>
+      </w:r>
+      <w:r>
+        <w:t xml:space="preserve">represents the detailed case-selection process.</w:t>
+      </w:r>
+    </w:p>
+    <w:p>
+      <w:pPr>
+        <w:pStyle w:val="BodyText"/>
+      </w:pPr>
+      <w:r>
+        <w:t xml:space="preserve">The final database consisted of 3612 cases of insect-elicited anaphylaxis reported from allergy centers in 11 countries. The diagnosis of anaphylaxis was based on the definition by NIAID/FAAN</w:t>
+      </w:r>
+      <w:r>
+        <w:t xml:space="preserve"> </w:t>
+      </w:r>
+      <w:r>
+        <w:t xml:space="preserve">[2]</w:t>
+      </w:r>
+      <w:r>
+        <w:t xml:space="preserve"> </w:t>
+      </w:r>
+      <w:r>
+        <w:t xml:space="preserve">and the severity according to Ring and Messmer Scale</w:t>
+      </w:r>
+      <w:r>
+        <w:t xml:space="preserve"> </w:t>
+      </w:r>
+      <w:r>
+        <w:t xml:space="preserve">[3]</w:t>
+      </w:r>
+      <w:r>
+        <w:t xml:space="preserve">. Grades III and IV (presenting with significant hypoxia, hypotension, confusion, collapse and loss of consciousness, or incontinence or cardiac arrest) were considered severe.</w:t>
+      </w:r>
+    </w:p>
+    <w:p>
+      <w:pPr>
+        <w:pStyle w:val="BodyText"/>
+      </w:pPr>
+      <w:r>
+        <w:t xml:space="preserve">The cases were either assigned to VIA group (if the triggering factor was an insect sting) or non-VIA group (if other elicitors triggered anaphylaxis).</w:t>
+      </w:r>
+      <w:r>
+        <w:t xml:space="preserve"> </w:t>
+      </w:r>
+      <w:r>
+        <w:t xml:space="preserve">We compared the frequency of various symptoms, cofactors — known to increase the risk of severe anaphylaxis,</w:t>
+      </w:r>
+      <w:r>
+        <w:t xml:space="preserve"> </w:t>
+      </w:r>
+      <w:r>
+        <w:t xml:space="preserve">[4]</w:t>
+      </w:r>
+      <w:r>
+        <w:t xml:space="preserve"> </w:t>
+      </w:r>
+      <w:r>
+        <w:t xml:space="preserve">and management in both groups.</w:t>
+      </w:r>
+    </w:p>
+    <w:p>
+      <w:pPr>
+        <w:pStyle w:val="BodyText"/>
+      </w:pPr>
+      <w:r>
+        <w:t xml:space="preserve">Due to a large number of documented reactions in the European Anaphylaxis registry - we were able to match the VIA cases to selected non-VIA cases according to sex and age to reduce the comparison bias.</w:t>
+      </w:r>
+      <w:r>
+        <w:t xml:space="preserve"> </w:t>
+      </w:r>
+      <w:r>
+        <w:t xml:space="preserve">When we analyzed a density plot of VIA cases according to age - we determined a bimodal distribution forming two subsets of patients with a cutoff age of 22 (Fig</w:t>
+      </w:r>
+      <w:r>
+        <w:t xml:space="preserve"> </w:t>
+      </w:r>
+      <w:r>
+        <w:t xml:space="preserve">1</w:t>
+      </w:r>
+      <w:r>
+        <w:t xml:space="preserve">B). Subsequently, we compared the management in both groups and matched the control group according to the severity of a reaction. Propensity score matching has been performed using the</w:t>
+      </w:r>
+      <w:r>
+        <w:t xml:space="preserve"> </w:t>
+      </w:r>
+      <w:r>
+        <w:t xml:space="preserve">“</w:t>
+      </w:r>
+      <w:r>
+        <w:t xml:space="preserve">MatchIt</w:t>
+      </w:r>
+      <w:r>
+        <w:t xml:space="preserve">”</w:t>
+      </w:r>
+      <w:r>
+        <w:t xml:space="preserve"> </w:t>
+      </w:r>
+      <w:r>
+        <w:t xml:space="preserve">package for R</w:t>
+      </w:r>
+      <w:r>
+        <w:t xml:space="preserve"> </w:t>
+      </w:r>
+      <w:r>
         <w:t xml:space="preserve">[5]</w:t>
       </w:r>
       <w:r>
-        <w:t xml:space="preserve"> </w:t>
-      </w:r>
-      <w:r>
-        <w:t xml:space="preserve">database from March 2019 for anaphylaxis cases elicited by insect’s venom. The flowchart in Fig.</w:t>
+        <w:t xml:space="preserve">. The results of the propensity score matching are in Fig.</w:t>
       </w:r>
       <w:r>
         <w:t xml:space="preserve"> </w:t>
@@ -570,132 +616,47 @@
         <w:t xml:space="preserve">1</w:t>
       </w:r>
       <w:r>
-        <w:t xml:space="preserve"> </w:t>
-      </w:r>
-      <w:r>
-        <w:t xml:space="preserve">represents the detailed case-selection process.</w:t>
-      </w:r>
-    </w:p>
-    <w:p>
-      <w:pPr>
-        <w:pStyle w:val="BodyText"/>
-      </w:pPr>
-      <w:r>
-        <w:t xml:space="preserve">The final database consisted of 3612 cases of insect-elicited anaphylaxis reported from allergy centers in 11 countries. The diagnosis of anaphylaxis was based on the definition by NIAID/FAAN</w:t>
+        <w:t xml:space="preserve">B-D and supplementary Fig</w:t>
+      </w:r>
+      <w:r>
+        <w:t xml:space="preserve"> </w:t>
+      </w:r>
+      <w:r>
+        <w:t xml:space="preserve">6</w:t>
+      </w:r>
+      <w:r>
+        <w:t xml:space="preserve">.</w:t>
+      </w:r>
+    </w:p>
+    <w:p>
+      <w:pPr>
+        <w:pStyle w:val="BodyText"/>
+      </w:pPr>
+      <w:r>
+        <w:t xml:space="preserve">Based on the severity and symptom profile, we defined a sub-elevated baseline serum tryptase (BST) cut-off value of above 8 ng/ml (Fig.</w:t>
+      </w:r>
+      <w:r>
+        <w:t xml:space="preserve"> </w:t>
+      </w:r>
+      <w:r>
+        <w:t xml:space="preserve">3</w:t>
+      </w:r>
+      <w:r>
+        <w:t xml:space="preserve">B) as being more sensitive indicator compared to the currently used 11.5 ng/ml.</w:t>
+      </w:r>
+    </w:p>
+    <w:p>
+      <w:pPr>
+        <w:pStyle w:val="BodyText"/>
+      </w:pPr>
+      <w:r>
+        <w:t xml:space="preserve">We used the R Statistical Package</w:t>
       </w:r>
       <w:r>
         <w:t xml:space="preserve"> </w:t>
       </w:r>
       <w:r>
         <w:t xml:space="preserve">[6]</w:t>
-      </w:r>
-      <w:r>
-        <w:t xml:space="preserve"> </w:t>
-      </w:r>
-      <w:r>
-        <w:t xml:space="preserve">and the severity according to Ring and Messmer Scale</w:t>
-      </w:r>
-      <w:r>
-        <w:t xml:space="preserve"> </w:t>
-      </w:r>
-      <w:r>
-        <w:t xml:space="preserve">[7]</w:t>
-      </w:r>
-      <w:r>
-        <w:t xml:space="preserve">. Grades III and IV (presenting with significant hypoxia, hypotension, confusion, collapse and loss of consciousness, or incontinence or cardiac arrest) were considered severe.</w:t>
-      </w:r>
-    </w:p>
-    <w:p>
-      <w:pPr>
-        <w:pStyle w:val="BodyText"/>
-      </w:pPr>
-      <w:r>
-        <w:t xml:space="preserve">The cases were either assigned to VIA group (if the triggering factor was an insect sting) or non-VIA group (if other elicitors triggered anaphylaxis).</w:t>
-      </w:r>
-      <w:r>
-        <w:t xml:space="preserve"> </w:t>
-      </w:r>
-      <w:r>
-        <w:t xml:space="preserve">We compared the frequency of various symptoms, cofactors — known to increase the risk of severe anaphylaxis,</w:t>
-      </w:r>
-      <w:r>
-        <w:t xml:space="preserve"> </w:t>
-      </w:r>
-      <w:r>
-        <w:t xml:space="preserve">[8]</w:t>
-      </w:r>
-      <w:r>
-        <w:t xml:space="preserve"> </w:t>
-      </w:r>
-      <w:r>
-        <w:t xml:space="preserve">and management in both groups.</w:t>
-      </w:r>
-    </w:p>
-    <w:p>
-      <w:pPr>
-        <w:pStyle w:val="BodyText"/>
-      </w:pPr>
-      <w:r>
-        <w:t xml:space="preserve">Due to a large number of documented reactions in the European Anaphylaxis registry - we were able to match the VIA cases to selected non-VIA cases according to sex and age to reduce the comparison bias. Subsequently, we compared the management in both groups and matched the control group according to the severity of a reaction. Propensity score matching has been performed using the</w:t>
-      </w:r>
-      <w:r>
-        <w:t xml:space="preserve"> </w:t>
-      </w:r>
-      <w:r>
-        <w:t xml:space="preserve">“</w:t>
-      </w:r>
-      <w:r>
-        <w:t xml:space="preserve">MatchIt</w:t>
-      </w:r>
-      <w:r>
-        <w:t xml:space="preserve">”</w:t>
-      </w:r>
-      <w:r>
-        <w:t xml:space="preserve"> </w:t>
-      </w:r>
-      <w:r>
-        <w:t xml:space="preserve">package for R</w:t>
-      </w:r>
-      <w:r>
-        <w:t xml:space="preserve"> </w:t>
-      </w:r>
-      <w:r>
-        <w:t xml:space="preserve">[9]</w:t>
-      </w:r>
-      <w:r>
-        <w:t xml:space="preserve">. The results of the propensity score matching are in Fig.</w:t>
-      </w:r>
-      <w:r>
-        <w:t xml:space="preserve"> </w:t>
-      </w:r>
-      <w:r>
-        <w:t xml:space="preserve">1</w:t>
-      </w:r>
-      <w:r>
-        <w:t xml:space="preserve">B-D and supplementary Fig</w:t>
-      </w:r>
-      <w:r>
-        <w:t xml:space="preserve"> </w:t>
-      </w:r>
-      <w:r>
-        <w:t xml:space="preserve">6</w:t>
-      </w:r>
-      <w:r>
-        <w:t xml:space="preserve">.</w:t>
-      </w:r>
-    </w:p>
-    <w:p>
-      <w:pPr>
-        <w:pStyle w:val="BodyText"/>
-      </w:pPr>
-      <w:r>
-        <w:t xml:space="preserve">We used the R Statistical Package</w:t>
-      </w:r>
-      <w:r>
-        <w:t xml:space="preserve"> </w:t>
-      </w:r>
-      <w:r>
-        <w:t xml:space="preserve">[10]</w:t>
       </w:r>
       <w:r>
         <w:t xml:space="preserve"> </w:t>
@@ -759,7 +720,7 @@
         <w:t xml:space="preserve"> </w:t>
       </w:r>
       <w:r>
-        <w:t xml:space="preserve">[11]</w:t>
+        <w:t xml:space="preserve">[7]</w:t>
       </w:r>
       <w:r>
         <w:t xml:space="preserve">) in order to find therapeutic approaches that varied the most between VIA / non-VIA group and presented the results Gini importance</w:t>
@@ -768,7 +729,7 @@
         <w:t xml:space="preserve"> </w:t>
       </w:r>
       <w:r>
-        <w:t xml:space="preserve">[12]</w:t>
+        <w:t xml:space="preserve">[8]</w:t>
       </w:r>
       <w:r>
         <w:t xml:space="preserve">. We also performed an association study of therapeutic interventions and symptoms. The resulting phi values are presented in a heatmap with automatic clustering using Ward’s Agglomerative Hierarchical Clustering Method with Euclidean distance</w:t>
@@ -777,7 +738,7 @@
         <w:t xml:space="preserve"> </w:t>
       </w:r>
       <w:r>
-        <w:t xml:space="preserve">[13]</w:t>
+        <w:t xml:space="preserve">[9]</w:t>
       </w:r>
       <w:r>
         <w:t xml:space="preserve">.</w:t>
@@ -795,16 +756,49 @@
     </w:p>
     <w:p>
       <w:pPr>
+        <w:pStyle w:val="Heading2"/>
+      </w:pPr>
+      <w:bookmarkStart w:id="27" w:name="via-is-associated-with-cardiovascular-symptoms"/>
+      <w:bookmarkEnd w:id="27"/>
+      <w:r>
+        <w:t xml:space="preserve">VIA is associated with cardiovascular symptoms</w:t>
+      </w:r>
+    </w:p>
+    <w:p>
+      <w:pPr>
         <w:pStyle w:val="FirstParagraph"/>
       </w:pPr>
       <w:r>
-        <w:t xml:space="preserve">When we analyzed a density plot of VIA cases according to age - we determined a bimodal distribution forming two subsets of patients with a cutoff age of 22 (Fig</w:t>
-      </w:r>
-      <w:r>
-        <w:t xml:space="preserve"> </w:t>
-      </w:r>
-      <w:r>
-        <w:t xml:space="preserve">1</w:t>
+        <w:t xml:space="preserve">VIA displayed a specific symptom pattern. Patients, who underwent VIA, more often experienced cardiovascular symptoms (dizziness, hypotension, unconsciousness, reduced alertness) than patients with anaphylaxis due to other elicitors and less often presented with expiratory distress, rhinitis or diarrhoea (Fig.</w:t>
+      </w:r>
+      <w:r>
+        <w:t xml:space="preserve"> </w:t>
+      </w:r>
+      <w:r>
+        <w:t xml:space="preserve">2</w:t>
+      </w:r>
+      <w:r>
+        <w:t xml:space="preserve">A).</w:t>
+      </w:r>
+    </w:p>
+    <w:p>
+      <w:pPr>
+        <w:pStyle w:val="BodyText"/>
+      </w:pPr>
+      <w:r>
+        <w:t xml:space="preserve">Although the pattern of organ involvement during anaphylaxis in both groups showed similarities in gastrologic, skin, and respiratory systems, VIA more frequently involved over three organ systems (65.4% vs. 55%,</w:t>
+      </w:r>
+      <w:r>
+        <w:t xml:space="preserve"> </w:t>
+      </w:r>
+      <w:r>
+        <w:t xml:space="preserve">Fig.</w:t>
+      </w:r>
+      <w:r>
+        <w:t xml:space="preserve"> </w:t>
+      </w:r>
+      <w:r>
+        <w:t xml:space="preserve">2</w:t>
       </w:r>
       <w:r>
         <w:t xml:space="preserve">B).</w:t>
@@ -812,12 +806,41 @@
     </w:p>
     <w:p>
       <w:pPr>
+        <w:pStyle w:val="BodyText"/>
+      </w:pPr>
+      <w:r>
+        <w:t xml:space="preserve">Younger patients (under 22) presented even more prominent differences in hypotension symptoms and more frequently reported gastrointestinal symptoms (e.g. vomiting)</w:t>
+      </w:r>
+      <w:r>
+        <w:t xml:space="preserve"> </w:t>
+      </w:r>
+      <w:r>
+        <w:rPr>
+          <w:b/>
+        </w:rPr>
+        <w:t xml:space="preserve">when the reaction was not triggered by insect venom</w:t>
+      </w:r>
+      <w:r>
+        <w:t xml:space="preserve">.(Fig.</w:t>
+      </w:r>
+      <w:r>
+        <w:t xml:space="preserve"> </w:t>
+      </w:r>
+      <w:r>
+        <w:t xml:space="preserve">2</w:t>
+      </w:r>
+      <w:r>
+        <w:t xml:space="preserve">C-E)</w:t>
+      </w:r>
+    </w:p>
+    <w:p>
+      <w:pPr>
         <w:pStyle w:val="Heading2"/>
       </w:pPr>
-      <w:bookmarkStart w:id="27" w:name="via-is-often-associated-with-cardiovascular-symptoms"/>
-      <w:bookmarkEnd w:id="27"/>
-      <w:r>
-        <w:t xml:space="preserve">VIA is often associated with cardiovascular symptoms</w:t>
+      <w:bookmarkStart w:id="28" w:name="absence-of-skin-symptoms-during-anaphylaxis-is-associated-with-more-severe-episodes-of-via"/>
+      <w:bookmarkEnd w:id="28"/>
+      <w:r>
+        <w:t xml:space="preserve">Absence of skin symptoms during anaphylaxis is associated with more severe episodes of VIA</w:t>
       </w:r>
     </w:p>
     <w:p>
@@ -825,7 +848,127 @@
         <w:pStyle w:val="FirstParagraph"/>
       </w:pPr>
       <w:r>
-        <w:t xml:space="preserve">VIA displayed a specific symptom pattern. Patients, who underwent VIA, more often experienced cardiovascular symptoms (dizziness, reduced alertness, unconsciousness) than patients with other elicitors inducing anaphylaxis and less often had skin or gastrointestinal symptoms (Fig</w:t>
+        <w:t xml:space="preserve">We found that 54.7% of patients with concomitant mastocytosis had anaphylaxis without skin symptoms (i.e. urticaria and flushing) which was significantly more compared to patients without diagnosed mastocytosis (30.9%, p &lt; 0.001) and this observarion was most prominently seen in VIA (Fig.</w:t>
+      </w:r>
+      <w:r>
+        <w:t xml:space="preserve"> </w:t>
+      </w:r>
+      <w:r>
+        <w:t xml:space="preserve">??</w:t>
+      </w:r>
+      <w:r>
+        <w:t xml:space="preserve">).</w:t>
+      </w:r>
+    </w:p>
+    <w:p>
+      <w:pPr>
+        <w:pStyle w:val="BodyText"/>
+      </w:pPr>
+      <w:r>
+        <w:t xml:space="preserve">Similarily, in non-mastocytic patients undergoing VIA, urticaria or flushing as symptoms of anaphylaxis were present less often than if anaphylaxis was triggered by other elicitors (67.9% vs 70.1% respectively, p = 0.057). Moreover, in this specific subgroup of patients (i.e. non-mastocytic and at the same time lacking urticaria or flushing) VIA was significantly more frequently severe (52.9% in VIA vs. 47.1%, p &lt; 0.001% in non-VIA).</w:t>
+      </w:r>
+    </w:p>
+    <w:p>
+      <w:pPr>
+        <w:pStyle w:val="BodyText"/>
+      </w:pPr>
+      <w:r>
+        <w:t xml:space="preserve">After performing a factorial logistic regression modelling we confirmed the significant interaction effect between the presence of skin symptoms and the trigger (VIA) on the severity of anaphylaxis (p &lt; 0.001). To recapitulate, non-mastocytic patients presenting without urticaria or flushing tended to have more severe anaphylaxis when it was triggered by insects, but not other elicitors of anaphylaxis (Fig.</w:t>
+      </w:r>
+      <w:r>
+        <w:t xml:space="preserve"> </w:t>
+      </w:r>
+      <w:r>
+        <w:t xml:space="preserve">??</w:t>
+      </w:r>
+      <w:r>
+        <w:t xml:space="preserve">C, and Tab. S</w:t>
+      </w:r>
+      <w:r>
+        <w:t xml:space="preserve"> </w:t>
+      </w:r>
+      <w:r>
+        <w:t xml:space="preserve">??</w:t>
+      </w:r>
+      <w:r>
+        <w:t xml:space="preserve">).</w:t>
+      </w:r>
+    </w:p>
+    <w:p>
+      <w:pPr>
+        <w:pStyle w:val="Heading2"/>
+      </w:pPr>
+      <w:bookmarkStart w:id="29" w:name="absence-of-skin-symptoms-correlates-with-bst-levels-and-increases-the-risk-of-severe-anaphylaxis-specifically-in-iva"/>
+      <w:bookmarkEnd w:id="29"/>
+      <w:r>
+        <w:t xml:space="preserve">Absence of skin symptoms correlates with BST levels and increases the risk of severe anaphylaxis specifically in IVA</w:t>
+      </w:r>
+    </w:p>
+    <w:p>
+      <w:pPr>
+        <w:pStyle w:val="FirstParagraph"/>
+      </w:pPr>
+      <w:r>
+        <w:t xml:space="preserve">Following the above-mentioned observation, we investigated the association of skin symptoms with the tryptase levels in non-masctoscytic patients. For this model, we excluded the cases with known mastocytosis and with BST above 11.5 ng/ml, potentially indicating non-diagnosed mastocytosis. Similarily, 1) tryptase levels correlated with the severity of anaphylaxis, 2) were higher in VIA patients, and 3) the effect was more prominently visible in VIA (p = 0.002). We did not observe this effect in the non-VIA group (Fig.</w:t>
+      </w:r>
+      <w:r>
+        <w:t xml:space="preserve"> </w:t>
+      </w:r>
+      <w:r>
+        <w:t xml:space="preserve">??</w:t>
+      </w:r>
+      <w:r>
+        <w:t xml:space="preserve">D).</w:t>
+      </w:r>
+    </w:p>
+    <w:p>
+      <w:pPr>
+        <w:pStyle w:val="Heading2"/>
+      </w:pPr>
+      <w:bookmarkStart w:id="30" w:name="sub-elevated-baseline-serum-tryptase-and-concomitant-cardiovascular-conditions-increase-the-risk-of-severe-via."/>
+      <w:bookmarkEnd w:id="30"/>
+      <w:r>
+        <w:t xml:space="preserve">Sub-elevated baseline serum tryptase and concomitant cardiovascular conditions increase the risk of severe VIA.</w:t>
+      </w:r>
+    </w:p>
+    <w:p>
+      <w:pPr>
+        <w:pStyle w:val="FirstParagraph"/>
+      </w:pPr>
+      <w:r>
+        <w:t xml:space="preserve">We evaluated potential cofactors increasing the risk of severe IVA. The factor most prominently associated with an increased risk of severe anaphylaxis was mastocytosis (Fig.</w:t>
+      </w:r>
+      <w:r>
+        <w:t xml:space="preserve"> </w:t>
+      </w:r>
+      <w:r>
+        <w:t xml:space="preserve">3</w:t>
+      </w:r>
+      <w:r>
+        <w:t xml:space="preserve">), and it increased the risk of: 1) cardiac arrest and 2) loss of consciousness in patients undergoing VIA significantly more than in patients undergoing anaphylaxis due to other triggers (Fig. S</w:t>
+      </w:r>
+      <w:r>
+        <w:t xml:space="preserve">7</w:t>
+      </w:r>
+      <w:r>
+        <w:t xml:space="preserve">A and Fig.</w:t>
+      </w:r>
+      <w:r>
+        <w:t xml:space="preserve"> </w:t>
+      </w:r>
+      <w:r>
+        <w:t xml:space="preserve">3</w:t>
+      </w:r>
+      <w:r>
+        <w:t xml:space="preserve">C).</w:t>
+      </w:r>
+    </w:p>
+    <w:p>
+      <w:pPr>
+        <w:pStyle w:val="BodyText"/>
+      </w:pPr>
+      <w:r>
+        <w:t xml:space="preserve">In line with the above, BST levels also correlated with the severity of anaphylaxis (on the Ring and Messmer scale) and, most importantly, sub-elevated BST was more prominently increasing the risk of severe anaphylaxis in VIA than in non-VIA (Fig.</w:t>
       </w:r>
       <w:r>
         <w:t xml:space="preserve"> </w:t>
@@ -834,10 +977,36 @@
         <w:t xml:space="preserve">2</w:t>
       </w:r>
       <w:r>
-        <w:t xml:space="preserve">A). The difference in severe hypotension frequency was especially prominent in the younger age group (under 22, Fig. S</w:t>
-      </w:r>
-      <w:r>
-        <w:t xml:space="preserve">7</w:t>
+        <w:t xml:space="preserve">D and Fig.</w:t>
+      </w:r>
+      <w:r>
+        <w:t xml:space="preserve"> </w:t>
+      </w:r>
+      <w:r>
+        <w:t xml:space="preserve">3</w:t>
+      </w:r>
+      <w:r>
+        <w:t xml:space="preserve">B).</w:t>
+      </w:r>
+    </w:p>
+    <w:p>
+      <w:pPr>
+        <w:pStyle w:val="BodyText"/>
+      </w:pPr>
+      <w:r>
+        <w:t xml:space="preserve">Concomitant cardiovascular diseases were more prevalent in VIA than in non-VIA cases (24.7% vs. 18.3%) and were associated with a higher risk of severe anaphylaxis when elicited by insects but were irrelevant in non-VIA cases (Fig.</w:t>
+      </w:r>
+      <w:r>
+        <w:t xml:space="preserve"> </w:t>
+      </w:r>
+      <w:r>
+        <w:t xml:space="preserve">3</w:t>
+      </w:r>
+      <w:r>
+        <w:t xml:space="preserve">). Interestingly, BST values were increased in patients with concomitant cardiovasular diseases, irrespectively of the reaction severity (Fig. S</w:t>
+      </w:r>
+      <w:r>
+        <w:t xml:space="preserve">8</w:t>
       </w:r>
       <w:r>
         <w:t xml:space="preserve">).</w:t>
@@ -845,43 +1014,74 @@
     </w:p>
     <w:p>
       <w:pPr>
-        <w:pStyle w:val="BodyText"/>
-      </w:pPr>
-      <w:r>
-        <w:t xml:space="preserve">The pattern of organ involvement showed similarities in gastrologic, skin, and respiratory symptoms, and did not differ in the proportion of elevated baseline serum tryptase (&gt; 8 ng/ml). Although, patients undergoing VIA less often had concomitant atopic diseases (Fig</w:t>
-      </w:r>
-      <w:r>
-        <w:t xml:space="preserve"> </w:t>
-      </w:r>
-      <w:r>
-        <w:t xml:space="preserve">2</w:t>
-      </w:r>
-      <w:r>
-        <w:t xml:space="preserve">B).</w:t>
-      </w:r>
-    </w:p>
-    <w:p>
-      <w:pPr>
-        <w:pStyle w:val="BodyText"/>
-      </w:pPr>
-      <w:r>
-        <w:t xml:space="preserve">Severe reactions of VIA were more prevalent in older patients in comparison to patients below 22 years, and in VIA cases vs. other elicitors (Fig. S</w:t>
+        <w:pStyle w:val="Heading2"/>
+      </w:pPr>
+      <w:bookmarkStart w:id="31" w:name="other-cofactors-of-severe-reactions-potentially-could-be-shifted-to-th-supplement"/>
+      <w:bookmarkEnd w:id="31"/>
+      <w:r>
+        <w:t xml:space="preserve">Other cofactors of severe reactions (potentially could be shifted to th supplement)</w:t>
+      </w:r>
+    </w:p>
+    <w:p>
+      <w:pPr>
+        <w:pStyle w:val="FirstParagraph"/>
+      </w:pPr>
+      <w:r>
+        <w:t xml:space="preserve">Severe reactions of VIA were more prevalent in patients above 22 years of age, and in VIA cases vs. other elicitors (Fig. S</w:t>
       </w:r>
       <w:r>
         <w:t xml:space="preserve">9</w:t>
       </w:r>
       <w:r>
-        <w:t xml:space="preserve">D). There were no differences in severity of reactions elicited by yellow-jackets and other insect species.</w:t>
+        <w:t xml:space="preserve">D). There were no differences in severity of reactions elicited by yellow-jackets and other</w:t>
+      </w:r>
+      <w:r>
+        <w:t xml:space="preserve"> </w:t>
+      </w:r>
+      <w:r>
+        <w:t xml:space="preserve">insect species (p = 0.4128). .</w:t>
+      </w:r>
+    </w:p>
+    <w:p>
+      <w:pPr>
+        <w:pStyle w:val="BodyText"/>
+      </w:pPr>
+      <w:r>
+        <w:t xml:space="preserve">The effect of using ACE-I (as well as beta-blockers) on the risk of severe anaphylaxis could not be independently measured from the coexisting cardiovascular pathologies. ACE-I use was, however, more often associated with cardiac arrests in all anaphylaxis cases (5.8% vs. 1.9%, p &lt; 0.001) and there were no differences between VIA and non-VIA (Fig.</w:t>
+      </w:r>
+      <w:r>
+        <w:t xml:space="preserve"> </w:t>
+      </w:r>
+      <w:r>
+        <w:t xml:space="preserve">3</w:t>
+      </w:r>
+      <w:r>
+        <w:t xml:space="preserve">C).</w:t>
+      </w:r>
+      <w:r>
+        <w:t xml:space="preserve"> </w:t>
+      </w:r>
+      <w:r>
+        <w:t xml:space="preserve">Beta-blocker use was generally associated with higher severity of anaphylaxis and with the onset of cardiovascular symptoms (cardiac arrest, chest pain), but showed no difference between groups p = 0.193). Surprisingly, arrhythmia was more frequently reported in patients with VIA and concomitant beta-blockers (Fig.</w:t>
+      </w:r>
+      <w:r>
+        <w:t xml:space="preserve"> </w:t>
+      </w:r>
+      <w:r>
+        <w:t xml:space="preserve">3</w:t>
+      </w:r>
+      <w:r>
+        <w:t xml:space="preserve">C).</w:t>
       </w:r>
     </w:p>
     <w:p>
       <w:pPr>
         <w:pStyle w:val="Heading2"/>
       </w:pPr>
-      <w:bookmarkStart w:id="28" w:name="absence-of-skin-symptoms-is-associated-with-more-severe-episodes-of-via"/>
-      <w:bookmarkEnd w:id="28"/>
-      <w:r>
-        <w:t xml:space="preserve">Absence of skin symptoms is associated with more severe episodes of VIA</w:t>
+      <w:bookmarkStart w:id="32" w:name="nearly-one-third-of-via-patients-experience-repeated-reactions"/>
+      <w:bookmarkEnd w:id="32"/>
+      <w:r>
+        <w:t xml:space="preserve">Nearly one-third of VIA patients experience repeated reactions</w:t>
       </w:r>
     </w:p>
     <w:p>
@@ -889,43 +1089,25 @@
         <w:pStyle w:val="FirstParagraph"/>
       </w:pPr>
       <w:r>
-        <w:t xml:space="preserve">Patients with concomitant mastocytosis had significantly more often anaphylaxis without skin symptoms (namely urticaria and flushing) when compared to patients without diagnosed mastocytosis (54.7% vs. 30.9%, p &lt; 0.001). We decided to further investigate non-mastocytic patients. In these patients urticaria or flushing as symptoms of anaphylaxis were present less often in VIA than anaphylaxis triggered by other elicitors (67.9% vs 70.1% respectively, p = 0.049). Morover, in patients without concomitant mastocytosis who were also lacking skin symptoms, anaphylaxis was significantly more frequently severe (52.9% in VIA vs. 47.1%, p &lt; 0.001% in non-VIA). We performed a factorial logistic regression modelling and confirmed the significant interaction effect between the presence of skin symptoms and the trigger (eiter VIA or non-VIA) on the severity of anaphylaxis (p &lt; 0.001). Therefore, non-mastocytic patients presenting without urticara or flushing tended to have more severe anaphylaxis when it was triggered by insects, but not other elicitors of anaphylaxis (Fig.</w:t>
-      </w:r>
-      <w:r>
-        <w:t xml:space="preserve"> </w:t>
-      </w:r>
-      <w:r>
-        <w:t xml:space="preserve">2</w:t>
-      </w:r>
-      <w:r>
-        <w:t xml:space="preserve">C).</w:t>
-      </w:r>
-    </w:p>
-    <w:p>
-      <w:pPr>
-        <w:pStyle w:val="BodyText"/>
-      </w:pPr>
-      <w:r>
-        <w:t xml:space="preserve">Following this observation, we decided to investigate the association of skin symptoms with the tryptase levels in patients who did not have a diagnosis of mastocytosis. For this comparison, we removed the cases with BST above 11.5 ng/ml, potentially indicating non-diagnosed mastocytosis. Similarly, tryptase levels correlated with the severity of anaphylaxis, were higher in VIA patients, and the effect was prominently visible for VIA patients (p = 0.005). We did not observe such an interaction in the non-VIA group (Fig.</w:t>
-      </w:r>
-      <w:r>
-        <w:t xml:space="preserve"> </w:t>
-      </w:r>
-      <w:r>
-        <w:t xml:space="preserve">2</w:t>
-      </w:r>
-      <w:r>
-        <w:t xml:space="preserve">D).</w:t>
+        <w:t xml:space="preserve">In general 28.6% of patients with insect allergy had experienced venom anaphylaxis in the past. If the reaction was elicited by other elcitors previous reactions were more frequently seen (35.7%, p &lt; 0.001). We observed 227 patients with two documented reactions in our registry. Out of these 59 (26%) had insect elicited anaphylaxis and in 6 (10.2%) the following reaction was more severe than before. In 43 (72.9%) cases the reaction was similar in severity.</w:t>
+      </w:r>
+    </w:p>
+    <w:p>
+      <w:pPr>
+        <w:pStyle w:val="BodyText"/>
+      </w:pPr>
+      <w:r>
+        <w:t xml:space="preserve">Outdoor physical exercise (e.g., jogging in the park) was more often associated with VIA than other triggers of anaphylaxis (p &lt; 0.001). However, it was not associated with the severity of a reaction in these patients. (p = 0.436).</w:t>
       </w:r>
     </w:p>
     <w:p>
       <w:pPr>
         <w:pStyle w:val="Heading2"/>
       </w:pPr>
-      <w:bookmarkStart w:id="29" w:name="nearly-one-third-of-via-patients-experience-repeated-reactions"/>
-      <w:bookmarkEnd w:id="29"/>
-      <w:r>
-        <w:t xml:space="preserve">Nearly one-third of VIA patients experience repeated reactions</w:t>
+      <w:bookmarkStart w:id="33" w:name="therapy-via-recived-adrenaline-less-often-than-non-via"/>
+      <w:bookmarkEnd w:id="33"/>
+      <w:r>
+        <w:t xml:space="preserve">Therapy: VIA recived adrenaline less often than non-VIA</w:t>
       </w:r>
     </w:p>
     <w:p>
@@ -933,182 +1115,33 @@
         <w:pStyle w:val="FirstParagraph"/>
       </w:pPr>
       <w:r>
-        <w:t xml:space="preserve">In general 28.6% of patients with insect allergy had experienced venom anaphylaxis in the past. If the reaction was elicited by other elcitors previous reactions were more frequently seen (35.7%, p &lt; 0.001). We observed 227 patients with two documented reactions in our registry. Out of these 59 (26%) had insect elicited anaphylaxis and in 6 (10.2%) the following reaction was more severe than before. In 43 (72.9%) cases the reaction was similar in severity.</w:t>
-      </w:r>
-    </w:p>
-    <w:p>
-      <w:pPr>
-        <w:pStyle w:val="Heading2"/>
-      </w:pPr>
-      <w:bookmarkStart w:id="30" w:name="increased-baseline-serum-tryptase-and-concomitant-cardiovascular-conditions-increase-the-risk-of-severe-via."/>
-      <w:bookmarkEnd w:id="30"/>
-      <w:r>
-        <w:t xml:space="preserve">Increased baseline serum tryptase and concomitant cardiovascular conditions increase the risk of severe VIA.</w:t>
-      </w:r>
-    </w:p>
-    <w:p>
-      <w:pPr>
-        <w:pStyle w:val="FirstParagraph"/>
-      </w:pPr>
-      <w:r>
-        <w:t xml:space="preserve">The factor most prominently associated with an increased risk of severe anaphylaxis was mastocytosis, and there were no differences in elicitor groups (Fig.</w:t>
-      </w:r>
-      <w:r>
-        <w:t xml:space="preserve"> </w:t>
-      </w:r>
-      <w:r>
-        <w:t xml:space="preserve">3</w:t>
-      </w:r>
-      <w:r>
-        <w:t xml:space="preserve">). However, mastocytosis increased the risk of cardiac arrest in patients undergoing VIA significantly more than in patients undergoing anaphylaxis due to other triggers (Fig. S</w:t>
-      </w:r>
-      <w:r>
-        <w:t xml:space="preserve">7</w:t>
-      </w:r>
-      <w:r>
-        <w:t xml:space="preserve">A).</w:t>
-      </w:r>
-    </w:p>
-    <w:p>
-      <w:pPr>
-        <w:pStyle w:val="BodyText"/>
-      </w:pPr>
-      <w:r>
-        <w:t xml:space="preserve">Concomitant cardiovascular diseases were more prevalent in VIA than in non-VIA cases (24.7% vs. 18.2%) and were associated with a higher risk of severe anaphylaxis when elicited by insects but were irrelevant in non-VIA cases (Fig.</w:t>
-      </w:r>
-      <w:r>
-        <w:t xml:space="preserve"> </w:t>
-      </w:r>
-      <w:r>
-        <w:t xml:space="preserve">3</w:t>
-      </w:r>
-      <w:r>
-        <w:t xml:space="preserve">). Interestingly, BST values were increased in patients with concomitant cardiovasular diseases, irrespectively of the reaction severity (Fig. S</w:t>
-      </w:r>
-      <w:r>
-        <w:t xml:space="preserve">8</w:t>
+        <w:t xml:space="preserve">Patients who underwent VIA significantly less often received adrenaline treatment than in other anaphylaxis cases (26.9% vs 34.6%, p &lt; 0.001). After adjusting both groups for similar age, sex and severity distribution - the difference in adrenaline use was still significant irrespective of the administration route (p &lt; 0.001, Fig</w:t>
+      </w:r>
+      <w:r>
+        <w:t xml:space="preserve"> </w:t>
+      </w:r>
+      <w:r>
+        <w:t xml:space="preserve">4</w:t>
       </w:r>
       <w:r>
         <w:t xml:space="preserve">).</w:t>
       </w:r>
-    </w:p>
-    <w:p>
-      <w:pPr>
-        <w:pStyle w:val="BodyText"/>
-      </w:pPr>
-      <w:r>
-        <w:t xml:space="preserve">The risk of severe anaphylaxis in patients concomitantly using ACE-I (as well as beta-blockers) could not be independently measured due to coexisting cardiovascular pathologies. ACE-I use was, however, more often associated with cardiac arrests in all anaphylaxis cases (5.8% vs. 1.9%, p &lt; 0.001) and there were no differences between VIA and non-VIA (Fig.</w:t>
-      </w:r>
-      <w:r>
-        <w:t xml:space="preserve"> </w:t>
-      </w:r>
-      <w:r>
-        <w:t xml:space="preserve">3</w:t>
-      </w:r>
-      <w:r>
-        <w:t xml:space="preserve">C).</w:t>
-      </w:r>
-      <w:r>
-        <w:t xml:space="preserve"> </w:t>
-      </w:r>
-      <w:r>
-        <w:t xml:space="preserve">Beta-blocker use was generally associated with higher severity of anaphylaxis and with the onset of cardiovascular symptoms (cardiac arrest, chest pain), but showed no difference between groups p = 0.14). Surprisingly, arrhythmia was more frequently reported in patients with VIA and concomitant beta-blockers (Fig.</w:t>
-      </w:r>
-      <w:r>
-        <w:t xml:space="preserve"> </w:t>
-      </w:r>
-      <w:r>
-        <w:t xml:space="preserve">3</w:t>
-      </w:r>
-      <w:r>
-        <w:t xml:space="preserve">C).</w:t>
-      </w:r>
-    </w:p>
-    <w:p>
-      <w:pPr>
-        <w:pStyle w:val="BodyText"/>
-      </w:pPr>
-      <w:r>
-        <w:t xml:space="preserve">Baseline serum tryptase (BST) correlated with the severity of reactions (Ring and Messmer scale). Elevated BST was more prominently increasing the risk of severe anaphylaxis in VIA than in non-VIA (Fig.</w:t>
-      </w:r>
-      <w:r>
-        <w:t xml:space="preserve"> </w:t>
-      </w:r>
-      <w:r>
-        <w:t xml:space="preserve">2</w:t>
-      </w:r>
-      <w:r>
-        <w:t xml:space="preserve">D and Fig.</w:t>
-      </w:r>
-      <w:r>
-        <w:t xml:space="preserve"> </w:t>
-      </w:r>
-      <w:r>
-        <w:t xml:space="preserve">3</w:t>
-      </w:r>
-      <w:r>
-        <w:t xml:space="preserve">B).</w:t>
-      </w:r>
-      <w:r>
-        <w:t xml:space="preserve"> </w:t>
-      </w:r>
-      <w:r>
-        <w:t xml:space="preserve">Cases with cardiac arrest were associated with an increased tryptase above 8 ng/ml. This proportion was higher in VIA when compared to other elicitors. Loss of consciousness was a symptom associated with increased tryptase levels but only in patients with VIA (Fig.</w:t>
-      </w:r>
-      <w:r>
-        <w:t xml:space="preserve"> </w:t>
-      </w:r>
-      <w:r>
-        <w:t xml:space="preserve">3</w:t>
-      </w:r>
-      <w:r>
-        <w:t xml:space="preserve">C). Based on the severity and symptom profile, we defined a tryptase cut-off value of 8 ng/ml (Fig.</w:t>
-      </w:r>
-      <w:r>
-        <w:t xml:space="preserve"> </w:t>
-      </w:r>
-      <w:r>
-        <w:t xml:space="preserve">3</w:t>
-      </w:r>
-      <w:r>
-        <w:t xml:space="preserve">B) instead of the currently used 11.5 ng/ml.</w:t>
-      </w:r>
-    </w:p>
-    <w:p>
-      <w:pPr>
-        <w:pStyle w:val="BodyText"/>
-      </w:pPr>
-      <w:r>
-        <w:t xml:space="preserve">The Hymenoptera species responsible for triggering VIA was independent from the severity of the reaction. Patients matched according to sex and age had similar severity of a reaction to known eliciting insects (p = 0.4128).</w:t>
-      </w:r>
-      <w:r>
-        <w:t xml:space="preserve"> </w:t>
-      </w:r>
-    </w:p>
-    <w:p>
-      <w:pPr>
-        <w:pStyle w:val="BodyText"/>
-      </w:pPr>
-      <w:r>
-        <w:t xml:space="preserve">Outdoor physical exercise (e.g., jogging in the park) was more often associated with VIA than other triggers of anaphylaxis (p &lt; 0.001). However, it was not associated with the severity of a reaction in these patients. (p = 0.436).</w:t>
-      </w:r>
-    </w:p>
-    <w:p>
-      <w:pPr>
-        <w:pStyle w:val="Heading2"/>
-      </w:pPr>
-      <w:bookmarkStart w:id="31" w:name="interplay-of-symptoms-and-medication"/>
-      <w:bookmarkEnd w:id="31"/>
-      <w:r>
-        <w:t xml:space="preserve">Interplay of symptoms and medication</w:t>
-      </w:r>
-    </w:p>
-    <w:p>
-      <w:pPr>
-        <w:pStyle w:val="FirstParagraph"/>
-      </w:pPr>
-      <w:r>
-        <w:t xml:space="preserve">Patients who underwent VIA significantly less often received adrenaline treatment than in other anaphylaxis cases (26.9% vs 34.6%, p &lt; 0.001). After adjusting both groups for similar age, sex and severity distribution - the difference in adrenaline use was still significant irrespective of the administration route (p &lt; 0.001, Fig</w:t>
+      <w:r>
+        <w:t xml:space="preserve"> </w:t>
+      </w:r>
+      <w:r>
+        <w:t xml:space="preserve"> </w:t>
+      </w:r>
+      <w:r>
+        <w:t xml:space="preserve">Patients with VIA received corticosteroids and antihistamines significantly more frequently than patients with anaphylaxis to other elicitors. On the other hand, adrenaline, beta-2 mimetics, and oxygen were given more often in non-VIA.</w:t>
+      </w:r>
+    </w:p>
+    <w:p>
+      <w:pPr>
+        <w:pStyle w:val="BodyText"/>
+      </w:pPr>
+      <w:r>
+        <w:t xml:space="preserve">We discovered clusters of symptoms and therapy modes in VIA patients (association measured using phi coefficient). Cardiovascular symptoms (cardiac arrest, hypotension, loss of consciousness) and urticaria, were treated more similarly than respiratory or gastrointestinal symptoms (Fig.</w:t>
       </w:r>
       <w:r>
         <w:t xml:space="preserve"> </w:t>
@@ -1117,32 +1150,6 @@
         <w:t xml:space="preserve">4</w:t>
       </w:r>
       <w:r>
-        <w:t xml:space="preserve">).</w:t>
-      </w:r>
-      <w:r>
-        <w:t xml:space="preserve"> </w:t>
-      </w:r>
-      <w:r>
-        <w:t xml:space="preserve"> </w:t>
-      </w:r>
-      <w:r>
-        <w:t xml:space="preserve">Patients with VIA received corticosteroids and antihistamines significantly more frequently than patients with anaphylaxis to other elicitors. On the other hand, adrenaline, beta-2 mimetics, and oxygen were given more often in non-VIA.</w:t>
-      </w:r>
-    </w:p>
-    <w:p>
-      <w:pPr>
-        <w:pStyle w:val="BodyText"/>
-      </w:pPr>
-      <w:r>
-        <w:t xml:space="preserve">We discovered clusters of symptoms and therapy modes in VIA patients (association measured using phi). Cardiovascular symptoms (cardiac arrest, hypotension, loss of consciousness) and urticaria, were treated more similarly than respiratory or gastrointestinal symptoms (Fig.</w:t>
-      </w:r>
-      <w:r>
-        <w:t xml:space="preserve"> </w:t>
-      </w:r>
-      <w:r>
-        <w:t xml:space="preserve">4</w:t>
-      </w:r>
-      <w:r>
         <w:t xml:space="preserve">B). The treatment of these symptoms consisted of adrenaline autoinjector (AAI) use, i.v. adrenaline in multiple doses, 100% oxygen inhalation, an initial dose of antihistamines, and inhaled β-2 agonists.</w:t>
       </w:r>
       <w:r>
@@ -1157,7 +1164,7 @@
         <w:pStyle w:val="BodyText"/>
       </w:pPr>
       <w:r>
-        <w:t xml:space="preserve">The most intriguing difference in the therapy of VIA vs. other forms of anaphylaxis were regarding the frequency of inhaled beta2-agonists and antihistamines (Fig.</w:t>
+        <w:t xml:space="preserve">The most prominent difference in the therapy of VIA vs. other forms of anaphylaxis were regarding the frequency of inhaled beta2-agonists and antihistamines (Fig.</w:t>
       </w:r>
       <w:r>
         <w:t xml:space="preserve"> </w:t>
@@ -1213,10 +1220,10 @@
       <w:pPr>
         <w:pStyle w:val="Heading2"/>
       </w:pPr>
-      <w:bookmarkStart w:id="32" w:name="hymenoptera-anaphylaxis-is-a-seasonal-disease."/>
-      <w:bookmarkEnd w:id="32"/>
-      <w:r>
-        <w:t xml:space="preserve">Hymenoptera anaphylaxis is a seasonal disease.</w:t>
+      <w:bookmarkStart w:id="34" w:name="hymenoptera-anaphylaxis-is-a-seasonal-disease-may-be-moved-to-supplement."/>
+      <w:bookmarkEnd w:id="34"/>
+      <w:r>
+        <w:t xml:space="preserve">Hymenoptera anaphylaxis is a seasonal disease (may be moved to supplement).</w:t>
       </w:r>
     </w:p>
     <w:p>
@@ -1270,8 +1277,8 @@
       <w:pPr>
         <w:pStyle w:val="Heading1"/>
       </w:pPr>
-      <w:bookmarkStart w:id="33" w:name="discussion"/>
-      <w:bookmarkEnd w:id="33"/>
+      <w:bookmarkStart w:id="35" w:name="discussion"/>
+      <w:bookmarkEnd w:id="35"/>
       <w:r>
         <w:t xml:space="preserve">Discussion</w:t>
       </w:r>
@@ -1281,7 +1288,7 @@
         <w:pStyle w:val="FirstParagraph"/>
       </w:pPr>
       <w:r>
-        <w:t xml:space="preserve">In this study, we identified the prolonged seasonality of VIA, its clinical symptom-profile, and treatment patterns. The data unravel phenotypes of VIA, which may contribute to the development of tools incorporating both clinical</w:t>
+        <w:t xml:space="preserve">In this study, we identified distinctive clinical symptom-profile, and treatment patterns of venom induced anaphlaxis. The data unravel phenotypes of VIA, which may contribute to the development of tools incorporating clinical</w:t>
       </w:r>
       <w:r>
         <w:t xml:space="preserve"> </w:t>
@@ -1307,7 +1314,7 @@
         <w:t xml:space="preserve"> </w:t>
       </w:r>
       <w:r>
-        <w:t xml:space="preserve">[8,14,15]</w:t>
+        <w:t xml:space="preserve">[4,10,11]</w:t>
       </w:r>
       <w:r>
         <w:t xml:space="preserve"> </w:t>
@@ -1325,7 +1332,7 @@
         <w:t xml:space="preserve"> </w:t>
       </w:r>
       <w:r>
-        <w:t xml:space="preserve">[16,17]</w:t>
+        <w:t xml:space="preserve">[12,13]</w:t>
       </w:r>
       <w:r>
         <w:t xml:space="preserve">) and cardiac arrhythmias usually occurring in patients with preexisting heart disease</w:t>
@@ -1334,7 +1341,7 @@
         <w:t xml:space="preserve"> </w:t>
       </w:r>
       <w:r>
-        <w:t xml:space="preserve">[18]</w:t>
+        <w:t xml:space="preserve">[14]</w:t>
       </w:r>
       <w:r>
         <w:t xml:space="preserve">.</w:t>
@@ -1393,10 +1400,76 @@
         <w:t xml:space="preserve"> </w:t>
       </w:r>
       <w:r>
+        <w:t xml:space="preserve">[15]</w:t>
+      </w:r>
+      <w:r>
+        <w:t xml:space="preserve">. Zanotti et al. identified mast cell disorders in 17 out of 22 patients with VIA lacking skin symptoms</w:t>
+      </w:r>
+      <w:r>
+        <w:t xml:space="preserve"> </w:t>
+      </w:r>
+      <w:r>
+        <w:t xml:space="preserve">[16]</w:t>
+      </w:r>
+      <w:r>
+        <w:t xml:space="preserve"> </w:t>
+      </w:r>
+      <w:r>
+        <w:t xml:space="preserve">and concluded that patients with BST of 7.95 ng/ml and VIA should undergo extensive diagnostic procedures.</w:t>
+      </w:r>
+    </w:p>
+    <w:p>
+      <w:pPr>
+        <w:pStyle w:val="BodyText"/>
+      </w:pPr>
+      <w:r>
+        <w:t xml:space="preserve">Based on our and previous findings</w:t>
+      </w:r>
+      <w:r>
+        <w:t xml:space="preserve"> </w:t>
+      </w:r>
+      <w:r>
+        <w:t xml:space="preserve">[16–18]</w:t>
+      </w:r>
+      <w:r>
+        <w:t xml:space="preserve"> </w:t>
+      </w:r>
+      <w:r>
+        <w:t xml:space="preserve">we propose to perform a peripheral blood KIT D816V mutation test in cases of BST of above 8 ng/ml and with a history of anaphylaxis presenting without urticaria or flushing.</w:t>
+      </w:r>
+    </w:p>
+    <w:p>
+      <w:pPr>
+        <w:pStyle w:val="BodyText"/>
+      </w:pPr>
+      <w:r>
+        <w:t xml:space="preserve">Regarding the factors increasing the risk of VIA - older patients experienced VIA more frequently. Young patients mainly suffer from food-induced anaphylaxis</w:t>
+      </w:r>
+      <w:r>
+        <w:t xml:space="preserve"> </w:t>
+      </w:r>
+      <w:r>
+        <w:t xml:space="preserve">[1]</w:t>
+      </w:r>
+      <w:r>
+        <w:t xml:space="preserve">. One of the limitations of our registry is the fact that we can only compare cases of anaphylaxis and due to the lack of healthy cohort — cannot draw conclusions on the frequency of a particular type of anaphylaxis in the population.</w:t>
+      </w:r>
+    </w:p>
+    <w:p>
+      <w:pPr>
+        <w:pStyle w:val="BodyText"/>
+      </w:pPr>
+      <w:r>
+        <w:t xml:space="preserve">Emergency room (ER) admission data indicate that the frequency of insect stings hypersensitivity reactions in children is comparable to food hypersensitivity reactions (12-15% of cases of hypersensitivity reactions admitted to the ER), but pediatric anaphylaxis is triggered significantly more often by food elicitors (56% of food hypersensitivity cases vs. 5.3% of sting cases seen in the ER)</w:t>
+      </w:r>
+      <w:r>
+        <w:t xml:space="preserve"> </w:t>
+      </w:r>
+      <w:r>
         <w:t xml:space="preserve">[19]</w:t>
       </w:r>
       <w:r>
-        <w:t xml:space="preserve">. Zanotti et al. identified mast cell disorders in 17 out of 22 patients with VIA lacking skin symptoms</w:t>
+        <w:t xml:space="preserve">. Senior patients, on the other hand, suffer from drug-related hypersensitivity more often than insect sting hypersensitivity</w:t>
       </w:r>
       <w:r>
         <w:t xml:space="preserve"> </w:t>
@@ -1405,152 +1478,86 @@
         <w:t xml:space="preserve">[20]</w:t>
       </w:r>
       <w:r>
-        <w:t xml:space="preserve"> </w:t>
-      </w:r>
-      <w:r>
-        <w:t xml:space="preserve">and concluded that patients with BST of 7.95 ng/ml and VIA should undergo extensive diagnostic procedures.</w:t>
-      </w:r>
-    </w:p>
-    <w:p>
-      <w:pPr>
-        <w:pStyle w:val="BodyText"/>
-      </w:pPr>
-      <w:r>
-        <w:t xml:space="preserve">Based on our and previous findings</w:t>
-      </w:r>
-      <w:r>
-        <w:t xml:space="preserve"> </w:t>
-      </w:r>
-      <w:r>
-        <w:t xml:space="preserve">[20–22]</w:t>
-      </w:r>
-      <w:r>
-        <w:t xml:space="preserve"> </w:t>
-      </w:r>
-      <w:r>
-        <w:t xml:space="preserve">we propose to perform a peripheral blood KIT D816V mutation test in cases of BST of above 8 ng/ml and with a history of anaphylaxis presenting without urticaria or flushing.</w:t>
-      </w:r>
-    </w:p>
-    <w:p>
-      <w:pPr>
-        <w:pStyle w:val="BodyText"/>
-      </w:pPr>
-      <w:r>
-        <w:t xml:space="preserve">Regarding the factors increasing the risk of VIA - older patients experienced VIA more frequently. Young patients mainly suffer from food-induced anaphylaxis</w:t>
-      </w:r>
-      <w:r>
-        <w:t xml:space="preserve"> </w:t>
-      </w:r>
-      <w:r>
-        <w:t xml:space="preserve">[5]</w:t>
-      </w:r>
-      <w:r>
-        <w:t xml:space="preserve">. One of the limitations of our registry is the fact that we can only compare cases of anaphylaxis and due to the lack of healthy cohort — cannot draw conclusions on the frequency of a particular type of anaphylaxis in the population.</w:t>
-      </w:r>
-    </w:p>
-    <w:p>
-      <w:pPr>
-        <w:pStyle w:val="BodyText"/>
-      </w:pPr>
-      <w:r>
-        <w:t xml:space="preserve">Emergency room (ER) admission data indicate that the frequency of insect stings hypersensitivity reactions in children is comparable to food hypersensitivity reactions (12-15% of cases of hypersensitivity reactions admitted to the ER), but pediatric anaphylaxis is triggered significantly more often by food elicitors (56% of food hypersensitivity cases vs. 5.3% of sting cases seen in the ER)</w:t>
+        <w:t xml:space="preserve">.</w:t>
+      </w:r>
+      <w:r>
+        <w:t xml:space="preserve"> </w:t>
+      </w:r>
+      <w:r>
+        <w:t xml:space="preserve"> </w:t>
+      </w:r>
+      <w:r>
+        <w:t xml:space="preserve">Similarly, we saw less VIA in patients with concomitant atopic diseases, as these patients more often present with food anaphylaxis</w:t>
+      </w:r>
+      <w:r>
+        <w:t xml:space="preserve"> </w:t>
+      </w:r>
+      <w:r>
+        <w:t xml:space="preserve">[21]</w:t>
+      </w:r>
+      <w:r>
+        <w:t xml:space="preserve">.</w:t>
+      </w:r>
+    </w:p>
+    <w:p>
+      <w:pPr>
+        <w:pStyle w:val="BodyText"/>
+      </w:pPr>
+      <w:r>
+        <w:t xml:space="preserve">The influence of cardiovascular medication could not be isolated from the effect of concomitant cardiovascular conditions; therefore, we could not state if ACE-I and beta-blockers increased the severity of anaphylaxis. We did observe that there were no significant differences between VIA and non-VIA cases regarding the symptoms and severity of an episode with concomitant use of ACE-I or beta-blockers.</w:t>
+      </w:r>
+    </w:p>
+    <w:p>
+      <w:pPr>
+        <w:pStyle w:val="BodyText"/>
+      </w:pPr>
+      <w:r>
+        <w:t xml:space="preserve">Cases of VIA had been treated with adrenaline less often than the age- sex- and severity-matched cases of non-VIA. Moreover, administration of adrenaline did not depend on the trigger if the patient experienced anaphylaxis previously, but was significantly less often used if the patient experienced their first episode of VIA. The difference between groups was prominent for milder cases of anaphylaxis.</w:t>
+      </w:r>
+      <w:r>
+        <w:t xml:space="preserve"> </w:t>
+      </w:r>
+      <w:r>
+        <w:t xml:space="preserve">The reason for this observation is unclear. To our knowledge, this is the only data on the comparative adrenaline usage in a case-controlled group of VIA vs. non-VIA.</w:t>
+      </w:r>
+    </w:p>
+    <w:p>
+      <w:pPr>
+        <w:pStyle w:val="BodyText"/>
+      </w:pPr>
+      <w:r>
+        <w:t xml:space="preserve">Nevertheless, international guidelines of anaphylaxis state that adrenaline (i.m.) is the first-line agent in all diagnosed cases of anaphylaxis</w:t>
+      </w:r>
+      <w:r>
+        <w:t xml:space="preserve"> </w:t>
+      </w:r>
+      <w:r>
+        <w:t xml:space="preserve">[22]</w:t>
+      </w:r>
+      <w:r>
+        <w:t xml:space="preserve">. Clinicians should not undermine the less severe VIA cases and treat them with adrenaline accordingly.</w:t>
+      </w:r>
+    </w:p>
+    <w:p>
+      <w:pPr>
+        <w:pStyle w:val="BodyText"/>
+      </w:pPr>
+      <w:r>
+        <w:t xml:space="preserve">Although there are no absolute contraindications for using adrenaline in anaphylaxis, one potential scenario where clinicians tend to be reluctant to using adrenaline is hypersensitivity reaction with high blood pressure with tachycardia which might be present at the initial phase of VIA, due to a psychologic reflex. In theory, these less severe cases of VIA might exhibit some form of stress-related blood pressure increase, but we lack data to confirm or discard this theory.</w:t>
+      </w:r>
+    </w:p>
+    <w:p>
+      <w:pPr>
+        <w:pStyle w:val="BodyText"/>
+      </w:pPr>
+      <w:r>
+        <w:t xml:space="preserve">Based on our findings, insects are the most probable anaphylaxis elicitor in Europe during Summer-season, with VIA cases extending from early Spring to the end of Autumn. Detailed information on the seasonality of insect-elicited hypersensitivity reactions is scarce</w:t>
       </w:r>
       <w:r>
         <w:t xml:space="preserve"> </w:t>
       </w:r>
       <w:r>
         <w:t xml:space="preserve">[23]</w:t>
-      </w:r>
-      <w:r>
-        <w:t xml:space="preserve">. Senior patients, on the other hand, suffer from drug-related hypersensitivity more often than insect sting hypersensitivity</w:t>
-      </w:r>
-      <w:r>
-        <w:t xml:space="preserve"> </w:t>
-      </w:r>
-      <w:r>
-        <w:t xml:space="preserve">[24]</w:t>
-      </w:r>
-      <w:r>
-        <w:t xml:space="preserve">.</w:t>
-      </w:r>
-      <w:r>
-        <w:t xml:space="preserve"> </w:t>
-      </w:r>
-      <w:r>
-        <w:t xml:space="preserve"> </w:t>
-      </w:r>
-      <w:r>
-        <w:t xml:space="preserve">Similarly, we saw less VIA in patients with concomitant atopic diseases, as these patients more often present with food anaphylaxis</w:t>
-      </w:r>
-      <w:r>
-        <w:t xml:space="preserve"> </w:t>
-      </w:r>
-      <w:r>
-        <w:t xml:space="preserve">[25]</w:t>
-      </w:r>
-      <w:r>
-        <w:t xml:space="preserve">.</w:t>
-      </w:r>
-    </w:p>
-    <w:p>
-      <w:pPr>
-        <w:pStyle w:val="BodyText"/>
-      </w:pPr>
-      <w:r>
-        <w:t xml:space="preserve">The influence of cardiovascular medication could not be isolated from the effect of concomitant cardiovascular conditions; therefore, we could not state if ACE-I and beta-blockers increased the severity of anaphylaxis. We did observe that there were no significant differences between VIA and non-VIA cases regarding the symptoms and severity of an episode with concomitant use of ACE-I or beta-blockers.</w:t>
-      </w:r>
-    </w:p>
-    <w:p>
-      <w:pPr>
-        <w:pStyle w:val="BodyText"/>
-      </w:pPr>
-      <w:r>
-        <w:t xml:space="preserve">Cases of VIA had been treated with adrenaline less often than the age- sex- and severity-matched cases of non-VIA. Moreover, administration of adrenaline did not depend on the trigger if the patient experienced anaphylaxis previously, but was significantly less often used if the patient experienced their first episode of VIA. The difference between groups was prominent for milder cases of anaphylaxis.</w:t>
-      </w:r>
-      <w:r>
-        <w:t xml:space="preserve"> </w:t>
-      </w:r>
-      <w:r>
-        <w:t xml:space="preserve">The reason for this observation is unclear. To our knowledge, this is the only data on the comparative adrenaline usage in a case-controlled group of VIA vs. non-VIA.</w:t>
-      </w:r>
-    </w:p>
-    <w:p>
-      <w:pPr>
-        <w:pStyle w:val="BodyText"/>
-      </w:pPr>
-      <w:r>
-        <w:t xml:space="preserve">Nevertheless, international guidelines of anaphylaxis state that adrenaline (i.m.) is the first-line agent in all diagnosed cases of anaphylaxis</w:t>
-      </w:r>
-      <w:r>
-        <w:t xml:space="preserve"> </w:t>
-      </w:r>
-      <w:r>
-        <w:t xml:space="preserve">[26]</w:t>
-      </w:r>
-      <w:r>
-        <w:t xml:space="preserve">. Clinicians should not undermine the less severe VIA cases and treat them with adrenaline accordingly.</w:t>
-      </w:r>
-    </w:p>
-    <w:p>
-      <w:pPr>
-        <w:pStyle w:val="BodyText"/>
-      </w:pPr>
-      <w:r>
-        <w:t xml:space="preserve">Although there are no absolute contraindications for using adrenaline in anaphylaxis, one potential scenario where clinicians tend to be reluctant to using adrenaline is hypersensitivity reaction with high blood pressure with tachycardia which might be present at the initial phase of VIA, due to a psychologic reflex. In theory, these less severe cases of VIA might exhibit some form of stress-related blood pressure increase, but we lack data to confirm or discard this theory.</w:t>
-      </w:r>
-    </w:p>
-    <w:p>
-      <w:pPr>
-        <w:pStyle w:val="BodyText"/>
-      </w:pPr>
-      <w:r>
-        <w:t xml:space="preserve">Based on our findings, insects are the most probable anaphylaxis elicitor in Europe during Summer-season, with VIA cases extending from early Spring to the end of Autumn. Detailed information on the seasonality of insect-elicited hypersensitivity reactions is scarce</w:t>
-      </w:r>
-      <w:r>
-        <w:t xml:space="preserve"> </w:t>
-      </w:r>
-      <w:r>
-        <w:t xml:space="preserve">[27]</w:t>
       </w:r>
       <w:r>
         <w:t xml:space="preserve">. The activity of</w:t>
@@ -1574,7 +1581,7 @@
         <w:t xml:space="preserve"> </w:t>
       </w:r>
       <w:r>
-        <w:t xml:space="preserve">[28]</w:t>
+        <w:t xml:space="preserve">[24]</w:t>
       </w:r>
       <w:r>
         <w:t xml:space="preserve">. The changing climate in Europe may influence the activity of Hymenoptera in this region in the upcoming years. However, in the period from 2007 - 2019, the perennial ratio of VIA to non-VIA cases has remained unchanged (data not shown).</w:t>
@@ -1600,8 +1607,8 @@
       <w:pPr>
         <w:pStyle w:val="Heading1"/>
       </w:pPr>
-      <w:bookmarkStart w:id="34" w:name="conclusion"/>
-      <w:bookmarkEnd w:id="34"/>
+      <w:bookmarkStart w:id="36" w:name="conclusion"/>
+      <w:bookmarkEnd w:id="36"/>
       <w:r>
         <w:t xml:space="preserve">Conclusion</w:t>
       </w:r>
@@ -1626,8 +1633,8 @@
       <w:pPr>
         <w:pStyle w:val="Heading1"/>
       </w:pPr>
-      <w:bookmarkStart w:id="35" w:name="acknowledgements"/>
-      <w:bookmarkEnd w:id="35"/>
+      <w:bookmarkStart w:id="37" w:name="acknowledgements"/>
+      <w:bookmarkEnd w:id="37"/>
       <w:r>
         <w:t xml:space="preserve">Acknowledgements</w:t>
       </w:r>
@@ -1637,22 +1644,22 @@
         <w:pStyle w:val="FirstParagraph"/>
       </w:pPr>
       <w:r>
-        <w:t xml:space="preserve">We thank all patients, parents, and their children for their support in providing data on the occurrence of anaphylaxis for this study. We thank the study personnel for patients counseling and data entry, and we thank the members of The European Anaphylaxis Registry in detail:</w:t>
+        <w:t xml:space="preserve">We thank all patients, parents, and their children for their support in providing data on the occurrence of anaphylaxis for this study. We thank Dr. rer. biol. Kristin Franke. We thank the study personnel for patients counseling and data entry, and we thank the members of The European Anaphylaxis Registry in detail:</w:t>
       </w:r>
     </w:p>
     <w:p>
       <w:pPr>
         <w:pStyle w:val="Heading5"/>
       </w:pPr>
-      <w:bookmarkStart w:id="36" w:name="section"/>
-      <w:bookmarkEnd w:id="36"/>
+      <w:bookmarkStart w:id="38" w:name="section"/>
+      <w:bookmarkEnd w:id="38"/>
     </w:p>
     <w:p>
       <w:pPr>
         <w:pStyle w:val="Heading1"/>
       </w:pPr>
-      <w:bookmarkStart w:id="37" w:name="references"/>
-      <w:bookmarkEnd w:id="37"/>
+      <w:bookmarkStart w:id="39" w:name="references"/>
+      <w:bookmarkEnd w:id="39"/>
       <w:r>
         <w:t xml:space="preserve">References</w:t>
       </w:r>
@@ -1662,100 +1669,12 @@
         <w:pStyle w:val="FirstParagraph"/>
       </w:pPr>
       <w:r>
-        <w:t xml:space="preserve">[1] Bilò BM, Bonifazi F. Epidemiology of insect-venom anaphylaxis. Current Opinion in Allergy and Clinical Immunology [Internet]. 2008;8:330–337. Available from:</w:t>
-      </w:r>
-      <w:r>
-        <w:t xml:space="preserve"> </w:t>
-      </w:r>
-      <w:hyperlink r:id="rId38">
-        <w:r>
-          <w:rPr>
-            <w:rStyle w:val="Hyperlink"/>
-          </w:rPr>
-          <w:t xml:space="preserve">https://doi.org/10.1097/aci.0b013e32830638c5</w:t>
-        </w:r>
-      </w:hyperlink>
-      <w:r>
-        <w:t xml:space="preserve">.</w:t>
-      </w:r>
-    </w:p>
-    <w:p>
-      <w:pPr>
-        <w:pStyle w:val="BodyText"/>
-      </w:pPr>
-      <w:r>
-        <w:t xml:space="preserve">[2] Sturm GJ, Varga E-M, Roberts G, et al. EAACI guidelines on allergen immunotherapy: Hymenoptera venom allergy. Allergy [Internet]. 2017;73:744–764. Available from:</w:t>
-      </w:r>
-      <w:r>
-        <w:t xml:space="preserve"> </w:t>
-      </w:r>
-      <w:hyperlink r:id="rId39">
-        <w:r>
-          <w:rPr>
-            <w:rStyle w:val="Hyperlink"/>
-          </w:rPr>
-          <w:t xml:space="preserve">https://doi.org/10.1111/all.13262</w:t>
-        </w:r>
-      </w:hyperlink>
-      <w:r>
-        <w:t xml:space="preserve">.</w:t>
-      </w:r>
-    </w:p>
-    <w:p>
-      <w:pPr>
-        <w:pStyle w:val="BodyText"/>
-      </w:pPr>
-      <w:r>
-        <w:t xml:space="preserve">[3] Jimenez-Rodriguez T, Garcia-Neuer M, Alenazy LA, et al. Anaphylaxis in the 21st century: Phenotypes, endotypes, and biomarkers. Journal of Asthma and Allergy [Internet]. 2018;Volume 11:121–142. Available from:</w:t>
+        <w:t xml:space="preserve">[1] Grabenhenrich LB, Dölle S, Moneret-Vautrin A, et al. Anaphylaxis in children and adolescents: The european anaphylaxis registry. Journal of Allergy and Clinical Immunology [Internet]. 2016;137:1128–1137.e1. Available from:</w:t>
       </w:r>
       <w:r>
         <w:t xml:space="preserve"> </w:t>
       </w:r>
       <w:hyperlink r:id="rId40">
-        <w:r>
-          <w:rPr>
-            <w:rStyle w:val="Hyperlink"/>
-          </w:rPr>
-          <w:t xml:space="preserve">https://doi.org/10.2147/jaa.s159411</w:t>
-        </w:r>
-      </w:hyperlink>
-      <w:r>
-        <w:t xml:space="preserve">.</w:t>
-      </w:r>
-    </w:p>
-    <w:p>
-      <w:pPr>
-        <w:pStyle w:val="BodyText"/>
-      </w:pPr>
-      <w:r>
-        <w:t xml:space="preserve">[4] Muraro A, Lemanske RF, Castells M, et al. Precision medicine in allergic disease-food allergy, drug allergy, and anaphylaxis-PRACTALL document of the european academy of allergy and clinical immunology and the american academy of allergy, asthma and immunology. Allergy [Internet]. 2017;72:1006–1021. Available from:</w:t>
-      </w:r>
-      <w:r>
-        <w:t xml:space="preserve"> </w:t>
-      </w:r>
-      <w:hyperlink r:id="rId41">
-        <w:r>
-          <w:rPr>
-            <w:rStyle w:val="Hyperlink"/>
-          </w:rPr>
-          <w:t xml:space="preserve">https://doi.org/10.1111/all.13132</w:t>
-        </w:r>
-      </w:hyperlink>
-      <w:r>
-        <w:t xml:space="preserve">.</w:t>
-      </w:r>
-    </w:p>
-    <w:p>
-      <w:pPr>
-        <w:pStyle w:val="BodyText"/>
-      </w:pPr>
-      <w:r>
-        <w:t xml:space="preserve">[5] Grabenhenrich LB, Dölle S, Moneret-Vautrin A, et al. Anaphylaxis in children and adolescents: The european anaphylaxis registry. Journal of Allergy and Clinical Immunology [Internet]. 2016;137:1128–1137.e1. Available from:</w:t>
-      </w:r>
-      <w:r>
-        <w:t xml:space="preserve"> </w:t>
-      </w:r>
-      <w:hyperlink r:id="rId42">
         <w:r>
           <w:rPr>
             <w:rStyle w:val="Hyperlink"/>
@@ -1772,36 +1691,36 @@
         <w:pStyle w:val="BodyText"/>
       </w:pPr>
       <w:r>
-        <w:t xml:space="preserve">[6] Sampson HA, Muñoz-Furlong A, Campbell RL, et al. Second symposium on the definition and management of anaphylaxis: Summary report - Second National Institute of Allergy and Infectious Disease/Food Allergy and Anaphylaxis Network Symposium. Annals of Emergency Medicine. 2006;47:373–380.</w:t>
-      </w:r>
-    </w:p>
-    <w:p>
-      <w:pPr>
-        <w:pStyle w:val="BodyText"/>
-      </w:pPr>
-      <w:r>
-        <w:t xml:space="preserve">[7] Ring J, Messmer K. Incidence and severity of anaphylactoid reactions to colloid volume substitutes. Lancet (London, England). 1977;1:466–469.</w:t>
-      </w:r>
-    </w:p>
-    <w:p>
-      <w:pPr>
-        <w:pStyle w:val="BodyText"/>
-      </w:pPr>
-      <w:r>
-        <w:t xml:space="preserve">[8] Worm M, Francuzik W, Renaudin J-M, et al. Factors increasing the risk for a severe reaction in anaphylaxis: An analysis of data from the european anaphylaxis registry. Allergy. 2018;</w:t>
-      </w:r>
-    </w:p>
-    <w:p>
-      <w:pPr>
-        <w:pStyle w:val="BodyText"/>
-      </w:pPr>
-      <w:r>
-        <w:t xml:space="preserve">[9] Ho DE, Imai K, King G, et al. MatchIt: Nonparametric preprocessing for parametric causal inference. Journal of Statistical Software [Internet]. 2011;42:1–28. Available from:</w:t>
-      </w:r>
-      <w:r>
-        <w:t xml:space="preserve"> </w:t>
-      </w:r>
-      <w:hyperlink r:id="rId43">
+        <w:t xml:space="preserve">[2] Sampson HA, Muñoz-Furlong A, Campbell RL, et al. Second symposium on the definition and management of anaphylaxis: Summary report - Second National Institute of Allergy and Infectious Disease/Food Allergy and Anaphylaxis Network Symposium. Annals of Emergency Medicine. 2006;47:373–380.</w:t>
+      </w:r>
+    </w:p>
+    <w:p>
+      <w:pPr>
+        <w:pStyle w:val="BodyText"/>
+      </w:pPr>
+      <w:r>
+        <w:t xml:space="preserve">[3] Ring J, Messmer K. Incidence and severity of anaphylactoid reactions to colloid volume substitutes. Lancet (London, England). 1977;1:466–469.</w:t>
+      </w:r>
+    </w:p>
+    <w:p>
+      <w:pPr>
+        <w:pStyle w:val="BodyText"/>
+      </w:pPr>
+      <w:r>
+        <w:t xml:space="preserve">[4] Worm M, Francuzik W, Renaudin J-M, et al. Factors increasing the risk for a severe reaction in anaphylaxis: An analysis of data from the european anaphylaxis registry. Allergy. 2018;</w:t>
+      </w:r>
+    </w:p>
+    <w:p>
+      <w:pPr>
+        <w:pStyle w:val="BodyText"/>
+      </w:pPr>
+      <w:r>
+        <w:t xml:space="preserve">[5] Ho DE, Imai K, King G, et al. MatchIt: Nonparametric preprocessing for parametric causal inference. Journal of Statistical Software [Internet]. 2011;42:1–28. Available from:</w:t>
+      </w:r>
+      <w:r>
+        <w:t xml:space="preserve"> </w:t>
+      </w:r>
+      <w:hyperlink r:id="rId41">
         <w:r>
           <w:rPr>
             <w:rStyle w:val="Hyperlink"/>
@@ -1818,20 +1737,20 @@
         <w:pStyle w:val="BodyText"/>
       </w:pPr>
       <w:r>
-        <w:t xml:space="preserve">[10] R Core Team. R: A language and environment for statistical computing. Vienna, Austria: R Foundation for Statistical Computing; 2017.</w:t>
-      </w:r>
-    </w:p>
-    <w:p>
-      <w:pPr>
-        <w:pStyle w:val="BodyText"/>
-      </w:pPr>
-      <w:r>
-        <w:t xml:space="preserve">[11] Liaw A, Wiener M. Classification and regression by randomForest. R News [Internet]. 2002;2:18–22. Available from:</w:t>
-      </w:r>
-      <w:r>
-        <w:t xml:space="preserve"> </w:t>
-      </w:r>
-      <w:hyperlink r:id="rId44">
+        <w:t xml:space="preserve">[6] R Core Team. R: A language and environment for statistical computing. Vienna, Austria: R Foundation for Statistical Computing; 2017.</w:t>
+      </w:r>
+    </w:p>
+    <w:p>
+      <w:pPr>
+        <w:pStyle w:val="BodyText"/>
+      </w:pPr>
+      <w:r>
+        <w:t xml:space="preserve">[7] Liaw A, Wiener M. Classification and regression by randomForest. R News [Internet]. 2002;2:18–22. Available from:</w:t>
+      </w:r>
+      <w:r>
+        <w:t xml:space="preserve"> </w:t>
+      </w:r>
+      <w:hyperlink r:id="rId42">
         <w:r>
           <w:rPr>
             <w:rStyle w:val="Hyperlink"/>
@@ -1848,12 +1767,12 @@
         <w:pStyle w:val="BodyText"/>
       </w:pPr>
       <w:r>
-        <w:t xml:space="preserve">[12] Strobl C, Boulesteix A-L, Zeileis A, et al. Bias in random forest variable importance measures: Illustrations, sources and a solution. BMC Bioinformatics [Internet]. 2007;8. Available from:</w:t>
-      </w:r>
-      <w:r>
-        <w:t xml:space="preserve"> </w:t>
-      </w:r>
-      <w:hyperlink r:id="rId45">
+        <w:t xml:space="preserve">[8] Strobl C, Boulesteix A-L, Zeileis A, et al. Bias in random forest variable importance measures: Illustrations, sources and a solution. BMC Bioinformatics [Internet]. 2007;8. Available from:</w:t>
+      </w:r>
+      <w:r>
+        <w:t xml:space="preserve"> </w:t>
+      </w:r>
+      <w:hyperlink r:id="rId43">
         <w:r>
           <w:rPr>
             <w:rStyle w:val="Hyperlink"/>
@@ -1870,12 +1789,12 @@
         <w:pStyle w:val="BodyText"/>
       </w:pPr>
       <w:r>
-        <w:t xml:space="preserve">[13] Galili, Tal, O’Callaghan, et al. Heatmaply: An r package for creating interactive cluster heatmaps for online publishing. Bioinformatics [Internet]. 2017; Available from:</w:t>
-      </w:r>
-      <w:r>
-        <w:t xml:space="preserve"> </w:t>
-      </w:r>
-      <w:hyperlink r:id="rId46">
+        <w:t xml:space="preserve">[9] Galili, Tal, O’Callaghan, et al. Heatmaply: An r package for creating interactive cluster heatmaps for online publishing. Bioinformatics [Internet]. 2017; Available from:</w:t>
+      </w:r>
+      <w:r>
+        <w:t xml:space="preserve"> </w:t>
+      </w:r>
+      <w:hyperlink r:id="rId44">
         <w:r>
           <w:rPr>
             <w:rStyle w:val="Hyperlink"/>
@@ -1892,20 +1811,20 @@
         <w:pStyle w:val="BodyText"/>
       </w:pPr>
       <w:r>
-        <w:t xml:space="preserve">[14] Nittner-Marszalska M, Cichocka-Jarosz E. Insect sting allergy in adults: Key messages for clinicians. Pol Arch Med Wewn. 2015;125:929–937.</w:t>
-      </w:r>
-    </w:p>
-    <w:p>
-      <w:pPr>
-        <w:pStyle w:val="BodyText"/>
-      </w:pPr>
-      <w:r>
-        <w:t xml:space="preserve">[15] Bonadonna P, Zanotti R, Müller U. Mastocytosis and insect venom allergy. Current Opinion in Allergy and Clinical Immunology [Internet]. 2010;10:347–353. Available from:</w:t>
-      </w:r>
-      <w:r>
-        <w:t xml:space="preserve"> </w:t>
-      </w:r>
-      <w:hyperlink r:id="rId47">
+        <w:t xml:space="preserve">[10] Nittner-Marszalska M, Cichocka-Jarosz E. Insect sting allergy in adults: Key messages for clinicians. Pol Arch Med Wewn. 2015;125:929–937.</w:t>
+      </w:r>
+    </w:p>
+    <w:p>
+      <w:pPr>
+        <w:pStyle w:val="BodyText"/>
+      </w:pPr>
+      <w:r>
+        <w:t xml:space="preserve">[11] Bonadonna P, Zanotti R, Müller U. Mastocytosis and insect venom allergy. Current Opinion in Allergy and Clinical Immunology [Internet]. 2010;10:347–353. Available from:</w:t>
+      </w:r>
+      <w:r>
+        <w:t xml:space="preserve"> </w:t>
+      </w:r>
+      <w:hyperlink r:id="rId45">
         <w:r>
           <w:rPr>
             <w:rStyle w:val="Hyperlink"/>
@@ -1922,12 +1841,12 @@
         <w:pStyle w:val="BodyText"/>
       </w:pPr>
       <w:r>
-        <w:t xml:space="preserve">[16] Gangadharan V, Bhatheja S, Balbissi KA. Kounis syndrome - an atopic monster for the heart. Cardiovascular Diagnosis and Therapy [Internet]. 2013;3. Available from:</w:t>
-      </w:r>
-      <w:r>
-        <w:t xml:space="preserve"> </w:t>
-      </w:r>
-      <w:hyperlink r:id="rId48">
+        <w:t xml:space="preserve">[12] Gangadharan V, Bhatheja S, Balbissi KA. Kounis syndrome - an atopic monster for the heart. Cardiovascular Diagnosis and Therapy [Internet]. 2013;3. Available from:</w:t>
+      </w:r>
+      <w:r>
+        <w:t xml:space="preserve"> </w:t>
+      </w:r>
+      <w:hyperlink r:id="rId46">
         <w:r>
           <w:rPr>
             <w:rStyle w:val="Hyperlink"/>
@@ -1944,20 +1863,20 @@
         <w:pStyle w:val="BodyText"/>
       </w:pPr>
       <w:r>
-        <w:t xml:space="preserve">[17] Sinkiewicz W, Sobański P, Bartuzi Z. Allergic myocardial infarction. Cardiology Journal. 2008;15:220–225.</w:t>
-      </w:r>
-    </w:p>
-    <w:p>
-      <w:pPr>
-        <w:pStyle w:val="BodyText"/>
-      </w:pPr>
-      <w:r>
-        <w:t xml:space="preserve">[18] Sharma A, Sharma T, Bhatnagar M. An unusual case of sustained ventricular tachycardia following a wasp bite. Journal of Family Medicine and Primary Care [Internet]. 2016;5:879. Available from:</w:t>
-      </w:r>
-      <w:r>
-        <w:t xml:space="preserve"> </w:t>
-      </w:r>
-      <w:hyperlink r:id="rId49">
+        <w:t xml:space="preserve">[13] Sinkiewicz W, Sobański P, Bartuzi Z. Allergic myocardial infarction. Cardiology Journal. 2008;15:220–225.</w:t>
+      </w:r>
+    </w:p>
+    <w:p>
+      <w:pPr>
+        <w:pStyle w:val="BodyText"/>
+      </w:pPr>
+      <w:r>
+        <w:t xml:space="preserve">[14] Sharma A, Sharma T, Bhatnagar M. An unusual case of sustained ventricular tachycardia following a wasp bite. Journal of Family Medicine and Primary Care [Internet]. 2016;5:879. Available from:</w:t>
+      </w:r>
+      <w:r>
+        <w:t xml:space="preserve"> </w:t>
+      </w:r>
+      <w:hyperlink r:id="rId47">
         <w:r>
           <w:rPr>
             <w:rStyle w:val="Hyperlink"/>
@@ -1974,12 +1893,12 @@
         <w:pStyle w:val="BodyText"/>
       </w:pPr>
       <w:r>
-        <w:t xml:space="preserve">[19] Valent P, Bonadonna P, Hartmann K, et al. Why the 20%+ 2 tryptase formula is a diagnostic gold standard for severe systemic mast cell activation and mast cell activation syndrome. International Archives of Allergy and Immunology [Internet]. 2019;180:44–51. Available from:</w:t>
-      </w:r>
-      <w:r>
-        <w:t xml:space="preserve"> </w:t>
-      </w:r>
-      <w:hyperlink r:id="rId50">
+        <w:t xml:space="preserve">[15] Valent P, Bonadonna P, Hartmann K, et al. Why the 20%+ 2 tryptase formula is a diagnostic gold standard for severe systemic mast cell activation and mast cell activation syndrome. International Archives of Allergy and Immunology [Internet]. 2019;180:44–51. Available from:</w:t>
+      </w:r>
+      <w:r>
+        <w:t xml:space="preserve"> </w:t>
+      </w:r>
+      <w:hyperlink r:id="rId48">
         <w:r>
           <w:rPr>
             <w:rStyle w:val="Hyperlink"/>
@@ -1996,12 +1915,12 @@
         <w:pStyle w:val="BodyText"/>
       </w:pPr>
       <w:r>
-        <w:t xml:space="preserve">[20] Zanotti R, Lombardo C, Passalacqua G, et al. Clonal mast cell disorders in patients with severe hymenoptera venom allergy and normal serum tryptase levels. Journal of Allergy and Clinical Immunology [Internet]. 2015;136:135–139. Available from:</w:t>
-      </w:r>
-      <w:r>
-        <w:t xml:space="preserve"> </w:t>
-      </w:r>
-      <w:hyperlink r:id="rId51">
+        <w:t xml:space="preserve">[16] Zanotti R, Lombardo C, Passalacqua G, et al. Clonal mast cell disorders in patients with severe hymenoptera venom allergy and normal serum tryptase levels. Journal of Allergy and Clinical Immunology [Internet]. 2015;136:135–139. Available from:</w:t>
+      </w:r>
+      <w:r>
+        <w:t xml:space="preserve"> </w:t>
+      </w:r>
+      <w:hyperlink r:id="rId49">
         <w:r>
           <w:rPr>
             <w:rStyle w:val="Hyperlink"/>
@@ -2018,20 +1937,20 @@
         <w:pStyle w:val="BodyText"/>
       </w:pPr>
       <w:r>
-        <w:t xml:space="preserve">[21] Ruëff F, Przybilla B, Biló MB, et al. Predictors of severe systemic anaphylactic reactions in patients with hymenoptera venom allergy: Importance of baseline serum tryptasea study of the european academy of allergology and clinical immunology interest group on insect venom hypersensitivity. Journal of Allergy and Clinical Immunology. 2009;124:1047–1054.</w:t>
-      </w:r>
-    </w:p>
-    <w:p>
-      <w:pPr>
-        <w:pStyle w:val="BodyText"/>
-      </w:pPr>
-      <w:r>
-        <w:t xml:space="preserve">[22] Jara-Acevedo M, Teodosio C, Sanchez-Muñoz L, et al. Detection of the KIT d816v mutation in peripheral blood of systemic mastocytosis: Diagnostic implications. Modern Pathology [Internet]. 2015;28:1138–1149. Available from:</w:t>
-      </w:r>
-      <w:r>
-        <w:t xml:space="preserve"> </w:t>
-      </w:r>
-      <w:hyperlink r:id="rId52">
+        <w:t xml:space="preserve">[17] Ruëff F, Przybilla B, Biló MB, et al. Predictors of severe systemic anaphylactic reactions in patients with hymenoptera venom allergy: Importance of baseline serum tryptasea study of the european academy of allergology and clinical immunology interest group on insect venom hypersensitivity. Journal of Allergy and Clinical Immunology. 2009;124:1047–1054.</w:t>
+      </w:r>
+    </w:p>
+    <w:p>
+      <w:pPr>
+        <w:pStyle w:val="BodyText"/>
+      </w:pPr>
+      <w:r>
+        <w:t xml:space="preserve">[18] Jara-Acevedo M, Teodosio C, Sanchez-Muñoz L, et al. Detection of the KIT d816v mutation in peripheral blood of systemic mastocytosis: Diagnostic implications. Modern Pathology [Internet]. 2015;28:1138–1149. Available from:</w:t>
+      </w:r>
+      <w:r>
+        <w:t xml:space="preserve"> </w:t>
+      </w:r>
+      <w:hyperlink r:id="rId50">
         <w:r>
           <w:rPr>
             <w:rStyle w:val="Hyperlink"/>
@@ -2048,12 +1967,12 @@
         <w:pStyle w:val="BodyText"/>
       </w:pPr>
       <w:r>
-        <w:t xml:space="preserve">[23] Braganza SC. Paediatric emergency department anaphylaxis: Different patterns from adults. Archives of Disease in Childhood [Internet]. 2005;91:159–163. Available from:</w:t>
-      </w:r>
-      <w:r>
-        <w:t xml:space="preserve"> </w:t>
-      </w:r>
-      <w:hyperlink r:id="rId53">
+        <w:t xml:space="preserve">[19] Braganza SC. Paediatric emergency department anaphylaxis: Different patterns from adults. Archives of Disease in Childhood [Internet]. 2005;91:159–163. Available from:</w:t>
+      </w:r>
+      <w:r>
+        <w:t xml:space="preserve"> </w:t>
+      </w:r>
+      <w:hyperlink r:id="rId51">
         <w:r>
           <w:rPr>
             <w:rStyle w:val="Hyperlink"/>
@@ -2070,12 +1989,12 @@
         <w:pStyle w:val="BodyText"/>
       </w:pPr>
       <w:r>
-        <w:t xml:space="preserve">[24] Aurich S, Dölle-Bierke S, Francuzik W, et al. Anaphylaxis in elderly patientsData from the european anaphylaxis registry. Frontiers in Immunology [Internet]. 2019;10. Available from:</w:t>
-      </w:r>
-      <w:r>
-        <w:t xml:space="preserve"> </w:t>
-      </w:r>
-      <w:hyperlink r:id="rId54">
+        <w:t xml:space="preserve">[20] Aurich S, Dölle-Bierke S, Francuzik W, et al. Anaphylaxis in elderly patientsData from the european anaphylaxis registry. Frontiers in Immunology [Internet]. 2019;10. Available from:</w:t>
+      </w:r>
+      <w:r>
+        <w:t xml:space="preserve"> </w:t>
+      </w:r>
+      <w:hyperlink r:id="rId52">
         <w:r>
           <w:rPr>
             <w:rStyle w:val="Hyperlink"/>
@@ -2092,12 +2011,12 @@
         <w:pStyle w:val="BodyText"/>
       </w:pPr>
       <w:r>
-        <w:t xml:space="preserve">[25] Tham EH, Leung DY. Mechanisms by which atopic dermatitis predisposes to food allergy and the atopic march. Allergy, Asthma &amp; Immunology Research [Internet]. 2019;11:4. Available from:</w:t>
-      </w:r>
-      <w:r>
-        <w:t xml:space="preserve"> </w:t>
-      </w:r>
-      <w:hyperlink r:id="rId55">
+        <w:t xml:space="preserve">[21] Tham EH, Leung DY. Mechanisms by which atopic dermatitis predisposes to food allergy and the atopic march. Allergy, Asthma &amp; Immunology Research [Internet]. 2019;11:4. Available from:</w:t>
+      </w:r>
+      <w:r>
+        <w:t xml:space="preserve"> </w:t>
+      </w:r>
+      <w:hyperlink r:id="rId53">
         <w:r>
           <w:rPr>
             <w:rStyle w:val="Hyperlink"/>
@@ -2114,28 +2033,28 @@
         <w:pStyle w:val="BodyText"/>
       </w:pPr>
       <w:r>
-        <w:t xml:space="preserve">[26] Muraro A, Roberts G, Worm M, et al. Anaphylaxis: Guidelines from the european academy of allergy and clinical immunology. Allergy. 2014;69:1026–1045.</w:t>
-      </w:r>
-    </w:p>
-    <w:p>
-      <w:pPr>
-        <w:pStyle w:val="BodyText"/>
-      </w:pPr>
-      <w:r>
-        <w:t xml:space="preserve">[27] Bischof RO. Seasonal incidence of insect stings: Autumn ’yellow jacket delirium’. Journal of Family Practice. 1996;271.</w:t>
-      </w:r>
-    </w:p>
-    <w:p>
-      <w:pPr>
-        <w:pStyle w:val="BodyText"/>
-      </w:pPr>
-      <w:r>
-        <w:t xml:space="preserve">[28] Spradbery J, Maywald G. The distribution of the european or german wasp, vespula-germanica (f) (hymenoptera, vespidae), in australia - past, present and future. Australian Journal of Zoology [Internet]. 1992;40:495. Available from:</w:t>
-      </w:r>
-      <w:r>
-        <w:t xml:space="preserve"> </w:t>
-      </w:r>
-      <w:hyperlink r:id="rId56">
+        <w:t xml:space="preserve">[22] Muraro A, Roberts G, Worm M, et al. Anaphylaxis: Guidelines from the european academy of allergy and clinical immunology. Allergy. 2014;69:1026–1045.</w:t>
+      </w:r>
+    </w:p>
+    <w:p>
+      <w:pPr>
+        <w:pStyle w:val="BodyText"/>
+      </w:pPr>
+      <w:r>
+        <w:t xml:space="preserve">[23] Bischof RO. Seasonal incidence of insect stings: Autumn ’yellow jacket delirium’. Journal of Family Practice. 1996;271.</w:t>
+      </w:r>
+    </w:p>
+    <w:p>
+      <w:pPr>
+        <w:pStyle w:val="BodyText"/>
+      </w:pPr>
+      <w:r>
+        <w:t xml:space="preserve">[24] Spradbery J, Maywald G. The distribution of the european or german wasp, vespula-germanica (f) (hymenoptera, vespidae), in australia - past, present and future. Australian Journal of Zoology [Internet]. 1992;40:495. Available from:</w:t>
+      </w:r>
+      <w:r>
+        <w:t xml:space="preserve"> </w:t>
+      </w:r>
+      <w:hyperlink r:id="rId54">
         <w:r>
           <w:rPr>
             <w:rStyle w:val="Hyperlink"/>
@@ -2151,15 +2070,15 @@
       <w:pPr>
         <w:pStyle w:val="Heading5"/>
       </w:pPr>
-      <w:bookmarkStart w:id="57" w:name="section-1"/>
-      <w:bookmarkEnd w:id="57"/>
+      <w:bookmarkStart w:id="55" w:name="section-1"/>
+      <w:bookmarkEnd w:id="55"/>
     </w:p>
     <w:p>
       <w:pPr>
         <w:pStyle w:val="Heading1"/>
       </w:pPr>
-      <w:bookmarkStart w:id="58" w:name="figures"/>
-      <w:bookmarkEnd w:id="58"/>
+      <w:bookmarkStart w:id="56" w:name="figures"/>
+      <w:bookmarkEnd w:id="56"/>
       <w:r>
         <w:t xml:space="preserve">Figures</w:t>
       </w:r>
@@ -2184,7 +2103,7 @@
                     </pic:cNvPicPr>
                   </pic:nvPicPr>
                   <pic:blipFill>
-                    <a:blip r:embed="rId59"/>
+                    <a:blip r:embed="rId57"/>
                     <a:stretch>
                       <a:fillRect/>
                     </a:stretch>
@@ -2223,8 +2142,8 @@
       <w:pPr>
         <w:pStyle w:val="Heading5"/>
       </w:pPr>
-      <w:bookmarkStart w:id="60" w:name="section-2"/>
-      <w:bookmarkEnd w:id="60"/>
+      <w:bookmarkStart w:id="58" w:name="section-2"/>
+      <w:bookmarkEnd w:id="58"/>
     </w:p>
     <w:p>
       <w:pPr>
@@ -2246,7 +2165,7 @@
                     </pic:cNvPicPr>
                   </pic:nvPicPr>
                   <pic:blipFill>
-                    <a:blip r:embed="rId61"/>
+                    <a:blip r:embed="rId59"/>
                     <a:stretch>
                       <a:fillRect/>
                     </a:stretch>
@@ -2285,8 +2204,15 @@
       <w:pPr>
         <w:pStyle w:val="Heading5"/>
       </w:pPr>
-      <w:bookmarkStart w:id="62" w:name="section-3"/>
-      <w:bookmarkEnd w:id="62"/>
+      <w:bookmarkStart w:id="60" w:name="section-3"/>
+      <w:bookmarkEnd w:id="60"/>
+    </w:p>
+    <w:p>
+      <w:pPr>
+        <w:pStyle w:val="Heading5"/>
+      </w:pPr>
+      <w:bookmarkStart w:id="61" w:name="section-4"/>
+      <w:bookmarkEnd w:id="61"/>
     </w:p>
     <w:p>
       <w:pPr>
@@ -2308,7 +2234,7 @@
                     </pic:cNvPicPr>
                   </pic:nvPicPr>
                   <pic:blipFill>
-                    <a:blip r:embed="rId63"/>
+                    <a:blip r:embed="rId62"/>
                     <a:stretch>
                       <a:fillRect/>
                     </a:stretch>
@@ -2347,8 +2273,8 @@
       <w:pPr>
         <w:pStyle w:val="Heading5"/>
       </w:pPr>
-      <w:bookmarkStart w:id="64" w:name="section-4"/>
-      <w:bookmarkEnd w:id="64"/>
+      <w:bookmarkStart w:id="63" w:name="section-5"/>
+      <w:bookmarkEnd w:id="63"/>
     </w:p>
     <w:p>
       <w:pPr>
@@ -2370,7 +2296,7 @@
                     </pic:cNvPicPr>
                   </pic:nvPicPr>
                   <pic:blipFill>
-                    <a:blip r:embed="rId65"/>
+                    <a:blip r:embed="rId64"/>
                     <a:stretch>
                       <a:fillRect/>
                     </a:stretch>
@@ -2409,8 +2335,8 @@
       <w:pPr>
         <w:pStyle w:val="Heading5"/>
       </w:pPr>
-      <w:bookmarkStart w:id="66" w:name="section-5"/>
-      <w:bookmarkEnd w:id="66"/>
+      <w:bookmarkStart w:id="65" w:name="section-6"/>
+      <w:bookmarkEnd w:id="65"/>
     </w:p>
     <w:p>
       <w:pPr>
@@ -2432,7 +2358,7 @@
                     </pic:cNvPicPr>
                   </pic:nvPicPr>
                   <pic:blipFill>
-                    <a:blip r:embed="rId67"/>
+                    <a:blip r:embed="rId66"/>
                     <a:stretch>
                       <a:fillRect/>
                     </a:stretch>
@@ -2486,15 +2412,15 @@
       <w:pPr>
         <w:pStyle w:val="Heading5"/>
       </w:pPr>
-      <w:bookmarkStart w:id="68" w:name="section-6"/>
+      <w:bookmarkStart w:id="67" w:name="section-7"/>
+      <w:bookmarkEnd w:id="67"/>
+    </w:p>
+    <w:p>
+      <w:pPr>
+        <w:pStyle w:val="Heading1"/>
+      </w:pPr>
+      <w:bookmarkStart w:id="68" w:name="supplementary-figures"/>
       <w:bookmarkEnd w:id="68"/>
-    </w:p>
-    <w:p>
-      <w:pPr>
-        <w:pStyle w:val="Heading1"/>
-      </w:pPr>
-      <w:bookmarkStart w:id="69" w:name="supplementary-figures"/>
-      <w:bookmarkEnd w:id="69"/>
       <w:r>
         <w:t xml:space="preserve">Supplementary Figures</w:t>
       </w:r>
@@ -2519,7 +2445,7 @@
                     </pic:cNvPicPr>
                   </pic:nvPicPr>
                   <pic:blipFill>
-                    <a:blip r:embed="rId70"/>
+                    <a:blip r:embed="rId69"/>
                     <a:stretch>
                       <a:fillRect/>
                     </a:stretch>
@@ -2574,7 +2500,7 @@
                     </pic:cNvPicPr>
                   </pic:nvPicPr>
                   <pic:blipFill>
-                    <a:blip r:embed="rId71"/>
+                    <a:blip r:embed="rId70"/>
                     <a:stretch>
                       <a:fillRect/>
                     </a:stretch>
@@ -2624,6 +2550,61 @@
                 <pic:pic>
                   <pic:nvPicPr>
                     <pic:cNvPr descr="../figures/trypcardiocur-1.png" id="0" name="Picture"/>
+                    <pic:cNvPicPr>
+                      <a:picLocks noChangeArrowheads="1" noChangeAspect="1"/>
+                    </pic:cNvPicPr>
+                  </pic:nvPicPr>
+                  <pic:blipFill>
+                    <a:blip r:embed="rId71"/>
+                    <a:stretch>
+                      <a:fillRect/>
+                    </a:stretch>
+                  </pic:blipFill>
+                  <pic:spPr bwMode="auto">
+                    <a:xfrm>
+                      <a:off x="0" y="0"/>
+                      <a:ext cx="4620126" cy="3696101"/>
+                    </a:xfrm>
+                    <a:prstGeom prst="rect">
+                      <a:avLst/>
+                    </a:prstGeom>
+                    <a:noFill/>
+                    <a:ln w="9525">
+                      <a:noFill/>
+                      <a:headEnd/>
+                      <a:tailEnd/>
+                    </a:ln>
+                  </pic:spPr>
+                </pic:pic>
+              </a:graphicData>
+            </a:graphic>
+          </wp:inline>
+        </w:drawing>
+      </w:r>
+    </w:p>
+    <w:p>
+      <w:pPr>
+        <w:pStyle w:val="ImageCaption"/>
+      </w:pPr>
+      <w:r>
+        <w:t xml:space="preserve">Figure 8: Tryptase levels in patients with concomitant cardiovascular diseases.</w:t>
+      </w:r>
+    </w:p>
+    <w:p>
+      <w:pPr>
+        <w:pStyle w:val="FigureWithCaption"/>
+      </w:pPr>
+      <w:r>
+        <w:drawing>
+          <wp:inline>
+            <wp:extent cx="4620126" cy="3696101"/>
+            <wp:effectExtent b="0" l="0" r="0" t="0"/>
+            <wp:docPr descr="Figure 9: Severity of anaphylaxis in subgroups. The severity of patients with VIA in two age groups (left), according to elicitor type (center) and according to the responsible insect species (right)" title="" id="1" name="Picture"/>
+            <a:graphic>
+              <a:graphicData uri="http://schemas.openxmlformats.org/drawingml/2006/picture">
+                <pic:pic>
+                  <pic:nvPicPr>
+                    <pic:cNvPr descr="../figures/sev-1.png" id="0" name="Picture"/>
                     <pic:cNvPicPr>
                       <a:picLocks noChangeArrowheads="1" noChangeAspect="1"/>
                     </pic:cNvPicPr>
@@ -2661,61 +2642,6 @@
         <w:pStyle w:val="ImageCaption"/>
       </w:pPr>
       <w:r>
-        <w:t xml:space="preserve">Figure 8: Tryptase levels in patients with concomitant cardiovascular diseases.</w:t>
-      </w:r>
-    </w:p>
-    <w:p>
-      <w:pPr>
-        <w:pStyle w:val="FigureWithCaption"/>
-      </w:pPr>
-      <w:r>
-        <w:drawing>
-          <wp:inline>
-            <wp:extent cx="4620126" cy="3696101"/>
-            <wp:effectExtent b="0" l="0" r="0" t="0"/>
-            <wp:docPr descr="Figure 9: Severity of anaphylaxis in subgroups. The severity of patients with VIA in two age groups (left), according to elicitor type (center) and according to the responsible insect species (right)" title="" id="1" name="Picture"/>
-            <a:graphic>
-              <a:graphicData uri="http://schemas.openxmlformats.org/drawingml/2006/picture">
-                <pic:pic>
-                  <pic:nvPicPr>
-                    <pic:cNvPr descr="../figures/sev-1.png" id="0" name="Picture"/>
-                    <pic:cNvPicPr>
-                      <a:picLocks noChangeArrowheads="1" noChangeAspect="1"/>
-                    </pic:cNvPicPr>
-                  </pic:nvPicPr>
-                  <pic:blipFill>
-                    <a:blip r:embed="rId73"/>
-                    <a:stretch>
-                      <a:fillRect/>
-                    </a:stretch>
-                  </pic:blipFill>
-                  <pic:spPr bwMode="auto">
-                    <a:xfrm>
-                      <a:off x="0" y="0"/>
-                      <a:ext cx="4620126" cy="3696101"/>
-                    </a:xfrm>
-                    <a:prstGeom prst="rect">
-                      <a:avLst/>
-                    </a:prstGeom>
-                    <a:noFill/>
-                    <a:ln w="9525">
-                      <a:noFill/>
-                      <a:headEnd/>
-                      <a:tailEnd/>
-                    </a:ln>
-                  </pic:spPr>
-                </pic:pic>
-              </a:graphicData>
-            </a:graphic>
-          </wp:inline>
-        </w:drawing>
-      </w:r>
-    </w:p>
-    <w:p>
-      <w:pPr>
-        <w:pStyle w:val="ImageCaption"/>
-      </w:pPr>
-      <w:r>
         <w:t xml:space="preserve">Figure 9: Severity of anaphylaxis in subgroups. The severity of patients with VIA in two age groups (left), according to elicitor type (center) and according to the responsible insect species (right)</w:t>
       </w:r>
     </w:p>
@@ -2739,7 +2665,7 @@
                     </pic:cNvPicPr>
                   </pic:nvPicPr>
                   <pic:blipFill>
-                    <a:blip r:embed="rId74"/>
+                    <a:blip r:embed="rId73"/>
                     <a:stretch>
                       <a:fillRect/>
                     </a:stretch>
@@ -2774,6 +2700,220 @@
         <w:t xml:space="preserve">Figure 10: Therapy of anaphylaxis. A: Adrenaline use considering if patients had previous anaphylaxis. B: Variable impo</w:t>
       </w:r>
     </w:p>
+    <w:p>
+      <w:pPr>
+        <w:pStyle w:val="Compact"/>
+      </w:pPr>
+      <w:r>
+        <w:t xml:space="preserve">Dependent variable:</w:t>
+      </w:r>
+    </w:p>
+    <w:p>
+      <w:pPr>
+        <w:pStyle w:val="Compact"/>
+      </w:pPr>
+      <w:r>
+        <w:t xml:space="preserve">d_severity_rmr</w:t>
+      </w:r>
+    </w:p>
+    <w:p>
+      <w:pPr>
+        <w:pStyle w:val="Compact"/>
+      </w:pPr>
+      <w:r>
+        <w:t xml:space="preserve">groupingother</w:t>
+      </w:r>
+    </w:p>
+    <w:p>
+      <w:pPr>
+        <w:pStyle w:val="Compact"/>
+      </w:pPr>
+      <w:r>
+        <w:t xml:space="preserve">-0.198</w:t>
+      </w:r>
+      <w:r>
+        <w:t xml:space="preserve">**</w:t>
+      </w:r>
+    </w:p>
+    <w:p>
+      <w:pPr>
+        <w:pStyle w:val="Compact"/>
+      </w:pPr>
+      <w:r>
+        <w:t xml:space="preserve">(0.086)</w:t>
+      </w:r>
+    </w:p>
+    <w:p>
+      <w:pPr>
+        <w:pStyle w:val="Compact"/>
+      </w:pPr>
+      <w:r>
+        <w:t xml:space="preserve">d_111_urti_flushyes</w:t>
+      </w:r>
+    </w:p>
+    <w:p>
+      <w:pPr>
+        <w:pStyle w:val="Compact"/>
+      </w:pPr>
+      <w:r>
+        <w:t xml:space="preserve">-0.625</w:t>
+      </w:r>
+      <w:r>
+        <w:t xml:space="preserve">***</w:t>
+      </w:r>
+    </w:p>
+    <w:p>
+      <w:pPr>
+        <w:pStyle w:val="Compact"/>
+      </w:pPr>
+      <w:r>
+        <w:t xml:space="preserve">(0.074)</w:t>
+      </w:r>
+    </w:p>
+    <w:p>
+      <w:pPr>
+        <w:pStyle w:val="Compact"/>
+      </w:pPr>
+      <w:r>
+        <w:t xml:space="preserve">groupingother:d_111_urti_flushyes</w:t>
+      </w:r>
+    </w:p>
+    <w:p>
+      <w:pPr>
+        <w:pStyle w:val="Compact"/>
+      </w:pPr>
+      <w:r>
+        <w:t xml:space="preserve">0.547</w:t>
+      </w:r>
+      <w:r>
+        <w:t xml:space="preserve">***</w:t>
+      </w:r>
+    </w:p>
+    <w:p>
+      <w:pPr>
+        <w:pStyle w:val="Compact"/>
+      </w:pPr>
+      <w:r>
+        <w:t xml:space="preserve">(0.105)</w:t>
+      </w:r>
+    </w:p>
+    <w:p>
+      <w:pPr>
+        <w:pStyle w:val="Compact"/>
+      </w:pPr>
+      <w:r>
+        <w:t xml:space="preserve">Constant</w:t>
+      </w:r>
+    </w:p>
+    <w:p>
+      <w:pPr>
+        <w:pStyle w:val="Compact"/>
+      </w:pPr>
+      <w:r>
+        <w:t xml:space="preserve">0.123</w:t>
+      </w:r>
+      <w:r>
+        <w:t xml:space="preserve">**</w:t>
+      </w:r>
+    </w:p>
+    <w:p>
+      <w:pPr>
+        <w:pStyle w:val="Compact"/>
+      </w:pPr>
+      <w:r>
+        <w:t xml:space="preserve">(0.060)</w:t>
+      </w:r>
+    </w:p>
+    <w:p>
+      <w:pPr>
+        <w:pStyle w:val="Compact"/>
+      </w:pPr>
+      <w:r>
+        <w:t xml:space="preserve">Observations</w:t>
+      </w:r>
+    </w:p>
+    <w:p>
+      <w:pPr>
+        <w:pStyle w:val="Compact"/>
+      </w:pPr>
+      <w:r>
+        <w:t xml:space="preserve">6,898</w:t>
+      </w:r>
+    </w:p>
+    <w:p>
+      <w:pPr>
+        <w:pStyle w:val="Compact"/>
+      </w:pPr>
+      <w:r>
+        <w:t xml:space="preserve">Log Likelihood</w:t>
+      </w:r>
+    </w:p>
+    <w:p>
+      <w:pPr>
+        <w:pStyle w:val="Compact"/>
+      </w:pPr>
+      <w:r>
+        <w:t xml:space="preserve">-4,699.739</w:t>
+      </w:r>
+    </w:p>
+    <w:p>
+      <w:pPr>
+        <w:pStyle w:val="Compact"/>
+      </w:pPr>
+      <w:r>
+        <w:t xml:space="preserve">Akaike Inf. Crit.</w:t>
+      </w:r>
+    </w:p>
+    <w:p>
+      <w:pPr>
+        <w:pStyle w:val="Compact"/>
+      </w:pPr>
+      <w:r>
+        <w:t xml:space="preserve">9,407.478</w:t>
+      </w:r>
+    </w:p>
+    <w:p>
+      <w:pPr>
+        <w:pStyle w:val="Compact"/>
+      </w:pPr>
+      <w:r>
+        <w:t xml:space="preserve">Note:</w:t>
+      </w:r>
+    </w:p>
+    <w:p>
+      <w:pPr>
+        <w:pStyle w:val="Compact"/>
+      </w:pPr>
+      <w:r>
+        <w:rPr>
+          <w:i/>
+        </w:rPr>
+        <w:t xml:space="preserve">p&lt;0.1;</w:t>
+      </w:r>
+      <w:r>
+        <w:rPr>
+          <w:i/>
+        </w:rPr>
+        <w:t xml:space="preserve"> </w:t>
+      </w:r>
+      <w:r>
+        <w:rPr>
+          <w:b/>
+          <w:i/>
+        </w:rPr>
+        <w:t xml:space="preserve">p&lt;0.05;</w:t>
+      </w:r>
+      <w:r>
+        <w:rPr>
+          <w:b/>
+          <w:i/>
+        </w:rPr>
+        <w:t xml:space="preserve"> </w:t>
+      </w:r>
+      <w:r>
+        <w:t xml:space="preserve">p&lt;0.01</w:t>
+      </w:r>
+    </w:p>
     <w:sectPr>
       <w:pgSz w:w="12240" w:h="15840"/>
       <w:pgMar w:top="1440" w:right="1440" w:bottom="1440" w:left="1440" w:header="720" w:footer="720" w:gutter="0"/>
@@ -3083,7 +3223,7 @@
     </w:lvl>
   </w:abstractNum>
   <w:abstractNum w:abstractNumId="990">
-    <w:nsid w:val="9a2b1e2e"/>
+    <w:nsid w:val="bf0db287"/>
     <w:multiLevelType w:val="multilevel"/>
     <w:lvl w:ilvl="0">
       <w:numFmt w:val="bullet"/>

</xml_diff>

<commit_message>
Figures redo for version 3.0
</commit_message>
<xml_diff>
--- a/analysis/paper/paper.docx
+++ b/analysis/paper/paper.docx
@@ -25,7 +25,7 @@
         <w:t xml:space="preserve"> </w:t>
       </w:r>
       <w:r>
-        <w:t xml:space="preserve">assesment</w:t>
+        <w:t xml:space="preserve">assessment</w:t>
       </w:r>
       <w:r>
         <w:t xml:space="preserve"> </w:t>
@@ -243,7 +243,7 @@
         <w:pStyle w:val="Date"/>
       </w:pPr>
       <w:r>
-        <w:t xml:space="preserve">14</w:t>
+        <w:t xml:space="preserve">15</w:t>
       </w:r>
       <w:r>
         <w:t xml:space="preserve"> </w:t>
@@ -465,6 +465,69 @@
     </w:p>
     <w:p>
       <w:pPr>
+        <w:pStyle w:val="FirstParagraph"/>
+      </w:pPr>
+      <w:r>
+        <w:t xml:space="preserve">Hypersensitivity to insect venom is a systemic reaction (anaphylaxis) in up to 0.3–7.5% of the adult population</w:t>
+      </w:r>
+      <w:r>
+        <w:t xml:space="preserve"> </w:t>
+      </w:r>
+      <w:r>
+        <w:t xml:space="preserve">[1]</w:t>
+      </w:r>
+      <w:r>
+        <w:t xml:space="preserve">. Venom induced anaphylaxis (VIA) can be fatal, and patients sometimes require lifelong systemic immunotherapy</w:t>
+      </w:r>
+      <w:r>
+        <w:t xml:space="preserve"> </w:t>
+      </w:r>
+      <w:r>
+        <w:t xml:space="preserve">[2]</w:t>
+      </w:r>
+      <w:r>
+        <w:t xml:space="preserve">. The need for a more precise description of the diagnosis, identification of biomarkers, and phenotypes of anaphylaxis is discussed</w:t>
+      </w:r>
+      <w:r>
+        <w:t xml:space="preserve"> </w:t>
+      </w:r>
+      <w:r>
+        <w:t xml:space="preserve">[3]</w:t>
+      </w:r>
+      <w:r>
+        <w:t xml:space="preserve">. Nevertheless, in order to facilitate a precision-medicine approach</w:t>
+      </w:r>
+      <w:r>
+        <w:t xml:space="preserve"> </w:t>
+      </w:r>
+      <w:r>
+        <w:t xml:space="preserve">[4]</w:t>
+      </w:r>
+      <w:r>
+        <w:t xml:space="preserve"> </w:t>
+      </w:r>
+      <w:r>
+        <w:t xml:space="preserve">for the diagnosis of anaphylaxis — a better understanding of its clinical subtypes is required.</w:t>
+      </w:r>
+    </w:p>
+    <w:p>
+      <w:pPr>
+        <w:pStyle w:val="BodyText"/>
+      </w:pPr>
+      <w:r>
+        <w:t xml:space="preserve">Controlled clinical trials in anaphylaxis are hardly possible due to the acuteness of this life-threatening condition and their infrequent and random occurence. Therefore registries, gathering clinical data from patients with a well documented (recent) history of anaphylaxis are a crucial tool in investigating this entity.</w:t>
+      </w:r>
+    </w:p>
+    <w:p>
+      <w:pPr>
+        <w:pStyle w:val="BodyText"/>
+      </w:pPr>
+      <w:r>
+        <w:t xml:space="preserve">This study aimed to identify clinical patterns of venom induced anaphylaxis (VIA) regarding symptoms, cofactors, and management by a case-control comparison with other types of anaphylaxis (non-VIA).</w:t>
+      </w:r>
+    </w:p>
+    <w:p>
+      <w:pPr>
         <w:pStyle w:val="Heading1"/>
       </w:pPr>
       <w:bookmarkStart w:id="24" w:name="methods"/>
@@ -484,13 +547,13 @@
         <w:t xml:space="preserve"> </w:t>
       </w:r>
       <w:r>
-        <w:t xml:space="preserve">[1]</w:t>
-      </w:r>
-      <w:r>
-        <w:t xml:space="preserve"> </w:t>
-      </w:r>
-      <w:r>
-        <w:t xml:space="preserve">database from March 2019 for anaphylaxis cases elicited by insect’s venom. The flowchart in Fig.</w:t>
+        <w:t xml:space="preserve">[5]</w:t>
+      </w:r>
+      <w:r>
+        <w:t xml:space="preserve"> </w:t>
+      </w:r>
+      <w:r>
+        <w:t xml:space="preserve">(status from March 2019) for anaphylaxis cases elicited by insect’s venom. The flowchart in Fig.</w:t>
       </w:r>
       <w:r>
         <w:t xml:space="preserve"> </w:t>
@@ -510,13 +573,13 @@
         <w:pStyle w:val="BodyText"/>
       </w:pPr>
       <w:r>
-        <w:t xml:space="preserve">The final database consisted of 3612 cases of insect-elicited anaphylaxis reported from allergy centers in 11 countries. The diagnosis of anaphylaxis was based on the definition by NIAID/FAAN</w:t>
-      </w:r>
-      <w:r>
-        <w:t xml:space="preserve"> </w:t>
-      </w:r>
-      <w:r>
-        <w:t xml:space="preserve">[2]</w:t>
+        <w:t xml:space="preserve">The diagnosis of anaphylaxis was based on the definition by NIAID/FAAN</w:t>
+      </w:r>
+      <w:r>
+        <w:t xml:space="preserve"> </w:t>
+      </w:r>
+      <w:r>
+        <w:t xml:space="preserve">[6]</w:t>
       </w:r>
       <w:r>
         <w:t xml:space="preserve"> </w:t>
@@ -528,7 +591,7 @@
         <w:t xml:space="preserve"> </w:t>
       </w:r>
       <w:r>
-        <w:t xml:space="preserve">[3]</w:t>
+        <w:t xml:space="preserve">[7]</w:t>
       </w:r>
       <w:r>
         <w:t xml:space="preserve">. Grades III and IV (presenting with significant hypoxia, hypotension, confusion, collapse and loss of consciousness, or incontinence or cardiac arrest) were considered severe.</w:t>
@@ -539,7 +602,75 @@
         <w:pStyle w:val="BodyText"/>
       </w:pPr>
       <w:r>
-        <w:t xml:space="preserve">The cases were either assigned to VIA group (if the triggering factor was an insect sting) or non-VIA group (if other elicitors triggered anaphylaxis).</w:t>
+        <w:t xml:space="preserve">Due to a large number of documented reactions in the European Anaphylaxis Registry - we were able to match the VIA with non-VIA cases according to sex and age to reduce the comparison bias.</w:t>
+      </w:r>
+      <w:r>
+        <w:t xml:space="preserve"> </w:t>
+      </w:r>
+      <w:r>
+        <w:t xml:space="preserve">When we analyzed a density plot of VIA cases according to age - we determined a bimodal distribution forming two subsets of patients with a cutoff age of 22 (Fig</w:t>
+      </w:r>
+      <w:r>
+        <w:t xml:space="preserve"> </w:t>
+      </w:r>
+      <w:r>
+        <w:t xml:space="preserve">1</w:t>
+      </w:r>
+      <w:r>
+        <w:t xml:space="preserve">B). Subsequently, we compared the management in both groups and matched the control group according to the severity of a reaction. Propensity score matching has been performed using the</w:t>
+      </w:r>
+      <w:r>
+        <w:t xml:space="preserve"> </w:t>
+      </w:r>
+      <w:r>
+        <w:t xml:space="preserve">“</w:t>
+      </w:r>
+      <w:r>
+        <w:t xml:space="preserve">MatchIt</w:t>
+      </w:r>
+      <w:r>
+        <w:t xml:space="preserve">”</w:t>
+      </w:r>
+      <w:r>
+        <w:t xml:space="preserve"> </w:t>
+      </w:r>
+      <w:r>
+        <w:t xml:space="preserve">package for R</w:t>
+      </w:r>
+      <w:r>
+        <w:t xml:space="preserve"> </w:t>
+      </w:r>
+      <w:r>
+        <w:t xml:space="preserve">[8]</w:t>
+      </w:r>
+      <w:r>
+        <w:t xml:space="preserve">. The results of the propensity score matching are in Fig.</w:t>
+      </w:r>
+      <w:r>
+        <w:t xml:space="preserve"> </w:t>
+      </w:r>
+      <w:r>
+        <w:t xml:space="preserve">1</w:t>
+      </w:r>
+      <w:r>
+        <w:t xml:space="preserve">B-D and supplementary Fig</w:t>
+      </w:r>
+      <w:r>
+        <w:t xml:space="preserve"> </w:t>
+      </w:r>
+      <w:r>
+        <w:t xml:space="preserve">7</w:t>
+      </w:r>
+      <w:r>
+        <w:t xml:space="preserve">.</w:t>
+      </w:r>
+    </w:p>
+    <w:p>
+      <w:pPr>
+        <w:pStyle w:val="BodyText"/>
+      </w:pPr>
+      <w:r>
+        <w:t xml:space="preserve">The final database consisted of 3612 cases of venom induced anaphylaxis reported from allergy centers in 11 countries and sex-and-age matched control group.</w:t>
       </w:r>
       <w:r>
         <w:t xml:space="preserve"> </w:t>
@@ -551,7 +682,7 @@
         <w:t xml:space="preserve"> </w:t>
       </w:r>
       <w:r>
-        <w:t xml:space="preserve">[4]</w:t>
+        <w:t xml:space="preserve">[9]</w:t>
       </w:r>
       <w:r>
         <w:t xml:space="preserve"> </w:t>
@@ -565,84 +696,16 @@
         <w:pStyle w:val="BodyText"/>
       </w:pPr>
       <w:r>
-        <w:t xml:space="preserve">Due to a large number of documented reactions in the European Anaphylaxis registry - we were able to match the VIA cases to selected non-VIA cases according to sex and age to reduce the comparison bias.</w:t>
-      </w:r>
-      <w:r>
-        <w:t xml:space="preserve"> </w:t>
-      </w:r>
-      <w:r>
-        <w:t xml:space="preserve">When we analyzed a density plot of VIA cases according to age - we determined a bimodal distribution forming two subsets of patients with a cutoff age of 22 (Fig</w:t>
-      </w:r>
-      <w:r>
-        <w:t xml:space="preserve"> </w:t>
-      </w:r>
-      <w:r>
-        <w:t xml:space="preserve">1</w:t>
-      </w:r>
-      <w:r>
-        <w:t xml:space="preserve">B). Subsequently, we compared the management in both groups and matched the control group according to the severity of a reaction. Propensity score matching has been performed using the</w:t>
-      </w:r>
-      <w:r>
-        <w:t xml:space="preserve"> </w:t>
-      </w:r>
-      <w:r>
-        <w:t xml:space="preserve">“</w:t>
-      </w:r>
-      <w:r>
-        <w:t xml:space="preserve">MatchIt</w:t>
-      </w:r>
-      <w:r>
-        <w:t xml:space="preserve">”</w:t>
-      </w:r>
-      <w:r>
-        <w:t xml:space="preserve"> </w:t>
-      </w:r>
-      <w:r>
-        <w:t xml:space="preserve">package for R</w:t>
-      </w:r>
-      <w:r>
-        <w:t xml:space="preserve"> </w:t>
-      </w:r>
-      <w:r>
-        <w:t xml:space="preserve">[5]</w:t>
-      </w:r>
-      <w:r>
-        <w:t xml:space="preserve">. The results of the propensity score matching are in Fig.</w:t>
-      </w:r>
-      <w:r>
-        <w:t xml:space="preserve"> </w:t>
-      </w:r>
-      <w:r>
-        <w:t xml:space="preserve">1</w:t>
-      </w:r>
-      <w:r>
-        <w:t xml:space="preserve">B-D and supplementary Fig</w:t>
-      </w:r>
-      <w:r>
-        <w:t xml:space="preserve"> </w:t>
-      </w:r>
-      <w:r>
-        <w:t xml:space="preserve">6</w:t>
-      </w:r>
-      <w:r>
-        <w:t xml:space="preserve">.</w:t>
-      </w:r>
-    </w:p>
-    <w:p>
-      <w:pPr>
-        <w:pStyle w:val="BodyText"/>
-      </w:pPr>
-      <w:r>
-        <w:t xml:space="preserve">Based on the severity and symptom profile, we defined a sub-elevated baseline serum tryptase (BST) cut-off value of above 8 ng/ml (Fig.</w:t>
-      </w:r>
-      <w:r>
-        <w:t xml:space="preserve"> </w:t>
-      </w:r>
-      <w:r>
-        <w:t xml:space="preserve">3</w:t>
-      </w:r>
-      <w:r>
-        <w:t xml:space="preserve">B) as being more sensitive indicator compared to the currently used 11.5 ng/ml.</w:t>
+        <w:t xml:space="preserve">Based on the severity and symptom profile, we defined a sub-elevated baseline serum tryptase (BST) cut-off value of 8 - 11.5 ng/ml (Fig.</w:t>
+      </w:r>
+      <w:r>
+        <w:t xml:space="preserve"> </w:t>
+      </w:r>
+      <w:r>
+        <w:t xml:space="preserve">4</w:t>
+      </w:r>
+      <w:r>
+        <w:t xml:space="preserve">B).</w:t>
       </w:r>
     </w:p>
     <w:p>
@@ -656,7 +719,7 @@
         <w:t xml:space="preserve"> </w:t>
       </w:r>
       <w:r>
-        <w:t xml:space="preserve">[6]</w:t>
+        <w:t xml:space="preserve">[10]</w:t>
       </w:r>
       <w:r>
         <w:t xml:space="preserve"> </w:t>
@@ -720,7 +783,7 @@
         <w:t xml:space="preserve"> </w:t>
       </w:r>
       <w:r>
-        <w:t xml:space="preserve">[7]</w:t>
+        <w:t xml:space="preserve">[11]</w:t>
       </w:r>
       <w:r>
         <w:t xml:space="preserve">) in order to find therapeutic approaches that varied the most between VIA / non-VIA group and presented the results Gini importance</w:t>
@@ -729,16 +792,16 @@
         <w:t xml:space="preserve"> </w:t>
       </w:r>
       <w:r>
-        <w:t xml:space="preserve">[8]</w:t>
-      </w:r>
-      <w:r>
-        <w:t xml:space="preserve">. We also performed an association study of therapeutic interventions and symptoms. The resulting phi values are presented in a heatmap with automatic clustering using Ward’s Agglomerative Hierarchical Clustering Method with Euclidean distance</w:t>
-      </w:r>
-      <w:r>
-        <w:t xml:space="preserve"> </w:t>
-      </w:r>
-      <w:r>
-        <w:t xml:space="preserve">[9]</w:t>
+        <w:t xml:space="preserve">[12]</w:t>
+      </w:r>
+      <w:r>
+        <w:t xml:space="preserve">. We also performed an association study of therapeutic interventions and symptoms. The resulting phi values are presented in a heatmap with automatic clustering using Ward’s Agglomerative Hierarchical Clustering with Euclidean distances</w:t>
+      </w:r>
+      <w:r>
+        <w:t xml:space="preserve"> </w:t>
+      </w:r>
+      <w:r>
+        <w:t xml:space="preserve">[13]</w:t>
       </w:r>
       <w:r>
         <w:t xml:space="preserve">.</w:t>
@@ -786,7 +849,7 @@
         <w:pStyle w:val="BodyText"/>
       </w:pPr>
       <w:r>
-        <w:t xml:space="preserve">Although the pattern of organ involvement during anaphylaxis in both groups showed similarities in gastrologic, skin, and respiratory systems, VIA more frequently involved over three organ systems (65.4% vs. 55%,</w:t>
+        <w:t xml:space="preserve">Although the pattern of organ involvement during anaphylaxis in both groups showed similarities in gastrologic, skin, and respiratory systems, VIA more frequently involved over three organ systems (65.4% vs. 55.2%,</w:t>
       </w:r>
       <w:r>
         <w:t xml:space="preserve"> </w:t>
@@ -848,13 +911,13 @@
         <w:pStyle w:val="FirstParagraph"/>
       </w:pPr>
       <w:r>
-        <w:t xml:space="preserve">We found that 54.7% of patients with concomitant mastocytosis had anaphylaxis without skin symptoms (i.e. urticaria and flushing) which was significantly more compared to patients without diagnosed mastocytosis (30.9%, p &lt; 0.001) and this observarion was most prominently seen in VIA (Fig.</w:t>
-      </w:r>
-      <w:r>
-        <w:t xml:space="preserve"> </w:t>
-      </w:r>
-      <w:r>
-        <w:t xml:space="preserve">??</w:t>
+        <w:t xml:space="preserve">We found that 53.6% of patients with concomitant mastocytosis had anaphylaxis without skin symptoms (i.e. urticaria and flushing) which was significantly more compared to patients without diagnosed mastocytosis (30.6%, p &lt; 0.001) and this observarion was most prominently seen in VIA (Fig.</w:t>
+      </w:r>
+      <w:r>
+        <w:t xml:space="preserve"> </w:t>
+      </w:r>
+      <w:r>
+        <w:t xml:space="preserve">3</w:t>
       </w:r>
       <w:r>
         <w:t xml:space="preserve">).</w:t>
@@ -865,7 +928,7 @@
         <w:pStyle w:val="BodyText"/>
       </w:pPr>
       <w:r>
-        <w:t xml:space="preserve">Similarily, in non-mastocytic patients undergoing VIA, urticaria or flushing as symptoms of anaphylaxis were present less often than if anaphylaxis was triggered by other elicitors (67.9% vs 70.1% respectively, p = 0.057). Moreover, in this specific subgroup of patients (i.e. non-mastocytic and at the same time lacking urticaria or flushing) VIA was significantly more frequently severe (52.9% in VIA vs. 47.1%, p &lt; 0.001% in non-VIA).</w:t>
+        <w:t xml:space="preserve">Similarily, in non-mastocytic patients undergoing VIA, urticaria or flushing as symptoms of anaphylaxis were present less often than if anaphylaxis was triggered by other elicitors (67.9% vs 70.6% respectively, p = 0.015). Moreover, in this specific subgroup of patients (i.e. non-mastocytic and at the same time lacking urticaria or flushing) VIA was significantly more frequently severe (52.9% in VIA vs. 46.8%, p &lt; 0.001% in non-VIA).</w:t>
       </w:r>
     </w:p>
     <w:p>
@@ -879,7 +942,7 @@
         <w:t xml:space="preserve"> </w:t>
       </w:r>
       <w:r>
-        <w:t xml:space="preserve">??</w:t>
+        <w:t xml:space="preserve">3</w:t>
       </w:r>
       <w:r>
         <w:t xml:space="preserve">C, and Tab. S</w:t>
@@ -909,13 +972,13 @@
         <w:pStyle w:val="FirstParagraph"/>
       </w:pPr>
       <w:r>
-        <w:t xml:space="preserve">Following the above-mentioned observation, we investigated the association of skin symptoms with the tryptase levels in non-masctoscytic patients. For this model, we excluded the cases with known mastocytosis and with BST above 11.5 ng/ml, potentially indicating non-diagnosed mastocytosis. Similarily, 1) tryptase levels correlated with the severity of anaphylaxis, 2) were higher in VIA patients, and 3) the effect was more prominently visible in VIA (p = 0.002). We did not observe this effect in the non-VIA group (Fig.</w:t>
-      </w:r>
-      <w:r>
-        <w:t xml:space="preserve"> </w:t>
-      </w:r>
-      <w:r>
-        <w:t xml:space="preserve">??</w:t>
+        <w:t xml:space="preserve">Following the above-mentioned observation, we investigated the association of skin symptoms with the tryptase levels in non-masctoscytic patients. For this model, we excluded the cases with known mastocytosis and with BST above 11.5 ng/ml, potentially indicating non-diagnosed mastocytosis. Similarily, 1) tryptase levels correlated with the severity of anaphylaxis, 2) were higher in VIA patients, and 3) the effect was more prominently visible in VIA (p = 0.003). We did not observe this effect in the non-VIA group (Fig.</w:t>
+      </w:r>
+      <w:r>
+        <w:t xml:space="preserve"> </w:t>
+      </w:r>
+      <w:r>
+        <w:t xml:space="preserve">3</w:t>
       </w:r>
       <w:r>
         <w:t xml:space="preserve">D).</w:t>
@@ -942,13 +1005,13 @@
         <w:t xml:space="preserve"> </w:t>
       </w:r>
       <w:r>
-        <w:t xml:space="preserve">3</w:t>
+        <w:t xml:space="preserve">4</w:t>
       </w:r>
       <w:r>
         <w:t xml:space="preserve">), and it increased the risk of: 1) cardiac arrest and 2) loss of consciousness in patients undergoing VIA significantly more than in patients undergoing anaphylaxis due to other triggers (Fig. S</w:t>
       </w:r>
       <w:r>
-        <w:t xml:space="preserve">7</w:t>
+        <w:t xml:space="preserve">8</w:t>
       </w:r>
       <w:r>
         <w:t xml:space="preserve">A and Fig.</w:t>
@@ -957,7 +1020,7 @@
         <w:t xml:space="preserve"> </w:t>
       </w:r>
       <w:r>
-        <w:t xml:space="preserve">3</w:t>
+        <w:t xml:space="preserve">4</w:t>
       </w:r>
       <w:r>
         <w:t xml:space="preserve">C).</w:t>
@@ -983,7 +1046,7 @@
         <w:t xml:space="preserve"> </w:t>
       </w:r>
       <w:r>
-        <w:t xml:space="preserve">3</w:t>
+        <w:t xml:space="preserve">4</w:t>
       </w:r>
       <w:r>
         <w:t xml:space="preserve">B).</w:t>
@@ -1000,13 +1063,13 @@
         <w:t xml:space="preserve"> </w:t>
       </w:r>
       <w:r>
-        <w:t xml:space="preserve">3</w:t>
+        <w:t xml:space="preserve">4</w:t>
       </w:r>
       <w:r>
         <w:t xml:space="preserve">). Interestingly, BST values were increased in patients with concomitant cardiovasular diseases, irrespectively of the reaction severity (Fig. S</w:t>
       </w:r>
       <w:r>
-        <w:t xml:space="preserve">8</w:t>
+        <w:t xml:space="preserve">9</w:t>
       </w:r>
       <w:r>
         <w:t xml:space="preserve">).</w:t>
@@ -1030,7 +1093,7 @@
         <w:t xml:space="preserve">Severe reactions of VIA were more prevalent in patients above 22 years of age, and in VIA cases vs. other elicitors (Fig. S</w:t>
       </w:r>
       <w:r>
-        <w:t xml:space="preserve">9</w:t>
+        <w:t xml:space="preserve">10</w:t>
       </w:r>
       <w:r>
         <w:t xml:space="preserve">D). There were no differences in severity of reactions elicited by yellow-jackets and other</w:t>
@@ -1053,7 +1116,7 @@
         <w:t xml:space="preserve"> </w:t>
       </w:r>
       <w:r>
-        <w:t xml:space="preserve">3</w:t>
+        <w:t xml:space="preserve">4</w:t>
       </w:r>
       <w:r>
         <w:t xml:space="preserve">C).</w:t>
@@ -1062,13 +1125,13 @@
         <w:t xml:space="preserve"> </w:t>
       </w:r>
       <w:r>
-        <w:t xml:space="preserve">Beta-blocker use was generally associated with higher severity of anaphylaxis and with the onset of cardiovascular symptoms (cardiac arrest, chest pain), but showed no difference between groups p = 0.193). Surprisingly, arrhythmia was more frequently reported in patients with VIA and concomitant beta-blockers (Fig.</w:t>
-      </w:r>
-      <w:r>
-        <w:t xml:space="preserve"> </w:t>
-      </w:r>
-      <w:r>
-        <w:t xml:space="preserve">3</w:t>
+        <w:t xml:space="preserve">Beta-blocker use was generally associated with higher severity of anaphylaxis and with the onset of cardiovascular symptoms (cardiac arrest, chest pain), but showed no difference between groups p = 0.116). Surprisingly, arrhythmia was more frequently reported in patients with VIA and concomitant beta-blockers (Fig.</w:t>
+      </w:r>
+      <w:r>
+        <w:t xml:space="preserve"> </w:t>
+      </w:r>
+      <w:r>
+        <w:t xml:space="preserve">4</w:t>
       </w:r>
       <w:r>
         <w:t xml:space="preserve">C).</w:t>
@@ -1094,14 +1157,6 @@
     </w:p>
     <w:p>
       <w:pPr>
-        <w:pStyle w:val="BodyText"/>
-      </w:pPr>
-      <w:r>
-        <w:t xml:space="preserve">Outdoor physical exercise (e.g., jogging in the park) was more often associated with VIA than other triggers of anaphylaxis (p &lt; 0.001). However, it was not associated with the severity of a reaction in these patients. (p = 0.436).</w:t>
-      </w:r>
-    </w:p>
-    <w:p>
-      <w:pPr>
         <w:pStyle w:val="Heading2"/>
       </w:pPr>
       <w:bookmarkStart w:id="33" w:name="therapy-via-recived-adrenaline-less-often-than-non-via"/>
@@ -1121,7 +1176,7 @@
         <w:t xml:space="preserve"> </w:t>
       </w:r>
       <w:r>
-        <w:t xml:space="preserve">4</w:t>
+        <w:t xml:space="preserve">5</w:t>
       </w:r>
       <w:r>
         <w:t xml:space="preserve">).</w:t>
@@ -1129,59 +1184,13 @@
       <w:r>
         <w:t xml:space="preserve"> </w:t>
       </w:r>
-      <w:r>
-        <w:t xml:space="preserve"> </w:t>
-      </w:r>
-      <w:r>
-        <w:t xml:space="preserve">Patients with VIA received corticosteroids and antihistamines significantly more frequently than patients with anaphylaxis to other elicitors. On the other hand, adrenaline, beta-2 mimetics, and oxygen were given more often in non-VIA.</w:t>
-      </w:r>
-    </w:p>
-    <w:p>
-      <w:pPr>
-        <w:pStyle w:val="BodyText"/>
-      </w:pPr>
-      <w:r>
-        <w:t xml:space="preserve">We discovered clusters of symptoms and therapy modes in VIA patients (association measured using phi coefficient). Cardiovascular symptoms (cardiac arrest, hypotension, loss of consciousness) and urticaria, were treated more similarly than respiratory or gastrointestinal symptoms (Fig.</w:t>
-      </w:r>
-      <w:r>
-        <w:t xml:space="preserve"> </w:t>
-      </w:r>
-      <w:r>
-        <w:t xml:space="preserve">4</w:t>
-      </w:r>
-      <w:r>
-        <w:t xml:space="preserve">B). The treatment of these symptoms consisted of adrenaline autoinjector (AAI) use, i.v. adrenaline in multiple doses, 100% oxygen inhalation, an initial dose of antihistamines, and inhaled β-2 agonists.</w:t>
-      </w:r>
-      <w:r>
-        <w:t xml:space="preserve"> </w:t>
-      </w:r>
-      <w:r>
-        <w:t xml:space="preserve">Corticosteroids, i.v. volume replacement and i.v. β-2 agonists formed another therapy mode.</w:t>
-      </w:r>
-    </w:p>
-    <w:p>
-      <w:pPr>
-        <w:pStyle w:val="BodyText"/>
-      </w:pPr>
-      <w:r>
-        <w:t xml:space="preserve">The most prominent difference in the therapy of VIA vs. other forms of anaphylaxis were regarding the frequency of inhaled beta2-agonists and antihistamines (Fig.</w:t>
-      </w:r>
-      <w:r>
-        <w:t xml:space="preserve"> </w:t>
-      </w:r>
-      <w:r>
-        <w:t xml:space="preserve">4</w:t>
-      </w:r>
-      <w:r>
-        <w:t xml:space="preserve">B).</w:t>
-      </w:r>
-    </w:p>
-    <w:p>
-      <w:pPr>
-        <w:pStyle w:val="BodyText"/>
-      </w:pPr>
-      <w:r>
-        <w:t xml:space="preserve">Adrenaline as a first-line treatment was given less often in VIA cases when compared to other cases</w:t>
+    </w:p>
+    <w:p>
+      <w:pPr>
+        <w:pStyle w:val="BodyText"/>
+      </w:pPr>
+      <w:r>
+        <w:t xml:space="preserve">Having a history of anaphylaxis also infuenced the therapy of a current episode. Adrenaline as a first-line treatment was given less often in VIA cases when compared to other cases</w:t>
       </w:r>
       <w:r>
         <w:t xml:space="preserve"> </w:t>
@@ -1202,18 +1211,62 @@
         <w:t xml:space="preserve"> </w:t>
       </w:r>
       <w:r>
-        <w:t xml:space="preserve">10</w:t>
+        <w:t xml:space="preserve">11</w:t>
       </w:r>
       <w:r>
         <w:t xml:space="preserve">).</w:t>
       </w:r>
-    </w:p>
-    <w:p>
-      <w:pPr>
-        <w:pStyle w:val="BodyText"/>
-      </w:pPr>
+      <w:r>
+        <w:t xml:space="preserve"> </w:t>
+      </w:r>
       <w:r>
         <w:t xml:space="preserve">Similarly, there were no differences in adrenaline use between VIA and non-VIA when severe reactions were taken into consideration (p = 0.073). However, when we restricted the analysis to mild anaphylaxis cases — non-VIA patients received adrenaline more frequently than VIA (p &lt; 0.001).</w:t>
+      </w:r>
+    </w:p>
+    <w:p>
+      <w:pPr>
+        <w:pStyle w:val="BodyText"/>
+      </w:pPr>
+      <w:r>
+        <w:t xml:space="preserve">Patients with VIA received corticosteroids and antihistamines significantly more frequently than patients with anaphylaxis to other elicitors. On the other hand, adrenaline, beta-2 mimetics, and oxygen were given more often in non-VIA.</w:t>
+      </w:r>
+    </w:p>
+    <w:p>
+      <w:pPr>
+        <w:pStyle w:val="BodyText"/>
+      </w:pPr>
+      <w:r>
+        <w:t xml:space="preserve">We discovered clusters of symptoms and therapy modes in VIA patients (association measured using phi coefficient). Cardiovascular symptoms (cardiac arrest, hypotension, loss of consciousness) and urticaria, were treated more similarly than respiratory or gastrointestinal symptoms (Fig.</w:t>
+      </w:r>
+      <w:r>
+        <w:t xml:space="preserve"> </w:t>
+      </w:r>
+      <w:r>
+        <w:t xml:space="preserve">5</w:t>
+      </w:r>
+      <w:r>
+        <w:t xml:space="preserve">B). The treatment of these symptoms consisted of adrenaline autoinjector (AAI) use, i.v. adrenaline in multiple doses, 100% oxygen inhalation, an initial dose of antihistamines, and inhaled β-2 agonists.</w:t>
+      </w:r>
+      <w:r>
+        <w:t xml:space="preserve"> </w:t>
+      </w:r>
+      <w:r>
+        <w:t xml:space="preserve">Corticosteroids, i.v. volume replacement and i.v. β-2 agonists formed another therapy mode.</w:t>
+      </w:r>
+      <w:r>
+        <w:t xml:space="preserve"> </w:t>
+      </w:r>
+      <w:r>
+        <w:t xml:space="preserve">The most prominent difference in the therapy of VIA vs. non-VIA were regarging the inhaled beta2-agonists and antihistamines (Fig.</w:t>
+      </w:r>
+      <w:r>
+        <w:t xml:space="preserve"> </w:t>
+      </w:r>
+      <w:r>
+        <w:t xml:space="preserve">5</w:t>
+      </w:r>
+      <w:r>
+        <w:t xml:space="preserve">B).</w:t>
       </w:r>
     </w:p>
     <w:p>
@@ -1275,6 +1328,14 @@
     </w:p>
     <w:p>
       <w:pPr>
+        <w:pStyle w:val="BodyText"/>
+      </w:pPr>
+      <w:r>
+        <w:t xml:space="preserve">Outdoor physical exercise (e.g., jogging in the park) was more often associated with VIA than other triggers of anaphylaxis (p &lt; 0.001). However, it was not associated with the severity of a reaction in these patients. (p = 0.436).</w:t>
+      </w:r>
+    </w:p>
+    <w:p>
+      <w:pPr>
         <w:pStyle w:val="Heading1"/>
       </w:pPr>
       <w:bookmarkStart w:id="35" w:name="discussion"/>
@@ -1314,7 +1375,7 @@
         <w:t xml:space="preserve"> </w:t>
       </w:r>
       <w:r>
-        <w:t xml:space="preserve">[4,10,11]</w:t>
+        <w:t xml:space="preserve">[9,14,15]</w:t>
       </w:r>
       <w:r>
         <w:t xml:space="preserve"> </w:t>
@@ -1332,7 +1393,7 @@
         <w:t xml:space="preserve"> </w:t>
       </w:r>
       <w:r>
-        <w:t xml:space="preserve">[12,13]</w:t>
+        <w:t xml:space="preserve">[16,17]</w:t>
       </w:r>
       <w:r>
         <w:t xml:space="preserve">) and cardiac arrhythmias usually occurring in patients with preexisting heart disease</w:t>
@@ -1341,7 +1402,7 @@
         <w:t xml:space="preserve"> </w:t>
       </w:r>
       <w:r>
-        <w:t xml:space="preserve">[14]</w:t>
+        <w:t xml:space="preserve">[18]</w:t>
       </w:r>
       <w:r>
         <w:t xml:space="preserve">.</w:t>
@@ -1378,7 +1439,7 @@
         <w:pStyle w:val="BodyText"/>
       </w:pPr>
       <w:r>
-        <w:t xml:space="preserve">Of note, cardiovascular symptoms like hypotension, collapse, or cardiac arrest grade higher on the Ring and Messmer scale than skin or gastrointestinal symptoms. Therefore, since VIA predisposes to cardiovascular symptoms, it is likely to be associated with more severe anaphylaxis.</w:t>
+        <w:t xml:space="preserve">Of note, cardiovascular symptoms like hypotension, collapse, or cardiac arrest grade higher on the Ring and Messmer scale than skin or gastrointestinal symptoms. Since VIA predisposes to cardiovascular symptoms, it is likely to be associated with more severe anaphylaxis.</w:t>
       </w:r>
     </w:p>
     <w:p>
@@ -1400,7 +1461,7 @@
         <w:t xml:space="preserve"> </w:t>
       </w:r>
       <w:r>
-        <w:t xml:space="preserve">[15]</w:t>
+        <w:t xml:space="preserve">[19]</w:t>
       </w:r>
       <w:r>
         <w:t xml:space="preserve">. Zanotti et al. identified mast cell disorders in 17 out of 22 patients with VIA lacking skin symptoms</w:t>
@@ -1409,7 +1470,7 @@
         <w:t xml:space="preserve"> </w:t>
       </w:r>
       <w:r>
-        <w:t xml:space="preserve">[16]</w:t>
+        <w:t xml:space="preserve">[20]</w:t>
       </w:r>
       <w:r>
         <w:t xml:space="preserve"> </w:t>
@@ -1429,7 +1490,7 @@
         <w:t xml:space="preserve"> </w:t>
       </w:r>
       <w:r>
-        <w:t xml:space="preserve">[16–18]</w:t>
+        <w:t xml:space="preserve">[20–22]</w:t>
       </w:r>
       <w:r>
         <w:t xml:space="preserve"> </w:t>
@@ -1449,7 +1510,7 @@
         <w:t xml:space="preserve"> </w:t>
       </w:r>
       <w:r>
-        <w:t xml:space="preserve">[1]</w:t>
+        <w:t xml:space="preserve">[5]</w:t>
       </w:r>
       <w:r>
         <w:t xml:space="preserve">. One of the limitations of our registry is the fact that we can only compare cases of anaphylaxis and due to the lack of healthy cohort — cannot draw conclusions on the frequency of a particular type of anaphylaxis in the population.</w:t>
@@ -1466,7 +1527,7 @@
         <w:t xml:space="preserve"> </w:t>
       </w:r>
       <w:r>
-        <w:t xml:space="preserve">[19]</w:t>
+        <w:t xml:space="preserve">[23]</w:t>
       </w:r>
       <w:r>
         <w:t xml:space="preserve">. Senior patients, on the other hand, suffer from drug-related hypersensitivity more often than insect sting hypersensitivity</w:t>
@@ -1475,7 +1536,7 @@
         <w:t xml:space="preserve"> </w:t>
       </w:r>
       <w:r>
-        <w:t xml:space="preserve">[20]</w:t>
+        <w:t xml:space="preserve">[24]</w:t>
       </w:r>
       <w:r>
         <w:t xml:space="preserve">.</w:t>
@@ -1493,7 +1554,7 @@
         <w:t xml:space="preserve"> </w:t>
       </w:r>
       <w:r>
-        <w:t xml:space="preserve">[21]</w:t>
+        <w:t xml:space="preserve">[25]</w:t>
       </w:r>
       <w:r>
         <w:t xml:space="preserve">.</w:t>
@@ -1532,7 +1593,7 @@
         <w:t xml:space="preserve"> </w:t>
       </w:r>
       <w:r>
-        <w:t xml:space="preserve">[22]</w:t>
+        <w:t xml:space="preserve">[26]</w:t>
       </w:r>
       <w:r>
         <w:t xml:space="preserve">. Clinicians should not undermine the less severe VIA cases and treat them with adrenaline accordingly.</w:t>
@@ -1557,7 +1618,7 @@
         <w:t xml:space="preserve"> </w:t>
       </w:r>
       <w:r>
-        <w:t xml:space="preserve">[23]</w:t>
+        <w:t xml:space="preserve">[27]</w:t>
       </w:r>
       <w:r>
         <w:t xml:space="preserve">. The activity of</w:t>
@@ -1581,7 +1642,7 @@
         <w:t xml:space="preserve"> </w:t>
       </w:r>
       <w:r>
-        <w:t xml:space="preserve">[24]</w:t>
+        <w:t xml:space="preserve">[28]</w:t>
       </w:r>
       <w:r>
         <w:t xml:space="preserve">. The changing climate in Europe may influence the activity of Hymenoptera in this region in the upcoming years. However, in the period from 2007 - 2019, the perennial ratio of VIA to non-VIA cases has remained unchanged (data not shown).</w:t>
@@ -1644,7 +1705,7 @@
         <w:pStyle w:val="FirstParagraph"/>
       </w:pPr>
       <w:r>
-        <w:t xml:space="preserve">We thank all patients, parents, and their children for their support in providing data on the occurrence of anaphylaxis for this study. We thank Dr. rer. biol. Kristin Franke. We thank the study personnel for patients counseling and data entry, and we thank the members of The European Anaphylaxis Registry in detail:</w:t>
+        <w:t xml:space="preserve">We thank all patients, parents, and their children for their support in providing data on the occurrence of anaphylaxis for this study. We thank Dr. rer. biol. Kristin Franke for insight about the manuscript. We thank the study personnel for patients counseling and data entry, and we thank the members of The European Anaphylaxis Registry in detail:</w:t>
       </w:r>
     </w:p>
     <w:p>
@@ -1669,12 +1730,100 @@
         <w:pStyle w:val="FirstParagraph"/>
       </w:pPr>
       <w:r>
-        <w:t xml:space="preserve">[1] Grabenhenrich LB, Dölle S, Moneret-Vautrin A, et al. Anaphylaxis in children and adolescents: The european anaphylaxis registry. Journal of Allergy and Clinical Immunology [Internet]. 2016;137:1128–1137.e1. Available from:</w:t>
+        <w:t xml:space="preserve">[1] Bilò BM, Bonifazi F. Epidemiology of insect-venom anaphylaxis. Current Opinion in Allergy and Clinical Immunology [Internet]. 2008;8:330–337. Available from:</w:t>
       </w:r>
       <w:r>
         <w:t xml:space="preserve"> </w:t>
       </w:r>
       <w:hyperlink r:id="rId40">
+        <w:r>
+          <w:rPr>
+            <w:rStyle w:val="Hyperlink"/>
+          </w:rPr>
+          <w:t xml:space="preserve">https://doi.org/10.1097/aci.0b013e32830638c5</w:t>
+        </w:r>
+      </w:hyperlink>
+      <w:r>
+        <w:t xml:space="preserve">.</w:t>
+      </w:r>
+    </w:p>
+    <w:p>
+      <w:pPr>
+        <w:pStyle w:val="BodyText"/>
+      </w:pPr>
+      <w:r>
+        <w:t xml:space="preserve">[2] Sturm GJ, Varga E-M, Roberts G, et al. EAACI guidelines on allergen immunotherapy: Hymenoptera venom allergy. Allergy [Internet]. 2017;73:744–764. Available from:</w:t>
+      </w:r>
+      <w:r>
+        <w:t xml:space="preserve"> </w:t>
+      </w:r>
+      <w:hyperlink r:id="rId41">
+        <w:r>
+          <w:rPr>
+            <w:rStyle w:val="Hyperlink"/>
+          </w:rPr>
+          <w:t xml:space="preserve">https://doi.org/10.1111/all.13262</w:t>
+        </w:r>
+      </w:hyperlink>
+      <w:r>
+        <w:t xml:space="preserve">.</w:t>
+      </w:r>
+    </w:p>
+    <w:p>
+      <w:pPr>
+        <w:pStyle w:val="BodyText"/>
+      </w:pPr>
+      <w:r>
+        <w:t xml:space="preserve">[3] Jimenez-Rodriguez T, Garcia-Neuer M, Alenazy LA, et al. Anaphylaxis in the 21st century: Phenotypes, endotypes, and biomarkers. Journal of Asthma and Allergy [Internet]. 2018;Volume 11:121–142. Available from:</w:t>
+      </w:r>
+      <w:r>
+        <w:t xml:space="preserve"> </w:t>
+      </w:r>
+      <w:hyperlink r:id="rId42">
+        <w:r>
+          <w:rPr>
+            <w:rStyle w:val="Hyperlink"/>
+          </w:rPr>
+          <w:t xml:space="preserve">https://doi.org/10.2147/jaa.s159411</w:t>
+        </w:r>
+      </w:hyperlink>
+      <w:r>
+        <w:t xml:space="preserve">.</w:t>
+      </w:r>
+    </w:p>
+    <w:p>
+      <w:pPr>
+        <w:pStyle w:val="BodyText"/>
+      </w:pPr>
+      <w:r>
+        <w:t xml:space="preserve">[4] Muraro A, Lemanske RF, Castells M, et al. Precision medicine in allergic disease-food allergy, drug allergy, and anaphylaxis-PRACTALL document of the european academy of allergy and clinical immunology and the american academy of allergy, asthma and immunology. Allergy [Internet]. 2017;72:1006–1021. Available from:</w:t>
+      </w:r>
+      <w:r>
+        <w:t xml:space="preserve"> </w:t>
+      </w:r>
+      <w:hyperlink r:id="rId43">
+        <w:r>
+          <w:rPr>
+            <w:rStyle w:val="Hyperlink"/>
+          </w:rPr>
+          <w:t xml:space="preserve">https://doi.org/10.1111/all.13132</w:t>
+        </w:r>
+      </w:hyperlink>
+      <w:r>
+        <w:t xml:space="preserve">.</w:t>
+      </w:r>
+    </w:p>
+    <w:p>
+      <w:pPr>
+        <w:pStyle w:val="BodyText"/>
+      </w:pPr>
+      <w:r>
+        <w:t xml:space="preserve">[5] Grabenhenrich LB, Dölle S, Moneret-Vautrin A, et al. Anaphylaxis in children and adolescents: The european anaphylaxis registry. Journal of Allergy and Clinical Immunology [Internet]. 2016;137:1128–1137.e1. Available from:</w:t>
+      </w:r>
+      <w:r>
+        <w:t xml:space="preserve"> </w:t>
+      </w:r>
+      <w:hyperlink r:id="rId44">
         <w:r>
           <w:rPr>
             <w:rStyle w:val="Hyperlink"/>
@@ -1691,36 +1840,28 @@
         <w:pStyle w:val="BodyText"/>
       </w:pPr>
       <w:r>
-        <w:t xml:space="preserve">[2] Sampson HA, Muñoz-Furlong A, Campbell RL, et al. Second symposium on the definition and management of anaphylaxis: Summary report - Second National Institute of Allergy and Infectious Disease/Food Allergy and Anaphylaxis Network Symposium. Annals of Emergency Medicine. 2006;47:373–380.</w:t>
-      </w:r>
-    </w:p>
-    <w:p>
-      <w:pPr>
-        <w:pStyle w:val="BodyText"/>
-      </w:pPr>
-      <w:r>
-        <w:t xml:space="preserve">[3] Ring J, Messmer K. Incidence and severity of anaphylactoid reactions to colloid volume substitutes. Lancet (London, England). 1977;1:466–469.</w:t>
-      </w:r>
-    </w:p>
-    <w:p>
-      <w:pPr>
-        <w:pStyle w:val="BodyText"/>
-      </w:pPr>
-      <w:r>
-        <w:t xml:space="preserve">[4] Worm M, Francuzik W, Renaudin J-M, et al. Factors increasing the risk for a severe reaction in anaphylaxis: An analysis of data from the european anaphylaxis registry. Allergy. 2018;</w:t>
-      </w:r>
-    </w:p>
-    <w:p>
-      <w:pPr>
-        <w:pStyle w:val="BodyText"/>
-      </w:pPr>
-      <w:r>
-        <w:t xml:space="preserve">[5] Ho DE, Imai K, King G, et al. MatchIt: Nonparametric preprocessing for parametric causal inference. Journal of Statistical Software [Internet]. 2011;42:1–28. Available from:</w:t>
-      </w:r>
-      <w:r>
-        <w:t xml:space="preserve"> </w:t>
-      </w:r>
-      <w:hyperlink r:id="rId41">
+        <w:t xml:space="preserve">[6] Sampson HA, Muñoz-Furlong A, Campbell RL, et al. Second symposium on the definition and management of anaphylaxis: Summary report - Second National Institute of Allergy and Infectious Disease/Food Allergy and Anaphylaxis Network Symposium. Annals of Emergency Medicine. 2006;47:373–380.</w:t>
+      </w:r>
+    </w:p>
+    <w:p>
+      <w:pPr>
+        <w:pStyle w:val="BodyText"/>
+      </w:pPr>
+      <w:r>
+        <w:t xml:space="preserve">[7] Ring J, Messmer K. Incidence and severity of anaphylactoid reactions to colloid volume substitutes. Lancet (London, England). 1977;1:466–469.</w:t>
+      </w:r>
+    </w:p>
+    <w:p>
+      <w:pPr>
+        <w:pStyle w:val="BodyText"/>
+      </w:pPr>
+      <w:r>
+        <w:t xml:space="preserve">[8] Ho DE, Imai K, King G, et al. MatchIt: Nonparametric preprocessing for parametric causal inference. Journal of Statistical Software [Internet]. 2011;42:1–28. Available from:</w:t>
+      </w:r>
+      <w:r>
+        <w:t xml:space="preserve"> </w:t>
+      </w:r>
+      <w:hyperlink r:id="rId45">
         <w:r>
           <w:rPr>
             <w:rStyle w:val="Hyperlink"/>
@@ -1737,20 +1878,28 @@
         <w:pStyle w:val="BodyText"/>
       </w:pPr>
       <w:r>
-        <w:t xml:space="preserve">[6] R Core Team. R: A language and environment for statistical computing. Vienna, Austria: R Foundation for Statistical Computing; 2017.</w:t>
-      </w:r>
-    </w:p>
-    <w:p>
-      <w:pPr>
-        <w:pStyle w:val="BodyText"/>
-      </w:pPr>
-      <w:r>
-        <w:t xml:space="preserve">[7] Liaw A, Wiener M. Classification and regression by randomForest. R News [Internet]. 2002;2:18–22. Available from:</w:t>
-      </w:r>
-      <w:r>
-        <w:t xml:space="preserve"> </w:t>
-      </w:r>
-      <w:hyperlink r:id="rId42">
+        <w:t xml:space="preserve">[9] Worm M, Francuzik W, Renaudin J-M, et al. Factors increasing the risk for a severe reaction in anaphylaxis: An analysis of data from the european anaphylaxis registry. Allergy. 2018;</w:t>
+      </w:r>
+    </w:p>
+    <w:p>
+      <w:pPr>
+        <w:pStyle w:val="BodyText"/>
+      </w:pPr>
+      <w:r>
+        <w:t xml:space="preserve">[10] R Core Team. R: A language and environment for statistical computing. Vienna, Austria: R Foundation for Statistical Computing; 2017.</w:t>
+      </w:r>
+    </w:p>
+    <w:p>
+      <w:pPr>
+        <w:pStyle w:val="BodyText"/>
+      </w:pPr>
+      <w:r>
+        <w:t xml:space="preserve">[11] Liaw A, Wiener M. Classification and regression by randomForest. R News [Internet]. 2002;2:18–22. Available from:</w:t>
+      </w:r>
+      <w:r>
+        <w:t xml:space="preserve"> </w:t>
+      </w:r>
+      <w:hyperlink r:id="rId46">
         <w:r>
           <w:rPr>
             <w:rStyle w:val="Hyperlink"/>
@@ -1767,12 +1916,12 @@
         <w:pStyle w:val="BodyText"/>
       </w:pPr>
       <w:r>
-        <w:t xml:space="preserve">[8] Strobl C, Boulesteix A-L, Zeileis A, et al. Bias in random forest variable importance measures: Illustrations, sources and a solution. BMC Bioinformatics [Internet]. 2007;8. Available from:</w:t>
-      </w:r>
-      <w:r>
-        <w:t xml:space="preserve"> </w:t>
-      </w:r>
-      <w:hyperlink r:id="rId43">
+        <w:t xml:space="preserve">[12] Strobl C, Boulesteix A-L, Zeileis A, et al. Bias in random forest variable importance measures: Illustrations, sources and a solution. BMC Bioinformatics [Internet]. 2007;8. Available from:</w:t>
+      </w:r>
+      <w:r>
+        <w:t xml:space="preserve"> </w:t>
+      </w:r>
+      <w:hyperlink r:id="rId47">
         <w:r>
           <w:rPr>
             <w:rStyle w:val="Hyperlink"/>
@@ -1789,12 +1938,12 @@
         <w:pStyle w:val="BodyText"/>
       </w:pPr>
       <w:r>
-        <w:t xml:space="preserve">[9] Galili, Tal, O’Callaghan, et al. Heatmaply: An r package for creating interactive cluster heatmaps for online publishing. Bioinformatics [Internet]. 2017; Available from:</w:t>
-      </w:r>
-      <w:r>
-        <w:t xml:space="preserve"> </w:t>
-      </w:r>
-      <w:hyperlink r:id="rId44">
+        <w:t xml:space="preserve">[13] Galili, Tal, O’Callaghan, et al. Heatmaply: An r package for creating interactive cluster heatmaps for online publishing. Bioinformatics [Internet]. 2017; Available from:</w:t>
+      </w:r>
+      <w:r>
+        <w:t xml:space="preserve"> </w:t>
+      </w:r>
+      <w:hyperlink r:id="rId48">
         <w:r>
           <w:rPr>
             <w:rStyle w:val="Hyperlink"/>
@@ -1811,20 +1960,20 @@
         <w:pStyle w:val="BodyText"/>
       </w:pPr>
       <w:r>
-        <w:t xml:space="preserve">[10] Nittner-Marszalska M, Cichocka-Jarosz E. Insect sting allergy in adults: Key messages for clinicians. Pol Arch Med Wewn. 2015;125:929–937.</w:t>
-      </w:r>
-    </w:p>
-    <w:p>
-      <w:pPr>
-        <w:pStyle w:val="BodyText"/>
-      </w:pPr>
-      <w:r>
-        <w:t xml:space="preserve">[11] Bonadonna P, Zanotti R, Müller U. Mastocytosis and insect venom allergy. Current Opinion in Allergy and Clinical Immunology [Internet]. 2010;10:347–353. Available from:</w:t>
-      </w:r>
-      <w:r>
-        <w:t xml:space="preserve"> </w:t>
-      </w:r>
-      <w:hyperlink r:id="rId45">
+        <w:t xml:space="preserve">[14] Nittner-Marszalska M, Cichocka-Jarosz E. Insect sting allergy in adults: Key messages for clinicians. Pol Arch Med Wewn. 2015;125:929–937.</w:t>
+      </w:r>
+    </w:p>
+    <w:p>
+      <w:pPr>
+        <w:pStyle w:val="BodyText"/>
+      </w:pPr>
+      <w:r>
+        <w:t xml:space="preserve">[15] Bonadonna P, Zanotti R, Müller U. Mastocytosis and insect venom allergy. Current Opinion in Allergy and Clinical Immunology [Internet]. 2010;10:347–353. Available from:</w:t>
+      </w:r>
+      <w:r>
+        <w:t xml:space="preserve"> </w:t>
+      </w:r>
+      <w:hyperlink r:id="rId49">
         <w:r>
           <w:rPr>
             <w:rStyle w:val="Hyperlink"/>
@@ -1841,12 +1990,12 @@
         <w:pStyle w:val="BodyText"/>
       </w:pPr>
       <w:r>
-        <w:t xml:space="preserve">[12] Gangadharan V, Bhatheja S, Balbissi KA. Kounis syndrome - an atopic monster for the heart. Cardiovascular Diagnosis and Therapy [Internet]. 2013;3. Available from:</w:t>
-      </w:r>
-      <w:r>
-        <w:t xml:space="preserve"> </w:t>
-      </w:r>
-      <w:hyperlink r:id="rId46">
+        <w:t xml:space="preserve">[16] Gangadharan V, Bhatheja S, Balbissi KA. Kounis syndrome - an atopic monster for the heart. Cardiovascular Diagnosis and Therapy [Internet]. 2013;3. Available from:</w:t>
+      </w:r>
+      <w:r>
+        <w:t xml:space="preserve"> </w:t>
+      </w:r>
+      <w:hyperlink r:id="rId50">
         <w:r>
           <w:rPr>
             <w:rStyle w:val="Hyperlink"/>
@@ -1863,20 +2012,20 @@
         <w:pStyle w:val="BodyText"/>
       </w:pPr>
       <w:r>
-        <w:t xml:space="preserve">[13] Sinkiewicz W, Sobański P, Bartuzi Z. Allergic myocardial infarction. Cardiology Journal. 2008;15:220–225.</w:t>
-      </w:r>
-    </w:p>
-    <w:p>
-      <w:pPr>
-        <w:pStyle w:val="BodyText"/>
-      </w:pPr>
-      <w:r>
-        <w:t xml:space="preserve">[14] Sharma A, Sharma T, Bhatnagar M. An unusual case of sustained ventricular tachycardia following a wasp bite. Journal of Family Medicine and Primary Care [Internet]. 2016;5:879. Available from:</w:t>
-      </w:r>
-      <w:r>
-        <w:t xml:space="preserve"> </w:t>
-      </w:r>
-      <w:hyperlink r:id="rId47">
+        <w:t xml:space="preserve">[17] Sinkiewicz W, Sobański P, Bartuzi Z. Allergic myocardial infarction. Cardiology Journal. 2008;15:220–225.</w:t>
+      </w:r>
+    </w:p>
+    <w:p>
+      <w:pPr>
+        <w:pStyle w:val="BodyText"/>
+      </w:pPr>
+      <w:r>
+        <w:t xml:space="preserve">[18] Sharma A, Sharma T, Bhatnagar M. An unusual case of sustained ventricular tachycardia following a wasp bite. Journal of Family Medicine and Primary Care [Internet]. 2016;5:879. Available from:</w:t>
+      </w:r>
+      <w:r>
+        <w:t xml:space="preserve"> </w:t>
+      </w:r>
+      <w:hyperlink r:id="rId51">
         <w:r>
           <w:rPr>
             <w:rStyle w:val="Hyperlink"/>
@@ -1893,12 +2042,12 @@
         <w:pStyle w:val="BodyText"/>
       </w:pPr>
       <w:r>
-        <w:t xml:space="preserve">[15] Valent P, Bonadonna P, Hartmann K, et al. Why the 20%+ 2 tryptase formula is a diagnostic gold standard for severe systemic mast cell activation and mast cell activation syndrome. International Archives of Allergy and Immunology [Internet]. 2019;180:44–51. Available from:</w:t>
-      </w:r>
-      <w:r>
-        <w:t xml:space="preserve"> </w:t>
-      </w:r>
-      <w:hyperlink r:id="rId48">
+        <w:t xml:space="preserve">[19] Valent P, Bonadonna P, Hartmann K, et al. Why the 20%+ 2 tryptase formula is a diagnostic gold standard for severe systemic mast cell activation and mast cell activation syndrome. International Archives of Allergy and Immunology [Internet]. 2019;180:44–51. Available from:</w:t>
+      </w:r>
+      <w:r>
+        <w:t xml:space="preserve"> </w:t>
+      </w:r>
+      <w:hyperlink r:id="rId52">
         <w:r>
           <w:rPr>
             <w:rStyle w:val="Hyperlink"/>
@@ -1915,12 +2064,12 @@
         <w:pStyle w:val="BodyText"/>
       </w:pPr>
       <w:r>
-        <w:t xml:space="preserve">[16] Zanotti R, Lombardo C, Passalacqua G, et al. Clonal mast cell disorders in patients with severe hymenoptera venom allergy and normal serum tryptase levels. Journal of Allergy and Clinical Immunology [Internet]. 2015;136:135–139. Available from:</w:t>
-      </w:r>
-      <w:r>
-        <w:t xml:space="preserve"> </w:t>
-      </w:r>
-      <w:hyperlink r:id="rId49">
+        <w:t xml:space="preserve">[20] Zanotti R, Lombardo C, Passalacqua G, et al. Clonal mast cell disorders in patients with severe hymenoptera venom allergy and normal serum tryptase levels. Journal of Allergy and Clinical Immunology [Internet]. 2015;136:135–139. Available from:</w:t>
+      </w:r>
+      <w:r>
+        <w:t xml:space="preserve"> </w:t>
+      </w:r>
+      <w:hyperlink r:id="rId53">
         <w:r>
           <w:rPr>
             <w:rStyle w:val="Hyperlink"/>
@@ -1937,20 +2086,20 @@
         <w:pStyle w:val="BodyText"/>
       </w:pPr>
       <w:r>
-        <w:t xml:space="preserve">[17] Ruëff F, Przybilla B, Biló MB, et al. Predictors of severe systemic anaphylactic reactions in patients with hymenoptera venom allergy: Importance of baseline serum tryptasea study of the european academy of allergology and clinical immunology interest group on insect venom hypersensitivity. Journal of Allergy and Clinical Immunology. 2009;124:1047–1054.</w:t>
-      </w:r>
-    </w:p>
-    <w:p>
-      <w:pPr>
-        <w:pStyle w:val="BodyText"/>
-      </w:pPr>
-      <w:r>
-        <w:t xml:space="preserve">[18] Jara-Acevedo M, Teodosio C, Sanchez-Muñoz L, et al. Detection of the KIT d816v mutation in peripheral blood of systemic mastocytosis: Diagnostic implications. Modern Pathology [Internet]. 2015;28:1138–1149. Available from:</w:t>
-      </w:r>
-      <w:r>
-        <w:t xml:space="preserve"> </w:t>
-      </w:r>
-      <w:hyperlink r:id="rId50">
+        <w:t xml:space="preserve">[21] Ruëff F, Przybilla B, Biló MB, et al. Predictors of severe systemic anaphylactic reactions in patients with hymenoptera venom allergy: Importance of baseline serum tryptasea study of the european academy of allergology and clinical immunology interest group on insect venom hypersensitivity. Journal of Allergy and Clinical Immunology. 2009;124:1047–1054.</w:t>
+      </w:r>
+    </w:p>
+    <w:p>
+      <w:pPr>
+        <w:pStyle w:val="BodyText"/>
+      </w:pPr>
+      <w:r>
+        <w:t xml:space="preserve">[22] Jara-Acevedo M, Teodosio C, Sanchez-Muñoz L, et al. Detection of the KIT d816v mutation in peripheral blood of systemic mastocytosis: Diagnostic implications. Modern Pathology [Internet]. 2015;28:1138–1149. Available from:</w:t>
+      </w:r>
+      <w:r>
+        <w:t xml:space="preserve"> </w:t>
+      </w:r>
+      <w:hyperlink r:id="rId54">
         <w:r>
           <w:rPr>
             <w:rStyle w:val="Hyperlink"/>
@@ -1967,12 +2116,12 @@
         <w:pStyle w:val="BodyText"/>
       </w:pPr>
       <w:r>
-        <w:t xml:space="preserve">[19] Braganza SC. Paediatric emergency department anaphylaxis: Different patterns from adults. Archives of Disease in Childhood [Internet]. 2005;91:159–163. Available from:</w:t>
-      </w:r>
-      <w:r>
-        <w:t xml:space="preserve"> </w:t>
-      </w:r>
-      <w:hyperlink r:id="rId51">
+        <w:t xml:space="preserve">[23] Braganza SC. Paediatric emergency department anaphylaxis: Different patterns from adults. Archives of Disease in Childhood [Internet]. 2005;91:159–163. Available from:</w:t>
+      </w:r>
+      <w:r>
+        <w:t xml:space="preserve"> </w:t>
+      </w:r>
+      <w:hyperlink r:id="rId55">
         <w:r>
           <w:rPr>
             <w:rStyle w:val="Hyperlink"/>
@@ -1989,12 +2138,12 @@
         <w:pStyle w:val="BodyText"/>
       </w:pPr>
       <w:r>
-        <w:t xml:space="preserve">[20] Aurich S, Dölle-Bierke S, Francuzik W, et al. Anaphylaxis in elderly patientsData from the european anaphylaxis registry. Frontiers in Immunology [Internet]. 2019;10. Available from:</w:t>
-      </w:r>
-      <w:r>
-        <w:t xml:space="preserve"> </w:t>
-      </w:r>
-      <w:hyperlink r:id="rId52">
+        <w:t xml:space="preserve">[24] Aurich S, Dölle-Bierke S, Francuzik W, et al. Anaphylaxis in elderly patientsData from the european anaphylaxis registry. Frontiers in Immunology [Internet]. 2019;10. Available from:</w:t>
+      </w:r>
+      <w:r>
+        <w:t xml:space="preserve"> </w:t>
+      </w:r>
+      <w:hyperlink r:id="rId56">
         <w:r>
           <w:rPr>
             <w:rStyle w:val="Hyperlink"/>
@@ -2011,12 +2160,12 @@
         <w:pStyle w:val="BodyText"/>
       </w:pPr>
       <w:r>
-        <w:t xml:space="preserve">[21] Tham EH, Leung DY. Mechanisms by which atopic dermatitis predisposes to food allergy and the atopic march. Allergy, Asthma &amp; Immunology Research [Internet]. 2019;11:4. Available from:</w:t>
-      </w:r>
-      <w:r>
-        <w:t xml:space="preserve"> </w:t>
-      </w:r>
-      <w:hyperlink r:id="rId53">
+        <w:t xml:space="preserve">[25] Tham EH, Leung DY. Mechanisms by which atopic dermatitis predisposes to food allergy and the atopic march. Allergy, Asthma &amp; Immunology Research [Internet]. 2019;11:4. Available from:</w:t>
+      </w:r>
+      <w:r>
+        <w:t xml:space="preserve"> </w:t>
+      </w:r>
+      <w:hyperlink r:id="rId57">
         <w:r>
           <w:rPr>
             <w:rStyle w:val="Hyperlink"/>
@@ -2033,28 +2182,28 @@
         <w:pStyle w:val="BodyText"/>
       </w:pPr>
       <w:r>
-        <w:t xml:space="preserve">[22] Muraro A, Roberts G, Worm M, et al. Anaphylaxis: Guidelines from the european academy of allergy and clinical immunology. Allergy. 2014;69:1026–1045.</w:t>
-      </w:r>
-    </w:p>
-    <w:p>
-      <w:pPr>
-        <w:pStyle w:val="BodyText"/>
-      </w:pPr>
-      <w:r>
-        <w:t xml:space="preserve">[23] Bischof RO. Seasonal incidence of insect stings: Autumn ’yellow jacket delirium’. Journal of Family Practice. 1996;271.</w:t>
-      </w:r>
-    </w:p>
-    <w:p>
-      <w:pPr>
-        <w:pStyle w:val="BodyText"/>
-      </w:pPr>
-      <w:r>
-        <w:t xml:space="preserve">[24] Spradbery J, Maywald G. The distribution of the european or german wasp, vespula-germanica (f) (hymenoptera, vespidae), in australia - past, present and future. Australian Journal of Zoology [Internet]. 1992;40:495. Available from:</w:t>
-      </w:r>
-      <w:r>
-        <w:t xml:space="preserve"> </w:t>
-      </w:r>
-      <w:hyperlink r:id="rId54">
+        <w:t xml:space="preserve">[26] Muraro A, Roberts G, Worm M, et al. Anaphylaxis: Guidelines from the european academy of allergy and clinical immunology. Allergy. 2014;69:1026–1045.</w:t>
+      </w:r>
+    </w:p>
+    <w:p>
+      <w:pPr>
+        <w:pStyle w:val="BodyText"/>
+      </w:pPr>
+      <w:r>
+        <w:t xml:space="preserve">[27] Bischof RO. Seasonal incidence of insect stings: Autumn ’yellow jacket delirium’. Journal of Family Practice. 1996;271.</w:t>
+      </w:r>
+    </w:p>
+    <w:p>
+      <w:pPr>
+        <w:pStyle w:val="BodyText"/>
+      </w:pPr>
+      <w:r>
+        <w:t xml:space="preserve">[28] Spradbery J, Maywald G. The distribution of the european or german wasp, vespula-germanica (f) (hymenoptera, vespidae), in australia - past, present and future. Australian Journal of Zoology [Internet]. 1992;40:495. Available from:</w:t>
+      </w:r>
+      <w:r>
+        <w:t xml:space="preserve"> </w:t>
+      </w:r>
+      <w:hyperlink r:id="rId58">
         <w:r>
           <w:rPr>
             <w:rStyle w:val="Hyperlink"/>
@@ -2070,15 +2219,15 @@
       <w:pPr>
         <w:pStyle w:val="Heading5"/>
       </w:pPr>
-      <w:bookmarkStart w:id="55" w:name="section-1"/>
-      <w:bookmarkEnd w:id="55"/>
+      <w:bookmarkStart w:id="59" w:name="section-1"/>
+      <w:bookmarkEnd w:id="59"/>
     </w:p>
     <w:p>
       <w:pPr>
         <w:pStyle w:val="Heading1"/>
       </w:pPr>
-      <w:bookmarkStart w:id="56" w:name="figures"/>
-      <w:bookmarkEnd w:id="56"/>
+      <w:bookmarkStart w:id="60" w:name="figures"/>
+      <w:bookmarkEnd w:id="60"/>
       <w:r>
         <w:t xml:space="preserve">Figures</w:t>
       </w:r>
@@ -2090,7 +2239,7 @@
       <w:r>
         <w:drawing>
           <wp:inline>
-            <wp:extent cx="5544151" cy="5544151"/>
+            <wp:extent cx="4803006" cy="5544151"/>
             <wp:effectExtent b="0" l="0" r="0" t="0"/>
             <wp:docPr descr="Figure 1: A) Flow-diagram illustrating the rationale for case inclusion and exclusion from the final analysis. B, C, D: Age, sex, and severity distribution was matched in cases in both groups to allow for comparable results between VIA and non-VIA cases. Two age-subsets of patients could be recognized based on the density plot of age (B)." title="" id="1" name="Picture"/>
             <a:graphic>
@@ -2103,7 +2252,7 @@
                     </pic:cNvPicPr>
                   </pic:nvPicPr>
                   <pic:blipFill>
-                    <a:blip r:embed="rId57"/>
+                    <a:blip r:embed="rId61"/>
                     <a:stretch>
                       <a:fillRect/>
                     </a:stretch>
@@ -2111,7 +2260,7 @@
                   <pic:spPr bwMode="auto">
                     <a:xfrm>
                       <a:off x="0" y="0"/>
-                      <a:ext cx="5544151" cy="5544151"/>
+                      <a:ext cx="4803006" cy="5544151"/>
                     </a:xfrm>
                     <a:prstGeom prst="rect">
                       <a:avLst/>
@@ -2142,8 +2291,8 @@
       <w:pPr>
         <w:pStyle w:val="Heading5"/>
       </w:pPr>
-      <w:bookmarkStart w:id="58" w:name="section-2"/>
-      <w:bookmarkEnd w:id="58"/>
+      <w:bookmarkStart w:id="62" w:name="section-2"/>
+      <w:bookmarkEnd w:id="62"/>
     </w:p>
     <w:p>
       <w:pPr>
@@ -2154,7 +2303,7 @@
           <wp:inline>
             <wp:extent cx="5943600" cy="4333875"/>
             <wp:effectExtent b="0" l="0" r="0" t="0"/>
-            <wp:docPr descr="Figure 2: Symptoms of insect venom anaphylaxis (VIA) compared to other elicitors. A: Proportional presentation of specific reaction symptoms. B: High-level overview of involved organ systems and selected cofactors in the form of a radar plot. C: Interaction effect of VIA and lack of skin symptoms (urticaria or flushing) on the severity of anaphylaxis. D: Baseline Serum Tryptase (BST) increases with the severity of anaphylaxis a lot more prominently in VIA." title="" id="1" name="Picture"/>
+            <wp:docPr descr="Figure 2: Symptoms of insect venom anaphylaxis (VIA) compared to other elicitors. A: Proportional presentation of specific reaction symptoms in VIA and non-VIA according to cardiovascular (cardio.), gastroenterologic (gastro.) and respirator (resp.) organ systems. B: High-level overview of involved organ systems and selected cofactors in the form of a radar plot. C: difference in symptoms of VIA among patients under 22 and over 22 years of age. * denotes significant differences between groups. (other figure:Interaction effect of VIA and lack of skin symptoms (urticaria or flushing) on the severity of anaphylaxis. D: Baseline Serum Tryptase (BST) increases with the severity of anaphylaxis a lot more prominently in VIA." title="" id="1" name="Picture"/>
             <a:graphic>
               <a:graphicData uri="http://schemas.openxmlformats.org/drawingml/2006/picture">
                 <pic:pic>
@@ -2165,7 +2314,7 @@
                     </pic:cNvPicPr>
                   </pic:nvPicPr>
                   <pic:blipFill>
-                    <a:blip r:embed="rId59"/>
+                    <a:blip r:embed="rId63"/>
                     <a:stretch>
                       <a:fillRect/>
                     </a:stretch>
@@ -2197,22 +2346,15 @@
         <w:pStyle w:val="ImageCaption"/>
       </w:pPr>
       <w:r>
-        <w:t xml:space="preserve">Figure 2: Symptoms of insect venom anaphylaxis (VIA) compared to other elicitors. A: Proportional presentation of specific reaction symptoms. B: High-level overview of involved organ systems and selected cofactors in the form of a radar plot. C: Interaction effect of VIA and lack of skin symptoms (urticaria or flushing) on the severity of anaphylaxis. D: Baseline Serum Tryptase (BST) increases with the severity of anaphylaxis a lot more prominently in VIA.</w:t>
+        <w:t xml:space="preserve">Figure 2: Symptoms of insect venom anaphylaxis (VIA) compared to other elicitors. A: Proportional presentation of specific reaction symptoms in VIA and non-VIA according to cardiovascular (cardio.), gastroenterologic (gastro.) and respirator (resp.) organ systems. B: High-level overview of involved organ systems and selected cofactors in the form of a radar plot. C: difference in symptoms of VIA among patients under 22 and over 22 years of age. * denotes significant differences between groups. (other figure:Interaction effect of VIA and lack of skin symptoms (urticaria or flushing) on the severity of anaphylaxis. D: Baseline Serum Tryptase (BST) increases with the severity of anaphylaxis a lot more prominently in VIA.</w:t>
       </w:r>
     </w:p>
     <w:p>
       <w:pPr>
         <w:pStyle w:val="Heading5"/>
       </w:pPr>
-      <w:bookmarkStart w:id="60" w:name="section-3"/>
-      <w:bookmarkEnd w:id="60"/>
-    </w:p>
-    <w:p>
-      <w:pPr>
-        <w:pStyle w:val="Heading5"/>
-      </w:pPr>
-      <w:bookmarkStart w:id="61" w:name="section-4"/>
-      <w:bookmarkEnd w:id="61"/>
+      <w:bookmarkStart w:id="64" w:name="section-3"/>
+      <w:bookmarkEnd w:id="64"/>
     </w:p>
     <w:p>
       <w:pPr>
@@ -2221,20 +2363,20 @@
       <w:r>
         <w:drawing>
           <wp:inline>
-            <wp:extent cx="5943600" cy="6792685"/>
+            <wp:extent cx="4620126" cy="4620126"/>
             <wp:effectExtent b="0" l="0" r="0" t="0"/>
-            <wp:docPr descr="Figure 3: Cofactors of insect venom anaphylaxis. A: Odds ratios of eliciting severe anaphylaxis. B: Proportion of cases elicited by insects or other elicitors (upper panels) according to tryptase levels and cardiovascular symptoms." title="" id="1" name="Picture"/>
+            <wp:docPr descr="Figure 3: Lack of skin symptoms during anaphylaxis is associated with more severe IVA." title="" id="1" name="Picture"/>
             <a:graphic>
               <a:graphicData uri="http://schemas.openxmlformats.org/drawingml/2006/picture">
                 <pic:pic>
                   <pic:nvPicPr>
-                    <pic:cNvPr descr="../figures/figcofactors-1.png" id="0" name="Picture"/>
+                    <pic:cNvPr descr="../figures/figskinsymptoms-1.png" id="0" name="Picture"/>
                     <pic:cNvPicPr>
                       <a:picLocks noChangeArrowheads="1" noChangeAspect="1"/>
                     </pic:cNvPicPr>
                   </pic:nvPicPr>
                   <pic:blipFill>
-                    <a:blip r:embed="rId62"/>
+                    <a:blip r:embed="rId65"/>
                     <a:stretch>
                       <a:fillRect/>
                     </a:stretch>
@@ -2242,7 +2384,7 @@
                   <pic:spPr bwMode="auto">
                     <a:xfrm>
                       <a:off x="0" y="0"/>
-                      <a:ext cx="5943600" cy="6792685"/>
+                      <a:ext cx="4620126" cy="4620126"/>
                     </a:xfrm>
                     <a:prstGeom prst="rect">
                       <a:avLst/>
@@ -2266,15 +2408,77 @@
         <w:pStyle w:val="ImageCaption"/>
       </w:pPr>
       <w:r>
-        <w:t xml:space="preserve">Figure 3: Cofactors of insect venom anaphylaxis. A: Odds ratios of eliciting severe anaphylaxis. B: Proportion of cases elicited by insects or other elicitors (upper panels) according to tryptase levels and cardiovascular symptoms.</w:t>
+        <w:t xml:space="preserve">Figure 3: Lack of skin symptoms during anaphylaxis is associated with more severe IVA.</w:t>
       </w:r>
     </w:p>
     <w:p>
       <w:pPr>
         <w:pStyle w:val="Heading5"/>
       </w:pPr>
-      <w:bookmarkStart w:id="63" w:name="section-5"/>
-      <w:bookmarkEnd w:id="63"/>
+      <w:bookmarkStart w:id="66" w:name="section-4"/>
+      <w:bookmarkEnd w:id="66"/>
+    </w:p>
+    <w:p>
+      <w:pPr>
+        <w:pStyle w:val="FigureWithCaption"/>
+      </w:pPr>
+      <w:r>
+        <w:drawing>
+          <wp:inline>
+            <wp:extent cx="5943600" cy="8112591"/>
+            <wp:effectExtent b="0" l="0" r="0" t="0"/>
+            <wp:docPr descr="Figure 4: Cofactors of insect venom anaphylaxis. A: Odds ratios of eliciting severe anaphylaxis. B: Proportion of cases elicited by insects or other elicitors (upper panels) according to tryptase levels and cardiovascular symptoms." title="" id="1" name="Picture"/>
+            <a:graphic>
+              <a:graphicData uri="http://schemas.openxmlformats.org/drawingml/2006/picture">
+                <pic:pic>
+                  <pic:nvPicPr>
+                    <pic:cNvPr descr="../figures/figcofactors-1.png" id="0" name="Picture"/>
+                    <pic:cNvPicPr>
+                      <a:picLocks noChangeArrowheads="1" noChangeAspect="1"/>
+                    </pic:cNvPicPr>
+                  </pic:nvPicPr>
+                  <pic:blipFill>
+                    <a:blip r:embed="rId67"/>
+                    <a:stretch>
+                      <a:fillRect/>
+                    </a:stretch>
+                  </pic:blipFill>
+                  <pic:spPr bwMode="auto">
+                    <a:xfrm>
+                      <a:off x="0" y="0"/>
+                      <a:ext cx="5943600" cy="8112591"/>
+                    </a:xfrm>
+                    <a:prstGeom prst="rect">
+                      <a:avLst/>
+                    </a:prstGeom>
+                    <a:noFill/>
+                    <a:ln w="9525">
+                      <a:noFill/>
+                      <a:headEnd/>
+                      <a:tailEnd/>
+                    </a:ln>
+                  </pic:spPr>
+                </pic:pic>
+              </a:graphicData>
+            </a:graphic>
+          </wp:inline>
+        </w:drawing>
+      </w:r>
+    </w:p>
+    <w:p>
+      <w:pPr>
+        <w:pStyle w:val="ImageCaption"/>
+      </w:pPr>
+      <w:r>
+        <w:t xml:space="preserve">Figure 4: Cofactors of insect venom anaphylaxis. A: Odds ratios of eliciting severe anaphylaxis. B: Proportion of cases elicited by insects or other elicitors (upper panels) according to tryptase levels and cardiovascular symptoms.</w:t>
+      </w:r>
+    </w:p>
+    <w:p>
+      <w:pPr>
+        <w:pStyle w:val="Heading5"/>
+      </w:pPr>
+      <w:bookmarkStart w:id="68" w:name="section-5"/>
+      <w:bookmarkEnd w:id="68"/>
     </w:p>
     <w:p>
       <w:pPr>
@@ -2285,7 +2489,7 @@
           <wp:inline>
             <wp:extent cx="5943600" cy="7641771"/>
             <wp:effectExtent b="0" l="0" r="0" t="0"/>
-            <wp:docPr descr="Figure 4: Therapy in patients with VIA compared to other elicitors, cases matched according to sex, age, and severity of a reaction. A: Proportional use of therapy measures in both anaphylaxis groups. B: Heatmap visualizing the association of symptoms and corresponding treatment - presented as a scaled correlation coefficient (phi)." title="" id="1" name="Picture"/>
+            <wp:docPr descr="Figure 5: Therapy in patients with VIA compared to other elicitors, cases matched according to sex, age, and severity of a reaction. A: Proportional use of therapy measures in both anaphylaxis groups. B: C: Heatmap visualizing the association of symptoms and corresponding treatment - presented as a scaled correlation coefficient (phi). * - p value &lt; 0.05 after false discovery rate correction." title="" id="1" name="Picture"/>
             <a:graphic>
               <a:graphicData uri="http://schemas.openxmlformats.org/drawingml/2006/picture">
                 <pic:pic>
@@ -2296,7 +2500,7 @@
                     </pic:cNvPicPr>
                   </pic:nvPicPr>
                   <pic:blipFill>
-                    <a:blip r:embed="rId64"/>
+                    <a:blip r:embed="rId69"/>
                     <a:stretch>
                       <a:fillRect/>
                     </a:stretch>
@@ -2328,15 +2532,15 @@
         <w:pStyle w:val="ImageCaption"/>
       </w:pPr>
       <w:r>
-        <w:t xml:space="preserve">Figure 4: Therapy in patients with VIA compared to other elicitors, cases matched according to sex, age, and severity of a reaction. A: Proportional use of therapy measures in both anaphylaxis groups. B: Heatmap visualizing the association of symptoms and corresponding treatment - presented as a scaled correlation coefficient (phi).</w:t>
+        <w:t xml:space="preserve">Figure 5: Therapy in patients with VIA compared to other elicitors, cases matched according to sex, age, and severity of a reaction. A: Proportional use of therapy measures in both anaphylaxis groups. B: C: Heatmap visualizing the association of symptoms and corresponding treatment - presented as a scaled correlation coefficient (phi). * - p value &lt; 0.05 after false discovery rate correction.</w:t>
       </w:r>
     </w:p>
     <w:p>
       <w:pPr>
         <w:pStyle w:val="Heading5"/>
       </w:pPr>
-      <w:bookmarkStart w:id="65" w:name="section-6"/>
-      <w:bookmarkEnd w:id="65"/>
+      <w:bookmarkStart w:id="70" w:name="section-6"/>
+      <w:bookmarkEnd w:id="70"/>
     </w:p>
     <w:p>
       <w:pPr>
@@ -2347,7 +2551,7 @@
           <wp:inline>
             <wp:extent cx="5943600" cy="3396342"/>
             <wp:effectExtent b="0" l="0" r="0" t="0"/>
-            <wp:docPr descr="Figure 5: A: Proportion of anaphylaxis cases elicited by specific insects according to the month in which the reaction occurred. Less common insect species grouped as other. B: The density distribution of VIA cases to cases elicited by other triggers considering the patient’s age. C: Geographical differences in the most common elicitors of VIA. Countries which reported less than 10 VIA cases were not illustrated in this figure." title="" id="1" name="Picture"/>
+            <wp:docPr descr="Figure 6: A: Proportion of anaphylaxis cases elicited by specific insects according to the month in which the reaction occurred. Less common insect species grouped as other. B: The density distribution of VIA cases to cases elicited by other triggers considering the patient’s age. C: Geographical differences in the most common elicitors of VIA. Countries which reported less than 10 VIA cases were not illustrated in this figure." title="" id="1" name="Picture"/>
             <a:graphic>
               <a:graphicData uri="http://schemas.openxmlformats.org/drawingml/2006/picture">
                 <pic:pic>
@@ -2358,7 +2562,7 @@
                     </pic:cNvPicPr>
                   </pic:nvPicPr>
                   <pic:blipFill>
-                    <a:blip r:embed="rId66"/>
+                    <a:blip r:embed="rId71"/>
                     <a:stretch>
                       <a:fillRect/>
                     </a:stretch>
@@ -2390,7 +2594,7 @@
         <w:pStyle w:val="ImageCaption"/>
       </w:pPr>
       <w:r>
-        <w:t xml:space="preserve">Figure 5: A: Proportion of anaphylaxis cases elicited by specific insects according to the month in which the reaction occurred. Less common insect species grouped as</w:t>
+        <w:t xml:space="preserve">Figure 6: A: Proportion of anaphylaxis cases elicited by specific insects according to the month in which the reaction occurred. Less common insect species grouped as</w:t>
       </w:r>
       <w:r>
         <w:t xml:space="preserve"> </w:t>
@@ -2412,15 +2616,15 @@
       <w:pPr>
         <w:pStyle w:val="Heading5"/>
       </w:pPr>
-      <w:bookmarkStart w:id="67" w:name="section-7"/>
-      <w:bookmarkEnd w:id="67"/>
+      <w:bookmarkStart w:id="72" w:name="section-7"/>
+      <w:bookmarkEnd w:id="72"/>
     </w:p>
     <w:p>
       <w:pPr>
         <w:pStyle w:val="Heading1"/>
       </w:pPr>
-      <w:bookmarkStart w:id="68" w:name="supplementary-figures"/>
-      <w:bookmarkEnd w:id="68"/>
+      <w:bookmarkStart w:id="73" w:name="supplementary-figures"/>
+      <w:bookmarkEnd w:id="73"/>
       <w:r>
         <w:t xml:space="preserve">Supplementary Figures</w:t>
       </w:r>
@@ -2434,7 +2638,7 @@
           <wp:inline>
             <wp:extent cx="4620126" cy="3696101"/>
             <wp:effectExtent b="0" l="0" r="0" t="0"/>
-            <wp:docPr descr="Figure 6: Results of matching the cohort according to sex and age in order to perform a case-controlled study. A: The original distribution of VIA and non-VIA cases according to age group and sex. B: The distribution of VIA and non-VIA after age and sex matching with the use of MatchIt package for R." title="" id="1" name="Picture"/>
+            <wp:docPr descr="Figure 7: Results of matching the cohort according to sex and age in order to perform a case-controlled study. A: The original distribution of VIA and non-VIA cases according to age group and sex. B: The distribution of VIA and non-VIA after age and sex matching with the use of MatchIt package for R." title="" id="1" name="Picture"/>
             <a:graphic>
               <a:graphicData uri="http://schemas.openxmlformats.org/drawingml/2006/picture">
                 <pic:pic>
@@ -2445,7 +2649,7 @@
                     </pic:cNvPicPr>
                   </pic:nvPicPr>
                   <pic:blipFill>
-                    <a:blip r:embed="rId69"/>
+                    <a:blip r:embed="rId74"/>
                     <a:stretch>
                       <a:fillRect/>
                     </a:stretch>
@@ -2477,7 +2681,7 @@
         <w:pStyle w:val="ImageCaption"/>
       </w:pPr>
       <w:r>
-        <w:t xml:space="preserve">Figure 6: Results of matching the cohort according to sex and age in order to perform a case-controlled study. A: The original distribution of VIA and non-VIA cases according to age group and sex. B: The distribution of VIA and non-VIA after age and sex matching with the use of MatchIt package for R.</w:t>
+        <w:t xml:space="preserve">Figure 7: Results of matching the cohort according to sex and age in order to perform a case-controlled study. A: The original distribution of VIA and non-VIA cases according to age group and sex. B: The distribution of VIA and non-VIA after age and sex matching with the use of MatchIt package for R.</w:t>
       </w:r>
     </w:p>
     <w:p>
@@ -2489,7 +2693,7 @@
           <wp:inline>
             <wp:extent cx="5544151" cy="4620126"/>
             <wp:effectExtent b="0" l="0" r="0" t="0"/>
-            <wp:docPr descr="Figure 7: Symptoms of anaphylaxis. A: The association between cardiac arrest and concomitant mastocytosis in VIA and non-VIA. B: Hypotension frequency in two age groups of anaphylaxis. C: Crammer’s V as the measure of association between groups anaphylaxis (VIA vs. non-VIA)." title="" id="1" name="Picture"/>
+            <wp:docPr descr="Figure 8: Symptoms of anaphylaxis. A: The association between cardiac arrest and concomitant mastocytosis in VIA and non-VIA. B: Hypotension frequency in two age groups of anaphylaxis. C: Crammer’s V as the measure of association between groups anaphylaxis (VIA vs. non-VIA)." title="" id="1" name="Picture"/>
             <a:graphic>
               <a:graphicData uri="http://schemas.openxmlformats.org/drawingml/2006/picture">
                 <pic:pic>
@@ -2500,7 +2704,7 @@
                     </pic:cNvPicPr>
                   </pic:nvPicPr>
                   <pic:blipFill>
-                    <a:blip r:embed="rId70"/>
+                    <a:blip r:embed="rId75"/>
                     <a:stretch>
                       <a:fillRect/>
                     </a:stretch>
@@ -2532,7 +2736,7 @@
         <w:pStyle w:val="ImageCaption"/>
       </w:pPr>
       <w:r>
-        <w:t xml:space="preserve">Figure 7: Symptoms of anaphylaxis. A: The association between cardiac arrest and concomitant mastocytosis in VIA and non-VIA. B: Hypotension frequency in two age groups of anaphylaxis. C: Crammer’s V as the measure of association between groups anaphylaxis (VIA vs. non-VIA).</w:t>
+        <w:t xml:space="preserve">Figure 8: Symptoms of anaphylaxis. A: The association between cardiac arrest and concomitant mastocytosis in VIA and non-VIA. B: Hypotension frequency in two age groups of anaphylaxis. C: Crammer’s V as the measure of association between groups anaphylaxis (VIA vs. non-VIA).</w:t>
       </w:r>
     </w:p>
     <w:p>
@@ -2544,7 +2748,7 @@
           <wp:inline>
             <wp:extent cx="4620126" cy="3696101"/>
             <wp:effectExtent b="0" l="0" r="0" t="0"/>
-            <wp:docPr descr="Figure 8: Tryptase levels in patients with concomitant cardiovascular diseases." title="" id="1" name="Picture"/>
+            <wp:docPr descr="Figure 9: Tryptase levels in patients with concomitant cardiovascular diseases." title="" id="1" name="Picture"/>
             <a:graphic>
               <a:graphicData uri="http://schemas.openxmlformats.org/drawingml/2006/picture">
                 <pic:pic>
@@ -2555,7 +2759,7 @@
                     </pic:cNvPicPr>
                   </pic:nvPicPr>
                   <pic:blipFill>
-                    <a:blip r:embed="rId71"/>
+                    <a:blip r:embed="rId76"/>
                     <a:stretch>
                       <a:fillRect/>
                     </a:stretch>
@@ -2587,7 +2791,7 @@
         <w:pStyle w:val="ImageCaption"/>
       </w:pPr>
       <w:r>
-        <w:t xml:space="preserve">Figure 8: Tryptase levels in patients with concomitant cardiovascular diseases.</w:t>
+        <w:t xml:space="preserve">Figure 9: Tryptase levels in patients with concomitant cardiovascular diseases.</w:t>
       </w:r>
     </w:p>
     <w:p>
@@ -2599,7 +2803,7 @@
           <wp:inline>
             <wp:extent cx="4620126" cy="3696101"/>
             <wp:effectExtent b="0" l="0" r="0" t="0"/>
-            <wp:docPr descr="Figure 9: Severity of anaphylaxis in subgroups. The severity of patients with VIA in two age groups (left), according to elicitor type (center) and according to the responsible insect species (right)" title="" id="1" name="Picture"/>
+            <wp:docPr descr="Figure 10: Severity of anaphylaxis in subgroups. The severity of patients with VIA in two age groups (left), according to elicitor type (center) and according to the responsible insect species (right)" title="" id="1" name="Picture"/>
             <a:graphic>
               <a:graphicData uri="http://schemas.openxmlformats.org/drawingml/2006/picture">
                 <pic:pic>
@@ -2610,7 +2814,7 @@
                     </pic:cNvPicPr>
                   </pic:nvPicPr>
                   <pic:blipFill>
-                    <a:blip r:embed="rId72"/>
+                    <a:blip r:embed="rId77"/>
                     <a:stretch>
                       <a:fillRect/>
                     </a:stretch>
@@ -2642,7 +2846,7 @@
         <w:pStyle w:val="ImageCaption"/>
       </w:pPr>
       <w:r>
-        <w:t xml:space="preserve">Figure 9: Severity of anaphylaxis in subgroups. The severity of patients with VIA in two age groups (left), according to elicitor type (center) and according to the responsible insect species (right)</w:t>
+        <w:t xml:space="preserve">Figure 10: Severity of anaphylaxis in subgroups. The severity of patients with VIA in two age groups (left), according to elicitor type (center) and according to the responsible insect species (right)</w:t>
       </w:r>
     </w:p>
     <w:p>
@@ -2654,7 +2858,7 @@
           <wp:inline>
             <wp:extent cx="5943600" cy="2932525"/>
             <wp:effectExtent b="0" l="0" r="0" t="0"/>
-            <wp:docPr descr="Figure 10: Therapy of anaphylaxis. A: Adrenaline use considering if patients had previous anaphylaxis. B: Variable impo" title="" id="1" name="Picture"/>
+            <wp:docPr descr="Figure 11: Therapy of anaphylaxis. A: Adrenaline use considering if patients had previous anaphylaxis. B: Variable impo" title="" id="1" name="Picture"/>
             <a:graphic>
               <a:graphicData uri="http://schemas.openxmlformats.org/drawingml/2006/picture">
                 <pic:pic>
@@ -2665,7 +2869,7 @@
                     </pic:cNvPicPr>
                   </pic:nvPicPr>
                   <pic:blipFill>
-                    <a:blip r:embed="rId73"/>
+                    <a:blip r:embed="rId78"/>
                     <a:stretch>
                       <a:fillRect/>
                     </a:stretch>
@@ -2697,7 +2901,7 @@
         <w:pStyle w:val="ImageCaption"/>
       </w:pPr>
       <w:r>
-        <w:t xml:space="preserve">Figure 10: Therapy of anaphylaxis. A: Adrenaline use considering if patients had previous anaphylaxis. B: Variable impo</w:t>
+        <w:t xml:space="preserve">Figure 11: Therapy of anaphylaxis. A: Adrenaline use considering if patients had previous anaphylaxis. B: Variable impo</w:t>
       </w:r>
     </w:p>
     <w:p>
@@ -2729,7 +2933,7 @@
         <w:pStyle w:val="Compact"/>
       </w:pPr>
       <w:r>
-        <w:t xml:space="preserve">-0.198</w:t>
+        <w:t xml:space="preserve">-0.216</w:t>
       </w:r>
       <w:r>
         <w:t xml:space="preserve">**</w:t>
@@ -2740,7 +2944,7 @@
         <w:pStyle w:val="Compact"/>
       </w:pPr>
       <w:r>
-        <w:t xml:space="preserve">(0.086)</w:t>
+        <w:t xml:space="preserve">(0.087)</w:t>
       </w:r>
     </w:p>
     <w:p>
@@ -2783,7 +2987,7 @@
         <w:pStyle w:val="Compact"/>
       </w:pPr>
       <w:r>
-        <w:t xml:space="preserve">0.547</w:t>
+        <w:t xml:space="preserve">0.574</w:t>
       </w:r>
       <w:r>
         <w:t xml:space="preserve">***</w:t>
@@ -2837,7 +3041,7 @@
         <w:pStyle w:val="Compact"/>
       </w:pPr>
       <w:r>
-        <w:t xml:space="preserve">6,898</w:t>
+        <w:t xml:space="preserve">6,909</w:t>
       </w:r>
     </w:p>
     <w:p>
@@ -2853,7 +3057,7 @@
         <w:pStyle w:val="Compact"/>
       </w:pPr>
       <w:r>
-        <w:t xml:space="preserve">-4,699.739</w:t>
+        <w:t xml:space="preserve">-4,707.644</w:t>
       </w:r>
     </w:p>
     <w:p>
@@ -2869,7 +3073,7 @@
         <w:pStyle w:val="Compact"/>
       </w:pPr>
       <w:r>
-        <w:t xml:space="preserve">9,407.478</w:t>
+        <w:t xml:space="preserve">9,423.288</w:t>
       </w:r>
     </w:p>
     <w:p>
@@ -3223,7 +3427,7 @@
     </w:lvl>
   </w:abstractNum>
   <w:abstractNum w:abstractNumId="990">
-    <w:nsid w:val="bf0db287"/>
+    <w:nsid w:val="51ee1639"/>
     <w:multiLevelType w:val="multilevel"/>
     <w:lvl w:ilvl="0">
       <w:numFmt w:val="bullet"/>

</xml_diff>

<commit_message>
gramarly corrrection for v3.0
</commit_message>
<xml_diff>
--- a/analysis/paper/paper.docx
+++ b/analysis/paper/paper.docx
@@ -272,7 +272,7 @@
         <w:t xml:space="preserve"> </w:t>
       </w:r>
       <w:r>
-        <w:t xml:space="preserve">Department of Dermatology, Venerology, and Allergology, Charité – Universitätsmedizin Berlin, corporate member of Freie Universität Berlin, Hmuboldt-Universität zu Berlin, and Berlin Institute of Health, Charitéplatz 1, 10117 Berlin,</w:t>
+        <w:t xml:space="preserve">Department of Dermatology, Venerology, and Allergology, Charité – Universitätsmedizin Berlin, corporate member of Freie Universität Berlin, Humboldt-Universität zu Berlin, and Berlin Institute of Health, Charitéplatz 1, 10117 Berlin,</w:t>
       </w:r>
     </w:p>
     <w:p>
@@ -424,7 +424,7 @@
         <w:t xml:space="preserve"> </w:t>
       </w:r>
       <w:r>
-        <w:t xml:space="preserve">Insect-venom elicited anaphylaxis is a common, life-threatening, hypersensitivity reaction. It is bound with specific: 1) symptom profile, 2) cofactors and 3) management. Identifying the diffeneces in subtypes of anaphylaxis is crucial for future management guidelines and personalized medicine approach.</w:t>
+        <w:t xml:space="preserve">Insect-venom elicited anaphylaxis is a common, life-threatening hypersensitivity reaction bound with specific: 1) symptom profile, 2) cofactors, and 3) management. Identifying the differences in subtypes of anaphylaxis is crucial for future management guidelines and personalized medicine approach.</w:t>
       </w:r>
     </w:p>
     <w:p>
@@ -458,13 +458,8 @@
         <w:t xml:space="preserve"> </w:t>
       </w:r>
       <w:r>
-        <w:t xml:space="preserve">Venom induced anaphylaxis (VIA) more frequently involed over 3 organ systems and was associated with cardiovascular symptoms what was most prominently visible in patients under 22 years of age. Absence of skin symptoms during anaphylaxis correlated with baseline serum tryptase and was associated with an increased risk of severe reaction specificaly in VIA. Intramuscular or intravenous adrenaline was administered significantly less often in IVA especially without prior history of anaphylaxis. Subelevated baseline serum tryptase (8-11.5 ng-ml) was more frequently associated with severe anaphylaxis and this effect was most prominantly visible for IVA.</w:t>
-      </w:r>
-    </w:p>
-    <w:p>
-      <w:pPr>
-        <w:pStyle w:val="BodyText"/>
-      </w:pPr>
+        <w:t xml:space="preserve">Venom induced anaphylaxis (VIA) more frequently involved over three organ systems and was associated with cardiovascular symptoms what was most prominently visible in patients under 22 years of age. Absence of skin symptoms during anaphylaxis correlated with baseline serum tryptase and was associated with an increased risk of a severe reaction, specifically in VIA. Intramuscular or intravenous adrenaline was administered significantly less often in IVA, especially without prior history of anaphylaxis. Subelevated baseline serum tryptase (8-11.5 ng-ml) was more frequently associated with severe anaphylaxis, and this effect was most prominently visible for IVA.</w:t>
+      </w:r>
       <w:r>
         <w:t xml:space="preserve"> </w:t>
       </w:r>
@@ -478,7 +473,7 @@
         <w:t xml:space="preserve"> </w:t>
       </w:r>
       <w:r>
-        <w:t xml:space="preserve">Due to the specific symptom profile, frequently affecting cardiovascular system, patients undergoing IVA are undertreated with adrenaline. Lack of urticaria or flushing during previous anaphylaxis (especialy in combination with subelevated baseline serum tryptase levels) is associated with severe reactions.</w:t>
+        <w:t xml:space="preserve">Due to the specific symptom profile, frequently affecting the cardiovascular system, patients undergoing IVA are undertreated with adrenaline. Lack of urticaria or flushing during previous anaphylaxis (especially in combination with sub-elevated baseline serum tryptase levels) is associated with severe reactions.</w:t>
       </w:r>
     </w:p>
     <w:p>
@@ -543,7 +538,7 @@
         <w:pStyle w:val="BodyText"/>
       </w:pPr>
       <w:r>
-        <w:t xml:space="preserve">Anaphylaxis is a clinical diagnosis with a variety of trigger factors and clinical presentations. Symptom profiles and specific cofactors for venom induced anaphylaxis had previously been analysed in uncontrolled manner in relatively small cohorts</w:t>
+        <w:t xml:space="preserve">Anaphylaxis is a clinical diagnosis with a variety of trigger factors and clinical presentations. Symptom profiles and specific cofactors for venom-induced anaphylaxis had previously been analyzed in an uncontrolled manner in relatively small cohorts</w:t>
       </w:r>
       <w:r>
         <w:t xml:space="preserve"> </w:t>
@@ -560,15 +555,15 @@
         <w:pStyle w:val="BodyText"/>
       </w:pPr>
       <w:r>
-        <w:t xml:space="preserve">Controlled clinical trials in anaphylaxis are hardly possible due to the acuteness of this life-threatening condition and their infrequent and random occurence. Therefore registries, gathering clinical data from patients with a well documented (recent) history of anaphylaxis are crucial in investigating this entity.</w:t>
-      </w:r>
-    </w:p>
-    <w:p>
-      <w:pPr>
-        <w:pStyle w:val="BodyText"/>
-      </w:pPr>
-      <w:r>
-        <w:t xml:space="preserve">This study aimed to identify clinical patterns of venom induced anaphylaxis (VIA) regarding symptoms, cofactors, and management by a case-control comparison with other types of anaphylaxis (non-VIA).</w:t>
+        <w:t xml:space="preserve">Controlled clinical trials in anaphylaxis are hardly possible due to the acuteness of this life-threatening condition and their infrequent and random occurrence. Therefore registries, gathering clinical data from patients with a well documented (recent) history of anaphylaxis are crucial in investigating this entity.</w:t>
+      </w:r>
+    </w:p>
+    <w:p>
+      <w:pPr>
+        <w:pStyle w:val="BodyText"/>
+      </w:pPr>
+      <w:r>
+        <w:t xml:space="preserve">This study aimed to identify clinical patterns of venom-induced anaphylaxis (VIA) regarding symptoms, cofactors, and management by a case-control comparison with other types of anaphylaxis (non-VIA).</w:t>
       </w:r>
     </w:p>
     <w:p>
@@ -636,7 +631,7 @@
         <w:t xml:space="preserve">[10]</w:t>
       </w:r>
       <w:r>
-        <w:t xml:space="preserve">. Grades III and IV (presenting with significant hypoxia, hypotension, confusion and loss of consciousness, or incontinence or cardiac arrest) were considered severe.</w:t>
+        <w:t xml:space="preserve">. Grades III and IV (presenting with significant hypoxia, hypotension, confusion, and loss of consciousness, or incontinence or cardiac arrest) were considered severe.</w:t>
       </w:r>
     </w:p>
     <w:p>
@@ -727,10 +722,7 @@
         <w:t xml:space="preserve">[12]</w:t>
       </w:r>
       <w:r>
-        <w:t xml:space="preserve"> </w:t>
-      </w:r>
-      <w:r>
-        <w:t xml:space="preserve">and management in both groups.</w:t>
+        <w:t xml:space="preserve">, and management in both groups.</w:t>
       </w:r>
     </w:p>
     <w:p>
@@ -779,7 +771,7 @@
         <w:t xml:space="preserve"> </w:t>
       </w:r>
       <w:r>
-        <w:t xml:space="preserve">test or Fisher’s exact test (where the number of observation in a bin was less than 10). Continuous variables were analyzed using Mann-Whitney U test. In case of comparisons with two or more independent variables, we used Factorial ANOVA or Generalized Linear Models. We defined statistical significance as α = 0.05. Data, along with the analysis script, can be accessed online at</w:t>
+        <w:t xml:space="preserve">test or Fisher’s exact test (where the number of observations in a bin was less than 10). Continuous variables were analyzed using Mann-Whitney U test. In case of comparisons with two or more independent variables, we used Factorial ANOVA or Generalized Linear Models. We defined statistical significance as α = 0.05. Data, along with the analysis script, can be accessed online at</w:t>
       </w:r>
       <w:r>
         <w:t xml:space="preserve"> </w:t>
@@ -874,7 +866,7 @@
         <w:pStyle w:val="FirstParagraph"/>
       </w:pPr>
       <w:r>
-        <w:t xml:space="preserve">VIA displayed a specific symptom pattern. Patients, who underwent VIA, more often experienced cardiovascular symptoms (dizziness, hypotension, unconsciousness, reduced alertness) than patients with anaphylaxis due to other elicitors and less often presented with expiratory distress, rhinitis or diarrhoea (Fig.</w:t>
+        <w:t xml:space="preserve">VIA displayed a specific symptom pattern. Patients, who underwent VIA, more often experienced cardiovascular symptoms (dizziness, hypotension, unconsciousness, reduced alertness) than patients with anaphylaxis due to other elicitors and less often presented with expiratory distress, rhinitis or diarrhea (Fig.</w:t>
       </w:r>
       <w:r>
         <w:t xml:space="preserve"> </w:t>
@@ -914,7 +906,7 @@
         <w:pStyle w:val="BodyText"/>
       </w:pPr>
       <w:r>
-        <w:t xml:space="preserve">Younger patients (under 22) presented even more prominent differences in hypotension symptoms and significantly less frequently reported gastrointestinal symptoms (e.g. vomiting) when the reaction was triggered by insect venom (Fig.</w:t>
+        <w:t xml:space="preserve">Younger patients (under 22) presented even more prominent differences in hypotension symptoms and significantly less frequently reported gastrointestinal symptoms (e.g., vomiting) when the reaction was triggered by insect venom (Fig.</w:t>
       </w:r>
       <w:r>
         <w:t xml:space="preserve"> </w:t>
@@ -941,15 +933,7 @@
         <w:pStyle w:val="FirstParagraph"/>
       </w:pPr>
       <w:r>
-        <w:t xml:space="preserve">We found that 53.6% of patients with concomitant mastocytosis had anaphylaxis without skin symptoms (i.e. urticaria and flushing) which was significantly more compared to patients without diagnosed mastocytosis (30.6%, p &lt; 0.001) and this observarion was most prominently seen in VIA.</w:t>
-      </w:r>
-    </w:p>
-    <w:p>
-      <w:pPr>
-        <w:pStyle w:val="BodyText"/>
-      </w:pPr>
-      <w:r>
-        <w:t xml:space="preserve">Similarily, in non-mastocytic patients undergoing VIA, urticaria or flushing as symptoms of anaphylaxis were present less often than if anaphylaxis was triggered by other elicitors (67.9% vs 70.6% respectively, p = 0.015). Moreover, in this specific subgroup of patients (i.e. non-mastocytic and at the same time lacking urticaria or flushing) VIA was significantly more frequently severe (52.9% in VIA vs. 46.6%, p &lt; 0.001% in non-VIA, Fig.</w:t>
+        <w:t xml:space="preserve">We found that 54.3% of patients with concomitant mastocytosis had anaphylaxis without skin symptoms (i.e. urticaria and flushing) which was significantly more compared to patients without diagnosed mastocytosis (30.8%, p &lt; 0.001) and this observarion was most prominently seen in VIA (Fig.</w:t>
       </w:r>
       <w:r>
         <w:t xml:space="preserve"> </w:t>
@@ -958,6 +942,23 @@
         <w:t xml:space="preserve">3</w:t>
       </w:r>
       <w:r>
+        <w:t xml:space="preserve">A).</w:t>
+      </w:r>
+    </w:p>
+    <w:p>
+      <w:pPr>
+        <w:pStyle w:val="BodyText"/>
+      </w:pPr>
+      <w:r>
+        <w:t xml:space="preserve">Similarily, in non-mastocytic patients undergoing VIA, urticaria or flushing as symptoms of anaphylaxis were present less often than if anaphylaxis was triggered by other elicitors (67.9% vs 70.3% respectively, p = 0.033). Moreover, in this specific subgroup of patients (i.e. non-mastocytic and at the same time lacking urticaria or flushing) VIA was significantly more frequently severe (52.9% in VIA vs. 46.2%, p &lt; 0.001, Fig.</w:t>
+      </w:r>
+      <w:r>
+        <w:t xml:space="preserve"> </w:t>
+      </w:r>
+      <w:r>
+        <w:t xml:space="preserve">3</w:t>
+      </w:r>
+      <w:r>
         <w:t xml:space="preserve">B).</w:t>
       </w:r>
     </w:p>
@@ -966,7 +967,7 @@
         <w:pStyle w:val="BodyText"/>
       </w:pPr>
       <w:r>
-        <w:t xml:space="preserve">After performing a factorial logistic regression modelling we confirmed the significant interaction effect between the presence of skin symptoms and the trigger (VIA) on the severity of anaphylaxis (p &lt; 0.001). To recapitulate, non-mastocytic patients presenting without urticaria or flushing tended to have more severe anaphylaxis when it was triggered by insects, but not other elicitors of anaphylaxis (Fig.</w:t>
+        <w:t xml:space="preserve">After performing a factorial logistic regression modeling, we confirmed the significant interaction effect between the presence of skin symptoms and the trigger (VIA) on the severity of anaphylaxis (p &lt; 0.001). To recapitualte, non-mastocytic patients presenting without urticaria or flushing tended to have more severe anaphylaxis when triggered by insects, but not other elicitors of anaphylaxis (Fig.</w:t>
       </w:r>
       <w:r>
         <w:t xml:space="preserve"> </w:t>
@@ -975,7 +976,7 @@
         <w:t xml:space="preserve">3</w:t>
       </w:r>
       <w:r>
-        <w:t xml:space="preserve">C, and Tab. S</w:t>
+        <w:t xml:space="preserve">B, and Tab. S1</w:t>
       </w:r>
       <w:r>
         <w:t xml:space="preserve"> </w:t>
@@ -1002,7 +1003,7 @@
         <w:pStyle w:val="FirstParagraph"/>
       </w:pPr>
       <w:r>
-        <w:t xml:space="preserve">Following the above-mentioned observation, we investigated the association of skin symptoms with the tryptase levels in non-masctoscytic patients. For this model, we excluded the cases with known mastocytosis and with BST above 11.5 ng/ml, potentially indicating non-diagnosed mastocytosis. Similarily, 1) tryptase levels correlated with the severity of anaphylaxis, 2) were higher in VIA patients, and 3) the effect was more prominently visible in VIA (p = 0.004). We did not observe this effect in the non-VIA group (Fig.</w:t>
+        <w:t xml:space="preserve">Following the observation, as mentioned earlier, we investigated the association of skin symptoms with the tryptase levels in non-mastocytic patients. For this model, we excluded the cases with known mastocytosis and with BST above 11.5 ng/ml, potentially indicating non-diagnosed mastocytosis. Similarily, 1) tryptase levels correlated with the severity of anaphylaxis, 2) were higher in VIA patients, and 3) the effect was more prominently visible in VIA (p = 0.004). We did not observe this effect in the non-VIA group (Fig.</w:t>
       </w:r>
       <w:r>
         <w:t xml:space="preserve"> </w:t>
@@ -1011,7 +1012,7 @@
         <w:t xml:space="preserve">3</w:t>
       </w:r>
       <w:r>
-        <w:t xml:space="preserve">D).</w:t>
+        <w:t xml:space="preserve">C-D).</w:t>
       </w:r>
     </w:p>
     <w:p>
@@ -1038,13 +1039,39 @@
         <w:t xml:space="preserve">4</w:t>
       </w:r>
       <w:r>
-        <w:t xml:space="preserve">), and it increased the risk of: 1) cardiac arrest and 2) loss of consciousness in patients undergoing VIA significantly more than in patients undergoing anaphylaxis due to other triggers (Fig. S</w:t>
+        <w:t xml:space="preserve">), and it increased the risk of 1) cardiac arrest and 2) loss of consciousness in patients undergoing VIA significantly more than in patients undergoing anaphylaxis due to other triggers (Fig.</w:t>
+      </w:r>
+      <w:r>
+        <w:t xml:space="preserve"> </w:t>
+      </w:r>
+      <w:r>
+        <w:t xml:space="preserve">4</w:t>
+      </w:r>
+      <w:r>
+        <w:t xml:space="preserve">C and Fig. S</w:t>
       </w:r>
       <w:r>
         <w:t xml:space="preserve">8</w:t>
       </w:r>
       <w:r>
-        <w:t xml:space="preserve">A and Fig.</w:t>
+        <w:t xml:space="preserve">A).</w:t>
+      </w:r>
+    </w:p>
+    <w:p>
+      <w:pPr>
+        <w:pStyle w:val="BodyText"/>
+      </w:pPr>
+      <w:r>
+        <w:t xml:space="preserve">In line with the above, BST levels also correlated with the severity of anaphylaxis (on the Ring and Messmer scale) and, most importantly, sub-elevated BST was more prominently associated with increasing the risk of severe anaphylaxis in VIA than in non-VIA (Fig.</w:t>
+      </w:r>
+      <w:r>
+        <w:t xml:space="preserve"> </w:t>
+      </w:r>
+      <w:r>
+        <w:t xml:space="preserve">2</w:t>
+      </w:r>
+      <w:r>
+        <w:t xml:space="preserve">D and Fig.</w:t>
       </w:r>
       <w:r>
         <w:t xml:space="preserve"> </w:t>
@@ -1053,109 +1080,83 @@
         <w:t xml:space="preserve">4</w:t>
       </w:r>
       <w:r>
+        <w:t xml:space="preserve">B).</w:t>
+      </w:r>
+    </w:p>
+    <w:p>
+      <w:pPr>
+        <w:pStyle w:val="BodyText"/>
+      </w:pPr>
+      <w:r>
+        <w:t xml:space="preserve">Concomitant cardiovascular diseases were more prevalent in VIA than in non-VIA cases (24.7% vs. 18.3%) and were associated with a higher risk of severe anaphylaxis when elicited by insects but were irrelevant in non-VIA cases (Fig.</w:t>
+      </w:r>
+      <w:r>
+        <w:t xml:space="preserve"> </w:t>
+      </w:r>
+      <w:r>
+        <w:t xml:space="preserve">4</w:t>
+      </w:r>
+      <w:r>
+        <w:t xml:space="preserve">). Interestingly, BST values were increased in patients with concomitant cardiovasular diseases, irrespectively of the reaction severity (Fig. S</w:t>
+      </w:r>
+      <w:r>
+        <w:t xml:space="preserve">9</w:t>
+      </w:r>
+      <w:r>
+        <w:t xml:space="preserve">).</w:t>
+      </w:r>
+    </w:p>
+    <w:p>
+      <w:pPr>
+        <w:pStyle w:val="Heading2"/>
+      </w:pPr>
+      <w:bookmarkStart w:id="31" w:name="other-cofactors-of-severe-reactions-potentially-could-be-moved-to-the-supplement"/>
+      <w:bookmarkEnd w:id="31"/>
+      <w:r>
+        <w:t xml:space="preserve">Other cofactors of severe reactions (potentially could be moved to the supplement)</w:t>
+      </w:r>
+    </w:p>
+    <w:p>
+      <w:pPr>
+        <w:pStyle w:val="FirstParagraph"/>
+      </w:pPr>
+      <w:r>
+        <w:t xml:space="preserve">Severe reactions of VIA were more prevalent in patients above 22 years of age, and in VIA cases vs. other elicitors (Fig. S</w:t>
+      </w:r>
+      <w:r>
+        <w:t xml:space="preserve">10</w:t>
+      </w:r>
+      <w:r>
+        <w:t xml:space="preserve">D). There were no differences in severity of reactions elicited by yellow-jackets and other</w:t>
+      </w:r>
+      <w:r>
+        <w:t xml:space="preserve"> </w:t>
+      </w:r>
+      <w:r>
+        <w:t xml:space="preserve">insect species (p = 0.4128).</w:t>
+      </w:r>
+    </w:p>
+    <w:p>
+      <w:pPr>
+        <w:pStyle w:val="BodyText"/>
+      </w:pPr>
+      <w:r>
+        <w:t xml:space="preserve">The effect of using ACE-I (as well as beta-blockers) on the risk of severe anaphylaxis could not be independently measured from the coexisting cardiovascular pathologies. ACE-I use was, however, more often associated with cardiac arrests in all anaphylaxis cases (5.8% vs. 1.9%, p &lt; 0.001) and there were no differences between VIA and non-VIA (Fig.</w:t>
+      </w:r>
+      <w:r>
+        <w:t xml:space="preserve"> </w:t>
+      </w:r>
+      <w:r>
+        <w:t xml:space="preserve">4</w:t>
+      </w:r>
+      <w:r>
         <w:t xml:space="preserve">C).</w:t>
       </w:r>
-    </w:p>
-    <w:p>
-      <w:pPr>
-        <w:pStyle w:val="BodyText"/>
-      </w:pPr>
-      <w:r>
-        <w:t xml:space="preserve">In line with the above, BST levels also correlated with the severity of anaphylaxis (on the Ring and Messmer scale) and, most importantly, sub-elevated BST was more prominently increasing the risk of severe anaphylaxis in VIA than in non-VIA (Fig.</w:t>
-      </w:r>
-      <w:r>
-        <w:t xml:space="preserve"> </w:t>
-      </w:r>
-      <w:r>
-        <w:t xml:space="preserve">2</w:t>
-      </w:r>
-      <w:r>
-        <w:t xml:space="preserve">D and Fig.</w:t>
-      </w:r>
-      <w:r>
-        <w:t xml:space="preserve"> </w:t>
-      </w:r>
-      <w:r>
-        <w:t xml:space="preserve">4</w:t>
-      </w:r>
-      <w:r>
-        <w:t xml:space="preserve">B).</w:t>
-      </w:r>
-    </w:p>
-    <w:p>
-      <w:pPr>
-        <w:pStyle w:val="BodyText"/>
-      </w:pPr>
-      <w:r>
-        <w:t xml:space="preserve">Concomitant cardiovascular diseases were more prevalent in VIA than in non-VIA cases (24.7% vs. 18.2%) and were associated with a higher risk of severe anaphylaxis when elicited by insects but were irrelevant in non-VIA cases (Fig.</w:t>
-      </w:r>
-      <w:r>
-        <w:t xml:space="preserve"> </w:t>
-      </w:r>
-      <w:r>
-        <w:t xml:space="preserve">4</w:t>
-      </w:r>
-      <w:r>
-        <w:t xml:space="preserve">). Interestingly, BST values were increased in patients with concomitant cardiovasular diseases, irrespectively of the reaction severity (Fig. S</w:t>
-      </w:r>
-      <w:r>
-        <w:t xml:space="preserve">9</w:t>
-      </w:r>
-      <w:r>
-        <w:t xml:space="preserve">).</w:t>
-      </w:r>
-    </w:p>
-    <w:p>
-      <w:pPr>
-        <w:pStyle w:val="Heading2"/>
-      </w:pPr>
-      <w:bookmarkStart w:id="31" w:name="other-cofactors-of-severe-reactions-potentially-could-be-shifted-to-th-supplement"/>
-      <w:bookmarkEnd w:id="31"/>
-      <w:r>
-        <w:t xml:space="preserve">Other cofactors of severe reactions (potentially could be shifted to th supplement)</w:t>
-      </w:r>
-    </w:p>
-    <w:p>
-      <w:pPr>
-        <w:pStyle w:val="FirstParagraph"/>
-      </w:pPr>
-      <w:r>
-        <w:t xml:space="preserve">Severe reactions of VIA were more prevalent in patients above 22 years of age, and in VIA cases vs. other elicitors (Fig. S</w:t>
-      </w:r>
-      <w:r>
-        <w:t xml:space="preserve">10</w:t>
-      </w:r>
-      <w:r>
-        <w:t xml:space="preserve">D). There were no differences in severity of reactions elicited by yellow-jackets and other</w:t>
-      </w:r>
-      <w:r>
-        <w:t xml:space="preserve"> </w:t>
-      </w:r>
-      <w:r>
-        <w:t xml:space="preserve">insect species (p = 0.4128). .</w:t>
-      </w:r>
-    </w:p>
-    <w:p>
-      <w:pPr>
-        <w:pStyle w:val="BodyText"/>
-      </w:pPr>
-      <w:r>
-        <w:t xml:space="preserve">The effect of using ACE-I (as well as beta-blockers) on the risk of severe anaphylaxis could not be independently measured from the coexisting cardiovascular pathologies. ACE-I use was, however, more often associated with cardiac arrests in all anaphylaxis cases (5.8% vs. 1.9%, p &lt; 0.001) and there were no differences between VIA and non-VIA (Fig.</w:t>
-      </w:r>
-      <w:r>
-        <w:t xml:space="preserve"> </w:t>
-      </w:r>
-      <w:r>
-        <w:t xml:space="preserve">4</w:t>
-      </w:r>
-      <w:r>
-        <w:t xml:space="preserve">C).</w:t>
-      </w:r>
-      <w:r>
-        <w:t xml:space="preserve"> </w:t>
-      </w:r>
-      <w:r>
-        <w:t xml:space="preserve">Beta-blocker use was generally associated with higher severity of anaphylaxis and with the onset of cardiovascular symptoms (cardiac arrest, chest pain), but showed no difference between groups p = 0.164). Surprisingly, arrhythmia was more frequently reported in patients with VIA and concomitant beta-blockers (Fig.</w:t>
+      <w:r>
+        <w:t xml:space="preserve"> </w:t>
+      </w:r>
+      <w:r>
+        <w:t xml:space="preserve">Beta-blocker use was generally associated with higher severity of anaphylaxis and with the onset of cardiovascular symptoms (cardiac arrest, chest pain), but showed no difference between groups p = 0.196). Surprisingly, arrhythmia was more frequently reported in patients with VIA and concomitant beta-blockers (Fig.</w:t>
       </w:r>
       <w:r>
         <w:t xml:space="preserve"> </w:t>
@@ -1189,10 +1190,10 @@
       <w:pPr>
         <w:pStyle w:val="Heading2"/>
       </w:pPr>
-      <w:bookmarkStart w:id="33" w:name="therapy-via-recived-adrenaline-less-often-than-non-via"/>
+      <w:bookmarkStart w:id="33" w:name="therapy-via-received-adrenaline-less-often-than-non-via"/>
       <w:bookmarkEnd w:id="33"/>
       <w:r>
-        <w:t xml:space="preserve">Therapy: VIA recived adrenaline less often than non-VIA</w:t>
+        <w:t xml:space="preserve">Therapy: VIA received adrenaline less often than non-VIA</w:t>
       </w:r>
     </w:p>
     <w:p>
@@ -1200,7 +1201,7 @@
         <w:pStyle w:val="FirstParagraph"/>
       </w:pPr>
       <w:r>
-        <w:t xml:space="preserve">Patients who underwent VIA significantly less often received adrenaline treatment than in other anaphylaxis cases (26.9% vs 34.6%, p &lt; 0.001). After adjusting both groups for similar age, sex and severity distribution - the difference in adrenaline use was still significant irrespective of the administration route (p &lt; 0.001, Fig</w:t>
+        <w:t xml:space="preserve">Patients who underwent VIA significantly less often received adrenaline treatment than in other anaphylaxis cases (26.9% vs 34.6%, p &lt; 0.001). After adjusting both groups for similar age, sex, and severity distribution - the difference in adrenaline use was still significant irrespective of the administration route (p &lt; 0.001, Fig</w:t>
       </w:r>
       <w:r>
         <w:t xml:space="preserve"> </w:t>
@@ -1220,7 +1221,7 @@
         <w:pStyle w:val="BodyText"/>
       </w:pPr>
       <w:r>
-        <w:t xml:space="preserve">Having a history of anaphylaxis also infuenced the therapy of a current episode. Adrenaline as a first-line treatment was given less often in VIA cases when compared to other cases</w:t>
+        <w:t xml:space="preserve">Having a history of anaphylaxis also influenced the therapy of a current episode. Adrenaline as a first-line treatment was given less often in VIA cases when compared to other cases</w:t>
       </w:r>
       <w:r>
         <w:t xml:space="preserve"> </w:t>
@@ -1266,7 +1267,7 @@
         <w:pStyle w:val="BodyText"/>
       </w:pPr>
       <w:r>
-        <w:t xml:space="preserve">We discovered clusters of symptoms and therapy modes in VIA patients (association measured using phi coefficient). Cardiovascular symptoms (cardiac arrest, hypotension, loss of consciousness) and urticaria, were treated more similarly than respiratory or gastrointestinal symptoms (Fig.</w:t>
+        <w:t xml:space="preserve">We discovered clusters of symptoms and therapy modes in VIA patients (association measured using phi coefficient). Cardiovascular symptoms (cardiac arrest, hypotension, loss of consciousness) and urticaria were treated more similarly than respiratory or gastrointestinal symptoms (Fig.</w:t>
       </w:r>
       <w:r>
         <w:t xml:space="preserve"> </w:t>
@@ -1281,13 +1282,13 @@
         <w:t xml:space="preserve"> </w:t>
       </w:r>
       <w:r>
-        <w:t xml:space="preserve">Corticosteroids, i.v. volume replacement and i.v. β-2 agonists formed another therapy mode.</w:t>
-      </w:r>
-      <w:r>
-        <w:t xml:space="preserve"> </w:t>
-      </w:r>
-      <w:r>
-        <w:t xml:space="preserve">The most prominent difference in the therapy of VIA vs. non-VIA were regarging the inhaled beta2-agonists and antihistamines (Fig.</w:t>
+        <w:t xml:space="preserve">Corticosteroids, i.v. volume replacement, and i.v. β-2 agonists formed another therapy mode.</w:t>
+      </w:r>
+      <w:r>
+        <w:t xml:space="preserve"> </w:t>
+      </w:r>
+      <w:r>
+        <w:t xml:space="preserve">The most noticeable difference in the therapy of VIA vs. non-VIA was regarding the inhaled beta2-agonists and antihistamines (Fig.</w:t>
       </w:r>
       <w:r>
         <w:t xml:space="preserve"> </w:t>
@@ -1314,7 +1315,7 @@
         <w:pStyle w:val="FirstParagraph"/>
       </w:pPr>
       <w:r>
-        <w:t xml:space="preserve">Insect venom elicited anaphylaxis in contrast to other elicitors showed a significant seasonal fluctuation and was most frequently reported from May to October. Their proportion of VIA to anaphylaxis cases elicited by other triggers during the summer seasons reached 60% and was as below 1% of cases during winter. Nevertheless, 116 cases of VIA (bee –</w:t>
+        <w:t xml:space="preserve">Insect venom elicited anaphylaxis in contrast to other elicitors showed a significant seasonal fluctuation and was most frequently reported from May to October. Their proportion of VIA to anaphylaxis cases elicited by other triggers during the summer seasons reached 60% and was below 1% of cases during winter. Nevertheless, 116 cases of VIA (bee –</w:t>
       </w:r>
       <w:r>
         <w:t xml:space="preserve"> </w:t>
@@ -1329,7 +1330,7 @@
         <w:t xml:space="preserve"> </w:t>
       </w:r>
       <w:r>
-        <w:t xml:space="preserve">in spring; yellow jacket –</w:t>
+        <w:t xml:space="preserve">in Spring; yellow jacket –</w:t>
       </w:r>
       <w:r>
         <w:t xml:space="preserve"> </w:t>
@@ -1344,7 +1345,7 @@
         <w:t xml:space="preserve"> </w:t>
       </w:r>
       <w:r>
-        <w:t xml:space="preserve">in autumn) were triggered in March, April, and November. Yellow-jacket was the most prominent VIA-causing insect followed by bees. The VIA-causing insects differed in European countries with hornets (</w:t>
+        <w:t xml:space="preserve">in Autumn) were triggered in March, April, and November. Yellow-jacket was the most prominent VIA-causing insect followed by bees. The VIA-causing insects differed in European countries with hornets (</w:t>
       </w:r>
       <w:r>
         <w:rPr>
@@ -1379,7 +1380,7 @@
         <w:pStyle w:val="FirstParagraph"/>
       </w:pPr>
       <w:r>
-        <w:t xml:space="preserve">In this study, we identified distinctive clinical symptom-profile, and treatment patterns of venom induced anaphlaxis. The data unravel phenotypes of VIA, which may contribute to the development of tools incorporating clinical</w:t>
+        <w:t xml:space="preserve">In this study, we identified distinctive clinical symptom-profile and treatment patterns of venom-induced anaphylaxis. The data unravel phenotypes of VIA, which may contribute to the development of tools incorporating clinical</w:t>
       </w:r>
       <w:r>
         <w:t xml:space="preserve"> </w:t>
@@ -1455,7 +1456,7 @@
         <w:t xml:space="preserve">if insects elicited the anaphylaxis</w:t>
       </w:r>
       <w:r>
-        <w:t xml:space="preserve">. This association was not significant in anaphylaxis elicited by other triggers. Notably, cardiac arrest occurred more frequently in patients with the elevated BST (&gt; 8 ng/ml), especially in VIA.</w:t>
+        <w:t xml:space="preserve">. This association was not significant in anaphylaxis elicited by other triggers. Notably, cardiac arrest occurred more frequently in patients with elevated BST (&gt; 8 ng/ml), especially in VIA.</w:t>
       </w:r>
       <w:r>
         <w:t xml:space="preserve"> </w:t>
@@ -1543,7 +1544,7 @@
         <w:t xml:space="preserve">[8]</w:t>
       </w:r>
       <w:r>
-        <w:t xml:space="preserve">. One of the limitations of our registry is the fact that we can only compare cases of anaphylaxis and due to the lack of healthy cohort — cannot draw conclusions on the frequency of a particular type of anaphylaxis in the population.</w:t>
+        <w:t xml:space="preserve">.</w:t>
       </w:r>
     </w:p>
     <w:p>
@@ -1603,7 +1604,7 @@
         <w:pStyle w:val="BodyText"/>
       </w:pPr>
       <w:r>
-        <w:t xml:space="preserve">Cases of VIA had been treated with adrenaline less often than the age- sex- and severity-matched cases of non-VIA. Moreover, administration of adrenaline did not depend on the trigger if the patient experienced anaphylaxis previously, but was significantly less often used if the patient experienced their first episode of VIA. The difference between groups was prominent for milder cases of anaphylaxis.</w:t>
+        <w:t xml:space="preserve">Cases of VIA had been treated with adrenaline less often than the age- sex- and severity-matched cases of non-VIA. Moreover, the administration of adrenaline did not depend on the trigger if the patient experienced anaphylaxis previously, but was significantly less often used if the patient experienced their first episode of VIA. The difference between groups was prominent for milder cases of anaphylaxis.</w:t>
       </w:r>
       <w:r>
         <w:t xml:space="preserve"> </w:t>
@@ -1634,15 +1635,15 @@
         <w:pStyle w:val="BodyText"/>
       </w:pPr>
       <w:r>
-        <w:t xml:space="preserve">Although there are no absolute contraindications for using adrenaline in anaphylaxis, one potential scenario where clinicians tend to be reluctant to using adrenaline is hypersensitivity reaction with high blood pressure with tachycardia which might be present at the initial phase of VIA, due to a psychologic reflex. In theory, these less severe cases of VIA might exhibit some form of stress-related blood pressure increase, but we lack data to confirm or discard this theory.</w:t>
-      </w:r>
-    </w:p>
-    <w:p>
-      <w:pPr>
-        <w:pStyle w:val="BodyText"/>
-      </w:pPr>
-      <w:r>
-        <w:t xml:space="preserve">Based on our findings, insects are the most probable anaphylaxis elicitor in Europe during Summer-season, with VIA cases extending from early Spring to the end of Autumn. Detailed information on the seasonality of insect-elicited hypersensitivity reactions is scarce</w:t>
+        <w:t xml:space="preserve">Although there are no absolute contraindications for using adrenaline in anaphylaxis, one potential scenario where clinicians tend to be reluctant to using adrenaline is hypersensitivity reaction with high blood pressure with tachycardia, which might be present at the initial phase of VIA, due to a psychologic reflex. In theory, these less severe cases of VIA might exhibit some form of stress-related blood pressure increase, but we lack data to confirm or discard this theory.</w:t>
+      </w:r>
+    </w:p>
+    <w:p>
+      <w:pPr>
+        <w:pStyle w:val="BodyText"/>
+      </w:pPr>
+      <w:r>
+        <w:t xml:space="preserve">Based on our findings, insects are the most probable elicitor of anaphylaxis in Europe during Summer-season, with VIA cases extending from early Spring to the end of Autumn. Detailed information on the seasonality of insect-elicited hypersensitivity reactions is scarce</w:t>
       </w:r>
       <w:r>
         <w:t xml:space="preserve"> </w:t>
@@ -1666,7 +1667,7 @@
         <w:t xml:space="preserve"> </w:t>
       </w:r>
       <w:r>
-        <w:t xml:space="preserve">depends on the climate, and in invaded regions (e.i. Australia) it can even extend throughout the year</w:t>
+        <w:t xml:space="preserve">depends on the climate, and in invaded regions (e.i. Australia), it can even extend throughout the year</w:t>
       </w:r>
       <w:r>
         <w:t xml:space="preserve"> </w:t>
@@ -1680,7 +1681,17 @@
     </w:p>
     <w:p>
       <w:pPr>
-        <w:pStyle w:val="BodyText"/>
+        <w:pStyle w:val="Heading2"/>
+      </w:pPr>
+      <w:bookmarkStart w:id="36" w:name="limitations"/>
+      <w:bookmarkEnd w:id="36"/>
+      <w:r>
+        <w:t xml:space="preserve">Limitations</w:t>
+      </w:r>
+    </w:p>
+    <w:p>
+      <w:pPr>
+        <w:pStyle w:val="FirstParagraph"/>
       </w:pPr>
       <w:r>
         <w:t xml:space="preserve">Due to the design of the European Anaphylaxis Registry, our analysis was restricted only to cases of anaphylaxis. Milder hypersensitivity reactions, as well as healthy controls, are not included in the database. Although The European Anaphylaxis Registry is ideal for investigating anaphylaxis subtypes - it might give an incomplete picture of the populational distribution of hypersensitivity reactions and restricts us to only comparing various forms of anaphylaxis.</w:t>
@@ -1698,8 +1709,8 @@
       <w:pPr>
         <w:pStyle w:val="Heading1"/>
       </w:pPr>
-      <w:bookmarkStart w:id="36" w:name="conclusion"/>
-      <w:bookmarkEnd w:id="36"/>
+      <w:bookmarkStart w:id="37" w:name="conclusion"/>
+      <w:bookmarkEnd w:id="37"/>
       <w:r>
         <w:t xml:space="preserve">Conclusion</w:t>
       </w:r>
@@ -1717,15 +1728,15 @@
         <w:pStyle w:val="BodyText"/>
       </w:pPr>
       <w:r>
-        <w:t xml:space="preserve">When evaluating the risk of future severe episodes - patients with BST over 8 ng/ml should undergo extensive diagnostic tests to exclude ISM or MCAS and should be provided with two adrenaline autoinjectors for acute self management.</w:t>
+        <w:t xml:space="preserve">When evaluating the risk of future severe episodes - patients with BST over 8 ng/ml should undergo extensive diagnostic tests to exclude ISM or MCAS and should be provided with two adrenaline autoinjectors for acute self-management.</w:t>
       </w:r>
     </w:p>
     <w:p>
       <w:pPr>
         <w:pStyle w:val="Heading1"/>
       </w:pPr>
-      <w:bookmarkStart w:id="37" w:name="acknowledgements"/>
-      <w:bookmarkEnd w:id="37"/>
+      <w:bookmarkStart w:id="38" w:name="acknowledgements"/>
+      <w:bookmarkEnd w:id="38"/>
       <w:r>
         <w:t xml:space="preserve">Acknowledgements</w:t>
       </w:r>
@@ -1735,22 +1746,22 @@
         <w:pStyle w:val="FirstParagraph"/>
       </w:pPr>
       <w:r>
-        <w:t xml:space="preserve">We thank all patients, parents, and their children for their support in providing data on the occurrence of anaphylaxis for this study. We thank Dr. rer. biol. Kristin Franke for insight about the manuscript. We thank the study personnel for patients counseling and data entry, and we thank the members of The European Anaphylaxis Registry in detail:</w:t>
+        <w:t xml:space="preserve">We thank all patients, parents, and their children for their support in providing data on the occurrence of anaphylaxis for this study. We thank Dr. rer. biol. Kristin Franke for revising the manuscript. We thank the study personnel for patients counseling and data entry, and we thank the members of The European Anaphylaxis Registry in detail:</w:t>
       </w:r>
     </w:p>
     <w:p>
       <w:pPr>
         <w:pStyle w:val="Heading5"/>
       </w:pPr>
-      <w:bookmarkStart w:id="38" w:name="section"/>
-      <w:bookmarkEnd w:id="38"/>
+      <w:bookmarkStart w:id="39" w:name="section"/>
+      <w:bookmarkEnd w:id="39"/>
     </w:p>
     <w:p>
       <w:pPr>
         <w:pStyle w:val="Heading1"/>
       </w:pPr>
-      <w:bookmarkStart w:id="39" w:name="references"/>
-      <w:bookmarkEnd w:id="39"/>
+      <w:bookmarkStart w:id="40" w:name="references"/>
+      <w:bookmarkEnd w:id="40"/>
       <w:r>
         <w:t xml:space="preserve">References</w:t>
       </w:r>
@@ -1765,7 +1776,7 @@
       <w:r>
         <w:t xml:space="preserve"> </w:t>
       </w:r>
-      <w:hyperlink r:id="rId40">
+      <w:hyperlink r:id="rId41">
         <w:r>
           <w:rPr>
             <w:rStyle w:val="Hyperlink"/>
@@ -1787,7 +1798,7 @@
       <w:r>
         <w:t xml:space="preserve"> </w:t>
       </w:r>
-      <w:hyperlink r:id="rId41">
+      <w:hyperlink r:id="rId42">
         <w:r>
           <w:rPr>
             <w:rStyle w:val="Hyperlink"/>
@@ -1809,7 +1820,7 @@
       <w:r>
         <w:t xml:space="preserve"> </w:t>
       </w:r>
-      <w:hyperlink r:id="rId42">
+      <w:hyperlink r:id="rId43">
         <w:r>
           <w:rPr>
             <w:rStyle w:val="Hyperlink"/>
@@ -1831,7 +1842,7 @@
       <w:r>
         <w:t xml:space="preserve"> </w:t>
       </w:r>
-      <w:hyperlink r:id="rId43">
+      <w:hyperlink r:id="rId44">
         <w:r>
           <w:rPr>
             <w:rStyle w:val="Hyperlink"/>
@@ -1853,7 +1864,7 @@
       <w:r>
         <w:t xml:space="preserve"> </w:t>
       </w:r>
-      <w:hyperlink r:id="rId44">
+      <w:hyperlink r:id="rId45">
         <w:r>
           <w:rPr>
             <w:rStyle w:val="Hyperlink"/>
@@ -1891,7 +1902,7 @@
       <w:r>
         <w:t xml:space="preserve"> </w:t>
       </w:r>
-      <w:hyperlink r:id="rId45">
+      <w:hyperlink r:id="rId46">
         <w:r>
           <w:rPr>
             <w:rStyle w:val="Hyperlink"/>
@@ -1929,7 +1940,7 @@
       <w:r>
         <w:t xml:space="preserve"> </w:t>
       </w:r>
-      <w:hyperlink r:id="rId46">
+      <w:hyperlink r:id="rId47">
         <w:r>
           <w:rPr>
             <w:rStyle w:val="Hyperlink"/>
@@ -1967,7 +1978,7 @@
       <w:r>
         <w:t xml:space="preserve"> </w:t>
       </w:r>
-      <w:hyperlink r:id="rId47">
+      <w:hyperlink r:id="rId48">
         <w:r>
           <w:rPr>
             <w:rStyle w:val="Hyperlink"/>
@@ -1989,7 +2000,7 @@
       <w:r>
         <w:t xml:space="preserve"> </w:t>
       </w:r>
-      <w:hyperlink r:id="rId48">
+      <w:hyperlink r:id="rId49">
         <w:r>
           <w:rPr>
             <w:rStyle w:val="Hyperlink"/>
@@ -2011,7 +2022,7 @@
       <w:r>
         <w:t xml:space="preserve"> </w:t>
       </w:r>
-      <w:hyperlink r:id="rId49">
+      <w:hyperlink r:id="rId50">
         <w:r>
           <w:rPr>
             <w:rStyle w:val="Hyperlink"/>
@@ -2033,7 +2044,7 @@
       <w:r>
         <w:t xml:space="preserve"> </w:t>
       </w:r>
-      <w:hyperlink r:id="rId50">
+      <w:hyperlink r:id="rId51">
         <w:r>
           <w:rPr>
             <w:rStyle w:val="Hyperlink"/>
@@ -2055,7 +2066,7 @@
       <w:r>
         <w:t xml:space="preserve"> </w:t>
       </w:r>
-      <w:hyperlink r:id="rId51">
+      <w:hyperlink r:id="rId52">
         <w:r>
           <w:rPr>
             <w:rStyle w:val="Hyperlink"/>
@@ -2085,7 +2096,7 @@
       <w:r>
         <w:t xml:space="preserve"> </w:t>
       </w:r>
-      <w:hyperlink r:id="rId52">
+      <w:hyperlink r:id="rId53">
         <w:r>
           <w:rPr>
             <w:rStyle w:val="Hyperlink"/>
@@ -2107,7 +2118,7 @@
       <w:r>
         <w:t xml:space="preserve"> </w:t>
       </w:r>
-      <w:hyperlink r:id="rId53">
+      <w:hyperlink r:id="rId54">
         <w:r>
           <w:rPr>
             <w:rStyle w:val="Hyperlink"/>
@@ -2129,7 +2140,7 @@
       <w:r>
         <w:t xml:space="preserve"> </w:t>
       </w:r>
-      <w:hyperlink r:id="rId54">
+      <w:hyperlink r:id="rId55">
         <w:r>
           <w:rPr>
             <w:rStyle w:val="Hyperlink"/>
@@ -2151,7 +2162,7 @@
       <w:r>
         <w:t xml:space="preserve"> </w:t>
       </w:r>
-      <w:hyperlink r:id="rId55">
+      <w:hyperlink r:id="rId56">
         <w:r>
           <w:rPr>
             <w:rStyle w:val="Hyperlink"/>
@@ -2173,7 +2184,7 @@
       <w:r>
         <w:t xml:space="preserve"> </w:t>
       </w:r>
-      <w:hyperlink r:id="rId56">
+      <w:hyperlink r:id="rId57">
         <w:r>
           <w:rPr>
             <w:rStyle w:val="Hyperlink"/>
@@ -2195,7 +2206,7 @@
       <w:r>
         <w:t xml:space="preserve"> </w:t>
       </w:r>
-      <w:hyperlink r:id="rId57">
+      <w:hyperlink r:id="rId58">
         <w:r>
           <w:rPr>
             <w:rStyle w:val="Hyperlink"/>
@@ -2217,7 +2228,7 @@
       <w:r>
         <w:t xml:space="preserve"> </w:t>
       </w:r>
-      <w:hyperlink r:id="rId58">
+      <w:hyperlink r:id="rId59">
         <w:r>
           <w:rPr>
             <w:rStyle w:val="Hyperlink"/>
@@ -2255,7 +2266,7 @@
       <w:r>
         <w:t xml:space="preserve"> </w:t>
       </w:r>
-      <w:hyperlink r:id="rId59">
+      <w:hyperlink r:id="rId60">
         <w:r>
           <w:rPr>
             <w:rStyle w:val="Hyperlink"/>
@@ -2271,15 +2282,15 @@
       <w:pPr>
         <w:pStyle w:val="Heading5"/>
       </w:pPr>
-      <w:bookmarkStart w:id="60" w:name="section-1"/>
-      <w:bookmarkEnd w:id="60"/>
+      <w:bookmarkStart w:id="61" w:name="section-1"/>
+      <w:bookmarkEnd w:id="61"/>
     </w:p>
     <w:p>
       <w:pPr>
         <w:pStyle w:val="Heading1"/>
       </w:pPr>
-      <w:bookmarkStart w:id="61" w:name="figures"/>
-      <w:bookmarkEnd w:id="61"/>
+      <w:bookmarkStart w:id="62" w:name="figures"/>
+      <w:bookmarkEnd w:id="62"/>
       <w:r>
         <w:t xml:space="preserve">Figures</w:t>
       </w:r>
@@ -2304,7 +2315,7 @@
                     </pic:cNvPicPr>
                   </pic:nvPicPr>
                   <pic:blipFill>
-                    <a:blip r:embed="rId62"/>
+                    <a:blip r:embed="rId63"/>
                     <a:stretch>
                       <a:fillRect/>
                     </a:stretch>
@@ -2343,8 +2354,8 @@
       <w:pPr>
         <w:pStyle w:val="Heading5"/>
       </w:pPr>
-      <w:bookmarkStart w:id="63" w:name="section-2"/>
-      <w:bookmarkEnd w:id="63"/>
+      <w:bookmarkStart w:id="64" w:name="section-2"/>
+      <w:bookmarkEnd w:id="64"/>
     </w:p>
     <w:p>
       <w:pPr>
@@ -2355,7 +2366,7 @@
           <wp:inline>
             <wp:extent cx="5943600" cy="4333875"/>
             <wp:effectExtent b="0" l="0" r="0" t="0"/>
-            <wp:docPr descr="Figure 2: Symptoms of insect venom anaphylaxis (VIA) compared to other elicitors. A: Proportional presentation of specific reaction symptoms in VIA and non-VIA according to cardiovascular (cardio.), gastroenterologic (gastro.) and respirator (resp.) organ systems. B: High-level overview of involved organ systems and selected cofactors in the form of a radar plot. C: difference in symptoms of VIA among patients under 22 and over 22 years of age. * denotes significant differences between groups. (other figure:Interaction effect of VIA and lack of skin symptoms (urticaria or flushing) on the severity of anaphylaxis. D: Baseline Serum Tryptase (BST) increases with the severity of anaphylaxis a lot more prominently in VIA." title="" id="1" name="Picture"/>
+            <wp:docPr descr="Figure 2: Symptoms of insect venom anaphylaxis (VIA) compared to other elicitors. A: Proportional presentation of specific reaction symptoms in VIA and non-VIA according to cardiovascular (cardio.), gastroenterologic (gastro.), and respiratory (resp.) organ systems. B: High-level overview of involved organ systems and selected cofactors in the form of a radar plot. C: difference in symptoms of VIA among patients under 22 and over 22 years of age. * denotes significant differences between groups." title="" id="1" name="Picture"/>
             <a:graphic>
               <a:graphicData uri="http://schemas.openxmlformats.org/drawingml/2006/picture">
                 <pic:pic>
@@ -2366,7 +2377,7 @@
                     </pic:cNvPicPr>
                   </pic:nvPicPr>
                   <pic:blipFill>
-                    <a:blip r:embed="rId64"/>
+                    <a:blip r:embed="rId65"/>
                     <a:stretch>
                       <a:fillRect/>
                     </a:stretch>
@@ -2398,15 +2409,15 @@
         <w:pStyle w:val="ImageCaption"/>
       </w:pPr>
       <w:r>
-        <w:t xml:space="preserve">Figure 2: Symptoms of insect venom anaphylaxis (VIA) compared to other elicitors. A: Proportional presentation of specific reaction symptoms in VIA and non-VIA according to cardiovascular (cardio.), gastroenterologic (gastro.) and respirator (resp.) organ systems. B: High-level overview of involved organ systems and selected cofactors in the form of a radar plot. C: difference in symptoms of VIA among patients under 22 and over 22 years of age. * denotes significant differences between groups. (other figure:Interaction effect of VIA and lack of skin symptoms (urticaria or flushing) on the severity of anaphylaxis. D: Baseline Serum Tryptase (BST) increases with the severity of anaphylaxis a lot more prominently in VIA.</w:t>
+        <w:t xml:space="preserve">Figure 2: Symptoms of insect venom anaphylaxis (VIA) compared to other elicitors. A: Proportional presentation of specific reaction symptoms in VIA and non-VIA according to cardiovascular (cardio.), gastroenterologic (gastro.), and respiratory (resp.) organ systems. B: High-level overview of involved organ systems and selected cofactors in the form of a radar plot. C: difference in symptoms of VIA among patients under 22 and over 22 years of age. * denotes significant differences between groups.</w:t>
       </w:r>
     </w:p>
     <w:p>
       <w:pPr>
         <w:pStyle w:val="Heading5"/>
       </w:pPr>
-      <w:bookmarkStart w:id="65" w:name="section-3"/>
-      <w:bookmarkEnd w:id="65"/>
+      <w:bookmarkStart w:id="66" w:name="section-3"/>
+      <w:bookmarkEnd w:id="66"/>
     </w:p>
     <w:p>
       <w:pPr>
@@ -2415,9 +2426,9 @@
       <w:r>
         <w:drawing>
           <wp:inline>
-            <wp:extent cx="4620126" cy="4620126"/>
+            <wp:extent cx="5943600" cy="4086225"/>
             <wp:effectExtent b="0" l="0" r="0" t="0"/>
-            <wp:docPr descr="Figure 3: Lack of skin symptoms (i.e. urticara and flushing) during anaphylaxis is associated with more severe IVA. A: lack of skin symptoms and mastocytosis in VIA and non-VIA cases. B: Lack of skin symptoms according to severirty in both anaphylaxis groups. C: Relation of reaction severity according to the elicitor and the absence of skin symptoms in relation to categorized BST values. D: Continous values of BST according to severity in both non-VIA and VIA with subgrouping to skin symptoms." title="" id="1" name="Picture"/>
+            <wp:docPr descr="Figure 3: Lack of skin symptoms (i.e., urticaria and flushing) during anaphylaxis is associated with more severe IVA. A: lack of skin symptoms and mastocytosis in VIA and non-VIA cases. B: Lack of skin symptoms, according to the severity in both anaphylaxis groups. C: Relation of reaction severity according to the elicitor and the absence of skin symptoms concerning categorized BST values. D: Continous values of BST according to the severity in both non-VIA and VIA with subgrouping to skin symptoms." title="" id="1" name="Picture"/>
             <a:graphic>
               <a:graphicData uri="http://schemas.openxmlformats.org/drawingml/2006/picture">
                 <pic:pic>
@@ -2428,7 +2439,7 @@
                     </pic:cNvPicPr>
                   </pic:nvPicPr>
                   <pic:blipFill>
-                    <a:blip r:embed="rId66"/>
+                    <a:blip r:embed="rId67"/>
                     <a:stretch>
                       <a:fillRect/>
                     </a:stretch>
@@ -2436,7 +2447,7 @@
                   <pic:spPr bwMode="auto">
                     <a:xfrm>
                       <a:off x="0" y="0"/>
-                      <a:ext cx="4620126" cy="4620126"/>
+                      <a:ext cx="5943600" cy="4086225"/>
                     </a:xfrm>
                     <a:prstGeom prst="rect">
                       <a:avLst/>
@@ -2460,15 +2471,15 @@
         <w:pStyle w:val="ImageCaption"/>
       </w:pPr>
       <w:r>
-        <w:t xml:space="preserve">Figure 3: Lack of skin symptoms (i.e. urticara and flushing) during anaphylaxis is associated with more severe IVA. A: lack of skin symptoms and mastocytosis in VIA and non-VIA cases. B: Lack of skin symptoms according to severirty in both anaphylaxis groups. C: Relation of reaction severity according to the elicitor and the absence of skin symptoms in relation to categorized BST values. D: Continous values of BST according to severity in both non-VIA and VIA with subgrouping to skin symptoms.</w:t>
+        <w:t xml:space="preserve">Figure 3: Lack of skin symptoms (i.e., urticaria and flushing) during anaphylaxis is associated with more severe IVA. A: lack of skin symptoms and mastocytosis in VIA and non-VIA cases. B: Lack of skin symptoms, according to the severity in both anaphylaxis groups. C: Relation of reaction severity according to the elicitor and the absence of skin symptoms concerning categorized BST values. D: Continous values of BST according to the severity in both non-VIA and VIA with subgrouping to skin symptoms.</w:t>
       </w:r>
     </w:p>
     <w:p>
       <w:pPr>
         <w:pStyle w:val="Heading5"/>
       </w:pPr>
-      <w:bookmarkStart w:id="67" w:name="section-4"/>
-      <w:bookmarkEnd w:id="67"/>
+      <w:bookmarkStart w:id="68" w:name="section-4"/>
+      <w:bookmarkEnd w:id="68"/>
     </w:p>
     <w:p>
       <w:pPr>
@@ -2490,7 +2501,7 @@
                     </pic:cNvPicPr>
                   </pic:nvPicPr>
                   <pic:blipFill>
-                    <a:blip r:embed="rId68"/>
+                    <a:blip r:embed="rId69"/>
                     <a:stretch>
                       <a:fillRect/>
                     </a:stretch>
@@ -2529,8 +2540,8 @@
       <w:pPr>
         <w:pStyle w:val="Heading5"/>
       </w:pPr>
-      <w:bookmarkStart w:id="69" w:name="section-5"/>
-      <w:bookmarkEnd w:id="69"/>
+      <w:bookmarkStart w:id="70" w:name="section-5"/>
+      <w:bookmarkEnd w:id="70"/>
     </w:p>
     <w:p>
       <w:pPr>
@@ -2541,7 +2552,7 @@
           <wp:inline>
             <wp:extent cx="5943600" cy="7641771"/>
             <wp:effectExtent b="0" l="0" r="0" t="0"/>
-            <wp:docPr descr="Figure 5: Therapy in patients with VIA compared to other elicitors, cases matched according to sex, age, and severity of a reaction. A: Proportional use of therapy measures in both anaphylaxis groups. B: C: Heatmap visualizing the association of symptoms and corresponding treatment - presented as a scaled correlation coefficient (phi). * - p value &lt; 0.05 after false discovery rate correction." title="" id="1" name="Picture"/>
+            <wp:docPr descr="Figure 5: Therapy in patients with VIA compared to other elicitors, cases matched according to sex, age, and severity of a reaction. A: Proportional use of therapy measures in both anaphylaxis groups. B: C: Heatmap visualizing the association of symptoms and corresponding treatment - presented as a scaled correlation coefficient (phi). * - p-value &lt; 0.05 after false discovery rate correction." title="" id="1" name="Picture"/>
             <a:graphic>
               <a:graphicData uri="http://schemas.openxmlformats.org/drawingml/2006/picture">
                 <pic:pic>
@@ -2552,7 +2563,7 @@
                     </pic:cNvPicPr>
                   </pic:nvPicPr>
                   <pic:blipFill>
-                    <a:blip r:embed="rId70"/>
+                    <a:blip r:embed="rId71"/>
                     <a:stretch>
                       <a:fillRect/>
                     </a:stretch>
@@ -2584,15 +2595,15 @@
         <w:pStyle w:val="ImageCaption"/>
       </w:pPr>
       <w:r>
-        <w:t xml:space="preserve">Figure 5: Therapy in patients with VIA compared to other elicitors, cases matched according to sex, age, and severity of a reaction. A: Proportional use of therapy measures in both anaphylaxis groups. B: C: Heatmap visualizing the association of symptoms and corresponding treatment - presented as a scaled correlation coefficient (phi). * - p value &lt; 0.05 after false discovery rate correction.</w:t>
+        <w:t xml:space="preserve">Figure 5: Therapy in patients with VIA compared to other elicitors, cases matched according to sex, age, and severity of a reaction. A: Proportional use of therapy measures in both anaphylaxis groups. B: C: Heatmap visualizing the association of symptoms and corresponding treatment - presented as a scaled correlation coefficient (phi). * - p-value &lt; 0.05 after false discovery rate correction.</w:t>
       </w:r>
     </w:p>
     <w:p>
       <w:pPr>
         <w:pStyle w:val="Heading5"/>
       </w:pPr>
-      <w:bookmarkStart w:id="71" w:name="section-6"/>
-      <w:bookmarkEnd w:id="71"/>
+      <w:bookmarkStart w:id="72" w:name="section-6"/>
+      <w:bookmarkEnd w:id="72"/>
     </w:p>
     <w:p>
       <w:pPr>
@@ -2614,7 +2625,7 @@
                     </pic:cNvPicPr>
                   </pic:nvPicPr>
                   <pic:blipFill>
-                    <a:blip r:embed="rId72"/>
+                    <a:blip r:embed="rId73"/>
                     <a:stretch>
                       <a:fillRect/>
                     </a:stretch>
@@ -2668,15 +2679,15 @@
       <w:pPr>
         <w:pStyle w:val="Heading5"/>
       </w:pPr>
-      <w:bookmarkStart w:id="73" w:name="section-7"/>
-      <w:bookmarkEnd w:id="73"/>
+      <w:bookmarkStart w:id="74" w:name="section-7"/>
+      <w:bookmarkEnd w:id="74"/>
     </w:p>
     <w:p>
       <w:pPr>
         <w:pStyle w:val="Heading1"/>
       </w:pPr>
-      <w:bookmarkStart w:id="74" w:name="supplementary-figures"/>
-      <w:bookmarkEnd w:id="74"/>
+      <w:bookmarkStart w:id="75" w:name="supplementary-figures"/>
+      <w:bookmarkEnd w:id="75"/>
       <w:r>
         <w:t xml:space="preserve">Supplementary Figures</w:t>
       </w:r>
@@ -2701,7 +2712,7 @@
                     </pic:cNvPicPr>
                   </pic:nvPicPr>
                   <pic:blipFill>
-                    <a:blip r:embed="rId75"/>
+                    <a:blip r:embed="rId76"/>
                     <a:stretch>
                       <a:fillRect/>
                     </a:stretch>
@@ -2756,7 +2767,7 @@
                     </pic:cNvPicPr>
                   </pic:nvPicPr>
                   <pic:blipFill>
-                    <a:blip r:embed="rId76"/>
+                    <a:blip r:embed="rId77"/>
                     <a:stretch>
                       <a:fillRect/>
                     </a:stretch>
@@ -2806,61 +2817,6 @@
                 <pic:pic>
                   <pic:nvPicPr>
                     <pic:cNvPr descr="../figures/trypcardiocur-1.png" id="0" name="Picture"/>
-                    <pic:cNvPicPr>
-                      <a:picLocks noChangeArrowheads="1" noChangeAspect="1"/>
-                    </pic:cNvPicPr>
-                  </pic:nvPicPr>
-                  <pic:blipFill>
-                    <a:blip r:embed="rId77"/>
-                    <a:stretch>
-                      <a:fillRect/>
-                    </a:stretch>
-                  </pic:blipFill>
-                  <pic:spPr bwMode="auto">
-                    <a:xfrm>
-                      <a:off x="0" y="0"/>
-                      <a:ext cx="4620126" cy="3696101"/>
-                    </a:xfrm>
-                    <a:prstGeom prst="rect">
-                      <a:avLst/>
-                    </a:prstGeom>
-                    <a:noFill/>
-                    <a:ln w="9525">
-                      <a:noFill/>
-                      <a:headEnd/>
-                      <a:tailEnd/>
-                    </a:ln>
-                  </pic:spPr>
-                </pic:pic>
-              </a:graphicData>
-            </a:graphic>
-          </wp:inline>
-        </w:drawing>
-      </w:r>
-    </w:p>
-    <w:p>
-      <w:pPr>
-        <w:pStyle w:val="ImageCaption"/>
-      </w:pPr>
-      <w:r>
-        <w:t xml:space="preserve">Figure 9: Tryptase levels in patients with concomitant cardiovascular diseases.</w:t>
-      </w:r>
-    </w:p>
-    <w:p>
-      <w:pPr>
-        <w:pStyle w:val="FigureWithCaption"/>
-      </w:pPr>
-      <w:r>
-        <w:drawing>
-          <wp:inline>
-            <wp:extent cx="4620126" cy="3696101"/>
-            <wp:effectExtent b="0" l="0" r="0" t="0"/>
-            <wp:docPr descr="Figure 10: Severity of anaphylaxis in subgroups. The severity of patients with VIA in two age groups (left), according to elicitor type (center) and according to the responsible insect species (right)" title="" id="1" name="Picture"/>
-            <a:graphic>
-              <a:graphicData uri="http://schemas.openxmlformats.org/drawingml/2006/picture">
-                <pic:pic>
-                  <pic:nvPicPr>
-                    <pic:cNvPr descr="../figures/sev-1.png" id="0" name="Picture"/>
                     <pic:cNvPicPr>
                       <a:picLocks noChangeArrowheads="1" noChangeAspect="1"/>
                     </pic:cNvPicPr>
@@ -2898,6 +2854,61 @@
         <w:pStyle w:val="ImageCaption"/>
       </w:pPr>
       <w:r>
+        <w:t xml:space="preserve">Figure 9: Tryptase levels in patients with concomitant cardiovascular diseases.</w:t>
+      </w:r>
+    </w:p>
+    <w:p>
+      <w:pPr>
+        <w:pStyle w:val="FigureWithCaption"/>
+      </w:pPr>
+      <w:r>
+        <w:drawing>
+          <wp:inline>
+            <wp:extent cx="4620126" cy="3696101"/>
+            <wp:effectExtent b="0" l="0" r="0" t="0"/>
+            <wp:docPr descr="Figure 10: Severity of anaphylaxis in subgroups. The severity of patients with VIA in two age groups (left), according to elicitor type (center) and according to the responsible insect species (right)" title="" id="1" name="Picture"/>
+            <a:graphic>
+              <a:graphicData uri="http://schemas.openxmlformats.org/drawingml/2006/picture">
+                <pic:pic>
+                  <pic:nvPicPr>
+                    <pic:cNvPr descr="../figures/sev-1.png" id="0" name="Picture"/>
+                    <pic:cNvPicPr>
+                      <a:picLocks noChangeArrowheads="1" noChangeAspect="1"/>
+                    </pic:cNvPicPr>
+                  </pic:nvPicPr>
+                  <pic:blipFill>
+                    <a:blip r:embed="rId79"/>
+                    <a:stretch>
+                      <a:fillRect/>
+                    </a:stretch>
+                  </pic:blipFill>
+                  <pic:spPr bwMode="auto">
+                    <a:xfrm>
+                      <a:off x="0" y="0"/>
+                      <a:ext cx="4620126" cy="3696101"/>
+                    </a:xfrm>
+                    <a:prstGeom prst="rect">
+                      <a:avLst/>
+                    </a:prstGeom>
+                    <a:noFill/>
+                    <a:ln w="9525">
+                      <a:noFill/>
+                      <a:headEnd/>
+                      <a:tailEnd/>
+                    </a:ln>
+                  </pic:spPr>
+                </pic:pic>
+              </a:graphicData>
+            </a:graphic>
+          </wp:inline>
+        </w:drawing>
+      </w:r>
+    </w:p>
+    <w:p>
+      <w:pPr>
+        <w:pStyle w:val="ImageCaption"/>
+      </w:pPr>
+      <w:r>
         <w:t xml:space="preserve">Figure 10: Severity of anaphylaxis in subgroups. The severity of patients with VIA in two age groups (left), according to elicitor type (center) and according to the responsible insect species (right)</w:t>
       </w:r>
     </w:p>
@@ -2921,7 +2932,7 @@
                     </pic:cNvPicPr>
                   </pic:nvPicPr>
                   <pic:blipFill>
-                    <a:blip r:embed="rId79"/>
+                    <a:blip r:embed="rId80"/>
                     <a:stretch>
                       <a:fillRect/>
                     </a:stretch>
@@ -2985,7 +2996,88 @@
         <w:pStyle w:val="Compact"/>
       </w:pPr>
       <w:r>
-        <w:t xml:space="preserve">-0.221</w:t>
+        <w:t xml:space="preserve">-0.244</w:t>
+      </w:r>
+      <w:r>
+        <w:t xml:space="preserve">***</w:t>
+      </w:r>
+    </w:p>
+    <w:p>
+      <w:pPr>
+        <w:pStyle w:val="Compact"/>
+      </w:pPr>
+      <w:r>
+        <w:t xml:space="preserve">(0.087)</w:t>
+      </w:r>
+    </w:p>
+    <w:p>
+      <w:pPr>
+        <w:pStyle w:val="Compact"/>
+      </w:pPr>
+      <w:r>
+        <w:t xml:space="preserve">d_111_urti_flushyes</w:t>
+      </w:r>
+    </w:p>
+    <w:p>
+      <w:pPr>
+        <w:pStyle w:val="Compact"/>
+      </w:pPr>
+      <w:r>
+        <w:t xml:space="preserve">-0.625</w:t>
+      </w:r>
+      <w:r>
+        <w:t xml:space="preserve">***</w:t>
+      </w:r>
+    </w:p>
+    <w:p>
+      <w:pPr>
+        <w:pStyle w:val="Compact"/>
+      </w:pPr>
+      <w:r>
+        <w:t xml:space="preserve">(0.074)</w:t>
+      </w:r>
+    </w:p>
+    <w:p>
+      <w:pPr>
+        <w:pStyle w:val="Compact"/>
+      </w:pPr>
+      <w:r>
+        <w:t xml:space="preserve">groupingother:d_111_urti_flushyes</w:t>
+      </w:r>
+    </w:p>
+    <w:p>
+      <w:pPr>
+        <w:pStyle w:val="Compact"/>
+      </w:pPr>
+      <w:r>
+        <w:t xml:space="preserve">0.586</w:t>
+      </w:r>
+      <w:r>
+        <w:t xml:space="preserve">***</w:t>
+      </w:r>
+    </w:p>
+    <w:p>
+      <w:pPr>
+        <w:pStyle w:val="Compact"/>
+      </w:pPr>
+      <w:r>
+        <w:t xml:space="preserve">(0.105)</w:t>
+      </w:r>
+    </w:p>
+    <w:p>
+      <w:pPr>
+        <w:pStyle w:val="Compact"/>
+      </w:pPr>
+      <w:r>
+        <w:t xml:space="preserve">Constant</w:t>
+      </w:r>
+    </w:p>
+    <w:p>
+      <w:pPr>
+        <w:pStyle w:val="Compact"/>
+      </w:pPr>
+      <w:r>
+        <w:t xml:space="preserve">0.123</w:t>
       </w:r>
       <w:r>
         <w:t xml:space="preserve">**</w:t>
@@ -2996,7 +3088,7 @@
         <w:pStyle w:val="Compact"/>
       </w:pPr>
       <w:r>
-        <w:t xml:space="preserve">(0.087)</w:t>
+        <w:t xml:space="preserve">(0.060)</w:t>
       </w:r>
     </w:p>
     <w:p>
@@ -3004,7 +3096,7 @@
         <w:pStyle w:val="Compact"/>
       </w:pPr>
       <w:r>
-        <w:t xml:space="preserve">d_111_urti_flushyes</w:t>
+        <w:t xml:space="preserve">Observations</w:t>
       </w:r>
     </w:p>
     <w:p>
@@ -3012,10 +3104,7 @@
         <w:pStyle w:val="Compact"/>
       </w:pPr>
       <w:r>
-        <w:t xml:space="preserve">-0.625</w:t>
-      </w:r>
-      <w:r>
-        <w:t xml:space="preserve">***</w:t>
+        <w:t xml:space="preserve">6,910</w:t>
       </w:r>
     </w:p>
     <w:p>
@@ -3023,7 +3112,7 @@
         <w:pStyle w:val="Compact"/>
       </w:pPr>
       <w:r>
-        <w:t xml:space="preserve">(0.074)</w:t>
+        <w:t xml:space="preserve">Log Likelihood</w:t>
       </w:r>
     </w:p>
     <w:p>
@@ -3031,7 +3120,7 @@
         <w:pStyle w:val="Compact"/>
       </w:pPr>
       <w:r>
-        <w:t xml:space="preserve">groupingother:d_111_urti_flushyes</w:t>
+        <w:t xml:space="preserve">-4,706.136</w:t>
       </w:r>
     </w:p>
     <w:p>
@@ -3039,10 +3128,7 @@
         <w:pStyle w:val="Compact"/>
       </w:pPr>
       <w:r>
-        <w:t xml:space="preserve">0.558</w:t>
-      </w:r>
-      <w:r>
-        <w:t xml:space="preserve">***</w:t>
+        <w:t xml:space="preserve">Akaike Inf. Crit.</w:t>
       </w:r>
     </w:p>
     <w:p>
@@ -3050,82 +3136,7 @@
         <w:pStyle w:val="Compact"/>
       </w:pPr>
       <w:r>
-        <w:t xml:space="preserve">(0.105)</w:t>
-      </w:r>
-    </w:p>
-    <w:p>
-      <w:pPr>
-        <w:pStyle w:val="Compact"/>
-      </w:pPr>
-      <w:r>
-        <w:t xml:space="preserve">Constant</w:t>
-      </w:r>
-    </w:p>
-    <w:p>
-      <w:pPr>
-        <w:pStyle w:val="Compact"/>
-      </w:pPr>
-      <w:r>
-        <w:t xml:space="preserve">0.123</w:t>
-      </w:r>
-      <w:r>
-        <w:t xml:space="preserve">**</w:t>
-      </w:r>
-    </w:p>
-    <w:p>
-      <w:pPr>
-        <w:pStyle w:val="Compact"/>
-      </w:pPr>
-      <w:r>
-        <w:t xml:space="preserve">(0.060)</w:t>
-      </w:r>
-    </w:p>
-    <w:p>
-      <w:pPr>
-        <w:pStyle w:val="Compact"/>
-      </w:pPr>
-      <w:r>
-        <w:t xml:space="preserve">Observations</w:t>
-      </w:r>
-    </w:p>
-    <w:p>
-      <w:pPr>
-        <w:pStyle w:val="Compact"/>
-      </w:pPr>
-      <w:r>
-        <w:t xml:space="preserve">6,900</w:t>
-      </w:r>
-    </w:p>
-    <w:p>
-      <w:pPr>
-        <w:pStyle w:val="Compact"/>
-      </w:pPr>
-      <w:r>
-        <w:t xml:space="preserve">Log Likelihood</w:t>
-      </w:r>
-    </w:p>
-    <w:p>
-      <w:pPr>
-        <w:pStyle w:val="Compact"/>
-      </w:pPr>
-      <w:r>
-        <w:t xml:space="preserve">-4,699.505</w:t>
-      </w:r>
-    </w:p>
-    <w:p>
-      <w:pPr>
-        <w:pStyle w:val="Compact"/>
-      </w:pPr>
-      <w:r>
-        <w:t xml:space="preserve">Akaike Inf. Crit.</w:t>
-      </w:r>
-    </w:p>
-    <w:p>
-      <w:pPr>
-        <w:pStyle w:val="Compact"/>
-      </w:pPr>
-      <w:r>
-        <w:t xml:space="preserve">9,407.011</w:t>
+        <w:t xml:space="preserve">9,420.272</w:t>
       </w:r>
     </w:p>
     <w:p>
@@ -3479,7 +3490,7 @@
     </w:lvl>
   </w:abstractNum>
   <w:abstractNum w:abstractNumId="990">
-    <w:nsid w:val="5a7e95bc"/>
+    <w:nsid w:val="cb359463"/>
     <w:multiLevelType w:val="multilevel"/>
     <w:lvl w:ilvl="0">
       <w:numFmt w:val="bullet"/>

</xml_diff>

<commit_message>
corrections according to Prof Worm
</commit_message>
<xml_diff>
--- a/analysis/paper/paper.docx
+++ b/analysis/paper/paper.docx
@@ -223,6 +223,312 @@
         <w:pStyle w:val="Author"/>
       </w:pPr>
       <w:r>
+        <w:t xml:space="preserve">Bettina</w:t>
+      </w:r>
+      <w:r>
+        <w:t xml:space="preserve"> </w:t>
+      </w:r>
+      <w:r>
+        <w:t xml:space="preserve">Wedi</w:t>
+      </w:r>
+      <w:r>
+        <w:rPr>
+          <w:vertAlign w:val="superscript"/>
+        </w:rPr>
+        <w:t xml:space="preserve">5</w:t>
+      </w:r>
+    </w:p>
+    <w:p>
+      <w:pPr>
+        <w:pStyle w:val="Author"/>
+      </w:pPr>
+      <w:r>
+        <w:t xml:space="preserve">A</w:t>
+      </w:r>
+      <w:r>
+        <w:t xml:space="preserve"> </w:t>
+      </w:r>
+      <w:r>
+        <w:t xml:space="preserve">Bauer</w:t>
+      </w:r>
+      <w:r>
+        <w:rPr>
+          <w:vertAlign w:val="superscript"/>
+        </w:rPr>
+        <w:t xml:space="preserve">6</w:t>
+      </w:r>
+    </w:p>
+    <w:p>
+      <w:pPr>
+        <w:pStyle w:val="Author"/>
+      </w:pPr>
+      <w:r>
+        <w:t xml:space="preserve">N</w:t>
+      </w:r>
+      <w:r>
+        <w:t xml:space="preserve"> </w:t>
+      </w:r>
+      <w:r>
+        <w:t xml:space="preserve">Wagner</w:t>
+      </w:r>
+      <w:r>
+        <w:rPr>
+          <w:vertAlign w:val="superscript"/>
+        </w:rPr>
+        <w:t xml:space="preserve">7</w:t>
+      </w:r>
+    </w:p>
+    <w:p>
+      <w:pPr>
+        <w:pStyle w:val="Author"/>
+      </w:pPr>
+      <w:r>
+        <w:t xml:space="preserve">Regina</w:t>
+      </w:r>
+      <w:r>
+        <w:t xml:space="preserve"> </w:t>
+      </w:r>
+      <w:r>
+        <w:t xml:space="preserve">Treudler</w:t>
+      </w:r>
+      <w:r>
+        <w:rPr>
+          <w:vertAlign w:val="superscript"/>
+        </w:rPr>
+        <w:t xml:space="preserve">8</w:t>
+      </w:r>
+    </w:p>
+    <w:p>
+      <w:pPr>
+        <w:pStyle w:val="Author"/>
+      </w:pPr>
+      <w:r>
+        <w:t xml:space="preserve">Thomas</w:t>
+      </w:r>
+      <w:r>
+        <w:t xml:space="preserve"> </w:t>
+      </w:r>
+      <w:r>
+        <w:t xml:space="preserve">Hawranek</w:t>
+      </w:r>
+      <w:r>
+        <w:rPr>
+          <w:vertAlign w:val="superscript"/>
+        </w:rPr>
+        <w:t xml:space="preserve">9</w:t>
+      </w:r>
+    </w:p>
+    <w:p>
+      <w:pPr>
+        <w:pStyle w:val="Author"/>
+      </w:pPr>
+      <w:r>
+        <w:t xml:space="preserve">Nicos</w:t>
+      </w:r>
+      <w:r>
+        <w:t xml:space="preserve"> </w:t>
+      </w:r>
+      <w:r>
+        <w:t xml:space="preserve">Papadopoulus</w:t>
+      </w:r>
+      <w:r>
+        <w:rPr>
+          <w:vertAlign w:val="superscript"/>
+        </w:rPr>
+        <w:t xml:space="preserve">10</w:t>
+      </w:r>
+    </w:p>
+    <w:p>
+      <w:pPr>
+        <w:pStyle w:val="Author"/>
+      </w:pPr>
+      <w:r>
+        <w:t xml:space="preserve">Montserat</w:t>
+      </w:r>
+      <w:r>
+        <w:t xml:space="preserve"> </w:t>
+      </w:r>
+      <w:r>
+        <w:t xml:space="preserve">Fernandes-Rivas</w:t>
+      </w:r>
+      <w:r>
+        <w:rPr>
+          <w:vertAlign w:val="superscript"/>
+        </w:rPr>
+        <w:t xml:space="preserve">11</w:t>
+      </w:r>
+    </w:p>
+    <w:p>
+      <w:pPr>
+        <w:pStyle w:val="Author"/>
+      </w:pPr>
+      <w:r>
+        <w:t xml:space="preserve">Jean</w:t>
+      </w:r>
+      <w:r>
+        <w:t xml:space="preserve"> </w:t>
+      </w:r>
+      <w:r>
+        <w:t xml:space="preserve">Marie</w:t>
+      </w:r>
+      <w:r>
+        <w:t xml:space="preserve"> </w:t>
+      </w:r>
+      <w:r>
+        <w:t xml:space="preserve">Reanudin</w:t>
+      </w:r>
+      <w:r>
+        <w:rPr>
+          <w:vertAlign w:val="superscript"/>
+        </w:rPr>
+        <w:t xml:space="preserve">12</w:t>
+      </w:r>
+    </w:p>
+    <w:p>
+      <w:pPr>
+        <w:pStyle w:val="Author"/>
+      </w:pPr>
+      <w:r>
+        <w:t xml:space="preserve">Victoria</w:t>
+      </w:r>
+      <w:r>
+        <w:t xml:space="preserve"> </w:t>
+      </w:r>
+      <w:r>
+        <w:t xml:space="preserve">Cardona</w:t>
+      </w:r>
+      <w:r>
+        <w:rPr>
+          <w:vertAlign w:val="superscript"/>
+        </w:rPr>
+        <w:t xml:space="preserve">13</w:t>
+      </w:r>
+    </w:p>
+    <w:p>
+      <w:pPr>
+        <w:pStyle w:val="Author"/>
+      </w:pPr>
+      <w:r>
+        <w:t xml:space="preserve">M.</w:t>
+      </w:r>
+      <w:r>
+        <w:t xml:space="preserve"> </w:t>
+      </w:r>
+      <w:r>
+        <w:t xml:space="preserve">Bilo</w:t>
+      </w:r>
+      <w:r>
+        <w:rPr>
+          <w:vertAlign w:val="superscript"/>
+        </w:rPr>
+        <w:t xml:space="preserve">14</w:t>
+      </w:r>
+    </w:p>
+    <w:p>
+      <w:pPr>
+        <w:pStyle w:val="Author"/>
+      </w:pPr>
+      <w:r>
+        <w:t xml:space="preserve">Izabela</w:t>
+      </w:r>
+      <w:r>
+        <w:t xml:space="preserve"> </w:t>
+      </w:r>
+      <w:r>
+        <w:t xml:space="preserve">Poziomkowska-Gęsicka</w:t>
+      </w:r>
+      <w:r>
+        <w:rPr>
+          <w:vertAlign w:val="superscript"/>
+        </w:rPr>
+        <w:t xml:space="preserve">15</w:t>
+      </w:r>
+    </w:p>
+    <w:p>
+      <w:pPr>
+        <w:pStyle w:val="Author"/>
+      </w:pPr>
+      <w:r>
+        <w:t xml:space="preserve">George</w:t>
+      </w:r>
+      <w:r>
+        <w:t xml:space="preserve"> </w:t>
+      </w:r>
+      <w:r>
+        <w:t xml:space="preserve">Christoff</w:t>
+      </w:r>
+      <w:r>
+        <w:rPr>
+          <w:vertAlign w:val="superscript"/>
+        </w:rPr>
+        <w:t xml:space="preserve">16</w:t>
+      </w:r>
+    </w:p>
+    <w:p>
+      <w:pPr>
+        <w:pStyle w:val="Author"/>
+      </w:pPr>
+      <w:r>
+        <w:t xml:space="preserve">Tilo</w:t>
+      </w:r>
+      <w:r>
+        <w:t xml:space="preserve"> </w:t>
+      </w:r>
+      <w:r>
+        <w:t xml:space="preserve">Jakob</w:t>
+      </w:r>
+      <w:r>
+        <w:rPr>
+          <w:vertAlign w:val="superscript"/>
+        </w:rPr>
+        <w:t xml:space="preserve">17</w:t>
+      </w:r>
+    </w:p>
+    <w:p>
+      <w:pPr>
+        <w:pStyle w:val="Author"/>
+      </w:pPr>
+      <w:r>
+        <w:t xml:space="preserve">John</w:t>
+      </w:r>
+      <w:r>
+        <w:t xml:space="preserve"> </w:t>
+      </w:r>
+      <w:r>
+        <w:t xml:space="preserve">Hourihane</w:t>
+      </w:r>
+      <w:r>
+        <w:rPr>
+          <w:vertAlign w:val="superscript"/>
+        </w:rPr>
+        <w:t xml:space="preserve">18</w:t>
+      </w:r>
+    </w:p>
+    <w:p>
+      <w:pPr>
+        <w:pStyle w:val="Author"/>
+      </w:pPr>
+      <w:r>
+        <w:t xml:space="preserve">L</w:t>
+      </w:r>
+      <w:r>
+        <w:t xml:space="preserve"> </w:t>
+      </w:r>
+      <w:r>
+        <w:t xml:space="preserve">Ensina</w:t>
+      </w:r>
+      <w:r>
+        <w:rPr>
+          <w:vertAlign w:val="superscript"/>
+        </w:rPr>
+        <w:t xml:space="preserve">19</w:t>
+      </w:r>
+    </w:p>
+    <w:p>
+      <w:pPr>
+        <w:pStyle w:val="Author"/>
+      </w:pPr>
+      <w:r>
         <w:t xml:space="preserve">Margitta</w:t>
       </w:r>
       <w:r>
@@ -243,7 +549,7 @@
         <w:pStyle w:val="Date"/>
       </w:pPr>
       <w:r>
-        <w:t xml:space="preserve">16</w:t>
+        <w:t xml:space="preserve">29</w:t>
       </w:r>
       <w:r>
         <w:t xml:space="preserve"> </w:t>
@@ -272,7 +578,7 @@
         <w:t xml:space="preserve"> </w:t>
       </w:r>
       <w:r>
-        <w:t xml:space="preserve">Department of Dermatology, Venerology, and Allergology, Charité – Universitätsmedizin Berlin, corporate member of Freie Universität Berlin, Humboldt-Universität zu Berlin, and Berlin Institute of Health, Charitéplatz 1, 10117 Berlin,</w:t>
+        <w:t xml:space="preserve">Division of Allergy and Immunology, Department of Dermatology, Venerology, and Allergology, Charité – Universitätsmedizin Berlin, corporate member of Freie Universität Berlin, Humboldt-Universität zu Berlin, and Berlin Institute of Health, Charitéplatz 1, 10117 Berlin,</w:t>
       </w:r>
     </w:p>
     <w:p>
@@ -424,7 +730,7 @@
         <w:t xml:space="preserve"> </w:t>
       </w:r>
       <w:r>
-        <w:t xml:space="preserve">Insect-venom elicited anaphylaxis is a common, life-threatening hypersensitivity reaction bound with specific: 1) symptom profile, 2) cofactors, and 3) management. Identifying the differences in subtypes of anaphylaxis is crucial for future management guidelines and personalized medicine approach.</w:t>
+        <w:t xml:space="preserve">Insect-venom elicited anaphylaxis is a common, potentially life-threatening hypersensitivity reaction associated with specific: 1) symptom profile, 2) cofactors, and 3) management. Identifying the differences in subtypes of anaphylaxis is crucial for future management guidelines and the development of a personalized medicine approach.</w:t>
       </w:r>
     </w:p>
     <w:p>
@@ -458,11 +764,13 @@
         <w:t xml:space="preserve"> </w:t>
       </w:r>
       <w:r>
-        <w:t xml:space="preserve">Venom induced anaphylaxis (VIA) more frequently involved over three organ systems and was associated with cardiovascular symptoms what was most prominently visible in patients under 22 years of age. Absence of skin symptoms during anaphylaxis correlated with baseline serum tryptase and was associated with an increased risk of a severe reaction, specifically in VIA. Intramuscular or intravenous adrenaline was administered significantly less often in IVA, especially without prior history of anaphylaxis. Subelevated baseline serum tryptase (8-11.5 ng-ml) was more frequently associated with severe anaphylaxis, and this effect was most prominently visible for IVA.</w:t>
-      </w:r>
-      <w:r>
-        <w:t xml:space="preserve"> </w:t>
-      </w:r>
+        <w:t xml:space="preserve">Venom induced anaphylaxis (VIA) more frequently involved more than three organ systems and was associated with cardiovascular symptoms. The absence of skin symptoms during anaphylaxis correlated with baseline serum tryptase and was associated with an increased risk of a severe reaction. Intramuscular or intravenous adrenaline was administered significantly less often in VIA, in particular in patients without prior history of anaphylaxis. Baseline serum tryptase (8-11.5 ng-ml) was more frequently associated with severe anaphylaxis.</w:t>
+      </w:r>
+    </w:p>
+    <w:p>
+      <w:pPr>
+        <w:pStyle w:val="BodyText"/>
+      </w:pPr>
       <w:r>
         <w:rPr>
           <w:b/>
@@ -473,7 +781,7 @@
         <w:t xml:space="preserve"> </w:t>
       </w:r>
       <w:r>
-        <w:t xml:space="preserve">Due to the specific symptom profile, frequently affecting the cardiovascular system, patients undergoing IVA are undertreated with adrenaline. Lack of urticaria or flushing during previous anaphylaxis (especially in combination with sub-elevated baseline serum tryptase levels) is associated with severe reactions.</w:t>
+        <w:t xml:space="preserve">Due to a specific symptom profile, frequently affecting the cardiovascular system, patients undergoing VIA are undertreated with adrenaline. The lack of skin symptoms (i.e. urticaria or flushing) during anaphylaxis (especially in combination with baseline serum tryptase levels within upper normal limits) is associated with severe reactions.</w:t>
       </w:r>
     </w:p>
     <w:p>
@@ -509,7 +817,7 @@
         <w:t xml:space="preserve">[2]</w:t>
       </w:r>
       <w:r>
-        <w:t xml:space="preserve">. The need for a more precise description of the diagnosis, identification of biomarkers, and phenotypes of anaphylaxis is discussed</w:t>
+        <w:t xml:space="preserve">. There is a need for a more precise description of the diagnosis, identification of biomarkers, and better definition of phenotypes of anaphylaxis</w:t>
       </w:r>
       <w:r>
         <w:t xml:space="preserve"> </w:t>
@@ -538,7 +846,7 @@
         <w:pStyle w:val="BodyText"/>
       </w:pPr>
       <w:r>
-        <w:t xml:space="preserve">Anaphylaxis is a clinical diagnosis with a variety of trigger factors and clinical presentations. Symptom profiles and specific cofactors for venom-induced anaphylaxis had previously been analyzed in an uncontrolled manner in relatively small cohorts</w:t>
+        <w:t xml:space="preserve">Anaphylaxis is a clinical diagnosis with a variety of trigger factors and clinical presentations. Symptom profiles and specific cofactors for venom-induced anaphylaxis had previously been analyzed in an uncontrolled manner albeit relatively small cohorts</w:t>
       </w:r>
       <w:r>
         <w:t xml:space="preserve"> </w:t>
@@ -555,15 +863,15 @@
         <w:pStyle w:val="BodyText"/>
       </w:pPr>
       <w:r>
-        <w:t xml:space="preserve">Controlled clinical trials in anaphylaxis are hardly possible due to the acuteness of this life-threatening condition and their infrequent and random occurrence. Therefore registries, gathering clinical data from patients with a well documented (recent) history of anaphylaxis are crucial in investigating this entity.</w:t>
-      </w:r>
-    </w:p>
-    <w:p>
-      <w:pPr>
-        <w:pStyle w:val="BodyText"/>
-      </w:pPr>
-      <w:r>
-        <w:t xml:space="preserve">This study aimed to identify clinical patterns of venom-induced anaphylaxis (VIA) regarding symptoms, cofactors, and management by a case-control comparison with other types of anaphylaxis (non-VIA).</w:t>
+        <w:t xml:space="preserve">Controlled clinical trials in anaphylaxis are hardly possible due to the acuteness of this life-threatening condition and its infrequent and random occurrence. Therefore registries, gathering clinical data from patients with a well documented (recent) history of anaphylaxis are crucial in investigating this entity.</w:t>
+      </w:r>
+    </w:p>
+    <w:p>
+      <w:pPr>
+        <w:pStyle w:val="BodyText"/>
+      </w:pPr>
+      <w:r>
+        <w:t xml:space="preserve">This study aimed to identify clinical patterns of venom-induced anaphylaxis (VIA) regarding symptoms, cofactors, and management by a case-control comparison with other types of anaphylaxis (non-VIA) based on the the data from the European Anaphylaxis Registry.</w:t>
       </w:r>
     </w:p>
     <w:p>
@@ -730,7 +1038,19 @@
         <w:pStyle w:val="BodyText"/>
       </w:pPr>
       <w:r>
-        <w:t xml:space="preserve">Based on the severity and symptom profile, we defined sub-elevated baseline serum tryptase (BST) values as 8 - 11.5 ng/ml (Fig.</w:t>
+        <w:t xml:space="preserve">Based on the severity and symptom profile, and previous reports</w:t>
+      </w:r>
+      <w:r>
+        <w:t xml:space="preserve"> </w:t>
+      </w:r>
+      <w:r>
+        <w:t xml:space="preserve">[6]</w:t>
+      </w:r>
+      <w:r>
+        <w:t xml:space="preserve"> </w:t>
+      </w:r>
+      <w:r>
+        <w:t xml:space="preserve">we defined sub-elevated baseline serum tryptase (BST) values as 8 - 11.5 ng/ml (Fig.</w:t>
       </w:r>
       <w:r>
         <w:t xml:space="preserve"> </w:t>
@@ -829,7 +1149,7 @@
         <w:t xml:space="preserve">[15]</w:t>
       </w:r>
       <w:r>
-        <w:t xml:space="preserve">. We also performed an association analysis of therapeutic interventions and symptoms. The resulting phi values are presented in a heatmap with automatic clustering using Ward’s Agglomerative Hierarchical Clustering with Euclidean distances</w:t>
+        <w:t xml:space="preserve">. Moreover, an association analysis of therapeutic interventions and symptoms was performed. The resulting phi values were scaled and presented in a heatmap with automatic clustering using Ward’s Agglomerative Hierarchical Clustering with Euclidean distances</w:t>
       </w:r>
       <w:r>
         <w:t xml:space="preserve"> </w:t>
@@ -855,10 +1175,10 @@
       <w:pPr>
         <w:pStyle w:val="Heading2"/>
       </w:pPr>
-      <w:bookmarkStart w:id="27" w:name="via-is-associated-with-cardiovascular-symptoms"/>
+      <w:bookmarkStart w:id="27" w:name="via-is-more-frequently-associated-with-cardiovascular-symptoms"/>
       <w:bookmarkEnd w:id="27"/>
       <w:r>
-        <w:t xml:space="preserve">VIA is associated with cardiovascular symptoms</w:t>
+        <w:t xml:space="preserve">VIA is more frequently associated with cardiovascular symptoms</w:t>
       </w:r>
     </w:p>
     <w:p>
@@ -883,7 +1203,7 @@
         <w:pStyle w:val="BodyText"/>
       </w:pPr>
       <w:r>
-        <w:t xml:space="preserve">Although the pattern of organ involvement during anaphylaxis in both groups showed similarities in gastrologic, skin, and respiratory systems, VIA more frequently involved over three organ systems (65.4% vs. 55.2%,</w:t>
+        <w:t xml:space="preserve">Although the pattern of organ involvement during anaphylaxis in both groups showed similarities in gastrologic, skin, and respiratory systems, VIA more frequently involved more than three organ systems (65.4% vs. 56%,</w:t>
       </w:r>
       <w:r>
         <w:t xml:space="preserve"> </w:t>
@@ -933,7 +1253,7 @@
         <w:pStyle w:val="FirstParagraph"/>
       </w:pPr>
       <w:r>
-        <w:t xml:space="preserve">We found that 54.3% of patients with concomitant mastocytosis had anaphylaxis without skin symptoms (i.e. urticaria and flushing) which was significantly more compared to patients without diagnosed mastocytosis (30.8%, p &lt; 0.001) and this observarion was most prominently seen in VIA (Fig.</w:t>
+        <w:t xml:space="preserve">We found that 54% of patients with concomitant mastocytosis had anaphylaxis without skin symptoms (i.e. urticaria and flushing) which was significantly more frequent compared to patients without diagnosed mastocytosis (30.4%, p &lt; 0.001). This finding was most prominently seen in VIA (Fig.</w:t>
       </w:r>
       <w:r>
         <w:t xml:space="preserve"> </w:t>
@@ -950,7 +1270,7 @@
         <w:pStyle w:val="BodyText"/>
       </w:pPr>
       <w:r>
-        <w:t xml:space="preserve">Similarily, in non-mastocytic patients undergoing VIA, urticaria or flushing as symptoms of anaphylaxis were present less often than if anaphylaxis was triggered by other elicitors (67.9% vs 70.3% respectively, p = 0.033). Moreover, in this specific subgroup of patients (i.e. non-mastocytic and at the same time lacking urticaria or flushing) VIA was significantly more frequently severe (52.9% in VIA vs. 46.2%, p &lt; 0.001, Fig.</w:t>
+        <w:t xml:space="preserve">Similarily, in non-mastocytosis patients undergoing VIA skin smptoms(i.e. urticaria or flushing) were less often present than if anaphylaxis was triggered by other elicitors (67.9% vs 71.1% respectively, p = 0.004). Moreover, in this specific subgroup of patients (i.e. non-mastosis patients lacking skin symptoms) VIA was significantly more frequently severe (52.9% in VIA vs. 46.3%, p &lt; 0.001, Fig.</w:t>
       </w:r>
       <w:r>
         <w:t xml:space="preserve"> </w:t>
@@ -967,7 +1287,7 @@
         <w:pStyle w:val="BodyText"/>
       </w:pPr>
       <w:r>
-        <w:t xml:space="preserve">After performing a factorial logistic regression modeling, we confirmed the significant interaction effect between the presence of skin symptoms and the trigger (VIA) on the severity of anaphylaxis (p &lt; 0.001). To recapitualte, non-mastocytic patients presenting without urticaria or flushing tended to have more severe anaphylaxis when triggered by insects, but not other elicitors of anaphylaxis (Fig.</w:t>
+        <w:t xml:space="preserve">By applying factorial logistic regression modeling, we confirmed a significant interaction effect between the presence of skin symptoms and insect venom on the severity of anaphylaxis (p &lt; 0.001). In other words, non-mastosis patients presenting without urticaria or flushing tended to have more severe anaphylaxis when triggered by insects, but not other elicitors of anaphylaxis (Fig.</w:t>
       </w:r>
       <w:r>
         <w:t xml:space="preserve"> </w:t>
@@ -976,13 +1296,128 @@
         <w:t xml:space="preserve">3</w:t>
       </w:r>
       <w:r>
-        <w:t xml:space="preserve">B, and Tab. S1</w:t>
-      </w:r>
-      <w:r>
-        <w:t xml:space="preserve"> </w:t>
-      </w:r>
-      <w:r>
-        <w:t xml:space="preserve">??</w:t>
+        <w:t xml:space="preserve">B, and Tab. S1).</w:t>
+      </w:r>
+    </w:p>
+    <w:p>
+      <w:pPr>
+        <w:pStyle w:val="Heading2"/>
+      </w:pPr>
+      <w:bookmarkStart w:id="29" w:name="absence-of-skin-symptoms-correlates-with-bst-levels-and-increases-the-risk-of-severe-anaphylaxis-specifically-in-via"/>
+      <w:bookmarkEnd w:id="29"/>
+      <w:r>
+        <w:t xml:space="preserve">Absence of skin symptoms correlates with BST levels and increases the risk of severe anaphylaxis specifically in VIA</w:t>
+      </w:r>
+    </w:p>
+    <w:p>
+      <w:pPr>
+        <w:pStyle w:val="FirstParagraph"/>
+      </w:pPr>
+      <w:r>
+        <w:t xml:space="preserve">Next, we investigated the association of skin symptoms with the tryptase levels in non-mastocytosis patients. For this model, we excluded the cases with known mastocytosis and with BST above 11.5 ng/ml, potentially indicating non-diagnosed mastocytosis. Similarily, 1) tryptase levels were higher in VIA patients, 2) correlated with the severity of anaphylaxis, and 3) this effect was significant in VIA (p = 0.003) but not in the non-VIA group (Fig.</w:t>
+      </w:r>
+      <w:r>
+        <w:t xml:space="preserve"> </w:t>
+      </w:r>
+      <w:r>
+        <w:t xml:space="preserve">3</w:t>
+      </w:r>
+      <w:r>
+        <w:t xml:space="preserve">C-D).</w:t>
+      </w:r>
+    </w:p>
+    <w:p>
+      <w:pPr>
+        <w:pStyle w:val="Heading2"/>
+      </w:pPr>
+      <w:bookmarkStart w:id="30" w:name="baseline-serum-tryptase-over-8-ngml-and-concomitant-cardiovascular-conditions-increase-the-risk-of-severe-via."/>
+      <w:bookmarkEnd w:id="30"/>
+      <w:r>
+        <w:t xml:space="preserve">Baseline serum tryptase over 8 ng/ml and concomitant cardiovascular conditions increase the risk of severe VIA.</w:t>
+      </w:r>
+    </w:p>
+    <w:p>
+      <w:pPr>
+        <w:pStyle w:val="FirstParagraph"/>
+      </w:pPr>
+      <w:r>
+        <w:t xml:space="preserve">Cofactors acn promote the onset and increase severity of anaphylaxis.</w:t>
+      </w:r>
+      <w:r>
+        <w:t xml:space="preserve"> </w:t>
+      </w:r>
+      <w:r>
+        <w:t xml:space="preserve">Therefore we evaluated a variety of known cofactors regarding their impact to increase the risk of severe VIA. As expected, the cofactor most prominently associated with an increased risk of severe anaphylaxis was mastocytosis (Fig.</w:t>
+      </w:r>
+      <w:r>
+        <w:t xml:space="preserve"> </w:t>
+      </w:r>
+      <w:r>
+        <w:t xml:space="preserve">4</w:t>
+      </w:r>
+      <w:r>
+        <w:t xml:space="preserve">). Concomitant mastocytosis increased the risk for 1) cardiac arrest and 2) loss of consciousness in patients undergoing VIA significantly more than in patients undergoing anaphylaxis due to other triggers (Fig.</w:t>
+      </w:r>
+      <w:r>
+        <w:t xml:space="preserve"> </w:t>
+      </w:r>
+      <w:r>
+        <w:t xml:space="preserve">4</w:t>
+      </w:r>
+      <w:r>
+        <w:t xml:space="preserve">C and Fig. S</w:t>
+      </w:r>
+      <w:r>
+        <w:t xml:space="preserve">8</w:t>
+      </w:r>
+      <w:r>
+        <w:t xml:space="preserve">A).</w:t>
+      </w:r>
+    </w:p>
+    <w:p>
+      <w:pPr>
+        <w:pStyle w:val="BodyText"/>
+      </w:pPr>
+      <w:r>
+        <w:t xml:space="preserve">In line with the findings above, BST levels also correlated with the severity of anaphylaxis (on the Ring and Messmer scale) and, most importantly, sub-elevated BST was more prominently associated with increasing the risk of severe anaphylaxis in VIA than in non-VIA (Fig.</w:t>
+      </w:r>
+      <w:r>
+        <w:t xml:space="preserve"> </w:t>
+      </w:r>
+      <w:r>
+        <w:t xml:space="preserve">2</w:t>
+      </w:r>
+      <w:r>
+        <w:t xml:space="preserve">D and Fig.</w:t>
+      </w:r>
+      <w:r>
+        <w:t xml:space="preserve"> </w:t>
+      </w:r>
+      <w:r>
+        <w:t xml:space="preserve">4</w:t>
+      </w:r>
+      <w:r>
+        <w:t xml:space="preserve">B).</w:t>
+      </w:r>
+    </w:p>
+    <w:p>
+      <w:pPr>
+        <w:pStyle w:val="BodyText"/>
+      </w:pPr>
+      <w:r>
+        <w:t xml:space="preserve">Concomitant cardiovascular diseases were more prevalent in VIA than in non-VIA cases (24.7% vs. 18.2%) and were associated with a higher risk of severe anaphylaxis when elicited by insects but were not relevant in non-VIA cases (Fig.</w:t>
+      </w:r>
+      <w:r>
+        <w:t xml:space="preserve"> </w:t>
+      </w:r>
+      <w:r>
+        <w:t xml:space="preserve">4</w:t>
+      </w:r>
+      <w:r>
+        <w:t xml:space="preserve">). Interestingly, BST values were increased in patients with concomitant cardiovasular diseases, irrespectively of the reaction severity (Fig. S</w:t>
+      </w:r>
+      <w:r>
+        <w:t xml:space="preserve">9</w:t>
       </w:r>
       <w:r>
         <w:t xml:space="preserve">).</w:t>
@@ -992,10 +1427,10 @@
       <w:pPr>
         <w:pStyle w:val="Heading2"/>
       </w:pPr>
-      <w:bookmarkStart w:id="29" w:name="absence-of-skin-symptoms-correlates-with-bst-levels-and-increases-the-risk-of-severe-anaphylaxis-specifically-in-iva"/>
-      <w:bookmarkEnd w:id="29"/>
-      <w:r>
-        <w:t xml:space="preserve">Absence of skin symptoms correlates with BST levels and increases the risk of severe anaphylaxis specifically in IVA</w:t>
+      <w:bookmarkStart w:id="31" w:name="other-cofactors-of-severe-reactions"/>
+      <w:bookmarkEnd w:id="31"/>
+      <w:r>
+        <w:t xml:space="preserve">Other cofactors of severe reactions</w:t>
       </w:r>
     </w:p>
     <w:p>
@@ -1003,26 +1438,61 @@
         <w:pStyle w:val="FirstParagraph"/>
       </w:pPr>
       <w:r>
-        <w:t xml:space="preserve">Following the observation, as mentioned earlier, we investigated the association of skin symptoms with the tryptase levels in non-mastocytic patients. For this model, we excluded the cases with known mastocytosis and with BST above 11.5 ng/ml, potentially indicating non-diagnosed mastocytosis. Similarily, 1) tryptase levels correlated with the severity of anaphylaxis, 2) were higher in VIA patients, and 3) the effect was more prominently visible in VIA (p = 0.004). We did not observe this effect in the non-VIA group (Fig.</w:t>
-      </w:r>
-      <w:r>
-        <w:t xml:space="preserve"> </w:t>
-      </w:r>
-      <w:r>
-        <w:t xml:space="preserve">3</w:t>
-      </w:r>
-      <w:r>
-        <w:t xml:space="preserve">C-D).</w:t>
+        <w:t xml:space="preserve">Severe reactions of VIA were more prevalent in patients above 22 years of age, and in VIA cases vs. other elicitors (Fig. S</w:t>
+      </w:r>
+      <w:r>
+        <w:t xml:space="preserve">10</w:t>
+      </w:r>
+      <w:r>
+        <w:t xml:space="preserve">). There were no differences in severity of reactions elicited by yellow-jackets and other</w:t>
+      </w:r>
+      <w:r>
+        <w:t xml:space="preserve"> </w:t>
+      </w:r>
+      <w:r>
+        <w:t xml:space="preserve">insect species (p = 0.4128).</w:t>
+      </w:r>
+    </w:p>
+    <w:p>
+      <w:pPr>
+        <w:pStyle w:val="BodyText"/>
+      </w:pPr>
+      <w:r>
+        <w:t xml:space="preserve">The effect of using ACE-I (as well as beta-blockers) on the risk of severe anaphylaxis correlated with the coexisting cardiovascular pathologies. ACE-I use was, however, more often associated with cardiac arrests in all anaphylaxis cases (5.8% vs. 1.8%, p &lt; 0.001) regardless of the elicitor (Fig.</w:t>
+      </w:r>
+      <w:r>
+        <w:t xml:space="preserve"> </w:t>
+      </w:r>
+      <w:r>
+        <w:t xml:space="preserve">4</w:t>
+      </w:r>
+      <w:r>
+        <w:t xml:space="preserve">C).</w:t>
+      </w:r>
+      <w:r>
+        <w:t xml:space="preserve"> </w:t>
+      </w:r>
+      <w:r>
+        <w:t xml:space="preserve">Beta-blocker use was associated with a higher severity of anaphylaxis and with the onset of cardiovascular symptoms (cardiac arrest, chest pain), but was comparable between p = 0.226). Surprisingly, arrhythmia was more frequently reported in patients with VIA and concomitant beta-blockers (Fig.</w:t>
+      </w:r>
+      <w:r>
+        <w:t xml:space="preserve"> </w:t>
+      </w:r>
+      <w:r>
+        <w:t xml:space="preserve">4</w:t>
+      </w:r>
+      <w:r>
+        <w:t xml:space="preserve">C).</w:t>
       </w:r>
     </w:p>
     <w:p>
       <w:pPr>
         <w:pStyle w:val="Heading2"/>
       </w:pPr>
-      <w:bookmarkStart w:id="30" w:name="sub-elevated-baseline-serum-tryptase-and-concomitant-cardiovascular-conditions-increase-the-risk-of-severe-via."/>
-      <w:bookmarkEnd w:id="30"/>
-      <w:r>
-        <w:t xml:space="preserve">Sub-elevated baseline serum tryptase and concomitant cardiovascular conditions increase the risk of severe VIA.</w:t>
+      <w:bookmarkStart w:id="32" w:name="one-third-of-via-patients-experience-repeated-reactions"/>
+      <w:bookmarkEnd w:id="32"/>
+      <w:r>
+        <w:t xml:space="preserve">One-third of VIA patients experience repeated reactions</w:t>
       </w:r>
     </w:p>
     <w:p>
@@ -1030,198 +1500,45 @@
         <w:pStyle w:val="FirstParagraph"/>
       </w:pPr>
       <w:r>
-        <w:t xml:space="preserve">We evaluated potential cofactors increasing the risk of severe IVA. The factor most prominently associated with an increased risk of severe anaphylaxis was mastocytosis (Fig.</w:t>
-      </w:r>
-      <w:r>
-        <w:t xml:space="preserve"> </w:t>
-      </w:r>
-      <w:r>
-        <w:t xml:space="preserve">4</w:t>
-      </w:r>
-      <w:r>
-        <w:t xml:space="preserve">), and it increased the risk of 1) cardiac arrest and 2) loss of consciousness in patients undergoing VIA significantly more than in patients undergoing anaphylaxis due to other triggers (Fig.</w:t>
-      </w:r>
-      <w:r>
-        <w:t xml:space="preserve"> </w:t>
-      </w:r>
-      <w:r>
-        <w:t xml:space="preserve">4</w:t>
-      </w:r>
-      <w:r>
-        <w:t xml:space="preserve">C and Fig. S</w:t>
-      </w:r>
-      <w:r>
-        <w:t xml:space="preserve">8</w:t>
-      </w:r>
-      <w:r>
-        <w:t xml:space="preserve">A).</w:t>
-      </w:r>
-    </w:p>
-    <w:p>
-      <w:pPr>
-        <w:pStyle w:val="BodyText"/>
-      </w:pPr>
-      <w:r>
-        <w:t xml:space="preserve">In line with the above, BST levels also correlated with the severity of anaphylaxis (on the Ring and Messmer scale) and, most importantly, sub-elevated BST was more prominently associated with increasing the risk of severe anaphylaxis in VIA than in non-VIA (Fig.</w:t>
-      </w:r>
-      <w:r>
-        <w:t xml:space="preserve"> </w:t>
-      </w:r>
-      <w:r>
-        <w:t xml:space="preserve">2</w:t>
-      </w:r>
-      <w:r>
-        <w:t xml:space="preserve">D and Fig.</w:t>
-      </w:r>
-      <w:r>
-        <w:t xml:space="preserve"> </w:t>
-      </w:r>
-      <w:r>
-        <w:t xml:space="preserve">4</w:t>
+        <w:t xml:space="preserve">28.6% of patients with insect allergy had experienced venom anaphylaxis in the past. If the reaction was elicited by other elcitors (i.e. non-VIA) — previous reactions were more frequently seen (35.7%, p &lt; 0.001). We observed 227 patients with at least two fully-documented reactions. Out of these 59 (26%) had insect elicited anaphylaxis and in 6 of them (10.2%) the following reaction was more severe than before. In 43 out of the 6 (72.9%) cases the reaction was similar in severity.</w:t>
+      </w:r>
+    </w:p>
+    <w:p>
+      <w:pPr>
+        <w:pStyle w:val="Heading2"/>
+      </w:pPr>
+      <w:bookmarkStart w:id="33" w:name="via-patients-receive-adrenaline-less-often-than-non-via"/>
+      <w:bookmarkEnd w:id="33"/>
+      <w:r>
+        <w:t xml:space="preserve">VIA patients receive adrenaline less often than non-VIA</w:t>
+      </w:r>
+    </w:p>
+    <w:p>
+      <w:pPr>
+        <w:pStyle w:val="FirstParagraph"/>
+      </w:pPr>
+      <w:r>
+        <w:t xml:space="preserve">Patients who underwent VIA significantly less often received adrenaline treatment than in other anaphylaxis cases (26.9% vs 34.6%, p &lt; 0.001). After adjusting both groups for similar age, sex, and severity distribution - the difference in adrenaline use was still significant irrespective of the administration route (p &lt; 0.001, Fig</w:t>
+      </w:r>
+      <w:r>
+        <w:t xml:space="preserve"> </w:t>
+      </w:r>
+      <w:r>
+        <w:t xml:space="preserve">5</w:t>
       </w:r>
       <w:r>
         <w:t xml:space="preserve">B).</w:t>
       </w:r>
-    </w:p>
-    <w:p>
-      <w:pPr>
-        <w:pStyle w:val="BodyText"/>
-      </w:pPr>
-      <w:r>
-        <w:t xml:space="preserve">Concomitant cardiovascular diseases were more prevalent in VIA than in non-VIA cases (24.7% vs. 18.3%) and were associated with a higher risk of severe anaphylaxis when elicited by insects but were irrelevant in non-VIA cases (Fig.</w:t>
-      </w:r>
-      <w:r>
-        <w:t xml:space="preserve"> </w:t>
-      </w:r>
-      <w:r>
-        <w:t xml:space="preserve">4</w:t>
-      </w:r>
-      <w:r>
-        <w:t xml:space="preserve">). Interestingly, BST values were increased in patients with concomitant cardiovasular diseases, irrespectively of the reaction severity (Fig. S</w:t>
-      </w:r>
-      <w:r>
-        <w:t xml:space="preserve">9</w:t>
-      </w:r>
-      <w:r>
-        <w:t xml:space="preserve">).</w:t>
-      </w:r>
-    </w:p>
-    <w:p>
-      <w:pPr>
-        <w:pStyle w:val="Heading2"/>
-      </w:pPr>
-      <w:bookmarkStart w:id="31" w:name="other-cofactors-of-severe-reactions-potentially-could-be-moved-to-the-supplement"/>
-      <w:bookmarkEnd w:id="31"/>
-      <w:r>
-        <w:t xml:space="preserve">Other cofactors of severe reactions (potentially could be moved to the supplement)</w:t>
-      </w:r>
-    </w:p>
-    <w:p>
-      <w:pPr>
-        <w:pStyle w:val="FirstParagraph"/>
-      </w:pPr>
-      <w:r>
-        <w:t xml:space="preserve">Severe reactions of VIA were more prevalent in patients above 22 years of age, and in VIA cases vs. other elicitors (Fig. S</w:t>
-      </w:r>
-      <w:r>
-        <w:t xml:space="preserve">10</w:t>
-      </w:r>
-      <w:r>
-        <w:t xml:space="preserve">D). There were no differences in severity of reactions elicited by yellow-jackets and other</w:t>
-      </w:r>
-      <w:r>
-        <w:t xml:space="preserve"> </w:t>
-      </w:r>
-      <w:r>
-        <w:t xml:space="preserve">insect species (p = 0.4128).</w:t>
-      </w:r>
-    </w:p>
-    <w:p>
-      <w:pPr>
-        <w:pStyle w:val="BodyText"/>
-      </w:pPr>
-      <w:r>
-        <w:t xml:space="preserve">The effect of using ACE-I (as well as beta-blockers) on the risk of severe anaphylaxis could not be independently measured from the coexisting cardiovascular pathologies. ACE-I use was, however, more often associated with cardiac arrests in all anaphylaxis cases (5.8% vs. 1.9%, p &lt; 0.001) and there were no differences between VIA and non-VIA (Fig.</w:t>
-      </w:r>
-      <w:r>
-        <w:t xml:space="preserve"> </w:t>
-      </w:r>
-      <w:r>
-        <w:t xml:space="preserve">4</w:t>
-      </w:r>
-      <w:r>
-        <w:t xml:space="preserve">C).</w:t>
-      </w:r>
-      <w:r>
-        <w:t xml:space="preserve"> </w:t>
-      </w:r>
-      <w:r>
-        <w:t xml:space="preserve">Beta-blocker use was generally associated with higher severity of anaphylaxis and with the onset of cardiovascular symptoms (cardiac arrest, chest pain), but showed no difference between groups p = 0.196). Surprisingly, arrhythmia was more frequently reported in patients with VIA and concomitant beta-blockers (Fig.</w:t>
-      </w:r>
-      <w:r>
-        <w:t xml:space="preserve"> </w:t>
-      </w:r>
-      <w:r>
-        <w:t xml:space="preserve">4</w:t>
-      </w:r>
-      <w:r>
-        <w:t xml:space="preserve">C).</w:t>
-      </w:r>
-    </w:p>
-    <w:p>
-      <w:pPr>
-        <w:pStyle w:val="Heading2"/>
-      </w:pPr>
-      <w:bookmarkStart w:id="32" w:name="nearly-one-third-of-via-patients-experience-repeated-reactions"/>
-      <w:bookmarkEnd w:id="32"/>
-      <w:r>
-        <w:t xml:space="preserve">Nearly one-third of VIA patients experience repeated reactions</w:t>
-      </w:r>
-    </w:p>
-    <w:p>
-      <w:pPr>
-        <w:pStyle w:val="FirstParagraph"/>
-      </w:pPr>
-      <w:r>
-        <w:t xml:space="preserve">In general 28.6% of patients with insect allergy had experienced venom anaphylaxis in the past. If the reaction was elicited by other elcitors previous reactions were more frequently seen (35.7%, p &lt; 0.001). We observed 227 patients with two documented reactions in our registry. Out of these 59 (26%) had insect elicited anaphylaxis and in 6 (10.2%) the following reaction was more severe than before. In 43 (72.9%) cases the reaction was similar in severity.</w:t>
-      </w:r>
-    </w:p>
-    <w:p>
-      <w:pPr>
-        <w:pStyle w:val="Heading2"/>
-      </w:pPr>
-      <w:bookmarkStart w:id="33" w:name="therapy-via-received-adrenaline-less-often-than-non-via"/>
-      <w:bookmarkEnd w:id="33"/>
-      <w:r>
-        <w:t xml:space="preserve">Therapy: VIA received adrenaline less often than non-VIA</w:t>
-      </w:r>
-    </w:p>
-    <w:p>
-      <w:pPr>
-        <w:pStyle w:val="FirstParagraph"/>
-      </w:pPr>
-      <w:r>
-        <w:t xml:space="preserve">Patients who underwent VIA significantly less often received adrenaline treatment than in other anaphylaxis cases (26.9% vs 34.6%, p &lt; 0.001). After adjusting both groups for similar age, sex, and severity distribution - the difference in adrenaline use was still significant irrespective of the administration route (p &lt; 0.001, Fig</w:t>
-      </w:r>
-      <w:r>
-        <w:t xml:space="preserve"> </w:t>
-      </w:r>
-      <w:r>
-        <w:t xml:space="preserve">5</w:t>
-      </w:r>
-      <w:r>
-        <w:t xml:space="preserve">).</w:t>
-      </w:r>
-      <w:r>
-        <w:t xml:space="preserve"> </w:t>
-      </w:r>
-    </w:p>
-    <w:p>
-      <w:pPr>
-        <w:pStyle w:val="BodyText"/>
-      </w:pPr>
-      <w:r>
-        <w:t xml:space="preserve">Having a history of anaphylaxis also influenced the therapy of a current episode. Adrenaline as a first-line treatment was given less often in VIA cases when compared to other cases</w:t>
+      <w:r>
+        <w:t xml:space="preserve"> </w:t>
+      </w:r>
+    </w:p>
+    <w:p>
+      <w:pPr>
+        <w:pStyle w:val="BodyText"/>
+      </w:pPr>
+      <w:r>
+        <w:t xml:space="preserve">A positive history of anaphylaxis influenced the therapy of a current episode as well. Adrenaline as a first-line treatment was given less often in VIA cases when compared to other cases</w:t>
       </w:r>
       <w:r>
         <w:t xml:space="preserve"> </w:t>
@@ -1230,16 +1547,45 @@
         <w:rPr>
           <w:b/>
         </w:rPr>
-        <w:t xml:space="preserve">if patients did not report the previous history of anaphylaxis</w:t>
-      </w:r>
-      <w:r>
-        <w:t xml:space="preserve"> </w:t>
-      </w:r>
-      <w:r>
-        <w:t xml:space="preserve">(p &lt; 0.001), but in patients who reported previous reactions, there was no difference in adrenaline therapy (p = 0.874, Suppl. Fig.</w:t>
-      </w:r>
-      <w:r>
-        <w:t xml:space="preserve"> </w:t>
+        <w:t xml:space="preserve">if patients did not report a previous history of anaphylaxis</w:t>
+      </w:r>
+      <w:r>
+        <w:t xml:space="preserve"> </w:t>
+      </w:r>
+      <w:r>
+        <w:t xml:space="preserve">(p &lt; 0.001), but in patients reporting previous reactions, there was no difference in adrenaline therapy (p = 0.874, Fig.</w:t>
+      </w:r>
+      <w:r>
+        <w:t xml:space="preserve"> </w:t>
+      </w:r>
+      <w:r>
+        <w:t xml:space="preserve">5</w:t>
+      </w:r>
+      <w:r>
+        <w:t xml:space="preserve">B).</w:t>
+      </w:r>
+      <w:r>
+        <w:t xml:space="preserve"> </w:t>
+      </w:r>
+      <w:r>
+        <w:t xml:space="preserve">Similarly, there were no differences in the adrenaline use between VIA and non-VIA when only severe reactions were taken into consideration (p = 0.073). However, when we restricted the analysis to mild anaphylaxis cases — non-VIA patients received adrenaline more frequently than VIA (p &lt; 0.001).</w:t>
+      </w:r>
+    </w:p>
+    <w:p>
+      <w:pPr>
+        <w:pStyle w:val="BodyText"/>
+      </w:pPr>
+      <w:r>
+        <w:t xml:space="preserve">Patients with VIA received corticosteroids and antihistamines significantly more frequently than patients with anaphylaxis to other elicitors. On the other hand, adrenaline, beta-2 mimetics, and oxygen were given more often to patients suffering from non-VIA (Fig.</w:t>
+      </w:r>
+      <w:r>
+        <w:t xml:space="preserve"> </w:t>
+      </w:r>
+      <w:r>
+        <w:t xml:space="preserve">5</w:t>
+      </w:r>
+      <w:r>
+        <w:t xml:space="preserve">A, Fig. S</w:t>
       </w:r>
       <w:r>
         <w:t xml:space="preserve">11</w:t>
@@ -1247,27 +1593,13 @@
       <w:r>
         <w:t xml:space="preserve">).</w:t>
       </w:r>
-      <w:r>
-        <w:t xml:space="preserve"> </w:t>
-      </w:r>
-      <w:r>
-        <w:t xml:space="preserve">Similarly, there were no differences in adrenaline use between VIA and non-VIA when severe reactions were taken into consideration (p = 0.073). However, when we restricted the analysis to mild anaphylaxis cases — non-VIA patients received adrenaline more frequently than VIA (p &lt; 0.001).</w:t>
-      </w:r>
-    </w:p>
-    <w:p>
-      <w:pPr>
-        <w:pStyle w:val="BodyText"/>
-      </w:pPr>
-      <w:r>
-        <w:t xml:space="preserve">Patients with VIA received corticosteroids and antihistamines significantly more frequently than patients with anaphylaxis to other elicitors. On the other hand, adrenaline, beta-2 mimetics, and oxygen were given more often in non-VIA.</w:t>
-      </w:r>
-    </w:p>
-    <w:p>
-      <w:pPr>
-        <w:pStyle w:val="BodyText"/>
-      </w:pPr>
-      <w:r>
-        <w:t xml:space="preserve">We discovered clusters of symptoms and therapy modes in VIA patients (association measured using phi coefficient). Cardiovascular symptoms (cardiac arrest, hypotension, loss of consciousness) and urticaria were treated more similarly than respiratory or gastrointestinal symptoms (Fig.</w:t>
+    </w:p>
+    <w:p>
+      <w:pPr>
+        <w:pStyle w:val="BodyText"/>
+      </w:pPr>
+      <w:r>
+        <w:t xml:space="preserve">Next, we asked wether specific symptom clusters and treatment profiles could be identified within our cohort (association measured using phi coefficient). We found that patients dysplaing cardiovascular symptoms (cardiac arrest, hypotension, loss of consciousness) and urticaria were treated differently than patients with respiratory or gastrointestinal symptoms (Fig.</w:t>
       </w:r>
       <w:r>
         <w:t xml:space="preserve"> </w:t>
@@ -1276,28 +1608,7 @@
         <w:t xml:space="preserve">5</w:t>
       </w:r>
       <w:r>
-        <w:t xml:space="preserve">B). The treatment of these symptoms consisted of adrenaline autoinjector (AAI) use, i.v. adrenaline in multiple doses, 100% oxygen inhalation, an initial dose of antihistamines, and inhaled β-2 agonists.</w:t>
-      </w:r>
-      <w:r>
-        <w:t xml:space="preserve"> </w:t>
-      </w:r>
-      <w:r>
-        <w:t xml:space="preserve">Corticosteroids, i.v. volume replacement, and i.v. β-2 agonists formed another therapy mode.</w:t>
-      </w:r>
-      <w:r>
-        <w:t xml:space="preserve"> </w:t>
-      </w:r>
-      <w:r>
-        <w:t xml:space="preserve">The most noticeable difference in the therapy of VIA vs. non-VIA was regarding the inhaled beta2-agonists and antihistamines (Fig.</w:t>
-      </w:r>
-      <w:r>
-        <w:t xml:space="preserve"> </w:t>
-      </w:r>
-      <w:r>
-        <w:t xml:space="preserve">5</w:t>
-      </w:r>
-      <w:r>
-        <w:t xml:space="preserve">B).</w:t>
+        <w:t xml:space="preserve">C). The treatment of the former symptoms consisted of adrenaline autoinjector (AAI) use, i.v. adrenaline in multiple doses, 100% oxygen inhalation, an initial dose of antihistamines, and inhaled β-2 agonists. Corticosteroids, i.v. volume replacement, and i.v. β-2 agonists formed another therapy mode.</w:t>
       </w:r>
     </w:p>
     <w:p>
@@ -1359,14 +1670,6 @@
     </w:p>
     <w:p>
       <w:pPr>
-        <w:pStyle w:val="BodyText"/>
-      </w:pPr>
-      <w:r>
-        <w:t xml:space="preserve">Outdoor physical exercise (e.g., jogging in the park) was more often associated with VIA than other triggers of anaphylaxis (p &lt; 0.001). However, it was not associated with the severity of a reaction in these patients. (p = 0.436).</w:t>
-      </w:r>
-    </w:p>
-    <w:p>
-      <w:pPr>
         <w:pStyle w:val="Heading1"/>
       </w:pPr>
       <w:bookmarkStart w:id="35" w:name="discussion"/>
@@ -1380,7 +1683,7 @@
         <w:pStyle w:val="FirstParagraph"/>
       </w:pPr>
       <w:r>
-        <w:t xml:space="preserve">In this study, we identified distinctive clinical symptom-profile and treatment patterns of venom-induced anaphylaxis. The data unravel phenotypes of VIA, which may contribute to the development of tools incorporating clinical</w:t>
+        <w:t xml:space="preserve">In this study, we identified distinct symptom-profile and treatment patterns of venom-induced anaphylaxis. The data unravel phenotypes of VIA, which may support to the development of tools incorporating clinical</w:t>
       </w:r>
       <w:r>
         <w:t xml:space="preserve"> </w:t>
@@ -1400,7 +1703,7 @@
         <w:t xml:space="preserve"> </w:t>
       </w:r>
       <w:r>
-        <w:t xml:space="preserve">Previous studies suggest</w:t>
+        <w:t xml:space="preserve">Previous studies suggest an essential link between the cardiovascular system and insect sting hypersensitivity</w:t>
       </w:r>
       <w:r>
         <w:t xml:space="preserve"> </w:t>
@@ -1409,10 +1712,7 @@
         <w:t xml:space="preserve">[7,12,17]</w:t>
       </w:r>
       <w:r>
-        <w:t xml:space="preserve"> </w:t>
-      </w:r>
-      <w:r>
-        <w:t xml:space="preserve">an essential link between the cardiovascular system and insect sting hypersensitivity.</w:t>
+        <w:t xml:space="preserve">.</w:t>
       </w:r>
       <w:r>
         <w:t xml:space="preserve"> </w:t>
@@ -1444,7 +1744,7 @@
         <w:pStyle w:val="BodyText"/>
       </w:pPr>
       <w:r>
-        <w:t xml:space="preserve">The rate of concomitant cardiovascular diseases was higher in VIA than non-VIA; we observed them be an essential cofactor increasing the risk of a severe reaction</w:t>
+        <w:t xml:space="preserve">The rate of concomitant cardiovascular diseases was higher in VIA than non-VIA. They are an essential cofactor increasing the risk of a severe reaction</w:t>
       </w:r>
       <w:r>
         <w:t xml:space="preserve"> </w:t>
@@ -1470,15 +1770,15 @@
         <w:pStyle w:val="BodyText"/>
       </w:pPr>
       <w:r>
-        <w:t xml:space="preserve">Of note, cardiovascular symptoms like hypotension, collapse, or cardiac arrest grade higher on the Ring and Messmer scale than skin or gastrointestinal symptoms. Since VIA predisposes to cardiovascular symptoms, it is likely to be associated with more severe anaphylaxis.</w:t>
-      </w:r>
-    </w:p>
-    <w:p>
-      <w:pPr>
-        <w:pStyle w:val="BodyText"/>
-      </w:pPr>
-      <w:r>
-        <w:t xml:space="preserve">Importantly, the absence of skin symptoms was associated with more severe VIA, which was also true after we excluded patients with a known diagnosis of mastocytosis. Subsequently, we correlated the severity of anaphylaxis with BST levels and identified an interaction between the absence of skin symptoms and VIA using generalized linear regression.</w:t>
+        <w:t xml:space="preserve">As the onset of cardiovascular symptoms like hypotension, collapse, or cardiac arrest lead to a higher grade on the Ring and Messmer scale than skin or gastrointestinal symptoms, VIA (being associated with cardiovascular symptoms) is likely to be associated with more severe anaphylaxis.</w:t>
+      </w:r>
+    </w:p>
+    <w:p>
+      <w:pPr>
+        <w:pStyle w:val="BodyText"/>
+      </w:pPr>
+      <w:r>
+        <w:t xml:space="preserve">Importantly, the absence of skin symptoms was associated with more severe VIA, which was still present after excluding patients with a known diagnosis of mastocytosis. Subsequently, the corellation of BST levels with severity of anaphylaxis lead us to identify an interaction between the absence of skin symptoms and VIA using generalized linear regression.</w:t>
       </w:r>
     </w:p>
     <w:p>
@@ -1495,7 +1795,7 @@
         <w:t xml:space="preserve">[21]</w:t>
       </w:r>
       <w:r>
-        <w:t xml:space="preserve">. Zanotti et al. identified mast cell disorders in 17 out of 22 patients with VIA lacking skin symptoms</w:t>
+        <w:t xml:space="preserve">. Zanotti et al. identified mast cell disorders in 17 out of 22 patients with VIA lacking skin symptoms and concluded that patients with BST of 7.95 ng/ml and VIA should undergo extensive diagnostic procedures</w:t>
       </w:r>
       <w:r>
         <w:t xml:space="preserve"> </w:t>
@@ -1504,24 +1804,27 @@
         <w:t xml:space="preserve">[22]</w:t>
       </w:r>
       <w:r>
-        <w:t xml:space="preserve"> </w:t>
-      </w:r>
-      <w:r>
-        <w:t xml:space="preserve">and concluded that patients with BST of 7.95 ng/ml and VIA should undergo extensive diagnostic procedures.</w:t>
-      </w:r>
-    </w:p>
-    <w:p>
-      <w:pPr>
-        <w:pStyle w:val="BodyText"/>
-      </w:pPr>
-      <w:r>
-        <w:t xml:space="preserve">Based on our and previous findings</w:t>
-      </w:r>
-      <w:r>
-        <w:t xml:space="preserve"> </w:t>
-      </w:r>
-      <w:r>
-        <w:t xml:space="preserve">[6,22,23]</w:t>
+        <w:t xml:space="preserve">. We recently identified that elederly patient undergoing anaphylaxis without concomitant skin symptoms tended to have more severe reactions</w:t>
+      </w:r>
+      <w:r>
+        <w:t xml:space="preserve"> </w:t>
+      </w:r>
+      <w:r>
+        <w:t xml:space="preserve">[23]</w:t>
+      </w:r>
+    </w:p>
+    <w:p>
+      <w:pPr>
+        <w:pStyle w:val="BodyText"/>
+      </w:pPr>
+      <w:r>
+        <w:t xml:space="preserve">Based on these and previous findings</w:t>
+      </w:r>
+      <w:r>
+        <w:t xml:space="preserve"> </w:t>
+      </w:r>
+      <w:r>
+        <w:t xml:space="preserve">[6,22,24]</w:t>
       </w:r>
       <w:r>
         <w:t xml:space="preserve"> </w:t>
@@ -1535,7 +1838,7 @@
         <w:pStyle w:val="BodyText"/>
       </w:pPr>
       <w:r>
-        <w:t xml:space="preserve">Regarding the factors increasing the risk of VIA - older patients experienced VIA more frequently. Young patients mainly suffer from food-induced anaphylaxis</w:t>
+        <w:t xml:space="preserve">Regarding the factors increasing the risk of VIA - adult patients experienced VIA more frequently. Young patients mainly suffer from food-induced anaphylaxis</w:t>
       </w:r>
       <w:r>
         <w:t xml:space="preserve"> </w:t>
@@ -1558,7 +1861,7 @@
         <w:t xml:space="preserve"> </w:t>
       </w:r>
       <w:r>
-        <w:t xml:space="preserve">[24]</w:t>
+        <w:t xml:space="preserve">[25]</w:t>
       </w:r>
       <w:r>
         <w:t xml:space="preserve">. Senior patients, on the other hand, suffer from drug-related hypersensitivity more often than insect sting hypersensitivity</w:t>
@@ -1567,7 +1870,7 @@
         <w:t xml:space="preserve"> </w:t>
       </w:r>
       <w:r>
-        <w:t xml:space="preserve">[25]</w:t>
+        <w:t xml:space="preserve">[23]</w:t>
       </w:r>
       <w:r>
         <w:t xml:space="preserve">.</w:t>
@@ -1579,7 +1882,7 @@
         <w:t xml:space="preserve"> </w:t>
       </w:r>
       <w:r>
-        <w:t xml:space="preserve">Similarly, we saw less VIA in patients with concomitant atopic diseases, as these patients more often present with food anaphylaxis</w:t>
+        <w:t xml:space="preserve">Similarly, we observed less VIA in patients with concomitant atopic diseases, as these patients more often present with food anaphylaxis</w:t>
       </w:r>
       <w:r>
         <w:t xml:space="preserve"> </w:t>
@@ -1596,7 +1899,7 @@
         <w:pStyle w:val="BodyText"/>
       </w:pPr>
       <w:r>
-        <w:t xml:space="preserve">The influence of cardiovascular medication could not be isolated from the effect of concomitant cardiovascular conditions; therefore, we could not state if ACE-I and beta-blockers increased the severity of anaphylaxis. We did observe that there were no significant differences between VIA and non-VIA cases regarding the symptoms and severity of an episode with concomitant use of ACE-I or beta-blockers.</w:t>
+        <w:t xml:space="preserve">The role of cardiovascular medication can not be isolated from the effect of concomitant cardiovascular conditions; therefore, we can not state wether ACE-I and beta-blockers increase the severity of anaphylaxis. However, we did observe that there were no significant differences between VIA and non-VIA cases regarding the symptoms and severity of an episode with concomitant use of ACE-I or beta-blockers.</w:t>
       </w:r>
     </w:p>
     <w:p>
@@ -1635,15 +1938,15 @@
         <w:pStyle w:val="BodyText"/>
       </w:pPr>
       <w:r>
-        <w:t xml:space="preserve">Although there are no absolute contraindications for using adrenaline in anaphylaxis, one potential scenario where clinicians tend to be reluctant to using adrenaline is hypersensitivity reaction with high blood pressure with tachycardia, which might be present at the initial phase of VIA, due to a psychologic reflex. In theory, these less severe cases of VIA might exhibit some form of stress-related blood pressure increase, but we lack data to confirm or discard this theory.</w:t>
-      </w:r>
-    </w:p>
-    <w:p>
-      <w:pPr>
-        <w:pStyle w:val="BodyText"/>
-      </w:pPr>
-      <w:r>
-        <w:t xml:space="preserve">Based on our findings, insects are the most probable elicitor of anaphylaxis in Europe during Summer-season, with VIA cases extending from early Spring to the end of Autumn. Detailed information on the seasonality of insect-elicited hypersensitivity reactions is scarce</w:t>
+        <w:t xml:space="preserve">Although there are no absolute contraindications for using adrenaline in anaphylaxis, one potential scenario where clinicians tend to be reluctant to using adrenaline is a hypersensitivity reaction presenting with high blood pressure and tachycardia, which may be present at the initial phase of VIA, due to a psychologic reflex. In theory, these less severe cases of VIA may display some form of stress-related blood pressure increase. As we lack data to confirm or discard this theory future analysis of this question is of great clinical value.</w:t>
+      </w:r>
+    </w:p>
+    <w:p>
+      <w:pPr>
+        <w:pStyle w:val="BodyText"/>
+      </w:pPr>
+      <w:r>
+        <w:t xml:space="preserve">Based on our findings, insects are the most probable elicitor of anaphylaxis in Europe during summer-season, with VIA cases extending from early spring to the end of autumn. Detailed information on the seasonality of insect-elicited hypersensitivity reactions is scarce</w:t>
       </w:r>
       <w:r>
         <w:t xml:space="preserve"> </w:t>
@@ -1694,15 +1997,15 @@
         <w:pStyle w:val="FirstParagraph"/>
       </w:pPr>
       <w:r>
-        <w:t xml:space="preserve">Due to the design of the European Anaphylaxis Registry, our analysis was restricted only to cases of anaphylaxis. Milder hypersensitivity reactions, as well as healthy controls, are not included in the database. Although The European Anaphylaxis Registry is ideal for investigating anaphylaxis subtypes - it might give an incomplete picture of the populational distribution of hypersensitivity reactions and restricts us to only comparing various forms of anaphylaxis.</w:t>
-      </w:r>
-    </w:p>
-    <w:p>
-      <w:pPr>
-        <w:pStyle w:val="BodyText"/>
-      </w:pPr>
-      <w:r>
-        <w:t xml:space="preserve">Nevertheless, because the European Anaphylaxis Registry has until now gathered over 12 000 cases of anaphylaxis - it was possible to perform a case-controlled analysis on a relatively large number of cases and investigate many aspects of VIA.</w:t>
+        <w:t xml:space="preserve">Due to the design of the European Anaphylaxis Registry, our analysis was restricted only to cases of anaphylaxis. Milder hypersensitivity reactions, as well as healthy controls, are not included in the database. Although The European Anaphylaxis Registry is ideal for investigating anaphylaxis subtypes - it might give an incomplete perception of the populational distribution of hypersensitivity reactions and restricts us to only comparing various forms of anaphylaxis.</w:t>
+      </w:r>
+    </w:p>
+    <w:p>
+      <w:pPr>
+        <w:pStyle w:val="BodyText"/>
+      </w:pPr>
+      <w:r>
+        <w:t xml:space="preserve">Nevertheless, because the European Anaphylaxis Registry has until now gathered over 12,000 cases of anaphylaxis - it was possible to perform a case-controlled analysis on a relatively large number of cases and investigate many aspects of VIA.</w:t>
       </w:r>
     </w:p>
     <w:p>
@@ -1746,7 +2049,7 @@
         <w:pStyle w:val="FirstParagraph"/>
       </w:pPr>
       <w:r>
-        <w:t xml:space="preserve">We thank all patients, parents, and their children for their support in providing data on the occurrence of anaphylaxis for this study. We thank Dr. rer. biol. Kristin Franke for revising the manuscript. We thank the study personnel for patients counseling and data entry, and we thank the members of The European Anaphylaxis Registry in detail:</w:t>
+        <w:t xml:space="preserve">We thank all patients, parents, and their children for their support in providing data on the occurrence of anaphylaxis for this study. We thank the study personnel for patients counseling and data entry, and we thank the members of The European Anaphylaxis Registry in detail:</w:t>
       </w:r>
     </w:p>
     <w:p>
@@ -2157,12 +2460,34 @@
         <w:pStyle w:val="BodyText"/>
       </w:pPr>
       <w:r>
-        <w:t xml:space="preserve">[23] Jara-Acevedo M, Teodosio C, Sanchez-Muñoz L, et al. Detection of the KIT d816v mutation in peripheral blood of systemic mastocytosis: Diagnostic implications. Modern Pathology [Internet]. 2015;28:1138–1149. Available from:</w:t>
+        <w:t xml:space="preserve">[23] Aurich S, Dölle-Bierke S, Francuzik W, et al. Anaphylaxis in elderly patientsData from the european anaphylaxis registry. Frontiers in Immunology [Internet]. 2019;10. Available from:</w:t>
       </w:r>
       <w:r>
         <w:t xml:space="preserve"> </w:t>
       </w:r>
       <w:hyperlink r:id="rId56">
+        <w:r>
+          <w:rPr>
+            <w:rStyle w:val="Hyperlink"/>
+          </w:rPr>
+          <w:t xml:space="preserve">https://doi.org/10.3389/fimmu.2019.00750</w:t>
+        </w:r>
+      </w:hyperlink>
+      <w:r>
+        <w:t xml:space="preserve">.</w:t>
+      </w:r>
+    </w:p>
+    <w:p>
+      <w:pPr>
+        <w:pStyle w:val="BodyText"/>
+      </w:pPr>
+      <w:r>
+        <w:t xml:space="preserve">[24] Jara-Acevedo M, Teodosio C, Sanchez-Muñoz L, et al. Detection of the KIT d816v mutation in peripheral blood of systemic mastocytosis: Diagnostic implications. Modern Pathology [Internet]. 2015;28:1138–1149. Available from:</w:t>
+      </w:r>
+      <w:r>
+        <w:t xml:space="preserve"> </w:t>
+      </w:r>
+      <w:hyperlink r:id="rId57">
         <w:r>
           <w:rPr>
             <w:rStyle w:val="Hyperlink"/>
@@ -2179,39 +2504,17 @@
         <w:pStyle w:val="BodyText"/>
       </w:pPr>
       <w:r>
-        <w:t xml:space="preserve">[24] Braganza SC. Paediatric emergency department anaphylaxis: Different patterns from adults. Archives of Disease in Childhood [Internet]. 2005;91:159–163. Available from:</w:t>
-      </w:r>
-      <w:r>
-        <w:t xml:space="preserve"> </w:t>
-      </w:r>
-      <w:hyperlink r:id="rId57">
+        <w:t xml:space="preserve">[25] Braganza SC. Paediatric emergency department anaphylaxis: Different patterns from adults. Archives of Disease in Childhood [Internet]. 2005;91:159–163. Available from:</w:t>
+      </w:r>
+      <w:r>
+        <w:t xml:space="preserve"> </w:t>
+      </w:r>
+      <w:hyperlink r:id="rId58">
         <w:r>
           <w:rPr>
             <w:rStyle w:val="Hyperlink"/>
           </w:rPr>
           <w:t xml:space="preserve">https://doi.org/10.1136/adc.2004.069914</w:t>
-        </w:r>
-      </w:hyperlink>
-      <w:r>
-        <w:t xml:space="preserve">.</w:t>
-      </w:r>
-    </w:p>
-    <w:p>
-      <w:pPr>
-        <w:pStyle w:val="BodyText"/>
-      </w:pPr>
-      <w:r>
-        <w:t xml:space="preserve">[25] Aurich S, Dölle-Bierke S, Francuzik W, et al. Anaphylaxis in elderly patientsData from the european anaphylaxis registry. Frontiers in Immunology [Internet]. 2019;10. Available from:</w:t>
-      </w:r>
-      <w:r>
-        <w:t xml:space="preserve"> </w:t>
-      </w:r>
-      <w:hyperlink r:id="rId58">
-        <w:r>
-          <w:rPr>
-            <w:rStyle w:val="Hyperlink"/>
-          </w:rPr>
-          <w:t xml:space="preserve">https://doi.org/10.3389/fimmu.2019.00750</w:t>
         </w:r>
       </w:hyperlink>
       <w:r>
@@ -2428,7 +2731,7 @@
           <wp:inline>
             <wp:extent cx="5943600" cy="4086225"/>
             <wp:effectExtent b="0" l="0" r="0" t="0"/>
-            <wp:docPr descr="Figure 3: Lack of skin symptoms (i.e., urticaria and flushing) during anaphylaxis is associated with more severe IVA. A: lack of skin symptoms and mastocytosis in VIA and non-VIA cases. B: Lack of skin symptoms, according to the severity in both anaphylaxis groups. C: Relation of reaction severity according to the elicitor and the absence of skin symptoms concerning categorized BST values. D: Continous values of BST according to the severity in both non-VIA and VIA with subgrouping to skin symptoms." title="" id="1" name="Picture"/>
+            <wp:docPr descr="Figure 3: Lack of skin symptoms (i.e., urticaria and flushing) during anaphylaxis is associated with more severe VIA. A: lack of skin symptoms and mastocytosis in VIA and non-VIA cases. B: Lack of skin symptoms, according to the severity in both anaphylaxis groups. C: Relation of reaction severity according to the elicitor and the absence of skin symptoms concerning categorized BST values. D: Continous values of BST according to the severity in both non-VIA and VIA with subgrouping to skin symptoms." title="" id="1" name="Picture"/>
             <a:graphic>
               <a:graphicData uri="http://schemas.openxmlformats.org/drawingml/2006/picture">
                 <pic:pic>
@@ -2471,7 +2774,7 @@
         <w:pStyle w:val="ImageCaption"/>
       </w:pPr>
       <w:r>
-        <w:t xml:space="preserve">Figure 3: Lack of skin symptoms (i.e., urticaria and flushing) during anaphylaxis is associated with more severe IVA. A: lack of skin symptoms and mastocytosis in VIA and non-VIA cases. B: Lack of skin symptoms, according to the severity in both anaphylaxis groups. C: Relation of reaction severity according to the elicitor and the absence of skin symptoms concerning categorized BST values. D: Continous values of BST according to the severity in both non-VIA and VIA with subgrouping to skin symptoms.</w:t>
+        <w:t xml:space="preserve">Figure 3: Lack of skin symptoms (i.e., urticaria and flushing) during anaphylaxis is associated with more severe VIA. A: lack of skin symptoms and mastocytosis in VIA and non-VIA cases. B: Lack of skin symptoms, according to the severity in both anaphylaxis groups. C: Relation of reaction severity according to the elicitor and the absence of skin symptoms concerning categorized BST values. D: Continous values of BST according to the severity in both non-VIA and VIA with subgrouping to skin symptoms.</w:t>
       </w:r>
     </w:p>
     <w:p>
@@ -2996,7 +3299,7 @@
         <w:pStyle w:val="Compact"/>
       </w:pPr>
       <w:r>
-        <w:t xml:space="preserve">-0.244</w:t>
+        <w:t xml:space="preserve">-0.238</w:t>
       </w:r>
       <w:r>
         <w:t xml:space="preserve">***</w:t>
@@ -3050,7 +3353,7 @@
         <w:pStyle w:val="Compact"/>
       </w:pPr>
       <w:r>
-        <w:t xml:space="preserve">0.586</w:t>
+        <w:t xml:space="preserve">0.594</w:t>
       </w:r>
       <w:r>
         <w:t xml:space="preserve">***</w:t>
@@ -3104,7 +3407,7 @@
         <w:pStyle w:val="Compact"/>
       </w:pPr>
       <w:r>
-        <w:t xml:space="preserve">6,910</w:t>
+        <w:t xml:space="preserve">6,908</w:t>
       </w:r>
     </w:p>
     <w:p>
@@ -3120,7 +3423,7 @@
         <w:pStyle w:val="Compact"/>
       </w:pPr>
       <w:r>
-        <w:t xml:space="preserve">-4,706.136</w:t>
+        <w:t xml:space="preserve">-4,706.228</w:t>
       </w:r>
     </w:p>
     <w:p>
@@ -3136,7 +3439,7 @@
         <w:pStyle w:val="Compact"/>
       </w:pPr>
       <w:r>
-        <w:t xml:space="preserve">9,420.272</w:t>
+        <w:t xml:space="preserve">9,420.455</w:t>
       </w:r>
     </w:p>
     <w:p>
@@ -3490,7 +3793,7 @@
     </w:lvl>
   </w:abstractNum>
   <w:abstractNum w:abstractNumId="990">
-    <w:nsid w:val="cb359463"/>
+    <w:nsid w:val="ba3ada78"/>
     <w:multiLevelType w:val="multilevel"/>
     <w:lvl w:ilvl="0">
       <w:numFmt w:val="bullet"/>

</xml_diff>

<commit_message>
corrections according to Magda
</commit_message>
<xml_diff>
--- a/analysis/paper/paper.docx
+++ b/analysis/paper/paper.docx
@@ -1203,7 +1203,7 @@
         <w:pStyle w:val="BodyText"/>
       </w:pPr>
       <w:r>
-        <w:t xml:space="preserve">Although the pattern of organ involvement during anaphylaxis in both groups showed similarities in gastrologic, skin, and respiratory systems, VIA more frequently involved more than three organ systems (65.4% vs. 56%,</w:t>
+        <w:t xml:space="preserve">Although the pattern of organ involvement during anaphylaxis in both groups showed similarities in gastrologic, skin, and respiratory systems, VIA more frequently involved more than three organ systems (65.4% vs. 55.3%,</w:t>
       </w:r>
       <w:r>
         <w:t xml:space="preserve"> </w:t>
@@ -1253,7 +1253,7 @@
         <w:pStyle w:val="FirstParagraph"/>
       </w:pPr>
       <w:r>
-        <w:t xml:space="preserve">We found that 54% of patients with concomitant mastocytosis had anaphylaxis without skin symptoms (i.e. urticaria and flushing) which was significantly more frequent compared to patients without diagnosed mastocytosis (30.4%, p &lt; 0.001). This finding was most prominently seen in VIA (Fig.</w:t>
+        <w:t xml:space="preserve">We found that 54.7% of patients with concomitant mastocytosis had anaphylaxis without skin symptoms (i.e. urticaria and flushing) which was significantly more frequent compared to patients without diagnosed mastocytosis (30.7%, p &lt; 0.001). This finding was most prominently seen in VIA (Fig.</w:t>
       </w:r>
       <w:r>
         <w:t xml:space="preserve"> </w:t>
@@ -1270,7 +1270,7 @@
         <w:pStyle w:val="BodyText"/>
       </w:pPr>
       <w:r>
-        <w:t xml:space="preserve">Similarily, in non-mastocytosis patients undergoing VIA skin smptoms(i.e. urticaria or flushing) were less often present than if anaphylaxis was triggered by other elicitors (67.9% vs 71.1% respectively, p = 0.004). Moreover, in this specific subgroup of patients (i.e. non-mastosis patients lacking skin symptoms) VIA was significantly more frequently severe (52.9% in VIA vs. 46.3%, p &lt; 0.001, Fig.</w:t>
+        <w:t xml:space="preserve">Similarily, in non-mastocytosis patients undergoing VIA skin smptoms(i.e. urticaria or flushing) were less often present than if anaphylaxis was triggered by other elicitors (67.9% vs 70.4% respectively, p = 0.025). Moreover, in this specific subgroup of patients (i.e. non-mastosis patients lacking skin symptoms) VIA was significantly more frequently severe (52.9% in VIA vs. 46.4%, p &lt; 0.001, Fig.</w:t>
       </w:r>
       <w:r>
         <w:t xml:space="preserve"> </w:t>
@@ -1314,7 +1314,7 @@
         <w:pStyle w:val="FirstParagraph"/>
       </w:pPr>
       <w:r>
-        <w:t xml:space="preserve">Next, we investigated the association of skin symptoms with the tryptase levels in non-mastocytosis patients. For this model, we excluded the cases with known mastocytosis and with BST above 11.5 ng/ml, potentially indicating non-diagnosed mastocytosis. Similarily, 1) tryptase levels were higher in VIA patients, 2) correlated with the severity of anaphylaxis, and 3) this effect was significant in VIA (p = 0.003) but not in the non-VIA group (Fig.</w:t>
+        <w:t xml:space="preserve">Next, we investigated the association of skin symptoms with the tryptase levels in non-mastocytosis patients. For this model, we excluded the cases with known mastocytosis and with BST above 11.5 ng/ml, potentially indicating non-diagnosed mastocytosis. Similarily, 1) tryptase levels were higher in VIA patients, 2) correlated with the severity of anaphylaxis, and 3) this effect was significant in VIA (p = 0.004) but not in the non-VIA group (Fig.</w:t>
       </w:r>
       <w:r>
         <w:t xml:space="preserve"> </w:t>
@@ -1458,7 +1458,7 @@
         <w:pStyle w:val="BodyText"/>
       </w:pPr>
       <w:r>
-        <w:t xml:space="preserve">The effect of using ACE-I (as well as beta-blockers) on the risk of severe anaphylaxis correlated with the coexisting cardiovascular pathologies. ACE-I use was, however, more often associated with cardiac arrests in all anaphylaxis cases (5.8% vs. 1.8%, p &lt; 0.001) regardless of the elicitor (Fig.</w:t>
+        <w:t xml:space="preserve">The effect of using ACE-I (as well as beta-blockers) on the risk of severe anaphylaxis correlated with the coexisting cardiovascular pathologies. ACE-I use was, however, more often associated with cardiac arrests in all anaphylaxis cases (5.8% vs. 1.9%, p &lt; 0.001) regardless of the elicitor (Fig.</w:t>
       </w:r>
       <w:r>
         <w:t xml:space="preserve"> </w:t>
@@ -1473,7 +1473,7 @@
         <w:t xml:space="preserve"> </w:t>
       </w:r>
       <w:r>
-        <w:t xml:space="preserve">Beta-blocker use was associated with a higher severity of anaphylaxis and with the onset of cardiovascular symptoms (cardiac arrest, chest pain), but was comparable between p = 0.226). Surprisingly, arrhythmia was more frequently reported in patients with VIA and concomitant beta-blockers (Fig.</w:t>
+        <w:t xml:space="preserve">Beta-blocker use was associated with a higher severity of anaphylaxis and with the onset of cardiovascular symptoms (cardiac arrest, chest pain), but was comparable between p = 0.139). Surprisingly, arrhythmia was more frequently reported in patients with VIA and concomitant beta-blockers (Fig.</w:t>
       </w:r>
       <w:r>
         <w:t xml:space="preserve"> </w:t>
@@ -1518,7 +1518,7 @@
         <w:pStyle w:val="FirstParagraph"/>
       </w:pPr>
       <w:r>
-        <w:t xml:space="preserve">Patients who underwent VIA significantly less often received adrenaline treatment than in other anaphylaxis cases (26.9% vs 34.6%, p &lt; 0.001). After adjusting both groups for similar age, sex, and severity distribution - the difference in adrenaline use was still significant irrespective of the administration route (p &lt; 0.001, Fig</w:t>
+        <w:t xml:space="preserve">Patients who underwent VIA significantly less often received adrenaline treatment than in other anaphylaxis cases (26.9% vs 34.6%, p &lt; 0.001). After adjusting both groups for similar severity - the difference in adrenaline use was still significant irrespective of the administration route (p &lt; 0.001, Fig</w:t>
       </w:r>
       <w:r>
         <w:t xml:space="preserve"> </w:t>
@@ -1568,7 +1568,7 @@
         <w:t xml:space="preserve"> </w:t>
       </w:r>
       <w:r>
-        <w:t xml:space="preserve">Similarly, there were no differences in the adrenaline use between VIA and non-VIA when only severe reactions were taken into consideration (p = 0.073). However, when we restricted the analysis to mild anaphylaxis cases — non-VIA patients received adrenaline more frequently than VIA (p &lt; 0.001).</w:t>
+        <w:t xml:space="preserve">Similarly, there were no differences in the adrenaline use between VIA and non-VIA when only severe reactions were taken into consideration (p = 0.073). However, when we restricted the analysis to moderate anaphylaxis cases — non-VIA patients received adrenaline more frequently than VIA (p &lt; 0.001).</w:t>
       </w:r>
     </w:p>
     <w:p>
@@ -3299,7 +3299,7 @@
         <w:pStyle w:val="Compact"/>
       </w:pPr>
       <w:r>
-        <w:t xml:space="preserve">-0.238</w:t>
+        <w:t xml:space="preserve">-0.226</w:t>
       </w:r>
       <w:r>
         <w:t xml:space="preserve">***</w:t>
@@ -3353,7 +3353,7 @@
         <w:pStyle w:val="Compact"/>
       </w:pPr>
       <w:r>
-        <w:t xml:space="preserve">0.594</w:t>
+        <w:t xml:space="preserve">0.570</w:t>
       </w:r>
       <w:r>
         <w:t xml:space="preserve">***</w:t>
@@ -3407,7 +3407,7 @@
         <w:pStyle w:val="Compact"/>
       </w:pPr>
       <w:r>
-        <w:t xml:space="preserve">6,908</w:t>
+        <w:t xml:space="preserve">6,907</w:t>
       </w:r>
     </w:p>
     <w:p>
@@ -3423,7 +3423,7 @@
         <w:pStyle w:val="Compact"/>
       </w:pPr>
       <w:r>
-        <w:t xml:space="preserve">-4,706.228</w:t>
+        <w:t xml:space="preserve">-4,704.861</w:t>
       </w:r>
     </w:p>
     <w:p>
@@ -3439,7 +3439,7 @@
         <w:pStyle w:val="Compact"/>
       </w:pPr>
       <w:r>
-        <w:t xml:space="preserve">9,420.455</w:t>
+        <w:t xml:space="preserve">9,417.722</w:t>
       </w:r>
     </w:p>
     <w:p>
@@ -3793,7 +3793,7 @@
     </w:lvl>
   </w:abstractNum>
   <w:abstractNum w:abstractNumId="990">
-    <w:nsid w:val="ba3ada78"/>
+    <w:nsid w:val="56de0c5d"/>
     <w:multiLevelType w:val="multilevel"/>
     <w:lvl w:ilvl="0">
       <w:numFmt w:val="bullet"/>

</xml_diff>

<commit_message>
Refs and absolute numbers
</commit_message>
<xml_diff>
--- a/analysis/paper/paper.docx
+++ b/analysis/paper/paper.docx
@@ -117,7 +117,7 @@
         <w:pStyle w:val="Date"/>
       </w:pPr>
       <w:r>
-        <w:t xml:space="preserve">11</w:t>
+        <w:t xml:space="preserve">19</w:t>
       </w:r>
       <w:r>
         <w:t xml:space="preserve"> </w:t>
@@ -911,7 +911,7 @@
         <w:t xml:space="preserve"> </w:t>
       </w:r>
       <w:r>
-        <w:t xml:space="preserve">anaphylaxis, adrenaline (epinephrine), beta-blockers, insect venom allergy, Hymenoptera</w:t>
+        <w:t xml:space="preserve">anaphylaxis, epinephrine (adrenaline), beta-blockers, insect venom allergy, Hymenoptera</w:t>
       </w:r>
     </w:p>
     <w:p>
@@ -928,7 +928,7 @@
         <w:t xml:space="preserve"> </w:t>
       </w:r>
       <w:r>
-        <w:t xml:space="preserve">Word count, figures, tables, references</w:t>
+        <w:t xml:space="preserve">2838 words, 5 figures, 0 tables, 29 references</w:t>
       </w:r>
     </w:p>
     <w:p>
@@ -983,7 +983,7 @@
         <w:t xml:space="preserve"> </w:t>
       </w:r>
       <w:r>
-        <w:t xml:space="preserve">Franziska Ruëff reports personal fees outside the submitted work from from ALK-Abelló, Allergopharma, Bencard, Boehringer Ingelheim, Bristol Myers Squibb, Circassia, Dermira, DST, LEO Pharma, Lilly, Dr. Gerhard Mann chem.-pharm. Fabrik GmbH, Mylan, Novartis, Pfizer, Thermo Fisher Scientific and UCB</w:t>
+        <w:t xml:space="preserve">Franziska Ruëff reports personal fees outside the submitted work from ALK-Abelló, Allergopharma, Bencard, Boehringer Ingelheim, Bristol Myers Squibb, Circassia, Dermira, DST, LEO Pharma, Lilly, Dr. Gerhard Mann chem.-pharm. Fabrik GmbH, Mylan, Novartis, Pfizer, Thermo Fisher Scientific and UCB</w:t>
       </w:r>
       <w:r>
         <w:t xml:space="preserve"> </w:t>
@@ -1008,28 +1008,151 @@
         </w:rPr>
         <w:t xml:space="preserve">List of abbreviations:</w:t>
       </w:r>
-      <w:r>
-        <w:t xml:space="preserve"> </w:t>
-      </w:r>
-      <w:r>
-        <w:t xml:space="preserve">- VIA - Venom induced anaphylaxis</w:t>
-      </w:r>
-      <w:r>
-        <w:t xml:space="preserve"> </w:t>
-      </w:r>
-      <w:r>
-        <w:t xml:space="preserve">- BST - Baseline Serum Tryptase</w:t>
-      </w:r>
+    </w:p>
+    <w:p>
+      <w:pPr>
+        <w:pStyle w:val="Compact"/>
+        <w:numPr>
+          <w:numId w:val="1001"/>
+          <w:ilvl w:val="0"/>
+        </w:numPr>
+      </w:pPr>
+      <w:r>
+        <w:t xml:space="preserve">VIA - venom induced anaphylaxis</w:t>
+      </w:r>
+    </w:p>
+    <w:p>
+      <w:pPr>
+        <w:pStyle w:val="Compact"/>
+        <w:numPr>
+          <w:numId w:val="1001"/>
+          <w:ilvl w:val="0"/>
+        </w:numPr>
+      </w:pPr>
+      <w:r>
+        <w:t xml:space="preserve">BST - baseline Serum Tryptase</w:t>
+      </w:r>
+    </w:p>
+    <w:p>
+      <w:pPr>
+        <w:pStyle w:val="Compact"/>
+        <w:numPr>
+          <w:numId w:val="1001"/>
+          <w:ilvl w:val="0"/>
+        </w:numPr>
+      </w:pPr>
+      <w:r>
+        <w:t xml:space="preserve">EAI - epinephrine autoinjector</w:t>
+      </w:r>
+    </w:p>
+    <w:p>
+      <w:pPr>
+        <w:pStyle w:val="Compact"/>
+        <w:numPr>
+          <w:numId w:val="1001"/>
+          <w:ilvl w:val="0"/>
+        </w:numPr>
+      </w:pPr>
+      <w:r>
+        <w:t xml:space="preserve">MCAS - mast cell activation syndrome</w:t>
+      </w:r>
+    </w:p>
+    <w:p>
+      <w:pPr>
+        <w:pStyle w:val="Compact"/>
+        <w:numPr>
+          <w:numId w:val="1001"/>
+          <w:ilvl w:val="0"/>
+        </w:numPr>
+      </w:pPr>
+      <w:r>
+        <w:t xml:space="preserve">ER - emergency room</w:t>
+      </w:r>
+    </w:p>
+    <w:p>
+      <w:pPr>
+        <w:pStyle w:val="Heading5"/>
+      </w:pPr>
+      <w:bookmarkStart w:id="21" w:name="section"/>
+      <w:bookmarkEnd w:id="21"/>
     </w:p>
     <w:p>
       <w:pPr>
         <w:pStyle w:val="Heading1"/>
       </w:pPr>
-      <w:bookmarkStart w:id="21" w:name="abstract"/>
+      <w:bookmarkStart w:id="22" w:name="key-points"/>
+      <w:r>
+        <w:t xml:space="preserve">Key points</w:t>
+      </w:r>
+      <w:bookmarkEnd w:id="22"/>
+    </w:p>
+    <w:p>
+      <w:pPr>
+        <w:pStyle w:val="FirstParagraph"/>
+      </w:pPr>
+      <w:r>
+        <w:rPr>
+          <w:b/>
+        </w:rPr>
+        <w:t xml:space="preserve">Question:</w:t>
+      </w:r>
+      <w:r>
+        <w:t xml:space="preserve"> </w:t>
+      </w:r>
+      <w:r>
+        <w:t xml:space="preserve">What is the phenotype of insect venom anaphylaxis?</w:t>
+      </w:r>
+    </w:p>
+    <w:p>
+      <w:pPr>
+        <w:pStyle w:val="BodyText"/>
+      </w:pPr>
+      <w:r>
+        <w:rPr>
+          <w:b/>
+        </w:rPr>
+        <w:t xml:space="preserve">Findings:</w:t>
+      </w:r>
+      <w:r>
+        <w:t xml:space="preserve"> </w:t>
+      </w:r>
+      <w:r>
+        <w:t xml:space="preserve">This case-control study showed that venom induced anaphylaxis significantly more often presented with cardiovascular symptoms. Secondly, severe cases of venom induced anaphylaxis were significantly more often associated with the lack of skin symptoms upon anaphylaxis and showed a significant interaction with the levels of baseline serum tryptase (in range from 8 - 11 ng/ml).</w:t>
+      </w:r>
+    </w:p>
+    <w:p>
+      <w:pPr>
+        <w:pStyle w:val="BodyText"/>
+      </w:pPr>
+      <w:r>
+        <w:rPr>
+          <w:b/>
+        </w:rPr>
+        <w:t xml:space="preserve">Meaning:</w:t>
+      </w:r>
+      <w:r>
+        <w:t xml:space="preserve"> </w:t>
+      </w:r>
+      <w:r>
+        <w:t xml:space="preserve">Allegologists should consider intesified prophylaxis (and diagnostic) measures in patients with baseline tryptase levels of above 8 and a history of insect venom anaphylaxis.</w:t>
+      </w:r>
+    </w:p>
+    <w:p>
+      <w:pPr>
+        <w:pStyle w:val="Heading5"/>
+      </w:pPr>
+      <w:bookmarkStart w:id="23" w:name="section-1"/>
+      <w:bookmarkEnd w:id="23"/>
+    </w:p>
+    <w:p>
+      <w:pPr>
+        <w:pStyle w:val="Heading1"/>
+      </w:pPr>
+      <w:bookmarkStart w:id="24" w:name="abstract"/>
       <w:r>
         <w:t xml:space="preserve">Abstract</w:t>
       </w:r>
-      <w:bookmarkEnd w:id="21"/>
+      <w:bookmarkEnd w:id="24"/>
     </w:p>
     <w:p>
       <w:pPr>
@@ -1039,13 +1162,13 @@
         <w:rPr>
           <w:b/>
         </w:rPr>
-        <w:t xml:space="preserve">Introduction:</w:t>
-      </w:r>
-      <w:r>
-        <w:t xml:space="preserve"> </w:t>
-      </w:r>
-      <w:r>
-        <w:t xml:space="preserve">Venom induced anaphylaxis (VIA) is a common, potentially life-threatening hypersensitivity reaction associated with specific: 1) symptom profile, 2) cofactors, and 3) management. Identifying the differences in phenotypes of anaphylaxis is crucial for future management guidelines and the development of a personalized medicine approach.</w:t>
+        <w:t xml:space="preserve">Importance:</w:t>
+      </w:r>
+      <w:r>
+        <w:t xml:space="preserve"> </w:t>
+      </w:r>
+      <w:r>
+        <w:t xml:space="preserve">Venom induced anaphylaxis is a common, potentially life-threatening hypersensitivity reaction associated with specific: 1) symptom profile, 2) cofactors, and 3) management. Identifying the differences in phenotypes of anaphylaxis is crucial for future management guidelines and the development of a personalized medicine approach.</w:t>
       </w:r>
     </w:p>
     <w:p>
@@ -1056,7 +1179,7 @@
         <w:rPr>
           <w:b/>
         </w:rPr>
-        <w:t xml:space="preserve">Aim:</w:t>
+        <w:t xml:space="preserve">Objective:</w:t>
       </w:r>
       <w:r>
         <w:t xml:space="preserve"> </w:t>
@@ -1073,13 +1196,13 @@
         <w:rPr>
           <w:b/>
         </w:rPr>
-        <w:t xml:space="preserve">Methods:</w:t>
-      </w:r>
-      <w:r>
-        <w:t xml:space="preserve"> </w:t>
-      </w:r>
-      <w:r>
-        <w:t xml:space="preserve">Using data from the European Anaphylaxis Registry (12874 cases) we identified 3612 with VIA and analyzed these in comparison to sex-and-age-matched anaphylaxis cases triggered by other elicitors (non-VIA n = 3604).</w:t>
+        <w:t xml:space="preserve">Design:</w:t>
+      </w:r>
+      <w:r>
+        <w:t xml:space="preserve"> </w:t>
+      </w:r>
+      <w:r>
+        <w:t xml:space="preserve">Using data from the European Anaphylaxis Registry (12874 cases) we identified 3612 with venom induced anaphylaxis and analyzed these in comparison to sex-and-age-matched anaphylaxis cases triggered by other elicitors (non-VIA n = 3605).</w:t>
       </w:r>
     </w:p>
     <w:p>
@@ -1090,13 +1213,64 @@
         <w:rPr>
           <w:b/>
         </w:rPr>
+        <w:t xml:space="preserve">Setting:</w:t>
+      </w:r>
+      <w:r>
+        <w:t xml:space="preserve"> </w:t>
+      </w:r>
+      <w:r>
+        <w:t xml:space="preserve">Multicenter, international, prospective, case-control study.</w:t>
+      </w:r>
+    </w:p>
+    <w:p>
+      <w:pPr>
+        <w:pStyle w:val="BodyText"/>
+      </w:pPr>
+      <w:r>
+        <w:rPr>
+          <w:b/>
+        </w:rPr>
+        <w:t xml:space="preserve">Participants:</w:t>
+      </w:r>
+      <w:r>
+        <w:t xml:space="preserve"> </w:t>
+      </w:r>
+      <w:r>
+        <w:t xml:space="preserve">All patients with the diagnosis of moderate to severe anaphylaxis (according to Ring and Messmer grade II-IV) who gave an informed consent to provide their clinical data for the Anaphylaxis Registry were included in the study. Subsequently, we matched the group of patients presenting with venom anaphylaxis to a sex and age matched group of patients who presented with anaphylaxis to other elicitors (i.e. food, drugs).</w:t>
+      </w:r>
+    </w:p>
+    <w:p>
+      <w:pPr>
+        <w:pStyle w:val="BodyText"/>
+      </w:pPr>
+      <w:r>
+        <w:rPr>
+          <w:b/>
+        </w:rPr>
+        <w:t xml:space="preserve">Main Outcome(s) and Measure(s):</w:t>
+      </w:r>
+      <w:r>
+        <w:t xml:space="preserve"> </w:t>
+      </w:r>
+      <w:r>
+        <w:t xml:space="preserve">This study measured severity of anaphylaxis on the Ring and Messmer scale. Hypotheses regarding the comparisons between groups were formulated during and after data collection.</w:t>
+      </w:r>
+    </w:p>
+    <w:p>
+      <w:pPr>
+        <w:pStyle w:val="BodyText"/>
+      </w:pPr>
+      <w:r>
+        <w:rPr>
+          <w:b/>
+        </w:rPr>
         <w:t xml:space="preserve">Results:</w:t>
       </w:r>
       <w:r>
         <w:t xml:space="preserve"> </w:t>
       </w:r>
       <w:r>
-        <w:t xml:space="preserve">Venom induced anaphylaxis (VIA) more frequently involved more than three organ systems and was associated with cardiovascular symptoms. The absence of skin symptoms during anaphylaxis correlated with baseline serum tryptase (BST) and was associated with an increased risk of a severe reaction. Intramuscular or intravenous adrenaline was administered significantly less often in VIA, in particular in patients without prior history of anaphylaxis. Baseline serum tryptase within upper normal range (8-11.5 ng-ml) was more frequently associated with severe anaphylaxis.</w:t>
+        <w:t xml:space="preserve">Venom induced anaphylaxis more frequently involved more than three organ systems and was associated with cardiovascular symptoms. The absence of skin symptoms during anaphylaxis correlated with baseline serum tryptase and was associated with an increased risk of a severe reaction. Intramuscular or intravenous epinephrine was administered significantly less often in venom induced anaphylaxis, in particular in patients without prior history of anaphylaxis. Baseline serum tryptase within upper normal range (8-11.5 ng-ml) was more frequently associated with severe anaphylaxis.</w:t>
       </w:r>
     </w:p>
     <w:p>
@@ -1107,24 +1281,31 @@
         <w:rPr>
           <w:b/>
         </w:rPr>
-        <w:t xml:space="preserve">Conclusions:</w:t>
-      </w:r>
-      <w:r>
-        <w:t xml:space="preserve"> </w:t>
-      </w:r>
-      <w:r>
-        <w:t xml:space="preserve">Regarding the fact that VIA frequently affects the cardiovascular system, VIA patients were undertreated with adrenaline. The lack of skin symptoms (i.e. urticaria or flushing) during anaphylaxis and BST levels within upper normal limits were associated with severe reactions.</w:t>
-      </w:r>
+        <w:t xml:space="preserve">Conclusions and Relevance:</w:t>
+      </w:r>
+      <w:r>
+        <w:t xml:space="preserve"> </w:t>
+      </w:r>
+      <w:r>
+        <w:t xml:space="preserve">Regarding the fact that venom induced anaphylaxis frequently affects the cardiovascular system, patients were undertreated with epinephrine. The lack of skin symptoms (i.e. urticaria or flushing) during anaphylaxis and baseline serum tryptase levels within upper normal limits were associated with severe reactions. Patients with serum tryptase of above 8 ng/ml and a history of venom anaphylaxis may require additional prophylaxis.</w:t>
+      </w:r>
+    </w:p>
+    <w:p>
+      <w:pPr>
+        <w:pStyle w:val="Heading5"/>
+      </w:pPr>
+      <w:bookmarkStart w:id="25" w:name="section-2"/>
+      <w:bookmarkEnd w:id="25"/>
     </w:p>
     <w:p>
       <w:pPr>
         <w:pStyle w:val="Heading1"/>
       </w:pPr>
-      <w:bookmarkStart w:id="22" w:name="introduction"/>
+      <w:bookmarkStart w:id="26" w:name="introduction"/>
       <w:r>
         <w:t xml:space="preserve">Introduction</w:t>
       </w:r>
-      <w:bookmarkEnd w:id="22"/>
+      <w:bookmarkEnd w:id="26"/>
     </w:p>
     <w:p>
       <w:pPr>
@@ -1134,37 +1315,37 @@
         <w:t xml:space="preserve">Hypersensitivity to insect venom presents as a systemic reaction (anaphylaxis) in up to 0.3–7.5% of the adult population</w:t>
       </w:r>
       <w:r>
-        <w:t xml:space="preserve"> </w:t>
-      </w:r>
-      <w:r>
-        <w:t xml:space="preserve">[1]</w:t>
+        <w:rPr>
+          <w:vertAlign w:val="superscript"/>
+        </w:rPr>
+        <w:t xml:space="preserve">1</w:t>
       </w:r>
       <w:r>
         <w:t xml:space="preserve">. Venom induced anaphylaxis (VIA) can be fatal, and patients sometimes require lifelong specific immunotherapy</w:t>
       </w:r>
       <w:r>
-        <w:t xml:space="preserve"> </w:t>
-      </w:r>
-      <w:r>
-        <w:t xml:space="preserve">[2]</w:t>
+        <w:rPr>
+          <w:vertAlign w:val="superscript"/>
+        </w:rPr>
+        <w:t xml:space="preserve">2</w:t>
       </w:r>
       <w:r>
         <w:t xml:space="preserve">. There is a need for a more precise identification of biomarkers, and better definition of phenotypes of anaphylaxis</w:t>
       </w:r>
       <w:r>
-        <w:t xml:space="preserve"> </w:t>
-      </w:r>
-      <w:r>
-        <w:t xml:space="preserve">[3]</w:t>
+        <w:rPr>
+          <w:vertAlign w:val="superscript"/>
+        </w:rPr>
+        <w:t xml:space="preserve">3</w:t>
       </w:r>
       <w:r>
         <w:t xml:space="preserve">. Also, in order to facilitate a precision-medicine approach</w:t>
       </w:r>
       <w:r>
-        <w:t xml:space="preserve"> </w:t>
-      </w:r>
-      <w:r>
-        <w:t xml:space="preserve">[4]</w:t>
+        <w:rPr>
+          <w:vertAlign w:val="superscript"/>
+        </w:rPr>
+        <w:t xml:space="preserve">4</w:t>
       </w:r>
       <w:r>
         <w:t xml:space="preserve"> </w:t>
@@ -1178,13 +1359,13 @@
         <w:pStyle w:val="BodyText"/>
       </w:pPr>
       <w:r>
-        <w:t xml:space="preserve">Anaphylaxis is a clinical diagnosis with a variety of trigger factors and clinical presentations. Symptom profiles and specific cofactors for venom-induced anaphylaxis (VIA) had previously been analyzed in an uncontrolled manner albeit relatively small cohorts</w:t>
-      </w:r>
-      <w:r>
-        <w:t xml:space="preserve"> </w:t>
-      </w:r>
-      <w:r>
-        <w:t xml:space="preserve">[5–7]</w:t>
+        <w:t xml:space="preserve">Anaphylaxis is a clinical diagnosis with a variety of triggering factors and clinical presentations. Symptom profiles and specific cofactors for venom-induced anaphylaxis (VIA) had previously been analyzed in an uncontrolled manner albeit in relatively small cohorts</w:t>
+      </w:r>
+      <w:r>
+        <w:rPr>
+          <w:vertAlign w:val="superscript"/>
+        </w:rPr>
+        <w:t xml:space="preserve">5–7</w:t>
       </w:r>
       <w:r>
         <w:t xml:space="preserve">.</w:t>
@@ -1195,7 +1376,7 @@
         <w:pStyle w:val="BodyText"/>
       </w:pPr>
       <w:r>
-        <w:t xml:space="preserve">Controlled clinical trials in anaphylaxis are hardly possible due to the acuteness of this life-threatening condition and its infrequent and random occurrence. Therefore registries, gathering clinical data from patients with a well-documented (recent) history of anaphylaxis are crucial in investigating this entity.</w:t>
+        <w:t xml:space="preserve">Controlled clinical trials in anaphylaxis are difficult to conduct due to the acuteness of this life-threatening condition and its infrequent and random occurrence. Therefore registries, gathering clinical data from patients with a well-documented (recent) history of anaphylaxis are crucial in investigating this entity.</w:t>
       </w:r>
     </w:p>
     <w:p>
@@ -1210,11 +1391,11 @@
       <w:pPr>
         <w:pStyle w:val="Heading1"/>
       </w:pPr>
-      <w:bookmarkStart w:id="23" w:name="methods"/>
+      <w:bookmarkStart w:id="27" w:name="methods"/>
       <w:r>
         <w:t xml:space="preserve">Methods</w:t>
       </w:r>
-      <w:bookmarkEnd w:id="23"/>
+      <w:bookmarkEnd w:id="27"/>
     </w:p>
     <w:p>
       <w:pPr>
@@ -1224,16 +1405,16 @@
         <w:t xml:space="preserve">We searched the European Anaphylaxis Registry</w:t>
       </w:r>
       <w:r>
-        <w:t xml:space="preserve"> </w:t>
-      </w:r>
-      <w:r>
-        <w:t xml:space="preserve">[8]</w:t>
-      </w:r>
-      <w:r>
-        <w:t xml:space="preserve"> </w:t>
-      </w:r>
-      <w:r>
-        <w:t xml:space="preserve">(status from March 2019) for anaphylaxis cases elicited by insect venom. The flowchart in Fig.</w:t>
+        <w:rPr>
+          <w:vertAlign w:val="superscript"/>
+        </w:rPr>
+        <w:t xml:space="preserve">8</w:t>
+      </w:r>
+      <w:r>
+        <w:t xml:space="preserve"> </w:t>
+      </w:r>
+      <w:r>
+        <w:t xml:space="preserve">(status until March 2019) for anaphylaxis cases elicited by insect venom. The flowchart in Fig.</w:t>
       </w:r>
       <w:r>
         <w:t xml:space="preserve"> </w:t>
@@ -1253,10 +1434,10 @@
         <w:t xml:space="preserve">The diagnosis of anaphylaxis was based on the definition by NIAID/FAAN</w:t>
       </w:r>
       <w:r>
-        <w:t xml:space="preserve"> </w:t>
-      </w:r>
-      <w:r>
-        <w:t xml:space="preserve">[9]</w:t>
+        <w:rPr>
+          <w:vertAlign w:val="superscript"/>
+        </w:rPr>
+        <w:t xml:space="preserve">9</w:t>
       </w:r>
       <w:r>
         <w:t xml:space="preserve"> </w:t>
@@ -1265,10 +1446,10 @@
         <w:t xml:space="preserve">and the severity according to the Ring and Messmer Scale</w:t>
       </w:r>
       <w:r>
-        <w:t xml:space="preserve"> </w:t>
-      </w:r>
-      <w:r>
-        <w:t xml:space="preserve">[10]</w:t>
+        <w:rPr>
+          <w:vertAlign w:val="superscript"/>
+        </w:rPr>
+        <w:t xml:space="preserve">10</w:t>
       </w:r>
       <w:r>
         <w:t xml:space="preserve">. Grades III and IV (presenting with significant hypoxia, hypotension, confusion, and loss of consciousness, or incontinence or cardiac arrest) were considered severe. Mastocytosis patients were defined as having a documented diagnosis of mastocytosis prior to the reaction. The Registry is designed for reporting cases of moderate to severe anaphylaxis (Ring and Messmer grades II - IV).</w:t>
@@ -1279,13 +1460,13 @@
         <w:pStyle w:val="BodyText"/>
       </w:pPr>
       <w:r>
-        <w:t xml:space="preserve">Due to a large number of documented reactions in the European Anaphylaxis Registry - we were able to match the VIA with non-VIA cases according to sex and age to reduce the comparison bias.</w:t>
-      </w:r>
-      <w:r>
-        <w:t xml:space="preserve"> </w:t>
-      </w:r>
-      <w:r>
-        <w:t xml:space="preserve">When we analyzed a density plot of VIA cases according to age - we determined a bimodal distribution forming two subsets of patients with a cutoff age of 22 (Fig.</w:t>
+        <w:t xml:space="preserve">Due to the large number of documented reactions in the European Anaphylaxis Registry, we were able to match the VIA with non-VIA cases according to sex and age to reduce the comparison bias.</w:t>
+      </w:r>
+      <w:r>
+        <w:t xml:space="preserve"> </w:t>
+      </w:r>
+      <w:r>
+        <w:t xml:space="preserve">When we analyzed a density plot of VIA cases according to age, we determined a bimodal distribution forming two subsets of patients with a cutoff age of 22 (Fig.</w:t>
       </w:r>
       <w:r>
         <w:t xml:space="preserve"> </w:t>
@@ -1315,13 +1496,13 @@
         <w:t xml:space="preserve">package for R</w:t>
       </w:r>
       <w:r>
-        <w:t xml:space="preserve"> </w:t>
-      </w:r>
-      <w:r>
-        <w:t xml:space="preserve">[11]</w:t>
-      </w:r>
-      <w:r>
-        <w:t xml:space="preserve">. The results of the propensity score matching are in Fig.</w:t>
+        <w:rPr>
+          <w:vertAlign w:val="superscript"/>
+        </w:rPr>
+        <w:t xml:space="preserve">11</w:t>
+      </w:r>
+      <w:r>
+        <w:t xml:space="preserve">. The results of the propensity score matching are illustrated in Fig.</w:t>
       </w:r>
       <w:r>
         <w:t xml:space="preserve"> </w:t>
@@ -1347,7 +1528,7 @@
         <w:pStyle w:val="BodyText"/>
       </w:pPr>
       <w:r>
-        <w:t xml:space="preserve">The final database consisted of 3612 cases of venom induced anaphylaxis reported from allergy centers in 11 countries and sex-and-age matched control group.</w:t>
+        <w:t xml:space="preserve">The final database included 3612 cases of venom induced anaphylaxis reported from allergy centers in 11 countries and sex-and-age matched control group.</w:t>
       </w:r>
       <w:r>
         <w:t xml:space="preserve"> </w:t>
@@ -1356,10 +1537,10 @@
         <w:t xml:space="preserve">We compared the frequency of various symptoms, cofactors — known to increase the risk of severe anaphylaxis,</w:t>
       </w:r>
       <w:r>
-        <w:t xml:space="preserve"> </w:t>
-      </w:r>
-      <w:r>
-        <w:t xml:space="preserve">[12]</w:t>
+        <w:rPr>
+          <w:vertAlign w:val="superscript"/>
+        </w:rPr>
+        <w:t xml:space="preserve">12</w:t>
       </w:r>
       <w:r>
         <w:t xml:space="preserve">, and management in both groups.</w:t>
@@ -1373,10 +1554,10 @@
         <w:t xml:space="preserve">Based on the severity and symptom profile, and previous reports</w:t>
       </w:r>
       <w:r>
-        <w:t xml:space="preserve"> </w:t>
-      </w:r>
-      <w:r>
-        <w:t xml:space="preserve">[6]</w:t>
+        <w:rPr>
+          <w:vertAlign w:val="superscript"/>
+        </w:rPr>
+        <w:t xml:space="preserve">6</w:t>
       </w:r>
       <w:r>
         <w:t xml:space="preserve"> </w:t>
@@ -1388,7 +1569,7 @@
         <w:t xml:space="preserve"> </w:t>
       </w:r>
       <w:r>
-        <w:t xml:space="preserve">4</w:t>
+        <w:t xml:space="preserve">3</w:t>
       </w:r>
       <w:r>
         <w:t xml:space="preserve">B).</w:t>
@@ -1402,10 +1583,10 @@
         <w:t xml:space="preserve">We used the R Statistical Package</w:t>
       </w:r>
       <w:r>
-        <w:t xml:space="preserve"> </w:t>
-      </w:r>
-      <w:r>
-        <w:t xml:space="preserve">[13]</w:t>
+        <w:rPr>
+          <w:vertAlign w:val="superscript"/>
+        </w:rPr>
+        <w:t xml:space="preserve">13</w:t>
       </w:r>
       <w:r>
         <w:t xml:space="preserve"> </w:t>
@@ -1428,7 +1609,7 @@
       <w:r>
         <w:t xml:space="preserve"> </w:t>
       </w:r>
-      <w:hyperlink r:id="rId24">
+      <w:hyperlink r:id="rId28">
         <w:r>
           <w:rPr>
             <w:rStyle w:val="Hyperlink"/>
@@ -1445,7 +1626,7 @@
         <w:pStyle w:val="BodyText"/>
       </w:pPr>
       <w:r>
-        <w:t xml:space="preserve">We trained a random forest classifier (using the</w:t>
+        <w:t xml:space="preserve">We developed a random forest classifier (using the</w:t>
       </w:r>
       <w:r>
         <w:t xml:space="preserve"> </w:t>
@@ -1466,28 +1647,28 @@
         <w:t xml:space="preserve">package for R</w:t>
       </w:r>
       <w:r>
-        <w:t xml:space="preserve"> </w:t>
-      </w:r>
-      <w:r>
-        <w:t xml:space="preserve">[14]</w:t>
+        <w:rPr>
+          <w:vertAlign w:val="superscript"/>
+        </w:rPr>
+        <w:t xml:space="preserve">14</w:t>
       </w:r>
       <w:r>
         <w:t xml:space="preserve">) in order to find therapeutic approaches that varied the most between VIA / non-VIA group and presented the results as Gini importance</w:t>
       </w:r>
       <w:r>
-        <w:t xml:space="preserve"> </w:t>
-      </w:r>
-      <w:r>
-        <w:t xml:space="preserve">[15]</w:t>
+        <w:rPr>
+          <w:vertAlign w:val="superscript"/>
+        </w:rPr>
+        <w:t xml:space="preserve">15</w:t>
       </w:r>
       <w:r>
         <w:t xml:space="preserve">. Moreover, an association analysis of therapeutic interventions and symptoms was performed. The resulting phi values were scaled and presented in a heatmap with automatic clustering using Ward’s Agglomerative Hierarchical Clustering with Euclidean distances</w:t>
       </w:r>
       <w:r>
-        <w:t xml:space="preserve"> </w:t>
-      </w:r>
-      <w:r>
-        <w:t xml:space="preserve">[16]</w:t>
+        <w:rPr>
+          <w:vertAlign w:val="superscript"/>
+        </w:rPr>
+        <w:t xml:space="preserve">16</w:t>
       </w:r>
       <w:r>
         <w:t xml:space="preserve">.</w:t>
@@ -1497,21 +1678,21 @@
       <w:pPr>
         <w:pStyle w:val="Heading1"/>
       </w:pPr>
-      <w:bookmarkStart w:id="25" w:name="results"/>
+      <w:bookmarkStart w:id="29" w:name="results"/>
       <w:r>
         <w:t xml:space="preserve">Results</w:t>
       </w:r>
-      <w:bookmarkEnd w:id="25"/>
+      <w:bookmarkEnd w:id="29"/>
     </w:p>
     <w:p>
       <w:pPr>
         <w:pStyle w:val="Heading2"/>
       </w:pPr>
-      <w:bookmarkStart w:id="26" w:name="via-is-more-frequently-associated-with-cardiovascular-symptoms"/>
+      <w:bookmarkStart w:id="30" w:name="via-is-more-frequently-associated-with-cardiovascular-symptoms"/>
       <w:r>
         <w:t xml:space="preserve">VIA is more frequently associated with cardiovascular symptoms</w:t>
       </w:r>
-      <w:bookmarkEnd w:id="26"/>
+      <w:bookmarkEnd w:id="30"/>
     </w:p>
     <w:p>
       <w:pPr>
@@ -1535,7 +1716,7 @@
         <w:pStyle w:val="BodyText"/>
       </w:pPr>
       <w:r>
-        <w:t xml:space="preserve">Although the pattern of organ involvement during anaphylaxis in both groups showed similarities in gastrointestinal, skin, and respiratory systems, VIA more frequently involved more than three organ systems (65.4% vs. 55.2%,</w:t>
+        <w:t xml:space="preserve">Although the pattern of organ involvement during anaphylaxis in both groups showed similarities in gastrointestinal, skin, and respiratory systems, VIA more frequently involved more than three organ systems (2356 (65.4%) vs. 1998 (55.4%),</w:t>
       </w:r>
       <w:r>
         <w:t xml:space="preserve"> </w:t>
@@ -1574,18 +1755,18 @@
       <w:pPr>
         <w:pStyle w:val="Heading2"/>
       </w:pPr>
-      <w:bookmarkStart w:id="27" w:name="absence-of-skin-symptoms-during-anaphylaxis-is-associated-with-more-severe-episodes-of-via"/>
+      <w:bookmarkStart w:id="31" w:name="absence-of-skin-symptoms-during-anaphylaxis-is-associated-with-more-severe-episodes-of-via"/>
       <w:r>
         <w:t xml:space="preserve">Absence of skin symptoms during anaphylaxis is associated with more severe episodes of VIA</w:t>
       </w:r>
-      <w:bookmarkEnd w:id="27"/>
+      <w:bookmarkEnd w:id="31"/>
     </w:p>
     <w:p>
       <w:pPr>
         <w:pStyle w:val="FirstParagraph"/>
       </w:pPr>
       <w:r>
-        <w:t xml:space="preserve">We found that 54% of patients with concomitant mastocytosis had anaphylaxis without skin symptoms (i.e. urticaria and flushing) which was significantly more frequent compared to patients without diagnosed mastocytosis (30.8%, p &lt; 0.001). This finding was most prominently seen in VIA (Fig.</w:t>
+        <w:t xml:space="preserve">We found that 75 (54%) of patients with concomitant mastocytosis had anaphylaxis without skin symptoms (i.e. urticaria and flushing) which was significantly more frequent compared to patients without diagnosed mastocytosis (2032; 30.8%, p &lt; 0.001). This finding was most prominently seen in VIA (Fig.</w:t>
       </w:r>
       <w:r>
         <w:t xml:space="preserve"> </w:t>
@@ -1602,7 +1783,7 @@
         <w:pStyle w:val="BodyText"/>
       </w:pPr>
       <w:r>
-        <w:t xml:space="preserve">Similarly, in non-mastocytosis patients undergoing VIA, skin symptoms (i.e. urticaria or flushing) were less often present than if anaphylaxis was triggered by other elicitors (68% vs 70.3% respectively, p = 0.041). Moreover, in this specific subgroup of patients (i.e. non-mastocytosis patients lacking skin symptoms) VIA was significantly more frequently severe (52.9% in VIA vs. 46.5%, p &lt; 0.001, Fig.</w:t>
+        <w:t xml:space="preserve">Similarly, in non-mastocytosis patients undergoing VIA, skin symptoms (i.e. urticaria or flushing) were less often present than if anaphylaxis was triggered by other elicitors (2356; 68% vs 2493; 70.4% respectively, p = 0.032). Moreover, in this specific subgroup of patients (i.e. non-mastocytosis patients lacking skin symptoms) VIA was significantly more frequently severe (587,52.9% in VIA vs. 46.3%, 486; p &lt; 0.001, Fig.</w:t>
       </w:r>
       <w:r>
         <w:t xml:space="preserve"> </w:t>
@@ -1635,18 +1816,18 @@
       <w:pPr>
         <w:pStyle w:val="Heading2"/>
       </w:pPr>
-      <w:bookmarkStart w:id="28" w:name="absence-of-skin-symptoms-correlates-with-bst-levels-and-increases-the-risk-of-severe-anaphylaxis-specifically-in-via"/>
+      <w:bookmarkStart w:id="32" w:name="absence-of-skin-symptoms-correlates-with-bst-levels-and-increases-the-risk-of-severe-anaphylaxis-specifically-in-via"/>
       <w:r>
         <w:t xml:space="preserve">Absence of skin symptoms correlates with BST levels and increases the risk of severe anaphylaxis specifically in VIA</w:t>
       </w:r>
-      <w:bookmarkEnd w:id="28"/>
+      <w:bookmarkEnd w:id="32"/>
     </w:p>
     <w:p>
       <w:pPr>
         <w:pStyle w:val="FirstParagraph"/>
       </w:pPr>
       <w:r>
-        <w:t xml:space="preserve">Next, we investigated the association of skin symptoms with the tryptase levels in non-mastocytosis patients. For this model, we excluded the cases with known mastocytosis and with BST above 11.5 ng/ml, potentially indicating non-diagnosed mast cell activation disorders. Similarly, 1) tryptase levels were higher in VIA patients, 2) correlated with the severity of anaphylaxis, and 3) this effect was significant in VIA (p = 0.005) but not in the non-VIA group (Fig.</w:t>
+        <w:t xml:space="preserve">Next, we investigated the association of skin symptoms with the tryptase levels in non-mastocytosis patients. For this model, we excluded the cases with known mastocytosis and with BST above 11.5 ng/ml, potentially indicating non-diagnosed mast cell activation disorders. Similarly, 1) tryptase levels were higher in VIA patients, 2) correlated with the severity of anaphylaxis, and 3) this effect was significant in VIA (p = 0.004) but not in the non-VIA group (Fig.</w:t>
       </w:r>
       <w:r>
         <w:t xml:space="preserve"> </w:t>
@@ -1662,11 +1843,11 @@
       <w:pPr>
         <w:pStyle w:val="Heading2"/>
       </w:pPr>
-      <w:bookmarkStart w:id="29" w:name="bst-over-8-ngml-and-concomitant-cardiovascular-conditions-increase-the-risk-of-severe-via"/>
+      <w:bookmarkStart w:id="33" w:name="bst-over-8-ngml-and-concomitant-cardiovascular-conditions-increase-the-risk-of-severe-via"/>
       <w:r>
         <w:t xml:space="preserve">BST over 8 ng/ml and concomitant cardiovascular conditions increase the risk of severe VIA</w:t>
       </w:r>
-      <w:bookmarkEnd w:id="29"/>
+      <w:bookmarkEnd w:id="33"/>
     </w:p>
     <w:p>
       <w:pPr>
@@ -1731,7 +1912,7 @@
         <w:pStyle w:val="BodyText"/>
       </w:pPr>
       <w:r>
-        <w:t xml:space="preserve">Concomitant cardiovascular diseases were more prevalent in VIA than in non-VIA cases (24.8% vs. 18.4%) and were associated with a higher risk of severe anaphylaxis when elicited by insects but were not relevant in non-VIA cases (Fig.</w:t>
+        <w:t xml:space="preserve">Concomitant cardiovascular diseases were more prevalent in VIA than in non-VIA cases (892 (24.8%) vs. 661 (18.3%)) and were associated with a higher risk of severe anaphylaxis when elicited by insects but were not relevant in non-VIA cases (Fig.</w:t>
       </w:r>
       <w:r>
         <w:t xml:space="preserve"> </w:t>
@@ -1740,7 +1921,7 @@
         <w:t xml:space="preserve">4</w:t>
       </w:r>
       <w:r>
-        <w:t xml:space="preserve">). Interestingly, BST values were increased in patients with concomitant cardiovasular diseases, irrespectively of the reaction severity (Fig. S</w:t>
+        <w:t xml:space="preserve">). Interestingly, BST values were increased in patients with concomitant cardiovascular diseases, irrespectively of the reaction severity (Fig. S</w:t>
       </w:r>
       <w:r>
         <w:t xml:space="preserve">9</w:t>
@@ -1753,11 +1934,11 @@
       <w:pPr>
         <w:pStyle w:val="Heading2"/>
       </w:pPr>
-      <w:bookmarkStart w:id="30" w:name="other-cofactors-of-severe-reactions"/>
+      <w:bookmarkStart w:id="34" w:name="other-cofactors-of-severe-reactions"/>
       <w:r>
         <w:t xml:space="preserve">Other cofactors of severe reactions</w:t>
       </w:r>
-      <w:bookmarkEnd w:id="30"/>
+      <w:bookmarkEnd w:id="34"/>
     </w:p>
     <w:p>
       <w:pPr>
@@ -1784,7 +1965,7 @@
         <w:pStyle w:val="BodyText"/>
       </w:pPr>
       <w:r>
-        <w:t xml:space="preserve">The effect of using ACE-I (as well as beta-blockers) on the risk of severe anaphylaxis correlated with the coexisting cardiovascular diseases. ACE-I use was, however, more often associated with cardiac arrests in all anaphylaxis cases (5.8% vs. 1.9%, p &lt; 0.001) regardless of the elicitor (Fig.</w:t>
+        <w:t xml:space="preserve">The effect of using ACE-I (as well as beta-blockers) on the risk of severe anaphylaxis correlated with the coexisting cardiovascular diseases. ACE-I use was, however, more often associated with cardiac arrests in all anaphylaxis cases (30 (5.8%) vs. 116 (1.9%), p &lt; 0.001) regardless of the elicitor (Fig.</w:t>
       </w:r>
       <w:r>
         <w:t xml:space="preserve"> </w:t>
@@ -1799,7 +1980,7 @@
         <w:t xml:space="preserve"> </w:t>
       </w:r>
       <w:r>
-        <w:t xml:space="preserve">Beta-blocker use was associated with a higher severity of anaphylaxis and with the onset of cardiovascular symptoms (cardiac arrest, chest pain), but was comparable between both VIA and non-VIAp = 0.225). Surprisingly, arrhythmia was more frequently reported in patients with VIA and concomitant beta-blockers (Fig.</w:t>
+        <w:t xml:space="preserve">Beta-blocker use was associated with a higher severity of anaphylaxis and with the onset of cardiovascular symptoms (cardiac arrest, chest pain), but was comparable between both VIA and non-VIAp = 0.189). Surprisingly, arrhythmia was more frequently reported in patients with VIA and concomitant beta-blockers (Fig.</w:t>
       </w:r>
       <w:r>
         <w:t xml:space="preserve"> </w:t>
@@ -1815,42 +1996,42 @@
       <w:pPr>
         <w:pStyle w:val="Heading2"/>
       </w:pPr>
-      <w:bookmarkStart w:id="31" w:name="one-third-of-via-patients-experience-repeated-reactions"/>
+      <w:bookmarkStart w:id="35" w:name="one-third-of-via-patients-experience-repeated-reactions"/>
       <w:r>
         <w:t xml:space="preserve">One-third of VIA patients experience repeated reactions</w:t>
       </w:r>
-      <w:bookmarkEnd w:id="31"/>
+      <w:bookmarkEnd w:id="35"/>
     </w:p>
     <w:p>
       <w:pPr>
         <w:pStyle w:val="FirstParagraph"/>
       </w:pPr>
       <w:r>
-        <w:t xml:space="preserve">28.5% of patients with insect allergy had experienced venom anaphylaxis in the past. If the reaction was elicited by other elicitors (i.e. non-VIA) — previous reactions were more frequently seen (35.7%, p &lt; 0.001). We observed 227 patients with at least two fully-documented reactions. Out of these 59 (26%) had insect elicited anaphylaxis and in 6 of them (10.2%) the following reaction was more severe than before. In 43 (72.9%) cases the reaction was similar in severity.</w:t>
+        <w:t xml:space="preserve">940 (28.5%) of patients with insect allergy had experienced venom anaphylaxis in the past. If the reaction was elicited by other elicitors (i.e. non-VIA) — previous reactions were more frequently seen 1929 (35.7%, p &lt; 0.001). We observed 227 patients with at least two fully-documented reactions. Out of these 59 (26%) had insect elicited anaphylaxis and in 6 of them (10.2%) the following reaction was more severe than before. In 43 (72.9%) cases the reaction was similar in severity.</w:t>
       </w:r>
     </w:p>
     <w:p>
       <w:pPr>
         <w:pStyle w:val="Heading2"/>
       </w:pPr>
-      <w:bookmarkStart w:id="32" w:name="via-patients-receive-adrenaline-less-often-than-non-via"/>
-      <w:r>
-        <w:t xml:space="preserve">VIA patients receive adrenaline less often than non-VIA</w:t>
-      </w:r>
-      <w:bookmarkEnd w:id="32"/>
+      <w:bookmarkStart w:id="36" w:name="via-patients-receive-epinephrine-less-often-than-non-via"/>
+      <w:r>
+        <w:t xml:space="preserve">VIA patients receive epinephrine less often than non-VIA</w:t>
+      </w:r>
+      <w:bookmarkEnd w:id="36"/>
     </w:p>
     <w:p>
       <w:pPr>
         <w:pStyle w:val="FirstParagraph"/>
       </w:pPr>
       <w:r>
-        <w:t xml:space="preserve">We evaluated adrenaline use (administered by any route from patients themselves and medical professionals) in both ambulatory and emergency room settings.</w:t>
+        <w:t xml:space="preserve">We evaluated epinephrine use (administered by any route from patients themselves and medical professionals) in both ambulatory and emergency room settings.</w:t>
       </w:r>
       <w:r>
         <w:br w:type="textWrapping"/>
       </w:r>
       <w:r>
-        <w:t xml:space="preserve">Patients who underwent VIA significantly less often received adrenaline treatment than in other anaphylaxis cases (26.9% vs 34.6%, p &lt; 0.001). After adjusting both groups for similar severity - the difference in adrenaline use was still significant irrespective of the administration route (p &lt; 0.001, Fig</w:t>
+        <w:t xml:space="preserve">Patients who underwent VIA significantly less often received epinephrine treatment than in other anaphylaxis cases (26.9% vs 34.6%, p &lt; 0.001). After adjusting both groups for similar severity - the difference in epinephrine use was still significant irrespective of the administration route (p &lt; 0.001, Fig</w:t>
       </w:r>
       <w:r>
         <w:t xml:space="preserve"> </w:t>
@@ -1870,7 +2051,7 @@
         <w:pStyle w:val="BodyText"/>
       </w:pPr>
       <w:r>
-        <w:t xml:space="preserve">A positive history of anaphylaxis influenced the therapy of a current episode as well. Adrenaline as a first-line treatment was given less often in VIA cases when compared to other cases</w:t>
+        <w:t xml:space="preserve">A positive history of anaphylaxis influenced the therapy of a current episode as well. Epinephrine as a first-line treatment was given less often in VIA cases when compared to other cases</w:t>
       </w:r>
       <w:r>
         <w:t xml:space="preserve"> </w:t>
@@ -1885,7 +2066,7 @@
         <w:t xml:space="preserve"> </w:t>
       </w:r>
       <w:r>
-        <w:t xml:space="preserve">(p &lt; 0.001), but in patients reporting previous reactions, there was no difference in adrenaline therapy (p = 0.438, Fig.</w:t>
+        <w:t xml:space="preserve">(p &lt; 0.001), but in patients reporting previous reactions, there was no difference in epinephrine therapy (p = 0.438, Fig.</w:t>
       </w:r>
       <w:r>
         <w:t xml:space="preserve"> </w:t>
@@ -1900,7 +2081,7 @@
         <w:t xml:space="preserve"> </w:t>
       </w:r>
       <w:r>
-        <w:t xml:space="preserve">Similarly, there were no differences in the adrenaline use between VIA and non-VIA when only severe reactions were taken into consideration (p = 0.242). However, when we restricted the analysis to moderate anaphylaxis cases — non-VIA patients received adrenaline more frequently than VIA (p &lt; 0.001). Presence of skin symptoms during these mild reactions also was associated with lower fraction of adrenaline treated patients (Fig.</w:t>
+        <w:t xml:space="preserve">Similarly, there were no differences in the epinephrine use between VIA and non-VIA when only severe reactions were taken into consideration (p = 0.242). However, when we restricted the analysis to moderate anaphylaxis cases — non-VIA patients received epinephrine more frequently than VIA (p &lt; 0.001). Presence of skin symptoms during these mild reactions also was associated with lower fraction of epinephrine treated patients (Fig.</w:t>
       </w:r>
       <w:r>
         <w:t xml:space="preserve"> </w:t>
@@ -1917,7 +2098,7 @@
         <w:pStyle w:val="BodyText"/>
       </w:pPr>
       <w:r>
-        <w:t xml:space="preserve">Patients with VIA received corticosteroids and antihistamines significantly more frequently than patients with anaphylaxis to other elicitors. On the other hand, adrenaline, beta-2 mimetics, and oxygen were given more often to patients suffering from non-VIA (Fig.</w:t>
+        <w:t xml:space="preserve">Patients with VIA received corticosteroids and antihistamines significantly more frequently than patients with anaphylaxis to other elicitors. On the other hand, epinephrine, beta-2 mimetics, and oxygen were given more often to patients suffering from non-VIA (Fig.</w:t>
       </w:r>
       <w:r>
         <w:t xml:space="preserve"> </w:t>
@@ -1949,32 +2130,24 @@
         <w:t xml:space="preserve">5</w:t>
       </w:r>
       <w:r>
-        <w:t xml:space="preserve">C). The treatment of the former symptoms consisted of adrenaline autoinjector (AAI) use, i.v. adrenaline in multiple doses, 100% oxygen inhalation, an initial dose of antihistamines, and inhaled β-2 agonists. Corticosteroids, i.v. volume replacement, and i.v. β-2 agonists formed another therapy mode.</w:t>
+        <w:t xml:space="preserve">C). The treatment of the former symptoms consisted of epinephrine autoinjector (EAI) use, i.v. epinephrine in multiple doses, 100% oxygen inhalation, an initial dose of antihistamines, and inhaled β-2 agonists. Corticosteroids, i.v. volume replacement, and i.v. β-2 agonists formed another therapy mode.</w:t>
       </w:r>
     </w:p>
     <w:p>
       <w:pPr>
         <w:pStyle w:val="Heading1"/>
       </w:pPr>
-      <w:bookmarkStart w:id="33" w:name="discussion"/>
+      <w:bookmarkStart w:id="37" w:name="discussion"/>
       <w:r>
         <w:t xml:space="preserve">Discussion</w:t>
       </w:r>
-      <w:bookmarkEnd w:id="33"/>
+      <w:bookmarkEnd w:id="37"/>
     </w:p>
     <w:p>
       <w:pPr>
         <w:pStyle w:val="FirstParagraph"/>
       </w:pPr>
       <w:r>
-        <w:t xml:space="preserve">The important function of the register especially in anaphylaxis where targetes studies are not possible.</w:t>
-      </w:r>
-    </w:p>
-    <w:p>
-      <w:pPr>
-        <w:pStyle w:val="BodyText"/>
-      </w:pPr>
-      <w:r>
         <w:t xml:space="preserve">In this study, we identified distinct symptom-profile and treatment patterns of venom-induced anaphylaxis. The data unraveled phenotypes of VIA, which may support the development of tools incorporating clinical</w:t>
       </w:r>
       <w:r>
@@ -2012,10 +2185,10 @@
         <w:t xml:space="preserve">Previous studies suggest an essential link between the cardiovascular system and insect sting hypersensitivity</w:t>
       </w:r>
       <w:r>
-        <w:t xml:space="preserve"> </w:t>
-      </w:r>
-      <w:r>
-        <w:t xml:space="preserve">[7,12,17]</w:t>
+        <w:rPr>
+          <w:vertAlign w:val="superscript"/>
+        </w:rPr>
+        <w:t xml:space="preserve">7,12,17</w:t>
       </w:r>
       <w:r>
         <w:t xml:space="preserve">.</w:t>
@@ -2027,19 +2200,19 @@
         <w:t xml:space="preserve">VIA has been associated with Kounis syndrome (coronary arterial spasm induced by the release of mast cell mediators</w:t>
       </w:r>
       <w:r>
-        <w:t xml:space="preserve"> </w:t>
-      </w:r>
-      <w:r>
-        <w:t xml:space="preserve">[18,19]</w:t>
+        <w:rPr>
+          <w:vertAlign w:val="superscript"/>
+        </w:rPr>
+        <w:t xml:space="preserve">18,19</w:t>
       </w:r>
       <w:r>
         <w:t xml:space="preserve">) and cardiac arrhythmias usually occurring in patients with preexisting heart disease</w:t>
       </w:r>
       <w:r>
-        <w:t xml:space="preserve"> </w:t>
-      </w:r>
-      <w:r>
-        <w:t xml:space="preserve">[20]</w:t>
+        <w:rPr>
+          <w:vertAlign w:val="superscript"/>
+        </w:rPr>
+        <w:t xml:space="preserve">20</w:t>
       </w:r>
       <w:r>
         <w:t xml:space="preserve">.</w:t>
@@ -2092,31 +2265,31 @@
         <w:pStyle w:val="BodyText"/>
       </w:pPr>
       <w:r>
-        <w:t xml:space="preserve">Our findings indicate that patients with BST of over 8 ng/ml are prone to severe anaphylaxis to insect venom. Patients with normal BST in the range of 8-11.4 ng/ml may have indolent systemic mastocytosis or concomitant undiagnosed mast cell activation syndrome (MCAS)</w:t>
-      </w:r>
-      <w:r>
-        <w:t xml:space="preserve"> </w:t>
-      </w:r>
-      <w:r>
-        <w:t xml:space="preserve">[21]</w:t>
-      </w:r>
-      <w:r>
-        <w:t xml:space="preserve">. Zanotti et al. identified mast cell disorders in 17 out of 22 patients with VIA lacking skin symptoms and concluded that patients with BST of 7.95 ng/ml and VIA should undergo extensive diagnostic procedures</w:t>
-      </w:r>
-      <w:r>
-        <w:t xml:space="preserve"> </w:t>
-      </w:r>
-      <w:r>
-        <w:t xml:space="preserve">[22]</w:t>
+        <w:t xml:space="preserve">Our findings indicate that patients with BST above 8 ng/ml are prone to severe anaphylaxis to insect venom. Patients with normal BST in the range of 8-11.4 ng/ml may have indolent systemic mastocytosis or concomitant undiagnosed mast cell activation syndrome (MCAS)</w:t>
+      </w:r>
+      <w:r>
+        <w:rPr>
+          <w:vertAlign w:val="superscript"/>
+        </w:rPr>
+        <w:t xml:space="preserve">21</w:t>
+      </w:r>
+      <w:r>
+        <w:t xml:space="preserve">. Zanotti et al. identified mast cell disorders in 17 out of 22 patients with VIA lacking skin symptoms and concluded that patients with BST above 7.95 ng/ml and VIA should undergo extensive diagnostic procedures</w:t>
+      </w:r>
+      <w:r>
+        <w:rPr>
+          <w:vertAlign w:val="superscript"/>
+        </w:rPr>
+        <w:t xml:space="preserve">22</w:t>
       </w:r>
       <w:r>
         <w:t xml:space="preserve">. We recently identified that elderly patient undergoing anaphylaxis without concomitant skin symptoms tended to have more severe reactions</w:t>
       </w:r>
       <w:r>
-        <w:t xml:space="preserve"> </w:t>
-      </w:r>
-      <w:r>
-        <w:t xml:space="preserve">[23]</w:t>
+        <w:rPr>
+          <w:vertAlign w:val="superscript"/>
+        </w:rPr>
+        <w:t xml:space="preserve">23</w:t>
       </w:r>
     </w:p>
     <w:p>
@@ -2127,10 +2300,10 @@
         <w:t xml:space="preserve">Based on these and previous findings</w:t>
       </w:r>
       <w:r>
-        <w:t xml:space="preserve"> </w:t>
-      </w:r>
-      <w:r>
-        <w:t xml:space="preserve">[6,22,24]</w:t>
+        <w:rPr>
+          <w:vertAlign w:val="superscript"/>
+        </w:rPr>
+        <w:t xml:space="preserve">6,22,24</w:t>
       </w:r>
       <w:r>
         <w:t xml:space="preserve"> </w:t>
@@ -2147,36 +2320,34 @@
         <w:t xml:space="preserve">Adult patients experienced VIA more frequently. Young patients mainly suffer from food-induced anaphylaxis</w:t>
       </w:r>
       <w:r>
-        <w:t xml:space="preserve"> </w:t>
-      </w:r>
-      <w:r>
-        <w:t xml:space="preserve">[8]</w:t>
+        <w:rPr>
+          <w:vertAlign w:val="superscript"/>
+        </w:rPr>
+        <w:t xml:space="preserve">8</w:t>
       </w:r>
       <w:r>
         <w:t xml:space="preserve">.</w:t>
       </w:r>
-    </w:p>
-    <w:p>
-      <w:pPr>
-        <w:pStyle w:val="BodyText"/>
-      </w:pPr>
+      <w:r>
+        <w:t xml:space="preserve"> </w:t>
+      </w:r>
       <w:r>
         <w:t xml:space="preserve">Emergency room (ER) admission data indicate that the frequency of insect stings hypersensitivity reactions in children is comparable to food hypersensitivity reactions (12-15% of cases of hypersensitivity reactions admitted to the ER), but pediatric anaphylaxis is triggered significantly more often by food elicitors (56% of food hypersensitivity cases vs. 5.3% of sting cases seen in the ER)</w:t>
       </w:r>
       <w:r>
-        <w:t xml:space="preserve"> </w:t>
-      </w:r>
-      <w:r>
-        <w:t xml:space="preserve">[25]</w:t>
+        <w:rPr>
+          <w:vertAlign w:val="superscript"/>
+        </w:rPr>
+        <w:t xml:space="preserve">25</w:t>
       </w:r>
       <w:r>
         <w:t xml:space="preserve">. Senior patients, on the other hand, suffer from drug-related hypersensitivity more often than insect sting hypersensitivity</w:t>
       </w:r>
       <w:r>
-        <w:t xml:space="preserve"> </w:t>
-      </w:r>
-      <w:r>
-        <w:t xml:space="preserve">[23]</w:t>
+        <w:rPr>
+          <w:vertAlign w:val="superscript"/>
+        </w:rPr>
+        <w:t xml:space="preserve">23</w:t>
       </w:r>
       <w:r>
         <w:t xml:space="preserve">.</w:t>
@@ -2188,13 +2359,22 @@
         <w:t xml:space="preserve"> </w:t>
       </w:r>
       <w:r>
-        <w:t xml:space="preserve">Similarly, we observed less VIA in patients with concomitant atopic diseases (Fig. ) , as these patients more often present with food anaphylaxis</w:t>
-      </w:r>
-      <w:r>
-        <w:t xml:space="preserve"> </w:t>
-      </w:r>
-      <w:r>
-        <w:t xml:space="preserve">[26]</w:t>
+        <w:t xml:space="preserve">Similarly, we observed less VIA in patients with concomitant atopic diseases (Fig.</w:t>
+      </w:r>
+      <w:r>
+        <w:t xml:space="preserve"> </w:t>
+      </w:r>
+      <w:r>
+        <w:t xml:space="preserve">8</w:t>
+      </w:r>
+      <w:r>
+        <w:t xml:space="preserve">) , as these patients more often present with food anaphylaxis</w:t>
+      </w:r>
+      <w:r>
+        <w:rPr>
+          <w:vertAlign w:val="superscript"/>
+        </w:rPr>
+        <w:t xml:space="preserve">26</w:t>
       </w:r>
       <w:r>
         <w:t xml:space="preserve">.</w:t>
@@ -2213,32 +2393,32 @@
         <w:pStyle w:val="BodyText"/>
       </w:pPr>
       <w:r>
-        <w:t xml:space="preserve">Cases of VIA had been treated with adrenaline less often than the age- sex- and severity-matched cases of non-VIA. Moreover, the administration of adrenaline did not depend on the trigger if the patient experienced anaphylaxis previously, but was significantly less often used if the patient experienced their first episode of VIA (in comparison to non-VIA). The difference between groups was prominent for milder cases of anaphylaxis. The reason for this observation is unclear. One explanation could be that emergency team more often attributed the IVA symptoms to anxiety, whereas in non-IVA, they were more often suspecting anaphylaxis. To our knowledge, this is the only data on the comparative adrenaline usage in a case-controlled group of VIA vs. non-VIA.</w:t>
-      </w:r>
-    </w:p>
-    <w:p>
-      <w:pPr>
-        <w:pStyle w:val="BodyText"/>
-      </w:pPr>
-      <w:r>
-        <w:t xml:space="preserve">Nevertheless, international guidelines of anaphylaxis state that adrenaline (i.m.) is the first-line agent in all diagnosed cases of anaphylaxis</w:t>
-      </w:r>
-      <w:r>
-        <w:t xml:space="preserve"> </w:t>
-      </w:r>
-      <w:r>
-        <w:t xml:space="preserve">[27]</w:t>
-      </w:r>
-      <w:r>
-        <w:t xml:space="preserve">. Clinicians should not undermine the less severe VIA cases and treat them with adrenaline accordingly.</w:t>
-      </w:r>
-    </w:p>
-    <w:p>
-      <w:pPr>
-        <w:pStyle w:val="BodyText"/>
-      </w:pPr>
-      <w:r>
-        <w:t xml:space="preserve">Although there are no absolute contraindications for using adrenaline in anaphylaxis, one potential scenario where clinicians tend to be reluctant to using adrenaline is a hypersensitivity reaction presenting with high blood pressure and tachycardia, which may be present at the initial phase of VIA, due to a psychologic reflex. In theory, these less severe cases of VIA may display some form of stress-related blood pressure increase. As we lack data to confirm or discard this theory future analysis of this question is of great clinical value.</w:t>
+        <w:t xml:space="preserve">Cases of VIA had been treated with epinephrine less often than the age- sex- and severity-matched cases of non-VIA. Moreover, the administration of epinephrine did not depend on the trigger if the patient experienced anaphylaxis previously, but was significantly less often used if the patients experienced their first episode of VIA (in comparison to non-VIA). The difference between groups was prominent for milder cases of anaphylaxis. The reason for this observation is unclear. One explanation could be that emergency team more often attributed the VIA symptoms to anxiety, whereas in non-VIA, they were more often suspecting anaphylaxis. To our knowledge, this is the only data on the comparative epinephrine usage in a case-controlled group of VIA vs. non-VIA.</w:t>
+      </w:r>
+    </w:p>
+    <w:p>
+      <w:pPr>
+        <w:pStyle w:val="BodyText"/>
+      </w:pPr>
+      <w:r>
+        <w:t xml:space="preserve">Nevertheless, international guidelines of anaphylaxis state that epinephrine (i.m.) is the first-line agent in all diagnosed cases of anaphylaxis</w:t>
+      </w:r>
+      <w:r>
+        <w:rPr>
+          <w:vertAlign w:val="superscript"/>
+        </w:rPr>
+        <w:t xml:space="preserve">27</w:t>
+      </w:r>
+      <w:r>
+        <w:t xml:space="preserve">. Clinicians should not undermine the less severe VIA cases and treat them with epinephrine accordingly.</w:t>
+      </w:r>
+    </w:p>
+    <w:p>
+      <w:pPr>
+        <w:pStyle w:val="BodyText"/>
+      </w:pPr>
+      <w:r>
+        <w:t xml:space="preserve">Although there are no absolute contraindications for using epinephrine in anaphylaxis, one potential scenario where clinicians tend to be reluctant to using epinephrine is a hypersensitivity reaction presenting with high blood pressure and tachycardia, which may be present at the initial phase of VIA, due to a psychologic reflex. In theory, these less severe cases of VIA may display some form of stress-related blood pressure increase. As we lack data to confirm or discard this theory future analysis of this question is of great clinical value.</w:t>
       </w:r>
     </w:p>
     <w:p>
@@ -2249,10 +2429,10 @@
         <w:t xml:space="preserve">Based on our findings, insects are the most probable elicitor of anaphylaxis in Europe during summer-season, with VIA cases extending from early spring to the end of autumn. Detailed information on the seasonality of insect-elicited hypersensitivity reactions is scarce</w:t>
       </w:r>
       <w:r>
-        <w:t xml:space="preserve"> </w:t>
-      </w:r>
-      <w:r>
-        <w:t xml:space="preserve">[28]</w:t>
+        <w:rPr>
+          <w:vertAlign w:val="superscript"/>
+        </w:rPr>
+        <w:t xml:space="preserve">28</w:t>
       </w:r>
       <w:r>
         <w:t xml:space="preserve">. The activity of</w:t>
@@ -2273,10 +2453,10 @@
         <w:t xml:space="preserve">depends on the climate, and in invaded regions (e.i. Australia), it can even extend throughout the year</w:t>
       </w:r>
       <w:r>
-        <w:t xml:space="preserve"> </w:t>
-      </w:r>
-      <w:r>
-        <w:t xml:space="preserve">[29]</w:t>
+        <w:rPr>
+          <w:vertAlign w:val="superscript"/>
+        </w:rPr>
+        <w:t xml:space="preserve">29</w:t>
       </w:r>
       <w:r>
         <w:t xml:space="preserve">. The changing climate in Europe may influence the activity of Hymenoptera in this region in the upcoming years. However, in the period from 2007 - 2019, the perennial ratio of VIA to non-VIA cases has remained unchanged (data not shown).</w:t>
@@ -2286,11 +2466,11 @@
       <w:pPr>
         <w:pStyle w:val="Heading2"/>
       </w:pPr>
-      <w:bookmarkStart w:id="34" w:name="limitations"/>
+      <w:bookmarkStart w:id="38" w:name="limitations"/>
       <w:r>
         <w:t xml:space="preserve">Limitations</w:t>
       </w:r>
-      <w:bookmarkEnd w:id="34"/>
+      <w:bookmarkEnd w:id="38"/>
     </w:p>
     <w:p>
       <w:pPr>
@@ -2305,44 +2485,44 @@
         <w:pStyle w:val="BodyText"/>
       </w:pPr>
       <w:r>
-        <w:t xml:space="preserve">Nevertheless, because the European Anaphylaxis Registry has until now gathered over 12,000 cases of anaphylaxis - it was possible to perform a case-controlled analysis on a relatively large number of cases and investigate many aspects of VIA.</w:t>
+        <w:t xml:space="preserve">Nevertheless, because the European Anaphylaxis Registry has until now gathered over 12,000 cases of anaphylaxis - it was possible to perform a case-controlled analysis on a relatively large number of cases and investigate many aspects of VIA. It is worth underlining the important function of international registries especially in diseases where targeted studies are not possible.</w:t>
       </w:r>
     </w:p>
     <w:p>
       <w:pPr>
         <w:pStyle w:val="Heading1"/>
       </w:pPr>
-      <w:bookmarkStart w:id="35" w:name="conclusion"/>
+      <w:bookmarkStart w:id="39" w:name="conclusion"/>
       <w:r>
         <w:t xml:space="preserve">Conclusion</w:t>
       </w:r>
-      <w:bookmarkEnd w:id="35"/>
+      <w:bookmarkEnd w:id="39"/>
     </w:p>
     <w:p>
       <w:pPr>
         <w:pStyle w:val="FirstParagraph"/>
       </w:pPr>
       <w:r>
-        <w:t xml:space="preserve">Based on our results, VIA is a distinctive phenotype of anaphylaxis, with a specific symptom profile and risk factors. VIA cases should undergo therapy according to the international management guidelines, and adrenaline should be given more often in VIA.</w:t>
-      </w:r>
-    </w:p>
-    <w:p>
-      <w:pPr>
-        <w:pStyle w:val="BodyText"/>
-      </w:pPr>
-      <w:r>
-        <w:t xml:space="preserve">When evaluating the risk of future severe episodes - patients with BST over 8 ng/ml should undergo extensive diagnostic tests to exclude ISM or MCAS and should be provided with two adrenaline autoinjectors for acute self-management.</w:t>
+        <w:t xml:space="preserve">Based on our results, VIA is a distinctive phenotype of anaphylaxis, with a specific symptom profile and risk factors. VIA cases should undergo therapy according to the international management guidelines, and epinephrine should be given more often in VIA.</w:t>
+      </w:r>
+    </w:p>
+    <w:p>
+      <w:pPr>
+        <w:pStyle w:val="BodyText"/>
+      </w:pPr>
+      <w:r>
+        <w:t xml:space="preserve">When evaluating the risk of future severe episodes - patients with BST above 8 ng/ml should undergo extensive diagnostic tests to exclude indolent systemic mastocytosis or MCAS and should be provided with two EAIs for acute self-management.</w:t>
       </w:r>
     </w:p>
     <w:p>
       <w:pPr>
         <w:pStyle w:val="Heading1"/>
       </w:pPr>
-      <w:bookmarkStart w:id="36" w:name="acknowledgements"/>
+      <w:bookmarkStart w:id="40" w:name="acknowledgements"/>
       <w:r>
         <w:t xml:space="preserve">Acknowledgements</w:t>
       </w:r>
-      <w:bookmarkEnd w:id="36"/>
+      <w:bookmarkEnd w:id="40"/>
     </w:p>
     <w:p>
       <w:pPr>
@@ -2351,281 +2531,341 @@
       <w:r>
         <w:t xml:space="preserve">We thank all patients, parents, and their children for their support in providing data on the occurrence of anaphylaxis for this study. We thank the study personnel for patients counseling and data entry, and we thank the members of The European Anaphylaxis Registry in detail:</w:t>
       </w:r>
-      <w:r>
-        <w:t xml:space="preserve"> </w:t>
-      </w:r>
-      <w:r>
-        <w:t xml:space="preserve">Dr. S. Aurich (Leipzig),</w:t>
-      </w:r>
-      <w:r>
-        <w:t xml:space="preserve"> </w:t>
-      </w:r>
-      <w:r>
-        <w:t xml:space="preserve">V. Mahler,</w:t>
-      </w:r>
-      <w:r>
-        <w:t xml:space="preserve"> </w:t>
-      </w:r>
-      <w:r>
-        <w:t xml:space="preserve">Macarena Gonzales Knop (LMU Munich),</w:t>
-      </w:r>
-      <w:r>
-        <w:t xml:space="preserve"> </w:t>
-      </w:r>
-      <w:r>
-        <w:t xml:space="preserve">I Manolaraki,</w:t>
-      </w:r>
-      <w:r>
-        <w:t xml:space="preserve"> </w:t>
-      </w:r>
-      <w:r>
-        <w:t xml:space="preserve">D. Mitsias,</w:t>
-      </w:r>
-      <w:r>
-        <w:t xml:space="preserve"> </w:t>
-      </w:r>
-      <w:r>
-        <w:t xml:space="preserve">E. Manoussakis,</w:t>
-      </w:r>
-      <w:r>
-        <w:t xml:space="preserve"> </w:t>
-      </w:r>
-      <w:r>
-        <w:t xml:space="preserve">N. Douladiris,</w:t>
-      </w:r>
-      <w:r>
-        <w:t xml:space="preserve"> </w:t>
-      </w:r>
-      <w:r>
-        <w:t xml:space="preserve">P. Xepapadaki (Athens, Greece),</w:t>
-      </w:r>
-      <w:r>
-        <w:t xml:space="preserve"> </w:t>
-      </w:r>
-      <w:r>
-        <w:t xml:space="preserve">Dr. R. Saternus, N. Krecké (Homburg, Germany)</w:t>
-      </w:r>
-      <w:r>
-        <w:t xml:space="preserve"> </w:t>
-      </w:r>
-      <w:r>
-        <w:t xml:space="preserve">J. Grünhagen, M. Wittenberg (Berlin, Germany), K. Beyer (Berlin, Germany), A. Möser (Jena, Germany), T. Fuchs (Göttingen, Germany), M. Knop, E. Oppel (Munich, Germany), H. Dickel (Bochum, Germany), H. Merk (Aachen, Germany), E. Rietschel (Cologne, Germany), S. Aurich (Leipzig, Germany), L. Klimek, O. Pfaar (Wiesbaden, Germany), N. Reider (Innsbruck, Germany), W. Aberer (Graz, Austria), A. Köhli (Zurich, Switzerland), F. Riffelmann (Schmallenberg, Germany), B. Kreft (Halle, Germany), K. Nemat (Dresden, Germany), T. Kinaciyan (Vienna, Austria), R. Brehler (Münster, Germany), J. Witte (Hamburg, Germany), N. Hunzelmann und I. Huseynow (Cologne, Germany), T. Bieber (Bonn, Germany), U. Rabe (Treuenbritzen, Germany), P. Schmid-Grendelmeier (Zurich, Switzerland), W. Brosi (Würzburg, Germany), S. Nestoris (Lippe-Lemgo, Germany), T. Hawranek und R. Lang (Salzburg, Austria), R. Bruns (Greifswald, Germany), S. Lehmann (Aachen, Germany, L. Lange (Bonn, Germany), G. Hansen (Hanover, Germany), E. Varga (Graz, Austria), Z. Szepfalusi (Vienna, Austria), P. Eng (Aarau, Switzerland), P. Eng (Lucerne, Switzerland), T. Reese (Rheine, Germany), M. Polz (Rüsselsheim, Germany), S. Schweitzer-Krantz (Düsseldorf, Germany), H. Rebmann (Tübingen, Germany), G. Stichtenoth (Lübeck, Germany), S. Thies (Schwedt, Germany), I. Yildiz (Neumünster, Germany), M. Gerstlauer (Augsburg, Germany), A. Nordwig (Dresden, Germany), P. Utz (Wangen im Allgäu, Germany), J. Klinge (Fürth, Germany), C. Stadlin (Zurich, Switzerland), M. Bücheler (Bonn, Germany), S. Volkmuth (Velbert, Germany), J. Fischer (Tübingen, Germany), A. Henschel (Berlin, Germany), S. Plank-Habibi (Alzenau, Germany), B. Schilling (Passau, Germany), A. Kleinheinz (Buxtehude, Germany), K. Schäkel (Heidelberg, Germany), I. Manolaraki (Athen, Greece), M. Kowalski (Lodz, Poland), K. Solarewicz-Madajek (Wroclaw, Poland), C. Körner-Rettberg (Bochum, Germany), T. Mustakov (Sofia, Bulgaria), C. Kemen (Hamburg, Germany), F. Prenzel (Leipzig, Germany), C. Ebner (Vienna, Austria), J. Seidenberg (Oldenburg, Deutschland), S. Hämmerling (Heidelberg, Germany), B. Garcia (Pamplona, Spain), N. Cabañes Higuero(Toledo, Spain), A. Vega Castro (Guadalajara, Spain), S. Büsing (Osnabrück, Germany), U. Klettke, U. Staden (Berlin, Germany), C. Virchow (Rostock, Germany), U. Jappe (Borstel, Germany), S. Müller (Freiburg, Germany), H. Straube (Darmstadt, Germany), C. Vogelberg (Dresden, Germany), F. Knöpfel (Norderney, Germany), I. Maris (Cork, Ireland), B. Rogala (Silesia, Poland), A. Montoro (Madrid, Spain), A. Brandes (Frankfurt/Oder, Germany), A. Muraro (Padua, Italy), T. Buck und J. Büsselberg (Hanover-Misburg, Germany), N. Zimmermann (Potsdam, Germany), D. Hernandez (Valencia, Spain), P. Minale (Genua, Italy), J. Niederwimmer und B. Zahel (Linz, Austria), A. Fiocchi (Rome, Italy), A. Reissig (Gera, Germany), F. Horak (Vienna, Austria), S. Meller (Düsseldorf, Germany), F. Eitelberger (Wels, Austria), H. Ott (Hanover, Germany), R. Asero (Milan, Italy), F. Hermann, S. Zeidler (St. Augustin, Deutschland), S. Pistauer (Sylt/Westerland, Germany), M. Geißler (Ribnitz-Damgarten, Germany), E. Cichoka-Jarosz (Krakow, Poland), F. Nunes (Sao Paulo, Brazil), A. Plaza Martin (Barcelona, Spain), J. Meister (Aue, Germany), S. Hompes (Hamburg, Germany), S. Stieglitz (Wuppertal, Germany), E. Hamelmann (Bielefeld, Germany), T. Spindler (Davos, Switzerland), I. Maris (Cork, Ireland).</w:t>
+    </w:p>
+    <w:p>
+      <w:pPr>
+        <w:pStyle w:val="BodyText"/>
+      </w:pPr>
+      <w:r>
+        <w:t xml:space="preserve">W. Aberer (Graz, Austria), R. Asero (Milan, Italy), S. Aurich (Leipzig, Germany), K. Beyer (Berlin, Germany), T. Bieber (Bonn, Germany), R. Brehler (Münster, Germany), W. Brosi (Würzburg, Germany), R. Bruns (Greifswald, Germany), A. Brandes (Frankfurt/Oder, Germany), T. Buck und J. Büsselberg (Hanover-Misburg, Germany), M. Bücheler (Bonn, Germany), S. Büsing (Osnabrück, Germany), N. Cabañes Higuero(Toledo, Spain), E. Cichocka-Jarosz (Krakow, Poland), H. Dickel (Bochum, Germany), N. Douladiris, (Athens, Greece), C. Ebner (Vienna, Austria), F. Eitelberger (Wels, Austria), P. Eng (Aarau und Lucerne, Switzerland), J. Fischer (Tübingen, Germany), A. Fiocchi (Rome, Italy), T. Fuchs (Göttingen, Germany), B. Garcia (Pamplona, Spain), M. Gerstlauer (Augsburg, Germany), M. Geißler (Ribnitz-Damgarten, Germany), J. Grünhagen, M. Wittenberg (Berlin, Germany), T. Hawranek und R. Lang (Salzburg, Austria), G. Hansen (Hanover, Germany), E. Hamelmann (Bielefeld, Germany), S. Hämmerling (Heidelberg, Germany), A. Henschel (Berlin, Germany), D. Hernandez (Valencia, Spain), F. Hermann, S. Zeidler (St. Augustin, Deutschland), F. Horak (Vienna, Austria), S. Hompes (Hamburg, Germany), N. Hunzelmann und I. Huseynow (Cologne, Germany), U. Jappe (Borstel, Germany), C. Kemen (Hamburg, Germany), T. Kinaciyan (Vienna, Austria), L. Klimek, O. Pfaar (Wiesbaden, Germany), J. Klinge (Fürth, Germany), A. Kleinheinz (Buxtehude, Germany), U. Klettke, U. Staden (Berlin, Germany), M. Knop, E. Oppel (Munich, Germany), F. Knöpfel (Norderney, Germany), M. Kowalski (Lodz, Poland), A. Köhli (Zurich, Switzerland), C. Körner-Rettberg (Bochum, Germany), B. Kreft (Halle, Germany), N. Krecké (Homburg, Germany), L. Lange (Bonn, Germany), S. Lehmann (Aachen, Germany, I. Manolaraki (Athen, Greece), I. Maris (Cork, Ireland), V. Mahler, (Erlangen, Germany), E. Manoussakis, (Athens, Greece), H. Merk (Aachen, Germany), S. Meller (Düsseldorf, Germany), J. Meister (Aue, Germany), P. Minale (Genua, Italy), D. Mitsias, (Athens, Greece), A. Montoro (Madrid, Spain), A. Möser (Jena, Germany), T. Mustakov (Sofia, Bulgaria), A. Muraro (Padua, Italy), S. Müller (Freiburg, Germany), K. Nemat (Dresden, Germany), S. Nestoris (Lippe-Lemgo, Germany), J. Niederwimmer und B. Zahel (Linz, Austria), A. Nordwig (Dresden, Germany), F. Nunes (Sao Paulo, Brazil), H. Ott (Hanover, Germany), S. Pistauer (Sylt/Westerland, Germany), S. Plank-Habibi (Alzenau, Germany), A. Plaza Martin (Barcelona, Spain), M. Polz (Rüsselsheim, Germany), F. Prenzel (Leipzig, Germany), U. Rabe (Treuenbritzen, Germany), N. Reider (Innsbruck, Germany), T. Reese (Rheine, Germany), H. Rebmann (Tübingen, Germany), A. Reissig (Gera, Germany), J-M. Renaudin, (Nancy, France), E. Rietschel (Cologne, Germany), F. Riffelmann (Schmallenberg, Germany), B. Rogala (Silesia, Poland), R. Saternus, (Homburg, Germany), P. Schmid-Grendelmeier (Zurich, Switzerland), S. Schweitzer-Krantz (Düsseldorf, Germany), B. Schilling (Passau, Germany), K. Schäkel (Heidelberg, Germany), J. Seidenberg (Oldenburg, Deutschland), K. Solarewicz-Madajek (Wroclaw, Poland), T. Spindler (Davos, Switzerland), G. Stichtenoth (Lübeck, Germany), C. Stadlin (Zurich, Switzerland), H. Straube (Darmstadt, Germany), S. Stieglitz (Wuppertal, Germany), Z. Szepfalusi (Vienna, Austria), S. Thies (Schwedt, Germany), S. Tscheiller, (Nancy, France), P. Utz (Wangen im Allgäu, Germany), E. Varga (Graz, Austria), A. Vega Castro (Guadalajara, Spain), C. Virchow (Rostock, Germany), S. Volkmuth (Velbert, Germany), C. Vogelberg (Dresden, Germany), J. Witte (Hamburg, Germany), P. Xepapadaki, (Athens, Greece), I. Yildiz (Neumünster, Germany), N. Zimmermann (Potsdam, Germany).</w:t>
       </w:r>
     </w:p>
     <w:p>
       <w:pPr>
         <w:pStyle w:val="Heading5"/>
       </w:pPr>
-      <w:bookmarkStart w:id="37" w:name="section"/>
-      <w:bookmarkEnd w:id="37"/>
+      <w:bookmarkStart w:id="41" w:name="section-3"/>
+      <w:bookmarkEnd w:id="41"/>
     </w:p>
     <w:p>
       <w:pPr>
         <w:pStyle w:val="Heading1"/>
       </w:pPr>
-      <w:bookmarkStart w:id="38" w:name="references"/>
+      <w:bookmarkStart w:id="42" w:name="references"/>
       <w:r>
         <w:t xml:space="preserve">References</w:t>
       </w:r>
-      <w:bookmarkEnd w:id="38"/>
-    </w:p>
-    <w:bookmarkStart w:id="88" w:name="refs"/>
-    <w:bookmarkStart w:id="40" w:name="ref-Bil2008"/>
+      <w:bookmarkEnd w:id="42"/>
+    </w:p>
+    <w:bookmarkStart w:id="96" w:name="refs"/>
+    <w:bookmarkStart w:id="44" w:name="ref-Bil2008"/>
     <w:p>
       <w:pPr>
         <w:pStyle w:val="FirstParagraph"/>
       </w:pPr>
       <w:r>
-        <w:t xml:space="preserve">[1] Bilò BM, Bonifazi F. Epidemiology of insect-venom anaphylaxis. Current Opinion in Allergy and Clinical Immunology [Internet]. 2008;8:330–337. Available from:</w:t>
-      </w:r>
-      <w:r>
-        <w:t xml:space="preserve"> </w:t>
-      </w:r>
-      <w:hyperlink r:id="rId39">
-        <w:r>
-          <w:rPr>
-            <w:rStyle w:val="Hyperlink"/>
-          </w:rPr>
-          <w:t xml:space="preserve">https://doi.org/10.1097/aci.0b013e32830638c5</w:t>
-        </w:r>
-      </w:hyperlink>
-      <w:r>
-        <w:t xml:space="preserve">.</w:t>
-      </w:r>
-    </w:p>
-    <w:bookmarkEnd w:id="40"/>
-    <w:bookmarkStart w:id="42" w:name="ref-Sturm2017"/>
-    <w:p>
-      <w:pPr>
-        <w:pStyle w:val="BodyText"/>
-      </w:pPr>
-      <w:r>
-        <w:t xml:space="preserve">[2] Sturm GJ, Varga E-M, Roberts G, et al. EAACI guidelines on allergen immunotherapy: Hymenoptera venom allergy. Allergy [Internet]. 2017;73:744–764. Available from:</w:t>
-      </w:r>
-      <w:r>
-        <w:t xml:space="preserve"> </w:t>
-      </w:r>
-      <w:hyperlink r:id="rId41">
-        <w:r>
-          <w:rPr>
-            <w:rStyle w:val="Hyperlink"/>
-          </w:rPr>
-          <w:t xml:space="preserve">https://doi.org/10.1111/all.13262</w:t>
-        </w:r>
-      </w:hyperlink>
-      <w:r>
-        <w:t xml:space="preserve">.</w:t>
-      </w:r>
-    </w:p>
-    <w:bookmarkEnd w:id="42"/>
-    <w:bookmarkStart w:id="44" w:name="ref-JimenezRodriguez2018"/>
-    <w:p>
-      <w:pPr>
-        <w:pStyle w:val="BodyText"/>
-      </w:pPr>
-      <w:r>
-        <w:t xml:space="preserve">[3] Jimenez-Rodriguez T, Garcia-Neuer M, Alenazy LA, et al. Anaphylaxis in the 21st century: Phenotypes, endotypes, and biomarkers. Journal of Asthma and Allergy [Internet]. 2018;Volume 11:121–142. Available from:</w:t>
-      </w:r>
-      <w:r>
-        <w:t xml:space="preserve"> </w:t>
+        <w:t xml:space="preserve">1. Bilò BM, Bonifazi F. Epidemiology of insect-venom anaphylaxis.</w:t>
+      </w:r>
+      <w:r>
+        <w:t xml:space="preserve"> </w:t>
+      </w:r>
+      <w:r>
+        <w:rPr>
+          <w:i/>
+        </w:rPr>
+        <w:t xml:space="preserve">Current Opinion in Allergy and Clinical Immunology</w:t>
+      </w:r>
+      <w:r>
+        <w:t xml:space="preserve">. 2008;8(4):330-337. doi:</w:t>
       </w:r>
       <w:hyperlink r:id="rId43">
         <w:r>
           <w:rPr>
             <w:rStyle w:val="Hyperlink"/>
           </w:rPr>
-          <w:t xml:space="preserve">https://doi.org/10.2147/jaa.s159411</w:t>
+          <w:t xml:space="preserve">10.1097/aci.0b013e32830638c5</w:t>
         </w:r>
       </w:hyperlink>
-      <w:r>
-        <w:t xml:space="preserve">.</w:t>
-      </w:r>
     </w:p>
     <w:bookmarkEnd w:id="44"/>
-    <w:bookmarkStart w:id="46" w:name="ref-Muraro2017"/>
-    <w:p>
-      <w:pPr>
-        <w:pStyle w:val="BodyText"/>
-      </w:pPr>
-      <w:r>
-        <w:t xml:space="preserve">[4] Muraro A, Lemanske RF, Castells M, et al. Precision medicine in allergic disease-food allergy, drug allergy, and anaphylaxis-PRACTALL document of the european academy of allergy and clinical immunology and the american academy of allergy, asthma and immunology. Allergy [Internet]. 2017;72:1006–1021. Available from:</w:t>
-      </w:r>
-      <w:r>
-        <w:t xml:space="preserve"> </w:t>
+    <w:bookmarkStart w:id="46" w:name="ref-Sturm2017"/>
+    <w:p>
+      <w:pPr>
+        <w:pStyle w:val="BodyText"/>
+      </w:pPr>
+      <w:r>
+        <w:t xml:space="preserve">2. Sturm GJ, Varga E-M, Roberts G, et al. EAACI guidelines on allergen immunotherapy: Hymenoptera venom allergy.</w:t>
+      </w:r>
+      <w:r>
+        <w:t xml:space="preserve"> </w:t>
+      </w:r>
+      <w:r>
+        <w:rPr>
+          <w:i/>
+        </w:rPr>
+        <w:t xml:space="preserve">Allergy</w:t>
+      </w:r>
+      <w:r>
+        <w:t xml:space="preserve">. 2017;73(4):744-764. doi:</w:t>
       </w:r>
       <w:hyperlink r:id="rId45">
         <w:r>
           <w:rPr>
             <w:rStyle w:val="Hyperlink"/>
           </w:rPr>
-          <w:t xml:space="preserve">https://doi.org/10.1111/all.13132</w:t>
+          <w:t xml:space="preserve">10.1111/all.13262</w:t>
         </w:r>
       </w:hyperlink>
-      <w:r>
-        <w:t xml:space="preserve">.</w:t>
-      </w:r>
     </w:p>
     <w:bookmarkEnd w:id="46"/>
-    <w:bookmarkStart w:id="48" w:name="ref-LANTNER"/>
-    <w:p>
-      <w:pPr>
-        <w:pStyle w:val="BodyText"/>
-      </w:pPr>
-      <w:r>
-        <w:t xml:space="preserve">[5] Lantner R, Reisman RE. Clinical and immunologic features and subsequent course of patients with severe insect-sting anaphylaxis. Journal of Allergy and Clinical Immunology [Internet]. 1989;84:900–906. Available from:</w:t>
-      </w:r>
-      <w:r>
-        <w:t xml:space="preserve"> </w:t>
+    <w:bookmarkStart w:id="48" w:name="ref-JimenezRodriguez2018"/>
+    <w:p>
+      <w:pPr>
+        <w:pStyle w:val="BodyText"/>
+      </w:pPr>
+      <w:r>
+        <w:t xml:space="preserve">3. Jimenez-Rodriguez T, Garcia-Neuer M, Alenazy LA, Castells M. Anaphylaxis in the 21st century: Phenotypes, endotypes, and biomarkers.</w:t>
+      </w:r>
+      <w:r>
+        <w:t xml:space="preserve"> </w:t>
+      </w:r>
+      <w:r>
+        <w:rPr>
+          <w:i/>
+        </w:rPr>
+        <w:t xml:space="preserve">Journal of Asthma and Allergy</w:t>
+      </w:r>
+      <w:r>
+        <w:t xml:space="preserve">. 2018;Volume 11:121-142. doi:</w:t>
       </w:r>
       <w:hyperlink r:id="rId47">
         <w:r>
           <w:rPr>
             <w:rStyle w:val="Hyperlink"/>
           </w:rPr>
-          <w:t xml:space="preserve">http://www.sciencedirect.com/science/article/pii/0091674989903874</w:t>
+          <w:t xml:space="preserve">10.2147/jaa.s159411</w:t>
         </w:r>
       </w:hyperlink>
-      <w:r>
-        <w:t xml:space="preserve">.</w:t>
-      </w:r>
     </w:p>
     <w:bookmarkEnd w:id="48"/>
-    <w:bookmarkStart w:id="49" w:name="ref-Ruff2009"/>
-    <w:p>
-      <w:pPr>
-        <w:pStyle w:val="BodyText"/>
-      </w:pPr>
-      <w:r>
-        <w:t xml:space="preserve">[6] Ruëff F, Przybilla B, Biló MB, et al. Predictors of severe systemic anaphylactic reactions in patients with hymenoptera venom allergy: Importance of baseline serum tryptasea study of the european academy of allergology and clinical immunology interest group on insect venom hypersensitivity. Journal of Allergy and Clinical Immunology. 2009;124:1047–1054.</w:t>
-      </w:r>
-    </w:p>
-    <w:bookmarkEnd w:id="49"/>
-    <w:bookmarkStart w:id="50" w:name="ref-nittner2015insect"/>
-    <w:p>
-      <w:pPr>
-        <w:pStyle w:val="BodyText"/>
-      </w:pPr>
-      <w:r>
-        <w:t xml:space="preserve">[7] Nittner-Marszalska M, Cichocka-Jarosz E. Insect sting allergy in adults: Key messages for clinicians. Pol Arch Med Wewn. 2015;125:929–937.</w:t>
-      </w:r>
+    <w:bookmarkStart w:id="50" w:name="ref-Muraro2017"/>
+    <w:p>
+      <w:pPr>
+        <w:pStyle w:val="BodyText"/>
+      </w:pPr>
+      <w:r>
+        <w:t xml:space="preserve">4. Muraro A, Lemanske RF, Castells M, et al. Precision medicine in allergic disease-food allergy, drug allergy, and anaphylaxis-PRACTALL document of the european academy of allergy and clinical immunology and the american academy of allergy, asthma and immunology.</w:t>
+      </w:r>
+      <w:r>
+        <w:t xml:space="preserve"> </w:t>
+      </w:r>
+      <w:r>
+        <w:rPr>
+          <w:i/>
+        </w:rPr>
+        <w:t xml:space="preserve">Allergy</w:t>
+      </w:r>
+      <w:r>
+        <w:t xml:space="preserve">. 2017;72(7):1006-1021. doi:</w:t>
+      </w:r>
+      <w:hyperlink r:id="rId49">
+        <w:r>
+          <w:rPr>
+            <w:rStyle w:val="Hyperlink"/>
+          </w:rPr>
+          <w:t xml:space="preserve">10.1111/all.13132</w:t>
+        </w:r>
+      </w:hyperlink>
     </w:p>
     <w:bookmarkEnd w:id="50"/>
-    <w:bookmarkStart w:id="52" w:name="ref-Grabenhenrich2016"/>
-    <w:p>
-      <w:pPr>
-        <w:pStyle w:val="BodyText"/>
-      </w:pPr>
-      <w:r>
-        <w:t xml:space="preserve">[8] Grabenhenrich LB, Dölle S, Moneret-Vautrin A, et al. Anaphylaxis in children and adolescents: The european anaphylaxis registry. Journal of Allergy and Clinical Immunology [Internet]. 2016;137:1128–1137.e1. Available from:</w:t>
-      </w:r>
-      <w:r>
-        <w:t xml:space="preserve"> </w:t>
+    <w:bookmarkStart w:id="52" w:name="ref-LANTNER"/>
+    <w:p>
+      <w:pPr>
+        <w:pStyle w:val="BodyText"/>
+      </w:pPr>
+      <w:r>
+        <w:t xml:space="preserve">5. Lantner R, Reisman RE. Clinical and immunologic features and subsequent course of patients with severe insect-sting anaphylaxis.</w:t>
+      </w:r>
+      <w:r>
+        <w:t xml:space="preserve"> </w:t>
+      </w:r>
+      <w:r>
+        <w:rPr>
+          <w:i/>
+        </w:rPr>
+        <w:t xml:space="preserve">Journal of Allergy and Clinical Immunology</w:t>
+      </w:r>
+      <w:r>
+        <w:t xml:space="preserve">. 1989;84(6, Part 1):900-906. doi:</w:t>
       </w:r>
       <w:hyperlink r:id="rId51">
         <w:r>
           <w:rPr>
             <w:rStyle w:val="Hyperlink"/>
           </w:rPr>
-          <w:t xml:space="preserve">https://doi.org/10.1016/j.jaci.2015.11.015</w:t>
+          <w:t xml:space="preserve">https://doi.org/10.1016/0091-6749(89)90387-4</w:t>
         </w:r>
       </w:hyperlink>
-      <w:r>
-        <w:t xml:space="preserve">.</w:t>
-      </w:r>
     </w:p>
     <w:bookmarkEnd w:id="52"/>
-    <w:bookmarkStart w:id="53" w:name="ref-Sampson2006"/>
-    <w:p>
-      <w:pPr>
-        <w:pStyle w:val="BodyText"/>
-      </w:pPr>
-      <w:r>
-        <w:t xml:space="preserve">[9] Sampson HA, Muñoz-Furlong A, Campbell RL, et al. Second symposium on the definition and management of anaphylaxis: Summary report - Second National Institute of Allergy and Infectious Disease/Food Allergy and Anaphylaxis Network Symposium. Annals of Emergency Medicine. 2006;47:373–380.</w:t>
-      </w:r>
-    </w:p>
-    <w:bookmarkEnd w:id="53"/>
-    <w:bookmarkStart w:id="54" w:name="ref-Ring1977"/>
-    <w:p>
-      <w:pPr>
-        <w:pStyle w:val="BodyText"/>
-      </w:pPr>
-      <w:r>
-        <w:t xml:space="preserve">[10] Ring J, Messmer K. Incidence and severity of anaphylactoid reactions to colloid volume substitutes. Lancet (London, England). 1977;1:466–469.</w:t>
-      </w:r>
+    <w:bookmarkStart w:id="54" w:name="ref-Ruff2009"/>
+    <w:p>
+      <w:pPr>
+        <w:pStyle w:val="BodyText"/>
+      </w:pPr>
+      <w:r>
+        <w:t xml:space="preserve">6. Ruëff F, Przybilla B, Biló MB, et al. Predictors of severe systemic anaphylactic reactions in patients with hymenoptera venom allergy: Importance of baseline serum tryptasea study of the european academy of allergology and clinical immunology interest group on insect venom hypersensitivity.</w:t>
+      </w:r>
+      <w:r>
+        <w:t xml:space="preserve"> </w:t>
+      </w:r>
+      <w:r>
+        <w:rPr>
+          <w:i/>
+        </w:rPr>
+        <w:t xml:space="preserve">Journal of Allergy and Clinical Immunology</w:t>
+      </w:r>
+      <w:r>
+        <w:t xml:space="preserve">. 2009;124(5):1047-1054. doi:</w:t>
+      </w:r>
+      <w:hyperlink r:id="rId53">
+        <w:r>
+          <w:rPr>
+            <w:rStyle w:val="Hyperlink"/>
+          </w:rPr>
+          <w:t xml:space="preserve">10.1016/j.jaci.2009.08.027</w:t>
+        </w:r>
+      </w:hyperlink>
     </w:p>
     <w:bookmarkEnd w:id="54"/>
-    <w:bookmarkStart w:id="56" w:name="ref-matchit"/>
-    <w:p>
-      <w:pPr>
-        <w:pStyle w:val="BodyText"/>
-      </w:pPr>
-      <w:r>
-        <w:t xml:space="preserve">[11] Ho DE, Imai K, King G, et al. MatchIt: Nonparametric preprocessing for parametric causal inference. Journal of Statistical Software [Internet]. 2011;42:1–28. Available from:</w:t>
-      </w:r>
-      <w:r>
-        <w:t xml:space="preserve"> </w:t>
-      </w:r>
-      <w:hyperlink r:id="rId55">
+    <w:bookmarkStart w:id="55" w:name="ref-nittner2015insect"/>
+    <w:p>
+      <w:pPr>
+        <w:pStyle w:val="BodyText"/>
+      </w:pPr>
+      <w:r>
+        <w:t xml:space="preserve">7. Nittner-Marszalska M, Cichocka-Jarosz E. Insect sting allergy in adults: Key messages for clinicians.</w:t>
+      </w:r>
+      <w:r>
+        <w:t xml:space="preserve"> </w:t>
+      </w:r>
+      <w:r>
+        <w:rPr>
+          <w:i/>
+        </w:rPr>
+        <w:t xml:space="preserve">Pol Arch Med Wewn</w:t>
+      </w:r>
+      <w:r>
+        <w:t xml:space="preserve">. 2015;125(12):929-937.</w:t>
+      </w:r>
+    </w:p>
+    <w:bookmarkEnd w:id="55"/>
+    <w:bookmarkStart w:id="57" w:name="ref-Grabenhenrich2016"/>
+    <w:p>
+      <w:pPr>
+        <w:pStyle w:val="BodyText"/>
+      </w:pPr>
+      <w:r>
+        <w:t xml:space="preserve">8. Grabenhenrich LB, Dölle S, Moneret-Vautrin A, et al. Anaphylaxis in children and adolescents: The european anaphylaxis registry.</w:t>
+      </w:r>
+      <w:r>
+        <w:t xml:space="preserve"> </w:t>
+      </w:r>
+      <w:r>
+        <w:rPr>
+          <w:i/>
+        </w:rPr>
+        <w:t xml:space="preserve">Journal of Allergy and Clinical Immunology</w:t>
+      </w:r>
+      <w:r>
+        <w:t xml:space="preserve">. 2016;137(4):1128-1137.e1. doi:</w:t>
+      </w:r>
+      <w:hyperlink r:id="rId56">
+        <w:r>
+          <w:rPr>
+            <w:rStyle w:val="Hyperlink"/>
+          </w:rPr>
+          <w:t xml:space="preserve">10.1016/j.jaci.2015.11.015</w:t>
+        </w:r>
+      </w:hyperlink>
+    </w:p>
+    <w:bookmarkEnd w:id="57"/>
+    <w:bookmarkStart w:id="59" w:name="ref-Sampson2006"/>
+    <w:p>
+      <w:pPr>
+        <w:pStyle w:val="BodyText"/>
+      </w:pPr>
+      <w:r>
+        <w:t xml:space="preserve">9. Sampson HA, Muñoz-Furlong A, Campbell RL, et al. Second symposium on the definition and management of anaphylaxis: Summary report - Second National Institute of Allergy and Infectious Disease/Food Allergy and Anaphylaxis Network Symposium.</w:t>
+      </w:r>
+      <w:r>
+        <w:t xml:space="preserve"> </w:t>
+      </w:r>
+      <w:r>
+        <w:rPr>
+          <w:i/>
+        </w:rPr>
+        <w:t xml:space="preserve">Annals of Emergency Medicine</w:t>
+      </w:r>
+      <w:r>
+        <w:t xml:space="preserve">. 2006;47(4):373-380. doi:</w:t>
+      </w:r>
+      <w:hyperlink r:id="rId58">
+        <w:r>
+          <w:rPr>
+            <w:rStyle w:val="Hyperlink"/>
+          </w:rPr>
+          <w:t xml:space="preserve">10.1016/j.annemergmed.2006.01.018</w:t>
+        </w:r>
+      </w:hyperlink>
+    </w:p>
+    <w:bookmarkEnd w:id="59"/>
+    <w:bookmarkStart w:id="60" w:name="ref-Ring1977"/>
+    <w:p>
+      <w:pPr>
+        <w:pStyle w:val="BodyText"/>
+      </w:pPr>
+      <w:r>
+        <w:t xml:space="preserve">10. Ring J, Messmer K. Incidence and severity of anaphylactoid reactions to colloid volume substitutes.</w:t>
+      </w:r>
+      <w:r>
+        <w:t xml:space="preserve"> </w:t>
+      </w:r>
+      <w:r>
+        <w:rPr>
+          <w:i/>
+        </w:rPr>
+        <w:t xml:space="preserve">Lancet (London, England)</w:t>
+      </w:r>
+      <w:r>
+        <w:t xml:space="preserve">. 1977;1(8009):466-469.</w:t>
+      </w:r>
+    </w:p>
+    <w:bookmarkEnd w:id="60"/>
+    <w:bookmarkStart w:id="62" w:name="ref-matchit"/>
+    <w:p>
+      <w:pPr>
+        <w:pStyle w:val="BodyText"/>
+      </w:pPr>
+      <w:r>
+        <w:t xml:space="preserve">11. Ho DE, Imai K, King G, Stuart EA. MatchIt: Nonparametric preprocessing for parametric causal inference.</w:t>
+      </w:r>
+      <w:r>
+        <w:t xml:space="preserve"> </w:t>
+      </w:r>
+      <w:r>
+        <w:rPr>
+          <w:i/>
+        </w:rPr>
+        <w:t xml:space="preserve">Journal of Statistical Software</w:t>
+      </w:r>
+      <w:r>
+        <w:t xml:space="preserve">. 2011;42(8):1-28.</w:t>
+      </w:r>
+      <w:r>
+        <w:t xml:space="preserve"> </w:t>
+      </w:r>
+      <w:hyperlink r:id="rId61">
         <w:r>
           <w:rPr>
             <w:rStyle w:val="Hyperlink"/>
@@ -2637,39 +2877,83 @@
         <w:t xml:space="preserve">.</w:t>
       </w:r>
     </w:p>
-    <w:bookmarkEnd w:id="56"/>
-    <w:bookmarkStart w:id="57" w:name="ref-Worm2018"/>
-    <w:p>
-      <w:pPr>
-        <w:pStyle w:val="BodyText"/>
-      </w:pPr>
-      <w:r>
-        <w:t xml:space="preserve">[12] Worm M, Francuzik W, Renaudin J-M, et al. Factors increasing the risk for a severe reaction in anaphylaxis: An analysis of data from the european anaphylaxis registry. Allergy. 2018;</w:t>
-      </w:r>
-    </w:p>
-    <w:bookmarkEnd w:id="57"/>
-    <w:bookmarkStart w:id="58" w:name="ref-R"/>
-    <w:p>
-      <w:pPr>
-        <w:pStyle w:val="BodyText"/>
-      </w:pPr>
-      <w:r>
-        <w:t xml:space="preserve">[13] R Core Team. R: A language and environment for statistical computing. Vienna, Austria: R Foundation for Statistical Computing; 2017.</w:t>
-      </w:r>
-    </w:p>
-    <w:bookmarkEnd w:id="58"/>
-    <w:bookmarkStart w:id="60" w:name="ref-rf"/>
-    <w:p>
-      <w:pPr>
-        <w:pStyle w:val="BodyText"/>
-      </w:pPr>
-      <w:r>
-        <w:t xml:space="preserve">[14] Liaw A, Wiener M. Classification and regression by randomForest. R News [Internet]. 2002;2:18–22. Available from:</w:t>
-      </w:r>
-      <w:r>
-        <w:t xml:space="preserve"> </w:t>
-      </w:r>
-      <w:hyperlink r:id="rId59">
+    <w:bookmarkEnd w:id="62"/>
+    <w:bookmarkStart w:id="64" w:name="ref-Worm2018"/>
+    <w:p>
+      <w:pPr>
+        <w:pStyle w:val="BodyText"/>
+      </w:pPr>
+      <w:r>
+        <w:t xml:space="preserve">12. Worm M, Francuzik W, Renaudin J-M, et al. Factors increasing the risk for a severe reaction in anaphylaxis: An analysis of data from the european anaphylaxis registry.</w:t>
+      </w:r>
+      <w:r>
+        <w:t xml:space="preserve"> </w:t>
+      </w:r>
+      <w:r>
+        <w:rPr>
+          <w:i/>
+        </w:rPr>
+        <w:t xml:space="preserve">Allergy</w:t>
+      </w:r>
+      <w:r>
+        <w:t xml:space="preserve">. January 2018. doi:</w:t>
+      </w:r>
+      <w:hyperlink r:id="rId63">
+        <w:r>
+          <w:rPr>
+            <w:rStyle w:val="Hyperlink"/>
+          </w:rPr>
+          <w:t xml:space="preserve">10.1111/all.13380</w:t>
+        </w:r>
+      </w:hyperlink>
+    </w:p>
+    <w:bookmarkEnd w:id="64"/>
+    <w:bookmarkStart w:id="65" w:name="ref-R"/>
+    <w:p>
+      <w:pPr>
+        <w:pStyle w:val="BodyText"/>
+      </w:pPr>
+      <w:r>
+        <w:t xml:space="preserve">13. R Core Team.</w:t>
+      </w:r>
+      <w:r>
+        <w:t xml:space="preserve"> </w:t>
+      </w:r>
+      <w:r>
+        <w:rPr>
+          <w:i/>
+        </w:rPr>
+        <w:t xml:space="preserve">R: A Language and Environment for Statistical Computing</w:t>
+      </w:r>
+      <w:r>
+        <w:t xml:space="preserve">. Vienna, Austria: R Foundation for Statistical Computing; 2017.</w:t>
+      </w:r>
+    </w:p>
+    <w:bookmarkEnd w:id="65"/>
+    <w:bookmarkStart w:id="67" w:name="ref-rf"/>
+    <w:p>
+      <w:pPr>
+        <w:pStyle w:val="BodyText"/>
+      </w:pPr>
+      <w:r>
+        <w:t xml:space="preserve">14. Liaw A, Wiener M. Classification and regression by randomForest.</w:t>
+      </w:r>
+      <w:r>
+        <w:t xml:space="preserve"> </w:t>
+      </w:r>
+      <w:r>
+        <w:rPr>
+          <w:i/>
+        </w:rPr>
+        <w:t xml:space="preserve">R News</w:t>
+      </w:r>
+      <w:r>
+        <w:t xml:space="preserve">. 2002;2(3):18-22.</w:t>
+      </w:r>
+      <w:r>
+        <w:t xml:space="preserve"> </w:t>
+      </w:r>
+      <w:hyperlink r:id="rId66">
         <w:r>
           <w:rPr>
             <w:rStyle w:val="Hyperlink"/>
@@ -2681,91 +2965,121 @@
         <w:t xml:space="preserve">.</w:t>
       </w:r>
     </w:p>
-    <w:bookmarkEnd w:id="60"/>
-    <w:bookmarkStart w:id="62" w:name="ref-Strobl2007"/>
-    <w:p>
-      <w:pPr>
-        <w:pStyle w:val="BodyText"/>
-      </w:pPr>
-      <w:r>
-        <w:t xml:space="preserve">[15] Strobl C, Boulesteix A-L, Zeileis A, et al. Bias in random forest variable importance measures: Illustrations, sources and a solution. BMC Bioinformatics [Internet]. 2007;8. Available from:</w:t>
-      </w:r>
-      <w:r>
-        <w:t xml:space="preserve"> </w:t>
-      </w:r>
-      <w:hyperlink r:id="rId61">
+    <w:bookmarkEnd w:id="67"/>
+    <w:bookmarkStart w:id="69" w:name="ref-Strobl2007"/>
+    <w:p>
+      <w:pPr>
+        <w:pStyle w:val="BodyText"/>
+      </w:pPr>
+      <w:r>
+        <w:t xml:space="preserve">15. Strobl C, Boulesteix A-L, Zeileis A, Hothorn T. Bias in random forest variable importance measures: Illustrations, sources and a solution.</w:t>
+      </w:r>
+      <w:r>
+        <w:t xml:space="preserve"> </w:t>
+      </w:r>
+      <w:r>
+        <w:rPr>
+          <w:i/>
+        </w:rPr>
+        <w:t xml:space="preserve">BMC Bioinformatics</w:t>
+      </w:r>
+      <w:r>
+        <w:t xml:space="preserve">. 2007;8(1). doi:</w:t>
+      </w:r>
+      <w:hyperlink r:id="rId68">
         <w:r>
           <w:rPr>
             <w:rStyle w:val="Hyperlink"/>
           </w:rPr>
-          <w:t xml:space="preserve">https://doi.org/10.1186/1471-2105-8-25</w:t>
+          <w:t xml:space="preserve">10.1186/1471-2105-8-25</w:t>
         </w:r>
       </w:hyperlink>
-      <w:r>
-        <w:t xml:space="preserve">.</w:t>
-      </w:r>
-    </w:p>
-    <w:bookmarkEnd w:id="62"/>
-    <w:bookmarkStart w:id="64" w:name="ref-heatmaply"/>
-    <w:p>
-      <w:pPr>
-        <w:pStyle w:val="BodyText"/>
-      </w:pPr>
-      <w:r>
-        <w:t xml:space="preserve">[16] Galili, Tal, O’Callaghan, et al. Heatmaply: An r package for creating interactive cluster heatmaps for online publishing. Bioinformatics [Internet]. 2017; Available from:</w:t>
-      </w:r>
-      <w:r>
-        <w:t xml:space="preserve"> </w:t>
-      </w:r>
-      <w:hyperlink r:id="rId63">
+    </w:p>
+    <w:bookmarkEnd w:id="69"/>
+    <w:bookmarkStart w:id="71" w:name="ref-heatmaply"/>
+    <w:p>
+      <w:pPr>
+        <w:pStyle w:val="BodyText"/>
+      </w:pPr>
+      <w:r>
+        <w:t xml:space="preserve">16. Galili, Tal, O’Callaghan, et al. Heatmaply: An r package for creating interactive cluster heatmaps for online publishing.</w:t>
+      </w:r>
+      <w:r>
+        <w:t xml:space="preserve"> </w:t>
+      </w:r>
+      <w:r>
+        <w:rPr>
+          <w:i/>
+        </w:rPr>
+        <w:t xml:space="preserve">Bioinformatics</w:t>
+      </w:r>
+      <w:r>
+        <w:t xml:space="preserve">. 2017. doi:</w:t>
+      </w:r>
+      <w:hyperlink r:id="rId70">
         <w:r>
           <w:rPr>
             <w:rStyle w:val="Hyperlink"/>
           </w:rPr>
-          <w:t xml:space="preserve">http://dx.doi.org/10.1093/bioinformatics/btx657</w:t>
+          <w:t xml:space="preserve">10.1093/bioinformatics/btx657</w:t>
         </w:r>
       </w:hyperlink>
-      <w:r>
-        <w:t xml:space="preserve">.</w:t>
-      </w:r>
-    </w:p>
-    <w:bookmarkEnd w:id="64"/>
-    <w:bookmarkStart w:id="66" w:name="ref-Bonadonna2010"/>
-    <w:p>
-      <w:pPr>
-        <w:pStyle w:val="BodyText"/>
-      </w:pPr>
-      <w:r>
-        <w:t xml:space="preserve">[17] Bonadonna P, Zanotti R, Müller U. Mastocytosis and insect venom allergy. Current Opinion in Allergy and Clinical Immunology [Internet]. 2010;10:347–353. Available from:</w:t>
-      </w:r>
-      <w:r>
-        <w:t xml:space="preserve"> </w:t>
-      </w:r>
-      <w:hyperlink r:id="rId65">
+    </w:p>
+    <w:bookmarkEnd w:id="71"/>
+    <w:bookmarkStart w:id="73" w:name="ref-Bonadonna2010"/>
+    <w:p>
+      <w:pPr>
+        <w:pStyle w:val="BodyText"/>
+      </w:pPr>
+      <w:r>
+        <w:t xml:space="preserve">17. Bonadonna P, Zanotti R, Müller U. Mastocytosis and insect venom allergy.</w:t>
+      </w:r>
+      <w:r>
+        <w:t xml:space="preserve"> </w:t>
+      </w:r>
+      <w:r>
+        <w:rPr>
+          <w:i/>
+        </w:rPr>
+        <w:t xml:space="preserve">Current Opinion in Allergy and Clinical Immunology</w:t>
+      </w:r>
+      <w:r>
+        <w:t xml:space="preserve">. 2010;10(4):347-353. doi:</w:t>
+      </w:r>
+      <w:hyperlink r:id="rId72">
         <w:r>
           <w:rPr>
             <w:rStyle w:val="Hyperlink"/>
           </w:rPr>
-          <w:t xml:space="preserve">https://doi.org/10.1097/aci.0b013e32833b280c</w:t>
+          <w:t xml:space="preserve">10.1097/aci.0b013e32833b280c</w:t>
         </w:r>
       </w:hyperlink>
-      <w:r>
-        <w:t xml:space="preserve">.</w:t>
-      </w:r>
-    </w:p>
-    <w:bookmarkEnd w:id="66"/>
-    <w:bookmarkStart w:id="68" w:name="ref-CDT1609"/>
-    <w:p>
-      <w:pPr>
-        <w:pStyle w:val="BodyText"/>
-      </w:pPr>
-      <w:r>
-        <w:t xml:space="preserve">[18] Gangadharan V, Bhatheja S, Balbissi KA. Kounis syndrome - an atopic monster for the heart. Cardiovascular Diagnosis and Therapy [Internet]. 2013;3. Available from:</w:t>
-      </w:r>
-      <w:r>
-        <w:t xml:space="preserve"> </w:t>
-      </w:r>
-      <w:hyperlink r:id="rId67">
+    </w:p>
+    <w:bookmarkEnd w:id="73"/>
+    <w:bookmarkStart w:id="75" w:name="ref-CDT1609"/>
+    <w:p>
+      <w:pPr>
+        <w:pStyle w:val="BodyText"/>
+      </w:pPr>
+      <w:r>
+        <w:t xml:space="preserve">18. Gangadharan V, Bhatheja S, Balbissi KA. Kounis syndrome - an atopic monster for the heart.</w:t>
+      </w:r>
+      <w:r>
+        <w:t xml:space="preserve"> </w:t>
+      </w:r>
+      <w:r>
+        <w:rPr>
+          <w:i/>
+        </w:rPr>
+        <w:t xml:space="preserve">Cardiovascular Diagnosis and Therapy</w:t>
+      </w:r>
+      <w:r>
+        <w:t xml:space="preserve">. 2013;3(1).</w:t>
+      </w:r>
+      <w:r>
+        <w:t xml:space="preserve"> </w:t>
+      </w:r>
+      <w:hyperlink r:id="rId74">
         <w:r>
           <w:rPr>
             <w:rStyle w:val="Hyperlink"/>
@@ -2777,246 +3091,338 @@
         <w:t xml:space="preserve">.</w:t>
       </w:r>
     </w:p>
-    <w:bookmarkEnd w:id="68"/>
-    <w:bookmarkStart w:id="69" w:name="ref-sinkiewicz2008allergic"/>
-    <w:p>
-      <w:pPr>
-        <w:pStyle w:val="BodyText"/>
-      </w:pPr>
-      <w:r>
-        <w:t xml:space="preserve">[19] Sinkiewicz W, Sobański P, Bartuzi Z. Allergic myocardial infarction. Cardiology Journal. 2008;15:220–225.</w:t>
-      </w:r>
-    </w:p>
-    <w:bookmarkEnd w:id="69"/>
-    <w:bookmarkStart w:id="71" w:name="ref-Sharma2016"/>
-    <w:p>
-      <w:pPr>
-        <w:pStyle w:val="BodyText"/>
-      </w:pPr>
-      <w:r>
-        <w:t xml:space="preserve">[20] Sharma A, Sharma T, Bhatnagar M. An unusual case of sustained ventricular tachycardia following a wasp bite. Journal of Family Medicine and Primary Care [Internet]. 2016;5:879. Available from:</w:t>
-      </w:r>
-      <w:r>
-        <w:t xml:space="preserve"> </w:t>
-      </w:r>
-      <w:hyperlink r:id="rId70">
+    <w:bookmarkEnd w:id="75"/>
+    <w:bookmarkStart w:id="76" w:name="ref-sinkiewicz2008allergic"/>
+    <w:p>
+      <w:pPr>
+        <w:pStyle w:val="BodyText"/>
+      </w:pPr>
+      <w:r>
+        <w:t xml:space="preserve">19. Sinkiewicz W, Sobański P, Bartuzi Z. Allergic myocardial infarction.</w:t>
+      </w:r>
+      <w:r>
+        <w:t xml:space="preserve"> </w:t>
+      </w:r>
+      <w:r>
+        <w:rPr>
+          <w:i/>
+        </w:rPr>
+        <w:t xml:space="preserve">Cardiology Journal</w:t>
+      </w:r>
+      <w:r>
+        <w:t xml:space="preserve">. 2008;15(3):220-225.</w:t>
+      </w:r>
+    </w:p>
+    <w:bookmarkEnd w:id="76"/>
+    <w:bookmarkStart w:id="78" w:name="ref-Sharma2016"/>
+    <w:p>
+      <w:pPr>
+        <w:pStyle w:val="BodyText"/>
+      </w:pPr>
+      <w:r>
+        <w:t xml:space="preserve">20. Sharma A, Sharma T, Bhatnagar M. An unusual case of sustained ventricular tachycardia following a wasp bite.</w:t>
+      </w:r>
+      <w:r>
+        <w:t xml:space="preserve"> </w:t>
+      </w:r>
+      <w:r>
+        <w:rPr>
+          <w:i/>
+        </w:rPr>
+        <w:t xml:space="preserve">Journal of Family Medicine and Primary Care</w:t>
+      </w:r>
+      <w:r>
+        <w:t xml:space="preserve">. 2016;5(4):879. doi:</w:t>
+      </w:r>
+      <w:hyperlink r:id="rId77">
         <w:r>
           <w:rPr>
             <w:rStyle w:val="Hyperlink"/>
           </w:rPr>
-          <w:t xml:space="preserve">https://doi.org/10.4103/2249-4863.201165</w:t>
+          <w:t xml:space="preserve">10.4103/2249-4863.201165</w:t>
         </w:r>
       </w:hyperlink>
-      <w:r>
-        <w:t xml:space="preserve">.</w:t>
-      </w:r>
-    </w:p>
-    <w:bookmarkEnd w:id="71"/>
-    <w:bookmarkStart w:id="73" w:name="ref-Valent2019"/>
-    <w:p>
-      <w:pPr>
-        <w:pStyle w:val="BodyText"/>
-      </w:pPr>
-      <w:r>
-        <w:t xml:space="preserve">[21] Valent P, Bonadonna P, Hartmann K, et al. Why the 20%+ 2 tryptase formula is a diagnostic gold standard for severe systemic mast cell activation and mast cell activation syndrome. International Archives of Allergy and Immunology [Internet]. 2019;180:44–51. Available from:</w:t>
-      </w:r>
-      <w:r>
-        <w:t xml:space="preserve"> </w:t>
-      </w:r>
-      <w:hyperlink r:id="rId72">
+    </w:p>
+    <w:bookmarkEnd w:id="78"/>
+    <w:bookmarkStart w:id="80" w:name="ref-Valent2019"/>
+    <w:p>
+      <w:pPr>
+        <w:pStyle w:val="BodyText"/>
+      </w:pPr>
+      <w:r>
+        <w:t xml:space="preserve">21. Valent P, Bonadonna P, Hartmann K, et al. Why the 20%+ 2 tryptase formula is a diagnostic gold standard for severe systemic mast cell activation and mast cell activation syndrome.</w:t>
+      </w:r>
+      <w:r>
+        <w:t xml:space="preserve"> </w:t>
+      </w:r>
+      <w:r>
+        <w:rPr>
+          <w:i/>
+        </w:rPr>
+        <w:t xml:space="preserve">International Archives of Allergy and Immunology</w:t>
+      </w:r>
+      <w:r>
+        <w:t xml:space="preserve">. 2019;180(1):44-51. doi:</w:t>
+      </w:r>
+      <w:hyperlink r:id="rId79">
         <w:r>
           <w:rPr>
             <w:rStyle w:val="Hyperlink"/>
           </w:rPr>
-          <w:t xml:space="preserve">https://doi.org/10.1159/000501079</w:t>
+          <w:t xml:space="preserve">10.1159/000501079</w:t>
         </w:r>
       </w:hyperlink>
-      <w:r>
-        <w:t xml:space="preserve">.</w:t>
-      </w:r>
-    </w:p>
-    <w:bookmarkEnd w:id="73"/>
-    <w:bookmarkStart w:id="75" w:name="ref-Zanotti2015"/>
-    <w:p>
-      <w:pPr>
-        <w:pStyle w:val="BodyText"/>
-      </w:pPr>
-      <w:r>
-        <w:t xml:space="preserve">[22] Zanotti R, Lombardo C, Passalacqua G, et al. Clonal mast cell disorders in patients with severe hymenoptera venom allergy and normal serum tryptase levels. Journal of Allergy and Clinical Immunology [Internet]. 2015;136:135–139. Available from:</w:t>
-      </w:r>
-      <w:r>
-        <w:t xml:space="preserve"> </w:t>
-      </w:r>
-      <w:hyperlink r:id="rId74">
+    </w:p>
+    <w:bookmarkEnd w:id="80"/>
+    <w:bookmarkStart w:id="82" w:name="ref-Zanotti2015"/>
+    <w:p>
+      <w:pPr>
+        <w:pStyle w:val="BodyText"/>
+      </w:pPr>
+      <w:r>
+        <w:t xml:space="preserve">22. Zanotti R, Lombardo C, Passalacqua G, et al. Clonal mast cell disorders in patients with severe hymenoptera venom allergy and normal serum tryptase levels.</w:t>
+      </w:r>
+      <w:r>
+        <w:t xml:space="preserve"> </w:t>
+      </w:r>
+      <w:r>
+        <w:rPr>
+          <w:i/>
+        </w:rPr>
+        <w:t xml:space="preserve">Journal of Allergy and Clinical Immunology</w:t>
+      </w:r>
+      <w:r>
+        <w:t xml:space="preserve">. 2015;136(1):135-139. doi:</w:t>
+      </w:r>
+      <w:hyperlink r:id="rId81">
         <w:r>
           <w:rPr>
             <w:rStyle w:val="Hyperlink"/>
           </w:rPr>
-          <w:t xml:space="preserve">https://doi.org/10.1016/j.jaci.2014.11.035</w:t>
+          <w:t xml:space="preserve">10.1016/j.jaci.2014.11.035</w:t>
         </w:r>
       </w:hyperlink>
-      <w:r>
-        <w:t xml:space="preserve">.</w:t>
-      </w:r>
-    </w:p>
-    <w:bookmarkEnd w:id="75"/>
-    <w:bookmarkStart w:id="77" w:name="ref-Aurich2019"/>
-    <w:p>
-      <w:pPr>
-        <w:pStyle w:val="BodyText"/>
-      </w:pPr>
-      <w:r>
-        <w:t xml:space="preserve">[23] Aurich S, Dölle-Bierke S, Francuzik W, et al. Anaphylaxis in elderly patientsData from the european anaphylaxis registry. Frontiers in Immunology [Internet]. 2019;10. Available from:</w:t>
-      </w:r>
-      <w:r>
-        <w:t xml:space="preserve"> </w:t>
-      </w:r>
-      <w:hyperlink r:id="rId76">
+    </w:p>
+    <w:bookmarkEnd w:id="82"/>
+    <w:bookmarkStart w:id="84" w:name="ref-Aurich2019"/>
+    <w:p>
+      <w:pPr>
+        <w:pStyle w:val="BodyText"/>
+      </w:pPr>
+      <w:r>
+        <w:t xml:space="preserve">23. Aurich S, Dölle-Bierke S, Francuzik W, et al. Anaphylaxis in elderly patientsData from the european anaphylaxis registry.</w:t>
+      </w:r>
+      <w:r>
+        <w:t xml:space="preserve"> </w:t>
+      </w:r>
+      <w:r>
+        <w:rPr>
+          <w:i/>
+        </w:rPr>
+        <w:t xml:space="preserve">Frontiers in Immunology</w:t>
+      </w:r>
+      <w:r>
+        <w:t xml:space="preserve">. 2019;10. doi:</w:t>
+      </w:r>
+      <w:hyperlink r:id="rId83">
         <w:r>
           <w:rPr>
             <w:rStyle w:val="Hyperlink"/>
           </w:rPr>
-          <w:t xml:space="preserve">https://doi.org/10.3389/fimmu.2019.00750</w:t>
+          <w:t xml:space="preserve">10.3389/fimmu.2019.00750</w:t>
         </w:r>
       </w:hyperlink>
-      <w:r>
-        <w:t xml:space="preserve">.</w:t>
-      </w:r>
-    </w:p>
-    <w:bookmarkEnd w:id="77"/>
-    <w:bookmarkStart w:id="79" w:name="ref-JaraAcevedo2015"/>
-    <w:p>
-      <w:pPr>
-        <w:pStyle w:val="BodyText"/>
-      </w:pPr>
-      <w:r>
-        <w:t xml:space="preserve">[24] Jara-Acevedo M, Teodosio C, Sanchez-Muñoz L, et al. Detection of the KIT d816v mutation in peripheral blood of systemic mastocytosis: Diagnostic implications. Modern Pathology [Internet]. 2015;28:1138–1149. Available from:</w:t>
-      </w:r>
-      <w:r>
-        <w:t xml:space="preserve"> </w:t>
-      </w:r>
-      <w:hyperlink r:id="rId78">
+    </w:p>
+    <w:bookmarkEnd w:id="84"/>
+    <w:bookmarkStart w:id="86" w:name="ref-JaraAcevedo2015"/>
+    <w:p>
+      <w:pPr>
+        <w:pStyle w:val="BodyText"/>
+      </w:pPr>
+      <w:r>
+        <w:t xml:space="preserve">24. Jara-Acevedo M, Teodosio C, Sanchez-Muñoz L, et al. Detection of the KIT d816v mutation in peripheral blood of systemic mastocytosis: Diagnostic implications.</w:t>
+      </w:r>
+      <w:r>
+        <w:t xml:space="preserve"> </w:t>
+      </w:r>
+      <w:r>
+        <w:rPr>
+          <w:i/>
+        </w:rPr>
+        <w:t xml:space="preserve">Modern Pathology</w:t>
+      </w:r>
+      <w:r>
+        <w:t xml:space="preserve">. 2015;28(8):1138-1149. doi:</w:t>
+      </w:r>
+      <w:hyperlink r:id="rId85">
         <w:r>
           <w:rPr>
             <w:rStyle w:val="Hyperlink"/>
           </w:rPr>
-          <w:t xml:space="preserve">https://doi.org/10.1038/modpathol.2015.72</w:t>
+          <w:t xml:space="preserve">10.1038/modpathol.2015.72</w:t>
         </w:r>
       </w:hyperlink>
-      <w:r>
-        <w:t xml:space="preserve">.</w:t>
-      </w:r>
-    </w:p>
-    <w:bookmarkEnd w:id="79"/>
-    <w:bookmarkStart w:id="81" w:name="ref-Braganza2005"/>
-    <w:p>
-      <w:pPr>
-        <w:pStyle w:val="BodyText"/>
-      </w:pPr>
-      <w:r>
-        <w:t xml:space="preserve">[25] Braganza SC. Paediatric emergency department anaphylaxis: Different patterns from adults. Archives of Disease in Childhood [Internet]. 2005;91:159–163. Available from:</w:t>
-      </w:r>
-      <w:r>
-        <w:t xml:space="preserve"> </w:t>
-      </w:r>
-      <w:hyperlink r:id="rId80">
+    </w:p>
+    <w:bookmarkEnd w:id="86"/>
+    <w:bookmarkStart w:id="88" w:name="ref-Braganza2005"/>
+    <w:p>
+      <w:pPr>
+        <w:pStyle w:val="BodyText"/>
+      </w:pPr>
+      <w:r>
+        <w:t xml:space="preserve">25. Braganza SC. Paediatric emergency department anaphylaxis: Different patterns from adults.</w:t>
+      </w:r>
+      <w:r>
+        <w:t xml:space="preserve"> </w:t>
+      </w:r>
+      <w:r>
+        <w:rPr>
+          <w:i/>
+        </w:rPr>
+        <w:t xml:space="preserve">Archives of Disease in Childhood</w:t>
+      </w:r>
+      <w:r>
+        <w:t xml:space="preserve">. 2005;91(2):159-163. doi:</w:t>
+      </w:r>
+      <w:hyperlink r:id="rId87">
         <w:r>
           <w:rPr>
             <w:rStyle w:val="Hyperlink"/>
           </w:rPr>
-          <w:t xml:space="preserve">https://doi.org/10.1136/adc.2004.069914</w:t>
+          <w:t xml:space="preserve">10.1136/adc.2004.069914</w:t>
         </w:r>
       </w:hyperlink>
-      <w:r>
-        <w:t xml:space="preserve">.</w:t>
-      </w:r>
-    </w:p>
-    <w:bookmarkEnd w:id="81"/>
-    <w:bookmarkStart w:id="83" w:name="ref-Tham2019"/>
-    <w:p>
-      <w:pPr>
-        <w:pStyle w:val="BodyText"/>
-      </w:pPr>
-      <w:r>
-        <w:t xml:space="preserve">[26] Tham EH, Leung DY. Mechanisms by which atopic dermatitis predisposes to food allergy and the atopic march. Allergy, Asthma &amp; Immunology Research [Internet]. 2019;11:4. Available from:</w:t>
-      </w:r>
-      <w:r>
-        <w:t xml:space="preserve"> </w:t>
-      </w:r>
-      <w:hyperlink r:id="rId82">
+    </w:p>
+    <w:bookmarkEnd w:id="88"/>
+    <w:bookmarkStart w:id="90" w:name="ref-Tham2019"/>
+    <w:p>
+      <w:pPr>
+        <w:pStyle w:val="BodyText"/>
+      </w:pPr>
+      <w:r>
+        <w:t xml:space="preserve">26. Tham EH, Leung DY. Mechanisms by which atopic dermatitis predisposes to food allergy and the atopic march.</w:t>
+      </w:r>
+      <w:r>
+        <w:t xml:space="preserve"> </w:t>
+      </w:r>
+      <w:r>
+        <w:rPr>
+          <w:i/>
+        </w:rPr>
+        <w:t xml:space="preserve">Allergy, Asthma &amp; Immunology Research</w:t>
+      </w:r>
+      <w:r>
+        <w:t xml:space="preserve">. 2019;11(1):4. doi:</w:t>
+      </w:r>
+      <w:hyperlink r:id="rId89">
         <w:r>
           <w:rPr>
             <w:rStyle w:val="Hyperlink"/>
           </w:rPr>
-          <w:t xml:space="preserve">https://doi.org/10.4168/aair.2019.11.1.4</w:t>
+          <w:t xml:space="preserve">10.4168/aair.2019.11.1.4</w:t>
         </w:r>
       </w:hyperlink>
-      <w:r>
-        <w:t xml:space="preserve">.</w:t>
-      </w:r>
-    </w:p>
-    <w:bookmarkEnd w:id="83"/>
-    <w:bookmarkStart w:id="84" w:name="ref-Muraro2014"/>
-    <w:p>
-      <w:pPr>
-        <w:pStyle w:val="BodyText"/>
-      </w:pPr>
-      <w:r>
-        <w:t xml:space="preserve">[27] Muraro A, Roberts G, Worm M, et al. Anaphylaxis: Guidelines from the european academy of allergy and clinical immunology. Allergy. 2014;69:1026–1045.</w:t>
-      </w:r>
-    </w:p>
-    <w:bookmarkEnd w:id="84"/>
-    <w:bookmarkStart w:id="85" w:name="ref-old"/>
-    <w:p>
-      <w:pPr>
-        <w:pStyle w:val="BodyText"/>
-      </w:pPr>
-      <w:r>
-        <w:t xml:space="preserve">[28] Bischof RO. Seasonal incidence of insect stings: Autumn ’yellow jacket delirium’. Journal of Family Practice. 1996;271.</w:t>
-      </w:r>
-    </w:p>
-    <w:bookmarkEnd w:id="85"/>
-    <w:bookmarkStart w:id="87" w:name="ref-Spradbery_1992"/>
-    <w:p>
-      <w:pPr>
-        <w:pStyle w:val="BodyText"/>
-      </w:pPr>
-      <w:r>
-        <w:t xml:space="preserve">[29] Spradbery J, Maywald G. The distribution of the european or german wasp, vespula-germanica (f) (hymenoptera, vespidae), in australia - past, present and future. Australian Journal of Zoology [Internet]. 1992;40:495. Available from:</w:t>
-      </w:r>
-      <w:r>
-        <w:t xml:space="preserve"> </w:t>
-      </w:r>
-      <w:hyperlink r:id="rId86">
+    </w:p>
+    <w:bookmarkEnd w:id="90"/>
+    <w:bookmarkStart w:id="92" w:name="ref-Muraro2014"/>
+    <w:p>
+      <w:pPr>
+        <w:pStyle w:val="BodyText"/>
+      </w:pPr>
+      <w:r>
+        <w:t xml:space="preserve">27. Muraro A, Roberts G, Worm M, et al. Anaphylaxis: Guidelines from the european academy of allergy and clinical immunology.</w:t>
+      </w:r>
+      <w:r>
+        <w:t xml:space="preserve"> </w:t>
+      </w:r>
+      <w:r>
+        <w:rPr>
+          <w:i/>
+        </w:rPr>
+        <w:t xml:space="preserve">Allergy</w:t>
+      </w:r>
+      <w:r>
+        <w:t xml:space="preserve">. 2014;69(8):1026-1045. doi:</w:t>
+      </w:r>
+      <w:hyperlink r:id="rId91">
         <w:r>
           <w:rPr>
             <w:rStyle w:val="Hyperlink"/>
           </w:rPr>
-          <w:t xml:space="preserve">https://doi.org/10.1071%2Fzo9920495</w:t>
+          <w:t xml:space="preserve">10.1111/all.12437</w:t>
         </w:r>
       </w:hyperlink>
-      <w:r>
-        <w:t xml:space="preserve">.</w:t>
-      </w:r>
-    </w:p>
-    <w:bookmarkEnd w:id="87"/>
-    <w:bookmarkEnd w:id="88"/>
+    </w:p>
+    <w:bookmarkEnd w:id="92"/>
+    <w:bookmarkStart w:id="93" w:name="ref-old"/>
+    <w:p>
+      <w:pPr>
+        <w:pStyle w:val="BodyText"/>
+      </w:pPr>
+      <w:r>
+        <w:t xml:space="preserve">28. Bischof RO. Seasonal incidence of insect stings: Autumn ’yellow jacket delirium’.</w:t>
+      </w:r>
+      <w:r>
+        <w:t xml:space="preserve"> </w:t>
+      </w:r>
+      <w:r>
+        <w:rPr>
+          <w:i/>
+        </w:rPr>
+        <w:t xml:space="preserve">Journal of Family Practice</w:t>
+      </w:r>
+      <w:r>
+        <w:t xml:space="preserve">. 1996:271.</w:t>
+      </w:r>
+    </w:p>
+    <w:bookmarkEnd w:id="93"/>
+    <w:bookmarkStart w:id="95" w:name="ref-Spradbery_1992"/>
+    <w:p>
+      <w:pPr>
+        <w:pStyle w:val="BodyText"/>
+      </w:pPr>
+      <w:r>
+        <w:t xml:space="preserve">29. Spradbery J, Maywald G. The distribution of the european or german wasp, vespula-germanica (f) (hymenoptera, vespidae), in australia - past, present and future.</w:t>
+      </w:r>
+      <w:r>
+        <w:t xml:space="preserve"> </w:t>
+      </w:r>
+      <w:r>
+        <w:rPr>
+          <w:i/>
+        </w:rPr>
+        <w:t xml:space="preserve">Australian Journal of Zoology</w:t>
+      </w:r>
+      <w:r>
+        <w:t xml:space="preserve">. 1992;40(5):495. doi:</w:t>
+      </w:r>
+      <w:hyperlink r:id="rId94">
+        <w:r>
+          <w:rPr>
+            <w:rStyle w:val="Hyperlink"/>
+          </w:rPr>
+          <w:t xml:space="preserve">10.1071/zo9920495</w:t>
+        </w:r>
+      </w:hyperlink>
+    </w:p>
+    <w:bookmarkEnd w:id="95"/>
+    <w:bookmarkEnd w:id="96"/>
     <w:p>
       <w:pPr>
         <w:pStyle w:val="Heading5"/>
       </w:pPr>
-      <w:bookmarkStart w:id="89" w:name="section-1"/>
-      <w:bookmarkEnd w:id="89"/>
+      <w:bookmarkStart w:id="97" w:name="section-4"/>
+      <w:bookmarkEnd w:id="97"/>
     </w:p>
     <w:p>
       <w:pPr>
         <w:pStyle w:val="Heading1"/>
       </w:pPr>
-      <w:bookmarkStart w:id="90" w:name="figures"/>
-      <w:r>
-        <w:t xml:space="preserve">Figures</w:t>
-      </w:r>
-      <w:bookmarkEnd w:id="90"/>
+      <w:bookmarkStart w:id="98" w:name="figure-legends"/>
+      <w:r>
+        <w:t xml:space="preserve">Figure legends</w:t>
+      </w:r>
+      <w:bookmarkEnd w:id="98"/>
     </w:p>
     <w:p>
       <w:pPr>
@@ -3038,7 +3444,7 @@
                     </pic:cNvPicPr>
                   </pic:nvPicPr>
                   <pic:blipFill>
-                    <a:blip r:embed="rId91"/>
+                    <a:blip r:embed="rId99"/>
                     <a:stretch>
                       <a:fillRect/>
                     </a:stretch>
@@ -3077,8 +3483,8 @@
       <w:pPr>
         <w:pStyle w:val="Heading5"/>
       </w:pPr>
-      <w:bookmarkStart w:id="92" w:name="section-2"/>
-      <w:bookmarkEnd w:id="92"/>
+      <w:bookmarkStart w:id="100" w:name="section-5"/>
+      <w:bookmarkEnd w:id="100"/>
     </w:p>
     <w:p>
       <w:pPr>
@@ -3100,7 +3506,7 @@
                     </pic:cNvPicPr>
                   </pic:nvPicPr>
                   <pic:blipFill>
-                    <a:blip r:embed="rId93"/>
+                    <a:blip r:embed="rId101"/>
                     <a:stretch>
                       <a:fillRect/>
                     </a:stretch>
@@ -3139,8 +3545,8 @@
       <w:pPr>
         <w:pStyle w:val="Heading5"/>
       </w:pPr>
-      <w:bookmarkStart w:id="94" w:name="section-3"/>
-      <w:bookmarkEnd w:id="94"/>
+      <w:bookmarkStart w:id="102" w:name="section-6"/>
+      <w:bookmarkEnd w:id="102"/>
     </w:p>
     <w:p>
       <w:pPr>
@@ -3162,7 +3568,7 @@
                     </pic:cNvPicPr>
                   </pic:nvPicPr>
                   <pic:blipFill>
-                    <a:blip r:embed="rId95"/>
+                    <a:blip r:embed="rId103"/>
                     <a:stretch>
                       <a:fillRect/>
                     </a:stretch>
@@ -3201,8 +3607,8 @@
       <w:pPr>
         <w:pStyle w:val="Heading5"/>
       </w:pPr>
-      <w:bookmarkStart w:id="96" w:name="section-4"/>
-      <w:bookmarkEnd w:id="96"/>
+      <w:bookmarkStart w:id="104" w:name="section-7"/>
+      <w:bookmarkEnd w:id="104"/>
     </w:p>
     <w:p>
       <w:pPr>
@@ -3224,7 +3630,7 @@
                     </pic:cNvPicPr>
                   </pic:nvPicPr>
                   <pic:blipFill>
-                    <a:blip r:embed="rId97"/>
+                    <a:blip r:embed="rId105"/>
                     <a:stretch>
                       <a:fillRect/>
                     </a:stretch>
@@ -3263,8 +3669,8 @@
       <w:pPr>
         <w:pStyle w:val="Heading5"/>
       </w:pPr>
-      <w:bookmarkStart w:id="98" w:name="section-5"/>
-      <w:bookmarkEnd w:id="98"/>
+      <w:bookmarkStart w:id="106" w:name="section-8"/>
+      <w:bookmarkEnd w:id="106"/>
     </w:p>
     <w:p>
       <w:pPr>
@@ -3286,7 +3692,7 @@
                     </pic:cNvPicPr>
                   </pic:nvPicPr>
                   <pic:blipFill>
-                    <a:blip r:embed="rId99"/>
+                    <a:blip r:embed="rId107"/>
                     <a:stretch>
                       <a:fillRect/>
                     </a:stretch>
@@ -3325,18 +3731,18 @@
       <w:pPr>
         <w:pStyle w:val="Heading5"/>
       </w:pPr>
-      <w:bookmarkStart w:id="100" w:name="section-6"/>
-      <w:bookmarkEnd w:id="100"/>
+      <w:bookmarkStart w:id="108" w:name="section-9"/>
+      <w:bookmarkEnd w:id="108"/>
     </w:p>
     <w:p>
       <w:pPr>
         <w:pStyle w:val="Heading1"/>
       </w:pPr>
-      <w:bookmarkStart w:id="101" w:name="supplementary-figures"/>
-      <w:r>
-        <w:t xml:space="preserve">Supplementary Figures</w:t>
-      </w:r>
-      <w:bookmarkEnd w:id="101"/>
+      <w:bookmarkStart w:id="109" w:name="supplementary-figures-online-only-material"/>
+      <w:r>
+        <w:t xml:space="preserve">Supplementary Figures (online-only material)</w:t>
+      </w:r>
+      <w:bookmarkEnd w:id="109"/>
     </w:p>
     <w:p>
       <w:pPr>
@@ -3360,7 +3766,7 @@
         <w:pStyle w:val="BodyText"/>
       </w:pPr>
       <w:r>
-        <w:t xml:space="preserve">Insect venom elicited anaphylaxis in contrast to other elicitors showed a significant seasonal fluctuation and was most frequently reported from May to October. Their proportion of VIA to anaphylaxis cases elicited by other elicitors during the summer seasons reached 60% and was below 1% of cases during winter. Nevertheless, 116 cases of VIA (bee –</w:t>
+        <w:t xml:space="preserve">VIA in contrast to other elicitors showed a significant seasonal fluctuation and was most frequently reported from May to October. The proportion of VIA to anaphylaxis cases elicited by other elicitors during the summer seasons reached 60% and was below 1% of cases during winter. Nevertheless, 116 cases of VIA (bee –</w:t>
       </w:r>
       <w:r>
         <w:t xml:space="preserve"> </w:t>
@@ -3422,7 +3828,7 @@
                     </pic:cNvPicPr>
                   </pic:nvPicPr>
                   <pic:blipFill>
-                    <a:blip r:embed="rId102"/>
+                    <a:blip r:embed="rId110"/>
                     <a:stretch>
                       <a:fillRect/>
                     </a:stretch>
@@ -3476,8 +3882,8 @@
       <w:pPr>
         <w:pStyle w:val="Heading5"/>
       </w:pPr>
-      <w:bookmarkStart w:id="103" w:name="section-7"/>
-      <w:bookmarkEnd w:id="103"/>
+      <w:bookmarkStart w:id="111" w:name="section-10"/>
+      <w:bookmarkEnd w:id="111"/>
     </w:p>
     <w:p>
       <w:pPr>
@@ -3499,7 +3905,7 @@
                     </pic:cNvPicPr>
                   </pic:nvPicPr>
                   <pic:blipFill>
-                    <a:blip r:embed="rId104"/>
+                    <a:blip r:embed="rId112"/>
                     <a:stretch>
                       <a:fillRect/>
                     </a:stretch>
@@ -3538,8 +3944,8 @@
       <w:pPr>
         <w:pStyle w:val="Heading5"/>
       </w:pPr>
-      <w:bookmarkStart w:id="105" w:name="section-8"/>
-      <w:bookmarkEnd w:id="105"/>
+      <w:bookmarkStart w:id="113" w:name="section-11"/>
+      <w:bookmarkEnd w:id="113"/>
     </w:p>
     <w:p>
       <w:pPr>
@@ -3548,9 +3954,9 @@
       <w:r>
         <w:drawing>
           <wp:inline>
-            <wp:extent cx="5943600" cy="2122714"/>
+            <wp:extent cx="5943600" cy="4245428"/>
             <wp:effectExtent b="0" l="0" r="0" t="0"/>
-            <wp:docPr descr="Figure 8: Symptoms of anaphylaxis. A: The association between cardiac arrest and concomitant mastocytosis in VIA and non-VIA. B: Hypotension frequency in two age groups of anaphylaxis. C: Crammer’s V as the measure of association between groups anaphylaxis (VIA vs. non-VIA)." title="" id="1" name="Picture"/>
+            <wp:docPr descr="Figure 8: Symptoms of anaphylaxis. A: The association between cardiac arrest and concomitant mastocytosis in VIA and non-VIA. B: Hypotension frequency in two age groups of anaphylaxis. C: Crammer’s V as the measure of association between groups anaphylaxis (VIA vs. non-VIA). Higher values indicate stronger assotiation with IVA." title="" id="1" name="Picture"/>
             <a:graphic>
               <a:graphicData uri="http://schemas.openxmlformats.org/drawingml/2006/picture">
                 <pic:pic>
@@ -3561,7 +3967,7 @@
                     </pic:cNvPicPr>
                   </pic:nvPicPr>
                   <pic:blipFill>
-                    <a:blip r:embed="rId106"/>
+                    <a:blip r:embed="rId114"/>
                     <a:stretch>
                       <a:fillRect/>
                     </a:stretch>
@@ -3569,7 +3975,7 @@
                   <pic:spPr bwMode="auto">
                     <a:xfrm>
                       <a:off x="0" y="0"/>
-                      <a:ext cx="5943600" cy="2122714"/>
+                      <a:ext cx="5943600" cy="4245428"/>
                     </a:xfrm>
                     <a:prstGeom prst="rect">
                       <a:avLst/>
@@ -3593,7 +3999,7 @@
         <w:pStyle w:val="ImageCaption"/>
       </w:pPr>
       <w:r>
-        <w:t xml:space="preserve">Figure 8: Symptoms of anaphylaxis. A: The association between cardiac arrest and concomitant mastocytosis in VIA and non-VIA. B: Hypotension frequency in two age groups of anaphylaxis. C: Crammer’s V as the measure of association between groups anaphylaxis (VIA vs. non-VIA).</w:t>
+        <w:t xml:space="preserve">Figure 8: Symptoms of anaphylaxis. A: The association between cardiac arrest and concomitant mastocytosis in VIA and non-VIA. B: Hypotension frequency in two age groups of anaphylaxis. C: Crammer’s V as the measure of association between groups anaphylaxis (VIA vs. non-VIA). Higher values indicate stronger assotiation with IVA.</w:t>
       </w:r>
     </w:p>
     <w:p>
@@ -3616,7 +4022,7 @@
                     </pic:cNvPicPr>
                   </pic:nvPicPr>
                   <pic:blipFill>
-                    <a:blip r:embed="rId107"/>
+                    <a:blip r:embed="rId115"/>
                     <a:stretch>
                       <a:fillRect/>
                     </a:stretch>
@@ -3671,7 +4077,7 @@
                     </pic:cNvPicPr>
                   </pic:nvPicPr>
                   <pic:blipFill>
-                    <a:blip r:embed="rId108"/>
+                    <a:blip r:embed="rId116"/>
                     <a:stretch>
                       <a:fillRect/>
                     </a:stretch>
@@ -3715,7 +4121,7 @@
           <wp:inline>
             <wp:extent cx="5943600" cy="2932525"/>
             <wp:effectExtent b="0" l="0" r="0" t="0"/>
-            <wp:docPr descr="Figure 11: Therapy of anaphylaxis. A: Patients who presented with skin symptoms and IVA less often recived adrenaline then if skin symptoms were absent during the reaction. B: Variable importance in the unsupervised classification between VIA and non-VIA using random Forest classifier." title="" id="1" name="Picture"/>
+            <wp:docPr descr="Figure 11: Therapy of anaphylaxis. A: Patients who presented with skin symptoms and VIA less often received epinephrine than if skin symptoms were absent during the reaction. B: Variable importance in the unsupervised classification between VIA and non-VIA using random Forest classifier." title="" id="1" name="Picture"/>
             <a:graphic>
               <a:graphicData uri="http://schemas.openxmlformats.org/drawingml/2006/picture">
                 <pic:pic>
@@ -3726,7 +4132,7 @@
                     </pic:cNvPicPr>
                   </pic:nvPicPr>
                   <pic:blipFill>
-                    <a:blip r:embed="rId109"/>
+                    <a:blip r:embed="rId117"/>
                     <a:stretch>
                       <a:fillRect/>
                     </a:stretch>
@@ -3758,15 +4164,15 @@
         <w:pStyle w:val="ImageCaption"/>
       </w:pPr>
       <w:r>
-        <w:t xml:space="preserve">Figure 11: Therapy of anaphylaxis. A: Patients who presented with skin symptoms and IVA less often recived adrenaline then if skin symptoms were absent during the reaction. B: Variable importance in the unsupervised classification between VIA and non-VIA using random Forest classifier.</w:t>
+        <w:t xml:space="preserve">Figure 11: Therapy of anaphylaxis. A: Patients who presented with skin symptoms and VIA less often received epinephrine than if skin symptoms were absent during the reaction. B: Variable importance in the unsupervised classification between VIA and non-VIA using random Forest classifier.</w:t>
       </w:r>
     </w:p>
     <w:p>
       <w:pPr>
         <w:pStyle w:val="Heading5"/>
       </w:pPr>
-      <w:bookmarkStart w:id="110" w:name="section-9"/>
-      <w:bookmarkEnd w:id="110"/>
+      <w:bookmarkStart w:id="118" w:name="section-12"/>
+      <w:bookmarkEnd w:id="118"/>
     </w:p>
     <w:p>
       <w:pPr>
@@ -3797,7 +4203,7 @@
         <w:pStyle w:val="Compact"/>
       </w:pPr>
       <w:r>
-        <w:t xml:space="preserve">-0.224</w:t>
+        <w:t xml:space="preserve">-0.234</w:t>
       </w:r>
       <w:r>
         <w:t xml:space="preserve">***</w:t>
@@ -3851,7 +4257,7 @@
         <w:pStyle w:val="Compact"/>
       </w:pPr>
       <w:r>
-        <w:t xml:space="preserve">0.570</w:t>
+        <w:t xml:space="preserve">0.585</w:t>
       </w:r>
       <w:r>
         <w:t xml:space="preserve">***</w:t>
@@ -3905,7 +4311,7 @@
         <w:pStyle w:val="Compact"/>
       </w:pPr>
       <w:r>
-        <w:t xml:space="preserve">6,890</w:t>
+        <w:t xml:space="preserve">6,883</w:t>
       </w:r>
     </w:p>
     <w:p>
@@ -3921,7 +4327,7 @@
         <w:pStyle w:val="Compact"/>
       </w:pPr>
       <w:r>
-        <w:t xml:space="preserve">-4,692.818</w:t>
+        <w:t xml:space="preserve">-4,688.151</w:t>
       </w:r>
     </w:p>
     <w:p>
@@ -3937,7 +4343,7 @@
         <w:pStyle w:val="Compact"/>
       </w:pPr>
       <w:r>
-        <w:t xml:space="preserve">9,393.635</w:t>
+        <w:t xml:space="preserve">9,384.303</w:t>
       </w:r>
     </w:p>
     <w:p>
@@ -4397,6 +4803,109 @@
       </w:pPr>
     </w:lvl>
   </w:abstractNum>
+  <w:abstractNum w:abstractNumId="991">
+    <w:nsid w:val="ea454b4c"/>
+    <w:multiLevelType w:val="multilevel"/>
+    <w:lvl w:ilvl="0">
+      <w:numFmt w:val="bullet"/>
+      <w:lvlText w:val="•"/>
+      <w:lvlJc w:val="left"/>
+      <w:pPr>
+        <w:tabs>
+          <w:tab w:val="num" w:pos="0"/>
+        </w:tabs>
+        <w:ind w:left="480" w:hanging="480"/>
+      </w:pPr>
+    </w:lvl>
+    <w:lvl w:ilvl="1">
+      <w:numFmt w:val="bullet"/>
+      <w:lvlText w:val="–"/>
+      <w:lvlJc w:val="left"/>
+      <w:pPr>
+        <w:tabs>
+          <w:tab w:val="num" w:pos="720"/>
+        </w:tabs>
+        <w:ind w:left="1200" w:hanging="480"/>
+      </w:pPr>
+    </w:lvl>
+    <w:lvl w:ilvl="2">
+      <w:numFmt w:val="bullet"/>
+      <w:lvlText w:val="•"/>
+      <w:lvlJc w:val="left"/>
+      <w:pPr>
+        <w:tabs>
+          <w:tab w:val="num" w:pos="1440"/>
+        </w:tabs>
+        <w:ind w:left="1920" w:hanging="480"/>
+      </w:pPr>
+    </w:lvl>
+    <w:lvl w:ilvl="3">
+      <w:numFmt w:val="bullet"/>
+      <w:lvlText w:val="–"/>
+      <w:lvlJc w:val="left"/>
+      <w:pPr>
+        <w:tabs>
+          <w:tab w:val="num" w:pos="2160"/>
+        </w:tabs>
+        <w:ind w:left="2640" w:hanging="480"/>
+      </w:pPr>
+    </w:lvl>
+    <w:lvl w:ilvl="4">
+      <w:numFmt w:val="bullet"/>
+      <w:lvlText w:val="•"/>
+      <w:lvlJc w:val="left"/>
+      <w:pPr>
+        <w:tabs>
+          <w:tab w:val="num" w:pos="2880"/>
+        </w:tabs>
+        <w:ind w:left="3360" w:hanging="480"/>
+      </w:pPr>
+    </w:lvl>
+    <w:lvl w:ilvl="5">
+      <w:numFmt w:val="bullet"/>
+      <w:lvlText w:val="–"/>
+      <w:lvlJc w:val="left"/>
+      <w:pPr>
+        <w:tabs>
+          <w:tab w:val="num" w:pos="3600"/>
+        </w:tabs>
+        <w:ind w:left="4080" w:hanging="480"/>
+      </w:pPr>
+    </w:lvl>
+    <w:lvl w:ilvl="6">
+      <w:numFmt w:val="bullet"/>
+      <w:lvlText w:val="•"/>
+      <w:lvlJc w:val="left"/>
+      <w:pPr>
+        <w:tabs>
+          <w:tab w:val="num" w:pos="4320"/>
+        </w:tabs>
+        <w:ind w:left="4800" w:hanging="480"/>
+      </w:pPr>
+    </w:lvl>
+    <w:lvl w:ilvl="7">
+      <w:numFmt w:val="bullet"/>
+      <w:lvlText w:val="–"/>
+      <w:lvlJc w:val="left"/>
+      <w:pPr>
+        <w:tabs>
+          <w:tab w:val="num" w:pos="5040"/>
+        </w:tabs>
+        <w:ind w:left="5520" w:hanging="480"/>
+      </w:pPr>
+    </w:lvl>
+    <w:lvl w:ilvl="8">
+      <w:numFmt w:val="bullet"/>
+      <w:lvlText w:val="•"/>
+      <w:lvlJc w:val="left"/>
+      <w:pPr>
+        <w:tabs>
+          <w:tab w:val="num" w:pos="5760"/>
+        </w:tabs>
+        <w:ind w:left="6240" w:hanging="480"/>
+      </w:pPr>
+    </w:lvl>
+  </w:abstractNum>
   <w:num w:numId="1">
     <w:abstractNumId w:val="2"/>
   </w:num>
@@ -4408,6 +4917,9 @@
   </w:num>
   <w:num w:numId="1000">
     <w:abstractNumId w:val="990"/>
+  </w:num>
+  <w:num w:numId="1001">
+    <w:abstractNumId w:val="991"/>
   </w:num>
 </w:numbering>
 </file>

</xml_diff>

<commit_message>
minor correction in fig e 3
</commit_message>
<xml_diff>
--- a/analysis/paper/paper.docx
+++ b/analysis/paper/paper.docx
@@ -55,19 +55,7 @@
         <w:t xml:space="preserve"> </w:t>
       </w:r>
       <w:r>
-        <w:t xml:space="preserve">case</w:t>
-      </w:r>
-      <w:r>
-        <w:t xml:space="preserve"> </w:t>
-      </w:r>
-      <w:r>
-        <w:t xml:space="preserve">-</w:t>
-      </w:r>
-      <w:r>
-        <w:t xml:space="preserve"> </w:t>
-      </w:r>
-      <w:r>
-        <w:t xml:space="preserve">control</w:t>
+        <w:t xml:space="preserve">case-control</w:t>
       </w:r>
       <w:r>
         <w:t xml:space="preserve"> </w:t>
@@ -1707,7 +1695,7 @@
         <w:pStyle w:val="BodyText"/>
       </w:pPr>
       <w:r>
-        <w:t xml:space="preserve">Although the pattern of organ involvement during anaphylaxis in both groups showed similarities in gastrointestinal, skin, and respiratory systems, VIA more frequently involved more than three organ systems (2356 (65.4%) vs. 1987 (55.1%),</w:t>
+        <w:t xml:space="preserve">Although the pattern of organ involvement during anaphylaxis in both groups showed similarities in gastrointestinal, skin, and respiratory systems, VIA more frequently involved more than three organ systems (2356 (65.4%) vs. 2012 (55.8%),</w:t>
       </w:r>
       <w:r>
         <w:t xml:space="preserve"> </w:t>
@@ -1757,7 +1745,7 @@
         <w:pStyle w:val="FirstParagraph"/>
       </w:pPr>
       <w:r>
-        <w:t xml:space="preserve">We found that 74 (54.4%) of patients with concomitant mastocytosis had anaphylaxis without skin symptoms (i.e., urticaria and flushing), which was significantly more frequent compared to patients without diagnosed mastocytosis (2011; 30.5%, p &lt; 0.001). This finding was most prominently seen in VIA (Fig.</w:t>
+        <w:t xml:space="preserve">We found that 74 (54%) of patients with concomitant mastocytosis had anaphylaxis without skin symptoms (i.e., urticaria and flushing), which was significantly more frequent compared to patients without diagnosed mastocytosis (2022; 30.6%, p &lt; 0.001). This finding was most prominently seen in VIA (Fig.</w:t>
       </w:r>
       <w:r>
         <w:t xml:space="preserve"> </w:t>
@@ -1774,7 +1762,7 @@
         <w:pStyle w:val="BodyText"/>
       </w:pPr>
       <w:r>
-        <w:t xml:space="preserve">Similarly, in non-mastocytosis patients undergoing VIA, skin symptoms (i.e., urticaria or flushing) were less often present than if anaphylaxis was triggered by other elicitors (2356; 68% vs. 2515; 71% respectively, p = 0.007). Moreover, in this specific subgroup of patients (i.e., non-mastocytosis patients lacking skin symptoms) VIA was significantly more frequently severe (587,52.9% in VIA vs. 47.4%, 488; p &lt; 0.001, Fig.</w:t>
+        <w:t xml:space="preserve">Similarly, in non-mastocytosis patients undergoing VIA, skin symptoms (i.e., urticaria or flushing) were less often present than if anaphylaxis was triggered by other elicitors (2356; 68% vs. 2507; 70.7% respectively, p = 0.014). Moreover, in this specific subgroup of patients (i.e., non-mastocytosis patients lacking skin symptoms) VIA was significantly more frequently severe (587,52.9% in VIA vs. 45.8%, 475; p &lt; 0.001, Fig.</w:t>
       </w:r>
       <w:r>
         <w:t xml:space="preserve"> </w:t>
@@ -1818,7 +1806,7 @@
         <w:pStyle w:val="FirstParagraph"/>
       </w:pPr>
       <w:r>
-        <w:t xml:space="preserve">Next, we investigated the association of skin symptoms with the tryptase levels in non-mastocytosis patients. For this model, we excluded the cases with known mastocytosis and with BST above 11.5 ng/ml, potentially indicating non-diagnosed mast cell activation disorders. Similarly, 1) tryptase levels were higher in VIA patients, 2) correlated with the severity of anaphylaxis, and 3) this effect was significant in VIA (p = 0.01) but not in the non-VIA group (Fig.</w:t>
+        <w:t xml:space="preserve">Next, we investigated the association of skin symptoms with the tryptase levels in non-mastocytosis patients. For this model, we excluded the cases with known mastocytosis and with BST above 11.5 ng/ml, potentially indicating non-diagnosed mast cell activation disorders. Similarly, 1) tryptase levels were higher in VIA patients, 2) correlated with the severity of anaphylaxis, and 3) this effect was significant in VIA (p = 0.006) but not in the non-VIA group (Fig.</w:t>
       </w:r>
       <w:r>
         <w:t xml:space="preserve"> </w:t>
@@ -1903,7 +1891,7 @@
         <w:pStyle w:val="BodyText"/>
       </w:pPr>
       <w:r>
-        <w:t xml:space="preserve">Concomitant cardiovascular diseases were more prevalent in VIA than in non-VIA cases (892 (24.8%) vs. 657 (18.2%)) and were associated with higher risk of severe anaphylaxis when elicited by insects but were not relevant in non-VIA cases (Fig.</w:t>
+        <w:t xml:space="preserve">Concomitant cardiovascular diseases were more prevalent in VIA than in non-VIA cases (892 (24.8%) vs. 658 (18.3%)) and were associated with higher risk of severe anaphylaxis when elicited by insects but were not relevant in non-VIA cases (Fig.</w:t>
       </w:r>
       <w:r>
         <w:t xml:space="preserve"> </w:t>
@@ -1956,7 +1944,7 @@
         <w:pStyle w:val="BodyText"/>
       </w:pPr>
       <w:r>
-        <w:t xml:space="preserve">The effect of using ACE-I (as well as beta-blockers) on the risk of severe anaphylaxis correlated with coexisting cardiovascular diseases. ACE-I use was, however, more often associated with cardiac arrests in all anaphylaxis cases (30 (5.8%) vs. 118 (1.9%), p &lt; 0.001) regardless of the elicitor (Fig.</w:t>
+        <w:t xml:space="preserve">The effect of using ACE-I (as well as beta-blockers) on the risk of severe anaphylaxis correlated with coexisting cardiovascular diseases. ACE-I use was, however, more often associated with cardiac arrests in all anaphylaxis cases (30 (5.8%) vs. 120 (1.9%), p &lt; 0.001) regardless of the elicitor (Fig.</w:t>
       </w:r>
       <w:r>
         <w:t xml:space="preserve"> </w:t>
@@ -1971,7 +1959,7 @@
         <w:t xml:space="preserve"> </w:t>
       </w:r>
       <w:r>
-        <w:t xml:space="preserve">Beta-blocker use was associated with a higher severity of anaphylaxis and with the onset of cardiovascular symptoms (cardiac arrest, chest pain), but was comparable between both VIA and non-VIAp = 0.14). Surprisingly, arrhythmia was more frequently reported in patients with VIA and concomitant beta-blockers (Fig.</w:t>
+        <w:t xml:space="preserve">Beta-blocker use was associated with a higher severity of anaphylaxis and with the onset of cardiovascular symptoms (cardiac arrest, chest pain), but was comparable between both VIA and non-VIAp = 0.099). Surprisingly, arrhythmia was more frequently reported in patients with VIA and concomitant beta-blockers (Fig.</w:t>
       </w:r>
       <w:r>
         <w:t xml:space="preserve"> </w:t>
@@ -4194,7 +4182,88 @@
         <w:pStyle w:val="Compact"/>
       </w:pPr>
       <w:r>
-        <w:t xml:space="preserve">-0.190</w:t>
+        <w:t xml:space="preserve">-0.250</w:t>
+      </w:r>
+      <w:r>
+        <w:t xml:space="preserve">***</w:t>
+      </w:r>
+    </w:p>
+    <w:p>
+      <w:pPr>
+        <w:pStyle w:val="Compact"/>
+      </w:pPr>
+      <w:r>
+        <w:t xml:space="preserve">(0.087)</w:t>
+      </w:r>
+    </w:p>
+    <w:p>
+      <w:pPr>
+        <w:pStyle w:val="Compact"/>
+      </w:pPr>
+      <w:r>
+        <w:t xml:space="preserve">d_111_urti_flushyes</w:t>
+      </w:r>
+    </w:p>
+    <w:p>
+      <w:pPr>
+        <w:pStyle w:val="Compact"/>
+      </w:pPr>
+      <w:r>
+        <w:t xml:space="preserve">-0.627</w:t>
+      </w:r>
+      <w:r>
+        <w:t xml:space="preserve">***</w:t>
+      </w:r>
+    </w:p>
+    <w:p>
+      <w:pPr>
+        <w:pStyle w:val="Compact"/>
+      </w:pPr>
+      <w:r>
+        <w:t xml:space="preserve">(0.074)</w:t>
+      </w:r>
+    </w:p>
+    <w:p>
+      <w:pPr>
+        <w:pStyle w:val="Compact"/>
+      </w:pPr>
+      <w:r>
+        <w:t xml:space="preserve">groupingother:d_111_urti_flushyes</w:t>
+      </w:r>
+    </w:p>
+    <w:p>
+      <w:pPr>
+        <w:pStyle w:val="Compact"/>
+      </w:pPr>
+      <w:r>
+        <w:t xml:space="preserve">0.640</w:t>
+      </w:r>
+      <w:r>
+        <w:t xml:space="preserve">***</w:t>
+      </w:r>
+    </w:p>
+    <w:p>
+      <w:pPr>
+        <w:pStyle w:val="Compact"/>
+      </w:pPr>
+      <w:r>
+        <w:t xml:space="preserve">(0.105)</w:t>
+      </w:r>
+    </w:p>
+    <w:p>
+      <w:pPr>
+        <w:pStyle w:val="Compact"/>
+      </w:pPr>
+      <w:r>
+        <w:t xml:space="preserve">Constant</w:t>
+      </w:r>
+    </w:p>
+    <w:p>
+      <w:pPr>
+        <w:pStyle w:val="Compact"/>
+      </w:pPr>
+      <w:r>
+        <w:t xml:space="preserve">0.123</w:t>
       </w:r>
       <w:r>
         <w:t xml:space="preserve">**</w:t>
@@ -4205,7 +4274,7 @@
         <w:pStyle w:val="Compact"/>
       </w:pPr>
       <w:r>
-        <w:t xml:space="preserve">(0.087)</w:t>
+        <w:t xml:space="preserve">(0.060)</w:t>
       </w:r>
     </w:p>
     <w:p>
@@ -4213,7 +4282,7 @@
         <w:pStyle w:val="Compact"/>
       </w:pPr>
       <w:r>
-        <w:t xml:space="preserve">d_111_urti_flushyes</w:t>
+        <w:t xml:space="preserve">Observations</w:t>
       </w:r>
     </w:p>
     <w:p>
@@ -4221,10 +4290,7 @@
         <w:pStyle w:val="Compact"/>
       </w:pPr>
       <w:r>
-        <w:t xml:space="preserve">-0.627</w:t>
-      </w:r>
-      <w:r>
-        <w:t xml:space="preserve">***</w:t>
+        <w:t xml:space="preserve">6,883</w:t>
       </w:r>
     </w:p>
     <w:p>
@@ -4232,7 +4298,7 @@
         <w:pStyle w:val="Compact"/>
       </w:pPr>
       <w:r>
-        <w:t xml:space="preserve">(0.074)</w:t>
+        <w:t xml:space="preserve">Log Likelihood</w:t>
       </w:r>
     </w:p>
     <w:p>
@@ -4240,7 +4306,7 @@
         <w:pStyle w:val="Compact"/>
       </w:pPr>
       <w:r>
-        <w:t xml:space="preserve">groupingother:d_111_urti_flushyes</w:t>
+        <w:t xml:space="preserve">-4,690.874</w:t>
       </w:r>
     </w:p>
     <w:p>
@@ -4248,10 +4314,7 @@
         <w:pStyle w:val="Compact"/>
       </w:pPr>
       <w:r>
-        <w:t xml:space="preserve">0.531</w:t>
-      </w:r>
-      <w:r>
-        <w:t xml:space="preserve">***</w:t>
+        <w:t xml:space="preserve">Akaike Inf. Crit.</w:t>
       </w:r>
     </w:p>
     <w:p>
@@ -4259,82 +4322,7 @@
         <w:pStyle w:val="Compact"/>
       </w:pPr>
       <w:r>
-        <w:t xml:space="preserve">(0.105)</w:t>
-      </w:r>
-    </w:p>
-    <w:p>
-      <w:pPr>
-        <w:pStyle w:val="Compact"/>
-      </w:pPr>
-      <w:r>
-        <w:t xml:space="preserve">Constant</w:t>
-      </w:r>
-    </w:p>
-    <w:p>
-      <w:pPr>
-        <w:pStyle w:val="Compact"/>
-      </w:pPr>
-      <w:r>
-        <w:t xml:space="preserve">0.123</w:t>
-      </w:r>
-      <w:r>
-        <w:t xml:space="preserve">**</w:t>
-      </w:r>
-    </w:p>
-    <w:p>
-      <w:pPr>
-        <w:pStyle w:val="Compact"/>
-      </w:pPr>
-      <w:r>
-        <w:t xml:space="preserve">(0.060)</w:t>
-      </w:r>
-    </w:p>
-    <w:p>
-      <w:pPr>
-        <w:pStyle w:val="Compact"/>
-      </w:pPr>
-      <w:r>
-        <w:t xml:space="preserve">Observations</w:t>
-      </w:r>
-    </w:p>
-    <w:p>
-      <w:pPr>
-        <w:pStyle w:val="Compact"/>
-      </w:pPr>
-      <w:r>
-        <w:t xml:space="preserve">6,888</w:t>
-      </w:r>
-    </w:p>
-    <w:p>
-      <w:pPr>
-        <w:pStyle w:val="Compact"/>
-      </w:pPr>
-      <w:r>
-        <w:t xml:space="preserve">Log Likelihood</w:t>
-      </w:r>
-    </w:p>
-    <w:p>
-      <w:pPr>
-        <w:pStyle w:val="Compact"/>
-      </w:pPr>
-      <w:r>
-        <w:t xml:space="preserve">-4,691.591</w:t>
-      </w:r>
-    </w:p>
-    <w:p>
-      <w:pPr>
-        <w:pStyle w:val="Compact"/>
-      </w:pPr>
-      <w:r>
-        <w:t xml:space="preserve">Akaike Inf. Crit.</w:t>
-      </w:r>
-    </w:p>
-    <w:p>
-      <w:pPr>
-        <w:pStyle w:val="Compact"/>
-      </w:pPr>
-      <w:r>
-        <w:t xml:space="preserve">9,391.182</w:t>
+        <w:t xml:space="preserve">9,389.748</w:t>
       </w:r>
     </w:p>
     <w:p>

</xml_diff>

<commit_message>
after review round 1 JACI
</commit_message>
<xml_diff>
--- a/analysis/paper/paper.docx
+++ b/analysis/paper/paper.docx
@@ -96,339 +96,397 @@
     </w:p>
     <w:p>
       <w:pPr>
-        <w:pStyle w:val="Date"/>
-      </w:pPr>
-      <w:r>
+        <w:pStyle w:val="FirstParagraph"/>
+      </w:pPr>
+      <w:r>
+        <w:t xml:space="preserve">Wojciech Francuzik</w:t>
+      </w:r>
+      <w:r>
+        <w:rPr>
+          <w:vertAlign w:val="superscript"/>
+        </w:rPr>
+        <w:t xml:space="preserve">1</w:t>
+      </w:r>
+      <w:r>
+        <w:t xml:space="preserve">,</w:t>
+      </w:r>
+      <w:r>
+        <w:t xml:space="preserve"> </w:t>
+      </w:r>
+      <w:r>
+        <w:t xml:space="preserve">Franziska Ruëff</w:t>
+      </w:r>
+      <w:r>
+        <w:rPr>
+          <w:vertAlign w:val="superscript"/>
+        </w:rPr>
+        <w:t xml:space="preserve">2</w:t>
+      </w:r>
+      <w:r>
+        <w:t xml:space="preserve">,</w:t>
+      </w:r>
+      <w:r>
+        <w:t xml:space="preserve"> </w:t>
+      </w:r>
+      <w:r>
+        <w:t xml:space="preserve">Andrea Bauer</w:t>
+      </w:r>
+      <w:r>
+        <w:rPr>
+          <w:vertAlign w:val="superscript"/>
+        </w:rPr>
+        <w:t xml:space="preserve">3</w:t>
+      </w:r>
+      <w:r>
+        <w:t xml:space="preserve">,.</w:t>
+      </w:r>
+      <w:r>
+        <w:t xml:space="preserve"> </w:t>
+      </w:r>
+      <w:r>
+        <w:t xml:space="preserve">Maria Beatrice Bilò</w:t>
+      </w:r>
+      <w:r>
+        <w:t xml:space="preserve"> </w:t>
+      </w:r>
+      <w:r>
+        <w:rPr>
+          <w:vertAlign w:val="superscript"/>
+        </w:rPr>
+        <w:t xml:space="preserve">4,5</w:t>
+      </w:r>
+      <w:r>
+        <w:t xml:space="preserve">,</w:t>
+      </w:r>
+      <w:r>
+        <w:t xml:space="preserve"> </w:t>
+      </w:r>
+      <w:r>
+        <w:t xml:space="preserve">Victoria Cardona</w:t>
+      </w:r>
+      <w:r>
+        <w:rPr>
+          <w:vertAlign w:val="superscript"/>
+        </w:rPr>
+        <w:t xml:space="preserve">6</w:t>
+      </w:r>
+      <w:r>
+        <w:t xml:space="preserve">,</w:t>
+      </w:r>
+      <w:r>
+        <w:t xml:space="preserve"> </w:t>
+      </w:r>
+      <w:r>
+        <w:t xml:space="preserve">George Christoff</w:t>
+      </w:r>
+      <w:r>
+        <w:rPr>
+          <w:vertAlign w:val="superscript"/>
+        </w:rPr>
+        <w:t xml:space="preserve">7</w:t>
+      </w:r>
+      <w:r>
+        <w:t xml:space="preserve">,</w:t>
+      </w:r>
+      <w:r>
+        <w:t xml:space="preserve"> </w:t>
+      </w:r>
+      <w:r>
+        <w:t xml:space="preserve">Sabine Dölle-Bierke</w:t>
+      </w:r>
+      <w:r>
+        <w:rPr>
+          <w:vertAlign w:val="superscript"/>
+        </w:rPr>
+        <w:t xml:space="preserve">8</w:t>
+      </w:r>
+      <w:r>
+        <w:t xml:space="preserve">,</w:t>
+      </w:r>
+      <w:r>
+        <w:t xml:space="preserve"> </w:t>
+      </w:r>
+      <w:r>
+        <w:t xml:space="preserve">Luis Ensina</w:t>
+      </w:r>
+      <w:r>
+        <w:rPr>
+          <w:vertAlign w:val="superscript"/>
+        </w:rPr>
+        <w:t xml:space="preserve">9</w:t>
+      </w:r>
+      <w:r>
+        <w:t xml:space="preserve">,</w:t>
+      </w:r>
+      <w:r>
+        <w:t xml:space="preserve"> </w:t>
+      </w:r>
+      <w:r>
+        <w:t xml:space="preserve">Montserat Fernandes-Rivas</w:t>
+      </w:r>
+      <w:r>
+        <w:rPr>
+          <w:vertAlign w:val="superscript"/>
+        </w:rPr>
+        <w:t xml:space="preserve">7,11</w:t>
+      </w:r>
+      <w:r>
+        <w:t xml:space="preserve">,</w:t>
+      </w:r>
+      <w:r>
+        <w:t xml:space="preserve"> </w:t>
+      </w:r>
+      <w:r>
+        <w:t xml:space="preserve">Thomas Hawranek</w:t>
+      </w:r>
+      <w:r>
+        <w:rPr>
+          <w:vertAlign w:val="superscript"/>
+        </w:rPr>
+        <w:t xml:space="preserve">12</w:t>
+      </w:r>
+      <w:r>
+        <w:t xml:space="preserve">,</w:t>
+      </w:r>
+      <w:r>
+        <w:t xml:space="preserve"> </w:t>
+      </w:r>
+      <w:r>
+        <w:t xml:space="preserve">Johnathan O’B Hourihane</w:t>
+      </w:r>
+      <w:r>
+        <w:rPr>
+          <w:vertAlign w:val="superscript"/>
+        </w:rPr>
+        <w:t xml:space="preserve">13</w:t>
+      </w:r>
+      <w:r>
+        <w:t xml:space="preserve">,</w:t>
+      </w:r>
+      <w:r>
+        <w:t xml:space="preserve"> </w:t>
+      </w:r>
+      <w:r>
+        <w:t xml:space="preserve">Tilo Jakob</w:t>
+      </w:r>
+      <w:r>
+        <w:rPr>
+          <w:vertAlign w:val="superscript"/>
+        </w:rPr>
+        <w:t xml:space="preserve">14,15</w:t>
+      </w:r>
+      <w:r>
+        <w:t xml:space="preserve">,</w:t>
+      </w:r>
+      <w:r>
+        <w:t xml:space="preserve"> </w:t>
+      </w:r>
+      <w:r>
+        <w:t xml:space="preserve">Nicos G. Papadopoulus</w:t>
+      </w:r>
+      <w:r>
+        <w:rPr>
+          <w:vertAlign w:val="superscript"/>
+        </w:rPr>
+        <w:t xml:space="preserve">16,17</w:t>
+      </w:r>
+      <w:r>
+        <w:t xml:space="preserve">,</w:t>
+      </w:r>
+      <w:r>
+        <w:t xml:space="preserve"> </w:t>
+      </w:r>
+      <w:r>
+        <w:t xml:space="preserve">Claudia Pföhler</w:t>
+      </w:r>
+      <w:r>
+        <w:rPr>
+          <w:vertAlign w:val="superscript"/>
+        </w:rPr>
+        <w:t xml:space="preserve">18</w:t>
+      </w:r>
+      <w:r>
+        <w:t xml:space="preserve">,</w:t>
+      </w:r>
+      <w:r>
+        <w:t xml:space="preserve"> </w:t>
+      </w:r>
+      <w:r>
+        <w:t xml:space="preserve">Iwona Poziomkowska-Gęsicka</w:t>
+      </w:r>
+      <w:r>
+        <w:rPr>
+          <w:vertAlign w:val="superscript"/>
+        </w:rPr>
         <w:t xml:space="preserve">19</w:t>
       </w:r>
       <w:r>
-        <w:t xml:space="preserve"> </w:t>
-      </w:r>
-      <w:r>
-        <w:t xml:space="preserve">Dezember,</w:t>
-      </w:r>
-      <w:r>
-        <w:t xml:space="preserve"> </w:t>
-      </w:r>
-      <w:r>
-        <w:t xml:space="preserve">2019</w:t>
-      </w:r>
-    </w:p>
-    <w:p>
-      <w:pPr>
-        <w:pStyle w:val="FirstParagraph"/>
-      </w:pPr>
-      <w:r>
-        <w:t xml:space="preserve">Wojciech Francuzik</w:t>
+        <w:t xml:space="preserve">,</w:t>
+      </w:r>
+      <w:r>
+        <w:t xml:space="preserve"> </w:t>
+      </w:r>
+      <w:r>
+        <w:t xml:space="preserve">Xavier Van der Brempt</w:t>
       </w:r>
       <w:r>
         <w:rPr>
           <w:vertAlign w:val="superscript"/>
         </w:rPr>
+        <w:t xml:space="preserve">20</w:t>
+      </w:r>
+      <w:r>
+        <w:t xml:space="preserve">,</w:t>
+      </w:r>
+      <w:r>
+        <w:t xml:space="preserve"> </w:t>
+      </w:r>
+      <w:r>
+        <w:t xml:space="preserve">Kathrin Scherer Hofmeier</w:t>
+      </w:r>
+      <w:r>
+        <w:rPr>
+          <w:vertAlign w:val="superscript"/>
+        </w:rPr>
+        <w:t xml:space="preserve">21</w:t>
+      </w:r>
+      <w:r>
+        <w:t xml:space="preserve">,</w:t>
+      </w:r>
+      <w:r>
+        <w:t xml:space="preserve"> </w:t>
+      </w:r>
+      <w:r>
+        <w:t xml:space="preserve">Regina Treudler</w:t>
+      </w:r>
+      <w:r>
+        <w:rPr>
+          <w:vertAlign w:val="superscript"/>
+        </w:rPr>
+        <w:t xml:space="preserve">22</w:t>
+      </w:r>
+      <w:r>
+        <w:t xml:space="preserve">,</w:t>
+      </w:r>
+      <w:r>
+        <w:t xml:space="preserve"> </w:t>
+      </w:r>
+      <w:r>
+        <w:t xml:space="preserve">Nicola Wagner</w:t>
+      </w:r>
+      <w:r>
+        <w:rPr>
+          <w:vertAlign w:val="superscript"/>
+        </w:rPr>
+        <w:t xml:space="preserve">23</w:t>
+      </w:r>
+      <w:r>
+        <w:t xml:space="preserve">,</w:t>
+      </w:r>
+      <w:r>
+        <w:t xml:space="preserve"> </w:t>
+      </w:r>
+      <w:r>
+        <w:t xml:space="preserve">Bettina Wedi</w:t>
+      </w:r>
+      <w:r>
+        <w:rPr>
+          <w:vertAlign w:val="superscript"/>
+        </w:rPr>
+        <w:t xml:space="preserve">24</w:t>
+      </w:r>
+      <w:r>
+        <w:t xml:space="preserve">,</w:t>
+      </w:r>
+      <w:r>
+        <w:t xml:space="preserve"> </w:t>
+      </w:r>
+      <w:r>
+        <w:t xml:space="preserve">Margitta Worm</w:t>
+      </w:r>
+      <w:r>
+        <w:rPr>
+          <w:vertAlign w:val="superscript"/>
+        </w:rPr>
         <w:t xml:space="preserve">1</w:t>
       </w:r>
-      <w:r>
-        <w:t xml:space="preserve">,</w:t>
-      </w:r>
-      <w:r>
-        <w:t xml:space="preserve"> </w:t>
-      </w:r>
-      <w:r>
-        <w:t xml:space="preserve">Franziska Ruëff</w:t>
-      </w:r>
-      <w:r>
-        <w:rPr>
-          <w:vertAlign w:val="superscript"/>
-        </w:rPr>
-        <w:t xml:space="preserve">2</w:t>
-      </w:r>
-      <w:r>
-        <w:t xml:space="preserve">,</w:t>
-      </w:r>
-      <w:r>
-        <w:t xml:space="preserve"> </w:t>
-      </w:r>
-      <w:r>
-        <w:t xml:space="preserve">Andrea Bauer</w:t>
-      </w:r>
-      <w:r>
-        <w:rPr>
-          <w:vertAlign w:val="superscript"/>
-        </w:rPr>
-        <w:t xml:space="preserve">3</w:t>
-      </w:r>
-      <w:r>
-        <w:t xml:space="preserve">,.</w:t>
-      </w:r>
-      <w:r>
-        <w:t xml:space="preserve"> </w:t>
-      </w:r>
-      <w:r>
-        <w:t xml:space="preserve">Maria Beatrice Bilò</w:t>
-      </w:r>
-      <w:r>
-        <w:t xml:space="preserve"> </w:t>
-      </w:r>
-      <w:r>
-        <w:rPr>
-          <w:vertAlign w:val="superscript"/>
-        </w:rPr>
-        <w:t xml:space="preserve">4,5</w:t>
-      </w:r>
-      <w:r>
-        <w:t xml:space="preserve">,</w:t>
-      </w:r>
-      <w:r>
-        <w:t xml:space="preserve"> </w:t>
-      </w:r>
-      <w:r>
-        <w:t xml:space="preserve">Victoria Cardona</w:t>
-      </w:r>
-      <w:r>
-        <w:rPr>
-          <w:vertAlign w:val="superscript"/>
-        </w:rPr>
-        <w:t xml:space="preserve">6</w:t>
-      </w:r>
-      <w:r>
-        <w:t xml:space="preserve">,</w:t>
-      </w:r>
-      <w:r>
-        <w:t xml:space="preserve"> </w:t>
-      </w:r>
-      <w:r>
-        <w:t xml:space="preserve">George Christoff</w:t>
-      </w:r>
-      <w:r>
-        <w:rPr>
-          <w:vertAlign w:val="superscript"/>
-        </w:rPr>
-        <w:t xml:space="preserve">7</w:t>
-      </w:r>
-      <w:r>
-        <w:t xml:space="preserve">,</w:t>
-      </w:r>
-      <w:r>
-        <w:t xml:space="preserve"> </w:t>
-      </w:r>
-      <w:r>
-        <w:t xml:space="preserve">Sabine Dölle-Bierke</w:t>
-      </w:r>
-      <w:r>
-        <w:rPr>
-          <w:vertAlign w:val="superscript"/>
-        </w:rPr>
-        <w:t xml:space="preserve">8</w:t>
-      </w:r>
-      <w:r>
-        <w:t xml:space="preserve">,</w:t>
-      </w:r>
-      <w:r>
-        <w:t xml:space="preserve"> </w:t>
-      </w:r>
-      <w:r>
-        <w:t xml:space="preserve">Luis Ensina</w:t>
-      </w:r>
-      <w:r>
-        <w:rPr>
-          <w:vertAlign w:val="superscript"/>
-        </w:rPr>
-        <w:t xml:space="preserve">9</w:t>
-      </w:r>
-      <w:r>
-        <w:t xml:space="preserve">,</w:t>
-      </w:r>
-      <w:r>
-        <w:t xml:space="preserve"> </w:t>
-      </w:r>
-      <w:r>
-        <w:t xml:space="preserve">Montserat Fernandes-Rivas</w:t>
-      </w:r>
-      <w:r>
-        <w:rPr>
-          <w:vertAlign w:val="superscript"/>
-        </w:rPr>
-        <w:t xml:space="preserve">7,11</w:t>
-      </w:r>
-      <w:r>
-        <w:t xml:space="preserve">,</w:t>
-      </w:r>
-      <w:r>
-        <w:t xml:space="preserve"> </w:t>
-      </w:r>
-      <w:r>
-        <w:t xml:space="preserve">Thomas Hawranek</w:t>
-      </w:r>
-      <w:r>
-        <w:rPr>
-          <w:vertAlign w:val="superscript"/>
-        </w:rPr>
-        <w:t xml:space="preserve">12</w:t>
-      </w:r>
-      <w:r>
-        <w:t xml:space="preserve">,</w:t>
-      </w:r>
-      <w:r>
-        <w:t xml:space="preserve"> </w:t>
-      </w:r>
-      <w:r>
-        <w:t xml:space="preserve">Johnathan O’B Hourihane</w:t>
-      </w:r>
-      <w:r>
-        <w:rPr>
-          <w:vertAlign w:val="superscript"/>
-        </w:rPr>
-        <w:t xml:space="preserve">13</w:t>
-      </w:r>
-      <w:r>
-        <w:t xml:space="preserve">,</w:t>
-      </w:r>
-      <w:r>
-        <w:t xml:space="preserve"> </w:t>
-      </w:r>
-      <w:r>
-        <w:t xml:space="preserve">Tilo Jakob</w:t>
-      </w:r>
-      <w:r>
-        <w:rPr>
-          <w:vertAlign w:val="superscript"/>
-        </w:rPr>
-        <w:t xml:space="preserve">14,15</w:t>
-      </w:r>
-      <w:r>
-        <w:t xml:space="preserve">,</w:t>
-      </w:r>
-      <w:r>
-        <w:t xml:space="preserve"> </w:t>
-      </w:r>
-      <w:r>
-        <w:t xml:space="preserve">Nicos G. Papadopoulus</w:t>
-      </w:r>
-      <w:r>
-        <w:rPr>
-          <w:vertAlign w:val="superscript"/>
-        </w:rPr>
-        <w:t xml:space="preserve">16,17</w:t>
-      </w:r>
-      <w:r>
-        <w:t xml:space="preserve">,</w:t>
-      </w:r>
-      <w:r>
-        <w:t xml:space="preserve"> </w:t>
-      </w:r>
-      <w:r>
-        <w:t xml:space="preserve">Claudia Pföhler</w:t>
-      </w:r>
-      <w:r>
-        <w:rPr>
-          <w:vertAlign w:val="superscript"/>
-        </w:rPr>
-        <w:t xml:space="preserve">18</w:t>
-      </w:r>
-      <w:r>
-        <w:t xml:space="preserve">,</w:t>
-      </w:r>
-      <w:r>
-        <w:t xml:space="preserve"> </w:t>
-      </w:r>
-      <w:r>
-        <w:t xml:space="preserve">Iwona Poziomkowska-Gęsicka</w:t>
-      </w:r>
-      <w:r>
-        <w:rPr>
-          <w:vertAlign w:val="superscript"/>
-        </w:rPr>
-        <w:t xml:space="preserve">19</w:t>
-      </w:r>
-      <w:r>
-        <w:t xml:space="preserve">,</w:t>
-      </w:r>
-      <w:r>
-        <w:t xml:space="preserve"> </w:t>
-      </w:r>
-      <w:r>
-        <w:t xml:space="preserve">Xavier Van der Brempt</w:t>
-      </w:r>
-      <w:r>
-        <w:rPr>
-          <w:vertAlign w:val="superscript"/>
-        </w:rPr>
-        <w:t xml:space="preserve">20</w:t>
-      </w:r>
-      <w:r>
-        <w:t xml:space="preserve">,</w:t>
-      </w:r>
-      <w:r>
-        <w:t xml:space="preserve"> </w:t>
-      </w:r>
-      <w:r>
-        <w:t xml:space="preserve">Kathrin Scherer Hofmeier</w:t>
-      </w:r>
-      <w:r>
-        <w:rPr>
-          <w:vertAlign w:val="superscript"/>
-        </w:rPr>
-        <w:t xml:space="preserve">21</w:t>
-      </w:r>
-      <w:r>
-        <w:t xml:space="preserve">,</w:t>
-      </w:r>
-      <w:r>
-        <w:t xml:space="preserve"> </w:t>
-      </w:r>
-      <w:r>
-        <w:t xml:space="preserve">Regina Treudler</w:t>
-      </w:r>
-      <w:r>
-        <w:rPr>
-          <w:vertAlign w:val="superscript"/>
-        </w:rPr>
-        <w:t xml:space="preserve">22</w:t>
-      </w:r>
-      <w:r>
-        <w:t xml:space="preserve">,</w:t>
-      </w:r>
-      <w:r>
-        <w:t xml:space="preserve"> </w:t>
-      </w:r>
-      <w:r>
-        <w:t xml:space="preserve">Nicola Wagner</w:t>
-      </w:r>
-      <w:r>
-        <w:rPr>
-          <w:vertAlign w:val="superscript"/>
-        </w:rPr>
-        <w:t xml:space="preserve">23</w:t>
-      </w:r>
-      <w:r>
-        <w:t xml:space="preserve">,</w:t>
-      </w:r>
-      <w:r>
-        <w:t xml:space="preserve"> </w:t>
-      </w:r>
-      <w:r>
-        <w:t xml:space="preserve">Bettina Wedi</w:t>
-      </w:r>
-      <w:r>
-        <w:rPr>
-          <w:vertAlign w:val="superscript"/>
-        </w:rPr>
-        <w:t xml:space="preserve">24</w:t>
-      </w:r>
-      <w:r>
-        <w:t xml:space="preserve">,</w:t>
-      </w:r>
-      <w:r>
-        <w:t xml:space="preserve"> </w:t>
-      </w:r>
-      <w:r>
-        <w:t xml:space="preserve">Margitta Worm</w:t>
-      </w:r>
-      <w:r>
-        <w:rPr>
-          <w:vertAlign w:val="superscript"/>
-        </w:rPr>
-        <w:t xml:space="preserve">1</w:t>
+    </w:p>
+    <w:p>
+      <w:pPr>
+        <w:pStyle w:val="BodyText"/>
+      </w:pPr>
+      <w:r>
+        <w:rPr>
+          <w:b/>
+        </w:rPr>
+        <w:t xml:space="preserve">Conflict of interest:</w:t>
+      </w:r>
+    </w:p>
+    <w:p>
+      <w:pPr>
+        <w:pStyle w:val="BodyText"/>
+      </w:pPr>
+      <w:r>
+        <w:t xml:space="preserve">A. Bauer reports personal fees from ALK, Allergopharma, Allergy Therapeutics, Diater, LETI, Thermofisher, and Stallergens outside the submitted work</w:t>
+      </w:r>
+      <w:r>
+        <w:t xml:space="preserve"> </w:t>
+      </w:r>
+      <w:r>
+        <w:t xml:space="preserve">N. Wagner reports personal fees from ALK outside the submitted work.</w:t>
+      </w:r>
+      <w:r>
+        <w:t xml:space="preserve"> </w:t>
+      </w:r>
+      <w:r>
+        <w:t xml:space="preserve">R. Treudler reports grants and personal fees from Sanofi-Genzyme, ALK-Abello, Takeda, Novartis, grants from Hautnetz Leipzig and Fraunhofer-IZI Leipzig, outside the submitted work.</w:t>
+      </w:r>
+      <w:r>
+        <w:t xml:space="preserve"> </w:t>
+      </w:r>
+      <w:r>
+        <w:t xml:space="preserve">V. Cardona reports personal fees from ALK, Allergopharma, Allergy Therapeutics, Diater, LET, Thermofisher and Stallergens outside the submitted work.</w:t>
+      </w:r>
+      <w:r>
+        <w:t xml:space="preserve"> </w:t>
+      </w:r>
+      <w:r>
+        <w:t xml:space="preserve">M. B. Bilò reports personal fees from ALK outside the submitted work.</w:t>
+      </w:r>
+      <w:r>
+        <w:t xml:space="preserve"> </w:t>
+      </w:r>
+      <w:r>
+        <w:t xml:space="preserve">K. Scherer reports personal fees from Allergopharma, Sanofi-Aventis, and Shire outside submitted work.</w:t>
+      </w:r>
+      <w:r>
+        <w:t xml:space="preserve"> </w:t>
+      </w:r>
+      <w:r>
+        <w:t xml:space="preserve">Franziska Ruëff reports personal fees outside the submitted work from ALK-Abelló, Allergopharma, Bencard, Boehringer Ingelheim, Bristol Myers Squibb, Circassia, Dermira, DST, LEO Pharma, Lilly, Dr. Gerhard Mann chem.-pharm. Fabrik GmbH, Mylan, Novartis, Pfizer, Thermo Fisher Scientific and UCB</w:t>
+      </w:r>
+      <w:r>
+        <w:t xml:space="preserve"> </w:t>
+      </w:r>
+      <w:r>
+        <w:t xml:space="preserve">Claudia Pföhler performed clinical studies for Allergy Therapeutics and received speaker honoraria and</w:t>
+      </w:r>
+      <w:r>
+        <w:t xml:space="preserve"> </w:t>
+      </w:r>
+      <w:r>
+        <w:t xml:space="preserve">travel support from Bencard, Novartis and ALK. The rest of the authors declare that they have no relevant conflicts of interest.</w:t>
+      </w:r>
+    </w:p>
+    <w:p>
+      <w:pPr>
+        <w:pStyle w:val="BodyText"/>
+      </w:pPr>
+      <w:r>
+        <w:rPr>
+          <w:b/>
+        </w:rPr>
+        <w:t xml:space="preserve">Affiliations:</w:t>
       </w:r>
     </w:p>
     <w:p>
@@ -921,73 +979,6 @@
         <w:rPr>
           <w:b/>
         </w:rPr>
-        <w:t xml:space="preserve">Conflict of interest:</w:t>
-      </w:r>
-    </w:p>
-    <w:p>
-      <w:pPr>
-        <w:pStyle w:val="BodyText"/>
-      </w:pPr>
-      <w:r>
-        <w:t xml:space="preserve">A. Bauer reports personal fees from ALK, Allergopharma, Allergy Therapeutics, Diater, LETI, Thermofisher, and Stallergens outside the submitted work</w:t>
-      </w:r>
-      <w:r>
-        <w:t xml:space="preserve"> </w:t>
-      </w:r>
-      <w:r>
-        <w:t xml:space="preserve">N. Wagner reports personal fees from ALK outside the submitted work.</w:t>
-      </w:r>
-      <w:r>
-        <w:t xml:space="preserve"> </w:t>
-      </w:r>
-      <w:r>
-        <w:t xml:space="preserve">R. Treudler reports grants and personal fees from Sanofi-Genzyme, ALK-Abello, Takeda, Novartis, grants from Hautnetz Leipzig and Fraunhofer-IZI Leipzig, outside the submitted work.</w:t>
-      </w:r>
-      <w:r>
-        <w:t xml:space="preserve"> </w:t>
-      </w:r>
-      <w:r>
-        <w:t xml:space="preserve">V. Cardona reports personal fees from ALK, Allergopharma, Allergy Therapeutics, Diater, LET, Thermofisher and Stallergens outside the submitted work.</w:t>
-      </w:r>
-      <w:r>
-        <w:t xml:space="preserve"> </w:t>
-      </w:r>
-      <w:r>
-        <w:t xml:space="preserve">M. B. Bilò reports personal fees from ALK outside the submitted work.</w:t>
-      </w:r>
-      <w:r>
-        <w:t xml:space="preserve"> </w:t>
-      </w:r>
-      <w:r>
-        <w:t xml:space="preserve">K. Scherer reports personal fees from Allergopharma, Sanofi-Aventis, and Shire outside submitted work.</w:t>
-      </w:r>
-      <w:r>
-        <w:t xml:space="preserve"> </w:t>
-      </w:r>
-      <w:r>
-        <w:t xml:space="preserve">Franziska Ruëff reports personal fees outside the submitted work from ALK-Abelló, Allergopharma, Bencard, Boehringer Ingelheim, Bristol Myers Squibb, Circassia, Dermira, DST, LEO Pharma, Lilly, Dr. Gerhard Mann chem.-pharm. Fabrik GmbH, Mylan, Novartis, Pfizer, Thermo Fisher Scientific and UCB</w:t>
-      </w:r>
-      <w:r>
-        <w:t xml:space="preserve"> </w:t>
-      </w:r>
-      <w:r>
-        <w:t xml:space="preserve">Claudia Pföhler performed clinical studies for Allergy Therapeutics and received speaker honoraria and</w:t>
-      </w:r>
-      <w:r>
-        <w:t xml:space="preserve"> </w:t>
-      </w:r>
-      <w:r>
-        <w:t xml:space="preserve">travel support from Bencard, Novartis and ALK.</w:t>
-      </w:r>
-    </w:p>
-    <w:p>
-      <w:pPr>
-        <w:pStyle w:val="BodyText"/>
-      </w:pPr>
-      <w:r>
-        <w:rPr>
-          <w:b/>
-        </w:rPr>
         <w:t xml:space="preserve">List of abbreviations:</w:t>
       </w:r>
     </w:p>
@@ -1297,261 +1288,269 @@
         <w:t xml:space="preserve">Hypersensitivity to insect venom presents as a systemic reaction (anaphylaxis) in up to 0.3–7.5% of the adult population</w:t>
       </w:r>
       <w:r>
-        <w:rPr>
-          <w:vertAlign w:val="superscript"/>
-        </w:rPr>
+        <w:t xml:space="preserve"> </w:t>
+      </w:r>
+      <w:r>
+        <w:t xml:space="preserve">(1)</w:t>
+      </w:r>
+      <w:r>
+        <w:t xml:space="preserve">. Venom-induced anaphylaxis (VIA) can be fatal, and patients sometimes require lifelong specific immunotherapy</w:t>
+      </w:r>
+      <w:r>
+        <w:t xml:space="preserve"> </w:t>
+      </w:r>
+      <w:r>
+        <w:t xml:space="preserve">(2)</w:t>
+      </w:r>
+      <w:r>
+        <w:t xml:space="preserve">. There is a need for more precise identification of biomarkers, and better definition of phenotypes of anaphylaxis</w:t>
+      </w:r>
+      <w:r>
+        <w:t xml:space="preserve"> </w:t>
+      </w:r>
+      <w:r>
+        <w:t xml:space="preserve">(3)</w:t>
+      </w:r>
+      <w:r>
+        <w:t xml:space="preserve">. Also, in order to facilitate a precision-medicine approach</w:t>
+      </w:r>
+      <w:r>
+        <w:t xml:space="preserve"> </w:t>
+      </w:r>
+      <w:r>
+        <w:t xml:space="preserve">(4)</w:t>
+      </w:r>
+      <w:r>
+        <w:t xml:space="preserve"> </w:t>
+      </w:r>
+      <w:r>
+        <w:t xml:space="preserve">for the diagnosis of anaphylaxis, a better understanding of its clinical phenotypes is required.</w:t>
+      </w:r>
+    </w:p>
+    <w:p>
+      <w:pPr>
+        <w:pStyle w:val="BodyText"/>
+      </w:pPr>
+      <w:r>
+        <w:t xml:space="preserve">Anaphylaxis is a clinical diagnosis with a variety of triggering factors and clinical presentations. Symptom profiles and specific cofactors for venom-induced anaphylaxis (VIA) had previously been analyzed in an uncontrolled manner, albeit in relatively small cohorts</w:t>
+      </w:r>
+      <w:r>
+        <w:t xml:space="preserve"> </w:t>
+      </w:r>
+      <w:r>
+        <w:t xml:space="preserve">(5–7)</w:t>
+      </w:r>
+      <w:r>
+        <w:t xml:space="preserve">.</w:t>
+      </w:r>
+    </w:p>
+    <w:p>
+      <w:pPr>
+        <w:pStyle w:val="BodyText"/>
+      </w:pPr>
+      <w:r>
+        <w:t xml:space="preserve">Controlled clinical trials in anaphylaxis are difficult to conduct due to the acuteness of this life-threatening condition and its infrequent and random occurrence. Therefore registries, gathering clinical data from patients with a well-documented (recent) history of anaphylaxis are crucial in investigating this entity.</w:t>
+      </w:r>
+    </w:p>
+    <w:p>
+      <w:pPr>
+        <w:pStyle w:val="BodyText"/>
+      </w:pPr>
+      <w:r>
+        <w:t xml:space="preserve">This study aimed to identify clinical patterns of VIA regarding symptoms, cofactors, and management by a case-control comparison with other types of anaphylaxis (non-VIA) based on the data from the European Anaphylaxis Registry.</w:t>
+      </w:r>
+    </w:p>
+    <w:p>
+      <w:pPr>
+        <w:pStyle w:val="Heading1"/>
+      </w:pPr>
+      <w:bookmarkStart w:id="27" w:name="methods"/>
+      <w:r>
+        <w:t xml:space="preserve">Methods</w:t>
+      </w:r>
+      <w:bookmarkEnd w:id="27"/>
+    </w:p>
+    <w:p>
+      <w:pPr>
+        <w:pStyle w:val="FirstParagraph"/>
+      </w:pPr>
+      <w:r>
+        <w:t xml:space="preserve">We searched the European Anaphylaxis Registry</w:t>
+      </w:r>
+      <w:r>
+        <w:t xml:space="preserve"> </w:t>
+      </w:r>
+      <w:r>
+        <w:t xml:space="preserve">(8)</w:t>
+      </w:r>
+      <w:r>
+        <w:t xml:space="preserve"> </w:t>
+      </w:r>
+      <w:r>
+        <w:t xml:space="preserve">(status until March 2019) for anaphylaxis cases elicited by insect venom. The flowchart in Fig.</w:t>
+      </w:r>
+      <w:r>
+        <w:t xml:space="preserve"> </w:t>
+      </w:r>
+      <w:r>
         <w:t xml:space="preserve">1</w:t>
       </w:r>
       <w:r>
-        <w:t xml:space="preserve">. Venom-induced anaphylaxis (VIA) can be fatal, and patients sometimes require lifelong specific immunotherapy</w:t>
-      </w:r>
-      <w:r>
-        <w:rPr>
-          <w:vertAlign w:val="superscript"/>
-        </w:rPr>
-        <w:t xml:space="preserve">2</w:t>
-      </w:r>
-      <w:r>
-        <w:t xml:space="preserve">. There is a need for more precise identification of biomarkers, and better definition of phenotypes of anaphylaxis</w:t>
-      </w:r>
-      <w:r>
-        <w:rPr>
-          <w:vertAlign w:val="superscript"/>
-        </w:rPr>
+        <w:t xml:space="preserve">A represents the detailed case-selection process.</w:t>
+      </w:r>
+    </w:p>
+    <w:p>
+      <w:pPr>
+        <w:pStyle w:val="BodyText"/>
+      </w:pPr>
+      <w:r>
+        <w:t xml:space="preserve">The diagnosis of anaphylaxis was based on the definition by NIAID/FAAN</w:t>
+      </w:r>
+      <w:r>
+        <w:t xml:space="preserve"> </w:t>
+      </w:r>
+      <w:r>
+        <w:t xml:space="preserve">(9)</w:t>
+      </w:r>
+      <w:r>
+        <w:t xml:space="preserve"> </w:t>
+      </w:r>
+      <w:r>
+        <w:t xml:space="preserve">and the severity according to the Ring and Messmer Scale</w:t>
+      </w:r>
+      <w:r>
+        <w:t xml:space="preserve"> </w:t>
+      </w:r>
+      <w:r>
+        <w:t xml:space="preserve">(10)</w:t>
+      </w:r>
+      <w:r>
+        <w:t xml:space="preserve">. Reactions of grade II were considered mild and grades III and IV (presenting with significant hypoxia, hypotension, confusion, and loss of consciousness, or incontinence or cardiac arrest) were considered severe. Mastocytosis patients were defined as having a documented diagnosis of mastocytosis in medical history prior to the reaction. The Registry is designed for reporting cases of moderate to severe anaphylaxis (Ring and Messmer grades II-IV).</w:t>
+      </w:r>
+    </w:p>
+    <w:p>
+      <w:pPr>
+        <w:pStyle w:val="BodyText"/>
+      </w:pPr>
+      <w:r>
+        <w:t xml:space="preserve">Due to a large number of documented reactions in the European Anaphylaxis Registry, we were able to match the VIA with non-VIA cases according to sex and age.</w:t>
+      </w:r>
+      <w:r>
+        <w:t xml:space="preserve"> </w:t>
+      </w:r>
+      <w:r>
+        <w:t xml:space="preserve">When we analyzed a density plot of VIA cases according to age, we determined a bimodal distribution forming two subsets of patients with a cutoff age of 22 (Fig.</w:t>
+      </w:r>
+      <w:r>
+        <w:t xml:space="preserve"> </w:t>
+      </w:r>
+      <w:r>
+        <w:t xml:space="preserve">1</w:t>
+      </w:r>
+      <w:r>
+        <w:t xml:space="preserve">B). Subsequently, we compared the management in both groups and matched the control group according to the severity of a reaction.</w:t>
+      </w:r>
+    </w:p>
+    <w:p>
+      <w:pPr>
+        <w:pStyle w:val="BodyText"/>
+      </w:pPr>
+      <w:r>
+        <w:t xml:space="preserve">Cases were matched according to sex, age, and reaction severity in order to reduce the comparison bias by propensity score matching. Propensity score is a statistical approach to quantify the simmilarity between two unrelated cases. Propensity scores were calculated using the</w:t>
+      </w:r>
+      <w:r>
+        <w:t xml:space="preserve"> </w:t>
+      </w:r>
+      <w:r>
+        <w:t xml:space="preserve">“</w:t>
+      </w:r>
+      <w:r>
+        <w:t xml:space="preserve">MatchIt</w:t>
+      </w:r>
+      <w:r>
+        <w:t xml:space="preserve">”</w:t>
+      </w:r>
+      <w:r>
+        <w:t xml:space="preserve"> </w:t>
+      </w:r>
+      <w:r>
+        <w:t xml:space="preserve">package for R</w:t>
+      </w:r>
+      <w:r>
+        <w:t xml:space="preserve"> </w:t>
+      </w:r>
+      <w:r>
+        <w:t xml:space="preserve">(11)</w:t>
+      </w:r>
+      <w:r>
+        <w:t xml:space="preserve">. MatchIt uses logistic regression to reduce the bias due to multiple confounding variables (i.e. sex and age) by weighing them and choosing cases with minimal differences in both groups. The results of the propensity score matching are illustrated in Fig.</w:t>
+      </w:r>
+      <w:r>
+        <w:t xml:space="preserve"> </w:t>
+      </w:r>
+      <w:r>
+        <w:t xml:space="preserve">1</w:t>
+      </w:r>
+      <w:r>
+        <w:t xml:space="preserve">B-D and supplementary Fig</w:t>
+      </w:r>
+      <w:r>
+        <w:t xml:space="preserve"> </w:t>
+      </w:r>
+      <w:r>
+        <w:t xml:space="preserve">7</w:t>
+      </w:r>
+      <w:r>
+        <w:t xml:space="preserve">.</w:t>
+      </w:r>
+    </w:p>
+    <w:p>
+      <w:pPr>
+        <w:pStyle w:val="BodyText"/>
+      </w:pPr>
+      <w:r>
+        <w:t xml:space="preserve">The final database included 3612 cases of venom-induced anaphylaxis reported from allergy centers in 11 countries and sex- and age-matched control group.</w:t>
+      </w:r>
+      <w:r>
+        <w:t xml:space="preserve"> </w:t>
+      </w:r>
+      <w:r>
+        <w:t xml:space="preserve">We compared the frequency of various symptoms, cofactors — known to increase the risk of severe anaphylaxis,</w:t>
+      </w:r>
+      <w:r>
+        <w:t xml:space="preserve"> </w:t>
+      </w:r>
+      <w:r>
+        <w:t xml:space="preserve">(12)</w:t>
+      </w:r>
+      <w:r>
+        <w:t xml:space="preserve">, and management in both groups.</w:t>
+      </w:r>
+    </w:p>
+    <w:p>
+      <w:pPr>
+        <w:pStyle w:val="BodyText"/>
+      </w:pPr>
+      <w:r>
+        <w:t xml:space="preserve">Based on the severity and symptom profile and the previous reports</w:t>
+      </w:r>
+      <w:r>
+        <w:t xml:space="preserve"> </w:t>
+      </w:r>
+      <w:r>
+        <w:t xml:space="preserve">(6)</w:t>
+      </w:r>
+      <w:r>
+        <w:t xml:space="preserve">, we defined sub-elevated baseline serum tryptase (BST) values as 8 - 11.5 ng/ml (Fig.</w:t>
+      </w:r>
+      <w:r>
+        <w:t xml:space="preserve"> </w:t>
+      </w:r>
+      <w:r>
         <w:t xml:space="preserve">3</w:t>
       </w:r>
       <w:r>
-        <w:t xml:space="preserve">. Also, in order to facilitate a precision-medicine approach</w:t>
-      </w:r>
-      <w:r>
-        <w:rPr>
-          <w:vertAlign w:val="superscript"/>
-        </w:rPr>
-        <w:t xml:space="preserve">4</w:t>
-      </w:r>
-      <w:r>
-        <w:t xml:space="preserve"> </w:t>
-      </w:r>
-      <w:r>
-        <w:t xml:space="preserve">for the diagnosis of anaphylaxis, a better understanding of its clinical phenotypes is required.</w:t>
-      </w:r>
-    </w:p>
-    <w:p>
-      <w:pPr>
-        <w:pStyle w:val="BodyText"/>
-      </w:pPr>
-      <w:r>
-        <w:t xml:space="preserve">Anaphylaxis is a clinical diagnosis with a variety of triggering factors and clinical presentations. Symptom profiles and specific cofactors for venom-induced anaphylaxis (VIA) had previously been analyzed in an uncontrolled manner, albeit in relatively small cohorts</w:t>
-      </w:r>
-      <w:r>
-        <w:rPr>
-          <w:vertAlign w:val="superscript"/>
-        </w:rPr>
-        <w:t xml:space="preserve">5–7</w:t>
-      </w:r>
-      <w:r>
-        <w:t xml:space="preserve">.</w:t>
-      </w:r>
-    </w:p>
-    <w:p>
-      <w:pPr>
-        <w:pStyle w:val="BodyText"/>
-      </w:pPr>
-      <w:r>
-        <w:t xml:space="preserve">Controlled clinical trials in anaphylaxis are difficult to conduct due to the acuteness of this life-threatening condition and its infrequent and random occurrence. Therefore registries, gathering clinical data from patients with a well-documented (recent) history of anaphylaxis are crucial in investigating this entity.</w:t>
-      </w:r>
-    </w:p>
-    <w:p>
-      <w:pPr>
-        <w:pStyle w:val="BodyText"/>
-      </w:pPr>
-      <w:r>
-        <w:t xml:space="preserve">This study aimed to identify clinical patterns of VIA regarding symptoms, cofactors, and management by a case-control comparison with other types of anaphylaxis (non-VIA) based on the data from the European Anaphylaxis Registry.</w:t>
-      </w:r>
-    </w:p>
-    <w:p>
-      <w:pPr>
-        <w:pStyle w:val="Heading1"/>
-      </w:pPr>
-      <w:bookmarkStart w:id="27" w:name="methods"/>
-      <w:r>
-        <w:t xml:space="preserve">Methods</w:t>
-      </w:r>
-      <w:bookmarkEnd w:id="27"/>
-    </w:p>
-    <w:p>
-      <w:pPr>
-        <w:pStyle w:val="FirstParagraph"/>
-      </w:pPr>
-      <w:r>
-        <w:t xml:space="preserve">We searched the European Anaphylaxis Registry</w:t>
-      </w:r>
-      <w:r>
-        <w:rPr>
-          <w:vertAlign w:val="superscript"/>
-        </w:rPr>
-        <w:t xml:space="preserve">8</w:t>
-      </w:r>
-      <w:r>
-        <w:t xml:space="preserve"> </w:t>
-      </w:r>
-      <w:r>
-        <w:t xml:space="preserve">(status until March 2019) for anaphylaxis cases elicited by insect venom. The flowchart in Fig.</w:t>
-      </w:r>
-      <w:r>
-        <w:t xml:space="preserve"> </w:t>
-      </w:r>
-      <w:r>
-        <w:t xml:space="preserve">1</w:t>
-      </w:r>
-      <w:r>
-        <w:t xml:space="preserve">A represents the detailed case-selection process.</w:t>
-      </w:r>
-    </w:p>
-    <w:p>
-      <w:pPr>
-        <w:pStyle w:val="BodyText"/>
-      </w:pPr>
-      <w:r>
-        <w:t xml:space="preserve">The diagnosis of anaphylaxis was based on the definition by NIAID/FAAN</w:t>
-      </w:r>
-      <w:r>
-        <w:rPr>
-          <w:vertAlign w:val="superscript"/>
-        </w:rPr>
-        <w:t xml:space="preserve">9</w:t>
-      </w:r>
-      <w:r>
-        <w:t xml:space="preserve"> </w:t>
-      </w:r>
-      <w:r>
-        <w:t xml:space="preserve">and the severity according to the Ring and Messmer Scale</w:t>
-      </w:r>
-      <w:r>
-        <w:rPr>
-          <w:vertAlign w:val="superscript"/>
-        </w:rPr>
-        <w:t xml:space="preserve">10</w:t>
-      </w:r>
-      <w:r>
-        <w:t xml:space="preserve">. Grades III and IV (presenting with significant hypoxia, hypotension, confusion, and loss of consciousness, or incontinence or cardiac arrest) were considered severe. Mastocytosis patients were defined as having a documented diagnosis of mastocytosis prior to the reaction. The Registry is designed for reporting cases of moderate to severe anaphylaxis (Ring and Messmer grades II-IV).</w:t>
-      </w:r>
-    </w:p>
-    <w:p>
-      <w:pPr>
-        <w:pStyle w:val="BodyText"/>
-      </w:pPr>
-      <w:r>
-        <w:t xml:space="preserve">Due to a large number of documented reactions in the European Anaphylaxis Registry, we were able to match the VIA with non-VIA cases according to sex and age to reduce the comparison bias.</w:t>
-      </w:r>
-      <w:r>
-        <w:t xml:space="preserve"> </w:t>
-      </w:r>
-      <w:r>
-        <w:t xml:space="preserve">When we analyzed a density plot of VIA cases according to age, we determined a bimodal distribution forming two subsets of patients with a cutoff age of 22 (Fig.</w:t>
-      </w:r>
-      <w:r>
-        <w:t xml:space="preserve"> </w:t>
-      </w:r>
-      <w:r>
-        <w:t xml:space="preserve">1</w:t>
-      </w:r>
-      <w:r>
-        <w:t xml:space="preserve">B). Subsequently, we compared the management in both groups and matched the control group according to the severity of a reaction. Propensity score matching has been performed using the</w:t>
-      </w:r>
-      <w:r>
-        <w:t xml:space="preserve"> </w:t>
-      </w:r>
-      <w:r>
-        <w:t xml:space="preserve">“</w:t>
-      </w:r>
-      <w:r>
-        <w:t xml:space="preserve">MatchIt</w:t>
-      </w:r>
-      <w:r>
-        <w:t xml:space="preserve">”</w:t>
-      </w:r>
-      <w:r>
-        <w:t xml:space="preserve"> </w:t>
-      </w:r>
-      <w:r>
-        <w:t xml:space="preserve">package for R</w:t>
-      </w:r>
-      <w:r>
-        <w:rPr>
-          <w:vertAlign w:val="superscript"/>
-        </w:rPr>
-        <w:t xml:space="preserve">11</w:t>
-      </w:r>
-      <w:r>
-        <w:t xml:space="preserve">. The results of the propensity score matching are illustrated in Fig.</w:t>
-      </w:r>
-      <w:r>
-        <w:t xml:space="preserve"> </w:t>
-      </w:r>
-      <w:r>
-        <w:t xml:space="preserve">1</w:t>
-      </w:r>
-      <w:r>
-        <w:t xml:space="preserve">B-D and supplementary Fig</w:t>
-      </w:r>
-      <w:r>
-        <w:t xml:space="preserve"> </w:t>
-      </w:r>
-      <w:r>
-        <w:t xml:space="preserve">7</w:t>
-      </w:r>
-      <w:r>
-        <w:t xml:space="preserve">.</w:t>
-      </w:r>
-    </w:p>
-    <w:p>
-      <w:pPr>
-        <w:pStyle w:val="BodyText"/>
-      </w:pPr>
-      <w:r>
-        <w:t xml:space="preserve">The final database included 3612 cases of venom-induced anaphylaxis reported from allergy centers in 11 countries and sex- and age-matched control group.</w:t>
-      </w:r>
-      <w:r>
-        <w:t xml:space="preserve"> </w:t>
-      </w:r>
-      <w:r>
-        <w:t xml:space="preserve">We compared the frequency of various symptoms, cofactors — known to increase the risk of severe anaphylaxis,</w:t>
-      </w:r>
-      <w:r>
-        <w:rPr>
-          <w:vertAlign w:val="superscript"/>
-        </w:rPr>
-        <w:t xml:space="preserve">12</w:t>
-      </w:r>
-      <w:r>
-        <w:t xml:space="preserve">, and management in both groups.</w:t>
-      </w:r>
-    </w:p>
-    <w:p>
-      <w:pPr>
-        <w:pStyle w:val="BodyText"/>
-      </w:pPr>
-      <w:r>
-        <w:t xml:space="preserve">Based on the severity and symptom profile and the previous reports</w:t>
-      </w:r>
-      <w:r>
-        <w:rPr>
-          <w:vertAlign w:val="superscript"/>
-        </w:rPr>
-        <w:t xml:space="preserve">6</w:t>
-      </w:r>
-      <w:r>
-        <w:t xml:space="preserve">, we defined sub-elevated baseline serum tryptase (BST) values as 8 - 11.5 ng/ml (Fig.</w:t>
-      </w:r>
-      <w:r>
-        <w:t xml:space="preserve"> </w:t>
-      </w:r>
-      <w:r>
-        <w:t xml:space="preserve">3</w:t>
-      </w:r>
-      <w:r>
-        <w:t xml:space="preserve">B).</w:t>
+        <w:t xml:space="preserve">C-D).</w:t>
       </w:r>
     </w:p>
     <w:p>
@@ -1562,10 +1561,10 @@
         <w:t xml:space="preserve">We used the R Statistical Package</w:t>
       </w:r>
       <w:r>
-        <w:rPr>
-          <w:vertAlign w:val="superscript"/>
-        </w:rPr>
-        <w:t xml:space="preserve">13</w:t>
+        <w:t xml:space="preserve"> </w:t>
+      </w:r>
+      <w:r>
+        <w:t xml:space="preserve">(13)</w:t>
       </w:r>
       <w:r>
         <w:t xml:space="preserve"> </w:t>
@@ -1626,28 +1625,28 @@
         <w:t xml:space="preserve">package for R</w:t>
       </w:r>
       <w:r>
-        <w:rPr>
-          <w:vertAlign w:val="superscript"/>
-        </w:rPr>
-        <w:t xml:space="preserve">14</w:t>
+        <w:t xml:space="preserve"> </w:t>
+      </w:r>
+      <w:r>
+        <w:t xml:space="preserve">(14)</w:t>
       </w:r>
       <w:r>
         <w:t xml:space="preserve">) in order to find therapeutic approaches that varied the most between VIA / non-VIA group and presented the results as Gini importance</w:t>
       </w:r>
       <w:r>
-        <w:rPr>
-          <w:vertAlign w:val="superscript"/>
-        </w:rPr>
-        <w:t xml:space="preserve">15</w:t>
+        <w:t xml:space="preserve"> </w:t>
+      </w:r>
+      <w:r>
+        <w:t xml:space="preserve">(15)</w:t>
       </w:r>
       <w:r>
         <w:t xml:space="preserve">. Moreover, association analysis of therapeutic interventions and symptoms was performed. The resulting phi values were scaled and presented in a heatmap with automatic clustering using Ward’s Agglomerative Hierarchical Clustering with Euclidean distances</w:t>
       </w:r>
       <w:r>
-        <w:rPr>
-          <w:vertAlign w:val="superscript"/>
-        </w:rPr>
-        <w:t xml:space="preserve">16</w:t>
+        <w:t xml:space="preserve"> </w:t>
+      </w:r>
+      <w:r>
+        <w:t xml:space="preserve">(16)</w:t>
       </w:r>
       <w:r>
         <w:t xml:space="preserve">.</w:t>
@@ -1695,7 +1694,7 @@
         <w:pStyle w:val="BodyText"/>
       </w:pPr>
       <w:r>
-        <w:t xml:space="preserve">Although the pattern of organ involvement during anaphylaxis in both groups showed similarities in gastrointestinal, skin, and respiratory systems, VIA more frequently involved more than three organ systems (2356 (65.4%) vs. 2012 (55.8%),</w:t>
+        <w:t xml:space="preserve">Although the pattern of organ involvement during anaphylaxis in both groups showed similarities in gastrointestinal, skin, and respiratory systems, VIA more frequently involved more than three organ systems (2356 (65.4%) vs. 1996 (55.4%), p &lt; 0.001), and predominantly involved cardiovascular system (2984 (82.8%) vs. 2246 (62.3%) p &lt; 0.001</w:t>
       </w:r>
       <w:r>
         <w:t xml:space="preserve"> </w:t>
@@ -1745,7 +1744,7 @@
         <w:pStyle w:val="FirstParagraph"/>
       </w:pPr>
       <w:r>
-        <w:t xml:space="preserve">We found that 74 (54%) of patients with concomitant mastocytosis had anaphylaxis without skin symptoms (i.e., urticaria and flushing), which was significantly more frequent compared to patients without diagnosed mastocytosis (2022; 30.6%, p &lt; 0.001). This finding was most prominently seen in VIA (Fig.</w:t>
+        <w:t xml:space="preserve">We found that 74 (54%) of patients with concomitant mastocytosis had anaphylaxis without skin symptoms (i.e., urticaria and flushing), which was significantly more frequent compared to patients without diagnosed mastocytosis (2043; 30.9%, p &lt; 0.001). This finding was most prominently seen in VIA (Fig.</w:t>
       </w:r>
       <w:r>
         <w:t xml:space="preserve"> </w:t>
@@ -1762,7 +1761,7 @@
         <w:pStyle w:val="BodyText"/>
       </w:pPr>
       <w:r>
-        <w:t xml:space="preserve">Similarly, in non-mastocytosis patients undergoing VIA, skin symptoms (i.e., urticaria or flushing) were less often present than if anaphylaxis was triggered by other elicitors (2356; 68% vs. 2507; 70.7% respectively, p = 0.014). Moreover, in this specific subgroup of patients (i.e., non-mastocytosis patients lacking skin symptoms) VIA was significantly more frequently severe (587,52.9% in VIA vs. 45.8%, 475; p &lt; 0.001, Fig.</w:t>
+        <w:t xml:space="preserve">Similarly, in non-mastocytosis patients undergoing VIA, skin symptoms (i.e., urticaria or flushing) were less often present than if anaphylaxis was triggered by other elicitors (2356; 68% vs. 2477; 70% respectively, p = 0.078). Moreover, in this specific subgroup of patients (i.e., non-mastocytosis patients lacking skin symptoms) VIA was significantly more frequently severe (587,52.9% in VIA vs. 47%, 500; p &lt; 0.001, Fig.</w:t>
       </w:r>
       <w:r>
         <w:t xml:space="preserve"> </w:t>
@@ -1806,7 +1805,22 @@
         <w:pStyle w:val="FirstParagraph"/>
       </w:pPr>
       <w:r>
-        <w:t xml:space="preserve">Next, we investigated the association of skin symptoms with the tryptase levels in non-mastocytosis patients. For this model, we excluded the cases with known mastocytosis and with BST above 11.5 ng/ml, potentially indicating non-diagnosed mast cell activation disorders. Similarly, 1) tryptase levels were higher in VIA patients, 2) correlated with the severity of anaphylaxis, and 3) this effect was significant in VIA (p = 0.006) but not in the non-VIA group (Fig.</w:t>
+        <w:t xml:space="preserve">BST levels were significantly higher in patients with a prior diagnosis of mastocytosis</w:t>
+      </w:r>
+      <w:r>
+        <w:t xml:space="preserve"> </w:t>
+      </w:r>
+      <w:r>
+        <w:t xml:space="preserve">10</w:t>
+      </w:r>
+      <w:r>
+        <w:t xml:space="preserve">.</w:t>
+      </w:r>
+      <w:r>
+        <w:t xml:space="preserve"> </w:t>
+      </w:r>
+      <w:r>
+        <w:t xml:space="preserve">Next, we investigated the association of skin symptoms with the tryptase levels in non-mastocytosis patients. For this model, we excluded the cases with known mastocytosis and with BST above 11.5 ng/ml, potentially indicating non-diagnosed mast cell activation disorders. Similarly, 1) tryptase levels were higher in VIA patients, 2) correlated with the severity of anaphylaxis, and 3) this effect was significant in VIA (p = 0.007) but not in the non-VIA group (Fig.</w:t>
       </w:r>
       <w:r>
         <w:t xml:space="preserve"> </w:t>
@@ -1891,7 +1905,7 @@
         <w:pStyle w:val="BodyText"/>
       </w:pPr>
       <w:r>
-        <w:t xml:space="preserve">Concomitant cardiovascular diseases were more prevalent in VIA than in non-VIA cases (892 (24.8%) vs. 658 (18.3%)) and were associated with higher risk of severe anaphylaxis when elicited by insects but were not relevant in non-VIA cases (Fig.</w:t>
+        <w:t xml:space="preserve">Concomitant cardiovascular diseases were more prevalent in VIA than in non-VIA cases (892 (24.8%) vs. 660 (18.3%)) and were associated with higher risk of severe anaphylaxis when elicited by insects but were not relevant in non-VIA cases (Fig.</w:t>
       </w:r>
       <w:r>
         <w:t xml:space="preserve"> </w:t>
@@ -1927,7 +1941,7 @@
         <w:t xml:space="preserve">Severe reactions of VIA were more prevalent in patients above 22 years of age, and in VIA cases vs. non-VIA cases (Fig. S</w:t>
       </w:r>
       <w:r>
-        <w:t xml:space="preserve">10</w:t>
+        <w:t xml:space="preserve">??</w:t>
       </w:r>
       <w:r>
         <w:t xml:space="preserve">). There were no differences in severity of reactions elicited by yellow-jackets and other</w:t>
@@ -1944,7 +1958,7 @@
         <w:pStyle w:val="BodyText"/>
       </w:pPr>
       <w:r>
-        <w:t xml:space="preserve">The effect of using ACE-I (as well as beta-blockers) on the risk of severe anaphylaxis correlated with coexisting cardiovascular diseases. ACE-I use was, however, more often associated with cardiac arrests in all anaphylaxis cases (30 (5.8%) vs. 120 (1.9%), p &lt; 0.001) regardless of the elicitor (Fig.</w:t>
+        <w:t xml:space="preserve">The effect of using ACE-I (as well as beta-blockers) on the risk of severe anaphylaxis correlated with coexisting cardiovascular diseases. ACE-I use was, however, more often associated with cardiac arrests in all anaphylaxis cases (30 (5.8%) vs. 115 (1.9%), p &lt; 0.001) regardless of the elicitor (Fig.</w:t>
       </w:r>
       <w:r>
         <w:t xml:space="preserve"> </w:t>
@@ -1959,7 +1973,7 @@
         <w:t xml:space="preserve"> </w:t>
       </w:r>
       <w:r>
-        <w:t xml:space="preserve">Beta-blocker use was associated with a higher severity of anaphylaxis and with the onset of cardiovascular symptoms (cardiac arrest, chest pain), but was comparable between both VIA and non-VIAp = 0.099). Surprisingly, arrhythmia was more frequently reported in patients with VIA and concomitant beta-blockers (Fig.</w:t>
+        <w:t xml:space="preserve">Beta-blocker use was associated with a higher severity of anaphylaxis and with the onset of cardiovascular symptoms (cardiac arrest, chest pain), but was comparable between both VIA and non-VIAp = 0.229). Surprisingly, arrhythmia was more frequently reported in patients with VIA and concomitant beta-blockers (Fig.</w:t>
       </w:r>
       <w:r>
         <w:t xml:space="preserve"> </w:t>
@@ -1973,6 +1987,14 @@
     </w:p>
     <w:p>
       <w:pPr>
+        <w:pStyle w:val="BodyText"/>
+      </w:pPr>
+      <w:r>
+        <w:t xml:space="preserve">IVA was more often severe if the reaction occured in the first 10 minutes after exposure to venom (46.58% of Ring and Messmer grade III or IV cases) then when the reaction occured after 10 minutes post exposure (39.75% p = 0.001).</w:t>
+      </w:r>
+    </w:p>
+    <w:p>
+      <w:pPr>
         <w:pStyle w:val="Heading2"/>
       </w:pPr>
       <w:bookmarkStart w:id="35" w:name="one-third-of-via-patients-experience-repeated-reactions"/>
@@ -2066,7 +2088,7 @@
         <w:t xml:space="preserve"> </w:t>
       </w:r>
       <w:r>
-        <w:t xml:space="preserve">11</w:t>
+        <w:t xml:space="preserve">??</w:t>
       </w:r>
       <w:r>
         <w:t xml:space="preserve">).</w:t>
@@ -2089,7 +2111,7 @@
         <w:t xml:space="preserve">A, Fig. S</w:t>
       </w:r>
       <w:r>
-        <w:t xml:space="preserve">11</w:t>
+        <w:t xml:space="preserve">??</w:t>
       </w:r>
       <w:r>
         <w:t xml:space="preserve">).</w:t>
@@ -2141,20 +2163,6 @@
         <w:pStyle w:val="BodyText"/>
       </w:pPr>
       <w:r>
-        <w:t xml:space="preserve">Cofactors can promote the onset and increase the severity of anaphylaxis.</w:t>
-      </w:r>
-      <w:r>
-        <w:t xml:space="preserve"> </w:t>
-      </w:r>
-      <w:r>
-        <w:t xml:space="preserve">Therefore we evaluated a variety of known cofactors regarding their impact to increase the risk of severe VIA. As expected, t</w:t>
-      </w:r>
-    </w:p>
-    <w:p>
-      <w:pPr>
-        <w:pStyle w:val="BodyText"/>
-      </w:pPr>
-      <w:r>
         <w:t xml:space="preserve">VIA was more often associated with cardiovascular symptoms than non-VIA.</w:t>
       </w:r>
       <w:r>
@@ -2164,10 +2172,10 @@
         <w:t xml:space="preserve">Previous studies suggest an essential link between the cardiovascular system and insect sting hypersensitivity</w:t>
       </w:r>
       <w:r>
-        <w:rPr>
-          <w:vertAlign w:val="superscript"/>
-        </w:rPr>
-        <w:t xml:space="preserve">7,12,17</w:t>
+        <w:t xml:space="preserve"> </w:t>
+      </w:r>
+      <w:r>
+        <w:t xml:space="preserve">(7,12,17)</w:t>
       </w:r>
       <w:r>
         <w:t xml:space="preserve">.</w:t>
@@ -2179,19 +2187,19 @@
         <w:t xml:space="preserve">VIA has been associated with Kounis syndrome (coronary arterial spasm induced by the release of mast cell mediators</w:t>
       </w:r>
       <w:r>
-        <w:rPr>
-          <w:vertAlign w:val="superscript"/>
-        </w:rPr>
-        <w:t xml:space="preserve">18,19</w:t>
+        <w:t xml:space="preserve"> </w:t>
+      </w:r>
+      <w:r>
+        <w:t xml:space="preserve">(18,19)</w:t>
       </w:r>
       <w:r>
         <w:t xml:space="preserve">) and cardiac arrhythmias usually occurring in patients with preexisting heart disease</w:t>
       </w:r>
       <w:r>
-        <w:rPr>
-          <w:vertAlign w:val="superscript"/>
-        </w:rPr>
-        <w:t xml:space="preserve">20</w:t>
+        <w:t xml:space="preserve"> </w:t>
+      </w:r>
+      <w:r>
+        <w:t xml:space="preserve">(20)</w:t>
       </w:r>
       <w:r>
         <w:t xml:space="preserve">.</w:t>
@@ -2202,19 +2210,7 @@
         <w:pStyle w:val="BodyText"/>
       </w:pPr>
       <w:r>
-        <w:t xml:space="preserve">The rate of concomitant cardiovascular diseases was higher in VIA than non-VIA. They are an essential cofactor increasing the risk of a severe reaction</w:t>
-      </w:r>
-      <w:r>
-        <w:t xml:space="preserve"> </w:t>
-      </w:r>
-      <w:r>
-        <w:rPr>
-          <w:b/>
-        </w:rPr>
-        <w:t xml:space="preserve">if Hymenoptera elicited the anaphylaxis</w:t>
-      </w:r>
-      <w:r>
-        <w:t xml:space="preserve">. This association was not significant in anaphylaxis elicited by other elicitors. Notably, cardiac arrest occurred more frequently in patients with elevated BST (&gt; 8 ng/ml), especially in VIA.</w:t>
+        <w:t xml:space="preserve">The rate of concomitant cardiovascular diseases was higher in VIA than non-VIA. They are an essential cofactor increasing the risk of a severe reaction if Hymenoptera elicited the anaphylaxis. This association was not significant in anaphylaxis elicited by other elicitors. Notably, cardiac arrest occurred more frequently in patients with elevated BST (&gt; 8 ng/ml), especially in VIA.</w:t>
       </w:r>
       <w:r>
         <w:t xml:space="preserve"> </w:t>
@@ -2228,15 +2224,24 @@
         <w:pStyle w:val="BodyText"/>
       </w:pPr>
       <w:r>
-        <w:t xml:space="preserve">As the onset of cardiovascular symptoms like hypotension, collapse, or cardiac arrest lead to a higher grade on the Ring and Messmer scale than skin or gastrointestinal symptoms, VIA (being associated with cardiovascular symptoms) is likely to be associated with more severe anaphylaxis.</w:t>
-      </w:r>
-    </w:p>
-    <w:p>
-      <w:pPr>
-        <w:pStyle w:val="BodyText"/>
-      </w:pPr>
-      <w:r>
-        <w:t xml:space="preserve">Importantly, the absence of skin symptoms was associated with more severe VIA, which was still present after excluding patients with a known diagnosis of mastocytosis. Subsequently, the correlation of BST levels with the severity of anaphylaxis lead us to identify an interaction between the absence of skin symptoms and VIA using generalized linear regression.</w:t>
+        <w:t xml:space="preserve">As cardiovascular symptoms like hypotension, collapse, or cardiac arrest lead to a higher grade on the Ring and Messmer scale than skin or gastrointestinal symptoms, VIA (being associated with cardiovascular symptoms) is likely to be associated with more severe anaphylaxis.</w:t>
+      </w:r>
+    </w:p>
+    <w:p>
+      <w:pPr>
+        <w:pStyle w:val="BodyText"/>
+      </w:pPr>
+      <w:r>
+        <w:t xml:space="preserve">Importantly, the absence of skin symptoms was associated with more severe VIA, which was still present after excluding patients with a known diagnosis of mastocytosis. Previous studies also observed this phenomenon</w:t>
+      </w:r>
+      <w:r>
+        <w:t xml:space="preserve"> </w:t>
+      </w:r>
+      <w:r>
+        <w:t xml:space="preserve">(21,22)</w:t>
+      </w:r>
+      <w:r>
+        <w:t xml:space="preserve">. Subsequently, the correlation of BST levels with the severity of anaphylaxis lead us to identify an interaction between the absence of skin symptoms and VIA using generalized linearf regression.</w:t>
       </w:r>
     </w:p>
     <w:p>
@@ -2247,28 +2252,43 @@
         <w:t xml:space="preserve">Our findings indicate that patients with BST above 8 ng/ml are prone to severe anaphylaxis to insect venom. Patients with normal BST in the range of 8-11.4 ng/ml may have indolent systemic mastocytosis or concomitant undiagnosed mast cell activation syndrome (MCAS)</w:t>
       </w:r>
       <w:r>
-        <w:rPr>
-          <w:vertAlign w:val="superscript"/>
-        </w:rPr>
-        <w:t xml:space="preserve">21</w:t>
+        <w:t xml:space="preserve"> </w:t>
+      </w:r>
+      <w:r>
+        <w:t xml:space="preserve">(23)</w:t>
       </w:r>
       <w:r>
         <w:t xml:space="preserve">. Zanotti et al. identified mast cell disorders in 17 out of 22 patients with VIA lacking skin symptoms and concluded that patients with BST above 7.95 ng/ml and VIA should undergo extensive diagnostic procedures</w:t>
       </w:r>
       <w:r>
-        <w:rPr>
-          <w:vertAlign w:val="superscript"/>
-        </w:rPr>
-        <w:t xml:space="preserve">22</w:t>
+        <w:t xml:space="preserve"> </w:t>
+      </w:r>
+      <w:r>
+        <w:t xml:space="preserve">(24)</w:t>
       </w:r>
       <w:r>
         <w:t xml:space="preserve">. We recently identified that elderly patient undergoing anaphylaxis without concomitant skin symptoms tended to have more severe reactions</w:t>
       </w:r>
       <w:r>
-        <w:rPr>
-          <w:vertAlign w:val="superscript"/>
-        </w:rPr>
-        <w:t xml:space="preserve">23</w:t>
+        <w:t xml:space="preserve"> </w:t>
+      </w:r>
+      <w:r>
+        <w:t xml:space="preserve">(25)</w:t>
+      </w:r>
+      <w:r>
+        <w:t xml:space="preserve">. Our finding are in corcondance with a recent retrospective study from Fehr et al.</w:t>
+      </w:r>
+      <w:r>
+        <w:t xml:space="preserve"> </w:t>
+      </w:r>
+      <w:r>
+        <w:t xml:space="preserve">(22)</w:t>
+      </w:r>
+      <w:r>
+        <w:t xml:space="preserve"> </w:t>
+      </w:r>
+      <w:r>
+        <w:t xml:space="preserve">who identified lack of skin symptoms as a risk factor for severe VIA.</w:t>
       </w:r>
     </w:p>
     <w:p>
@@ -2279,125 +2299,163 @@
         <w:t xml:space="preserve">Based on these and previous findings</w:t>
       </w:r>
       <w:r>
-        <w:rPr>
-          <w:vertAlign w:val="superscript"/>
-        </w:rPr>
-        <w:t xml:space="preserve">6,22,24</w:t>
-      </w:r>
-      <w:r>
-        <w:t xml:space="preserve"> </w:t>
-      </w:r>
-      <w:r>
-        <w:t xml:space="preserve">we propose to perform a peripheral blood KIT D816V mutation test in cases of BST of above 8 ng/ml and with a history of anaphylaxis presenting without urticaria or flushing.</w:t>
-      </w:r>
-    </w:p>
-    <w:p>
-      <w:pPr>
-        <w:pStyle w:val="BodyText"/>
-      </w:pPr>
-      <w:r>
-        <w:t xml:space="preserve">Adult patients experienced VIA more frequently. Young patients mainly suffer from food-induced anaphylaxis</w:t>
-      </w:r>
-      <w:r>
-        <w:rPr>
-          <w:vertAlign w:val="superscript"/>
-        </w:rPr>
+        <w:t xml:space="preserve"> </w:t>
+      </w:r>
+      <w:r>
+        <w:t xml:space="preserve">(6,24,26)</w:t>
+      </w:r>
+      <w:r>
+        <w:t xml:space="preserve"> </w:t>
+      </w:r>
+      <w:r>
+        <w:t xml:space="preserve">we propose to perform a peripheral blood KIT D816V mutation test in cases of BST of above 8 ng/ml and with a history of anaphylaxis presenting without urticaria or flushing. Previous studies showed 92% sensitivity of this test in patients with hymenoptera anaphylaxis, presenting without skin symptoms and with tryptase under 20 ng/ml</w:t>
+      </w:r>
+      <w:r>
+        <w:t xml:space="preserve"> </w:t>
+      </w:r>
+      <w:r>
+        <w:t xml:space="preserve">(27)</w:t>
+      </w:r>
+      <w:r>
+        <w:t xml:space="preserve">.</w:t>
+      </w:r>
+    </w:p>
+    <w:p>
+      <w:pPr>
+        <w:pStyle w:val="BodyText"/>
+      </w:pPr>
+      <w:r>
+        <w:t xml:space="preserve">Age is an important risk factor for severe anaphylaxis</w:t>
+      </w:r>
+      <w:r>
+        <w:t xml:space="preserve"> </w:t>
+      </w:r>
+      <w:r>
+        <w:t xml:space="preserve">(28)</w:t>
+      </w:r>
+      <w:r>
+        <w:t xml:space="preserve">. Adult patients experienced VIA more frequently. Young patients mainly suffer from food-induced anaphylaxis</w:t>
+      </w:r>
+      <w:r>
+        <w:t xml:space="preserve"> </w:t>
+      </w:r>
+      <w:r>
+        <w:t xml:space="preserve">(8)</w:t>
+      </w:r>
+      <w:r>
+        <w:t xml:space="preserve">.</w:t>
+      </w:r>
+      <w:r>
+        <w:t xml:space="preserve"> </w:t>
+      </w:r>
+      <w:r>
+        <w:t xml:space="preserve">Emergency room (ER) admission data indicate that the frequency of insect stings hypersensitivity reactions in children is comparable to food hypersensitivity reactions (12-15% of cases of hypersensitivity reactions admitted to the ER), but pediatric anaphylaxis is triggered significantly more often by food elicitors (56% of food hypersensitivity cases vs. 5.3% of sting cases seen in the ER)</w:t>
+      </w:r>
+      <w:r>
+        <w:t xml:space="preserve"> </w:t>
+      </w:r>
+      <w:r>
+        <w:t xml:space="preserve">(29)</w:t>
+      </w:r>
+      <w:r>
+        <w:t xml:space="preserve">. Senior patients, on the other hand, suffer from drug-related hypersensitivity more often than insect sting hypersensitivity</w:t>
+      </w:r>
+      <w:r>
+        <w:t xml:space="preserve"> </w:t>
+      </w:r>
+      <w:r>
+        <w:t xml:space="preserve">(25)</w:t>
+      </w:r>
+      <w:r>
+        <w:t xml:space="preserve">.</w:t>
+      </w:r>
+      <w:r>
+        <w:t xml:space="preserve"> </w:t>
+      </w:r>
+      <w:r>
+        <w:t xml:space="preserve"> </w:t>
+      </w:r>
+      <w:r>
+        <w:t xml:space="preserve">Similarly, we observed less VIA in patients with concomitant atopic diseases (Fig.</w:t>
+      </w:r>
+      <w:r>
+        <w:t xml:space="preserve"> </w:t>
+      </w:r>
+      <w:r>
         <w:t xml:space="preserve">8</w:t>
       </w:r>
       <w:r>
+        <w:t xml:space="preserve">) , as these patients more often present with food anaphylaxis</w:t>
+      </w:r>
+      <w:r>
+        <w:t xml:space="preserve"> </w:t>
+      </w:r>
+      <w:r>
+        <w:t xml:space="preserve">(30)</w:t>
+      </w:r>
+      <w:r>
         <w:t xml:space="preserve">.</w:t>
       </w:r>
-      <w:r>
-        <w:t xml:space="preserve"> </w:t>
-      </w:r>
-      <w:r>
-        <w:t xml:space="preserve">Emergency room (ER) admission data indicate that the frequency of insect stings hypersensitivity reactions in children is comparable to food hypersensitivity reactions (12-15% of cases of hypersensitivity reactions admitted to the ER), but pediatric anaphylaxis is triggered significantly more often by food elicitors (56% of food hypersensitivity cases vs. 5.3% of sting cases seen in the ER)</w:t>
-      </w:r>
-      <w:r>
-        <w:rPr>
-          <w:vertAlign w:val="superscript"/>
-        </w:rPr>
-        <w:t xml:space="preserve">25</w:t>
-      </w:r>
-      <w:r>
-        <w:t xml:space="preserve">. Senior patients, on the other hand, suffer from drug-related hypersensitivity more often than insect sting hypersensitivity</w:t>
-      </w:r>
-      <w:r>
-        <w:rPr>
-          <w:vertAlign w:val="superscript"/>
-        </w:rPr>
-        <w:t xml:space="preserve">23</w:t>
+    </w:p>
+    <w:p>
+      <w:pPr>
+        <w:pStyle w:val="BodyText"/>
+      </w:pPr>
+      <w:r>
+        <w:t xml:space="preserve">The role of cardiovascular medication cannot be isolated from the effect of concomitant cardiovascular conditions; therefore, we cannot state whether ACE-I and beta-blockers increase the severity of anaphylaxis. However, we did observe that there were no significant differences between VIA and non-VIA cases regarding the symptoms and severity of an episode with concomitant use of ACE-I or beta-blockers.</w:t>
+      </w:r>
+    </w:p>
+    <w:p>
+      <w:pPr>
+        <w:pStyle w:val="BodyText"/>
+      </w:pPr>
+      <w:r>
+        <w:t xml:space="preserve">Cases of VIA had been treated with epinephrine less often than the age- sex- and severity-matched cases of non-VIA. Moreover, the administration of epinephrine did not depend on the trigger if the patient experienced anaphylaxis previously, but was significantly less often used if the patients experienced their first episode of VIA (in comparison to non-VIA). The difference between groups was prominent for milder cases of anaphylaxis. The reason for this observation is unclear. One explanation could be that emergency team more often attributed the VIA symptoms to anxiety, whereas in non-VIA, they were more often suspecting anaphylaxis. A second possibility could be that many physicians fail to diagnose anaphylaxis when no skin symptoms are present. To our knowledge, this is the only data on the comparative epinephrine usage in a case-controlled group of VIA vs. non-VIA.</w:t>
+      </w:r>
+    </w:p>
+    <w:p>
+      <w:pPr>
+        <w:pStyle w:val="BodyText"/>
+      </w:pPr>
+      <w:r>
+        <w:t xml:space="preserve">Nevertheless, international guidelines of anaphylaxis state that epinephrine (i.m.) is the first-line agent in all diagnosed cases of anaphylaxis</w:t>
+      </w:r>
+      <w:r>
+        <w:t xml:space="preserve"> </w:t>
+      </w:r>
+      <w:r>
+        <w:t xml:space="preserve">(31)</w:t>
+      </w:r>
+      <w:r>
+        <w:t xml:space="preserve">. Clinicians should not underestimate the less severe VIA cases and treat them with epinephrine accordingly.</w:t>
+      </w:r>
+    </w:p>
+    <w:p>
+      <w:pPr>
+        <w:pStyle w:val="BodyText"/>
+      </w:pPr>
+      <w:r>
+        <w:t xml:space="preserve">Although there are no absolute contraindications for using epinephrine in anaphylaxis, one potential scenario where clinicians tend to be reluctant to using epinephrine is a hypersensitivity reaction presenting with high blood pressure and tachycardia, which may be present at the initial phase of VIA. Nevertheless, the three exceptionally well documented cases of anaphylaxis upon sting challenge showed that the initial transient increase in blood presure should not be interpreted as a contraindication to andrenaline and it could be safely given even if the heart rate was above 120 beats per minute</w:t>
+      </w:r>
+      <w:r>
+        <w:t xml:space="preserve"> </w:t>
+      </w:r>
+      <w:r>
+        <w:t xml:space="preserve">(32)</w:t>
       </w:r>
       <w:r>
         <w:t xml:space="preserve">.</w:t>
       </w:r>
-      <w:r>
-        <w:t xml:space="preserve"> </w:t>
-      </w:r>
-      <w:r>
-        <w:t xml:space="preserve"> </w:t>
-      </w:r>
-      <w:r>
-        <w:t xml:space="preserve">Similarly, we observed less VIA in patients with concomitant atopic diseases (Fig.</w:t>
-      </w:r>
-      <w:r>
-        <w:t xml:space="preserve"> </w:t>
-      </w:r>
-      <w:r>
-        <w:t xml:space="preserve">8</w:t>
-      </w:r>
-      <w:r>
-        <w:t xml:space="preserve">) , as these patients more often present with food anaphylaxis</w:t>
-      </w:r>
-      <w:r>
-        <w:rPr>
-          <w:vertAlign w:val="superscript"/>
-        </w:rPr>
-        <w:t xml:space="preserve">26</w:t>
-      </w:r>
-      <w:r>
-        <w:t xml:space="preserve">.</w:t>
-      </w:r>
-    </w:p>
-    <w:p>
-      <w:pPr>
-        <w:pStyle w:val="BodyText"/>
-      </w:pPr>
-      <w:r>
-        <w:t xml:space="preserve">The role of cardiovascular medication cannot be isolated from the effect of concomitant cardiovascular conditions; therefore, we cannot state whether ACE-I and beta-blockers increase the severity of anaphylaxis. However, we did observe that there were no significant differences between VIA and non-VIA cases regarding the symptoms and severity of an episode with concomitant use of ACE-I or beta-blockers.</w:t>
-      </w:r>
-    </w:p>
-    <w:p>
-      <w:pPr>
-        <w:pStyle w:val="BodyText"/>
-      </w:pPr>
-      <w:r>
-        <w:t xml:space="preserve">Cases of VIA had been treated with epinephrine less often than the age- sex- and severity-matched cases of non-VIA. Moreover, the administration of epinephrine did not depend on the trigger if the patient experienced anaphylaxis previously, but was significantly less often used if the patients experienced their first episode of VIA (in comparison to non-VIA). The difference between groups was prominent for milder cases of anaphylaxis. The reason for this observation is unclear. One explanation could be that emergency team more often attributed the VIA symptoms to anxiety, whereas in non-VIA, they were more often suspecting anaphylaxis. To our knowledge, this is the only data on the comparative epinephrine usage in a case-controlled group of VIA vs. non-VIA.</w:t>
-      </w:r>
-    </w:p>
-    <w:p>
-      <w:pPr>
-        <w:pStyle w:val="BodyText"/>
-      </w:pPr>
-      <w:r>
-        <w:t xml:space="preserve">Nevertheless, international guidelines of anaphylaxis state that epinephrine (i.m.) is the first-line agent in all diagnosed cases of anaphylaxis</w:t>
-      </w:r>
-      <w:r>
-        <w:rPr>
-          <w:vertAlign w:val="superscript"/>
-        </w:rPr>
-        <w:t xml:space="preserve">27</w:t>
-      </w:r>
-      <w:r>
-        <w:t xml:space="preserve">. Clinicians should not undermine the less severe VIA cases and treat them with epinephrine accordingly.</w:t>
-      </w:r>
-    </w:p>
-    <w:p>
-      <w:pPr>
-        <w:pStyle w:val="BodyText"/>
-      </w:pPr>
-      <w:r>
-        <w:t xml:space="preserve">Although there are no absolute contraindications for using epinephrine in anaphylaxis, one potential scenario where clinicians tend to be reluctant to using epinephrine is a hypersensitivity reaction presenting with high blood pressure and tachycardia, which may be present at the initial phase of VIA, due to a psychologic reflex. In theory, these less severe cases of VIA may display some form of stress-related blood pressure increase. As we lack data to confirm or discard this theory, future analysis of this question is of great clinical value.</w:t>
+    </w:p>
+    <w:p>
+      <w:pPr>
+        <w:pStyle w:val="BodyText"/>
+      </w:pPr>
+      <w:r>
+        <w:t xml:space="preserve">IVA patients had a documented history of anaphylaxis in 28% of the cases, and systemic immunotherapy has not been initiated in these patients, what is against latest management guidelines, although this fraction may be slowly decreasing it is of utmost importance to recommend SIT to all patients who experienced VIA.</w:t>
+      </w:r>
+      <w:r>
+        <w:t xml:space="preserve"> </w:t>
       </w:r>
     </w:p>
     <w:p>
@@ -2408,10 +2466,10 @@
         <w:t xml:space="preserve">Based on our findings, insects are the most probable elicitor of anaphylaxis in Europe during summer-season, with VIA cases extending from early spring to the end of autumn. Detailed information on the seasonality of insect-elicited hypersensitivity reactions is scarce</w:t>
       </w:r>
       <w:r>
-        <w:rPr>
-          <w:vertAlign w:val="superscript"/>
-        </w:rPr>
-        <w:t xml:space="preserve">28</w:t>
+        <w:t xml:space="preserve"> </w:t>
+      </w:r>
+      <w:r>
+        <w:t xml:space="preserve">(33)</w:t>
       </w:r>
       <w:r>
         <w:t xml:space="preserve">. The activity of</w:t>
@@ -2432,10 +2490,10 @@
         <w:t xml:space="preserve">depends on the climate, and in invaded regions (e.i. Australia), it can even extend throughout the year</w:t>
       </w:r>
       <w:r>
-        <w:rPr>
-          <w:vertAlign w:val="superscript"/>
-        </w:rPr>
-        <w:t xml:space="preserve">29</w:t>
+        <w:t xml:space="preserve"> </w:t>
+      </w:r>
+      <w:r>
+        <w:t xml:space="preserve">(34)</w:t>
       </w:r>
       <w:r>
         <w:t xml:space="preserve">. The changing climate in Europe may influence the activity of Hymenoptera in this region in the upcoming years. However, in the period from 2007 - 2019, the perennial ratio of VIA to non-VIA cases has remained unchanged (data not shown).</w:t>
@@ -2490,7 +2548,7 @@
         <w:pStyle w:val="BodyText"/>
       </w:pPr>
       <w:r>
-        <w:t xml:space="preserve">When evaluating the risk of future severe episodes - patients with BST above 8 ng/ml should undergo extensive diagnostic tests to exclude indolent systemic mastocytosis or MCAS and should be provided with two EAIs for acute self-management.</w:t>
+        <w:t xml:space="preserve">All cases should undergo appropriate allergologic testing and indication for SIT should be evaluated. Patients with BST above 8 ng/ml should undergo extensive diagnostic tests to exclude indolent systemic mastocytosis or MCAS and should be provided with two EAIs for acute self-management.</w:t>
       </w:r>
     </w:p>
     <w:p>
@@ -2536,33 +2594,24 @@
       </w:r>
       <w:bookmarkEnd w:id="42"/>
     </w:p>
-    <w:bookmarkStart w:id="96" w:name="refs"/>
+    <w:bookmarkStart w:id="102" w:name="refs"/>
     <w:bookmarkStart w:id="44" w:name="ref-Bil2008"/>
     <w:p>
       <w:pPr>
         <w:pStyle w:val="FirstParagraph"/>
       </w:pPr>
       <w:r>
-        <w:t xml:space="preserve">1. Bilò BM, Bonifazi F. Epidemiology of insect-venom anaphylaxis.</w:t>
-      </w:r>
-      <w:r>
-        <w:t xml:space="preserve"> </w:t>
-      </w:r>
-      <w:r>
-        <w:rPr>
-          <w:i/>
-        </w:rPr>
-        <w:t xml:space="preserve">Current Opinion in Allergy and Clinical Immunology</w:t>
-      </w:r>
-      <w:r>
-        <w:t xml:space="preserve">. 2008;8(4):330-337. doi:</w:t>
+        <w:t xml:space="preserve">1. Bilò BM, Bonifazi F. Epidemiology of insect-venom anaphylaxis. Current Opinion in Allergy and Clinical Immunology [Internet]. 2008 Aug;8(4):330–7. Available from:</w:t>
+      </w:r>
+      <w:r>
+        <w:t xml:space="preserve"> </w:t>
       </w:r>
       <w:hyperlink r:id="rId43">
         <w:r>
           <w:rPr>
             <w:rStyle w:val="Hyperlink"/>
           </w:rPr>
-          <w:t xml:space="preserve">10.1097/aci.0b013e32830638c5</w:t>
+          <w:t xml:space="preserve">https://doi.org/10.1097/aci.0b013e32830638c5</w:t>
         </w:r>
       </w:hyperlink>
     </w:p>
@@ -2573,26 +2622,17 @@
         <w:pStyle w:val="BodyText"/>
       </w:pPr>
       <w:r>
-        <w:t xml:space="preserve">2. Sturm GJ, Varga E-M, Roberts G, et al. EAACI guidelines on allergen immunotherapy: Hymenoptera venom allergy.</w:t>
-      </w:r>
-      <w:r>
-        <w:t xml:space="preserve"> </w:t>
-      </w:r>
-      <w:r>
-        <w:rPr>
-          <w:i/>
-        </w:rPr>
-        <w:t xml:space="preserve">Allergy</w:t>
-      </w:r>
-      <w:r>
-        <w:t xml:space="preserve">. 2017;73(4):744-764. doi:</w:t>
+        <w:t xml:space="preserve">2. Sturm GJ, Varga E-M, Roberts G, Mosbech H, Bilò MB, Akdis CA, et al. EAACI guidelines on allergen immunotherapy: Hymenoptera venom allergy. Allergy [Internet]. 2017 Dec;73(4):744–64. Available from:</w:t>
+      </w:r>
+      <w:r>
+        <w:t xml:space="preserve"> </w:t>
       </w:r>
       <w:hyperlink r:id="rId45">
         <w:r>
           <w:rPr>
             <w:rStyle w:val="Hyperlink"/>
           </w:rPr>
-          <w:t xml:space="preserve">10.1111/all.13262</w:t>
+          <w:t xml:space="preserve">https://doi.org/10.1111/all.13262</w:t>
         </w:r>
       </w:hyperlink>
     </w:p>
@@ -2603,26 +2643,17 @@
         <w:pStyle w:val="BodyText"/>
       </w:pPr>
       <w:r>
-        <w:t xml:space="preserve">3. Jimenez-Rodriguez T, Garcia-Neuer M, Alenazy LA, Castells M. Anaphylaxis in the 21st century: Phenotypes, endotypes, and biomarkers.</w:t>
-      </w:r>
-      <w:r>
-        <w:t xml:space="preserve"> </w:t>
-      </w:r>
-      <w:r>
-        <w:rPr>
-          <w:i/>
-        </w:rPr>
-        <w:t xml:space="preserve">Journal of Asthma and Allergy</w:t>
-      </w:r>
-      <w:r>
-        <w:t xml:space="preserve">. 2018;Volume 11:121-142. doi:</w:t>
+        <w:t xml:space="preserve">3. Jimenez-Rodriguez T, Garcia-Neuer M, Alenazy LA, Castells M. Anaphylaxis in the 21st century: Phenotypes, endotypes, and biomarkers. Journal of Asthma and Allergy [Internet]. 2018 Jun;Volume 11:121–42. Available from:</w:t>
+      </w:r>
+      <w:r>
+        <w:t xml:space="preserve"> </w:t>
       </w:r>
       <w:hyperlink r:id="rId47">
         <w:r>
           <w:rPr>
             <w:rStyle w:val="Hyperlink"/>
           </w:rPr>
-          <w:t xml:space="preserve">10.2147/jaa.s159411</w:t>
+          <w:t xml:space="preserve">https://doi.org/10.2147/jaa.s159411</w:t>
         </w:r>
       </w:hyperlink>
     </w:p>
@@ -2633,26 +2664,17 @@
         <w:pStyle w:val="BodyText"/>
       </w:pPr>
       <w:r>
-        <w:t xml:space="preserve">4. Muraro A, Lemanske RF, Castells M, et al. Precision medicine in allergic disease-food allergy, drug allergy, and anaphylaxis-PRACTALL document of the european academy of allergy and clinical immunology and the american academy of allergy, asthma and immunology.</w:t>
-      </w:r>
-      <w:r>
-        <w:t xml:space="preserve"> </w:t>
-      </w:r>
-      <w:r>
-        <w:rPr>
-          <w:i/>
-        </w:rPr>
-        <w:t xml:space="preserve">Allergy</w:t>
-      </w:r>
-      <w:r>
-        <w:t xml:space="preserve">. 2017;72(7):1006-1021. doi:</w:t>
+        <w:t xml:space="preserve">4. Muraro A, Lemanske RF, Castells M, Torres MJ, Khan D, Simon H-U, et al. Precision medicine in allergic disease-food allergy, drug allergy, and anaphylaxis-PRACTALL document of the european academy of allergy and clinical immunology and the american academy of allergy, asthma and immunology. Allergy [Internet]. 2017 Apr;72(7):1006–21. Available from:</w:t>
+      </w:r>
+      <w:r>
+        <w:t xml:space="preserve"> </w:t>
       </w:r>
       <w:hyperlink r:id="rId49">
         <w:r>
           <w:rPr>
             <w:rStyle w:val="Hyperlink"/>
           </w:rPr>
-          <w:t xml:space="preserve">10.1111/all.13132</w:t>
+          <w:t xml:space="preserve">https://doi.org/10.1111/all.13132</w:t>
         </w:r>
       </w:hyperlink>
     </w:p>
@@ -2663,188 +2685,106 @@
         <w:pStyle w:val="BodyText"/>
       </w:pPr>
       <w:r>
-        <w:t xml:space="preserve">5. Lantner R, Reisman RE. Clinical and immunologic features and subsequent course of patients with severe insect-sting anaphylaxis.</w:t>
-      </w:r>
-      <w:r>
-        <w:t xml:space="preserve"> </w:t>
-      </w:r>
-      <w:r>
-        <w:rPr>
-          <w:i/>
-        </w:rPr>
-        <w:t xml:space="preserve">Journal of Allergy and Clinical Immunology</w:t>
-      </w:r>
-      <w:r>
-        <w:t xml:space="preserve">. 1989;84(6, Part 1):900-906. doi:</w:t>
+        <w:t xml:space="preserve">5. Lantner R, Reisman RE. Clinical and immunologic features and subsequent course of patients with severe insect-sting anaphylaxis. Journal of Allergy and Clinical Immunology [Internet]. 1989;84(6, Part 1):900–6. Available from:</w:t>
+      </w:r>
+      <w:r>
+        <w:t xml:space="preserve"> </w:t>
       </w:r>
       <w:hyperlink r:id="rId51">
         <w:r>
           <w:rPr>
             <w:rStyle w:val="Hyperlink"/>
           </w:rPr>
-          <w:t xml:space="preserve">https://doi.org/10.1016/0091-6749(89)90387-4</w:t>
+          <w:t xml:space="preserve">http://www.sciencedirect.com/science/article/pii/0091674989903874</w:t>
         </w:r>
       </w:hyperlink>
     </w:p>
     <w:bookmarkEnd w:id="52"/>
-    <w:bookmarkStart w:id="54" w:name="ref-Ruff2009"/>
-    <w:p>
-      <w:pPr>
-        <w:pStyle w:val="BodyText"/>
-      </w:pPr>
-      <w:r>
-        <w:t xml:space="preserve">6. Ruëff F, Przybilla B, Biló MB, et al. Predictors of severe systemic anaphylactic reactions in patients with hymenoptera venom allergy: Importance of baseline serum tryptasea study of the european academy of allergology and clinical immunology interest group on insect venom hypersensitivity.</w:t>
-      </w:r>
-      <w:r>
-        <w:t xml:space="preserve"> </w:t>
-      </w:r>
-      <w:r>
-        <w:rPr>
-          <w:i/>
-        </w:rPr>
-        <w:t xml:space="preserve">Journal of Allergy and Clinical Immunology</w:t>
-      </w:r>
-      <w:r>
-        <w:t xml:space="preserve">. 2009;124(5):1047-1054. doi:</w:t>
-      </w:r>
-      <w:hyperlink r:id="rId53">
+    <w:bookmarkStart w:id="53" w:name="ref-Ruff2009"/>
+    <w:p>
+      <w:pPr>
+        <w:pStyle w:val="BodyText"/>
+      </w:pPr>
+      <w:r>
+        <w:t xml:space="preserve">6. Ruëff F, Przybilla B, Biló MB, Müller U, Scheipl F, Aberer W, et al. Predictors of severe systemic anaphylactic reactions in patients with hymenoptera venom allergy: Importance of baseline serum tryptasea study of the european academy of allergology and clinical immunology interest group on insect venom hypersensitivity. Journal of Allergy and Clinical Immunology. 2009 Nov;124(5):1047–54.</w:t>
+      </w:r>
+      <w:r>
+        <w:t xml:space="preserve"> </w:t>
+      </w:r>
+    </w:p>
+    <w:bookmarkEnd w:id="53"/>
+    <w:bookmarkStart w:id="54" w:name="ref-nittner2015insect"/>
+    <w:p>
+      <w:pPr>
+        <w:pStyle w:val="BodyText"/>
+      </w:pPr>
+      <w:r>
+        <w:t xml:space="preserve">7. Nittner-Marszalska M, Cichocka-Jarosz E. Insect sting allergy in adults: Key messages for clinicians. Pol Arch Med Wewn. 2015;125(12):929–37.</w:t>
+      </w:r>
+      <w:r>
+        <w:t xml:space="preserve"> </w:t>
+      </w:r>
+    </w:p>
+    <w:bookmarkEnd w:id="54"/>
+    <w:bookmarkStart w:id="56" w:name="ref-Grabenhenrich2016"/>
+    <w:p>
+      <w:pPr>
+        <w:pStyle w:val="BodyText"/>
+      </w:pPr>
+      <w:r>
+        <w:t xml:space="preserve">8. Grabenhenrich LB, Dölle S, Moneret-Vautrin A, Köhli A, Lange L, Spindler T, et al. Anaphylaxis in children and adolescents: The european anaphylaxis registry. Journal of Allergy and Clinical Immunology [Internet]. 2016 Apr;137(4):1128–1137.e1. Available from:</w:t>
+      </w:r>
+      <w:r>
+        <w:t xml:space="preserve"> </w:t>
+      </w:r>
+      <w:hyperlink r:id="rId55">
         <w:r>
           <w:rPr>
             <w:rStyle w:val="Hyperlink"/>
           </w:rPr>
-          <w:t xml:space="preserve">10.1016/j.jaci.2009.08.027</w:t>
+          <w:t xml:space="preserve">https://doi.org/10.1016/j.jaci.2015.11.015</w:t>
         </w:r>
       </w:hyperlink>
     </w:p>
-    <w:bookmarkEnd w:id="54"/>
-    <w:bookmarkStart w:id="55" w:name="ref-nittner2015insect"/>
-    <w:p>
-      <w:pPr>
-        <w:pStyle w:val="BodyText"/>
-      </w:pPr>
-      <w:r>
-        <w:t xml:space="preserve">7. Nittner-Marszalska M, Cichocka-Jarosz E. Insect sting allergy in adults: Key messages for clinicians.</w:t>
-      </w:r>
-      <w:r>
-        <w:t xml:space="preserve"> </w:t>
-      </w:r>
-      <w:r>
-        <w:rPr>
-          <w:i/>
-        </w:rPr>
-        <w:t xml:space="preserve">Pol Arch Med Wewn</w:t>
-      </w:r>
-      <w:r>
-        <w:t xml:space="preserve">. 2015;125(12):929-937.</w:t>
-      </w:r>
-    </w:p>
-    <w:bookmarkEnd w:id="55"/>
-    <w:bookmarkStart w:id="57" w:name="ref-Grabenhenrich2016"/>
-    <w:p>
-      <w:pPr>
-        <w:pStyle w:val="BodyText"/>
-      </w:pPr>
-      <w:r>
-        <w:t xml:space="preserve">8. Grabenhenrich LB, Dölle S, Moneret-Vautrin A, et al. Anaphylaxis in children and adolescents: The european anaphylaxis registry.</w:t>
-      </w:r>
-      <w:r>
-        <w:t xml:space="preserve"> </w:t>
-      </w:r>
-      <w:r>
-        <w:rPr>
-          <w:i/>
-        </w:rPr>
-        <w:t xml:space="preserve">Journal of Allergy and Clinical Immunology</w:t>
-      </w:r>
-      <w:r>
-        <w:t xml:space="preserve">. 2016;137(4):1128-1137.e1. doi:</w:t>
-      </w:r>
-      <w:hyperlink r:id="rId56">
-        <w:r>
-          <w:rPr>
-            <w:rStyle w:val="Hyperlink"/>
-          </w:rPr>
-          <w:t xml:space="preserve">10.1016/j.jaci.2015.11.015</w:t>
-        </w:r>
-      </w:hyperlink>
+    <w:bookmarkEnd w:id="56"/>
+    <w:bookmarkStart w:id="57" w:name="ref-Sampson2006"/>
+    <w:p>
+      <w:pPr>
+        <w:pStyle w:val="BodyText"/>
+      </w:pPr>
+      <w:r>
+        <w:t xml:space="preserve">9. Sampson HA, Muñoz-Furlong A, Campbell RL, Adkinson NF, Allan Bock S, Branum A, et al. Second symposium on the definition and management of anaphylaxis: Summary report - Second National Institute of Allergy and Infectious Disease/Food Allergy and Anaphylaxis Network Symposium. Annals of Emergency Medicine. 2006;47(4):373–80.</w:t>
+      </w:r>
+      <w:r>
+        <w:t xml:space="preserve"> </w:t>
+      </w:r>
     </w:p>
     <w:bookmarkEnd w:id="57"/>
-    <w:bookmarkStart w:id="59" w:name="ref-Sampson2006"/>
-    <w:p>
-      <w:pPr>
-        <w:pStyle w:val="BodyText"/>
-      </w:pPr>
-      <w:r>
-        <w:t xml:space="preserve">9. Sampson HA, Muñoz-Furlong A, Campbell RL, et al. Second symposium on the definition and management of anaphylaxis: Summary report - Second National Institute of Allergy and Infectious Disease/Food Allergy and Anaphylaxis Network Symposium.</w:t>
-      </w:r>
-      <w:r>
-        <w:t xml:space="preserve"> </w:t>
-      </w:r>
-      <w:r>
-        <w:rPr>
-          <w:i/>
-        </w:rPr>
-        <w:t xml:space="preserve">Annals of Emergency Medicine</w:t>
-      </w:r>
-      <w:r>
-        <w:t xml:space="preserve">. 2006;47(4):373-380. doi:</w:t>
-      </w:r>
-      <w:hyperlink r:id="rId58">
-        <w:r>
-          <w:rPr>
-            <w:rStyle w:val="Hyperlink"/>
-          </w:rPr>
-          <w:t xml:space="preserve">10.1016/j.annemergmed.2006.01.018</w:t>
-        </w:r>
-      </w:hyperlink>
-    </w:p>
-    <w:bookmarkEnd w:id="59"/>
-    <w:bookmarkStart w:id="60" w:name="ref-Ring1977"/>
-    <w:p>
-      <w:pPr>
-        <w:pStyle w:val="BodyText"/>
-      </w:pPr>
-      <w:r>
-        <w:t xml:space="preserve">10. Ring J, Messmer K. Incidence and severity of anaphylactoid reactions to colloid volume substitutes.</w:t>
-      </w:r>
-      <w:r>
-        <w:t xml:space="preserve"> </w:t>
-      </w:r>
-      <w:r>
-        <w:rPr>
-          <w:i/>
-        </w:rPr>
-        <w:t xml:space="preserve">Lancet (London, England)</w:t>
-      </w:r>
-      <w:r>
-        <w:t xml:space="preserve">. 1977;1(8009):466-469.</w:t>
-      </w:r>
-    </w:p>
-    <w:bookmarkEnd w:id="60"/>
-    <w:bookmarkStart w:id="62" w:name="ref-matchit"/>
-    <w:p>
-      <w:pPr>
-        <w:pStyle w:val="BodyText"/>
-      </w:pPr>
-      <w:r>
-        <w:t xml:space="preserve">11. Ho DE, Imai K, King G, Stuart EA. MatchIt: Nonparametric preprocessing for parametric causal inference.</w:t>
-      </w:r>
-      <w:r>
-        <w:t xml:space="preserve"> </w:t>
-      </w:r>
-      <w:r>
-        <w:rPr>
-          <w:i/>
-        </w:rPr>
-        <w:t xml:space="preserve">Journal of Statistical Software</w:t>
-      </w:r>
-      <w:r>
-        <w:t xml:space="preserve">. 2011;42(8):1-28.</w:t>
-      </w:r>
-      <w:r>
-        <w:t xml:space="preserve"> </w:t>
-      </w:r>
-      <w:hyperlink r:id="rId61">
+    <w:bookmarkStart w:id="58" w:name="ref-Ring1977"/>
+    <w:p>
+      <w:pPr>
+        <w:pStyle w:val="BodyText"/>
+      </w:pPr>
+      <w:r>
+        <w:t xml:space="preserve">10. Ring J, Messmer K. Incidence and severity of anaphylactoid reactions to colloid volume substitutes. Lancet (London, England). 1977 Feb;1(8009):466–9.</w:t>
+      </w:r>
+      <w:r>
+        <w:t xml:space="preserve"> </w:t>
+      </w:r>
+    </w:p>
+    <w:bookmarkEnd w:id="58"/>
+    <w:bookmarkStart w:id="60" w:name="ref-matchit"/>
+    <w:p>
+      <w:pPr>
+        <w:pStyle w:val="BodyText"/>
+      </w:pPr>
+      <w:r>
+        <w:t xml:space="preserve">11. Ho DE, Imai K, King G, Stuart EA. MatchIt: Nonparametric preprocessing for parametric causal inference. Journal of Statistical Software [Internet]. 2011;42(8):1–28. Available from:</w:t>
+      </w:r>
+      <w:r>
+        <w:t xml:space="preserve"> </w:t>
+      </w:r>
+      <w:hyperlink r:id="rId59">
         <w:r>
           <w:rPr>
             <w:rStyle w:val="Hyperlink"/>
@@ -2852,87 +2792,46 @@
           <w:t xml:space="preserve">http://www.jstatsoft.org/v42/i08/</w:t>
         </w:r>
       </w:hyperlink>
-      <w:r>
-        <w:t xml:space="preserve">.</w:t>
+    </w:p>
+    <w:bookmarkEnd w:id="60"/>
+    <w:bookmarkStart w:id="61" w:name="ref-Worm2018"/>
+    <w:p>
+      <w:pPr>
+        <w:pStyle w:val="BodyText"/>
+      </w:pPr>
+      <w:r>
+        <w:t xml:space="preserve">12. Worm M, Francuzik W, Renaudin J-M, Bilo MB, Cardona V, Hofmeier KS, et al. Factors increasing the risk for a severe reaction in anaphylaxis: An analysis of data from the european anaphylaxis registry. Allergy. 2018 Jan;</w:t>
+      </w:r>
+      <w:r>
+        <w:t xml:space="preserve"> </w:t>
+      </w:r>
+    </w:p>
+    <w:bookmarkEnd w:id="61"/>
+    <w:bookmarkStart w:id="62" w:name="ref-R"/>
+    <w:p>
+      <w:pPr>
+        <w:pStyle w:val="BodyText"/>
+      </w:pPr>
+      <w:r>
+        <w:t xml:space="preserve">13. R Core Team. R: A language and environment for statistical computing. Vienna, Austria: R Foundation for Statistical Computing; 2017.</w:t>
+      </w:r>
+      <w:r>
+        <w:t xml:space="preserve"> </w:t>
       </w:r>
     </w:p>
     <w:bookmarkEnd w:id="62"/>
-    <w:bookmarkStart w:id="64" w:name="ref-Worm2018"/>
-    <w:p>
-      <w:pPr>
-        <w:pStyle w:val="BodyText"/>
-      </w:pPr>
-      <w:r>
-        <w:t xml:space="preserve">12. Worm M, Francuzik W, Renaudin J-M, et al. Factors increasing the risk for a severe reaction in anaphylaxis: An analysis of data from the european anaphylaxis registry.</w:t>
-      </w:r>
-      <w:r>
-        <w:t xml:space="preserve"> </w:t>
-      </w:r>
-      <w:r>
-        <w:rPr>
-          <w:i/>
-        </w:rPr>
-        <w:t xml:space="preserve">Allergy</w:t>
-      </w:r>
-      <w:r>
-        <w:t xml:space="preserve">. January 2018. doi:</w:t>
+    <w:bookmarkStart w:id="64" w:name="ref-rf"/>
+    <w:p>
+      <w:pPr>
+        <w:pStyle w:val="BodyText"/>
+      </w:pPr>
+      <w:r>
+        <w:t xml:space="preserve">14. Liaw A, Wiener M. Classification and regression by randomForest. R News [Internet]. 2002;2(3):18–22. Available from:</w:t>
+      </w:r>
+      <w:r>
+        <w:t xml:space="preserve"> </w:t>
       </w:r>
       <w:hyperlink r:id="rId63">
-        <w:r>
-          <w:rPr>
-            <w:rStyle w:val="Hyperlink"/>
-          </w:rPr>
-          <w:t xml:space="preserve">10.1111/all.13380</w:t>
-        </w:r>
-      </w:hyperlink>
-    </w:p>
-    <w:bookmarkEnd w:id="64"/>
-    <w:bookmarkStart w:id="65" w:name="ref-R"/>
-    <w:p>
-      <w:pPr>
-        <w:pStyle w:val="BodyText"/>
-      </w:pPr>
-      <w:r>
-        <w:t xml:space="preserve">13. R Core Team.</w:t>
-      </w:r>
-      <w:r>
-        <w:t xml:space="preserve"> </w:t>
-      </w:r>
-      <w:r>
-        <w:rPr>
-          <w:i/>
-        </w:rPr>
-        <w:t xml:space="preserve">R: A Language and Environment for Statistical Computing</w:t>
-      </w:r>
-      <w:r>
-        <w:t xml:space="preserve">. Vienna, Austria: R Foundation for Statistical Computing; 2017.</w:t>
-      </w:r>
-    </w:p>
-    <w:bookmarkEnd w:id="65"/>
-    <w:bookmarkStart w:id="67" w:name="ref-rf"/>
-    <w:p>
-      <w:pPr>
-        <w:pStyle w:val="BodyText"/>
-      </w:pPr>
-      <w:r>
-        <w:t xml:space="preserve">14. Liaw A, Wiener M. Classification and regression by randomForest.</w:t>
-      </w:r>
-      <w:r>
-        <w:t xml:space="preserve"> </w:t>
-      </w:r>
-      <w:r>
-        <w:rPr>
-          <w:i/>
-        </w:rPr>
-        <w:t xml:space="preserve">R News</w:t>
-      </w:r>
-      <w:r>
-        <w:t xml:space="preserve">. 2002;2(3):18-22.</w:t>
-      </w:r>
-      <w:r>
-        <w:t xml:space="preserve"> </w:t>
-      </w:r>
-      <w:hyperlink r:id="rId66">
         <w:r>
           <w:rPr>
             <w:rStyle w:val="Hyperlink"/>
@@ -2940,125 +2839,83 @@
           <w:t xml:space="preserve">https://CRAN.R-project.org/doc/Rnews/</w:t>
         </w:r>
       </w:hyperlink>
-      <w:r>
-        <w:t xml:space="preserve">.</w:t>
-      </w:r>
-    </w:p>
-    <w:bookmarkEnd w:id="67"/>
-    <w:bookmarkStart w:id="69" w:name="ref-Strobl2007"/>
-    <w:p>
-      <w:pPr>
-        <w:pStyle w:val="BodyText"/>
-      </w:pPr>
-      <w:r>
-        <w:t xml:space="preserve">15. Strobl C, Boulesteix A-L, Zeileis A, Hothorn T. Bias in random forest variable importance measures: Illustrations, sources and a solution.</w:t>
-      </w:r>
-      <w:r>
-        <w:t xml:space="preserve"> </w:t>
-      </w:r>
-      <w:r>
-        <w:rPr>
-          <w:i/>
-        </w:rPr>
-        <w:t xml:space="preserve">BMC Bioinformatics</w:t>
-      </w:r>
-      <w:r>
-        <w:t xml:space="preserve">. 2007;8(1). doi:</w:t>
-      </w:r>
-      <w:hyperlink r:id="rId68">
+    </w:p>
+    <w:bookmarkEnd w:id="64"/>
+    <w:bookmarkStart w:id="66" w:name="ref-Strobl2007"/>
+    <w:p>
+      <w:pPr>
+        <w:pStyle w:val="BodyText"/>
+      </w:pPr>
+      <w:r>
+        <w:t xml:space="preserve">15. Strobl C, Boulesteix A-L, Zeileis A, Hothorn T. Bias in random forest variable importance measures: Illustrations, sources and a solution. BMC Bioinformatics [Internet]. 2007 Jan;8(1). Available from:</w:t>
+      </w:r>
+      <w:r>
+        <w:t xml:space="preserve"> </w:t>
+      </w:r>
+      <w:hyperlink r:id="rId65">
         <w:r>
           <w:rPr>
             <w:rStyle w:val="Hyperlink"/>
           </w:rPr>
-          <w:t xml:space="preserve">10.1186/1471-2105-8-25</w:t>
+          <w:t xml:space="preserve">https://doi.org/10.1186/1471-2105-8-25</w:t>
         </w:r>
       </w:hyperlink>
     </w:p>
-    <w:bookmarkEnd w:id="69"/>
-    <w:bookmarkStart w:id="71" w:name="ref-heatmaply"/>
-    <w:p>
-      <w:pPr>
-        <w:pStyle w:val="BodyText"/>
-      </w:pPr>
-      <w:r>
-        <w:t xml:space="preserve">16. Galili, Tal, O’Callaghan, et al. Heatmaply: An r package for creating interactive cluster heatmaps for online publishing.</w:t>
-      </w:r>
-      <w:r>
-        <w:t xml:space="preserve"> </w:t>
-      </w:r>
-      <w:r>
-        <w:rPr>
-          <w:i/>
-        </w:rPr>
-        <w:t xml:space="preserve">Bioinformatics</w:t>
-      </w:r>
-      <w:r>
-        <w:t xml:space="preserve">. 2017. doi:</w:t>
-      </w:r>
-      <w:hyperlink r:id="rId70">
+    <w:bookmarkEnd w:id="66"/>
+    <w:bookmarkStart w:id="68" w:name="ref-heatmaply"/>
+    <w:p>
+      <w:pPr>
+        <w:pStyle w:val="BodyText"/>
+      </w:pPr>
+      <w:r>
+        <w:t xml:space="preserve">16. Galili, Tal, O’Callaghan, Alan, Sidi, Jonathan, et al. Heatmaply: An r package for creating interactive cluster heatmaps for online publishing. Bioinformatics [Internet]. 2017; Available from:</w:t>
+      </w:r>
+      <w:r>
+        <w:t xml:space="preserve"> </w:t>
+      </w:r>
+      <w:hyperlink r:id="rId67">
         <w:r>
           <w:rPr>
             <w:rStyle w:val="Hyperlink"/>
           </w:rPr>
-          <w:t xml:space="preserve">10.1093/bioinformatics/btx657</w:t>
+          <w:t xml:space="preserve">http://dx.doi.org/10.1093/bioinformatics/btx657</w:t>
         </w:r>
       </w:hyperlink>
     </w:p>
-    <w:bookmarkEnd w:id="71"/>
-    <w:bookmarkStart w:id="73" w:name="ref-Bonadonna2010"/>
-    <w:p>
-      <w:pPr>
-        <w:pStyle w:val="BodyText"/>
-      </w:pPr>
-      <w:r>
-        <w:t xml:space="preserve">17. Bonadonna P, Zanotti R, Müller U. Mastocytosis and insect venom allergy.</w:t>
-      </w:r>
-      <w:r>
-        <w:t xml:space="preserve"> </w:t>
-      </w:r>
-      <w:r>
-        <w:rPr>
-          <w:i/>
-        </w:rPr>
-        <w:t xml:space="preserve">Current Opinion in Allergy and Clinical Immunology</w:t>
-      </w:r>
-      <w:r>
-        <w:t xml:space="preserve">. 2010;10(4):347-353. doi:</w:t>
-      </w:r>
-      <w:hyperlink r:id="rId72">
+    <w:bookmarkEnd w:id="68"/>
+    <w:bookmarkStart w:id="70" w:name="ref-Bonadonna2010"/>
+    <w:p>
+      <w:pPr>
+        <w:pStyle w:val="BodyText"/>
+      </w:pPr>
+      <w:r>
+        <w:t xml:space="preserve">17. Bonadonna P, Zanotti R, Müller U. Mastocytosis and insect venom allergy. Current Opinion in Allergy and Clinical Immunology [Internet]. 2010 Aug;10(4):347–53. Available from:</w:t>
+      </w:r>
+      <w:r>
+        <w:t xml:space="preserve"> </w:t>
+      </w:r>
+      <w:hyperlink r:id="rId69">
         <w:r>
           <w:rPr>
             <w:rStyle w:val="Hyperlink"/>
           </w:rPr>
-          <w:t xml:space="preserve">10.1097/aci.0b013e32833b280c</w:t>
+          <w:t xml:space="preserve">https://doi.org/10.1097/aci.0b013e32833b280c</w:t>
         </w:r>
       </w:hyperlink>
     </w:p>
-    <w:bookmarkEnd w:id="73"/>
-    <w:bookmarkStart w:id="75" w:name="ref-CDT1609"/>
-    <w:p>
-      <w:pPr>
-        <w:pStyle w:val="BodyText"/>
-      </w:pPr>
-      <w:r>
-        <w:t xml:space="preserve">18. Gangadharan V, Bhatheja S, Balbissi KA. Kounis syndrome - an atopic monster for the heart.</w:t>
-      </w:r>
-      <w:r>
-        <w:t xml:space="preserve"> </w:t>
-      </w:r>
-      <w:r>
-        <w:rPr>
-          <w:i/>
-        </w:rPr>
-        <w:t xml:space="preserve">Cardiovascular Diagnosis and Therapy</w:t>
-      </w:r>
-      <w:r>
-        <w:t xml:space="preserve">. 2013;3(1).</w:t>
-      </w:r>
-      <w:r>
-        <w:t xml:space="preserve"> </w:t>
-      </w:r>
-      <w:hyperlink r:id="rId74">
+    <w:bookmarkEnd w:id="70"/>
+    <w:bookmarkStart w:id="72" w:name="ref-CDT1609"/>
+    <w:p>
+      <w:pPr>
+        <w:pStyle w:val="BodyText"/>
+      </w:pPr>
+      <w:r>
+        <w:t xml:space="preserve">18. Gangadharan V, Bhatheja S, Balbissi KA. Kounis syndrome - an atopic monster for the heart. Cardiovascular Diagnosis and Therapy [Internet]. 2013;3(1). Available from:</w:t>
+      </w:r>
+      <w:r>
+        <w:t xml:space="preserve"> </w:t>
+      </w:r>
+      <w:hyperlink r:id="rId71">
         <w:r>
           <w:rPr>
             <w:rStyle w:val="Hyperlink"/>
@@ -3066,342 +2923,337 @@
           <w:t xml:space="preserve">http://cdt.amegroups.com/article/view/1609</w:t>
         </w:r>
       </w:hyperlink>
-      <w:r>
-        <w:t xml:space="preserve">.</w:t>
-      </w:r>
-    </w:p>
-    <w:bookmarkEnd w:id="75"/>
-    <w:bookmarkStart w:id="76" w:name="ref-sinkiewicz2008allergic"/>
-    <w:p>
-      <w:pPr>
-        <w:pStyle w:val="BodyText"/>
-      </w:pPr>
-      <w:r>
-        <w:t xml:space="preserve">19. Sinkiewicz W, Sobański P, Bartuzi Z. Allergic myocardial infarction.</w:t>
-      </w:r>
-      <w:r>
-        <w:t xml:space="preserve"> </w:t>
-      </w:r>
-      <w:r>
-        <w:rPr>
-          <w:i/>
-        </w:rPr>
-        <w:t xml:space="preserve">Cardiology Journal</w:t>
-      </w:r>
-      <w:r>
-        <w:t xml:space="preserve">. 2008;15(3):220-225.</w:t>
-      </w:r>
-    </w:p>
-    <w:bookmarkEnd w:id="76"/>
-    <w:bookmarkStart w:id="78" w:name="ref-Sharma2016"/>
-    <w:p>
-      <w:pPr>
-        <w:pStyle w:val="BodyText"/>
-      </w:pPr>
-      <w:r>
-        <w:t xml:space="preserve">20. Sharma A, Sharma T, Bhatnagar M. An unusual case of sustained ventricular tachycardia following a wasp bite.</w:t>
-      </w:r>
-      <w:r>
-        <w:t xml:space="preserve"> </w:t>
-      </w:r>
-      <w:r>
-        <w:rPr>
-          <w:i/>
-        </w:rPr>
-        <w:t xml:space="preserve">Journal of Family Medicine and Primary Care</w:t>
-      </w:r>
-      <w:r>
-        <w:t xml:space="preserve">. 2016;5(4):879. doi:</w:t>
-      </w:r>
-      <w:hyperlink r:id="rId77">
+    </w:p>
+    <w:bookmarkEnd w:id="72"/>
+    <w:bookmarkStart w:id="73" w:name="ref-sinkiewicz2008allergic"/>
+    <w:p>
+      <w:pPr>
+        <w:pStyle w:val="BodyText"/>
+      </w:pPr>
+      <w:r>
+        <w:t xml:space="preserve">19. Sinkiewicz W, Sobański P, Bartuzi Z. Allergic myocardial infarction. Cardiology Journal. 2008;15(3):220–5.</w:t>
+      </w:r>
+      <w:r>
+        <w:t xml:space="preserve"> </w:t>
+      </w:r>
+    </w:p>
+    <w:bookmarkEnd w:id="73"/>
+    <w:bookmarkStart w:id="75" w:name="ref-Sharma2016"/>
+    <w:p>
+      <w:pPr>
+        <w:pStyle w:val="BodyText"/>
+      </w:pPr>
+      <w:r>
+        <w:t xml:space="preserve">20. Sharma A, Sharma T, Bhatnagar M. An unusual case of sustained ventricular tachycardia following a wasp bite. Journal of Family Medicine and Primary Care [Internet]. 2016;5(4):879. Available from:</w:t>
+      </w:r>
+      <w:r>
+        <w:t xml:space="preserve"> </w:t>
+      </w:r>
+      <w:hyperlink r:id="rId74">
         <w:r>
           <w:rPr>
             <w:rStyle w:val="Hyperlink"/>
           </w:rPr>
-          <w:t xml:space="preserve">10.4103/2249-4863.201165</w:t>
+          <w:t xml:space="preserve">https://doi.org/10.4103/2249-4863.201165</w:t>
         </w:r>
       </w:hyperlink>
     </w:p>
-    <w:bookmarkEnd w:id="78"/>
-    <w:bookmarkStart w:id="80" w:name="ref-Valent2019"/>
-    <w:p>
-      <w:pPr>
-        <w:pStyle w:val="BodyText"/>
-      </w:pPr>
-      <w:r>
-        <w:t xml:space="preserve">21. Valent P, Bonadonna P, Hartmann K, et al. Why the 20%+ 2 tryptase formula is a diagnostic gold standard for severe systemic mast cell activation and mast cell activation syndrome.</w:t>
-      </w:r>
-      <w:r>
-        <w:t xml:space="preserve"> </w:t>
-      </w:r>
-      <w:r>
-        <w:rPr>
-          <w:i/>
-        </w:rPr>
-        <w:t xml:space="preserve">International Archives of Allergy and Immunology</w:t>
-      </w:r>
-      <w:r>
-        <w:t xml:space="preserve">. 2019;180(1):44-51. doi:</w:t>
-      </w:r>
-      <w:hyperlink r:id="rId79">
+    <w:bookmarkEnd w:id="75"/>
+    <w:bookmarkStart w:id="77" w:name="ref-Stoevesandt2012"/>
+    <w:p>
+      <w:pPr>
+        <w:pStyle w:val="BodyText"/>
+      </w:pPr>
+      <w:r>
+        <w:t xml:space="preserve">21. Stoevesandt J, Hain J, Kerstan A, Trautmann A. Over- and underestimated parameters in severe hymenoptera venominduced anaphylaxis: Cardiovascular medication and absence of urticaria/angioedema. Journal of Allergy and Clinical Immunology [Internet]. 2012 Sep;130(3):698–704.e1. Available from:</w:t>
+      </w:r>
+      <w:r>
+        <w:t xml:space="preserve"> </w:t>
+      </w:r>
+      <w:hyperlink r:id="rId76">
         <w:r>
           <w:rPr>
             <w:rStyle w:val="Hyperlink"/>
           </w:rPr>
-          <w:t xml:space="preserve">10.1159/000501079</w:t>
+          <w:t xml:space="preserve">https://doi.org/10.1016/j.jaci.2012.03.024</w:t>
         </w:r>
       </w:hyperlink>
     </w:p>
-    <w:bookmarkEnd w:id="80"/>
-    <w:bookmarkStart w:id="82" w:name="ref-Zanotti2015"/>
-    <w:p>
-      <w:pPr>
-        <w:pStyle w:val="BodyText"/>
-      </w:pPr>
-      <w:r>
-        <w:t xml:space="preserve">22. Zanotti R, Lombardo C, Passalacqua G, et al. Clonal mast cell disorders in patients with severe hymenoptera venom allergy and normal serum tryptase levels.</w:t>
-      </w:r>
-      <w:r>
-        <w:t xml:space="preserve"> </w:t>
-      </w:r>
-      <w:r>
-        <w:rPr>
-          <w:i/>
-        </w:rPr>
-        <w:t xml:space="preserve">Journal of Allergy and Clinical Immunology</w:t>
-      </w:r>
-      <w:r>
-        <w:t xml:space="preserve">. 2015;136(1):135-139. doi:</w:t>
-      </w:r>
-      <w:hyperlink r:id="rId81">
+    <w:bookmarkEnd w:id="77"/>
+    <w:bookmarkStart w:id="79" w:name="ref-Fehr2019"/>
+    <w:p>
+      <w:pPr>
+        <w:pStyle w:val="BodyText"/>
+      </w:pPr>
+      <w:r>
+        <w:t xml:space="preserve">22. Fehr D, Micaletto S, Moehr T, Schmid-Grendelmeier P. Risk factors for severe systemic sting reactions in wasp (vespula spp.) and honeybee (apis mellifera) venom allergic patients. Clinical and Translational Allergy [Internet]. 2019 Oct;9(1). Available from:</w:t>
+      </w:r>
+      <w:r>
+        <w:t xml:space="preserve"> </w:t>
+      </w:r>
+      <w:hyperlink r:id="rId78">
         <w:r>
           <w:rPr>
             <w:rStyle w:val="Hyperlink"/>
           </w:rPr>
-          <w:t xml:space="preserve">10.1016/j.jaci.2014.11.035</w:t>
+          <w:t xml:space="preserve">https://doi.org/10.1186/s13601-019-0292-5</w:t>
         </w:r>
       </w:hyperlink>
     </w:p>
-    <w:bookmarkEnd w:id="82"/>
-    <w:bookmarkStart w:id="84" w:name="ref-Aurich2019"/>
-    <w:p>
-      <w:pPr>
-        <w:pStyle w:val="BodyText"/>
-      </w:pPr>
-      <w:r>
-        <w:t xml:space="preserve">23. Aurich S, Dölle-Bierke S, Francuzik W, et al. Anaphylaxis in elderly patientsData from the european anaphylaxis registry.</w:t>
-      </w:r>
-      <w:r>
-        <w:t xml:space="preserve"> </w:t>
-      </w:r>
-      <w:r>
-        <w:rPr>
-          <w:i/>
-        </w:rPr>
-        <w:t xml:space="preserve">Frontiers in Immunology</w:t>
-      </w:r>
-      <w:r>
-        <w:t xml:space="preserve">. 2019;10. doi:</w:t>
-      </w:r>
-      <w:hyperlink r:id="rId83">
+    <w:bookmarkEnd w:id="79"/>
+    <w:bookmarkStart w:id="81" w:name="ref-Valent2019"/>
+    <w:p>
+      <w:pPr>
+        <w:pStyle w:val="BodyText"/>
+      </w:pPr>
+      <w:r>
+        <w:t xml:space="preserve">23. Valent P, Bonadonna P, Hartmann K, Broesby-Olsen S, Brockow K, Butterfield JH, et al. Why the 20%+ 2 tryptase formula is a diagnostic gold standard for severe systemic mast cell activation and mast cell activation syndrome. International Archives of Allergy and Immunology [Internet]. 2019;180(1):44–51. Available from:</w:t>
+      </w:r>
+      <w:r>
+        <w:t xml:space="preserve"> </w:t>
+      </w:r>
+      <w:hyperlink r:id="rId80">
         <w:r>
           <w:rPr>
             <w:rStyle w:val="Hyperlink"/>
           </w:rPr>
-          <w:t xml:space="preserve">10.3389/fimmu.2019.00750</w:t>
+          <w:t xml:space="preserve">https://doi.org/10.1159/000501079</w:t>
         </w:r>
       </w:hyperlink>
     </w:p>
-    <w:bookmarkEnd w:id="84"/>
-    <w:bookmarkStart w:id="86" w:name="ref-JaraAcevedo2015"/>
-    <w:p>
-      <w:pPr>
-        <w:pStyle w:val="BodyText"/>
-      </w:pPr>
-      <w:r>
-        <w:t xml:space="preserve">24. Jara-Acevedo M, Teodosio C, Sanchez-Muñoz L, et al. Detection of the KIT d816v mutation in peripheral blood of systemic mastocytosis: Diagnostic implications.</w:t>
-      </w:r>
-      <w:r>
-        <w:t xml:space="preserve"> </w:t>
-      </w:r>
-      <w:r>
-        <w:rPr>
-          <w:i/>
-        </w:rPr>
-        <w:t xml:space="preserve">Modern Pathology</w:t>
-      </w:r>
-      <w:r>
-        <w:t xml:space="preserve">. 2015;28(8):1138-1149. doi:</w:t>
-      </w:r>
-      <w:hyperlink r:id="rId85">
+    <w:bookmarkEnd w:id="81"/>
+    <w:bookmarkStart w:id="83" w:name="ref-Zanotti2015"/>
+    <w:p>
+      <w:pPr>
+        <w:pStyle w:val="BodyText"/>
+      </w:pPr>
+      <w:r>
+        <w:t xml:space="preserve">24. Zanotti R, Lombardo C, Passalacqua G, Caimmi C, Bonifacio M, Matteis GD, et al. Clonal mast cell disorders in patients with severe hymenoptera venom allergy and normal serum tryptase levels. Journal of Allergy and Clinical Immunology [Internet]. 2015 Jul;136(1):135–9. Available from:</w:t>
+      </w:r>
+      <w:r>
+        <w:t xml:space="preserve"> </w:t>
+      </w:r>
+      <w:hyperlink r:id="rId82">
         <w:r>
           <w:rPr>
             <w:rStyle w:val="Hyperlink"/>
           </w:rPr>
-          <w:t xml:space="preserve">10.1038/modpathol.2015.72</w:t>
+          <w:t xml:space="preserve">https://doi.org/10.1016/j.jaci.2014.11.035</w:t>
         </w:r>
       </w:hyperlink>
     </w:p>
-    <w:bookmarkEnd w:id="86"/>
-    <w:bookmarkStart w:id="88" w:name="ref-Braganza2005"/>
-    <w:p>
-      <w:pPr>
-        <w:pStyle w:val="BodyText"/>
-      </w:pPr>
-      <w:r>
-        <w:t xml:space="preserve">25. Braganza SC. Paediatric emergency department anaphylaxis: Different patterns from adults.</w:t>
-      </w:r>
-      <w:r>
-        <w:t xml:space="preserve"> </w:t>
-      </w:r>
-      <w:r>
-        <w:rPr>
-          <w:i/>
-        </w:rPr>
-        <w:t xml:space="preserve">Archives of Disease in Childhood</w:t>
-      </w:r>
-      <w:r>
-        <w:t xml:space="preserve">. 2005;91(2):159-163. doi:</w:t>
-      </w:r>
-      <w:hyperlink r:id="rId87">
+    <w:bookmarkEnd w:id="83"/>
+    <w:bookmarkStart w:id="85" w:name="ref-Aurich2019"/>
+    <w:p>
+      <w:pPr>
+        <w:pStyle w:val="BodyText"/>
+      </w:pPr>
+      <w:r>
+        <w:t xml:space="preserve">25. Aurich S, Dölle-Bierke S, Francuzik W, Bilo MB, Christoff G, Fernandez-Rivas M, et al. Anaphylaxis in elderly patientsData from the european anaphylaxis registry. Frontiers in Immunology [Internet]. 2019 Apr;10. Available from:</w:t>
+      </w:r>
+      <w:r>
+        <w:t xml:space="preserve"> </w:t>
+      </w:r>
+      <w:hyperlink r:id="rId84">
         <w:r>
           <w:rPr>
             <w:rStyle w:val="Hyperlink"/>
           </w:rPr>
-          <w:t xml:space="preserve">10.1136/adc.2004.069914</w:t>
+          <w:t xml:space="preserve">https://doi.org/10.3389/fimmu.2019.00750</w:t>
         </w:r>
       </w:hyperlink>
     </w:p>
-    <w:bookmarkEnd w:id="88"/>
-    <w:bookmarkStart w:id="90" w:name="ref-Tham2019"/>
-    <w:p>
-      <w:pPr>
-        <w:pStyle w:val="BodyText"/>
-      </w:pPr>
-      <w:r>
-        <w:t xml:space="preserve">26. Tham EH, Leung DY. Mechanisms by which atopic dermatitis predisposes to food allergy and the atopic march.</w:t>
-      </w:r>
-      <w:r>
-        <w:t xml:space="preserve"> </w:t>
-      </w:r>
-      <w:r>
-        <w:rPr>
-          <w:i/>
-        </w:rPr>
-        <w:t xml:space="preserve">Allergy, Asthma &amp; Immunology Research</w:t>
-      </w:r>
-      <w:r>
-        <w:t xml:space="preserve">. 2019;11(1):4. doi:</w:t>
-      </w:r>
-      <w:hyperlink r:id="rId89">
+    <w:bookmarkEnd w:id="85"/>
+    <w:bookmarkStart w:id="87" w:name="ref-JaraAcevedo2015"/>
+    <w:p>
+      <w:pPr>
+        <w:pStyle w:val="BodyText"/>
+      </w:pPr>
+      <w:r>
+        <w:t xml:space="preserve">26. Jara-Acevedo M, Teodosio C, Sanchez-Muñoz L, Álvarez-Twose I, Mayado A, Caldas C, et al. Detection of the KIT d816v mutation in peripheral blood of systemic mastocytosis: Diagnostic implications. Modern Pathology [Internet]. 2015 Jun;28(8):1138–49. Available from:</w:t>
+      </w:r>
+      <w:r>
+        <w:t xml:space="preserve"> </w:t>
+      </w:r>
+      <w:hyperlink r:id="rId86">
         <w:r>
           <w:rPr>
             <w:rStyle w:val="Hyperlink"/>
           </w:rPr>
-          <w:t xml:space="preserve">10.4168/aair.2019.11.1.4</w:t>
+          <w:t xml:space="preserve">https://doi.org/10.1038/modpathol.2015.72</w:t>
         </w:r>
       </w:hyperlink>
     </w:p>
-    <w:bookmarkEnd w:id="90"/>
-    <w:bookmarkStart w:id="92" w:name="ref-Muraro2014"/>
-    <w:p>
-      <w:pPr>
-        <w:pStyle w:val="BodyText"/>
-      </w:pPr>
-      <w:r>
-        <w:t xml:space="preserve">27. Muraro A, Roberts G, Worm M, et al. Anaphylaxis: Guidelines from the european academy of allergy and clinical immunology.</w:t>
-      </w:r>
-      <w:r>
-        <w:t xml:space="preserve"> </w:t>
-      </w:r>
-      <w:r>
-        <w:rPr>
-          <w:i/>
-        </w:rPr>
-        <w:t xml:space="preserve">Allergy</w:t>
-      </w:r>
-      <w:r>
-        <w:t xml:space="preserve">. 2014;69(8):1026-1045. doi:</w:t>
-      </w:r>
-      <w:hyperlink r:id="rId91">
+    <w:bookmarkEnd w:id="87"/>
+    <w:bookmarkStart w:id="89" w:name="ref-Kristensen2017"/>
+    <w:p>
+      <w:pPr>
+        <w:pStyle w:val="BodyText"/>
+      </w:pPr>
+      <w:r>
+        <w:t xml:space="preserve">27. Kristensen T, Vestergaard H, Bindslev-Jensen C, Mortz CG, Kjaer HF, Ollert M, et al. Prospective evaluation of the diagnostic value of sensitive KIT d816v mutation analysis of blood in adults with suspected systemic mastocytosis. Allergy [Internet]. 2017 May;72(11):1737–43. Available from:</w:t>
+      </w:r>
+      <w:r>
+        <w:t xml:space="preserve"> </w:t>
+      </w:r>
+      <w:hyperlink r:id="rId88">
         <w:r>
           <w:rPr>
             <w:rStyle w:val="Hyperlink"/>
           </w:rPr>
-          <w:t xml:space="preserve">10.1111/all.12437</w:t>
+          <w:t xml:space="preserve">https://doi.org/10.1111/all.13187</w:t>
         </w:r>
       </w:hyperlink>
     </w:p>
-    <w:bookmarkEnd w:id="92"/>
-    <w:bookmarkStart w:id="93" w:name="ref-old"/>
-    <w:p>
-      <w:pPr>
-        <w:pStyle w:val="BodyText"/>
-      </w:pPr>
-      <w:r>
-        <w:t xml:space="preserve">28. Bischof RO. Seasonal incidence of insect stings: Autumn ’yellow jacket delirium’.</w:t>
-      </w:r>
-      <w:r>
-        <w:t xml:space="preserve"> </w:t>
-      </w:r>
-      <w:r>
-        <w:rPr>
-          <w:i/>
-        </w:rPr>
-        <w:t xml:space="preserve">Journal of Family Practice</w:t>
-      </w:r>
-      <w:r>
-        <w:t xml:space="preserve">. 1996:271.</w:t>
-      </w:r>
+    <w:bookmarkEnd w:id="89"/>
+    <w:bookmarkStart w:id="91" w:name="ref-Stoevesandt2019"/>
+    <w:p>
+      <w:pPr>
+        <w:pStyle w:val="BodyText"/>
+      </w:pPr>
+      <w:r>
+        <w:t xml:space="preserve">28. Stoevesandt J, Sturm GJ, Bonadonna P, Elberink JNO, Trautmann A. Risk factors and indicators of severe systemic insect sting reactions. Allergy [Internet]. 2019 Jul; Available from:</w:t>
+      </w:r>
+      <w:r>
+        <w:t xml:space="preserve"> </w:t>
+      </w:r>
+      <w:hyperlink r:id="rId90">
+        <w:r>
+          <w:rPr>
+            <w:rStyle w:val="Hyperlink"/>
+          </w:rPr>
+          <w:t xml:space="preserve">https://doi.org/10.1111/all.13945</w:t>
+        </w:r>
+      </w:hyperlink>
+    </w:p>
+    <w:bookmarkEnd w:id="91"/>
+    <w:bookmarkStart w:id="93" w:name="ref-Braganza2005"/>
+    <w:p>
+      <w:pPr>
+        <w:pStyle w:val="BodyText"/>
+      </w:pPr>
+      <w:r>
+        <w:t xml:space="preserve">29. Braganza SC. Paediatric emergency department anaphylaxis: Different patterns from adults. Archives of Disease in Childhood [Internet]. 2005 May;91(2):159–63. Available from:</w:t>
+      </w:r>
+      <w:r>
+        <w:t xml:space="preserve"> </w:t>
+      </w:r>
+      <w:hyperlink r:id="rId92">
+        <w:r>
+          <w:rPr>
+            <w:rStyle w:val="Hyperlink"/>
+          </w:rPr>
+          <w:t xml:space="preserve">https://doi.org/10.1136/adc.2004.069914</w:t>
+        </w:r>
+      </w:hyperlink>
     </w:p>
     <w:bookmarkEnd w:id="93"/>
-    <w:bookmarkStart w:id="95" w:name="ref-Spradbery_1992"/>
-    <w:p>
-      <w:pPr>
-        <w:pStyle w:val="BodyText"/>
-      </w:pPr>
-      <w:r>
-        <w:t xml:space="preserve">29. Spradbery J, Maywald G. The distribution of the european or german wasp, vespula-germanica (f) (hymenoptera, vespidae), in australia - past, present and future.</w:t>
-      </w:r>
-      <w:r>
-        <w:t xml:space="preserve"> </w:t>
-      </w:r>
-      <w:r>
-        <w:rPr>
-          <w:i/>
-        </w:rPr>
-        <w:t xml:space="preserve">Australian Journal of Zoology</w:t>
-      </w:r>
-      <w:r>
-        <w:t xml:space="preserve">. 1992;40(5):495. doi:</w:t>
+    <w:bookmarkStart w:id="95" w:name="ref-Tham2019"/>
+    <w:p>
+      <w:pPr>
+        <w:pStyle w:val="BodyText"/>
+      </w:pPr>
+      <w:r>
+        <w:t xml:space="preserve">30. Tham EH, Leung DY. Mechanisms by which atopic dermatitis predisposes to food allergy and the atopic march. Allergy, Asthma &amp; Immunology Research [Internet]. 2019;11(1):4. Available from:</w:t>
+      </w:r>
+      <w:r>
+        <w:t xml:space="preserve"> </w:t>
       </w:r>
       <w:hyperlink r:id="rId94">
         <w:r>
           <w:rPr>
             <w:rStyle w:val="Hyperlink"/>
           </w:rPr>
-          <w:t xml:space="preserve">10.1071/zo9920495</w:t>
+          <w:t xml:space="preserve">https://doi.org/10.4168/aair.2019.11.1.4</w:t>
         </w:r>
       </w:hyperlink>
     </w:p>
     <w:bookmarkEnd w:id="95"/>
+    <w:bookmarkStart w:id="96" w:name="ref-Muraro2014"/>
+    <w:p>
+      <w:pPr>
+        <w:pStyle w:val="BodyText"/>
+      </w:pPr>
+      <w:r>
+        <w:t xml:space="preserve">31. Muraro A, Roberts G, Worm M, Bilò MB, Brockow K, Rivas MF, et al. Anaphylaxis: Guidelines from the european academy of allergy and clinical immunology. Allergy. 2014 Jun;69(8):1026–45.</w:t>
+      </w:r>
+      <w:r>
+        <w:t xml:space="preserve"> </w:t>
+      </w:r>
+    </w:p>
     <w:bookmarkEnd w:id="96"/>
+    <w:bookmarkStart w:id="98" w:name="ref-Smith1980"/>
+    <w:p>
+      <w:pPr>
+        <w:pStyle w:val="BodyText"/>
+      </w:pPr>
+      <w:r>
+        <w:t xml:space="preserve">32. Smith PL, Kagey-Sobotka A, Bleecker ER, Traystman R, Kaplan AP, Gralnick H, et al. Physiologic manifestations of human anaphylaxis. Journal of Clinical Investigation [Internet]. 1980 Nov;66(5):1072–80. Available from:</w:t>
+      </w:r>
+      <w:r>
+        <w:t xml:space="preserve"> </w:t>
+      </w:r>
+      <w:hyperlink r:id="rId97">
+        <w:r>
+          <w:rPr>
+            <w:rStyle w:val="Hyperlink"/>
+          </w:rPr>
+          <w:t xml:space="preserve">https://doi.org/10.1172/jci109936</w:t>
+        </w:r>
+      </w:hyperlink>
+    </w:p>
+    <w:bookmarkEnd w:id="98"/>
+    <w:bookmarkStart w:id="99" w:name="ref-old"/>
+    <w:p>
+      <w:pPr>
+        <w:pStyle w:val="BodyText"/>
+      </w:pPr>
+      <w:r>
+        <w:t xml:space="preserve">33. Bischof RO. Seasonal incidence of insect stings: Autumn ’yellow jacket delirium’. Journal of Family Practice. 1996;271.</w:t>
+      </w:r>
+      <w:r>
+        <w:t xml:space="preserve"> </w:t>
+      </w:r>
+    </w:p>
+    <w:bookmarkEnd w:id="99"/>
+    <w:bookmarkStart w:id="101" w:name="ref-Spradbery_1992"/>
+    <w:p>
+      <w:pPr>
+        <w:pStyle w:val="BodyText"/>
+      </w:pPr>
+      <w:r>
+        <w:t xml:space="preserve">34. Spradbery J, Maywald G. The distribution of the european or german wasp, vespula-germanica (f) (hymenoptera, vespidae), in australia - past, present and future. Australian Journal of Zoology [Internet]. 1992;40(5):495. Available from:</w:t>
+      </w:r>
+      <w:r>
+        <w:t xml:space="preserve"> </w:t>
+      </w:r>
+      <w:hyperlink r:id="rId100">
+        <w:r>
+          <w:rPr>
+            <w:rStyle w:val="Hyperlink"/>
+          </w:rPr>
+          <w:t xml:space="preserve">https://doi.org/10.1071%2Fzo9920495</w:t>
+        </w:r>
+      </w:hyperlink>
+    </w:p>
+    <w:bookmarkEnd w:id="101"/>
+    <w:bookmarkEnd w:id="102"/>
     <w:p>
       <w:pPr>
         <w:pStyle w:val="Heading5"/>
       </w:pPr>
-      <w:bookmarkStart w:id="97" w:name="section-4"/>
-      <w:bookmarkEnd w:id="97"/>
+      <w:bookmarkStart w:id="103" w:name="section-4"/>
+      <w:bookmarkEnd w:id="103"/>
     </w:p>
     <w:p>
       <w:pPr>
         <w:pStyle w:val="Heading1"/>
       </w:pPr>
-      <w:bookmarkStart w:id="98" w:name="figure-legends"/>
+      <w:bookmarkStart w:id="104" w:name="figure-legends"/>
       <w:r>
         <w:t xml:space="preserve">Figure legends</w:t>
       </w:r>
-      <w:bookmarkEnd w:id="98"/>
+      <w:bookmarkEnd w:id="104"/>
     </w:p>
     <w:p>
       <w:pPr>
@@ -3423,7 +3275,7 @@
                     </pic:cNvPicPr>
                   </pic:nvPicPr>
                   <pic:blipFill>
-                    <a:blip r:embed="rId99"/>
+                    <a:blip r:embed="rId105"/>
                     <a:stretch>
                       <a:fillRect/>
                     </a:stretch>
@@ -3462,8 +3314,8 @@
       <w:pPr>
         <w:pStyle w:val="Heading5"/>
       </w:pPr>
-      <w:bookmarkStart w:id="100" w:name="section-5"/>
-      <w:bookmarkEnd w:id="100"/>
+      <w:bookmarkStart w:id="106" w:name="section-5"/>
+      <w:bookmarkEnd w:id="106"/>
     </w:p>
     <w:p>
       <w:pPr>
@@ -3485,7 +3337,7 @@
                     </pic:cNvPicPr>
                   </pic:nvPicPr>
                   <pic:blipFill>
-                    <a:blip r:embed="rId101"/>
+                    <a:blip r:embed="rId107"/>
                     <a:stretch>
                       <a:fillRect/>
                     </a:stretch>
@@ -3524,8 +3376,8 @@
       <w:pPr>
         <w:pStyle w:val="Heading5"/>
       </w:pPr>
-      <w:bookmarkStart w:id="102" w:name="section-6"/>
-      <w:bookmarkEnd w:id="102"/>
+      <w:bookmarkStart w:id="108" w:name="section-6"/>
+      <w:bookmarkEnd w:id="108"/>
     </w:p>
     <w:p>
       <w:pPr>
@@ -3547,7 +3399,7 @@
                     </pic:cNvPicPr>
                   </pic:nvPicPr>
                   <pic:blipFill>
-                    <a:blip r:embed="rId103"/>
+                    <a:blip r:embed="rId109"/>
                     <a:stretch>
                       <a:fillRect/>
                     </a:stretch>
@@ -3586,8 +3438,8 @@
       <w:pPr>
         <w:pStyle w:val="Heading5"/>
       </w:pPr>
-      <w:bookmarkStart w:id="104" w:name="section-7"/>
-      <w:bookmarkEnd w:id="104"/>
+      <w:bookmarkStart w:id="110" w:name="section-7"/>
+      <w:bookmarkEnd w:id="110"/>
     </w:p>
     <w:p>
       <w:pPr>
@@ -3609,7 +3461,7 @@
                     </pic:cNvPicPr>
                   </pic:nvPicPr>
                   <pic:blipFill>
-                    <a:blip r:embed="rId105"/>
+                    <a:blip r:embed="rId111"/>
                     <a:stretch>
                       <a:fillRect/>
                     </a:stretch>
@@ -3648,8 +3500,8 @@
       <w:pPr>
         <w:pStyle w:val="Heading5"/>
       </w:pPr>
-      <w:bookmarkStart w:id="106" w:name="section-8"/>
-      <w:bookmarkEnd w:id="106"/>
+      <w:bookmarkStart w:id="112" w:name="section-8"/>
+      <w:bookmarkEnd w:id="112"/>
     </w:p>
     <w:p>
       <w:pPr>
@@ -3671,7 +3523,7 @@
                     </pic:cNvPicPr>
                   </pic:nvPicPr>
                   <pic:blipFill>
-                    <a:blip r:embed="rId107"/>
+                    <a:blip r:embed="rId113"/>
                     <a:stretch>
                       <a:fillRect/>
                     </a:stretch>
@@ -3710,18 +3562,18 @@
       <w:pPr>
         <w:pStyle w:val="Heading5"/>
       </w:pPr>
-      <w:bookmarkStart w:id="108" w:name="section-9"/>
-      <w:bookmarkEnd w:id="108"/>
+      <w:bookmarkStart w:id="114" w:name="section-9"/>
+      <w:bookmarkEnd w:id="114"/>
     </w:p>
     <w:p>
       <w:pPr>
         <w:pStyle w:val="Heading1"/>
       </w:pPr>
-      <w:bookmarkStart w:id="109" w:name="supplementary-figures-online-only-material"/>
+      <w:bookmarkStart w:id="115" w:name="supplementary-figures-online-only-material"/>
       <w:r>
         <w:t xml:space="preserve">Supplementary Figures (online-only material)</w:t>
       </w:r>
-      <w:bookmarkEnd w:id="109"/>
+      <w:bookmarkEnd w:id="115"/>
     </w:p>
     <w:p>
       <w:pPr>
@@ -3796,7 +3648,7 @@
           <wp:inline>
             <wp:extent cx="5943600" cy="3396342"/>
             <wp:effectExtent b="0" l="0" r="0" t="0"/>
-            <wp:docPr descr="Figure 6: A: Proportion of anaphylaxis cases elicited by specific insects according to the month in which the reaction occurred. Less common insect species grouped as ‘other’. B: The density distribution of VIA cases to cases elicited by other elicitors considering the patient’s age. C: Geographical differences in the most common elicitors of VIA. Countries which reported less than 10 VIA cases were not illustrated in this figure." title="" id="1" name="Picture"/>
+            <wp:docPr descr="Figure 6: A: Proportion of anaphylaxis cases elicited by specific insects according to the month in which the reaction occurred. Less common insect species grouped as ‘other’. B: The density distribution of VIA cases to cases elicited by other elicitors considering the patient’s age. C: Geographical differences in the most common elicitors of VIA. Countries which reported less than 10 VIA cases were not illustrated in this figure. Fire ants and insectsthat could not be identified formed the ‘other’ group." title="" id="1" name="Picture"/>
             <a:graphic>
               <a:graphicData uri="http://schemas.openxmlformats.org/drawingml/2006/picture">
                 <pic:pic>
@@ -3807,7 +3659,7 @@
                     </pic:cNvPicPr>
                   </pic:nvPicPr>
                   <pic:blipFill>
-                    <a:blip r:embed="rId110"/>
+                    <a:blip r:embed="rId116"/>
                     <a:stretch>
                       <a:fillRect/>
                     </a:stretch>
@@ -3854,15 +3706,33 @@
         <w:t xml:space="preserve">’</w:t>
       </w:r>
       <w:r>
-        <w:t xml:space="preserve">. B: The density distribution of VIA cases to cases elicited by other elicitors considering the patient’s age. C: Geographical differences in the most common elicitors of VIA. Countries which reported less than 10 VIA cases were not illustrated in this figure.</w:t>
+        <w:t xml:space="preserve">. B: The density distribution of VIA cases to cases elicited by other elicitors considering the patient’s age. C: Geographical differences in the most common elicitors of VIA. Countries which reported less than 10 VIA cases were not illustrated in this figure. Fire ants and insectsthat could not be identified formed the</w:t>
+      </w:r>
+      <w:r>
+        <w:t xml:space="preserve"> </w:t>
+      </w:r>
+      <w:r>
+        <w:t xml:space="preserve">‘</w:t>
+      </w:r>
+      <w:r>
+        <w:t xml:space="preserve">other</w:t>
+      </w:r>
+      <w:r>
+        <w:t xml:space="preserve">’</w:t>
+      </w:r>
+      <w:r>
+        <w:t xml:space="preserve"> </w:t>
+      </w:r>
+      <w:r>
+        <w:t xml:space="preserve">group.</w:t>
       </w:r>
     </w:p>
     <w:p>
       <w:pPr>
         <w:pStyle w:val="Heading5"/>
       </w:pPr>
-      <w:bookmarkStart w:id="111" w:name="section-10"/>
-      <w:bookmarkEnd w:id="111"/>
+      <w:bookmarkStart w:id="117" w:name="section-10"/>
+      <w:bookmarkEnd w:id="117"/>
     </w:p>
     <w:p>
       <w:pPr>
@@ -3873,7 +3743,7 @@
           <wp:inline>
             <wp:extent cx="4620126" cy="3696101"/>
             <wp:effectExtent b="0" l="0" r="0" t="0"/>
-            <wp:docPr descr="Figure 7: Results of matching the cohort according to sex and age in order to perform a case-controlled study. A: The original distribution of VIA and non-VIA cases according to age group and sex. B: The distribution of VIA and non-VIA after age and sex matching with the use of MatchIt package for R." title="" id="1" name="Picture"/>
+            <wp:docPr descr="Figure 7: Results of matching the cohort according to sex and age in order to perform a case-controlled study. A: The original distribution of VIA and non-VIA cases according to age group and sex. Please note the uneaven distribution of VIA and non-VIA cases in age groups. B: The distribution of VIA and non-VIA after age and sex matching with the use of MatchIt package for R. Please notice how the ratio of VIA to non-VIA cases is approaching 50% indicating balanced matching according to sex and age variables." title="" id="1" name="Picture"/>
             <a:graphic>
               <a:graphicData uri="http://schemas.openxmlformats.org/drawingml/2006/picture">
                 <pic:pic>
@@ -3884,7 +3754,7 @@
                     </pic:cNvPicPr>
                   </pic:nvPicPr>
                   <pic:blipFill>
-                    <a:blip r:embed="rId112"/>
+                    <a:blip r:embed="rId118"/>
                     <a:stretch>
                       <a:fillRect/>
                     </a:stretch>
@@ -3916,15 +3786,15 @@
         <w:pStyle w:val="ImageCaption"/>
       </w:pPr>
       <w:r>
-        <w:t xml:space="preserve">Figure 7: Results of matching the cohort according to sex and age in order to perform a case-controlled study. A: The original distribution of VIA and non-VIA cases according to age group and sex. B: The distribution of VIA and non-VIA after age and sex matching with the use of MatchIt package for R.</w:t>
+        <w:t xml:space="preserve">Figure 7: Results of matching the cohort according to sex and age in order to perform a case-controlled study. A: The original distribution of VIA and non-VIA cases according to age group and sex. Please note the uneaven distribution of VIA and non-VIA cases in age groups. B: The distribution of VIA and non-VIA after age and sex matching with the use of MatchIt package for R. Please notice how the ratio of VIA to non-VIA cases is approaching 50% indicating balanced matching according to sex and age variables.</w:t>
       </w:r>
     </w:p>
     <w:p>
       <w:pPr>
         <w:pStyle w:val="Heading5"/>
       </w:pPr>
-      <w:bookmarkStart w:id="113" w:name="section-11"/>
-      <w:bookmarkEnd w:id="113"/>
+      <w:bookmarkStart w:id="119" w:name="section-11"/>
+      <w:bookmarkEnd w:id="119"/>
     </w:p>
     <w:p>
       <w:pPr>
@@ -3946,7 +3816,7 @@
                     </pic:cNvPicPr>
                   </pic:nvPicPr>
                   <pic:blipFill>
-                    <a:blip r:embed="rId114"/>
+                    <a:blip r:embed="rId120"/>
                     <a:stretch>
                       <a:fillRect/>
                     </a:stretch>
@@ -4001,7 +3871,7 @@
                     </pic:cNvPicPr>
                   </pic:nvPicPr>
                   <pic:blipFill>
-                    <a:blip r:embed="rId115"/>
+                    <a:blip r:embed="rId121"/>
                     <a:stretch>
                       <a:fillRect/>
                     </a:stretch>
@@ -4045,18 +3915,18 @@
           <wp:inline>
             <wp:extent cx="4620126" cy="3696101"/>
             <wp:effectExtent b="0" l="0" r="0" t="0"/>
-            <wp:docPr descr="Figure 10: Severity of anaphylaxis in subgroups. The severity of patients with VIA in two age groups (left), according to elicitor type (center) and according to the responsible insect species (right)" title="" id="1" name="Picture"/>
+            <wp:docPr descr="Figure 10: Levels of baseline serum tryptase in patinent with VIA and non-VIA. Significant difference in BST between patients with concomitant mastocytosis and other patients (***). There was no significant difference between anaphylaxis elicited by insects and other elicitors (NS). Tested by two way ANOVA." title="" id="1" name="Picture"/>
             <a:graphic>
               <a:graphicData uri="http://schemas.openxmlformats.org/drawingml/2006/picture">
                 <pic:pic>
                   <pic:nvPicPr>
-                    <pic:cNvPr descr="../figures/sev-1.png" id="0" name="Picture"/>
+                    <pic:cNvPr descr="../figures/BST-1.png" id="0" name="Picture"/>
                     <pic:cNvPicPr>
                       <a:picLocks noChangeArrowheads="1" noChangeAspect="1"/>
                     </pic:cNvPicPr>
                   </pic:nvPicPr>
                   <pic:blipFill>
-                    <a:blip r:embed="rId116"/>
+                    <a:blip r:embed="rId122"/>
                     <a:stretch>
                       <a:fillRect/>
                     </a:stretch>
@@ -4088,70 +3958,15 @@
         <w:pStyle w:val="ImageCaption"/>
       </w:pPr>
       <w:r>
-        <w:t xml:space="preserve">Figure 10: Severity of anaphylaxis in subgroups. The severity of patients with VIA in two age groups (left), according to elicitor type (center) and according to the responsible insect species (right)</w:t>
-      </w:r>
-    </w:p>
-    <w:p>
-      <w:pPr>
-        <w:pStyle w:val="CaptionedFigure"/>
-      </w:pPr>
-      <w:r>
-        <w:drawing>
-          <wp:inline>
-            <wp:extent cx="5943600" cy="2932525"/>
-            <wp:effectExtent b="0" l="0" r="0" t="0"/>
-            <wp:docPr descr="Figure 11: Therapy of anaphylaxis. A: Patients who presented with skin symptoms and VIA less often received epinephrine than if skin symptoms were absent during the reaction. B: Variable importance in the unsupervised classification between VIA and non-VIA using Random Forest classifier." title="" id="1" name="Picture"/>
-            <a:graphic>
-              <a:graphicData uri="http://schemas.openxmlformats.org/drawingml/2006/picture">
-                <pic:pic>
-                  <pic:nvPicPr>
-                    <pic:cNvPr descr="../figures/rfplot-1.png" id="0" name="Picture"/>
-                    <pic:cNvPicPr>
-                      <a:picLocks noChangeArrowheads="1" noChangeAspect="1"/>
-                    </pic:cNvPicPr>
-                  </pic:nvPicPr>
-                  <pic:blipFill>
-                    <a:blip r:embed="rId117"/>
-                    <a:stretch>
-                      <a:fillRect/>
-                    </a:stretch>
-                  </pic:blipFill>
-                  <pic:spPr bwMode="auto">
-                    <a:xfrm>
-                      <a:off x="0" y="0"/>
-                      <a:ext cx="5943600" cy="2932525"/>
-                    </a:xfrm>
-                    <a:prstGeom prst="rect">
-                      <a:avLst/>
-                    </a:prstGeom>
-                    <a:noFill/>
-                    <a:ln w="9525">
-                      <a:noFill/>
-                      <a:headEnd/>
-                      <a:tailEnd/>
-                    </a:ln>
-                  </pic:spPr>
-                </pic:pic>
-              </a:graphicData>
-            </a:graphic>
-          </wp:inline>
-        </w:drawing>
-      </w:r>
-    </w:p>
-    <w:p>
-      <w:pPr>
-        <w:pStyle w:val="ImageCaption"/>
-      </w:pPr>
-      <w:r>
-        <w:t xml:space="preserve">Figure 11: Therapy of anaphylaxis. A: Patients who presented with skin symptoms and VIA less often received epinephrine than if skin symptoms were absent during the reaction. B: Variable importance in the unsupervised classification between VIA and non-VIA using Random Forest classifier.</w:t>
+        <w:t xml:space="preserve">Figure 10: Levels of baseline serum tryptase in patinent with VIA and non-VIA. Significant difference in BST between patients with concomitant mastocytosis and other patients (***). There was no significant difference between anaphylaxis elicited by insects and other elicitors (NS). Tested by two way ANOVA.</w:t>
       </w:r>
     </w:p>
     <w:p>
       <w:pPr>
         <w:pStyle w:val="Heading5"/>
       </w:pPr>
-      <w:bookmarkStart w:id="118" w:name="section-12"/>
-      <w:bookmarkEnd w:id="118"/>
+      <w:bookmarkStart w:id="123" w:name="section-12"/>
+      <w:bookmarkEnd w:id="123"/>
     </w:p>
     <w:p>
       <w:pPr>
@@ -4182,7 +3997,34 @@
         <w:pStyle w:val="Compact"/>
       </w:pPr>
       <w:r>
-        <w:t xml:space="preserve">-0.250</w:t>
+        <w:t xml:space="preserve">-0.206</w:t>
+      </w:r>
+      <w:r>
+        <w:t xml:space="preserve">**</w:t>
+      </w:r>
+    </w:p>
+    <w:p>
+      <w:pPr>
+        <w:pStyle w:val="Compact"/>
+      </w:pPr>
+      <w:r>
+        <w:t xml:space="preserve">(0.086)</w:t>
+      </w:r>
+    </w:p>
+    <w:p>
+      <w:pPr>
+        <w:pStyle w:val="Compact"/>
+      </w:pPr>
+      <w:r>
+        <w:t xml:space="preserve">d_111_urti_flushyes</w:t>
+      </w:r>
+    </w:p>
+    <w:p>
+      <w:pPr>
+        <w:pStyle w:val="Compact"/>
+      </w:pPr>
+      <w:r>
+        <w:t xml:space="preserve">-0.627</w:t>
       </w:r>
       <w:r>
         <w:t xml:space="preserve">***</w:t>
@@ -4193,7 +4035,7 @@
         <w:pStyle w:val="Compact"/>
       </w:pPr>
       <w:r>
-        <w:t xml:space="preserve">(0.087)</w:t>
+        <w:t xml:space="preserve">(0.074)</w:t>
       </w:r>
     </w:p>
     <w:p>
@@ -4201,7 +4043,7 @@
         <w:pStyle w:val="Compact"/>
       </w:pPr>
       <w:r>
-        <w:t xml:space="preserve">d_111_urti_flushyes</w:t>
+        <w:t xml:space="preserve">groupingother:d_111_urti_flushyes</w:t>
       </w:r>
     </w:p>
     <w:p>
@@ -4209,7 +4051,7 @@
         <w:pStyle w:val="Compact"/>
       </w:pPr>
       <w:r>
-        <w:t xml:space="preserve">-0.627</w:t>
+        <w:t xml:space="preserve">0.525</w:t>
       </w:r>
       <w:r>
         <w:t xml:space="preserve">***</w:t>
@@ -4220,7 +4062,7 @@
         <w:pStyle w:val="Compact"/>
       </w:pPr>
       <w:r>
-        <w:t xml:space="preserve">(0.074)</w:t>
+        <w:t xml:space="preserve">(0.105)</w:t>
       </w:r>
     </w:p>
     <w:p>
@@ -4228,7 +4070,7 @@
         <w:pStyle w:val="Compact"/>
       </w:pPr>
       <w:r>
-        <w:t xml:space="preserve">groupingother:d_111_urti_flushyes</w:t>
+        <w:t xml:space="preserve">Constant</w:t>
       </w:r>
     </w:p>
     <w:p>
@@ -4236,10 +4078,10 @@
         <w:pStyle w:val="Compact"/>
       </w:pPr>
       <w:r>
-        <w:t xml:space="preserve">0.640</w:t>
-      </w:r>
-      <w:r>
-        <w:t xml:space="preserve">***</w:t>
+        <w:t xml:space="preserve">0.123</w:t>
+      </w:r>
+      <w:r>
+        <w:t xml:space="preserve">**</w:t>
       </w:r>
     </w:p>
     <w:p>
@@ -4247,7 +4089,7 @@
         <w:pStyle w:val="Compact"/>
       </w:pPr>
       <w:r>
-        <w:t xml:space="preserve">(0.105)</w:t>
+        <w:t xml:space="preserve">(0.060)</w:t>
       </w:r>
     </w:p>
     <w:p>
@@ -4255,7 +4097,7 @@
         <w:pStyle w:val="Compact"/>
       </w:pPr>
       <w:r>
-        <w:t xml:space="preserve">Constant</w:t>
+        <w:t xml:space="preserve">Observations</w:t>
       </w:r>
     </w:p>
     <w:p>
@@ -4263,10 +4105,7 @@
         <w:pStyle w:val="Compact"/>
       </w:pPr>
       <w:r>
-        <w:t xml:space="preserve">0.123</w:t>
-      </w:r>
-      <w:r>
-        <w:t xml:space="preserve">**</w:t>
+        <w:t xml:space="preserve">6,881</w:t>
       </w:r>
     </w:p>
     <w:p>
@@ -4274,7 +4113,7 @@
         <w:pStyle w:val="Compact"/>
       </w:pPr>
       <w:r>
-        <w:t xml:space="preserve">(0.060)</w:t>
+        <w:t xml:space="preserve">Log Likelihood</w:t>
       </w:r>
     </w:p>
     <w:p>
@@ -4282,7 +4121,7 @@
         <w:pStyle w:val="Compact"/>
       </w:pPr>
       <w:r>
-        <w:t xml:space="preserve">Observations</w:t>
+        <w:t xml:space="preserve">-4,684.361</w:t>
       </w:r>
     </w:p>
     <w:p>
@@ -4290,7 +4129,7 @@
         <w:pStyle w:val="Compact"/>
       </w:pPr>
       <w:r>
-        <w:t xml:space="preserve">6,883</w:t>
+        <w:t xml:space="preserve">Akaike Inf. Crit.</w:t>
       </w:r>
     </w:p>
     <w:p>
@@ -4298,31 +4137,7 @@
         <w:pStyle w:val="Compact"/>
       </w:pPr>
       <w:r>
-        <w:t xml:space="preserve">Log Likelihood</w:t>
-      </w:r>
-    </w:p>
-    <w:p>
-      <w:pPr>
-        <w:pStyle w:val="Compact"/>
-      </w:pPr>
-      <w:r>
-        <w:t xml:space="preserve">-4,690.874</w:t>
-      </w:r>
-    </w:p>
-    <w:p>
-      <w:pPr>
-        <w:pStyle w:val="Compact"/>
-      </w:pPr>
-      <w:r>
-        <w:t xml:space="preserve">Akaike Inf. Crit.</w:t>
-      </w:r>
-    </w:p>
-    <w:p>
-      <w:pPr>
-        <w:pStyle w:val="Compact"/>
-      </w:pPr>
-      <w:r>
-        <w:t xml:space="preserve">9,389.748</w:t>
+        <w:t xml:space="preserve">9,376.721</w:t>
       </w:r>
     </w:p>
     <w:p>

</xml_diff>

<commit_message>
small correction for JACI
</commit_message>
<xml_diff>
--- a/analysis/paper/paper.docx
+++ b/analysis/paper/paper.docx
@@ -99,7 +99,10 @@
         <w:pStyle w:val="FirstParagraph"/>
       </w:pPr>
       <w:r>
-        <w:t xml:space="preserve">Wojciech Francuzik</w:t>
+        <w:t xml:space="preserve">Wojciech Francuzik, MD</w:t>
+      </w:r>
+      <w:r>
+        <w:t xml:space="preserve"> </w:t>
       </w:r>
       <w:r>
         <w:rPr>
@@ -108,14 +111,341 @@
         <w:t xml:space="preserve">1</w:t>
       </w:r>
       <w:r>
+        <w:t xml:space="preserve">, Franziska Ruëff, MD</w:t>
+      </w:r>
+      <w:r>
+        <w:t xml:space="preserve"> </w:t>
+      </w:r>
+      <w:r>
+        <w:rPr>
+          <w:vertAlign w:val="superscript"/>
+        </w:rPr>
+        <w:t xml:space="preserve">2</w:t>
+      </w:r>
+      <w:r>
+        <w:t xml:space="preserve"> </w:t>
+      </w:r>
+      <w:r>
+        <w:t xml:space="preserve">, Andrea Bauer, MD</w:t>
+      </w:r>
+      <w:r>
+        <w:t xml:space="preserve"> </w:t>
+      </w:r>
+      <w:r>
+        <w:rPr>
+          <w:vertAlign w:val="superscript"/>
+        </w:rPr>
+        <w:t xml:space="preserve">3</w:t>
+      </w:r>
+      <w:r>
+        <w:t xml:space="preserve"> </w:t>
+      </w:r>
+      <w:r>
+        <w:t xml:space="preserve">, Maria Beatrice Bilò, MD</w:t>
+      </w:r>
+      <w:r>
+        <w:t xml:space="preserve"> </w:t>
+      </w:r>
+      <w:r>
+        <w:rPr>
+          <w:vertAlign w:val="superscript"/>
+        </w:rPr>
+        <w:t xml:space="preserve">4,5</w:t>
+      </w:r>
+      <w:r>
+        <w:t xml:space="preserve"> </w:t>
+      </w:r>
+      <w:r>
+        <w:t xml:space="preserve">, Victoria Cardona, MD, PhD</w:t>
+      </w:r>
+      <w:r>
+        <w:t xml:space="preserve"> </w:t>
+      </w:r>
+      <w:r>
+        <w:rPr>
+          <w:vertAlign w:val="superscript"/>
+        </w:rPr>
+        <w:t xml:space="preserve">6,7</w:t>
+      </w:r>
+      <w:r>
+        <w:t xml:space="preserve"> </w:t>
+      </w:r>
+      <w:r>
+        <w:t xml:space="preserve">, George Christoff, MD, PhD</w:t>
+      </w:r>
+      <w:r>
+        <w:t xml:space="preserve"> </w:t>
+      </w:r>
+      <w:r>
+        <w:rPr>
+          <w:vertAlign w:val="superscript"/>
+        </w:rPr>
+        <w:t xml:space="preserve">8,9</w:t>
+      </w:r>
+      <w:r>
+        <w:t xml:space="preserve"> </w:t>
+      </w:r>
+      <w:r>
+        <w:t xml:space="preserve">, Sabine Dölle-Bierke, PhD</w:t>
+      </w:r>
+      <w:r>
+        <w:t xml:space="preserve"> </w:t>
+      </w:r>
+      <w:r>
+        <w:rPr>
+          <w:vertAlign w:val="superscript"/>
+        </w:rPr>
+        <w:t xml:space="preserve">1</w:t>
+      </w:r>
+      <w:r>
+        <w:t xml:space="preserve"> </w:t>
+      </w:r>
+      <w:r>
+        <w:t xml:space="preserve">, Luis</w:t>
+      </w:r>
+      <w:r>
+        <w:t xml:space="preserve"> </w:t>
+      </w:r>
+      <w:r>
+        <w:t xml:space="preserve">Ensina, MD, PhD</w:t>
+      </w:r>
+      <w:r>
+        <w:t xml:space="preserve"> </w:t>
+      </w:r>
+      <w:r>
+        <w:rPr>
+          <w:vertAlign w:val="superscript"/>
+        </w:rPr>
+        <w:t xml:space="preserve">10</w:t>
+      </w:r>
+      <w:r>
+        <w:t xml:space="preserve"> </w:t>
+      </w:r>
+      <w:r>
+        <w:t xml:space="preserve">, Montserat Fernandes-Rivas, MD, PhD</w:t>
+      </w:r>
+      <w:r>
+        <w:t xml:space="preserve"> </w:t>
+      </w:r>
+      <w:r>
+        <w:rPr>
+          <w:vertAlign w:val="superscript"/>
+        </w:rPr>
+        <w:t xml:space="preserve">7,11</w:t>
+      </w:r>
+      <w:r>
+        <w:t xml:space="preserve"> </w:t>
+      </w:r>
+      <w:r>
+        <w:t xml:space="preserve">, Thomas Hawranek, MD</w:t>
+      </w:r>
+      <w:r>
+        <w:t xml:space="preserve"> </w:t>
+      </w:r>
+      <w:r>
+        <w:rPr>
+          <w:vertAlign w:val="superscript"/>
+        </w:rPr>
+        <w:t xml:space="preserve">12</w:t>
+      </w:r>
+      <w:r>
+        <w:t xml:space="preserve"> </w:t>
+      </w:r>
+      <w:r>
         <w:t xml:space="preserve">,</w:t>
       </w:r>
       <w:r>
         <w:t xml:space="preserve"> </w:t>
       </w:r>
       <w:r>
-        <w:t xml:space="preserve">Franziska Ruëff</w:t>
-      </w:r>
+        <w:t xml:space="preserve">Johnathan O’B Hourihane, MD, PhD</w:t>
+      </w:r>
+      <w:r>
+        <w:t xml:space="preserve"> </w:t>
+      </w:r>
+      <w:r>
+        <w:rPr>
+          <w:vertAlign w:val="superscript"/>
+        </w:rPr>
+        <w:t xml:space="preserve">13</w:t>
+      </w:r>
+      <w:r>
+        <w:t xml:space="preserve"> </w:t>
+      </w:r>
+      <w:r>
+        <w:t xml:space="preserve">, Thilo Jakob, MD</w:t>
+      </w:r>
+      <w:r>
+        <w:t xml:space="preserve"> </w:t>
+      </w:r>
+      <w:r>
+        <w:rPr>
+          <w:vertAlign w:val="superscript"/>
+        </w:rPr>
+        <w:t xml:space="preserve">14,15</w:t>
+      </w:r>
+      <w:r>
+        <w:t xml:space="preserve"> </w:t>
+      </w:r>
+      <w:r>
+        <w:t xml:space="preserve">, Nicos G. Papadopoulus, MD</w:t>
+      </w:r>
+      <w:r>
+        <w:t xml:space="preserve"> </w:t>
+      </w:r>
+      <w:r>
+        <w:t xml:space="preserve">PhD</w:t>
+      </w:r>
+      <w:r>
+        <w:t xml:space="preserve"> </w:t>
+      </w:r>
+      <w:r>
+        <w:rPr>
+          <w:vertAlign w:val="superscript"/>
+        </w:rPr>
+        <w:t xml:space="preserve">16,17</w:t>
+      </w:r>
+      <w:r>
+        <w:t xml:space="preserve"> </w:t>
+      </w:r>
+      <w:r>
+        <w:t xml:space="preserve">, Claudia Pföhler MD</w:t>
+      </w:r>
+      <w:r>
+        <w:t xml:space="preserve"> </w:t>
+      </w:r>
+      <w:r>
+        <w:rPr>
+          <w:vertAlign w:val="superscript"/>
+        </w:rPr>
+        <w:t xml:space="preserve">18</w:t>
+      </w:r>
+      <w:r>
+        <w:t xml:space="preserve"> </w:t>
+      </w:r>
+      <w:r>
+        <w:t xml:space="preserve">, Iwona Poziomkowska-Gęsicka, MD, PhD</w:t>
+      </w:r>
+      <w:r>
+        <w:t xml:space="preserve"> </w:t>
+      </w:r>
+      <w:r>
+        <w:rPr>
+          <w:vertAlign w:val="superscript"/>
+        </w:rPr>
+        <w:t xml:space="preserve">19</w:t>
+      </w:r>
+      <w:r>
+        <w:t xml:space="preserve"> </w:t>
+      </w:r>
+      <w:r>
+        <w:t xml:space="preserve">, Xavier Van der</w:t>
+      </w:r>
+      <w:r>
+        <w:t xml:space="preserve"> </w:t>
+      </w:r>
+      <w:r>
+        <w:t xml:space="preserve">Brempt, MD</w:t>
+      </w:r>
+      <w:r>
+        <w:t xml:space="preserve"> </w:t>
+      </w:r>
+      <w:r>
+        <w:rPr>
+          <w:vertAlign w:val="superscript"/>
+        </w:rPr>
+        <w:t xml:space="preserve">20</w:t>
+      </w:r>
+      <w:r>
+        <w:t xml:space="preserve"> </w:t>
+      </w:r>
+      <w:r>
+        <w:t xml:space="preserve">, Kathrin Scherer Hofmeier, MD</w:t>
+      </w:r>
+      <w:r>
+        <w:t xml:space="preserve"> </w:t>
+      </w:r>
+      <w:r>
+        <w:rPr>
+          <w:vertAlign w:val="superscript"/>
+        </w:rPr>
+        <w:t xml:space="preserve">21</w:t>
+      </w:r>
+      <w:r>
+        <w:t xml:space="preserve"> </w:t>
+      </w:r>
+      <w:r>
+        <w:t xml:space="preserve">, Regina Treudler, MD ^226 , Nicola Wagner, MD</w:t>
+      </w:r>
+      <w:r>
+        <w:t xml:space="preserve"> </w:t>
+      </w:r>
+      <w:r>
+        <w:rPr>
+          <w:vertAlign w:val="superscript"/>
+        </w:rPr>
+        <w:t xml:space="preserve">23</w:t>
+      </w:r>
+      <w:r>
+        <w:t xml:space="preserve"> </w:t>
+      </w:r>
+      <w:r>
+        <w:t xml:space="preserve">,</w:t>
+      </w:r>
+    </w:p>
+    <w:p>
+      <w:pPr>
+        <w:pStyle w:val="BodyText"/>
+      </w:pPr>
+      <w:r>
+        <w:t xml:space="preserve">Bettina Wedi, MD</w:t>
+      </w:r>
+      <w:r>
+        <w:t xml:space="preserve"> </w:t>
+      </w:r>
+      <w:r>
+        <w:rPr>
+          <w:vertAlign w:val="superscript"/>
+        </w:rPr>
+        <w:t xml:space="preserve">24</w:t>
+      </w:r>
+      <w:r>
+        <w:t xml:space="preserve"> </w:t>
+      </w:r>
+      <w:r>
+        <w:t xml:space="preserve">, Margitta Worm, MD</w:t>
+      </w:r>
+      <w:r>
+        <w:t xml:space="preserve"> </w:t>
+      </w:r>
+      <w:r>
+        <w:rPr>
+          <w:vertAlign w:val="superscript"/>
+        </w:rPr>
+        <w:t xml:space="preserve">1</w:t>
+      </w:r>
+    </w:p>
+    <w:p>
+      <w:pPr>
+        <w:pStyle w:val="BodyText"/>
+      </w:pPr>
+      <w:r>
+        <w:rPr>
+          <w:vertAlign w:val="superscript"/>
+        </w:rPr>
+        <w:t xml:space="preserve">1</w:t>
+      </w:r>
+      <w:r>
+        <w:t xml:space="preserve"> </w:t>
+      </w:r>
+      <w:r>
+        <w:t xml:space="preserve">Division of Allergy and Immunology, Department of Dermatology, Venerology, and Allergology, Charité – Universitätsmedizin Berlin, corporate member of Freie Universität Berlin, Humboldt-Universität zu Berlin, and Berlin Institute of Health, Germany</w:t>
+      </w:r>
+    </w:p>
+    <w:p>
+      <w:pPr>
+        <w:pStyle w:val="BodyText"/>
+      </w:pPr>
       <w:r>
         <w:rPr>
           <w:vertAlign w:val="superscript"/>
@@ -123,14 +453,16 @@
         <w:t xml:space="preserve">2</w:t>
       </w:r>
       <w:r>
-        <w:t xml:space="preserve">,</w:t>
-      </w:r>
-      <w:r>
-        <w:t xml:space="preserve"> </w:t>
-      </w:r>
-      <w:r>
-        <w:t xml:space="preserve">Andrea Bauer</w:t>
-      </w:r>
+        <w:t xml:space="preserve"> </w:t>
+      </w:r>
+      <w:r>
+        <w:t xml:space="preserve">Department of Dermatology and Allergy, Ludwig-Maximilian University, Munich, Germany</w:t>
+      </w:r>
+    </w:p>
+    <w:p>
+      <w:pPr>
+        <w:pStyle w:val="BodyText"/>
+      </w:pPr>
       <w:r>
         <w:rPr>
           <w:vertAlign w:val="superscript"/>
@@ -138,32 +470,50 @@
         <w:t xml:space="preserve">3</w:t>
       </w:r>
       <w:r>
-        <w:t xml:space="preserve">,.</w:t>
-      </w:r>
-      <w:r>
-        <w:t xml:space="preserve"> </w:t>
-      </w:r>
-      <w:r>
-        <w:t xml:space="preserve">Maria Beatrice Bilò</w:t>
-      </w:r>
-      <w:r>
-        <w:t xml:space="preserve"> </w:t>
-      </w:r>
-      <w:r>
-        <w:rPr>
-          <w:vertAlign w:val="superscript"/>
-        </w:rPr>
-        <w:t xml:space="preserve">4,5</w:t>
-      </w:r>
-      <w:r>
-        <w:t xml:space="preserve">,</w:t>
-      </w:r>
-      <w:r>
-        <w:t xml:space="preserve"> </w:t>
-      </w:r>
-      <w:r>
-        <w:t xml:space="preserve">Victoria Cardona</w:t>
-      </w:r>
+        <w:t xml:space="preserve"> </w:t>
+      </w:r>
+      <w:r>
+        <w:t xml:space="preserve">University Allergy Center, University Hospital Carl Gustav Carus, Technical University Dresden, Dresden, German</w:t>
+      </w:r>
+    </w:p>
+    <w:p>
+      <w:pPr>
+        <w:pStyle w:val="BodyText"/>
+      </w:pPr>
+      <w:r>
+        <w:rPr>
+          <w:vertAlign w:val="superscript"/>
+        </w:rPr>
+        <w:t xml:space="preserve">4</w:t>
+      </w:r>
+      <w:r>
+        <w:t xml:space="preserve"> </w:t>
+      </w:r>
+      <w:r>
+        <w:t xml:space="preserve">Allergy Unit, Department of Internal Medicine, University Hospital Ospedali Riuniti di Ancona, Ancona, Italy</w:t>
+      </w:r>
+    </w:p>
+    <w:p>
+      <w:pPr>
+        <w:pStyle w:val="BodyText"/>
+      </w:pPr>
+      <w:r>
+        <w:rPr>
+          <w:vertAlign w:val="superscript"/>
+        </w:rPr>
+        <w:t xml:space="preserve">5</w:t>
+      </w:r>
+      <w:r>
+        <w:t xml:space="preserve"> </w:t>
+      </w:r>
+      <w:r>
+        <w:t xml:space="preserve">Department of Clinical and Molecular Sciences, Polytechnic University of Marche, Ancona, Italy</w:t>
+      </w:r>
+    </w:p>
+    <w:p>
+      <w:pPr>
+        <w:pStyle w:val="BodyText"/>
+      </w:pPr>
       <w:r>
         <w:rPr>
           <w:vertAlign w:val="superscript"/>
@@ -171,14 +521,16 @@
         <w:t xml:space="preserve">6</w:t>
       </w:r>
       <w:r>
-        <w:t xml:space="preserve">,</w:t>
-      </w:r>
-      <w:r>
-        <w:t xml:space="preserve"> </w:t>
-      </w:r>
-      <w:r>
-        <w:t xml:space="preserve">George Christoff</w:t>
-      </w:r>
+        <w:t xml:space="preserve"> </w:t>
+      </w:r>
+      <w:r>
+        <w:t xml:space="preserve">Allergy Section, Department of Internal Medicine, Hospital Vall d’Hebron, Barcelona, Spain</w:t>
+      </w:r>
+    </w:p>
+    <w:p>
+      <w:pPr>
+        <w:pStyle w:val="BodyText"/>
+      </w:pPr>
       <w:r>
         <w:rPr>
           <w:vertAlign w:val="superscript"/>
@@ -186,14 +538,16 @@
         <w:t xml:space="preserve">7</w:t>
       </w:r>
       <w:r>
-        <w:t xml:space="preserve">,</w:t>
-      </w:r>
-      <w:r>
-        <w:t xml:space="preserve"> </w:t>
-      </w:r>
-      <w:r>
-        <w:t xml:space="preserve">Sabine Dölle-Bierke</w:t>
-      </w:r>
+        <w:t xml:space="preserve"> </w:t>
+      </w:r>
+      <w:r>
+        <w:t xml:space="preserve">ARADyAL Research Network</w:t>
+      </w:r>
+    </w:p>
+    <w:p>
+      <w:pPr>
+        <w:pStyle w:val="BodyText"/>
+      </w:pPr>
       <w:r>
         <w:rPr>
           <w:vertAlign w:val="superscript"/>
@@ -201,14 +555,16 @@
         <w:t xml:space="preserve">8</w:t>
       </w:r>
       <w:r>
-        <w:t xml:space="preserve">,</w:t>
-      </w:r>
-      <w:r>
-        <w:t xml:space="preserve"> </w:t>
-      </w:r>
-      <w:r>
-        <w:t xml:space="preserve">Luis Ensina</w:t>
-      </w:r>
+        <w:t xml:space="preserve"> </w:t>
+      </w:r>
+      <w:r>
+        <w:t xml:space="preserve">Faculty of Public Health, Medical University-Sofia, Sofia, Bulgaria</w:t>
+      </w:r>
+    </w:p>
+    <w:p>
+      <w:pPr>
+        <w:pStyle w:val="BodyText"/>
+      </w:pPr>
       <w:r>
         <w:rPr>
           <w:vertAlign w:val="superscript"/>
@@ -216,29 +572,50 @@
         <w:t xml:space="preserve">9</w:t>
       </w:r>
       <w:r>
-        <w:t xml:space="preserve">,</w:t>
-      </w:r>
-      <w:r>
-        <w:t xml:space="preserve"> </w:t>
-      </w:r>
-      <w:r>
-        <w:t xml:space="preserve">Montserat Fernandes-Rivas</w:t>
-      </w:r>
-      <w:r>
-        <w:rPr>
-          <w:vertAlign w:val="superscript"/>
-        </w:rPr>
-        <w:t xml:space="preserve">7,11</w:t>
-      </w:r>
-      <w:r>
-        <w:t xml:space="preserve">,</w:t>
-      </w:r>
-      <w:r>
-        <w:t xml:space="preserve"> </w:t>
-      </w:r>
-      <w:r>
-        <w:t xml:space="preserve">Thomas Hawranek</w:t>
-      </w:r>
+        <w:t xml:space="preserve"> </w:t>
+      </w:r>
+      <w:r>
+        <w:t xml:space="preserve">Allergy Out-patient Department, Acibadem CityClinic, Tokuda Medical Centre, Sofia, Bulgaria</w:t>
+      </w:r>
+    </w:p>
+    <w:p>
+      <w:pPr>
+        <w:pStyle w:val="BodyText"/>
+      </w:pPr>
+      <w:r>
+        <w:rPr>
+          <w:vertAlign w:val="superscript"/>
+        </w:rPr>
+        <w:t xml:space="preserve">10</w:t>
+      </w:r>
+      <w:r>
+        <w:t xml:space="preserve"> </w:t>
+      </w:r>
+      <w:r>
+        <w:t xml:space="preserve">Division of Allergy, Clinical Immunology and Rheumatology, Department of Pediatrics, Federal University of São Paulo, São Paulo, Brazil</w:t>
+      </w:r>
+    </w:p>
+    <w:p>
+      <w:pPr>
+        <w:pStyle w:val="BodyText"/>
+      </w:pPr>
+      <w:r>
+        <w:rPr>
+          <w:vertAlign w:val="superscript"/>
+        </w:rPr>
+        <w:t xml:space="preserve">11</w:t>
+      </w:r>
+      <w:r>
+        <w:t xml:space="preserve"> </w:t>
+      </w:r>
+      <w:r>
+        <w:t xml:space="preserve">Department of Allergy, Hospital Clinico San Carlos, Universidad Complutense, IdISSC, Madrid, Spain</w:t>
+      </w:r>
+    </w:p>
+    <w:p>
+      <w:pPr>
+        <w:pStyle w:val="BodyText"/>
+      </w:pPr>
       <w:r>
         <w:rPr>
           <w:vertAlign w:val="superscript"/>
@@ -246,14 +623,16 @@
         <w:t xml:space="preserve">12</w:t>
       </w:r>
       <w:r>
-        <w:t xml:space="preserve">,</w:t>
-      </w:r>
-      <w:r>
-        <w:t xml:space="preserve"> </w:t>
-      </w:r>
-      <w:r>
-        <w:t xml:space="preserve">Johnathan O’B Hourihane</w:t>
-      </w:r>
+        <w:t xml:space="preserve"> </w:t>
+      </w:r>
+      <w:r>
+        <w:t xml:space="preserve">Department of Dermatology, University Hospital Salzburg, Paracelsus Medical University, Salzburg, Austria</w:t>
+      </w:r>
+    </w:p>
+    <w:p>
+      <w:pPr>
+        <w:pStyle w:val="BodyText"/>
+      </w:pPr>
       <w:r>
         <w:rPr>
           <w:vertAlign w:val="superscript"/>
@@ -261,44 +640,84 @@
         <w:t xml:space="preserve">13</w:t>
       </w:r>
       <w:r>
-        <w:t xml:space="preserve">,</w:t>
-      </w:r>
-      <w:r>
-        <w:t xml:space="preserve"> </w:t>
-      </w:r>
-      <w:r>
-        <w:t xml:space="preserve">Tilo Jakob</w:t>
-      </w:r>
-      <w:r>
-        <w:rPr>
-          <w:vertAlign w:val="superscript"/>
-        </w:rPr>
-        <w:t xml:space="preserve">14,15</w:t>
-      </w:r>
-      <w:r>
-        <w:t xml:space="preserve">,</w:t>
-      </w:r>
-      <w:r>
-        <w:t xml:space="preserve"> </w:t>
-      </w:r>
-      <w:r>
-        <w:t xml:space="preserve">Nicos G. Papadopoulus</w:t>
-      </w:r>
-      <w:r>
-        <w:rPr>
-          <w:vertAlign w:val="superscript"/>
-        </w:rPr>
-        <w:t xml:space="preserve">16,17</w:t>
-      </w:r>
-      <w:r>
-        <w:t xml:space="preserve">,</w:t>
-      </w:r>
-      <w:r>
-        <w:t xml:space="preserve"> </w:t>
-      </w:r>
-      <w:r>
-        <w:t xml:space="preserve">Claudia Pföhler</w:t>
-      </w:r>
+        <w:t xml:space="preserve"> </w:t>
+      </w:r>
+      <w:r>
+        <w:t xml:space="preserve">DM University College Cork and Cork University Hospital, Cork, Ireland</w:t>
+      </w:r>
+    </w:p>
+    <w:p>
+      <w:pPr>
+        <w:pStyle w:val="BodyText"/>
+      </w:pPr>
+      <w:r>
+        <w:rPr>
+          <w:vertAlign w:val="superscript"/>
+        </w:rPr>
+        <w:t xml:space="preserve">14</w:t>
+      </w:r>
+      <w:r>
+        <w:t xml:space="preserve"> </w:t>
+      </w:r>
+      <w:r>
+        <w:t xml:space="preserve">Department of Dermatology and Allergology, University Medical Center Giessen and Marburg, Justus-Liebig University Gießen, Gießen, Germany</w:t>
+      </w:r>
+    </w:p>
+    <w:p>
+      <w:pPr>
+        <w:pStyle w:val="BodyText"/>
+      </w:pPr>
+      <w:r>
+        <w:rPr>
+          <w:vertAlign w:val="superscript"/>
+        </w:rPr>
+        <w:t xml:space="preserve">15</w:t>
+      </w:r>
+      <w:r>
+        <w:t xml:space="preserve"> </w:t>
+      </w:r>
+      <w:r>
+        <w:t xml:space="preserve">Allergy Research Group, Medical Center, University of Freiburg, Freiburg, Germany</w:t>
+      </w:r>
+    </w:p>
+    <w:p>
+      <w:pPr>
+        <w:pStyle w:val="BodyText"/>
+      </w:pPr>
+      <w:r>
+        <w:rPr>
+          <w:vertAlign w:val="superscript"/>
+        </w:rPr>
+        <w:t xml:space="preserve">16</w:t>
+      </w:r>
+      <w:r>
+        <w:t xml:space="preserve"> </w:t>
+      </w:r>
+      <w:r>
+        <w:t xml:space="preserve">Allergy Department, 2nd Pediatric Clinic, National and Kapodistrian University of Athens, Athens, Greece</w:t>
+      </w:r>
+    </w:p>
+    <w:p>
+      <w:pPr>
+        <w:pStyle w:val="BodyText"/>
+      </w:pPr>
+      <w:r>
+        <w:rPr>
+          <w:vertAlign w:val="superscript"/>
+        </w:rPr>
+        <w:t xml:space="preserve">17</w:t>
+      </w:r>
+      <w:r>
+        <w:t xml:space="preserve"> </w:t>
+      </w:r>
+      <w:r>
+        <w:t xml:space="preserve">Division of Infection, Immunity &amp; Respiratory Medicine, University of Manchester, Manchester, UK</w:t>
+      </w:r>
+    </w:p>
+    <w:p>
+      <w:pPr>
+        <w:pStyle w:val="BodyText"/>
+      </w:pPr>
       <w:r>
         <w:rPr>
           <w:vertAlign w:val="superscript"/>
@@ -306,14 +725,16 @@
         <w:t xml:space="preserve">18</w:t>
       </w:r>
       <w:r>
-        <w:t xml:space="preserve">,</w:t>
-      </w:r>
-      <w:r>
-        <w:t xml:space="preserve"> </w:t>
-      </w:r>
-      <w:r>
-        <w:t xml:space="preserve">Iwona Poziomkowska-Gęsicka</w:t>
-      </w:r>
+        <w:t xml:space="preserve"> </w:t>
+      </w:r>
+      <w:r>
+        <w:t xml:space="preserve">Department of Dermatology, Saarland University Medical Center, Homburg/Saar, Germany</w:t>
+      </w:r>
+    </w:p>
+    <w:p>
+      <w:pPr>
+        <w:pStyle w:val="BodyText"/>
+      </w:pPr>
       <w:r>
         <w:rPr>
           <w:vertAlign w:val="superscript"/>
@@ -321,14 +742,16 @@
         <w:t xml:space="preserve">19</w:t>
       </w:r>
       <w:r>
-        <w:t xml:space="preserve">,</w:t>
-      </w:r>
-      <w:r>
-        <w:t xml:space="preserve"> </w:t>
-      </w:r>
-      <w:r>
-        <w:t xml:space="preserve">Xavier Van der Brempt</w:t>
-      </w:r>
+        <w:t xml:space="preserve"> </w:t>
+      </w:r>
+      <w:r>
+        <w:t xml:space="preserve">Clinical Allergology Department, Pomeranian Medical University in Szczecin, Szczecin, Poland</w:t>
+      </w:r>
+    </w:p>
+    <w:p>
+      <w:pPr>
+        <w:pStyle w:val="BodyText"/>
+      </w:pPr>
       <w:r>
         <w:rPr>
           <w:vertAlign w:val="superscript"/>
@@ -336,14 +759,16 @@
         <w:t xml:space="preserve">20</w:t>
       </w:r>
       <w:r>
-        <w:t xml:space="preserve">,</w:t>
-      </w:r>
-      <w:r>
-        <w:t xml:space="preserve"> </w:t>
-      </w:r>
-      <w:r>
-        <w:t xml:space="preserve">Kathrin Scherer Hofmeier</w:t>
-      </w:r>
+        <w:t xml:space="preserve"> </w:t>
+      </w:r>
+      <w:r>
+        <w:t xml:space="preserve">Allergy Vigilance Network, Nancy, France</w:t>
+      </w:r>
+    </w:p>
+    <w:p>
+      <w:pPr>
+        <w:pStyle w:val="BodyText"/>
+      </w:pPr>
       <w:r>
         <w:rPr>
           <w:vertAlign w:val="superscript"/>
@@ -351,14 +776,16 @@
         <w:t xml:space="preserve">21</w:t>
       </w:r>
       <w:r>
-        <w:t xml:space="preserve">,</w:t>
-      </w:r>
-      <w:r>
-        <w:t xml:space="preserve"> </w:t>
-      </w:r>
-      <w:r>
-        <w:t xml:space="preserve">Regina Treudler</w:t>
-      </w:r>
+        <w:t xml:space="preserve"> </w:t>
+      </w:r>
+      <w:r>
+        <w:t xml:space="preserve">Division of Allergy, Department of Dermatology, University Hospital Basel, University of Basel, Basel, Switzerland</w:t>
+      </w:r>
+    </w:p>
+    <w:p>
+      <w:pPr>
+        <w:pStyle w:val="BodyText"/>
+      </w:pPr>
       <w:r>
         <w:rPr>
           <w:vertAlign w:val="superscript"/>
@@ -366,14 +793,16 @@
         <w:t xml:space="preserve">22</w:t>
       </w:r>
       <w:r>
-        <w:t xml:space="preserve">,</w:t>
-      </w:r>
-      <w:r>
-        <w:t xml:space="preserve"> </w:t>
-      </w:r>
-      <w:r>
-        <w:t xml:space="preserve">Nicola Wagner</w:t>
-      </w:r>
+        <w:t xml:space="preserve"> </w:t>
+      </w:r>
+      <w:r>
+        <w:t xml:space="preserve">Department of Dermatology, Venereology and Allergology, Leipzig Interdisciplinary Allergy Center (LICA)-Comprehensive Allergy Center, University Hospital, Leipzig, Germany</w:t>
+      </w:r>
+    </w:p>
+    <w:p>
+      <w:pPr>
+        <w:pStyle w:val="BodyText"/>
+      </w:pPr>
       <w:r>
         <w:rPr>
           <w:vertAlign w:val="superscript"/>
@@ -381,14 +810,16 @@
         <w:t xml:space="preserve">23</w:t>
       </w:r>
       <w:r>
-        <w:t xml:space="preserve">,</w:t>
-      </w:r>
-      <w:r>
-        <w:t xml:space="preserve"> </w:t>
-      </w:r>
-      <w:r>
-        <w:t xml:space="preserve">Bettina Wedi</w:t>
-      </w:r>
+        <w:t xml:space="preserve"> </w:t>
+      </w:r>
+      <w:r>
+        <w:t xml:space="preserve">1Department of Dermatology, University Hospital Erlangen, Friedrich-Alexander-Universität Erlangen-Nürnberg (FAU), Erlangen, Germany</w:t>
+      </w:r>
+    </w:p>
+    <w:p>
+      <w:pPr>
+        <w:pStyle w:val="BodyText"/>
+      </w:pPr>
       <w:r>
         <w:rPr>
           <w:vertAlign w:val="superscript"/>
@@ -396,19 +827,10 @@
         <w:t xml:space="preserve">24</w:t>
       </w:r>
       <w:r>
-        <w:t xml:space="preserve">,</w:t>
-      </w:r>
-      <w:r>
-        <w:t xml:space="preserve"> </w:t>
-      </w:r>
-      <w:r>
-        <w:t xml:space="preserve">Margitta Worm</w:t>
-      </w:r>
-      <w:r>
-        <w:rPr>
-          <w:vertAlign w:val="superscript"/>
-        </w:rPr>
-        <w:t xml:space="preserve">1</w:t>
+        <w:t xml:space="preserve"> </w:t>
+      </w:r>
+      <w:r>
+        <w:t xml:space="preserve">Department of Dermatology and Allergy, Comprehensive Allergy Center, Hannover Medical School, Hannover, Germany</w:t>
       </w:r>
     </w:p>
     <w:p>
@@ -419,505 +841,19 @@
         <w:rPr>
           <w:b/>
         </w:rPr>
-        <w:t xml:space="preserve">Conflict of interest:</w:t>
-      </w:r>
-    </w:p>
-    <w:p>
-      <w:pPr>
-        <w:pStyle w:val="BodyText"/>
-      </w:pPr>
-      <w:r>
-        <w:t xml:space="preserve">A. Bauer reports personal fees from ALK, Allergopharma, Allergy Therapeutics, Diater, LETI, Thermofisher, and Stallergens outside the submitted work</w:t>
-      </w:r>
-      <w:r>
-        <w:t xml:space="preserve"> </w:t>
-      </w:r>
-      <w:r>
-        <w:t xml:space="preserve">N. Wagner reports personal fees from ALK outside the submitted work.</w:t>
-      </w:r>
-      <w:r>
-        <w:t xml:space="preserve"> </w:t>
-      </w:r>
-      <w:r>
-        <w:t xml:space="preserve">R. Treudler reports grants and personal fees from Sanofi-Genzyme, ALK-Abello, Takeda, Novartis, grants from Hautnetz Leipzig and Fraunhofer-IZI Leipzig, outside the submitted work.</w:t>
-      </w:r>
-      <w:r>
-        <w:t xml:space="preserve"> </w:t>
-      </w:r>
-      <w:r>
-        <w:t xml:space="preserve">V. Cardona reports personal fees from ALK, Allergopharma, Allergy Therapeutics, Diater, LET, Thermofisher and Stallergens outside the submitted work.</w:t>
-      </w:r>
-      <w:r>
-        <w:t xml:space="preserve"> </w:t>
-      </w:r>
-      <w:r>
-        <w:t xml:space="preserve">M. B. Bilò reports personal fees from ALK outside the submitted work.</w:t>
-      </w:r>
-      <w:r>
-        <w:t xml:space="preserve"> </w:t>
-      </w:r>
-      <w:r>
-        <w:t xml:space="preserve">K. Scherer reports personal fees from Allergopharma, Sanofi-Aventis, and Shire outside submitted work.</w:t>
-      </w:r>
-      <w:r>
-        <w:t xml:space="preserve"> </w:t>
-      </w:r>
-      <w:r>
-        <w:t xml:space="preserve">Franziska Ruëff reports personal fees outside the submitted work from ALK-Abelló, Allergopharma, Bencard, Boehringer Ingelheim, Bristol Myers Squibb, Circassia, Dermira, DST, LEO Pharma, Lilly, Dr. Gerhard Mann chem.-pharm. Fabrik GmbH, Mylan, Novartis, Pfizer, Thermo Fisher Scientific and UCB</w:t>
-      </w:r>
-      <w:r>
-        <w:t xml:space="preserve"> </w:t>
-      </w:r>
-      <w:r>
-        <w:t xml:space="preserve">Claudia Pföhler performed clinical studies for Allergy Therapeutics and received speaker honoraria and</w:t>
-      </w:r>
-      <w:r>
-        <w:t xml:space="preserve"> </w:t>
-      </w:r>
-      <w:r>
-        <w:t xml:space="preserve">travel support from Bencard, Novartis and ALK. The rest of the authors declare that they have no relevant conflicts of interest.</w:t>
-      </w:r>
-    </w:p>
-    <w:p>
-      <w:pPr>
-        <w:pStyle w:val="BodyText"/>
-      </w:pPr>
+        <w:t xml:space="preserve">Corresponding author:</w:t>
+      </w:r>
       <w:r>
         <w:rPr>
           <w:b/>
         </w:rPr>
-        <w:t xml:space="preserve">Affiliations:</w:t>
-      </w:r>
-    </w:p>
-    <w:p>
-      <w:pPr>
-        <w:pStyle w:val="BodyText"/>
-      </w:pPr>
-      <w:r>
-        <w:rPr>
-          <w:vertAlign w:val="superscript"/>
-        </w:rPr>
-        <w:t xml:space="preserve">1</w:t>
-      </w:r>
-      <w:r>
-        <w:t xml:space="preserve"> </w:t>
-      </w:r>
-      <w:r>
-        <w:t xml:space="preserve">Division of Allergy and Immunology, Department of Dermatology, Venerology, and Allergology, Charité – Universitätsmedizin Berlin, corporate member of Freie Universität Berlin, Humboldt-Universität zu Berlin, and Berlin Institute of Health, Germany</w:t>
-      </w:r>
-    </w:p>
-    <w:p>
-      <w:pPr>
-        <w:pStyle w:val="BodyText"/>
-      </w:pPr>
-      <w:r>
-        <w:rPr>
-          <w:vertAlign w:val="superscript"/>
-        </w:rPr>
-        <w:t xml:space="preserve">2</w:t>
-      </w:r>
-      <w:r>
-        <w:t xml:space="preserve"> </w:t>
-      </w:r>
-      <w:r>
-        <w:t xml:space="preserve">Department of Dermatology and Allergy, Ludwig-Maximilian University, Munich, Germany</w:t>
-      </w:r>
-    </w:p>
-    <w:p>
-      <w:pPr>
-        <w:pStyle w:val="BodyText"/>
-      </w:pPr>
-      <w:r>
-        <w:rPr>
-          <w:vertAlign w:val="superscript"/>
-        </w:rPr>
-        <w:t xml:space="preserve">3</w:t>
-      </w:r>
-      <w:r>
-        <w:t xml:space="preserve"> </w:t>
-      </w:r>
-      <w:r>
-        <w:t xml:space="preserve">University Allergy Center, University Hospital Carl Gustav Carus, Technical University Dresden, Dresden, German</w:t>
-      </w:r>
-    </w:p>
-    <w:p>
-      <w:pPr>
-        <w:pStyle w:val="BodyText"/>
-      </w:pPr>
-      <w:r>
-        <w:rPr>
-          <w:vertAlign w:val="superscript"/>
-        </w:rPr>
-        <w:t xml:space="preserve">4</w:t>
-      </w:r>
-      <w:r>
-        <w:t xml:space="preserve"> </w:t>
-      </w:r>
-      <w:r>
-        <w:t xml:space="preserve">Allergy Unit, Department of Internal Medicine, University Hospital Ospedali Riuniti di Ancona, Ancona, Italy</w:t>
-      </w:r>
-    </w:p>
-    <w:p>
-      <w:pPr>
-        <w:pStyle w:val="BodyText"/>
-      </w:pPr>
-      <w:r>
-        <w:rPr>
-          <w:vertAlign w:val="superscript"/>
-        </w:rPr>
-        <w:t xml:space="preserve">5</w:t>
-      </w:r>
-      <w:r>
-        <w:t xml:space="preserve"> </w:t>
-      </w:r>
-      <w:r>
-        <w:t xml:space="preserve">Department of Clinical and Molecular Sciences, Polytechnic University of Marche, Ancona, Italy</w:t>
-      </w:r>
-    </w:p>
-    <w:p>
-      <w:pPr>
-        <w:pStyle w:val="BodyText"/>
-      </w:pPr>
-      <w:r>
-        <w:rPr>
-          <w:vertAlign w:val="superscript"/>
-        </w:rPr>
-        <w:t xml:space="preserve">6</w:t>
-      </w:r>
-      <w:r>
-        <w:t xml:space="preserve"> </w:t>
-      </w:r>
-      <w:r>
-        <w:t xml:space="preserve">Allergy Section, Department of Internal Medicine, Hospital Vall d’Hebron, Barcelona, Spain</w:t>
-      </w:r>
-    </w:p>
-    <w:p>
-      <w:pPr>
-        <w:pStyle w:val="BodyText"/>
-      </w:pPr>
-      <w:r>
-        <w:rPr>
-          <w:vertAlign w:val="superscript"/>
-        </w:rPr>
-        <w:t xml:space="preserve">7</w:t>
-      </w:r>
-      <w:r>
-        <w:t xml:space="preserve"> </w:t>
-      </w:r>
-      <w:r>
-        <w:t xml:space="preserve">ARADyAL Research Network</w:t>
-      </w:r>
-    </w:p>
-    <w:p>
-      <w:pPr>
-        <w:pStyle w:val="BodyText"/>
-      </w:pPr>
-      <w:r>
-        <w:rPr>
-          <w:vertAlign w:val="superscript"/>
-        </w:rPr>
-        <w:t xml:space="preserve">8</w:t>
-      </w:r>
-      <w:r>
-        <w:t xml:space="preserve"> </w:t>
-      </w:r>
-      <w:r>
-        <w:t xml:space="preserve">Faculty of Public Health, Medical University-Sofia, Sofia, Bulgaria</w:t>
-      </w:r>
-    </w:p>
-    <w:p>
-      <w:pPr>
-        <w:pStyle w:val="BodyText"/>
-      </w:pPr>
-      <w:r>
-        <w:rPr>
-          <w:vertAlign w:val="superscript"/>
-        </w:rPr>
-        <w:t xml:space="preserve">9</w:t>
-      </w:r>
-      <w:r>
-        <w:t xml:space="preserve"> </w:t>
-      </w:r>
-      <w:r>
-        <w:t xml:space="preserve">Allergy Out-patient Department, Acibadem CityClinic, Tokuda Medical Centre, Sofia, Bulgaria</w:t>
-      </w:r>
-    </w:p>
-    <w:p>
-      <w:pPr>
-        <w:pStyle w:val="BodyText"/>
-      </w:pPr>
-      <w:r>
-        <w:rPr>
-          <w:vertAlign w:val="superscript"/>
-        </w:rPr>
-        <w:t xml:space="preserve">10</w:t>
-      </w:r>
-      <w:r>
-        <w:t xml:space="preserve"> </w:t>
-      </w:r>
-      <w:r>
-        <w:t xml:space="preserve">Division of Allergy, Clinical Immunology and Rheumatology, Department of Pediatrics, Federal University of São Paulo, São Paulo, Brazil</w:t>
-      </w:r>
-    </w:p>
-    <w:p>
-      <w:pPr>
-        <w:pStyle w:val="BodyText"/>
-      </w:pPr>
-      <w:r>
-        <w:rPr>
-          <w:vertAlign w:val="superscript"/>
-        </w:rPr>
-        <w:t xml:space="preserve">11</w:t>
-      </w:r>
-      <w:r>
-        <w:t xml:space="preserve"> </w:t>
-      </w:r>
-      <w:r>
-        <w:t xml:space="preserve">Department of Allergy, Hospital Clinico San Carlos, Universidad Complutense, IdISSC, Madrid, Spain</w:t>
-      </w:r>
-    </w:p>
-    <w:p>
-      <w:pPr>
-        <w:pStyle w:val="BodyText"/>
-      </w:pPr>
-      <w:r>
-        <w:rPr>
-          <w:vertAlign w:val="superscript"/>
-        </w:rPr>
-        <w:t xml:space="preserve">12</w:t>
-      </w:r>
-      <w:r>
-        <w:t xml:space="preserve"> </w:t>
-      </w:r>
-      <w:r>
-        <w:t xml:space="preserve">Department of Dermatology, University Hospital Salzburg, Paracelsus Medical University, Salzburg, Austria</w:t>
-      </w:r>
-    </w:p>
-    <w:p>
-      <w:pPr>
-        <w:pStyle w:val="BodyText"/>
-      </w:pPr>
-      <w:r>
-        <w:rPr>
-          <w:vertAlign w:val="superscript"/>
-        </w:rPr>
-        <w:t xml:space="preserve">13</w:t>
-      </w:r>
-      <w:r>
-        <w:t xml:space="preserve"> </w:t>
-      </w:r>
-      <w:r>
-        <w:t xml:space="preserve">DM University College Cork and Cork University Hospital, Cork, Ireland</w:t>
-      </w:r>
-    </w:p>
-    <w:p>
-      <w:pPr>
-        <w:pStyle w:val="BodyText"/>
-      </w:pPr>
-      <w:r>
-        <w:rPr>
-          <w:vertAlign w:val="superscript"/>
-        </w:rPr>
-        <w:t xml:space="preserve">14</w:t>
-      </w:r>
-      <w:r>
-        <w:t xml:space="preserve"> </w:t>
-      </w:r>
-      <w:r>
-        <w:t xml:space="preserve">Department of Dermatology and Allergology, University Medical Center Giessen and Marburg, Justus-Liebig University Gießen, Gießen, Germany</w:t>
-      </w:r>
-    </w:p>
-    <w:p>
-      <w:pPr>
-        <w:pStyle w:val="BodyText"/>
-      </w:pPr>
-      <w:r>
-        <w:rPr>
-          <w:vertAlign w:val="superscript"/>
-        </w:rPr>
-        <w:t xml:space="preserve">15</w:t>
-      </w:r>
-      <w:r>
-        <w:t xml:space="preserve"> </w:t>
-      </w:r>
-      <w:r>
-        <w:t xml:space="preserve">Allergy Research Group, Medical Center, University of Freiburg, Freiburg, Germany</w:t>
-      </w:r>
-    </w:p>
-    <w:p>
-      <w:pPr>
-        <w:pStyle w:val="BodyText"/>
-      </w:pPr>
-      <w:r>
-        <w:rPr>
-          <w:vertAlign w:val="superscript"/>
-        </w:rPr>
-        <w:t xml:space="preserve">16</w:t>
-      </w:r>
-      <w:r>
-        <w:t xml:space="preserve"> </w:t>
-      </w:r>
-      <w:r>
-        <w:t xml:space="preserve">Allergy Department, 2nd Pediatric Clinic, National and Kapodistrian University of Athens, Athens, Greece</w:t>
-      </w:r>
-    </w:p>
-    <w:p>
-      <w:pPr>
-        <w:pStyle w:val="BodyText"/>
-      </w:pPr>
-      <w:r>
-        <w:rPr>
-          <w:vertAlign w:val="superscript"/>
-        </w:rPr>
-        <w:t xml:space="preserve">17</w:t>
-      </w:r>
-      <w:r>
-        <w:t xml:space="preserve"> </w:t>
-      </w:r>
-      <w:r>
-        <w:t xml:space="preserve">Division of Infection, Immunity &amp; Respiratory Medicine, University of Manchester, Manchester, UK</w:t>
-      </w:r>
-    </w:p>
-    <w:p>
-      <w:pPr>
-        <w:pStyle w:val="BodyText"/>
-      </w:pPr>
-      <w:r>
-        <w:rPr>
-          <w:vertAlign w:val="superscript"/>
-        </w:rPr>
-        <w:t xml:space="preserve">18</w:t>
-      </w:r>
-      <w:r>
-        <w:t xml:space="preserve"> </w:t>
-      </w:r>
-      <w:r>
-        <w:t xml:space="preserve">Department of Dermatology, Saarland University Medical Center, Homburg/Saar, Germany</w:t>
-      </w:r>
-    </w:p>
-    <w:p>
-      <w:pPr>
-        <w:pStyle w:val="BodyText"/>
-      </w:pPr>
-      <w:r>
-        <w:rPr>
-          <w:vertAlign w:val="superscript"/>
-        </w:rPr>
-        <w:t xml:space="preserve">19</w:t>
-      </w:r>
-      <w:r>
-        <w:t xml:space="preserve"> </w:t>
-      </w:r>
-      <w:r>
-        <w:t xml:space="preserve">Clinical Allergology Department, Pomeranian Medical University in Szczecin, Szczecin, Poland</w:t>
-      </w:r>
-    </w:p>
-    <w:p>
-      <w:pPr>
-        <w:pStyle w:val="BodyText"/>
-      </w:pPr>
-      <w:r>
-        <w:rPr>
-          <w:vertAlign w:val="superscript"/>
-        </w:rPr>
-        <w:t xml:space="preserve">20</w:t>
-      </w:r>
-      <w:r>
-        <w:t xml:space="preserve"> </w:t>
-      </w:r>
-      <w:r>
-        <w:t xml:space="preserve">Allergy Vigilance Network, Nancy, France</w:t>
-      </w:r>
-    </w:p>
-    <w:p>
-      <w:pPr>
-        <w:pStyle w:val="BodyText"/>
-      </w:pPr>
-      <w:r>
-        <w:rPr>
-          <w:vertAlign w:val="superscript"/>
-        </w:rPr>
-        <w:t xml:space="preserve">21</w:t>
-      </w:r>
-      <w:r>
-        <w:t xml:space="preserve"> </w:t>
-      </w:r>
-      <w:r>
-        <w:t xml:space="preserve">Division of Allergy, Department of Dermatology, University Hospital Basel, University of Basel, Basel, Switzerland</w:t>
-      </w:r>
-    </w:p>
-    <w:p>
-      <w:pPr>
-        <w:pStyle w:val="BodyText"/>
-      </w:pPr>
-      <w:r>
-        <w:rPr>
-          <w:vertAlign w:val="superscript"/>
-        </w:rPr>
-        <w:t xml:space="preserve">22</w:t>
-      </w:r>
-      <w:r>
-        <w:t xml:space="preserve"> </w:t>
-      </w:r>
-      <w:r>
-        <w:t xml:space="preserve">Department of Dermatology, Venereology and Allergology, Leipzig Interdisciplinary Allergy Center (LICA)-Comprehensive Allergy Center, University Hospital, Leipzig, Germany</w:t>
-      </w:r>
-    </w:p>
-    <w:p>
-      <w:pPr>
-        <w:pStyle w:val="BodyText"/>
-      </w:pPr>
-      <w:r>
-        <w:rPr>
-          <w:vertAlign w:val="superscript"/>
-        </w:rPr>
-        <w:t xml:space="preserve">23</w:t>
-      </w:r>
-      <w:r>
-        <w:t xml:space="preserve"> </w:t>
-      </w:r>
-      <w:r>
-        <w:t xml:space="preserve">1Department of Dermatology, University Hospital Erlangen, Friedrich-Alexander-Universität Erlangen-Nürnberg (FAU), Erlangen, Germany</w:t>
-      </w:r>
-    </w:p>
-    <w:p>
-      <w:pPr>
-        <w:pStyle w:val="BodyText"/>
-      </w:pPr>
-      <w:r>
-        <w:rPr>
-          <w:vertAlign w:val="superscript"/>
-        </w:rPr>
-        <w:t xml:space="preserve">24</w:t>
-      </w:r>
-      <w:r>
-        <w:t xml:space="preserve"> </w:t>
-      </w:r>
-      <w:r>
-        <w:t xml:space="preserve">Department of Dermatology and Allergy, Comprehensive Allergy Center, Hannover Medical School, Hannover, Germany</w:t>
-      </w:r>
-    </w:p>
-    <w:p>
-      <w:pPr>
-        <w:pStyle w:val="BodyText"/>
-      </w:pPr>
-      <w:r>
-        <w:rPr>
-          <w:b/>
-        </w:rPr>
-        <w:t xml:space="preserve">Corresponding author:</w:t>
-      </w:r>
-      <w:r>
-        <w:rPr>
-          <w:b/>
-        </w:rPr>
-        <w:t xml:space="preserve"> </w:t>
-      </w:r>
-      <w:r>
-        <w:t xml:space="preserve"> </w:t>
-      </w:r>
-      <w:r>
-        <w:t xml:space="preserve">Prof. Dr. med. M. Worm</w:t>
+        <w:t xml:space="preserve"> </w:t>
+      </w:r>
+      <w:r>
+        <w:t xml:space="preserve"> </w:t>
+      </w:r>
+      <w:r>
+        <w:t xml:space="preserve">Prof. Dr. med. M. Worm,</w:t>
       </w:r>
       <w:r>
         <w:t xml:space="preserve"> </w:t>
@@ -931,6 +867,9 @@
         </w:r>
       </w:hyperlink>
       <w:r>
+        <w:t xml:space="preserve">,</w:t>
+      </w:r>
+      <w:r>
         <w:t xml:space="preserve"> </w:t>
       </w:r>
       <w:r>
@@ -945,13 +884,63 @@
         <w:rPr>
           <w:b/>
         </w:rPr>
-        <w:t xml:space="preserve">Keywords:</w:t>
-      </w:r>
-      <w:r>
-        <w:t xml:space="preserve"> </w:t>
-      </w:r>
-      <w:r>
-        <w:t xml:space="preserve">anaphylaxis, epinephrine (adrenaline), beta-blockers, insect venom allergy, Hymenoptera</w:t>
+        <w:t xml:space="preserve">Conflict of interest:</w:t>
+      </w:r>
+    </w:p>
+    <w:p>
+      <w:pPr>
+        <w:pStyle w:val="BodyText"/>
+      </w:pPr>
+      <w:r>
+        <w:t xml:space="preserve">A. Bauer reports personal fees from ALK, Allergopharma, Allergy Therapeutics, Diater, LETI, Thermofisher, and Stallergens outside the submitted work</w:t>
+      </w:r>
+      <w:r>
+        <w:t xml:space="preserve"> </w:t>
+      </w:r>
+      <w:r>
+        <w:t xml:space="preserve">N. Wagner reports personal fees from ALK outside the submitted work.</w:t>
+      </w:r>
+      <w:r>
+        <w:t xml:space="preserve"> </w:t>
+      </w:r>
+      <w:r>
+        <w:t xml:space="preserve">R. Treudler reports grants and personal fees from Sanofi-Genzyme, ALK-Abello, Takeda, Novartis, grants from Hautnetz Leipzig and Fraunhofer-IZI Leipzig, outside the submitted work.</w:t>
+      </w:r>
+      <w:r>
+        <w:t xml:space="preserve"> </w:t>
+      </w:r>
+      <w:r>
+        <w:t xml:space="preserve">V. Cardona reports personal fees from ALK, Allergopharma, Allergy Therapeutics, Diater, LET, Thermofisher and Stallergens outside the submitted work.</w:t>
+      </w:r>
+      <w:r>
+        <w:t xml:space="preserve"> </w:t>
+      </w:r>
+      <w:r>
+        <w:t xml:space="preserve">M. B. Bilò reports personal fees from ALK outside the submitted work.</w:t>
+      </w:r>
+      <w:r>
+        <w:t xml:space="preserve"> </w:t>
+      </w:r>
+      <w:r>
+        <w:t xml:space="preserve">K. Scherer reports personal fees from Allergopharma, Sanofi-Aventis, and Shire outside submitted work.</w:t>
+      </w:r>
+      <w:r>
+        <w:t xml:space="preserve"> </w:t>
+      </w:r>
+      <w:r>
+        <w:t xml:space="preserve">Franziska Ruëff reports personal fees outside the submitted work from ALK-Abelló, Allergopharma, Bencard, Boehringer Ingelheim, Bristol Myers Squibb, Circassia, Dermira, DST, LEO Pharma, Lilly, Dr. Gerhard Mann chem.-pharm. Fabrik GmbH, Mylan, Novartis, Pfizer, Thermo Fisher Scientific and UCB</w:t>
+      </w:r>
+      <w:r>
+        <w:t xml:space="preserve"> </w:t>
+      </w:r>
+      <w:r>
+        <w:t xml:space="preserve">Claudia Pföhler performed clinical studies for Allergy Therapeutics and received speaker honoraria and</w:t>
+      </w:r>
+      <w:r>
+        <w:t xml:space="preserve"> </w:t>
+      </w:r>
+      <w:r>
+        <w:t xml:space="preserve">travel support from Bencard, Novartis and ALK. The rest of the authors declare that they have no relevant conflicts of interest.</w:t>
       </w:r>
     </w:p>
     <w:p>
@@ -968,7 +957,7 @@
         <w:t xml:space="preserve"> </w:t>
       </w:r>
       <w:r>
-        <w:t xml:space="preserve">2838 words, 5 figures, 0 tables, 29 references</w:t>
+        <w:t xml:space="preserve">3136 words, 5 figures, 0 tables, 34 references</w:t>
       </w:r>
     </w:p>
     <w:p>
@@ -1053,9 +1042,9 @@
       <w:pPr>
         <w:pStyle w:val="Heading1"/>
       </w:pPr>
-      <w:bookmarkStart w:id="22" w:name="key-points"/>
-      <w:r>
-        <w:t xml:space="preserve">Key points</w:t>
+      <w:bookmarkStart w:id="22" w:name="abstract"/>
+      <w:r>
+        <w:t xml:space="preserve">Abstract</w:t>
       </w:r>
       <w:bookmarkEnd w:id="22"/>
     </w:p>
@@ -1067,13 +1056,31 @@
         <w:rPr>
           <w:b/>
         </w:rPr>
-        <w:t xml:space="preserve">Question:</w:t>
-      </w:r>
-      <w:r>
-        <w:t xml:space="preserve"> </w:t>
-      </w:r>
-      <w:r>
-        <w:t xml:space="preserve">What is the phenotype of insect venom anaphylaxis?</w:t>
+        <w:t xml:space="preserve">Background:</w:t>
+      </w:r>
+      <w:r>
+        <w:t xml:space="preserve"> </w:t>
+      </w:r>
+      <w:r>
+        <w:t xml:space="preserve">Venom-induced anaphylaxis is a common, potentially life-threatening</w:t>
+      </w:r>
+      <w:r>
+        <w:t xml:space="preserve"> </w:t>
+      </w:r>
+      <w:r>
+        <w:t xml:space="preserve">hypersensitivity reaction associated with specific: 1) symptom profile, 2) cofactors, and 3)</w:t>
+      </w:r>
+      <w:r>
+        <w:t xml:space="preserve"> </w:t>
+      </w:r>
+      <w:r>
+        <w:t xml:space="preserve">management. Identifying the differences in phenotypes of anaphylaxis is crucial for future</w:t>
+      </w:r>
+      <w:r>
+        <w:t xml:space="preserve"> </w:t>
+      </w:r>
+      <w:r>
+        <w:t xml:space="preserve">management guidelines and the development of a personalized medicine approach.</w:t>
       </w:r>
     </w:p>
     <w:p>
@@ -1084,13 +1091,19 @@
         <w:rPr>
           <w:b/>
         </w:rPr>
-        <w:t xml:space="preserve">Findings:</w:t>
-      </w:r>
-      <w:r>
-        <w:t xml:space="preserve"> </w:t>
-      </w:r>
-      <w:r>
-        <w:t xml:space="preserve">This case-control study showed that venom-induced anaphylaxis significantly more often presented with cardiovascular symptoms. Secondly, severe cases of venom-induced anaphylaxis were significantly more often associated with the lack of skin symptoms upon anaphylaxis and showed a significant interaction with the levels of baseline serum tryptase (in range from 8 - 11 ng/ml).</w:t>
+        <w:t xml:space="preserve">Objective:</w:t>
+      </w:r>
+      <w:r>
+        <w:t xml:space="preserve"> </w:t>
+      </w:r>
+      <w:r>
+        <w:t xml:space="preserve">This study aimed to evaluate the phenotype and risk factors of venom-induced</w:t>
+      </w:r>
+      <w:r>
+        <w:t xml:space="preserve"> </w:t>
+      </w:r>
+      <w:r>
+        <w:t xml:space="preserve">anaphylaxis.</w:t>
       </w:r>
     </w:p>
     <w:p>
@@ -1101,244 +1114,481 @@
         <w:rPr>
           <w:b/>
         </w:rPr>
-        <w:t xml:space="preserve">Meaning:</w:t>
-      </w:r>
-      <w:r>
-        <w:t xml:space="preserve"> </w:t>
-      </w:r>
-      <w:r>
-        <w:t xml:space="preserve">Allegologists should consider intesified prophylaxis (and diagnostic) measures in patients with baseline tryptase levels of above 8 and a history of insect venom anaphylaxis.</w:t>
+        <w:t xml:space="preserve">Methods:</w:t>
+      </w:r>
+      <w:r>
+        <w:t xml:space="preserve"> </w:t>
+      </w:r>
+      <w:r>
+        <w:t xml:space="preserve">Using data from the European Anaphylaxis Registry (12874 cases) we identified</w:t>
+      </w:r>
+      <w:r>
+        <w:t xml:space="preserve"> </w:t>
+      </w:r>
+      <w:r>
+        <w:t xml:space="preserve">3612 with venom-induced anaphylaxis and analyzed these in comparison to sex- and age-</w:t>
+      </w:r>
+      <w:r>
+        <w:t xml:space="preserve"> </w:t>
+      </w:r>
+      <w:r>
+        <w:t xml:space="preserve">matched anaphylaxis cases triggered by other elicitors (non-VIA n = 3605). All patients</w:t>
+      </w:r>
+      <w:r>
+        <w:t xml:space="preserve"> </w:t>
+      </w:r>
+      <w:r>
+        <w:t xml:space="preserve">with anaphylaxis (Ring and Messmer grade II-IV) who gave informed consent were</w:t>
+      </w:r>
+      <w:r>
+        <w:t xml:space="preserve"> </w:t>
+      </w:r>
+      <w:r>
+        <w:t xml:space="preserve">included in the study. Subsequently, we matched the group of patients presenting with</w:t>
+      </w:r>
+      <w:r>
+        <w:t xml:space="preserve"> </w:t>
+      </w:r>
+      <w:r>
+        <w:t xml:space="preserve">venom anaphylaxis to sex- and age-matched group of patients who presented with</w:t>
+      </w:r>
+      <w:r>
+        <w:t xml:space="preserve"> </w:t>
+      </w:r>
+      <w:r>
+        <w:t xml:space="preserve">anaphylaxis to other elicitors (i.e., food, drugs).</w:t>
+      </w:r>
+    </w:p>
+    <w:p>
+      <w:pPr>
+        <w:pStyle w:val="BodyText"/>
+      </w:pPr>
+      <w:r>
+        <w:rPr>
+          <w:b/>
+        </w:rPr>
+        <w:t xml:space="preserve">Results:</w:t>
+      </w:r>
+      <w:r>
+        <w:t xml:space="preserve"> </w:t>
+      </w:r>
+      <w:r>
+        <w:t xml:space="preserve">Venom-induced anaphylaxis more frequently involved more than three organ</w:t>
+      </w:r>
+      <w:r>
+        <w:t xml:space="preserve"> </w:t>
+      </w:r>
+      <w:r>
+        <w:t xml:space="preserve">systems and was associated with cardiovascular symptoms. The absence of skin symptoms</w:t>
+      </w:r>
+      <w:r>
+        <w:t xml:space="preserve"> </w:t>
+      </w:r>
+      <w:r>
+        <w:t xml:space="preserve">during anaphylaxis correlated with baseline serum tryptase and was associated with an</w:t>
+      </w:r>
+      <w:r>
+        <w:t xml:space="preserve"> </w:t>
+      </w:r>
+      <w:r>
+        <w:t xml:space="preserve">increased risk of a severe reaction. Intramuscular or intravenous epinephrine was</w:t>
+      </w:r>
+      <w:r>
+        <w:t xml:space="preserve"> </w:t>
+      </w:r>
+      <w:r>
+        <w:t xml:space="preserve">administered significantly less often in venom-induced anaphylaxis, in particular in</w:t>
+      </w:r>
+      <w:r>
+        <w:t xml:space="preserve"> </w:t>
+      </w:r>
+      <w:r>
+        <w:t xml:space="preserve">patients without prior history of anaphylaxis. Baseline serum tryptase within the upper</w:t>
+      </w:r>
+      <w:r>
+        <w:t xml:space="preserve"> </w:t>
+      </w:r>
+      <w:r>
+        <w:t xml:space="preserve">normal range (8-11.5 ng-ml) was more frequently associated with severe anaphylaxis.</w:t>
+      </w:r>
+    </w:p>
+    <w:p>
+      <w:pPr>
+        <w:pStyle w:val="BodyText"/>
+      </w:pPr>
+      <w:r>
+        <w:rPr>
+          <w:b/>
+        </w:rPr>
+        <w:t xml:space="preserve">Conclusion:</w:t>
+      </w:r>
+      <w:r>
+        <w:t xml:space="preserve"> </w:t>
+      </w:r>
+      <w:r>
+        <w:t xml:space="preserve">Regarding the fact that venom-induced anaphylaxis frequently affects the</w:t>
+      </w:r>
+      <w:r>
+        <w:t xml:space="preserve"> </w:t>
+      </w:r>
+      <w:r>
+        <w:t xml:space="preserve">cardiovascular system, patients were undertreated with epinephrine. The lack of skin</w:t>
+      </w:r>
+      <w:r>
+        <w:t xml:space="preserve"> </w:t>
+      </w:r>
+      <w:r>
+        <w:t xml:space="preserve">symptoms (i.e., urticaria or flushing) during anaphylaxis and baseline serum tryptase levels</w:t>
+      </w:r>
+      <w:r>
+        <w:t xml:space="preserve"> </w:t>
+      </w:r>
+      <w:r>
+        <w:t xml:space="preserve">within the upper normal limits were associated with severe reactions. Patients with serum</w:t>
+      </w:r>
+      <w:r>
+        <w:t xml:space="preserve"> </w:t>
+      </w:r>
+      <w:r>
+        <w:t xml:space="preserve">tryptase of above 8 ng/ml and a history of venom anaphylaxis may require additional</w:t>
+      </w:r>
+      <w:r>
+        <w:t xml:space="preserve"> </w:t>
+      </w:r>
+      <w:r>
+        <w:t xml:space="preserve">prophylaxis.</w:t>
+      </w:r>
+    </w:p>
+    <w:p>
+      <w:pPr>
+        <w:pStyle w:val="Heading1"/>
+      </w:pPr>
+      <w:bookmarkStart w:id="23" w:name="clinical-implications"/>
+      <w:r>
+        <w:t xml:space="preserve">Clinical Implications</w:t>
+      </w:r>
+      <w:bookmarkEnd w:id="23"/>
+    </w:p>
+    <w:p>
+      <w:pPr>
+        <w:pStyle w:val="FirstParagraph"/>
+      </w:pPr>
+      <w:r>
+        <w:t xml:space="preserve">Allergologists should consider intensified prophylactic (and diagnostic) measures in patients with baseline serum tryptase of above eight ng/ml and a history of insect venom anaphylaxis without skin involvement.</w:t>
+      </w:r>
+    </w:p>
+    <w:p>
+      <w:pPr>
+        <w:pStyle w:val="Heading1"/>
+      </w:pPr>
+      <w:bookmarkStart w:id="24" w:name="capsule-summary"/>
+      <w:r>
+        <w:t xml:space="preserve">Capsule Summary</w:t>
+      </w:r>
+      <w:bookmarkEnd w:id="24"/>
+    </w:p>
+    <w:p>
+      <w:pPr>
+        <w:pStyle w:val="FirstParagraph"/>
+      </w:pPr>
+      <w:r>
+        <w:t xml:space="preserve">Venom-induced anaphylaxis significantly more often presented with cardiovascular symptoms. Severe cases more often showed lack of skin involvement and were associated with higher levels of baseline serum tryptase (in range from 8 - 11 ng/ml).</w:t>
+      </w:r>
+    </w:p>
+    <w:p>
+      <w:pPr>
+        <w:pStyle w:val="BodyText"/>
+      </w:pPr>
+      <w:r>
+        <w:rPr>
+          <w:b/>
+        </w:rPr>
+        <w:t xml:space="preserve">Keywords:</w:t>
+      </w:r>
+      <w:r>
+        <w:t xml:space="preserve"> </w:t>
+      </w:r>
+      <w:r>
+        <w:t xml:space="preserve">anaphylaxis, epinephrine (adrenaline), beta-blockers, insect venom allergy, Hymenoptera</w:t>
+      </w:r>
+    </w:p>
+    <w:p>
+      <w:pPr>
+        <w:pStyle w:val="BodyText"/>
+      </w:pPr>
+      <w:r>
+        <w:rPr>
+          <w:b/>
+        </w:rPr>
+        <w:t xml:space="preserve">List of abbreviations:</w:t>
+      </w:r>
+      <w:r>
+        <w:t xml:space="preserve"> </w:t>
+      </w:r>
+      <w:r>
+        <w:t xml:space="preserve">* VIA - venom-induced anaphylaxis</w:t>
+      </w:r>
+      <w:r>
+        <w:t xml:space="preserve"> </w:t>
+      </w:r>
+      <w:r>
+        <w:t xml:space="preserve">* BST - baseline serum tryptase</w:t>
+      </w:r>
+      <w:r>
+        <w:t xml:space="preserve"> </w:t>
+      </w:r>
+      <w:r>
+        <w:t xml:space="preserve">* EAI - epinephrine auto-injector</w:t>
+      </w:r>
+      <w:r>
+        <w:t xml:space="preserve"> </w:t>
+      </w:r>
+      <w:r>
+        <w:t xml:space="preserve">* MCAS - mast cell activation syndrome</w:t>
+      </w:r>
+      <w:r>
+        <w:t xml:space="preserve"> </w:t>
+      </w:r>
+      <w:r>
+        <w:t xml:space="preserve">* ER - emergency room</w:t>
       </w:r>
     </w:p>
     <w:p>
       <w:pPr>
         <w:pStyle w:val="Heading5"/>
       </w:pPr>
-      <w:bookmarkStart w:id="23" w:name="section-1"/>
-      <w:bookmarkEnd w:id="23"/>
+      <w:bookmarkStart w:id="25" w:name="section-1"/>
+      <w:bookmarkEnd w:id="25"/>
     </w:p>
     <w:p>
       <w:pPr>
         <w:pStyle w:val="Heading1"/>
       </w:pPr>
-      <w:bookmarkStart w:id="24" w:name="abstract"/>
-      <w:r>
-        <w:t xml:space="preserve">Abstract</w:t>
-      </w:r>
-      <w:bookmarkEnd w:id="24"/>
+      <w:bookmarkStart w:id="26" w:name="introduction"/>
+      <w:r>
+        <w:t xml:space="preserve">Introduction</w:t>
+      </w:r>
+      <w:bookmarkEnd w:id="26"/>
     </w:p>
     <w:p>
       <w:pPr>
         <w:pStyle w:val="FirstParagraph"/>
       </w:pPr>
       <w:r>
-        <w:rPr>
-          <w:b/>
-        </w:rPr>
-        <w:t xml:space="preserve">Importance:</w:t>
-      </w:r>
-      <w:r>
-        <w:t xml:space="preserve"> </w:t>
-      </w:r>
-      <w:r>
-        <w:t xml:space="preserve">Venom-induced anaphylaxis is a common, potentially life-threatening hypersensitivity reaction associated with specific: 1) symptom profile, 2) cofactors, and 3) management. Identifying the differences in phenotypes of anaphylaxis is crucial for future management guidelines and the development of a personalized medicine approach.</w:t>
-      </w:r>
-    </w:p>
-    <w:p>
-      <w:pPr>
-        <w:pStyle w:val="BodyText"/>
-      </w:pPr>
-      <w:r>
-        <w:rPr>
-          <w:b/>
-        </w:rPr>
-        <w:t xml:space="preserve">Objective:</w:t>
-      </w:r>
-      <w:r>
-        <w:t xml:space="preserve"> </w:t>
-      </w:r>
-      <w:r>
-        <w:t xml:space="preserve">This study aimed to evaluate the phenotype and risk factors of venom-induced anaphylaxis in comparison to other elicitors of anaphylaxis.</w:t>
-      </w:r>
-    </w:p>
-    <w:p>
-      <w:pPr>
-        <w:pStyle w:val="BodyText"/>
-      </w:pPr>
-      <w:r>
-        <w:rPr>
-          <w:b/>
-        </w:rPr>
-        <w:t xml:space="preserve">Design:</w:t>
-      </w:r>
-      <w:r>
-        <w:t xml:space="preserve"> </w:t>
-      </w:r>
-      <w:r>
-        <w:t xml:space="preserve">Using data from the European Anaphylaxis Registry (12874 cases) we identified 3612 with venom-induced anaphylaxis and analyzed these in comparison to sex- and age-matched anaphylaxis cases triggered by other elicitors (non-VIA n = 3605).</w:t>
-      </w:r>
-    </w:p>
-    <w:p>
-      <w:pPr>
-        <w:pStyle w:val="BodyText"/>
-      </w:pPr>
-      <w:r>
-        <w:rPr>
-          <w:b/>
-        </w:rPr>
-        <w:t xml:space="preserve">Setting:</w:t>
-      </w:r>
-      <w:r>
-        <w:t xml:space="preserve"> </w:t>
-      </w:r>
-      <w:r>
-        <w:t xml:space="preserve">Multicenter, international, prospective, case-control study.</w:t>
-      </w:r>
-    </w:p>
-    <w:p>
-      <w:pPr>
-        <w:pStyle w:val="BodyText"/>
-      </w:pPr>
-      <w:r>
-        <w:rPr>
-          <w:b/>
-        </w:rPr>
-        <w:t xml:space="preserve">Participants:</w:t>
-      </w:r>
-      <w:r>
-        <w:t xml:space="preserve"> </w:t>
-      </w:r>
-      <w:r>
-        <w:t xml:space="preserve">All patients with the diagnosis of moderate to severe anaphylaxis (according to Ring and Messmer grade II-IV) who gave informed consent to provide their clinical data for the Anaphylaxis Registry were included in the study. Subsequently, we matched the group of patients presenting with venom anaphylaxis to sex- and age-matched group of patients who presented with anaphylaxis to other elicitors (i.e., food, drugs).</w:t>
-      </w:r>
-    </w:p>
-    <w:p>
-      <w:pPr>
-        <w:pStyle w:val="BodyText"/>
-      </w:pPr>
-      <w:r>
-        <w:rPr>
-          <w:b/>
-        </w:rPr>
-        <w:t xml:space="preserve">Main Outcome(s) and Measure(s):</w:t>
-      </w:r>
-      <w:r>
-        <w:t xml:space="preserve"> </w:t>
-      </w:r>
-      <w:r>
-        <w:t xml:space="preserve">This study measured the severity of anaphylaxis on the Ring and Messmer scale. Hypotheses regarding the comparisons between groups were formulated during and after data collection.</w:t>
-      </w:r>
-    </w:p>
-    <w:p>
-      <w:pPr>
-        <w:pStyle w:val="BodyText"/>
-      </w:pPr>
-      <w:r>
-        <w:rPr>
-          <w:b/>
-        </w:rPr>
-        <w:t xml:space="preserve">Results:</w:t>
-      </w:r>
-      <w:r>
-        <w:t xml:space="preserve"> </w:t>
-      </w:r>
-      <w:r>
-        <w:t xml:space="preserve">Venom-induced anaphylaxis more frequently involved more than three organ systems and was associated with cardiovascular symptoms. The absence of skin symptoms during anaphylaxis correlated with baseline serum tryptase and was associated with an increased risk of a severe reaction. Intramuscular or intravenous epinephrine was administered significantly less often in venom-induced anaphylaxis, in particular in patients without prior history of anaphylaxis. Baseline serum tryptase within the upper normal range (8-11.5 ng-ml) was more frequently associated with severe anaphylaxis.</w:t>
-      </w:r>
-    </w:p>
-    <w:p>
-      <w:pPr>
-        <w:pStyle w:val="BodyText"/>
-      </w:pPr>
-      <w:r>
-        <w:rPr>
-          <w:b/>
-        </w:rPr>
-        <w:t xml:space="preserve">Conclusions and Relevance:</w:t>
-      </w:r>
-      <w:r>
-        <w:t xml:space="preserve"> </w:t>
-      </w:r>
-      <w:r>
-        <w:t xml:space="preserve">Regarding the fact that venom-induced anaphylaxis frequently affects the cardiovascular system, patients were undertreated with epinephrine. The lack of skin symptoms (i.e., urticaria or flushing) during anaphylaxis and baseline serum tryptase levels within the upper normal limits were associated with severe reactions. Patients with serum tryptase of above 8 ng/ml and a history of venom anaphylaxis may require additional prophylaxis.</w:t>
-      </w:r>
-    </w:p>
-    <w:p>
-      <w:pPr>
-        <w:pStyle w:val="Heading5"/>
-      </w:pPr>
-      <w:bookmarkStart w:id="25" w:name="section-2"/>
-      <w:bookmarkEnd w:id="25"/>
+        <w:t xml:space="preserve">Hypersensitivity to insect venom presents as a systemic reaction (anaphylaxis) in up to 0.3–7.5% of the adult population</w:t>
+      </w:r>
+      <w:r>
+        <w:rPr>
+          <w:vertAlign w:val="superscript"/>
+        </w:rPr>
+        <w:t xml:space="preserve">1</w:t>
+      </w:r>
+      <w:r>
+        <w:t xml:space="preserve">. Venom-induced anaphylaxis (VIA) can be fatal, and patients sometimes require lifelong specific immunotherapy</w:t>
+      </w:r>
+      <w:r>
+        <w:rPr>
+          <w:vertAlign w:val="superscript"/>
+        </w:rPr>
+        <w:t xml:space="preserve">2</w:t>
+      </w:r>
+      <w:r>
+        <w:t xml:space="preserve">. There is a need for more precise identification of biomarkers, and better definition of phenotypes of anaphylaxis</w:t>
+      </w:r>
+      <w:r>
+        <w:rPr>
+          <w:vertAlign w:val="superscript"/>
+        </w:rPr>
+        <w:t xml:space="preserve">3</w:t>
+      </w:r>
+      <w:r>
+        <w:t xml:space="preserve">. Also, in order to facilitate a precision-medicine approach</w:t>
+      </w:r>
+      <w:r>
+        <w:rPr>
+          <w:vertAlign w:val="superscript"/>
+        </w:rPr>
+        <w:t xml:space="preserve">4</w:t>
+      </w:r>
+      <w:r>
+        <w:t xml:space="preserve"> </w:t>
+      </w:r>
+      <w:r>
+        <w:t xml:space="preserve">for the diagnosis of anaphylaxis, a better understanding of its clinical phenotypes is required.</w:t>
+      </w:r>
+    </w:p>
+    <w:p>
+      <w:pPr>
+        <w:pStyle w:val="BodyText"/>
+      </w:pPr>
+      <w:r>
+        <w:t xml:space="preserve">Anaphylaxis is a clinical diagnosis with a variety of triggering factors and clinical presentations. Symptom profiles and specific cofactors for venom-induced anaphylaxis (VIA) had previously been analyzed in an uncontrolled manner, albeit in relatively small cohorts</w:t>
+      </w:r>
+      <w:r>
+        <w:rPr>
+          <w:vertAlign w:val="superscript"/>
+        </w:rPr>
+        <w:t xml:space="preserve">5–7</w:t>
+      </w:r>
+      <w:r>
+        <w:t xml:space="preserve">.</w:t>
+      </w:r>
+    </w:p>
+    <w:p>
+      <w:pPr>
+        <w:pStyle w:val="BodyText"/>
+      </w:pPr>
+      <w:r>
+        <w:t xml:space="preserve">Controlled clinical trials in anaphylaxis are difficult to conduct due to the acuteness of this life-threatening condition and its infrequent and random occurrence. Therefore registries, gathering clinical data from patients with a well-documented (recent) history of anaphylaxis are crucial in investigating this entity.</w:t>
+      </w:r>
+    </w:p>
+    <w:p>
+      <w:pPr>
+        <w:pStyle w:val="BodyText"/>
+      </w:pPr>
+      <w:r>
+        <w:t xml:space="preserve">This study aimed to identify clinical patterns of VIA regarding symptoms, cofactors, and management by a case-control comparison with other types of anaphylaxis (non-VIA) based on the data from the European Anaphylaxis Registry.</w:t>
+      </w:r>
     </w:p>
     <w:p>
       <w:pPr>
         <w:pStyle w:val="Heading1"/>
       </w:pPr>
-      <w:bookmarkStart w:id="26" w:name="introduction"/>
-      <w:r>
-        <w:t xml:space="preserve">Introduction</w:t>
-      </w:r>
-      <w:bookmarkEnd w:id="26"/>
+      <w:bookmarkStart w:id="27" w:name="methods"/>
+      <w:r>
+        <w:t xml:space="preserve">Methods</w:t>
+      </w:r>
+      <w:bookmarkEnd w:id="27"/>
     </w:p>
     <w:p>
       <w:pPr>
         <w:pStyle w:val="FirstParagraph"/>
       </w:pPr>
       <w:r>
-        <w:t xml:space="preserve">Hypersensitivity to insect venom presents as a systemic reaction (anaphylaxis) in up to 0.3–7.5% of the adult population</w:t>
-      </w:r>
-      <w:r>
-        <w:t xml:space="preserve"> </w:t>
-      </w:r>
-      <w:r>
-        <w:t xml:space="preserve">(1)</w:t>
-      </w:r>
-      <w:r>
-        <w:t xml:space="preserve">. Venom-induced anaphylaxis (VIA) can be fatal, and patients sometimes require lifelong specific immunotherapy</w:t>
-      </w:r>
-      <w:r>
-        <w:t xml:space="preserve"> </w:t>
-      </w:r>
-      <w:r>
-        <w:t xml:space="preserve">(2)</w:t>
-      </w:r>
-      <w:r>
-        <w:t xml:space="preserve">. There is a need for more precise identification of biomarkers, and better definition of phenotypes of anaphylaxis</w:t>
-      </w:r>
-      <w:r>
-        <w:t xml:space="preserve"> </w:t>
-      </w:r>
-      <w:r>
-        <w:t xml:space="preserve">(3)</w:t>
-      </w:r>
-      <w:r>
-        <w:t xml:space="preserve">. Also, in order to facilitate a precision-medicine approach</w:t>
-      </w:r>
-      <w:r>
-        <w:t xml:space="preserve"> </w:t>
-      </w:r>
-      <w:r>
-        <w:t xml:space="preserve">(4)</w:t>
-      </w:r>
-      <w:r>
-        <w:t xml:space="preserve"> </w:t>
-      </w:r>
-      <w:r>
-        <w:t xml:space="preserve">for the diagnosis of anaphylaxis, a better understanding of its clinical phenotypes is required.</w:t>
-      </w:r>
-    </w:p>
-    <w:p>
-      <w:pPr>
-        <w:pStyle w:val="BodyText"/>
-      </w:pPr>
-      <w:r>
-        <w:t xml:space="preserve">Anaphylaxis is a clinical diagnosis with a variety of triggering factors and clinical presentations. Symptom profiles and specific cofactors for venom-induced anaphylaxis (VIA) had previously been analyzed in an uncontrolled manner, albeit in relatively small cohorts</w:t>
-      </w:r>
-      <w:r>
-        <w:t xml:space="preserve"> </w:t>
-      </w:r>
-      <w:r>
-        <w:t xml:space="preserve">(5–7)</w:t>
+        <w:t xml:space="preserve">We searched the European Anaphylaxis Registry</w:t>
+      </w:r>
+      <w:r>
+        <w:rPr>
+          <w:vertAlign w:val="superscript"/>
+        </w:rPr>
+        <w:t xml:space="preserve">8</w:t>
+      </w:r>
+      <w:r>
+        <w:t xml:space="preserve"> </w:t>
+      </w:r>
+      <w:r>
+        <w:t xml:space="preserve">(status until March 2019) for anaphylaxis cases elicited by insect venom. The flowchart in Fig.</w:t>
+      </w:r>
+      <w:r>
+        <w:t xml:space="preserve"> </w:t>
+      </w:r>
+      <w:r>
+        <w:t xml:space="preserve">1</w:t>
+      </w:r>
+      <w:r>
+        <w:t xml:space="preserve">A represents the detailed case-selection process.</w:t>
+      </w:r>
+    </w:p>
+    <w:p>
+      <w:pPr>
+        <w:pStyle w:val="BodyText"/>
+      </w:pPr>
+      <w:r>
+        <w:t xml:space="preserve">The diagnosis of anaphylaxis was based on the definition by NIAID/FAAN</w:t>
+      </w:r>
+      <w:r>
+        <w:rPr>
+          <w:vertAlign w:val="superscript"/>
+        </w:rPr>
+        <w:t xml:space="preserve">9</w:t>
+      </w:r>
+      <w:r>
+        <w:t xml:space="preserve"> </w:t>
+      </w:r>
+      <w:r>
+        <w:t xml:space="preserve">and the severity according to the Ring and Messmer Scale</w:t>
+      </w:r>
+      <w:r>
+        <w:rPr>
+          <w:vertAlign w:val="superscript"/>
+        </w:rPr>
+        <w:t xml:space="preserve">10</w:t>
+      </w:r>
+      <w:r>
+        <w:t xml:space="preserve">. Reactions of grade II were considered mild and grades III and IV (presenting with significant hypoxia, hypotension, confusion, and loss of consciousness, or incontinence or cardiac arrest) were considered severe. Mastocytosis patients were defined as having a documented diagnosis of mastocytosis in medical history prior to the reaction. The Registry is designed for reporting cases of moderate to severe anaphylaxis (Ring and Messmer grades II-IV).</w:t>
+      </w:r>
+    </w:p>
+    <w:p>
+      <w:pPr>
+        <w:pStyle w:val="BodyText"/>
+      </w:pPr>
+      <w:r>
+        <w:t xml:space="preserve">Due to a large number of documented reactions in the European Anaphylaxis Registry, we were able to match the VIA with non-VIA cases according to sex and age.</w:t>
+      </w:r>
+      <w:r>
+        <w:t xml:space="preserve"> </w:t>
+      </w:r>
+      <w:r>
+        <w:t xml:space="preserve">When we analyzed a density plot of VIA cases according to age, we determined a bimodal distribution forming two subsets of patients with a cutoff age of 22 (Fig.</w:t>
+      </w:r>
+      <w:r>
+        <w:t xml:space="preserve"> </w:t>
+      </w:r>
+      <w:r>
+        <w:t xml:space="preserve">1</w:t>
+      </w:r>
+      <w:r>
+        <w:t xml:space="preserve">B). Subsequently, we compared the management in both groups and matched the control group according to the severity of a reaction.</w:t>
+      </w:r>
+    </w:p>
+    <w:p>
+      <w:pPr>
+        <w:pStyle w:val="BodyText"/>
+      </w:pPr>
+      <w:r>
+        <w:t xml:space="preserve">Cases were matched according to sex, age, and reaction severity in order to reduce the comparison bias by propensity score matching. Propensity score is a statistical approach to quantify the simmilarity between two unrelated cases. Propensity scores were calculated using the</w:t>
+      </w:r>
+      <w:r>
+        <w:t xml:space="preserve"> </w:t>
+      </w:r>
+      <w:r>
+        <w:t xml:space="preserve">“</w:t>
+      </w:r>
+      <w:r>
+        <w:t xml:space="preserve">MatchIt</w:t>
+      </w:r>
+      <w:r>
+        <w:t xml:space="preserve">”</w:t>
+      </w:r>
+      <w:r>
+        <w:t xml:space="preserve"> </w:t>
+      </w:r>
+      <w:r>
+        <w:t xml:space="preserve">package for R</w:t>
+      </w:r>
+      <w:r>
+        <w:rPr>
+          <w:vertAlign w:val="superscript"/>
+        </w:rPr>
+        <w:t xml:space="preserve">11</w:t>
+      </w:r>
+      <w:r>
+        <w:t xml:space="preserve">. MatchIt uses logistic regression to reduce the bias due to multiple confounding variables (i.e. sex and age) by weighing them and choosing cases with minimal differences in both groups. The results of the propensity score matching are illustrated in Fig.</w:t>
+      </w:r>
+      <w:r>
+        <w:t xml:space="preserve"> </w:t>
+      </w:r>
+      <w:r>
+        <w:t xml:space="preserve">1</w:t>
+      </w:r>
+      <w:r>
+        <w:t xml:space="preserve">B-D and supplementary Fig</w:t>
+      </w:r>
+      <w:r>
+        <w:t xml:space="preserve"> </w:t>
+      </w:r>
+      <w:r>
+        <w:t xml:space="preserve">7</w:t>
       </w:r>
       <w:r>
         <w:t xml:space="preserve">.</w:t>
@@ -1349,166 +1599,6 @@
         <w:pStyle w:val="BodyText"/>
       </w:pPr>
       <w:r>
-        <w:t xml:space="preserve">Controlled clinical trials in anaphylaxis are difficult to conduct due to the acuteness of this life-threatening condition and its infrequent and random occurrence. Therefore registries, gathering clinical data from patients with a well-documented (recent) history of anaphylaxis are crucial in investigating this entity.</w:t>
-      </w:r>
-    </w:p>
-    <w:p>
-      <w:pPr>
-        <w:pStyle w:val="BodyText"/>
-      </w:pPr>
-      <w:r>
-        <w:t xml:space="preserve">This study aimed to identify clinical patterns of VIA regarding symptoms, cofactors, and management by a case-control comparison with other types of anaphylaxis (non-VIA) based on the data from the European Anaphylaxis Registry.</w:t>
-      </w:r>
-    </w:p>
-    <w:p>
-      <w:pPr>
-        <w:pStyle w:val="Heading1"/>
-      </w:pPr>
-      <w:bookmarkStart w:id="27" w:name="methods"/>
-      <w:r>
-        <w:t xml:space="preserve">Methods</w:t>
-      </w:r>
-      <w:bookmarkEnd w:id="27"/>
-    </w:p>
-    <w:p>
-      <w:pPr>
-        <w:pStyle w:val="FirstParagraph"/>
-      </w:pPr>
-      <w:r>
-        <w:t xml:space="preserve">We searched the European Anaphylaxis Registry</w:t>
-      </w:r>
-      <w:r>
-        <w:t xml:space="preserve"> </w:t>
-      </w:r>
-      <w:r>
-        <w:t xml:space="preserve">(8)</w:t>
-      </w:r>
-      <w:r>
-        <w:t xml:space="preserve"> </w:t>
-      </w:r>
-      <w:r>
-        <w:t xml:space="preserve">(status until March 2019) for anaphylaxis cases elicited by insect venom. The flowchart in Fig.</w:t>
-      </w:r>
-      <w:r>
-        <w:t xml:space="preserve"> </w:t>
-      </w:r>
-      <w:r>
-        <w:t xml:space="preserve">1</w:t>
-      </w:r>
-      <w:r>
-        <w:t xml:space="preserve">A represents the detailed case-selection process.</w:t>
-      </w:r>
-    </w:p>
-    <w:p>
-      <w:pPr>
-        <w:pStyle w:val="BodyText"/>
-      </w:pPr>
-      <w:r>
-        <w:t xml:space="preserve">The diagnosis of anaphylaxis was based on the definition by NIAID/FAAN</w:t>
-      </w:r>
-      <w:r>
-        <w:t xml:space="preserve"> </w:t>
-      </w:r>
-      <w:r>
-        <w:t xml:space="preserve">(9)</w:t>
-      </w:r>
-      <w:r>
-        <w:t xml:space="preserve"> </w:t>
-      </w:r>
-      <w:r>
-        <w:t xml:space="preserve">and the severity according to the Ring and Messmer Scale</w:t>
-      </w:r>
-      <w:r>
-        <w:t xml:space="preserve"> </w:t>
-      </w:r>
-      <w:r>
-        <w:t xml:space="preserve">(10)</w:t>
-      </w:r>
-      <w:r>
-        <w:t xml:space="preserve">. Reactions of grade II were considered mild and grades III and IV (presenting with significant hypoxia, hypotension, confusion, and loss of consciousness, or incontinence or cardiac arrest) were considered severe. Mastocytosis patients were defined as having a documented diagnosis of mastocytosis in medical history prior to the reaction. The Registry is designed for reporting cases of moderate to severe anaphylaxis (Ring and Messmer grades II-IV).</w:t>
-      </w:r>
-    </w:p>
-    <w:p>
-      <w:pPr>
-        <w:pStyle w:val="BodyText"/>
-      </w:pPr>
-      <w:r>
-        <w:t xml:space="preserve">Due to a large number of documented reactions in the European Anaphylaxis Registry, we were able to match the VIA with non-VIA cases according to sex and age.</w:t>
-      </w:r>
-      <w:r>
-        <w:t xml:space="preserve"> </w:t>
-      </w:r>
-      <w:r>
-        <w:t xml:space="preserve">When we analyzed a density plot of VIA cases according to age, we determined a bimodal distribution forming two subsets of patients with a cutoff age of 22 (Fig.</w:t>
-      </w:r>
-      <w:r>
-        <w:t xml:space="preserve"> </w:t>
-      </w:r>
-      <w:r>
-        <w:t xml:space="preserve">1</w:t>
-      </w:r>
-      <w:r>
-        <w:t xml:space="preserve">B). Subsequently, we compared the management in both groups and matched the control group according to the severity of a reaction.</w:t>
-      </w:r>
-    </w:p>
-    <w:p>
-      <w:pPr>
-        <w:pStyle w:val="BodyText"/>
-      </w:pPr>
-      <w:r>
-        <w:t xml:space="preserve">Cases were matched according to sex, age, and reaction severity in order to reduce the comparison bias by propensity score matching. Propensity score is a statistical approach to quantify the simmilarity between two unrelated cases. Propensity scores were calculated using the</w:t>
-      </w:r>
-      <w:r>
-        <w:t xml:space="preserve"> </w:t>
-      </w:r>
-      <w:r>
-        <w:t xml:space="preserve">“</w:t>
-      </w:r>
-      <w:r>
-        <w:t xml:space="preserve">MatchIt</w:t>
-      </w:r>
-      <w:r>
-        <w:t xml:space="preserve">”</w:t>
-      </w:r>
-      <w:r>
-        <w:t xml:space="preserve"> </w:t>
-      </w:r>
-      <w:r>
-        <w:t xml:space="preserve">package for R</w:t>
-      </w:r>
-      <w:r>
-        <w:t xml:space="preserve"> </w:t>
-      </w:r>
-      <w:r>
-        <w:t xml:space="preserve">(11)</w:t>
-      </w:r>
-      <w:r>
-        <w:t xml:space="preserve">. MatchIt uses logistic regression to reduce the bias due to multiple confounding variables (i.e. sex and age) by weighing them and choosing cases with minimal differences in both groups. The results of the propensity score matching are illustrated in Fig.</w:t>
-      </w:r>
-      <w:r>
-        <w:t xml:space="preserve"> </w:t>
-      </w:r>
-      <w:r>
-        <w:t xml:space="preserve">1</w:t>
-      </w:r>
-      <w:r>
-        <w:t xml:space="preserve">B-D and supplementary Fig</w:t>
-      </w:r>
-      <w:r>
-        <w:t xml:space="preserve"> </w:t>
-      </w:r>
-      <w:r>
-        <w:t xml:space="preserve">7</w:t>
-      </w:r>
-      <w:r>
-        <w:t xml:space="preserve">.</w:t>
-      </w:r>
-    </w:p>
-    <w:p>
-      <w:pPr>
-        <w:pStyle w:val="BodyText"/>
-      </w:pPr>
-      <w:r>
         <w:t xml:space="preserve">The final database included 3612 cases of venom-induced anaphylaxis reported from allergy centers in 11 countries and sex- and age-matched control group.</w:t>
       </w:r>
       <w:r>
@@ -1518,10 +1608,10 @@
         <w:t xml:space="preserve">We compared the frequency of various symptoms, cofactors — known to increase the risk of severe anaphylaxis,</w:t>
       </w:r>
       <w:r>
-        <w:t xml:space="preserve"> </w:t>
-      </w:r>
-      <w:r>
-        <w:t xml:space="preserve">(12)</w:t>
+        <w:rPr>
+          <w:vertAlign w:val="superscript"/>
+        </w:rPr>
+        <w:t xml:space="preserve">12</w:t>
       </w:r>
       <w:r>
         <w:t xml:space="preserve">, and management in both groups.</w:t>
@@ -1535,10 +1625,10 @@
         <w:t xml:space="preserve">Based on the severity and symptom profile and the previous reports</w:t>
       </w:r>
       <w:r>
-        <w:t xml:space="preserve"> </w:t>
-      </w:r>
-      <w:r>
-        <w:t xml:space="preserve">(6)</w:t>
+        <w:rPr>
+          <w:vertAlign w:val="superscript"/>
+        </w:rPr>
+        <w:t xml:space="preserve">6</w:t>
       </w:r>
       <w:r>
         <w:t xml:space="preserve">, we defined sub-elevated baseline serum tryptase (BST) values as 8 - 11.5 ng/ml (Fig.</w:t>
@@ -1561,10 +1651,10 @@
         <w:t xml:space="preserve">We used the R Statistical Package</w:t>
       </w:r>
       <w:r>
-        <w:t xml:space="preserve"> </w:t>
-      </w:r>
-      <w:r>
-        <w:t xml:space="preserve">(13)</w:t>
+        <w:rPr>
+          <w:vertAlign w:val="superscript"/>
+        </w:rPr>
+        <w:t xml:space="preserve">13</w:t>
       </w:r>
       <w:r>
         <w:t xml:space="preserve"> </w:t>
@@ -1625,28 +1715,28 @@
         <w:t xml:space="preserve">package for R</w:t>
       </w:r>
       <w:r>
-        <w:t xml:space="preserve"> </w:t>
-      </w:r>
-      <w:r>
-        <w:t xml:space="preserve">(14)</w:t>
+        <w:rPr>
+          <w:vertAlign w:val="superscript"/>
+        </w:rPr>
+        <w:t xml:space="preserve">14</w:t>
       </w:r>
       <w:r>
         <w:t xml:space="preserve">) in order to find therapeutic approaches that varied the most between VIA / non-VIA group and presented the results as Gini importance</w:t>
       </w:r>
       <w:r>
-        <w:t xml:space="preserve"> </w:t>
-      </w:r>
-      <w:r>
-        <w:t xml:space="preserve">(15)</w:t>
+        <w:rPr>
+          <w:vertAlign w:val="superscript"/>
+        </w:rPr>
+        <w:t xml:space="preserve">15</w:t>
       </w:r>
       <w:r>
         <w:t xml:space="preserve">. Moreover, association analysis of therapeutic interventions and symptoms was performed. The resulting phi values were scaled and presented in a heatmap with automatic clustering using Ward’s Agglomerative Hierarchical Clustering with Euclidean distances</w:t>
       </w:r>
       <w:r>
-        <w:t xml:space="preserve"> </w:t>
-      </w:r>
-      <w:r>
-        <w:t xml:space="preserve">(16)</w:t>
+        <w:rPr>
+          <w:vertAlign w:val="superscript"/>
+        </w:rPr>
+        <w:t xml:space="preserve">16</w:t>
       </w:r>
       <w:r>
         <w:t xml:space="preserve">.</w:t>
@@ -1694,7 +1784,7 @@
         <w:pStyle w:val="BodyText"/>
       </w:pPr>
       <w:r>
-        <w:t xml:space="preserve">Although the pattern of organ involvement during anaphylaxis in both groups showed similarities in gastrointestinal, skin, and respiratory systems, VIA more frequently involved more than three organ systems (2356 (65.4%) vs. 1996 (55.4%), p &lt; 0.001), and predominantly involved cardiovascular system (2984 (82.8%) vs. 2246 (62.3%) p &lt; 0.001</w:t>
+        <w:t xml:space="preserve">Although the pattern of organ involvement during anaphylaxis in both groups showed similarities in gastrointestinal, skin, and respiratory systems, VIA more frequently involved more than three organ systems (2356 (65.4%) vs. 2023 (56.1%), p &lt; 0.001), and predominantly involved cardiovascular system (2984 (82.8%) vs. 2244 (62.2%) p &lt; 0.001</w:t>
       </w:r>
       <w:r>
         <w:t xml:space="preserve"> </w:t>
@@ -1744,7 +1834,7 @@
         <w:pStyle w:val="FirstParagraph"/>
       </w:pPr>
       <w:r>
-        <w:t xml:space="preserve">We found that 74 (54%) of patients with concomitant mastocytosis had anaphylaxis without skin symptoms (i.e., urticaria and flushing), which was significantly more frequent compared to patients without diagnosed mastocytosis (2043; 30.9%, p &lt; 0.001). This finding was most prominently seen in VIA (Fig.</w:t>
+        <w:t xml:space="preserve">We found that 74 (54.4%) of patients with concomitant mastocytosis had anaphylaxis without skin symptoms (i.e., urticaria and flushing), which was significantly more frequent compared to patients without diagnosed mastocytosis (2031; 30.7%, p &lt; 0.001). This finding was most prominently seen in VIA (Fig.</w:t>
       </w:r>
       <w:r>
         <w:t xml:space="preserve"> </w:t>
@@ -1761,7 +1851,7 @@
         <w:pStyle w:val="BodyText"/>
       </w:pPr>
       <w:r>
-        <w:t xml:space="preserve">Similarly, in non-mastocytosis patients undergoing VIA, skin symptoms (i.e., urticaria or flushing) were less often present than if anaphylaxis was triggered by other elicitors (2356; 68% vs. 2477; 70% respectively, p = 0.078). Moreover, in this specific subgroup of patients (i.e., non-mastocytosis patients lacking skin symptoms) VIA was significantly more frequently severe (587,52.9% in VIA vs. 47%, 500; p &lt; 0.001, Fig.</w:t>
+        <w:t xml:space="preserve">Similarly, in non-mastocytosis patients undergoing VIA, skin symptoms (i.e., urticaria or flushing) were less often present than if anaphylaxis was triggered by other elicitors (2356; 68% vs. 2495; 70.4% respectively, p = 0.031). Moreover, in this specific subgroup of patients (i.e., non-mastocytosis patients lacking skin symptoms) VIA was significantly more frequently severe (587,52.9% in VIA vs. 47.4%, 498; p &lt; 0.001, Fig.</w:t>
       </w:r>
       <w:r>
         <w:t xml:space="preserve"> </w:t>
@@ -1805,7 +1895,146 @@
         <w:pStyle w:val="FirstParagraph"/>
       </w:pPr>
       <w:r>
-        <w:t xml:space="preserve">BST levels were significantly higher in patients with a prior diagnosis of mastocytosis</w:t>
+        <w:t xml:space="preserve">BST levels were significantly higher in patients with a prior diagnosis of mastocytosis (eFig.</w:t>
+      </w:r>
+      <w:r>
+        <w:t xml:space="preserve"> </w:t>
+      </w:r>
+      <w:r>
+        <w:t xml:space="preserve">12</w:t>
+      </w:r>
+      <w:r>
+        <w:t xml:space="preserve">).</w:t>
+      </w:r>
+      <w:r>
+        <w:t xml:space="preserve"> </w:t>
+      </w:r>
+      <w:r>
+        <w:t xml:space="preserve">We investigated the association of skin symptoms with the tryptase levels in non-mastocytosis patients. For this model, we excluded the cases with known mastocytosis and with BST above 11.5 ng/ml, potentially indicating non-diagnosed mast cell activation disorders. Similarly, 1) tryptase levels were higher in VIA patients, 2) correlated with the severity of anaphylaxis, and 3) this effect was significant in VIA (p = 0.006) but not in the non-VIA group (Fig.</w:t>
+      </w:r>
+      <w:r>
+        <w:t xml:space="preserve"> </w:t>
+      </w:r>
+      <w:r>
+        <w:t xml:space="preserve">3</w:t>
+      </w:r>
+      <w:r>
+        <w:t xml:space="preserve">C-D).</w:t>
+      </w:r>
+    </w:p>
+    <w:p>
+      <w:pPr>
+        <w:pStyle w:val="Heading2"/>
+      </w:pPr>
+      <w:bookmarkStart w:id="33" w:name="bst-over-8-ngml-and-concomitant-cardiovascular-conditions-increase-the-risk-of-severe-via"/>
+      <w:r>
+        <w:t xml:space="preserve">BST over 8 ng/ml and concomitant cardiovascular conditions increase the risk of severe VIA</w:t>
+      </w:r>
+      <w:bookmarkEnd w:id="33"/>
+    </w:p>
+    <w:p>
+      <w:pPr>
+        <w:pStyle w:val="FirstParagraph"/>
+      </w:pPr>
+      <w:r>
+        <w:t xml:space="preserve">The cofactor most prominently associated with an increased risk of severe anaphylaxis was mastocytosis (Fig.</w:t>
+      </w:r>
+      <w:r>
+        <w:t xml:space="preserve"> </w:t>
+      </w:r>
+      <w:r>
+        <w:t xml:space="preserve">4</w:t>
+      </w:r>
+      <w:r>
+        <w:t xml:space="preserve">). Concomitant mastocytosis increased the risk for 1) cardiac arrest and 2) loss of consciousness in patients undergoing VIA significantly more than in patients undergoing anaphylaxis due to other elicitors (Fig.</w:t>
+      </w:r>
+      <w:r>
+        <w:t xml:space="preserve"> </w:t>
+      </w:r>
+      <w:r>
+        <w:t xml:space="preserve">4</w:t>
+      </w:r>
+      <w:r>
+        <w:t xml:space="preserve">C and eFig.</w:t>
+      </w:r>
+      <w:r>
+        <w:t xml:space="preserve"> </w:t>
+      </w:r>
+      <w:r>
+        <w:t xml:space="preserve">8</w:t>
+      </w:r>
+      <w:r>
+        <w:t xml:space="preserve">A).</w:t>
+      </w:r>
+    </w:p>
+    <w:p>
+      <w:pPr>
+        <w:pStyle w:val="BodyText"/>
+      </w:pPr>
+      <w:r>
+        <w:t xml:space="preserve">In line with the findings above, BST levels also correlated with the severity of anaphylaxis (on the Ring and Messmer scale) and, most importantly, sub-elevated BST was more prominently associated with increasing the risk of severe anaphylaxis in VIA than in non-VIA (Fig.</w:t>
+      </w:r>
+      <w:r>
+        <w:t xml:space="preserve"> </w:t>
+      </w:r>
+      <w:r>
+        <w:t xml:space="preserve">2</w:t>
+      </w:r>
+      <w:r>
+        <w:t xml:space="preserve">D and Fig.</w:t>
+      </w:r>
+      <w:r>
+        <w:t xml:space="preserve"> </w:t>
+      </w:r>
+      <w:r>
+        <w:t xml:space="preserve">4</w:t>
+      </w:r>
+      <w:r>
+        <w:t xml:space="preserve">B).</w:t>
+      </w:r>
+    </w:p>
+    <w:p>
+      <w:pPr>
+        <w:pStyle w:val="BodyText"/>
+      </w:pPr>
+      <w:r>
+        <w:t xml:space="preserve">Concomitant cardiovascular diseases were more prevalent in VIA than in non-VIA cases (892 (24.8%) vs. 657 (18.2%)) and were associated with higher risk of severe anaphylaxis when elicited by insects but were not relevant in non-VIA cases (Fig.</w:t>
+      </w:r>
+      <w:r>
+        <w:t xml:space="preserve"> </w:t>
+      </w:r>
+      <w:r>
+        <w:t xml:space="preserve">4</w:t>
+      </w:r>
+      <w:r>
+        <w:t xml:space="preserve">). Interestingly, BST values were increased in patients with concomitant cardiovascular diseases, irrespectively of the reaction severity (eFig.</w:t>
+      </w:r>
+      <w:r>
+        <w:t xml:space="preserve"> </w:t>
+      </w:r>
+      <w:r>
+        <w:t xml:space="preserve">9</w:t>
+      </w:r>
+      <w:r>
+        <w:t xml:space="preserve">).</w:t>
+      </w:r>
+    </w:p>
+    <w:p>
+      <w:pPr>
+        <w:pStyle w:val="Heading2"/>
+      </w:pPr>
+      <w:bookmarkStart w:id="34" w:name="other-cofactors-of-severe-reactions"/>
+      <w:r>
+        <w:t xml:space="preserve">Other cofactors of severe reactions</w:t>
+      </w:r>
+      <w:bookmarkEnd w:id="34"/>
+    </w:p>
+    <w:p>
+      <w:pPr>
+        <w:pStyle w:val="FirstParagraph"/>
+      </w:pPr>
+      <w:r>
+        <w:t xml:space="preserve">Severe reactions of VIA were more prevalent in patients above 22 years of age, and in VIA cases vs. non-VIA cases (eFig.</w:t>
       </w:r>
       <w:r>
         <w:t xml:space="preserve"> </w:t>
@@ -1814,759 +2043,638 @@
         <w:t xml:space="preserve">10</w:t>
       </w:r>
       <w:r>
+        <w:t xml:space="preserve">). There were no differences in severity of reactions elicited by yellow-jackets and other</w:t>
+      </w:r>
+      <w:r>
+        <w:t xml:space="preserve"> </w:t>
+      </w:r>
+      <w:r>
+        <w:t xml:space="preserve">insect species (p = 0.4128).</w:t>
+      </w:r>
+    </w:p>
+    <w:p>
+      <w:pPr>
+        <w:pStyle w:val="BodyText"/>
+      </w:pPr>
+      <w:r>
+        <w:t xml:space="preserve">The effect of using ACE-I (as well as beta-blockers) on the risk of severe anaphylaxis correlated with coexisting cardiovascular diseases. ACE-I use was, however, more often associated with cardiac arrests in all anaphylaxis cases (30 (5.8%) vs. 118 (1.9%), p &lt; 0.001) regardless of the elicitor (Fig.</w:t>
+      </w:r>
+      <w:r>
+        <w:t xml:space="preserve"> </w:t>
+      </w:r>
+      <w:r>
+        <w:t xml:space="preserve">4</w:t>
+      </w:r>
+      <w:r>
+        <w:t xml:space="preserve">C).</w:t>
+      </w:r>
+      <w:r>
+        <w:t xml:space="preserve"> </w:t>
+      </w:r>
+      <w:r>
+        <w:t xml:space="preserve">Beta-blocker use was associated with a higher severity of anaphylaxis and with the onset of cardiovascular symptoms (cardiac arrest, chest pain), but was comparable between both VIA and non-VIAp = 0.144). Surprisingly, arrhythmia was more frequently reported in patients with VIA and concomitant beta-blockers (Fig.</w:t>
+      </w:r>
+      <w:r>
+        <w:t xml:space="preserve"> </w:t>
+      </w:r>
+      <w:r>
+        <w:t xml:space="preserve">4</w:t>
+      </w:r>
+      <w:r>
+        <w:t xml:space="preserve">C).</w:t>
+      </w:r>
+    </w:p>
+    <w:p>
+      <w:pPr>
+        <w:pStyle w:val="BodyText"/>
+      </w:pPr>
+      <w:r>
+        <w:t xml:space="preserve">IVA was more often severe if the reaction occured in the first 10 minutes after exposure to venom (46.58% were severe cases) then when the reaction occured after 10 minutes post exposure (39.75% were severe cases, p = 0.001).</w:t>
+      </w:r>
+    </w:p>
+    <w:p>
+      <w:pPr>
+        <w:pStyle w:val="Heading2"/>
+      </w:pPr>
+      <w:bookmarkStart w:id="35" w:name="one-third-of-via-patients-experience-repeated-reactions"/>
+      <w:r>
+        <w:t xml:space="preserve">One-third of VIA patients experience repeated reactions</w:t>
+      </w:r>
+      <w:bookmarkEnd w:id="35"/>
+    </w:p>
+    <w:p>
+      <w:pPr>
+        <w:pStyle w:val="FirstParagraph"/>
+      </w:pPr>
+      <w:r>
+        <w:t xml:space="preserve">940 (28.5%) of patients with insect allergy had experienced venom anaphylaxis in the past. If the reaction was elicited by other elicitors (i.e., non-VIA) — previous reactions were more frequently seen (1929; 35.7%, p &lt; 0.001). We observed 227 patients with at least two fully-documented reactions. Out of these 59 (26%) had insect elicited anaphylaxis and in 6 of them (10.2%), the following reaction was more severe than before. In 43 (72.9%) cases, the reaction was similar in severity.</w:t>
+      </w:r>
+    </w:p>
+    <w:p>
+      <w:pPr>
+        <w:pStyle w:val="Heading2"/>
+      </w:pPr>
+      <w:bookmarkStart w:id="36" w:name="via-patients-receive-epinephrine-less-often-than-non-via"/>
+      <w:r>
+        <w:t xml:space="preserve">VIA patients receive epinephrine less often than non-VIA</w:t>
+      </w:r>
+      <w:bookmarkEnd w:id="36"/>
+    </w:p>
+    <w:p>
+      <w:pPr>
+        <w:pStyle w:val="FirstParagraph"/>
+      </w:pPr>
+      <w:r>
+        <w:t xml:space="preserve">We evaluated epinephrine use (administered by any route from patients themselves and medical professionals) in both ambulatory and emergency room settings.</w:t>
+      </w:r>
+      <w:r>
+        <w:br w:type="textWrapping"/>
+      </w:r>
+      <w:r>
+        <w:t xml:space="preserve">Patients who underwent VIA significantly less often received epinephrine treatment than in other anaphylaxis cases (597; 26.9% vs. 738; 34.6%, p &lt; 0.001). After adjusting both groups for similar severity - the difference in epinephrine use was still significant irrespective of the administration route (p &lt; 0.001, Fig</w:t>
+      </w:r>
+      <w:r>
+        <w:t xml:space="preserve"> </w:t>
+      </w:r>
+      <w:r>
+        <w:t xml:space="preserve">5</w:t>
+      </w:r>
+      <w:r>
+        <w:t xml:space="preserve">B).</w:t>
+      </w:r>
+      <w:r>
+        <w:t xml:space="preserve"> </w:t>
+      </w:r>
+    </w:p>
+    <w:p>
+      <w:pPr>
+        <w:pStyle w:val="BodyText"/>
+      </w:pPr>
+      <w:r>
+        <w:t xml:space="preserve">A positive history of anaphylaxis influenced the therapy of a current episode as well. Epinephrine as a first-line treatment was given less often in VIA cases when compared to other cases</w:t>
+      </w:r>
+      <w:r>
+        <w:t xml:space="preserve"> </w:t>
+      </w:r>
+      <w:r>
+        <w:rPr>
+          <w:b/>
+        </w:rPr>
+        <w:t xml:space="preserve">if patients did not report a previous history of anaphylaxis</w:t>
+      </w:r>
+      <w:r>
+        <w:t xml:space="preserve"> </w:t>
+      </w:r>
+      <w:r>
+        <w:t xml:space="preserve">(p &lt; 0.001), but in patients reporting previous reactions, there was no difference in epinephrine therapy (p = 0.438, Fig.</w:t>
+      </w:r>
+      <w:r>
+        <w:t xml:space="preserve"> </w:t>
+      </w:r>
+      <w:r>
+        <w:t xml:space="preserve">5</w:t>
+      </w:r>
+      <w:r>
+        <w:t xml:space="preserve">B).</w:t>
+      </w:r>
+      <w:r>
+        <w:t xml:space="preserve"> </w:t>
+      </w:r>
+      <w:r>
+        <w:t xml:space="preserve">Similarly, there were no differences in the epinephrine use between VIA and non-VIA when only severe reactions were taken into consideration (p = 0.242). However, when we restricted the analysis to moderate anaphylaxis cases — non-VIA patients received epinephrine more frequently than VIA (p &lt; 0.001). The presence of skin symptoms during these mild reactions also was associated with a lower fraction of epinephrine treated patients (eFig.</w:t>
+      </w:r>
+      <w:r>
+        <w:t xml:space="preserve"> </w:t>
+      </w:r>
+      <w:r>
+        <w:t xml:space="preserve">11</w:t>
+      </w:r>
+      <w:r>
+        <w:t xml:space="preserve">).</w:t>
+      </w:r>
+    </w:p>
+    <w:p>
+      <w:pPr>
+        <w:pStyle w:val="BodyText"/>
+      </w:pPr>
+      <w:r>
+        <w:t xml:space="preserve">Patients with VIA received corticosteroids and antihistamines significantly more frequently than patients with anaphylaxis to other elicitors. On the other hand, epinephrine, beta-2 mimetics, and oxygen were given more often to patients suffering from non-VIA (Fig.</w:t>
+      </w:r>
+      <w:r>
+        <w:t xml:space="preserve"> </w:t>
+      </w:r>
+      <w:r>
+        <w:t xml:space="preserve">5</w:t>
+      </w:r>
+      <w:r>
+        <w:t xml:space="preserve">A, eFig.</w:t>
+      </w:r>
+      <w:r>
+        <w:t xml:space="preserve"> </w:t>
+      </w:r>
+      <w:r>
+        <w:t xml:space="preserve">11</w:t>
+      </w:r>
+      <w:r>
+        <w:t xml:space="preserve">).</w:t>
+      </w:r>
+    </w:p>
+    <w:p>
+      <w:pPr>
+        <w:pStyle w:val="BodyText"/>
+      </w:pPr>
+      <w:r>
+        <w:t xml:space="preserve">Next, we asked whether specific symptom clusters and treatment profiles could be identified within our cohort (association measured using phi coefficient). We found that patients displaying cardiovascular symptoms (cardiac arrest, hypotension, loss of consciousness) and urticaria were treated differently than patients with respiratory or gastrointestinal symptoms (Fig.</w:t>
+      </w:r>
+      <w:r>
+        <w:t xml:space="preserve"> </w:t>
+      </w:r>
+      <w:r>
+        <w:t xml:space="preserve">5</w:t>
+      </w:r>
+      <w:r>
+        <w:t xml:space="preserve">C). The treatment of the former symptoms consisted of epinephrine autoinjector (EAI) use, i.v. epinephrine in multiple doses, 100% oxygen inhalation, an initial dose of antihistamines, and inhaled β-2 agonists. Corticosteroids, i.v. volume replacement, and i.v. β-2 agonists formed another therapy mode.</w:t>
+      </w:r>
+    </w:p>
+    <w:p>
+      <w:pPr>
+        <w:pStyle w:val="Heading1"/>
+      </w:pPr>
+      <w:bookmarkStart w:id="37" w:name="discussion"/>
+      <w:r>
+        <w:t xml:space="preserve">Discussion</w:t>
+      </w:r>
+      <w:bookmarkEnd w:id="37"/>
+    </w:p>
+    <w:p>
+      <w:pPr>
+        <w:pStyle w:val="FirstParagraph"/>
+      </w:pPr>
+      <w:r>
+        <w:t xml:space="preserve">In this study, we identified distinct symptom-profile and treatment patterns of venom-induced anaphylaxis. The data unraveled phenotypes of VIA, which may support the development of tools incorporating clinical</w:t>
+      </w:r>
+      <w:r>
+        <w:t xml:space="preserve"> </w:t>
+      </w:r>
+      <w:r>
+        <w:t xml:space="preserve">data for predicting the severity of future episodes of anaphylaxis.</w:t>
+      </w:r>
+    </w:p>
+    <w:p>
+      <w:pPr>
+        <w:pStyle w:val="BodyText"/>
+      </w:pPr>
+      <w:r>
+        <w:t xml:space="preserve">VIA was more often associated with cardiovascular symptoms than non-VIA.</w:t>
+      </w:r>
+      <w:r>
+        <w:t xml:space="preserve"> </w:t>
+      </w:r>
+      <w:r>
+        <w:t xml:space="preserve">Previous studies suggest an essential link between the cardiovascular system and insect sting hypersensitivity</w:t>
+      </w:r>
+      <w:r>
+        <w:rPr>
+          <w:vertAlign w:val="superscript"/>
+        </w:rPr>
+        <w:t xml:space="preserve">7,12,17</w:t>
+      </w:r>
+      <w:r>
         <w:t xml:space="preserve">.</w:t>
       </w:r>
       <w:r>
         <w:t xml:space="preserve"> </w:t>
       </w:r>
       <w:r>
-        <w:t xml:space="preserve">Next, we investigated the association of skin symptoms with the tryptase levels in non-mastocytosis patients. For this model, we excluded the cases with known mastocytosis and with BST above 11.5 ng/ml, potentially indicating non-diagnosed mast cell activation disorders. Similarly, 1) tryptase levels were higher in VIA patients, 2) correlated with the severity of anaphylaxis, and 3) this effect was significant in VIA (p = 0.007) but not in the non-VIA group (Fig.</w:t>
-      </w:r>
-      <w:r>
-        <w:t xml:space="preserve"> </w:t>
-      </w:r>
-      <w:r>
-        <w:t xml:space="preserve">3</w:t>
-      </w:r>
-      <w:r>
-        <w:t xml:space="preserve">C-D).</w:t>
+        <w:t xml:space="preserve">VIA has been associated with Kounis syndrome (coronary arterial spasm induced by the release of mast cell mediators</w:t>
+      </w:r>
+      <w:r>
+        <w:rPr>
+          <w:vertAlign w:val="superscript"/>
+        </w:rPr>
+        <w:t xml:space="preserve">18,19</w:t>
+      </w:r>
+      <w:r>
+        <w:t xml:space="preserve">) and cardiac arrhythmias usually occurring in patients with preexisting heart disease</w:t>
+      </w:r>
+      <w:r>
+        <w:rPr>
+          <w:vertAlign w:val="superscript"/>
+        </w:rPr>
+        <w:t xml:space="preserve">20</w:t>
+      </w:r>
+      <w:r>
+        <w:t xml:space="preserve">.</w:t>
+      </w:r>
+    </w:p>
+    <w:p>
+      <w:pPr>
+        <w:pStyle w:val="BodyText"/>
+      </w:pPr>
+      <w:r>
+        <w:t xml:space="preserve">The rate of concomitant cardiovascular diseases was higher in VIA than non-VIA. They are an essential cofactor increasing the risk of a severe reaction if Hymenoptera elicited the anaphylaxis. This association was not significant in anaphylaxis elicited by other elicitors. Notably, cardiac arrest occurred more frequently in patients with elevated BST (&gt; 8 ng/ml), especially in VIA.</w:t>
+      </w:r>
+      <w:r>
+        <w:t xml:space="preserve"> </w:t>
+      </w:r>
+      <w:r>
+        <w:t xml:space="preserve">Nevertheless, the pathomechanism promoting cardiovascular symptoms in VIA requires further investigation.</w:t>
+      </w:r>
+    </w:p>
+    <w:p>
+      <w:pPr>
+        <w:pStyle w:val="BodyText"/>
+      </w:pPr>
+      <w:r>
+        <w:t xml:space="preserve">As cardiovascular symptoms like hypotension, collapse, or cardiac arrest lead to a higher grade on the Ring and Messmer scale than skin or gastrointestinal symptoms, VIA (being associated with cardiovascular symptoms) is likely to be associated with more severe anaphylaxis.</w:t>
+      </w:r>
+    </w:p>
+    <w:p>
+      <w:pPr>
+        <w:pStyle w:val="BodyText"/>
+      </w:pPr>
+      <w:r>
+        <w:t xml:space="preserve">Importantly, the absence of skin symptoms was associated with more severe VIA, which was still present after excluding patients with a known diagnosis of mastocytosis. Previous studies also observed this phenomenon</w:t>
+      </w:r>
+      <w:r>
+        <w:rPr>
+          <w:vertAlign w:val="superscript"/>
+        </w:rPr>
+        <w:t xml:space="preserve">21,22</w:t>
+      </w:r>
+      <w:r>
+        <w:t xml:space="preserve">. Subsequently, the correlation of BST levels with the severity of anaphylaxis lead us to identify an interaction between the absence of skin symptoms and VIA using generalized linearf regression.</w:t>
+      </w:r>
+    </w:p>
+    <w:p>
+      <w:pPr>
+        <w:pStyle w:val="BodyText"/>
+      </w:pPr>
+      <w:r>
+        <w:t xml:space="preserve">Our findings indicate that patients with BST above 8 ng/ml are prone to severe anaphylaxis to insect venom. Patients with normal BST in the range of 8-11.4 ng/ml may have indolent systemic mastocytosis or concomitant undiagnosed mast cell activation syndrome (MCAS)</w:t>
+      </w:r>
+      <w:r>
+        <w:rPr>
+          <w:vertAlign w:val="superscript"/>
+        </w:rPr>
+        <w:t xml:space="preserve">23</w:t>
+      </w:r>
+      <w:r>
+        <w:t xml:space="preserve">. Zanotti et al. identified mast cell disorders in 17 out of 22 patients with VIA lacking skin symptoms and concluded that patients with BST above 7.95 ng/ml and VIA should undergo extensive diagnostic procedures</w:t>
+      </w:r>
+      <w:r>
+        <w:rPr>
+          <w:vertAlign w:val="superscript"/>
+        </w:rPr>
+        <w:t xml:space="preserve">24</w:t>
+      </w:r>
+      <w:r>
+        <w:t xml:space="preserve">. We recently identified that elderly patient undergoing anaphylaxis without concomitant skin symptoms tended to have more severe reactions</w:t>
+      </w:r>
+      <w:r>
+        <w:rPr>
+          <w:vertAlign w:val="superscript"/>
+        </w:rPr>
+        <w:t xml:space="preserve">25</w:t>
+      </w:r>
+      <w:r>
+        <w:t xml:space="preserve">. Our finding are in corcondance with a recent retrospective study from Fehr et al.</w:t>
+      </w:r>
+      <w:r>
+        <w:rPr>
+          <w:vertAlign w:val="superscript"/>
+        </w:rPr>
+        <w:t xml:space="preserve">22</w:t>
+      </w:r>
+      <w:r>
+        <w:t xml:space="preserve"> </w:t>
+      </w:r>
+      <w:r>
+        <w:t xml:space="preserve">who identified lack of skin symptoms as a risk factor for severe VIA.</w:t>
+      </w:r>
+    </w:p>
+    <w:p>
+      <w:pPr>
+        <w:pStyle w:val="BodyText"/>
+      </w:pPr>
+      <w:r>
+        <w:t xml:space="preserve">Based on these and previous findings</w:t>
+      </w:r>
+      <w:r>
+        <w:rPr>
+          <w:vertAlign w:val="superscript"/>
+        </w:rPr>
+        <w:t xml:space="preserve">6,24,26</w:t>
+      </w:r>
+      <w:r>
+        <w:t xml:space="preserve"> </w:t>
+      </w:r>
+      <w:r>
+        <w:t xml:space="preserve">we propose to perform a peripheral blood KIT D816V mutation test in cases of BST of above 8 ng/ml and with a history of anaphylaxis presenting without urticaria or flushing. Previous studies showed 92% sensitivity of this test in patients with hymenoptera anaphylaxis, presenting without skin symptoms and with tryptase under 20 ng/ml</w:t>
+      </w:r>
+      <w:r>
+        <w:rPr>
+          <w:vertAlign w:val="superscript"/>
+        </w:rPr>
+        <w:t xml:space="preserve">27</w:t>
+      </w:r>
+      <w:r>
+        <w:t xml:space="preserve">.</w:t>
+      </w:r>
+    </w:p>
+    <w:p>
+      <w:pPr>
+        <w:pStyle w:val="BodyText"/>
+      </w:pPr>
+      <w:r>
+        <w:t xml:space="preserve">Age is an important risk factor for severe anaphylaxis</w:t>
+      </w:r>
+      <w:r>
+        <w:rPr>
+          <w:vertAlign w:val="superscript"/>
+        </w:rPr>
+        <w:t xml:space="preserve">28</w:t>
+      </w:r>
+      <w:r>
+        <w:t xml:space="preserve">. Adult patients experienced VIA more frequently. Young patients mainly suffer from food-induced anaphylaxis</w:t>
+      </w:r>
+      <w:r>
+        <w:rPr>
+          <w:vertAlign w:val="superscript"/>
+        </w:rPr>
+        <w:t xml:space="preserve">8</w:t>
+      </w:r>
+      <w:r>
+        <w:t xml:space="preserve">.</w:t>
+      </w:r>
+      <w:r>
+        <w:t xml:space="preserve"> </w:t>
+      </w:r>
+      <w:r>
+        <w:t xml:space="preserve">Emergency room (ER) admission data indicate that the frequency of insect stings hypersensitivity reactions in children is comparable to food hypersensitivity reactions (12-15% of cases of hypersensitivity reactions admitted to the ER), but pediatric anaphylaxis is triggered significantly more often by food elicitors (56% of food hypersensitivity cases vs. 5.3% of sting cases seen in the ER)</w:t>
+      </w:r>
+      <w:r>
+        <w:rPr>
+          <w:vertAlign w:val="superscript"/>
+        </w:rPr>
+        <w:t xml:space="preserve">29</w:t>
+      </w:r>
+      <w:r>
+        <w:t xml:space="preserve">. Senior patients, on the other hand, suffer from drug-related hypersensitivity more often than insect sting hypersensitivity</w:t>
+      </w:r>
+      <w:r>
+        <w:rPr>
+          <w:vertAlign w:val="superscript"/>
+        </w:rPr>
+        <w:t xml:space="preserve">25</w:t>
+      </w:r>
+      <w:r>
+        <w:t xml:space="preserve">.</w:t>
+      </w:r>
+      <w:r>
+        <w:t xml:space="preserve"> </w:t>
+      </w:r>
+      <w:r>
+        <w:t xml:space="preserve"> </w:t>
+      </w:r>
+      <w:r>
+        <w:t xml:space="preserve">Similarly, we observed less VIA in patients with concomitant atopic diseases (eFig.</w:t>
+      </w:r>
+      <w:r>
+        <w:t xml:space="preserve"> </w:t>
+      </w:r>
+      <w:r>
+        <w:t xml:space="preserve">8</w:t>
+      </w:r>
+      <w:r>
+        <w:t xml:space="preserve">) , as these patients more often present with food anaphylaxis</w:t>
+      </w:r>
+      <w:r>
+        <w:rPr>
+          <w:vertAlign w:val="superscript"/>
+        </w:rPr>
+        <w:t xml:space="preserve">30</w:t>
+      </w:r>
+      <w:r>
+        <w:t xml:space="preserve">.</w:t>
+      </w:r>
+    </w:p>
+    <w:p>
+      <w:pPr>
+        <w:pStyle w:val="BodyText"/>
+      </w:pPr>
+      <w:r>
+        <w:t xml:space="preserve">The role of cardiovascular medication cannot be isolated from the effect of concomitant cardiovascular conditions; therefore, we cannot state whether ACE-I and beta-blockers increase the severity of anaphylaxis. However, we did observe that there were no significant differences between VIA and non-VIA cases regarding the symptoms and severity of an episode with concomitant use of ACE-I or beta-blockers.</w:t>
+      </w:r>
+    </w:p>
+    <w:p>
+      <w:pPr>
+        <w:pStyle w:val="BodyText"/>
+      </w:pPr>
+      <w:r>
+        <w:t xml:space="preserve">Cases of VIA had been treated with epinephrine less often than the age- sex- and severity-matched cases of non-VIA. Moreover, the administration of epinephrine did not depend on the trigger if the patient experienced anaphylaxis previously, but was significantly less often used if the patients experienced their first episode of VIA (in comparison to non-VIA). The difference between groups was prominent for milder cases of anaphylaxis. The reason for this observation is unclear. One explanation could be that emergency team more often attributed the VIA symptoms to anxiety, whereas in non-VIA, they were more often suspecting anaphylaxis. A second possibility could be that many physicians fail to diagnose anaphylaxis when no skin symptoms are present. To our knowledge, this is the only data on the comparative epinephrine usage in a case-controlled group of VIA vs. non-VIA.</w:t>
+      </w:r>
+    </w:p>
+    <w:p>
+      <w:pPr>
+        <w:pStyle w:val="BodyText"/>
+      </w:pPr>
+      <w:r>
+        <w:t xml:space="preserve">Nevertheless, international guidelines of anaphylaxis state that epinephrine (i.m.) is the first-line agent in all diagnosed cases of anaphylaxis</w:t>
+      </w:r>
+      <w:r>
+        <w:rPr>
+          <w:vertAlign w:val="superscript"/>
+        </w:rPr>
+        <w:t xml:space="preserve">31</w:t>
+      </w:r>
+      <w:r>
+        <w:t xml:space="preserve">. Clinicians should not underestimate the less severe VIA cases and treat them with epinephrine accordingly.</w:t>
+      </w:r>
+    </w:p>
+    <w:p>
+      <w:pPr>
+        <w:pStyle w:val="BodyText"/>
+      </w:pPr>
+      <w:r>
+        <w:t xml:space="preserve">Although there are no absolute contraindications for using epinephrine in anaphylaxis, one potential scenario where clinicians tend to be reluctant to using epinephrine is a hypersensitivity reaction presenting with high blood pressure and tachycardia, which may be present at the initial phase of VIA. Nevertheless, the three exceptionally well documented cases of anaphylaxis upon sting challenge showed that the initial transient increase in blood presure should not be interpreted as a contraindication to andrenaline and it could be safely given even if the heart rate was above 120 beats per minute</w:t>
+      </w:r>
+      <w:r>
+        <w:rPr>
+          <w:vertAlign w:val="superscript"/>
+        </w:rPr>
+        <w:t xml:space="preserve">32</w:t>
+      </w:r>
+      <w:r>
+        <w:t xml:space="preserve">.</w:t>
+      </w:r>
+    </w:p>
+    <w:p>
+      <w:pPr>
+        <w:pStyle w:val="BodyText"/>
+      </w:pPr>
+      <w:r>
+        <w:t xml:space="preserve">IVA patients had a documented history of anaphylaxis in 28% of the cases, and systemic immunotherapy has not been initiated in these patients, what is against latest management guidelines, although this fraction may be slowly decreasing it is of utmost importance to recommend SIT to all patients who experienced VIA.</w:t>
+      </w:r>
+      <w:r>
+        <w:t xml:space="preserve"> </w:t>
+      </w:r>
+    </w:p>
+    <w:p>
+      <w:pPr>
+        <w:pStyle w:val="BodyText"/>
+      </w:pPr>
+      <w:r>
+        <w:t xml:space="preserve">Based on our findings, insects are the most probable elicitor of anaphylaxis in Europe during summer-season, with VIA cases extending from early spring to the end of autumn. Detailed information on the seasonality of insect-elicited hypersensitivity reactions is scarce</w:t>
+      </w:r>
+      <w:r>
+        <w:rPr>
+          <w:vertAlign w:val="superscript"/>
+        </w:rPr>
+        <w:t xml:space="preserve">33</w:t>
+      </w:r>
+      <w:r>
+        <w:t xml:space="preserve">. The activity of</w:t>
+      </w:r>
+      <w:r>
+        <w:t xml:space="preserve"> </w:t>
+      </w:r>
+      <w:r>
+        <w:rPr>
+          <w:i/>
+        </w:rPr>
+        <w:t xml:space="preserve">Vespula germanica</w:t>
+      </w:r>
+      <w:r>
+        <w:t xml:space="preserve"> </w:t>
+      </w:r>
+      <w:r>
+        <w:t xml:space="preserve">depends on the climate, and in invaded regions (e.i. Australia), it can even extend throughout the year</w:t>
+      </w:r>
+      <w:r>
+        <w:rPr>
+          <w:vertAlign w:val="superscript"/>
+        </w:rPr>
+        <w:t xml:space="preserve">34</w:t>
+      </w:r>
+      <w:r>
+        <w:t xml:space="preserve">. The changing climate in Europe may influence the activity of Hymenoptera in this region in the upcoming years. However, in the period from 2007 - 2019, the perennial ratio of VIA to non-VIA cases has remained unchanged (data not shown).</w:t>
       </w:r>
     </w:p>
     <w:p>
       <w:pPr>
         <w:pStyle w:val="Heading2"/>
       </w:pPr>
-      <w:bookmarkStart w:id="33" w:name="bst-over-8-ngml-and-concomitant-cardiovascular-conditions-increase-the-risk-of-severe-via"/>
-      <w:r>
-        <w:t xml:space="preserve">BST over 8 ng/ml and concomitant cardiovascular conditions increase the risk of severe VIA</w:t>
-      </w:r>
-      <w:bookmarkEnd w:id="33"/>
+      <w:bookmarkStart w:id="38" w:name="limitations"/>
+      <w:r>
+        <w:t xml:space="preserve">Limitations</w:t>
+      </w:r>
+      <w:bookmarkEnd w:id="38"/>
     </w:p>
     <w:p>
       <w:pPr>
         <w:pStyle w:val="FirstParagraph"/>
       </w:pPr>
       <w:r>
-        <w:t xml:space="preserve">The cofactor most prominently associated with an increased risk of severe anaphylaxis was mastocytosis (Fig.</w:t>
-      </w:r>
-      <w:r>
-        <w:t xml:space="preserve"> </w:t>
-      </w:r>
-      <w:r>
-        <w:t xml:space="preserve">4</w:t>
-      </w:r>
-      <w:r>
-        <w:t xml:space="preserve">). Concomitant mastocytosis increased the risk for 1) cardiac arrest and 2) loss of consciousness in patients undergoing VIA significantly more than in patients undergoing anaphylaxis due to other elicitors (Fig.</w:t>
-      </w:r>
-      <w:r>
-        <w:t xml:space="preserve"> </w:t>
-      </w:r>
-      <w:r>
-        <w:t xml:space="preserve">4</w:t>
-      </w:r>
-      <w:r>
-        <w:t xml:space="preserve">C and Fig. S</w:t>
-      </w:r>
-      <w:r>
-        <w:t xml:space="preserve">8</w:t>
-      </w:r>
-      <w:r>
-        <w:t xml:space="preserve">A).</w:t>
-      </w:r>
-    </w:p>
-    <w:p>
-      <w:pPr>
-        <w:pStyle w:val="BodyText"/>
-      </w:pPr>
-      <w:r>
-        <w:t xml:space="preserve">In line with the findings above, BST levels also correlated with the severity of anaphylaxis (on the Ring and Messmer scale) and, most importantly, sub-elevated BST was more prominently associated with increasing the risk of severe anaphylaxis in VIA than in non-VIA (Fig.</w:t>
-      </w:r>
-      <w:r>
-        <w:t xml:space="preserve"> </w:t>
-      </w:r>
-      <w:r>
-        <w:t xml:space="preserve">2</w:t>
-      </w:r>
-      <w:r>
-        <w:t xml:space="preserve">D and Fig.</w:t>
-      </w:r>
-      <w:r>
-        <w:t xml:space="preserve"> </w:t>
-      </w:r>
-      <w:r>
-        <w:t xml:space="preserve">4</w:t>
-      </w:r>
-      <w:r>
-        <w:t xml:space="preserve">B).</w:t>
-      </w:r>
-    </w:p>
-    <w:p>
-      <w:pPr>
-        <w:pStyle w:val="BodyText"/>
-      </w:pPr>
-      <w:r>
-        <w:t xml:space="preserve">Concomitant cardiovascular diseases were more prevalent in VIA than in non-VIA cases (892 (24.8%) vs. 660 (18.3%)) and were associated with higher risk of severe anaphylaxis when elicited by insects but were not relevant in non-VIA cases (Fig.</w:t>
-      </w:r>
-      <w:r>
-        <w:t xml:space="preserve"> </w:t>
-      </w:r>
-      <w:r>
-        <w:t xml:space="preserve">4</w:t>
-      </w:r>
-      <w:r>
-        <w:t xml:space="preserve">). Interestingly, BST values were increased in patients with concomitant cardiovascular diseases, irrespectively of the reaction severity (Fig. S</w:t>
-      </w:r>
-      <w:r>
-        <w:t xml:space="preserve">9</w:t>
-      </w:r>
-      <w:r>
-        <w:t xml:space="preserve">).</w:t>
-      </w:r>
-    </w:p>
-    <w:p>
-      <w:pPr>
-        <w:pStyle w:val="Heading2"/>
-      </w:pPr>
-      <w:bookmarkStart w:id="34" w:name="other-cofactors-of-severe-reactions"/>
-      <w:r>
-        <w:t xml:space="preserve">Other cofactors of severe reactions</w:t>
-      </w:r>
-      <w:bookmarkEnd w:id="34"/>
+        <w:t xml:space="preserve">Due to the design of the European Anaphylaxis Registry, our analysis was restricted only to cases of anaphylaxis. Milder hypersensitivity reactions, as well as healthy controls, are not included in the database. Although The European Anaphylaxis Registry is ideal for investigating anaphylaxis phenotypes - it might give an incomplete perception of the populational distribution of hypersensitivity reactions and restricts us to only comparing various forms of anaphylaxis.</w:t>
+      </w:r>
+    </w:p>
+    <w:p>
+      <w:pPr>
+        <w:pStyle w:val="BodyText"/>
+      </w:pPr>
+      <w:r>
+        <w:t xml:space="preserve">Nevertheless, because the European Anaphylaxis Registry has until now gathered over 12,000 cases of anaphylaxis - it was possible to perform a case-controlled analysis on a relatively large number of cases and investigate many aspects of VIA. It is worth underlining the important function of international registries, especially in diseases where targeted studies are not possible.</w:t>
+      </w:r>
+    </w:p>
+    <w:p>
+      <w:pPr>
+        <w:pStyle w:val="Heading1"/>
+      </w:pPr>
+      <w:bookmarkStart w:id="39" w:name="conclusion"/>
+      <w:r>
+        <w:t xml:space="preserve">Conclusion</w:t>
+      </w:r>
+      <w:bookmarkEnd w:id="39"/>
     </w:p>
     <w:p>
       <w:pPr>
         <w:pStyle w:val="FirstParagraph"/>
       </w:pPr>
       <w:r>
-        <w:t xml:space="preserve">Severe reactions of VIA were more prevalent in patients above 22 years of age, and in VIA cases vs. non-VIA cases (Fig. S</w:t>
-      </w:r>
-      <w:r>
-        <w:t xml:space="preserve">??</w:t>
-      </w:r>
-      <w:r>
-        <w:t xml:space="preserve">). There were no differences in severity of reactions elicited by yellow-jackets and other</w:t>
-      </w:r>
-      <w:r>
-        <w:t xml:space="preserve"> </w:t>
-      </w:r>
-      <w:r>
-        <w:t xml:space="preserve">insect species (p = 0.4128).</w:t>
-      </w:r>
-    </w:p>
-    <w:p>
-      <w:pPr>
-        <w:pStyle w:val="BodyText"/>
-      </w:pPr>
-      <w:r>
-        <w:t xml:space="preserve">The effect of using ACE-I (as well as beta-blockers) on the risk of severe anaphylaxis correlated with coexisting cardiovascular diseases. ACE-I use was, however, more often associated with cardiac arrests in all anaphylaxis cases (30 (5.8%) vs. 115 (1.9%), p &lt; 0.001) regardless of the elicitor (Fig.</w:t>
-      </w:r>
-      <w:r>
-        <w:t xml:space="preserve"> </w:t>
-      </w:r>
-      <w:r>
-        <w:t xml:space="preserve">4</w:t>
-      </w:r>
-      <w:r>
-        <w:t xml:space="preserve">C).</w:t>
-      </w:r>
-      <w:r>
-        <w:t xml:space="preserve"> </w:t>
-      </w:r>
-      <w:r>
-        <w:t xml:space="preserve">Beta-blocker use was associated with a higher severity of anaphylaxis and with the onset of cardiovascular symptoms (cardiac arrest, chest pain), but was comparable between both VIA and non-VIAp = 0.229). Surprisingly, arrhythmia was more frequently reported in patients with VIA and concomitant beta-blockers (Fig.</w:t>
-      </w:r>
-      <w:r>
-        <w:t xml:space="preserve"> </w:t>
-      </w:r>
-      <w:r>
-        <w:t xml:space="preserve">4</w:t>
-      </w:r>
-      <w:r>
-        <w:t xml:space="preserve">C).</w:t>
-      </w:r>
-    </w:p>
-    <w:p>
-      <w:pPr>
-        <w:pStyle w:val="BodyText"/>
-      </w:pPr>
-      <w:r>
-        <w:t xml:space="preserve">IVA was more often severe if the reaction occured in the first 10 minutes after exposure to venom (46.58% of Ring and Messmer grade III or IV cases) then when the reaction occured after 10 minutes post exposure (39.75% p = 0.001).</w:t>
-      </w:r>
-    </w:p>
-    <w:p>
-      <w:pPr>
-        <w:pStyle w:val="Heading2"/>
-      </w:pPr>
-      <w:bookmarkStart w:id="35" w:name="one-third-of-via-patients-experience-repeated-reactions"/>
-      <w:r>
-        <w:t xml:space="preserve">One-third of VIA patients experience repeated reactions</w:t>
-      </w:r>
-      <w:bookmarkEnd w:id="35"/>
+        <w:t xml:space="preserve">Based on our results, VIA is a distinctive phenotype of anaphylaxis, with a specific symptom profile and risk factors. VIA cases should undergo therapy according to the international management guidelines, and epinephrine should be given more often in VIA.</w:t>
+      </w:r>
+    </w:p>
+    <w:p>
+      <w:pPr>
+        <w:pStyle w:val="BodyText"/>
+      </w:pPr>
+      <w:r>
+        <w:t xml:space="preserve">All cases should undergo appropriate allergologic testing and indication for SIT should be evaluated. Patients with BST above 8 ng/ml should undergo extensive diagnostic tests to exclude indolent systemic mastocytosis or MCAS and should be provided with two EAIs for acute self-management.</w:t>
+      </w:r>
+    </w:p>
+    <w:p>
+      <w:pPr>
+        <w:pStyle w:val="Heading1"/>
+      </w:pPr>
+      <w:bookmarkStart w:id="40" w:name="acknowledgments"/>
+      <w:r>
+        <w:t xml:space="preserve">Acknowledgments</w:t>
+      </w:r>
+      <w:bookmarkEnd w:id="40"/>
     </w:p>
     <w:p>
       <w:pPr>
         <w:pStyle w:val="FirstParagraph"/>
       </w:pPr>
       <w:r>
-        <w:t xml:space="preserve">940 (28.5%) of patients with insect allergy had experienced venom anaphylaxis in the past. If the reaction was elicited by other elicitors (i.e., non-VIA) — previous reactions were more frequently seen (1929; 35.7%, p &lt; 0.001). We observed 227 patients with at least two fully-documented reactions. Out of these 59 (26%) had insect elicited anaphylaxis and in 6 of them (10.2%), the following reaction was more severe than before. In 43 (72.9%) cases, the reaction was similar in severity.</w:t>
-      </w:r>
-    </w:p>
-    <w:p>
-      <w:pPr>
-        <w:pStyle w:val="Heading2"/>
-      </w:pPr>
-      <w:bookmarkStart w:id="36" w:name="via-patients-receive-epinephrine-less-often-than-non-via"/>
-      <w:r>
-        <w:t xml:space="preserve">VIA patients receive epinephrine less often than non-VIA</w:t>
-      </w:r>
-      <w:bookmarkEnd w:id="36"/>
-    </w:p>
-    <w:p>
-      <w:pPr>
-        <w:pStyle w:val="FirstParagraph"/>
-      </w:pPr>
-      <w:r>
-        <w:t xml:space="preserve">We evaluated epinephrine use (administered by any route from patients themselves and medical professionals) in both ambulatory and emergency room settings.</w:t>
-      </w:r>
-      <w:r>
-        <w:br w:type="textWrapping"/>
-      </w:r>
-      <w:r>
-        <w:t xml:space="preserve">Patients who underwent VIA significantly less often received epinephrine treatment than in other anaphylaxis cases (597; 26.9% vs. 738; 34.6%, p &lt; 0.001). After adjusting both groups for similar severity - the difference in epinephrine use was still significant irrespective of the administration route (p &lt; 0.001, Fig</w:t>
-      </w:r>
-      <w:r>
-        <w:t xml:space="preserve"> </w:t>
-      </w:r>
-      <w:r>
-        <w:t xml:space="preserve">5</w:t>
-      </w:r>
-      <w:r>
-        <w:t xml:space="preserve">B).</w:t>
-      </w:r>
-      <w:r>
-        <w:t xml:space="preserve"> </w:t>
-      </w:r>
-    </w:p>
-    <w:p>
-      <w:pPr>
-        <w:pStyle w:val="BodyText"/>
-      </w:pPr>
-      <w:r>
-        <w:t xml:space="preserve">A positive history of anaphylaxis influenced the therapy of a current episode as well. Epinephrine as a first-line treatment was given less often in VIA cases when compared to other cases</w:t>
-      </w:r>
-      <w:r>
-        <w:t xml:space="preserve"> </w:t>
-      </w:r>
-      <w:r>
-        <w:rPr>
-          <w:b/>
-        </w:rPr>
-        <w:t xml:space="preserve">if patients did not report a previous history of anaphylaxis</w:t>
-      </w:r>
-      <w:r>
-        <w:t xml:space="preserve"> </w:t>
-      </w:r>
-      <w:r>
-        <w:t xml:space="preserve">(p &lt; 0.001), but in patients reporting previous reactions, there was no difference in epinephrine therapy (p = 0.438, Fig.</w:t>
-      </w:r>
-      <w:r>
-        <w:t xml:space="preserve"> </w:t>
-      </w:r>
-      <w:r>
-        <w:t xml:space="preserve">5</w:t>
-      </w:r>
-      <w:r>
-        <w:t xml:space="preserve">B).</w:t>
-      </w:r>
-      <w:r>
-        <w:t xml:space="preserve"> </w:t>
-      </w:r>
-      <w:r>
-        <w:t xml:space="preserve">Similarly, there were no differences in the epinephrine use between VIA and non-VIA when only severe reactions were taken into consideration (p = 0.242). However, when we restricted the analysis to moderate anaphylaxis cases — non-VIA patients received epinephrine more frequently than VIA (p &lt; 0.001). The presence of skin symptoms during these mild reactions also was associated with a lower fraction of epinephrine treated patients (Fig.</w:t>
-      </w:r>
-      <w:r>
-        <w:t xml:space="preserve"> </w:t>
-      </w:r>
-      <w:r>
-        <w:t xml:space="preserve">??</w:t>
-      </w:r>
-      <w:r>
-        <w:t xml:space="preserve">).</w:t>
-      </w:r>
-    </w:p>
-    <w:p>
-      <w:pPr>
-        <w:pStyle w:val="BodyText"/>
-      </w:pPr>
-      <w:r>
-        <w:t xml:space="preserve">Patients with VIA received corticosteroids and antihistamines significantly more frequently than patients with anaphylaxis to other elicitors. On the other hand, epinephrine, beta-2 mimetics, and oxygen were given more often to patients suffering from non-VIA (Fig.</w:t>
-      </w:r>
-      <w:r>
-        <w:t xml:space="preserve"> </w:t>
-      </w:r>
-      <w:r>
-        <w:t xml:space="preserve">5</w:t>
-      </w:r>
-      <w:r>
-        <w:t xml:space="preserve">A, Fig. S</w:t>
-      </w:r>
-      <w:r>
-        <w:t xml:space="preserve">??</w:t>
-      </w:r>
-      <w:r>
-        <w:t xml:space="preserve">).</w:t>
-      </w:r>
-    </w:p>
-    <w:p>
-      <w:pPr>
-        <w:pStyle w:val="BodyText"/>
-      </w:pPr>
-      <w:r>
-        <w:t xml:space="preserve">Next, we asked whether specific symptom clusters and treatment profiles could be identified within our cohort (association measured using phi coefficient). We found that patients displaying cardiovascular symptoms (cardiac arrest, hypotension, loss of consciousness) and urticaria were treated differently than patients with respiratory or gastrointestinal symptoms (Fig.</w:t>
-      </w:r>
-      <w:r>
-        <w:t xml:space="preserve"> </w:t>
-      </w:r>
-      <w:r>
-        <w:t xml:space="preserve">5</w:t>
-      </w:r>
-      <w:r>
-        <w:t xml:space="preserve">C). The treatment of the former symptoms consisted of epinephrine autoinjector (EAI) use, i.v. epinephrine in multiple doses, 100% oxygen inhalation, an initial dose of antihistamines, and inhaled β-2 agonists. Corticosteroids, i.v. volume replacement, and i.v. β-2 agonists formed another therapy mode.</w:t>
-      </w:r>
-    </w:p>
-    <w:p>
-      <w:pPr>
-        <w:pStyle w:val="Heading1"/>
-      </w:pPr>
-      <w:bookmarkStart w:id="37" w:name="discussion"/>
-      <w:r>
-        <w:t xml:space="preserve">Discussion</w:t>
-      </w:r>
-      <w:bookmarkEnd w:id="37"/>
-    </w:p>
-    <w:p>
-      <w:pPr>
-        <w:pStyle w:val="FirstParagraph"/>
-      </w:pPr>
-      <w:r>
-        <w:t xml:space="preserve">In this study, we identified distinct symptom-profile and treatment patterns of venom-induced anaphylaxis. The data unraveled phenotypes of VIA, which may support the development of tools incorporating clinical</w:t>
-      </w:r>
-      <w:r>
-        <w:t xml:space="preserve"> </w:t>
-      </w:r>
-      <w:r>
-        <w:t xml:space="preserve">data for predicting the severity of future episodes of anaphylaxis.</w:t>
-      </w:r>
-    </w:p>
-    <w:p>
-      <w:pPr>
-        <w:pStyle w:val="BodyText"/>
-      </w:pPr>
-      <w:r>
-        <w:t xml:space="preserve">VIA was more often associated with cardiovascular symptoms than non-VIA.</w:t>
-      </w:r>
-      <w:r>
-        <w:t xml:space="preserve"> </w:t>
-      </w:r>
-      <w:r>
-        <w:t xml:space="preserve">Previous studies suggest an essential link between the cardiovascular system and insect sting hypersensitivity</w:t>
-      </w:r>
-      <w:r>
-        <w:t xml:space="preserve"> </w:t>
-      </w:r>
-      <w:r>
-        <w:t xml:space="preserve">(7,12,17)</w:t>
-      </w:r>
-      <w:r>
-        <w:t xml:space="preserve">.</w:t>
-      </w:r>
-      <w:r>
-        <w:t xml:space="preserve"> </w:t>
-      </w:r>
-      <w:r>
-        <w:t xml:space="preserve">VIA has been associated with Kounis syndrome (coronary arterial spasm induced by the release of mast cell mediators</w:t>
-      </w:r>
-      <w:r>
-        <w:t xml:space="preserve"> </w:t>
-      </w:r>
-      <w:r>
-        <w:t xml:space="preserve">(18,19)</w:t>
-      </w:r>
-      <w:r>
-        <w:t xml:space="preserve">) and cardiac arrhythmias usually occurring in patients with preexisting heart disease</w:t>
-      </w:r>
-      <w:r>
-        <w:t xml:space="preserve"> </w:t>
-      </w:r>
-      <w:r>
-        <w:t xml:space="preserve">(20)</w:t>
-      </w:r>
-      <w:r>
-        <w:t xml:space="preserve">.</w:t>
-      </w:r>
-    </w:p>
-    <w:p>
-      <w:pPr>
-        <w:pStyle w:val="BodyText"/>
-      </w:pPr>
-      <w:r>
-        <w:t xml:space="preserve">The rate of concomitant cardiovascular diseases was higher in VIA than non-VIA. They are an essential cofactor increasing the risk of a severe reaction if Hymenoptera elicited the anaphylaxis. This association was not significant in anaphylaxis elicited by other elicitors. Notably, cardiac arrest occurred more frequently in patients with elevated BST (&gt; 8 ng/ml), especially in VIA.</w:t>
-      </w:r>
-      <w:r>
-        <w:t xml:space="preserve"> </w:t>
-      </w:r>
-      <w:r>
-        <w:t xml:space="preserve">Nevertheless, the pathomechanism promoting cardiovascular symptoms in VIA requires further investigation.</w:t>
-      </w:r>
-    </w:p>
-    <w:p>
-      <w:pPr>
-        <w:pStyle w:val="BodyText"/>
-      </w:pPr>
-      <w:r>
-        <w:t xml:space="preserve">As cardiovascular symptoms like hypotension, collapse, or cardiac arrest lead to a higher grade on the Ring and Messmer scale than skin or gastrointestinal symptoms, VIA (being associated with cardiovascular symptoms) is likely to be associated with more severe anaphylaxis.</w:t>
-      </w:r>
-    </w:p>
-    <w:p>
-      <w:pPr>
-        <w:pStyle w:val="BodyText"/>
-      </w:pPr>
-      <w:r>
-        <w:t xml:space="preserve">Importantly, the absence of skin symptoms was associated with more severe VIA, which was still present after excluding patients with a known diagnosis of mastocytosis. Previous studies also observed this phenomenon</w:t>
-      </w:r>
-      <w:r>
-        <w:t xml:space="preserve"> </w:t>
-      </w:r>
-      <w:r>
-        <w:t xml:space="preserve">(21,22)</w:t>
-      </w:r>
-      <w:r>
-        <w:t xml:space="preserve">. Subsequently, the correlation of BST levels with the severity of anaphylaxis lead us to identify an interaction between the absence of skin symptoms and VIA using generalized linearf regression.</w:t>
-      </w:r>
-    </w:p>
-    <w:p>
-      <w:pPr>
-        <w:pStyle w:val="BodyText"/>
-      </w:pPr>
-      <w:r>
-        <w:t xml:space="preserve">Our findings indicate that patients with BST above 8 ng/ml are prone to severe anaphylaxis to insect venom. Patients with normal BST in the range of 8-11.4 ng/ml may have indolent systemic mastocytosis or concomitant undiagnosed mast cell activation syndrome (MCAS)</w:t>
-      </w:r>
-      <w:r>
-        <w:t xml:space="preserve"> </w:t>
-      </w:r>
-      <w:r>
-        <w:t xml:space="preserve">(23)</w:t>
-      </w:r>
-      <w:r>
-        <w:t xml:space="preserve">. Zanotti et al. identified mast cell disorders in 17 out of 22 patients with VIA lacking skin symptoms and concluded that patients with BST above 7.95 ng/ml and VIA should undergo extensive diagnostic procedures</w:t>
-      </w:r>
-      <w:r>
-        <w:t xml:space="preserve"> </w:t>
-      </w:r>
-      <w:r>
-        <w:t xml:space="preserve">(24)</w:t>
-      </w:r>
-      <w:r>
-        <w:t xml:space="preserve">. We recently identified that elderly patient undergoing anaphylaxis without concomitant skin symptoms tended to have more severe reactions</w:t>
-      </w:r>
-      <w:r>
-        <w:t xml:space="preserve"> </w:t>
-      </w:r>
-      <w:r>
-        <w:t xml:space="preserve">(25)</w:t>
-      </w:r>
-      <w:r>
-        <w:t xml:space="preserve">. Our finding are in corcondance with a recent retrospective study from Fehr et al.</w:t>
-      </w:r>
-      <w:r>
-        <w:t xml:space="preserve"> </w:t>
-      </w:r>
-      <w:r>
-        <w:t xml:space="preserve">(22)</w:t>
-      </w:r>
-      <w:r>
-        <w:t xml:space="preserve"> </w:t>
-      </w:r>
-      <w:r>
-        <w:t xml:space="preserve">who identified lack of skin symptoms as a risk factor for severe VIA.</w:t>
-      </w:r>
-    </w:p>
-    <w:p>
-      <w:pPr>
-        <w:pStyle w:val="BodyText"/>
-      </w:pPr>
-      <w:r>
-        <w:t xml:space="preserve">Based on these and previous findings</w:t>
-      </w:r>
-      <w:r>
-        <w:t xml:space="preserve"> </w:t>
-      </w:r>
-      <w:r>
-        <w:t xml:space="preserve">(6,24,26)</w:t>
-      </w:r>
-      <w:r>
-        <w:t xml:space="preserve"> </w:t>
-      </w:r>
-      <w:r>
-        <w:t xml:space="preserve">we propose to perform a peripheral blood KIT D816V mutation test in cases of BST of above 8 ng/ml and with a history of anaphylaxis presenting without urticaria or flushing. Previous studies showed 92% sensitivity of this test in patients with hymenoptera anaphylaxis, presenting without skin symptoms and with tryptase under 20 ng/ml</w:t>
-      </w:r>
-      <w:r>
-        <w:t xml:space="preserve"> </w:t>
-      </w:r>
-      <w:r>
-        <w:t xml:space="preserve">(27)</w:t>
-      </w:r>
-      <w:r>
-        <w:t xml:space="preserve">.</w:t>
-      </w:r>
-    </w:p>
-    <w:p>
-      <w:pPr>
-        <w:pStyle w:val="BodyText"/>
-      </w:pPr>
-      <w:r>
-        <w:t xml:space="preserve">Age is an important risk factor for severe anaphylaxis</w:t>
-      </w:r>
-      <w:r>
-        <w:t xml:space="preserve"> </w:t>
-      </w:r>
-      <w:r>
-        <w:t xml:space="preserve">(28)</w:t>
-      </w:r>
-      <w:r>
-        <w:t xml:space="preserve">. Adult patients experienced VIA more frequently. Young patients mainly suffer from food-induced anaphylaxis</w:t>
-      </w:r>
-      <w:r>
-        <w:t xml:space="preserve"> </w:t>
-      </w:r>
-      <w:r>
-        <w:t xml:space="preserve">(8)</w:t>
-      </w:r>
-      <w:r>
-        <w:t xml:space="preserve">.</w:t>
-      </w:r>
-      <w:r>
-        <w:t xml:space="preserve"> </w:t>
-      </w:r>
-      <w:r>
-        <w:t xml:space="preserve">Emergency room (ER) admission data indicate that the frequency of insect stings hypersensitivity reactions in children is comparable to food hypersensitivity reactions (12-15% of cases of hypersensitivity reactions admitted to the ER), but pediatric anaphylaxis is triggered significantly more often by food elicitors (56% of food hypersensitivity cases vs. 5.3% of sting cases seen in the ER)</w:t>
-      </w:r>
-      <w:r>
-        <w:t xml:space="preserve"> </w:t>
-      </w:r>
-      <w:r>
-        <w:t xml:space="preserve">(29)</w:t>
-      </w:r>
-      <w:r>
-        <w:t xml:space="preserve">. Senior patients, on the other hand, suffer from drug-related hypersensitivity more often than insect sting hypersensitivity</w:t>
-      </w:r>
-      <w:r>
-        <w:t xml:space="preserve"> </w:t>
-      </w:r>
-      <w:r>
-        <w:t xml:space="preserve">(25)</w:t>
-      </w:r>
-      <w:r>
-        <w:t xml:space="preserve">.</w:t>
-      </w:r>
-      <w:r>
-        <w:t xml:space="preserve"> </w:t>
-      </w:r>
-      <w:r>
-        <w:t xml:space="preserve"> </w:t>
-      </w:r>
-      <w:r>
-        <w:t xml:space="preserve">Similarly, we observed less VIA in patients with concomitant atopic diseases (Fig.</w:t>
-      </w:r>
-      <w:r>
-        <w:t xml:space="preserve"> </w:t>
-      </w:r>
-      <w:r>
-        <w:t xml:space="preserve">8</w:t>
-      </w:r>
-      <w:r>
-        <w:t xml:space="preserve">) , as these patients more often present with food anaphylaxis</w:t>
-      </w:r>
-      <w:r>
-        <w:t xml:space="preserve"> </w:t>
-      </w:r>
-      <w:r>
-        <w:t xml:space="preserve">(30)</w:t>
-      </w:r>
-      <w:r>
-        <w:t xml:space="preserve">.</w:t>
-      </w:r>
-    </w:p>
-    <w:p>
-      <w:pPr>
-        <w:pStyle w:val="BodyText"/>
-      </w:pPr>
-      <w:r>
-        <w:t xml:space="preserve">The role of cardiovascular medication cannot be isolated from the effect of concomitant cardiovascular conditions; therefore, we cannot state whether ACE-I and beta-blockers increase the severity of anaphylaxis. However, we did observe that there were no significant differences between VIA and non-VIA cases regarding the symptoms and severity of an episode with concomitant use of ACE-I or beta-blockers.</w:t>
-      </w:r>
-    </w:p>
-    <w:p>
-      <w:pPr>
-        <w:pStyle w:val="BodyText"/>
-      </w:pPr>
-      <w:r>
-        <w:t xml:space="preserve">Cases of VIA had been treated with epinephrine less often than the age- sex- and severity-matched cases of non-VIA. Moreover, the administration of epinephrine did not depend on the trigger if the patient experienced anaphylaxis previously, but was significantly less often used if the patients experienced their first episode of VIA (in comparison to non-VIA). The difference between groups was prominent for milder cases of anaphylaxis. The reason for this observation is unclear. One explanation could be that emergency team more often attributed the VIA symptoms to anxiety, whereas in non-VIA, they were more often suspecting anaphylaxis. A second possibility could be that many physicians fail to diagnose anaphylaxis when no skin symptoms are present. To our knowledge, this is the only data on the comparative epinephrine usage in a case-controlled group of VIA vs. non-VIA.</w:t>
-      </w:r>
-    </w:p>
-    <w:p>
-      <w:pPr>
-        <w:pStyle w:val="BodyText"/>
-      </w:pPr>
-      <w:r>
-        <w:t xml:space="preserve">Nevertheless, international guidelines of anaphylaxis state that epinephrine (i.m.) is the first-line agent in all diagnosed cases of anaphylaxis</w:t>
-      </w:r>
-      <w:r>
-        <w:t xml:space="preserve"> </w:t>
-      </w:r>
-      <w:r>
-        <w:t xml:space="preserve">(31)</w:t>
-      </w:r>
-      <w:r>
-        <w:t xml:space="preserve">. Clinicians should not underestimate the less severe VIA cases and treat them with epinephrine accordingly.</w:t>
-      </w:r>
-    </w:p>
-    <w:p>
-      <w:pPr>
-        <w:pStyle w:val="BodyText"/>
-      </w:pPr>
-      <w:r>
-        <w:t xml:space="preserve">Although there are no absolute contraindications for using epinephrine in anaphylaxis, one potential scenario where clinicians tend to be reluctant to using epinephrine is a hypersensitivity reaction presenting with high blood pressure and tachycardia, which may be present at the initial phase of VIA. Nevertheless, the three exceptionally well documented cases of anaphylaxis upon sting challenge showed that the initial transient increase in blood presure should not be interpreted as a contraindication to andrenaline and it could be safely given even if the heart rate was above 120 beats per minute</w:t>
-      </w:r>
-      <w:r>
-        <w:t xml:space="preserve"> </w:t>
-      </w:r>
-      <w:r>
-        <w:t xml:space="preserve">(32)</w:t>
-      </w:r>
-      <w:r>
-        <w:t xml:space="preserve">.</w:t>
-      </w:r>
-    </w:p>
-    <w:p>
-      <w:pPr>
-        <w:pStyle w:val="BodyText"/>
-      </w:pPr>
-      <w:r>
-        <w:t xml:space="preserve">IVA patients had a documented history of anaphylaxis in 28% of the cases, and systemic immunotherapy has not been initiated in these patients, what is against latest management guidelines, although this fraction may be slowly decreasing it is of utmost importance to recommend SIT to all patients who experienced VIA.</w:t>
-      </w:r>
-      <w:r>
-        <w:t xml:space="preserve"> </w:t>
-      </w:r>
-    </w:p>
-    <w:p>
-      <w:pPr>
-        <w:pStyle w:val="BodyText"/>
-      </w:pPr>
-      <w:r>
-        <w:t xml:space="preserve">Based on our findings, insects are the most probable elicitor of anaphylaxis in Europe during summer-season, with VIA cases extending from early spring to the end of autumn. Detailed information on the seasonality of insect-elicited hypersensitivity reactions is scarce</w:t>
-      </w:r>
-      <w:r>
-        <w:t xml:space="preserve"> </w:t>
-      </w:r>
-      <w:r>
-        <w:t xml:space="preserve">(33)</w:t>
-      </w:r>
-      <w:r>
-        <w:t xml:space="preserve">. The activity of</w:t>
-      </w:r>
-      <w:r>
-        <w:t xml:space="preserve"> </w:t>
-      </w:r>
-      <w:r>
-        <w:rPr>
-          <w:i/>
-        </w:rPr>
-        <w:t xml:space="preserve">Vespula germanica</w:t>
-      </w:r>
-      <w:r>
-        <w:t xml:space="preserve"> </w:t>
-      </w:r>
-      <w:r>
-        <w:t xml:space="preserve">depends on the climate, and in invaded regions (e.i. Australia), it can even extend throughout the year</w:t>
-      </w:r>
-      <w:r>
-        <w:t xml:space="preserve"> </w:t>
-      </w:r>
-      <w:r>
-        <w:t xml:space="preserve">(34)</w:t>
-      </w:r>
-      <w:r>
-        <w:t xml:space="preserve">. The changing climate in Europe may influence the activity of Hymenoptera in this region in the upcoming years. However, in the period from 2007 - 2019, the perennial ratio of VIA to non-VIA cases has remained unchanged (data not shown).</w:t>
-      </w:r>
-    </w:p>
-    <w:p>
-      <w:pPr>
-        <w:pStyle w:val="Heading2"/>
-      </w:pPr>
-      <w:bookmarkStart w:id="38" w:name="limitations"/>
-      <w:r>
-        <w:t xml:space="preserve">Limitations</w:t>
-      </w:r>
-      <w:bookmarkEnd w:id="38"/>
-    </w:p>
-    <w:p>
-      <w:pPr>
-        <w:pStyle w:val="FirstParagraph"/>
-      </w:pPr>
-      <w:r>
-        <w:t xml:space="preserve">Due to the design of the European Anaphylaxis Registry, our analysis was restricted only to cases of anaphylaxis. Milder hypersensitivity reactions, as well as healthy controls, are not included in the database. Although The European Anaphylaxis Registry is ideal for investigating anaphylaxis phenotypes - it might give an incomplete perception of the populational distribution of hypersensitivity reactions and restricts us to only comparing various forms of anaphylaxis.</w:t>
-      </w:r>
-    </w:p>
-    <w:p>
-      <w:pPr>
-        <w:pStyle w:val="BodyText"/>
-      </w:pPr>
-      <w:r>
-        <w:t xml:space="preserve">Nevertheless, because the European Anaphylaxis Registry has until now gathered over 12,000 cases of anaphylaxis - it was possible to perform a case-controlled analysis on a relatively large number of cases and investigate many aspects of VIA. It is worth underlining the important function of international registries, especially in diseases where targeted studies are not possible.</w:t>
-      </w:r>
-    </w:p>
-    <w:p>
-      <w:pPr>
-        <w:pStyle w:val="Heading1"/>
-      </w:pPr>
-      <w:bookmarkStart w:id="39" w:name="conclusion"/>
-      <w:r>
-        <w:t xml:space="preserve">Conclusion</w:t>
-      </w:r>
-      <w:bookmarkEnd w:id="39"/>
-    </w:p>
-    <w:p>
-      <w:pPr>
-        <w:pStyle w:val="FirstParagraph"/>
-      </w:pPr>
-      <w:r>
-        <w:t xml:space="preserve">Based on our results, VIA is a distinctive phenotype of anaphylaxis, with a specific symptom profile and risk factors. VIA cases should undergo therapy according to the international management guidelines, and epinephrine should be given more often in VIA.</w:t>
-      </w:r>
-    </w:p>
-    <w:p>
-      <w:pPr>
-        <w:pStyle w:val="BodyText"/>
-      </w:pPr>
-      <w:r>
-        <w:t xml:space="preserve">All cases should undergo appropriate allergologic testing and indication for SIT should be evaluated. Patients with BST above 8 ng/ml should undergo extensive diagnostic tests to exclude indolent systemic mastocytosis or MCAS and should be provided with two EAIs for acute self-management.</w:t>
-      </w:r>
-    </w:p>
-    <w:p>
-      <w:pPr>
-        <w:pStyle w:val="Heading1"/>
-      </w:pPr>
-      <w:bookmarkStart w:id="40" w:name="acknowledgments"/>
-      <w:r>
-        <w:t xml:space="preserve">Acknowledgments</w:t>
-      </w:r>
-      <w:bookmarkEnd w:id="40"/>
-    </w:p>
-    <w:p>
-      <w:pPr>
-        <w:pStyle w:val="FirstParagraph"/>
-      </w:pPr>
-      <w:r>
-        <w:t xml:space="preserve">We thank all patients, parents, and their children for their support in providing data on the occurrence of anaphylaxis for this study. We thank the study personnel for patients counseling and data entry, and we thank the members of The European Anaphylaxis Registry in detail:</w:t>
+        <w:t xml:space="preserve">The European Anaphylaxis Registry was supported by the Network for Online-Registration</w:t>
+      </w:r>
+      <w:r>
+        <w:t xml:space="preserve"> </w:t>
+      </w:r>
+      <w:r>
+        <w:t xml:space="preserve">of Anaphylaxis NORA e. V. We thank all patients, parents, and their children for their support in providing data on the occurrence of anaphylaxis for this study. We thank the study personnel for patients counseling and data entry, and we thank the members of The European Anaphylaxis Registry in detail:</w:t>
       </w:r>
     </w:p>
     <w:p>
@@ -2581,7 +2689,7 @@
       <w:pPr>
         <w:pStyle w:val="Heading5"/>
       </w:pPr>
-      <w:bookmarkStart w:id="41" w:name="section-3"/>
+      <w:bookmarkStart w:id="41" w:name="section-2"/>
       <w:bookmarkEnd w:id="41"/>
     </w:p>
     <w:p>
@@ -2601,7 +2709,7 @@
         <w:pStyle w:val="FirstParagraph"/>
       </w:pPr>
       <w:r>
-        <w:t xml:space="preserve">1. Bilò BM, Bonifazi F. Epidemiology of insect-venom anaphylaxis. Current Opinion in Allergy and Clinical Immunology [Internet]. 2008 Aug;8(4):330–7. Available from:</w:t>
+        <w:t xml:space="preserve">1. Bilò BM, Bonifazi F. Epidemiology of insect-venom anaphylaxis. Current Opinion in Allergy and Clinical Immunology [Internet]. 2008;8:330–7. Available from:</w:t>
       </w:r>
       <w:r>
         <w:t xml:space="preserve"> </w:t>
@@ -2622,7 +2730,7 @@
         <w:pStyle w:val="BodyText"/>
       </w:pPr>
       <w:r>
-        <w:t xml:space="preserve">2. Sturm GJ, Varga E-M, Roberts G, Mosbech H, Bilò MB, Akdis CA, et al. EAACI guidelines on allergen immunotherapy: Hymenoptera venom allergy. Allergy [Internet]. 2017 Dec;73(4):744–64. Available from:</w:t>
+        <w:t xml:space="preserve">2. Sturm GJ, Varga E-M, Roberts G, Mosbech H, Bilò MB, Akdis CA, et al. EAACI guidelines on allergen immunotherapy: Hymenoptera venom allergy. Allergy [Internet]. 2017;73:744–64. Available from:</w:t>
       </w:r>
       <w:r>
         <w:t xml:space="preserve"> </w:t>
@@ -2643,7 +2751,7 @@
         <w:pStyle w:val="BodyText"/>
       </w:pPr>
       <w:r>
-        <w:t xml:space="preserve">3. Jimenez-Rodriguez T, Garcia-Neuer M, Alenazy LA, Castells M. Anaphylaxis in the 21st century: Phenotypes, endotypes, and biomarkers. Journal of Asthma and Allergy [Internet]. 2018 Jun;Volume 11:121–42. Available from:</w:t>
+        <w:t xml:space="preserve">3. Jimenez-Rodriguez T, Garcia-Neuer M, Alenazy LA, Castells M. Anaphylaxis in the 21st century: Phenotypes, endotypes, and biomarkers. Journal of Asthma and Allergy [Internet]. 2018;Volume 11:121–42. Available from:</w:t>
       </w:r>
       <w:r>
         <w:t xml:space="preserve"> </w:t>
@@ -2664,7 +2772,7 @@
         <w:pStyle w:val="BodyText"/>
       </w:pPr>
       <w:r>
-        <w:t xml:space="preserve">4. Muraro A, Lemanske RF, Castells M, Torres MJ, Khan D, Simon H-U, et al. Precision medicine in allergic disease-food allergy, drug allergy, and anaphylaxis-PRACTALL document of the european academy of allergy and clinical immunology and the american academy of allergy, asthma and immunology. Allergy [Internet]. 2017 Apr;72(7):1006–21. Available from:</w:t>
+        <w:t xml:space="preserve">4. Muraro A, Lemanske RF, Castells M, Torres MJ, Khan D, Simon H-U, et al. Precision medicine in allergic disease-food allergy, drug allergy, and anaphylaxis-PRACTALL document of the european academy of allergy and clinical immunology and the american academy of allergy, asthma and immunology. Allergy [Internet]. 2017;72:1006–21. Available from:</w:t>
       </w:r>
       <w:r>
         <w:t xml:space="preserve"> </w:t>
@@ -2685,7 +2793,7 @@
         <w:pStyle w:val="BodyText"/>
       </w:pPr>
       <w:r>
-        <w:t xml:space="preserve">5. Lantner R, Reisman RE. Clinical and immunologic features and subsequent course of patients with severe insect-sting anaphylaxis. Journal of Allergy and Clinical Immunology [Internet]. 1989;84(6, Part 1):900–6. Available from:</w:t>
+        <w:t xml:space="preserve">5. Lantner R, Reisman RE. Clinical and immunologic features and subsequent course of patients with severe insect-sting anaphylaxis. Journal of Allergy and Clinical Immunology [Internet]. 1989;84:900–6. Available from:</w:t>
       </w:r>
       <w:r>
         <w:t xml:space="preserve"> </w:t>
@@ -2706,7 +2814,7 @@
         <w:pStyle w:val="BodyText"/>
       </w:pPr>
       <w:r>
-        <w:t xml:space="preserve">6. Ruëff F, Przybilla B, Biló MB, Müller U, Scheipl F, Aberer W, et al. Predictors of severe systemic anaphylactic reactions in patients with hymenoptera venom allergy: Importance of baseline serum tryptasea study of the european academy of allergology and clinical immunology interest group on insect venom hypersensitivity. Journal of Allergy and Clinical Immunology. 2009 Nov;124(5):1047–54.</w:t>
+        <w:t xml:space="preserve">6. Ruëff F, Przybilla B, Biló MB, Müller U, Scheipl F, Aberer W, et al. Predictors of severe systemic anaphylactic reactions in patients with hymenoptera venom allergy: Importance of baseline serum tryptasea study of the european academy of allergology and clinical immunology interest group on insect venom hypersensitivity. Journal of Allergy and Clinical Immunology. 2009;124:1047–54.</w:t>
       </w:r>
       <w:r>
         <w:t xml:space="preserve"> </w:t>
@@ -2719,7 +2827,7 @@
         <w:pStyle w:val="BodyText"/>
       </w:pPr>
       <w:r>
-        <w:t xml:space="preserve">7. Nittner-Marszalska M, Cichocka-Jarosz E. Insect sting allergy in adults: Key messages for clinicians. Pol Arch Med Wewn. 2015;125(12):929–37.</w:t>
+        <w:t xml:space="preserve">7. Nittner-Marszalska M, Cichocka-Jarosz E. Insect sting allergy in adults: Key messages for clinicians. Pol Arch Med Wewn. 2015;125:929–37.</w:t>
       </w:r>
       <w:r>
         <w:t xml:space="preserve"> </w:t>
@@ -2732,7 +2840,7 @@
         <w:pStyle w:val="BodyText"/>
       </w:pPr>
       <w:r>
-        <w:t xml:space="preserve">8. Grabenhenrich LB, Dölle S, Moneret-Vautrin A, Köhli A, Lange L, Spindler T, et al. Anaphylaxis in children and adolescents: The european anaphylaxis registry. Journal of Allergy and Clinical Immunology [Internet]. 2016 Apr;137(4):1128–1137.e1. Available from:</w:t>
+        <w:t xml:space="preserve">8. Grabenhenrich LB, Dölle S, Moneret-Vautrin A, Köhli A, Lange L, Spindler T, et al. Anaphylaxis in children and adolescents: The european anaphylaxis registry. Journal of Allergy and Clinical Immunology [Internet]. 2016;137:1128–1137.e1. Available from:</w:t>
       </w:r>
       <w:r>
         <w:t xml:space="preserve"> </w:t>
@@ -2753,7 +2861,7 @@
         <w:pStyle w:val="BodyText"/>
       </w:pPr>
       <w:r>
-        <w:t xml:space="preserve">9. Sampson HA, Muñoz-Furlong A, Campbell RL, Adkinson NF, Allan Bock S, Branum A, et al. Second symposium on the definition and management of anaphylaxis: Summary report - Second National Institute of Allergy and Infectious Disease/Food Allergy and Anaphylaxis Network Symposium. Annals of Emergency Medicine. 2006;47(4):373–80.</w:t>
+        <w:t xml:space="preserve">9. Sampson HA, Muñoz-Furlong A, Campbell RL, Adkinson NF, Allan Bock S, Branum A, et al. Second symposium on the definition and management of anaphylaxis: Summary report - Second National Institute of Allergy and Infectious Disease/Food Allergy and Anaphylaxis Network Symposium. Annals of Emergency Medicine. 2006;47:373–80.</w:t>
       </w:r>
       <w:r>
         <w:t xml:space="preserve"> </w:t>
@@ -2766,7 +2874,7 @@
         <w:pStyle w:val="BodyText"/>
       </w:pPr>
       <w:r>
-        <w:t xml:space="preserve">10. Ring J, Messmer K. Incidence and severity of anaphylactoid reactions to colloid volume substitutes. Lancet (London, England). 1977 Feb;1(8009):466–9.</w:t>
+        <w:t xml:space="preserve">10. Ring J, Messmer K. Incidence and severity of anaphylactoid reactions to colloid volume substitutes. Lancet (London, England). 1977;1:466–9.</w:t>
       </w:r>
       <w:r>
         <w:t xml:space="preserve"> </w:t>
@@ -2779,7 +2887,7 @@
         <w:pStyle w:val="BodyText"/>
       </w:pPr>
       <w:r>
-        <w:t xml:space="preserve">11. Ho DE, Imai K, King G, Stuart EA. MatchIt: Nonparametric preprocessing for parametric causal inference. Journal of Statistical Software [Internet]. 2011;42(8):1–28. Available from:</w:t>
+        <w:t xml:space="preserve">11. Ho DE, Imai K, King G, Stuart EA. MatchIt: Nonparametric preprocessing for parametric causal inference. Journal of Statistical Software [Internet]. 2011;42:1–28. Available from:</w:t>
       </w:r>
       <w:r>
         <w:t xml:space="preserve"> </w:t>
@@ -2800,7 +2908,7 @@
         <w:pStyle w:val="BodyText"/>
       </w:pPr>
       <w:r>
-        <w:t xml:space="preserve">12. Worm M, Francuzik W, Renaudin J-M, Bilo MB, Cardona V, Hofmeier KS, et al. Factors increasing the risk for a severe reaction in anaphylaxis: An analysis of data from the european anaphylaxis registry. Allergy. 2018 Jan;</w:t>
+        <w:t xml:space="preserve">12. Worm M, Francuzik W, Renaudin J-M, Bilo MB, Cardona V, Hofmeier KS, et al. Factors increasing the risk for a severe reaction in anaphylaxis: An analysis of data from the european anaphylaxis registry. Allergy. 2018;</w:t>
       </w:r>
       <w:r>
         <w:t xml:space="preserve"> </w:t>
@@ -2826,7 +2934,7 @@
         <w:pStyle w:val="BodyText"/>
       </w:pPr>
       <w:r>
-        <w:t xml:space="preserve">14. Liaw A, Wiener M. Classification and regression by randomForest. R News [Internet]. 2002;2(3):18–22. Available from:</w:t>
+        <w:t xml:space="preserve">14. Liaw A, Wiener M. Classification and regression by randomForest. R News [Internet]. 2002;2:18–22. Available from:</w:t>
       </w:r>
       <w:r>
         <w:t xml:space="preserve"> </w:t>
@@ -2847,7 +2955,7 @@
         <w:pStyle w:val="BodyText"/>
       </w:pPr>
       <w:r>
-        <w:t xml:space="preserve">15. Strobl C, Boulesteix A-L, Zeileis A, Hothorn T. Bias in random forest variable importance measures: Illustrations, sources and a solution. BMC Bioinformatics [Internet]. 2007 Jan;8(1). Available from:</w:t>
+        <w:t xml:space="preserve">15. Strobl C, Boulesteix A-L, Zeileis A, Hothorn T. Bias in random forest variable importance measures: Illustrations, sources and a solution. BMC Bioinformatics [Internet]. 2007;8. Available from:</w:t>
       </w:r>
       <w:r>
         <w:t xml:space="preserve"> </w:t>
@@ -2889,7 +2997,7 @@
         <w:pStyle w:val="BodyText"/>
       </w:pPr>
       <w:r>
-        <w:t xml:space="preserve">17. Bonadonna P, Zanotti R, Müller U. Mastocytosis and insect venom allergy. Current Opinion in Allergy and Clinical Immunology [Internet]. 2010 Aug;10(4):347–53. Available from:</w:t>
+        <w:t xml:space="preserve">17. Bonadonna P, Zanotti R, Müller U. Mastocytosis and insect venom allergy. Current Opinion in Allergy and Clinical Immunology [Internet]. 2010;10:347–53. Available from:</w:t>
       </w:r>
       <w:r>
         <w:t xml:space="preserve"> </w:t>
@@ -2910,7 +3018,7 @@
         <w:pStyle w:val="BodyText"/>
       </w:pPr>
       <w:r>
-        <w:t xml:space="preserve">18. Gangadharan V, Bhatheja S, Balbissi KA. Kounis syndrome - an atopic monster for the heart. Cardiovascular Diagnosis and Therapy [Internet]. 2013;3(1). Available from:</w:t>
+        <w:t xml:space="preserve">18. Gangadharan V, Bhatheja S, Balbissi KA. Kounis syndrome - an atopic monster for the heart. Cardiovascular Diagnosis and Therapy [Internet]. 2013;3. Available from:</w:t>
       </w:r>
       <w:r>
         <w:t xml:space="preserve"> </w:t>
@@ -2931,7 +3039,7 @@
         <w:pStyle w:val="BodyText"/>
       </w:pPr>
       <w:r>
-        <w:t xml:space="preserve">19. Sinkiewicz W, Sobański P, Bartuzi Z. Allergic myocardial infarction. Cardiology Journal. 2008;15(3):220–5.</w:t>
+        <w:t xml:space="preserve">19. Sinkiewicz W, Sobański P, Bartuzi Z. Allergic myocardial infarction. Cardiology Journal. 2008;15:220–5.</w:t>
       </w:r>
       <w:r>
         <w:t xml:space="preserve"> </w:t>
@@ -2944,7 +3052,7 @@
         <w:pStyle w:val="BodyText"/>
       </w:pPr>
       <w:r>
-        <w:t xml:space="preserve">20. Sharma A, Sharma T, Bhatnagar M. An unusual case of sustained ventricular tachycardia following a wasp bite. Journal of Family Medicine and Primary Care [Internet]. 2016;5(4):879. Available from:</w:t>
+        <w:t xml:space="preserve">20. Sharma A, Sharma T, Bhatnagar M. An unusual case of sustained ventricular tachycardia following a wasp bite. Journal of Family Medicine and Primary Care [Internet]. 2016;5:879. Available from:</w:t>
       </w:r>
       <w:r>
         <w:t xml:space="preserve"> </w:t>
@@ -2965,7 +3073,7 @@
         <w:pStyle w:val="BodyText"/>
       </w:pPr>
       <w:r>
-        <w:t xml:space="preserve">21. Stoevesandt J, Hain J, Kerstan A, Trautmann A. Over- and underestimated parameters in severe hymenoptera venominduced anaphylaxis: Cardiovascular medication and absence of urticaria/angioedema. Journal of Allergy and Clinical Immunology [Internet]. 2012 Sep;130(3):698–704.e1. Available from:</w:t>
+        <w:t xml:space="preserve">21. Stoevesandt J, Hain J, Kerstan A, Trautmann A. Over- and underestimated parameters in severe hymenoptera venominduced anaphylaxis: Cardiovascular medication and absence of urticaria/angioedema. Journal of Allergy and Clinical Immunology [Internet]. 2012;130:698–704.e1. Available from:</w:t>
       </w:r>
       <w:r>
         <w:t xml:space="preserve"> </w:t>
@@ -2986,7 +3094,7 @@
         <w:pStyle w:val="BodyText"/>
       </w:pPr>
       <w:r>
-        <w:t xml:space="preserve">22. Fehr D, Micaletto S, Moehr T, Schmid-Grendelmeier P. Risk factors for severe systemic sting reactions in wasp (vespula spp.) and honeybee (apis mellifera) venom allergic patients. Clinical and Translational Allergy [Internet]. 2019 Oct;9(1). Available from:</w:t>
+        <w:t xml:space="preserve">22. Fehr D, Micaletto S, Moehr T, Schmid-Grendelmeier P. Risk factors for severe systemic sting reactions in wasp (vespula spp.) and honeybee (apis mellifera) venom allergic patients. Clinical and Translational Allergy [Internet]. 2019;9. Available from:</w:t>
       </w:r>
       <w:r>
         <w:t xml:space="preserve"> </w:t>
@@ -3007,7 +3115,7 @@
         <w:pStyle w:val="BodyText"/>
       </w:pPr>
       <w:r>
-        <w:t xml:space="preserve">23. Valent P, Bonadonna P, Hartmann K, Broesby-Olsen S, Brockow K, Butterfield JH, et al. Why the 20%+ 2 tryptase formula is a diagnostic gold standard for severe systemic mast cell activation and mast cell activation syndrome. International Archives of Allergy and Immunology [Internet]. 2019;180(1):44–51. Available from:</w:t>
+        <w:t xml:space="preserve">23. Valent P, Bonadonna P, Hartmann K, Broesby-Olsen S, Brockow K, Butterfield JH, et al. Why the 20%+ 2 tryptase formula is a diagnostic gold standard for severe systemic mast cell activation and mast cell activation syndrome. International Archives of Allergy and Immunology [Internet]. 2019;180:44–51. Available from:</w:t>
       </w:r>
       <w:r>
         <w:t xml:space="preserve"> </w:t>
@@ -3028,7 +3136,7 @@
         <w:pStyle w:val="BodyText"/>
       </w:pPr>
       <w:r>
-        <w:t xml:space="preserve">24. Zanotti R, Lombardo C, Passalacqua G, Caimmi C, Bonifacio M, Matteis GD, et al. Clonal mast cell disorders in patients with severe hymenoptera venom allergy and normal serum tryptase levels. Journal of Allergy and Clinical Immunology [Internet]. 2015 Jul;136(1):135–9. Available from:</w:t>
+        <w:t xml:space="preserve">24. Zanotti R, Lombardo C, Passalacqua G, Caimmi C, Bonifacio M, Matteis GD, et al. Clonal mast cell disorders in patients with severe hymenoptera venom allergy and normal serum tryptase levels. Journal of Allergy and Clinical Immunology [Internet]. 2015;136:135–9. Available from:</w:t>
       </w:r>
       <w:r>
         <w:t xml:space="preserve"> </w:t>
@@ -3049,7 +3157,7 @@
         <w:pStyle w:val="BodyText"/>
       </w:pPr>
       <w:r>
-        <w:t xml:space="preserve">25. Aurich S, Dölle-Bierke S, Francuzik W, Bilo MB, Christoff G, Fernandez-Rivas M, et al. Anaphylaxis in elderly patientsData from the european anaphylaxis registry. Frontiers in Immunology [Internet]. 2019 Apr;10. Available from:</w:t>
+        <w:t xml:space="preserve">25. Aurich S, Dölle-Bierke S, Francuzik W, Bilo MB, Christoff G, Fernandez-Rivas M, et al. Anaphylaxis in elderly patientsData from the european anaphylaxis registry. Frontiers in Immunology [Internet]. 2019;10. Available from:</w:t>
       </w:r>
       <w:r>
         <w:t xml:space="preserve"> </w:t>
@@ -3070,7 +3178,7 @@
         <w:pStyle w:val="BodyText"/>
       </w:pPr>
       <w:r>
-        <w:t xml:space="preserve">26. Jara-Acevedo M, Teodosio C, Sanchez-Muñoz L, Álvarez-Twose I, Mayado A, Caldas C, et al. Detection of the KIT d816v mutation in peripheral blood of systemic mastocytosis: Diagnostic implications. Modern Pathology [Internet]. 2015 Jun;28(8):1138–49. Available from:</w:t>
+        <w:t xml:space="preserve">26. Jara-Acevedo M, Teodosio C, Sanchez-Muñoz L, Álvarez-Twose I, Mayado A, Caldas C, et al. Detection of the KIT d816v mutation in peripheral blood of systemic mastocytosis: Diagnostic implications. Modern Pathology [Internet]. 2015;28:1138–49. Available from:</w:t>
       </w:r>
       <w:r>
         <w:t xml:space="preserve"> </w:t>
@@ -3091,7 +3199,7 @@
         <w:pStyle w:val="BodyText"/>
       </w:pPr>
       <w:r>
-        <w:t xml:space="preserve">27. Kristensen T, Vestergaard H, Bindslev-Jensen C, Mortz CG, Kjaer HF, Ollert M, et al. Prospective evaluation of the diagnostic value of sensitive KIT d816v mutation analysis of blood in adults with suspected systemic mastocytosis. Allergy [Internet]. 2017 May;72(11):1737–43. Available from:</w:t>
+        <w:t xml:space="preserve">27. Kristensen T, Vestergaard H, Bindslev-Jensen C, Mortz CG, Kjaer HF, Ollert M, et al. Prospective evaluation of the diagnostic value of sensitive KIT d816v mutation analysis of blood in adults with suspected systemic mastocytosis. Allergy [Internet]. 2017;72:1737–43. Available from:</w:t>
       </w:r>
       <w:r>
         <w:t xml:space="preserve"> </w:t>
@@ -3112,7 +3220,7 @@
         <w:pStyle w:val="BodyText"/>
       </w:pPr>
       <w:r>
-        <w:t xml:space="preserve">28. Stoevesandt J, Sturm GJ, Bonadonna P, Elberink JNO, Trautmann A. Risk factors and indicators of severe systemic insect sting reactions. Allergy [Internet]. 2019 Jul; Available from:</w:t>
+        <w:t xml:space="preserve">28. Stoevesandt J, Sturm GJ, Bonadonna P, Elberink JNO, Trautmann A. Risk factors and indicators of severe systemic insect sting reactions. Allergy [Internet]. 2019; Available from:</w:t>
       </w:r>
       <w:r>
         <w:t xml:space="preserve"> </w:t>
@@ -3133,7 +3241,7 @@
         <w:pStyle w:val="BodyText"/>
       </w:pPr>
       <w:r>
-        <w:t xml:space="preserve">29. Braganza SC. Paediatric emergency department anaphylaxis: Different patterns from adults. Archives of Disease in Childhood [Internet]. 2005 May;91(2):159–63. Available from:</w:t>
+        <w:t xml:space="preserve">29. Braganza SC. Paediatric emergency department anaphylaxis: Different patterns from adults. Archives of Disease in Childhood [Internet]. 2005;91:159–63. Available from:</w:t>
       </w:r>
       <w:r>
         <w:t xml:space="preserve"> </w:t>
@@ -3154,7 +3262,7 @@
         <w:pStyle w:val="BodyText"/>
       </w:pPr>
       <w:r>
-        <w:t xml:space="preserve">30. Tham EH, Leung DY. Mechanisms by which atopic dermatitis predisposes to food allergy and the atopic march. Allergy, Asthma &amp; Immunology Research [Internet]. 2019;11(1):4. Available from:</w:t>
+        <w:t xml:space="preserve">30. Tham EH, Leung DY. Mechanisms by which atopic dermatitis predisposes to food allergy and the atopic march. Allergy, Asthma &amp; Immunology Research [Internet]. 2019;11:4. Available from:</w:t>
       </w:r>
       <w:r>
         <w:t xml:space="preserve"> </w:t>
@@ -3175,7 +3283,7 @@
         <w:pStyle w:val="BodyText"/>
       </w:pPr>
       <w:r>
-        <w:t xml:space="preserve">31. Muraro A, Roberts G, Worm M, Bilò MB, Brockow K, Rivas MF, et al. Anaphylaxis: Guidelines from the european academy of allergy and clinical immunology. Allergy. 2014 Jun;69(8):1026–45.</w:t>
+        <w:t xml:space="preserve">31. Muraro A, Roberts G, Worm M, Bilò MB, Brockow K, Rivas MF, et al. Anaphylaxis: Guidelines from the european academy of allergy and clinical immunology. Allergy. 2014;69:1026–45.</w:t>
       </w:r>
       <w:r>
         <w:t xml:space="preserve"> </w:t>
@@ -3188,7 +3296,7 @@
         <w:pStyle w:val="BodyText"/>
       </w:pPr>
       <w:r>
-        <w:t xml:space="preserve">32. Smith PL, Kagey-Sobotka A, Bleecker ER, Traystman R, Kaplan AP, Gralnick H, et al. Physiologic manifestations of human anaphylaxis. Journal of Clinical Investigation [Internet]. 1980 Nov;66(5):1072–80. Available from:</w:t>
+        <w:t xml:space="preserve">32. Smith PL, Kagey-Sobotka A, Bleecker ER, Traystman R, Kaplan AP, Gralnick H, et al. Physiologic manifestations of human anaphylaxis. Journal of Clinical Investigation [Internet]. 1980;66:1072–80. Available from:</w:t>
       </w:r>
       <w:r>
         <w:t xml:space="preserve"> </w:t>
@@ -3222,7 +3330,7 @@
         <w:pStyle w:val="BodyText"/>
       </w:pPr>
       <w:r>
-        <w:t xml:space="preserve">34. Spradbery J, Maywald G. The distribution of the european or german wasp, vespula-germanica (f) (hymenoptera, vespidae), in australia - past, present and future. Australian Journal of Zoology [Internet]. 1992;40(5):495. Available from:</w:t>
+        <w:t xml:space="preserve">34. Spradbery J, Maywald G. The distribution of the european or german wasp, vespula-germanica (f) (hymenoptera, vespidae), in australia - past, present and future. Australian Journal of Zoology [Internet]. 1992;40:495. Available from:</w:t>
       </w:r>
       <w:r>
         <w:t xml:space="preserve"> </w:t>
@@ -3242,7 +3350,7 @@
       <w:pPr>
         <w:pStyle w:val="Heading5"/>
       </w:pPr>
-      <w:bookmarkStart w:id="103" w:name="section-4"/>
+      <w:bookmarkStart w:id="103" w:name="section-3"/>
       <w:bookmarkEnd w:id="103"/>
     </w:p>
     <w:p>
@@ -3314,7 +3422,7 @@
       <w:pPr>
         <w:pStyle w:val="Heading5"/>
       </w:pPr>
-      <w:bookmarkStart w:id="106" w:name="section-5"/>
+      <w:bookmarkStart w:id="106" w:name="section-4"/>
       <w:bookmarkEnd w:id="106"/>
     </w:p>
     <w:p>
@@ -3376,7 +3484,7 @@
       <w:pPr>
         <w:pStyle w:val="Heading5"/>
       </w:pPr>
-      <w:bookmarkStart w:id="108" w:name="section-6"/>
+      <w:bookmarkStart w:id="108" w:name="section-5"/>
       <w:bookmarkEnd w:id="108"/>
     </w:p>
     <w:p>
@@ -3438,7 +3546,7 @@
       <w:pPr>
         <w:pStyle w:val="Heading5"/>
       </w:pPr>
-      <w:bookmarkStart w:id="110" w:name="section-7"/>
+      <w:bookmarkStart w:id="110" w:name="section-6"/>
       <w:bookmarkEnd w:id="110"/>
     </w:p>
     <w:p>
@@ -3500,7 +3608,7 @@
       <w:pPr>
         <w:pStyle w:val="Heading5"/>
       </w:pPr>
-      <w:bookmarkStart w:id="112" w:name="section-8"/>
+      <w:bookmarkStart w:id="112" w:name="section-7"/>
       <w:bookmarkEnd w:id="112"/>
     </w:p>
     <w:p>
@@ -3562,7 +3670,7 @@
       <w:pPr>
         <w:pStyle w:val="Heading5"/>
       </w:pPr>
-      <w:bookmarkStart w:id="114" w:name="section-9"/>
+      <w:bookmarkStart w:id="114" w:name="section-8"/>
       <w:bookmarkEnd w:id="114"/>
     </w:p>
     <w:p>
@@ -3731,7 +3839,7 @@
       <w:pPr>
         <w:pStyle w:val="Heading5"/>
       </w:pPr>
-      <w:bookmarkStart w:id="117" w:name="section-10"/>
+      <w:bookmarkStart w:id="117" w:name="section-9"/>
       <w:bookmarkEnd w:id="117"/>
     </w:p>
     <w:p>
@@ -3793,7 +3901,7 @@
       <w:pPr>
         <w:pStyle w:val="Heading5"/>
       </w:pPr>
-      <w:bookmarkStart w:id="119" w:name="section-11"/>
+      <w:bookmarkStart w:id="119" w:name="section-10"/>
       <w:bookmarkEnd w:id="119"/>
     </w:p>
     <w:p>
@@ -3915,12 +4023,12 @@
           <wp:inline>
             <wp:extent cx="4620126" cy="3696101"/>
             <wp:effectExtent b="0" l="0" r="0" t="0"/>
-            <wp:docPr descr="Figure 10: Levels of baseline serum tryptase in patinent with VIA and non-VIA. Significant difference in BST between patients with concomitant mastocytosis and other patients (***). There was no significant difference between anaphylaxis elicited by insects and other elicitors (NS). Tested by two way ANOVA." title="" id="1" name="Picture"/>
+            <wp:docPr descr="Figure 10: Severity of anaphylaxis in subgroups. The severity of patients with VIA in two age groups (left), according to elicitor type (center) and according to the responsible insect species (right)" title="" id="1" name="Picture"/>
             <a:graphic>
               <a:graphicData uri="http://schemas.openxmlformats.org/drawingml/2006/picture">
                 <pic:pic>
                   <pic:nvPicPr>
-                    <pic:cNvPr descr="../figures/BST-1.png" id="0" name="Picture"/>
+                    <pic:cNvPr descr="../figures/sev-1.png" id="0" name="Picture"/>
                     <pic:cNvPicPr>
                       <a:picLocks noChangeArrowheads="1" noChangeAspect="1"/>
                     </pic:cNvPicPr>
@@ -3958,15 +4066,125 @@
         <w:pStyle w:val="ImageCaption"/>
       </w:pPr>
       <w:r>
-        <w:t xml:space="preserve">Figure 10: Levels of baseline serum tryptase in patinent with VIA and non-VIA. Significant difference in BST between patients with concomitant mastocytosis and other patients (***). There was no significant difference between anaphylaxis elicited by insects and other elicitors (NS). Tested by two way ANOVA.</w:t>
+        <w:t xml:space="preserve">Figure 10: Severity of anaphylaxis in subgroups. The severity of patients with VIA in two age groups (left), according to elicitor type (center) and according to the responsible insect species (right)</w:t>
+      </w:r>
+    </w:p>
+    <w:p>
+      <w:pPr>
+        <w:pStyle w:val="CaptionedFigure"/>
+      </w:pPr>
+      <w:r>
+        <w:drawing>
+          <wp:inline>
+            <wp:extent cx="5943600" cy="2932525"/>
+            <wp:effectExtent b="0" l="0" r="0" t="0"/>
+            <wp:docPr descr="Figure 11: Therapy of anaphylaxis. A: Patients who presented with skin symptoms and VIA less often received epinephrine than if skin symptoms were absent during the reaction. B: Variable importance in the unsupervised classification between VIA and non-VIA using Random Forest classifier." title="" id="1" name="Picture"/>
+            <a:graphic>
+              <a:graphicData uri="http://schemas.openxmlformats.org/drawingml/2006/picture">
+                <pic:pic>
+                  <pic:nvPicPr>
+                    <pic:cNvPr descr="../figures/rfplot-1.png" id="0" name="Picture"/>
+                    <pic:cNvPicPr>
+                      <a:picLocks noChangeArrowheads="1" noChangeAspect="1"/>
+                    </pic:cNvPicPr>
+                  </pic:nvPicPr>
+                  <pic:blipFill>
+                    <a:blip r:embed="rId123"/>
+                    <a:stretch>
+                      <a:fillRect/>
+                    </a:stretch>
+                  </pic:blipFill>
+                  <pic:spPr bwMode="auto">
+                    <a:xfrm>
+                      <a:off x="0" y="0"/>
+                      <a:ext cx="5943600" cy="2932525"/>
+                    </a:xfrm>
+                    <a:prstGeom prst="rect">
+                      <a:avLst/>
+                    </a:prstGeom>
+                    <a:noFill/>
+                    <a:ln w="9525">
+                      <a:noFill/>
+                      <a:headEnd/>
+                      <a:tailEnd/>
+                    </a:ln>
+                  </pic:spPr>
+                </pic:pic>
+              </a:graphicData>
+            </a:graphic>
+          </wp:inline>
+        </w:drawing>
+      </w:r>
+    </w:p>
+    <w:p>
+      <w:pPr>
+        <w:pStyle w:val="ImageCaption"/>
+      </w:pPr>
+      <w:r>
+        <w:t xml:space="preserve">Figure 11: Therapy of anaphylaxis. A: Patients who presented with skin symptoms and VIA less often received epinephrine than if skin symptoms were absent during the reaction. B: Variable importance in the unsupervised classification between VIA and non-VIA using Random Forest classifier.</w:t>
+      </w:r>
+    </w:p>
+    <w:p>
+      <w:pPr>
+        <w:pStyle w:val="CaptionedFigure"/>
+      </w:pPr>
+      <w:r>
+        <w:drawing>
+          <wp:inline>
+            <wp:extent cx="4620126" cy="3696101"/>
+            <wp:effectExtent b="0" l="0" r="0" t="0"/>
+            <wp:docPr descr="Figure 12: Levels of baseline serum tryptase in patinent with VIA and non-VIA. Significant difference in BST between patients with concomitant mastocytosis and other patients (***). There was no significant difference between anaphylaxis elicited by insects and other elicitors (NS). Tested by two way ANOVA." title="" id="1" name="Picture"/>
+            <a:graphic>
+              <a:graphicData uri="http://schemas.openxmlformats.org/drawingml/2006/picture">
+                <pic:pic>
+                  <pic:nvPicPr>
+                    <pic:cNvPr descr="../figures/BST-1.png" id="0" name="Picture"/>
+                    <pic:cNvPicPr>
+                      <a:picLocks noChangeArrowheads="1" noChangeAspect="1"/>
+                    </pic:cNvPicPr>
+                  </pic:nvPicPr>
+                  <pic:blipFill>
+                    <a:blip r:embed="rId124"/>
+                    <a:stretch>
+                      <a:fillRect/>
+                    </a:stretch>
+                  </pic:blipFill>
+                  <pic:spPr bwMode="auto">
+                    <a:xfrm>
+                      <a:off x="0" y="0"/>
+                      <a:ext cx="4620126" cy="3696101"/>
+                    </a:xfrm>
+                    <a:prstGeom prst="rect">
+                      <a:avLst/>
+                    </a:prstGeom>
+                    <a:noFill/>
+                    <a:ln w="9525">
+                      <a:noFill/>
+                      <a:headEnd/>
+                      <a:tailEnd/>
+                    </a:ln>
+                  </pic:spPr>
+                </pic:pic>
+              </a:graphicData>
+            </a:graphic>
+          </wp:inline>
+        </w:drawing>
+      </w:r>
+    </w:p>
+    <w:p>
+      <w:pPr>
+        <w:pStyle w:val="ImageCaption"/>
+      </w:pPr>
+      <w:r>
+        <w:t xml:space="preserve">Figure 12: Levels of baseline serum tryptase in patinent with VIA and non-VIA. Significant difference in BST between patients with concomitant mastocytosis and other patients (***). There was no significant difference between anaphylaxis elicited by insects and other elicitors (NS). Tested by two way ANOVA.</w:t>
       </w:r>
     </w:p>
     <w:p>
       <w:pPr>
         <w:pStyle w:val="Heading5"/>
       </w:pPr>
-      <w:bookmarkStart w:id="123" w:name="section-12"/>
-      <w:bookmarkEnd w:id="123"/>
+      <w:bookmarkStart w:id="125" w:name="section-11"/>
+      <w:bookmarkEnd w:id="125"/>
     </w:p>
     <w:p>
       <w:pPr>
@@ -3997,7 +4215,7 @@
         <w:pStyle w:val="Compact"/>
       </w:pPr>
       <w:r>
-        <w:t xml:space="preserve">-0.206</w:t>
+        <w:t xml:space="preserve">-0.193</w:t>
       </w:r>
       <w:r>
         <w:t xml:space="preserve">**</w:t>
@@ -4008,7 +4226,7 @@
         <w:pStyle w:val="Compact"/>
       </w:pPr>
       <w:r>
-        <w:t xml:space="preserve">(0.086)</w:t>
+        <w:t xml:space="preserve">(0.087)</w:t>
       </w:r>
     </w:p>
     <w:p>
@@ -4051,7 +4269,7 @@
         <w:pStyle w:val="Compact"/>
       </w:pPr>
       <w:r>
-        <w:t xml:space="preserve">0.525</w:t>
+        <w:t xml:space="preserve">0.546</w:t>
       </w:r>
       <w:r>
         <w:t xml:space="preserve">***</w:t>
@@ -4105,7 +4323,7 @@
         <w:pStyle w:val="Compact"/>
       </w:pPr>
       <w:r>
-        <w:t xml:space="preserve">6,881</w:t>
+        <w:t xml:space="preserve">6,896</w:t>
       </w:r>
     </w:p>
     <w:p>
@@ -4121,7 +4339,7 @@
         <w:pStyle w:val="Compact"/>
       </w:pPr>
       <w:r>
-        <w:t xml:space="preserve">-4,684.361</w:t>
+        <w:t xml:space="preserve">-4,698.295</w:t>
       </w:r>
     </w:p>
     <w:p>
@@ -4137,7 +4355,7 @@
         <w:pStyle w:val="Compact"/>
       </w:pPr>
       <w:r>
-        <w:t xml:space="preserve">9,376.721</w:t>
+        <w:t xml:space="preserve">9,404.590</w:t>
       </w:r>
     </w:p>
     <w:p>

</xml_diff>